<commit_message>
cv update, remove unnecessaries
</commit_message>
<xml_diff>
--- a/images/Scotti_CV.docx
+++ b/images/Scotti_CV.docx
@@ -1,6 +1,6 @@
 
 <file path=word/document.xml><?xml version="1.0" encoding="utf-8"?>
-<w:document xmlns:wpc="http://schemas.microsoft.com/office/word/2010/wordprocessingCanvas" xmlns:cx="http://schemas.microsoft.com/office/drawing/2014/chartex" xmlns:cx1="http://schemas.microsoft.com/office/drawing/2015/9/8/chartex" xmlns:cx2="http://schemas.microsoft.com/office/drawing/2015/10/21/chartex" xmlns:cx3="http://schemas.microsoft.com/office/drawing/2016/5/9/chartex" xmlns:cx4="http://schemas.microsoft.com/office/drawing/2016/5/10/chartex" xmlns:cx5="http://schemas.microsoft.com/office/drawing/2016/5/11/chartex" xmlns:cx6="http://schemas.microsoft.com/office/drawing/2016/5/12/chartex" xmlns:cx7="http://schemas.microsoft.com/office/drawing/2016/5/13/chartex" xmlns:cx8="http://schemas.microsoft.com/office/drawing/2016/5/14/chartex" xmlns:mc="http://schemas.openxmlformats.org/markup-compatibility/2006" xmlns:aink="http://schemas.microsoft.com/office/drawing/2016/ink" xmlns:am3d="http://schemas.microsoft.com/office/drawing/2017/model3d" xmlns:o="urn:schemas-microsoft-com:office:office" xmlns:r="http://schemas.openxmlformats.org/officeDocument/2006/relationships" xmlns:m="http://schemas.openxmlformats.org/officeDocument/2006/math" xmlns:v="urn:schemas-microsoft-com:vml" xmlns:wp14="http://schemas.microsoft.com/office/word/2010/wordprocessingDrawing" xmlns:wp="http://schemas.openxmlformats.org/drawingml/2006/wordprocessingDrawing" xmlns:w10="urn:schemas-microsoft-com:office:word" xmlns:w="http://schemas.openxmlformats.org/wordprocessingml/2006/main" xmlns:w14="http://schemas.microsoft.com/office/word/2010/wordml" xmlns:w15="http://schemas.microsoft.com/office/word/2012/wordml" xmlns:w16cid="http://schemas.microsoft.com/office/word/2016/wordml/cid" xmlns:w16se="http://schemas.microsoft.com/office/word/2015/wordml/symex" xmlns:wpg="http://schemas.microsoft.com/office/word/2010/wordprocessingGroup" xmlns:wpi="http://schemas.microsoft.com/office/word/2010/wordprocessingInk" xmlns:wne="http://schemas.microsoft.com/office/word/2006/wordml" xmlns:wps="http://schemas.microsoft.com/office/word/2010/wordprocessingShape" mc:Ignorable="w14 w15 w16se w16cid wp14">
+<w:document xmlns:wpc="http://schemas.microsoft.com/office/word/2010/wordprocessingCanvas" xmlns:cx="http://schemas.microsoft.com/office/drawing/2014/chartex" xmlns:cx1="http://schemas.microsoft.com/office/drawing/2015/9/8/chartex" xmlns:cx2="http://schemas.microsoft.com/office/drawing/2015/10/21/chartex" xmlns:cx3="http://schemas.microsoft.com/office/drawing/2016/5/9/chartex" xmlns:cx4="http://schemas.microsoft.com/office/drawing/2016/5/10/chartex" xmlns:cx5="http://schemas.microsoft.com/office/drawing/2016/5/11/chartex" xmlns:cx6="http://schemas.microsoft.com/office/drawing/2016/5/12/chartex" xmlns:cx7="http://schemas.microsoft.com/office/drawing/2016/5/13/chartex" xmlns:cx8="http://schemas.microsoft.com/office/drawing/2016/5/14/chartex" xmlns:mc="http://schemas.openxmlformats.org/markup-compatibility/2006" xmlns:aink="http://schemas.microsoft.com/office/drawing/2016/ink" xmlns:am3d="http://schemas.microsoft.com/office/drawing/2017/model3d" xmlns:o="urn:schemas-microsoft-com:office:office" xmlns:r="http://schemas.openxmlformats.org/officeDocument/2006/relationships" xmlns:m="http://schemas.openxmlformats.org/officeDocument/2006/math" xmlns:v="urn:schemas-microsoft-com:vml" xmlns:wp14="http://schemas.microsoft.com/office/word/2010/wordprocessingDrawing" xmlns:wp="http://schemas.openxmlformats.org/drawingml/2006/wordprocessingDrawing" xmlns:w10="urn:schemas-microsoft-com:office:word" xmlns:w="http://schemas.openxmlformats.org/wordprocessingml/2006/main" xmlns:w14="http://schemas.microsoft.com/office/word/2010/wordml" xmlns:w15="http://schemas.microsoft.com/office/word/2012/wordml" xmlns:w16cex="http://schemas.microsoft.com/office/word/2018/wordml/cex" xmlns:w16cid="http://schemas.microsoft.com/office/word/2016/wordml/cid" xmlns:w16="http://schemas.microsoft.com/office/word/2018/wordml" xmlns:w16se="http://schemas.microsoft.com/office/word/2015/wordml/symex" xmlns:wpg="http://schemas.microsoft.com/office/word/2010/wordprocessingGroup" xmlns:wpi="http://schemas.microsoft.com/office/word/2010/wordprocessingInk" xmlns:wne="http://schemas.microsoft.com/office/word/2006/wordml" xmlns:wps="http://schemas.microsoft.com/office/word/2010/wordprocessingShape" mc:Ignorable="w14 w15 w16se w16cid w16 w16cex wp14">
   <w:background w:color="FFFFFF"/>
   <w:body>
     <w:p>
@@ -3218,21 +3218,12 @@
           <w:szCs w:val="24"/>
         </w:rPr>
       </w:pPr>
-      <w:proofErr w:type="spellStart"/>
       <w:r>
         <w:rPr>
           <w:color w:val="auto"/>
           <w:szCs w:val="24"/>
         </w:rPr>
-        <w:t>Babu</w:t>
-      </w:r>
-      <w:proofErr w:type="spellEnd"/>
-      <w:r>
-        <w:rPr>
-          <w:color w:val="auto"/>
-          <w:szCs w:val="24"/>
-        </w:rPr>
-        <w:t xml:space="preserve">, A., </w:t>
+        <w:t xml:space="preserve">Babu, A., </w:t>
       </w:r>
       <w:r>
         <w:rPr>
@@ -6496,21 +6487,7 @@
         <w:rPr>
           <w:szCs w:val="24"/>
         </w:rPr>
-        <w:t xml:space="preserve">Anisha </w:t>
-      </w:r>
-      <w:proofErr w:type="spellStart"/>
-      <w:r>
-        <w:rPr>
-          <w:szCs w:val="24"/>
-        </w:rPr>
-        <w:t>Babu</w:t>
-      </w:r>
-      <w:proofErr w:type="spellEnd"/>
-      <w:r>
-        <w:rPr>
-          <w:szCs w:val="24"/>
-        </w:rPr>
-        <w:t xml:space="preserve"> (OSU;</w:t>
+        <w:t>Anisha Babu (OSU;</w:t>
       </w:r>
       <w:r>
         <w:rPr>
@@ -7303,23 +7280,7 @@
                 <w:b w:val="0"/>
                 <w:szCs w:val="24"/>
               </w:rPr>
-              <w:t>MATLAB (</w:t>
-            </w:r>
-            <w:proofErr w:type="spellStart"/>
-            <w:r>
-              <w:rPr>
-                <w:b w:val="0"/>
-                <w:szCs w:val="24"/>
-              </w:rPr>
-              <w:t>inc.</w:t>
-            </w:r>
-            <w:proofErr w:type="spellEnd"/>
-            <w:r>
-              <w:rPr>
-                <w:b w:val="0"/>
-                <w:szCs w:val="24"/>
-              </w:rPr>
-              <w:t xml:space="preserve"> </w:t>
+              <w:t xml:space="preserve">MATLAB (inc. </w:t>
             </w:r>
             <w:proofErr w:type="spellStart"/>
             <w:r>
@@ -7445,9 +7406,15 @@
               <w:rPr>
                 <w:szCs w:val="24"/>
               </w:rPr>
-              <w:t>JupyterLab</w:t>
+              <w:t>Jupyter</w:t>
             </w:r>
             <w:proofErr w:type="spellEnd"/>
+            <w:r>
+              <w:rPr>
+                <w:szCs w:val="24"/>
+              </w:rPr>
+              <w:t xml:space="preserve"> Notebook</w:t>
+            </w:r>
           </w:p>
         </w:tc>
       </w:tr>
@@ -7481,23 +7448,7 @@
                 <w:b w:val="0"/>
                 <w:szCs w:val="24"/>
               </w:rPr>
-              <w:t>R (</w:t>
-            </w:r>
-            <w:proofErr w:type="spellStart"/>
-            <w:r>
-              <w:rPr>
-                <w:b w:val="0"/>
-                <w:szCs w:val="24"/>
-              </w:rPr>
-              <w:t>inc.</w:t>
-            </w:r>
-            <w:proofErr w:type="spellEnd"/>
-            <w:r>
-              <w:rPr>
-                <w:b w:val="0"/>
-                <w:szCs w:val="24"/>
-              </w:rPr>
-              <w:t xml:space="preserve"> ggplot2)</w:t>
+              <w:t>R (inc. ggplot2)</w:t>
             </w:r>
           </w:p>
         </w:tc>
@@ -7570,12 +7521,7 @@
           </w:tcPr>
           <w:p>
             <w:pPr>
-              <w:pStyle w:val="ListParagraph"/>
               <w:widowControl w:val="0"/>
-              <w:numPr>
-                <w:ilvl w:val="0"/>
-                <w:numId w:val="15"/>
-              </w:numPr>
               <w:tabs>
                 <w:tab w:val="left" w:pos="2340"/>
               </w:tabs>
@@ -7584,18 +7530,6 @@
                 <w:szCs w:val="24"/>
               </w:rPr>
             </w:pPr>
-            <w:r>
-              <w:rPr>
-                <w:szCs w:val="24"/>
-              </w:rPr>
-              <w:t>Overleaf</w:t>
-            </w:r>
-            <w:r>
-              <w:rPr>
-                <w:szCs w:val="24"/>
-              </w:rPr>
-              <w:t xml:space="preserve"> (LaTeX using Markdown)</w:t>
-            </w:r>
           </w:p>
         </w:tc>
       </w:tr>
@@ -7653,6 +7587,12 @@
                 <w:szCs w:val="24"/>
               </w:rPr>
             </w:pPr>
+            <w:r>
+              <w:rPr>
+                <w:szCs w:val="24"/>
+              </w:rPr>
+              <w:t xml:space="preserve">Git + </w:t>
+            </w:r>
             <w:r>
               <w:rPr>
                 <w:szCs w:val="24"/>
@@ -7789,6 +7729,166 @@
         </w:rPr>
       </w:pPr>
     </w:p>
+    <w:p>
+      <w:pPr>
+        <w:widowControl w:val="0"/>
+        <w:tabs>
+          <w:tab w:val="left" w:pos="1710"/>
+          <w:tab w:val="left" w:pos="2340"/>
+        </w:tabs>
+        <w:ind w:right="510"/>
+        <w:rPr>
+          <w:color w:val="FF0000"/>
+          <w:szCs w:val="24"/>
+        </w:rPr>
+      </w:pPr>
+      <w:r>
+        <w:rPr>
+          <w:color w:val="FF0000"/>
+          <w:szCs w:val="24"/>
+        </w:rPr>
+        <w:t xml:space="preserve">Reviewed for Nature Neuroscience, </w:t>
+      </w:r>
+      <w:proofErr w:type="gramStart"/>
+      <w:r>
+        <w:rPr>
+          <w:color w:val="FF0000"/>
+          <w:szCs w:val="24"/>
+        </w:rPr>
+        <w:t>JEP:LMC</w:t>
+      </w:r>
+      <w:proofErr w:type="gramEnd"/>
+      <w:r>
+        <w:rPr>
+          <w:color w:val="FF0000"/>
+          <w:szCs w:val="24"/>
+        </w:rPr>
+        <w:t>, AP&amp;P</w:t>
+      </w:r>
+    </w:p>
+    <w:p>
+      <w:pPr>
+        <w:widowControl w:val="0"/>
+        <w:tabs>
+          <w:tab w:val="left" w:pos="1710"/>
+          <w:tab w:val="left" w:pos="2340"/>
+        </w:tabs>
+        <w:ind w:right="510"/>
+        <w:rPr>
+          <w:color w:val="FF0000"/>
+          <w:szCs w:val="24"/>
+        </w:rPr>
+      </w:pPr>
+      <w:r>
+        <w:rPr>
+          <w:color w:val="FF0000"/>
+          <w:szCs w:val="24"/>
+        </w:rPr>
+        <w:t>Manuscript with Anisha in-prep</w:t>
+      </w:r>
+    </w:p>
+    <w:p>
+      <w:pPr>
+        <w:widowControl w:val="0"/>
+        <w:tabs>
+          <w:tab w:val="left" w:pos="1710"/>
+          <w:tab w:val="left" w:pos="2340"/>
+        </w:tabs>
+        <w:ind w:right="510"/>
+        <w:rPr>
+          <w:color w:val="FF0000"/>
+          <w:szCs w:val="24"/>
+        </w:rPr>
+      </w:pPr>
+      <w:r>
+        <w:rPr>
+          <w:color w:val="FF0000"/>
+          <w:szCs w:val="24"/>
+        </w:rPr>
+        <w:t xml:space="preserve">Submitted </w:t>
+      </w:r>
+      <w:proofErr w:type="spellStart"/>
+      <w:r>
+        <w:rPr>
+          <w:color w:val="FF0000"/>
+          <w:szCs w:val="24"/>
+        </w:rPr>
+        <w:t>maxcey</w:t>
+      </w:r>
+      <w:proofErr w:type="spellEnd"/>
+      <w:r>
+        <w:rPr>
+          <w:color w:val="FF0000"/>
+          <w:szCs w:val="24"/>
+        </w:rPr>
+        <w:t xml:space="preserve"> df vs </w:t>
+      </w:r>
+      <w:proofErr w:type="spellStart"/>
+      <w:r>
+        <w:rPr>
+          <w:color w:val="FF0000"/>
+          <w:szCs w:val="24"/>
+        </w:rPr>
+        <w:t>rif</w:t>
+      </w:r>
+      <w:proofErr w:type="spellEnd"/>
+      <w:r>
+        <w:rPr>
+          <w:color w:val="FF0000"/>
+          <w:szCs w:val="24"/>
+        </w:rPr>
+        <w:t>, repulsion paper, regularities paper, frontiers paper</w:t>
+      </w:r>
+    </w:p>
+    <w:p>
+      <w:pPr>
+        <w:widowControl w:val="0"/>
+        <w:tabs>
+          <w:tab w:val="left" w:pos="1710"/>
+          <w:tab w:val="left" w:pos="2340"/>
+        </w:tabs>
+        <w:ind w:right="510"/>
+        <w:rPr>
+          <w:color w:val="FF0000"/>
+          <w:szCs w:val="24"/>
+        </w:rPr>
+      </w:pPr>
+      <w:r>
+        <w:rPr>
+          <w:color w:val="FF0000"/>
+          <w:szCs w:val="24"/>
+        </w:rPr>
+        <w:t>Better table of skills, add Godot</w:t>
+      </w:r>
+      <w:r>
+        <w:rPr>
+          <w:color w:val="FF0000"/>
+          <w:szCs w:val="24"/>
+        </w:rPr>
+        <w:t xml:space="preserve"> and AWS</w:t>
+      </w:r>
+      <w:r>
+        <w:rPr>
+          <w:color w:val="FF0000"/>
+          <w:szCs w:val="24"/>
+        </w:rPr>
+        <w:t xml:space="preserve"> (EC2 and S3)</w:t>
+      </w:r>
+    </w:p>
+    <w:p>
+      <w:pPr>
+        <w:widowControl w:val="0"/>
+        <w:tabs>
+          <w:tab w:val="left" w:pos="1710"/>
+          <w:tab w:val="left" w:pos="2340"/>
+        </w:tabs>
+        <w:ind w:right="510"/>
+        <w:rPr>
+          <w:color w:val="FF0000"/>
+          <w:szCs w:val="24"/>
+        </w:rPr>
+      </w:pPr>
+    </w:p>
     <w:sectPr>
       <w:type w:val="continuous"/>
       <w:pgSz w:w="12240" w:h="15840"/>
@@ -7800,7 +7900,7 @@
 </file>
 
 <file path=word/endnotes.xml><?xml version="1.0" encoding="utf-8"?>
-<w:endnotes xmlns:wpc="http://schemas.microsoft.com/office/word/2010/wordprocessingCanvas" xmlns:cx="http://schemas.microsoft.com/office/drawing/2014/chartex" xmlns:cx1="http://schemas.microsoft.com/office/drawing/2015/9/8/chartex" xmlns:cx2="http://schemas.microsoft.com/office/drawing/2015/10/21/chartex" xmlns:cx3="http://schemas.microsoft.com/office/drawing/2016/5/9/chartex" xmlns:cx4="http://schemas.microsoft.com/office/drawing/2016/5/10/chartex" xmlns:cx5="http://schemas.microsoft.com/office/drawing/2016/5/11/chartex" xmlns:cx6="http://schemas.microsoft.com/office/drawing/2016/5/12/chartex" xmlns:cx7="http://schemas.microsoft.com/office/drawing/2016/5/13/chartex" xmlns:cx8="http://schemas.microsoft.com/office/drawing/2016/5/14/chartex" xmlns:mc="http://schemas.openxmlformats.org/markup-compatibility/2006" xmlns:aink="http://schemas.microsoft.com/office/drawing/2016/ink" xmlns:am3d="http://schemas.microsoft.com/office/drawing/2017/model3d" xmlns:o="urn:schemas-microsoft-com:office:office" xmlns:r="http://schemas.openxmlformats.org/officeDocument/2006/relationships" xmlns:m="http://schemas.openxmlformats.org/officeDocument/2006/math" xmlns:v="urn:schemas-microsoft-com:vml" xmlns:wp14="http://schemas.microsoft.com/office/word/2010/wordprocessingDrawing" xmlns:wp="http://schemas.openxmlformats.org/drawingml/2006/wordprocessingDrawing" xmlns:w10="urn:schemas-microsoft-com:office:word" xmlns:w="http://schemas.openxmlformats.org/wordprocessingml/2006/main" xmlns:w14="http://schemas.microsoft.com/office/word/2010/wordml" xmlns:w15="http://schemas.microsoft.com/office/word/2012/wordml" xmlns:w16cid="http://schemas.microsoft.com/office/word/2016/wordml/cid" xmlns:w16se="http://schemas.microsoft.com/office/word/2015/wordml/symex" xmlns:wpg="http://schemas.microsoft.com/office/word/2010/wordprocessingGroup" xmlns:wpi="http://schemas.microsoft.com/office/word/2010/wordprocessingInk" xmlns:wne="http://schemas.microsoft.com/office/word/2006/wordml" xmlns:wps="http://schemas.microsoft.com/office/word/2010/wordprocessingShape" mc:Ignorable="w14 w15 w16se w16cid wp14">
+<w:endnotes xmlns:wpc="http://schemas.microsoft.com/office/word/2010/wordprocessingCanvas" xmlns:cx="http://schemas.microsoft.com/office/drawing/2014/chartex" xmlns:cx1="http://schemas.microsoft.com/office/drawing/2015/9/8/chartex" xmlns:cx2="http://schemas.microsoft.com/office/drawing/2015/10/21/chartex" xmlns:cx3="http://schemas.microsoft.com/office/drawing/2016/5/9/chartex" xmlns:cx4="http://schemas.microsoft.com/office/drawing/2016/5/10/chartex" xmlns:cx5="http://schemas.microsoft.com/office/drawing/2016/5/11/chartex" xmlns:cx6="http://schemas.microsoft.com/office/drawing/2016/5/12/chartex" xmlns:cx7="http://schemas.microsoft.com/office/drawing/2016/5/13/chartex" xmlns:cx8="http://schemas.microsoft.com/office/drawing/2016/5/14/chartex" xmlns:mc="http://schemas.openxmlformats.org/markup-compatibility/2006" xmlns:aink="http://schemas.microsoft.com/office/drawing/2016/ink" xmlns:am3d="http://schemas.microsoft.com/office/drawing/2017/model3d" xmlns:o="urn:schemas-microsoft-com:office:office" xmlns:r="http://schemas.openxmlformats.org/officeDocument/2006/relationships" xmlns:m="http://schemas.openxmlformats.org/officeDocument/2006/math" xmlns:v="urn:schemas-microsoft-com:vml" xmlns:wp14="http://schemas.microsoft.com/office/word/2010/wordprocessingDrawing" xmlns:wp="http://schemas.openxmlformats.org/drawingml/2006/wordprocessingDrawing" xmlns:w10="urn:schemas-microsoft-com:office:word" xmlns:w="http://schemas.openxmlformats.org/wordprocessingml/2006/main" xmlns:w14="http://schemas.microsoft.com/office/word/2010/wordml" xmlns:w15="http://schemas.microsoft.com/office/word/2012/wordml" xmlns:w16cex="http://schemas.microsoft.com/office/word/2018/wordml/cex" xmlns:w16cid="http://schemas.microsoft.com/office/word/2016/wordml/cid" xmlns:w16="http://schemas.microsoft.com/office/word/2018/wordml" xmlns:w16se="http://schemas.microsoft.com/office/word/2015/wordml/symex" xmlns:wpg="http://schemas.microsoft.com/office/word/2010/wordprocessingGroup" xmlns:wpi="http://schemas.microsoft.com/office/word/2010/wordprocessingInk" xmlns:wne="http://schemas.microsoft.com/office/word/2006/wordml" xmlns:wps="http://schemas.microsoft.com/office/word/2010/wordprocessingShape" mc:Ignorable="w14 w15 w16se w16cid w16 w16cex wp14">
   <w:endnote w:type="separator" w:id="-1">
     <w:p>
       <w:r>
@@ -7819,7 +7919,7 @@
 </file>
 
 <file path=word/footer1.xml><?xml version="1.0" encoding="utf-8"?>
-<w:ftr xmlns:wpc="http://schemas.microsoft.com/office/word/2010/wordprocessingCanvas" xmlns:cx="http://schemas.microsoft.com/office/drawing/2014/chartex" xmlns:cx1="http://schemas.microsoft.com/office/drawing/2015/9/8/chartex" xmlns:cx2="http://schemas.microsoft.com/office/drawing/2015/10/21/chartex" xmlns:cx3="http://schemas.microsoft.com/office/drawing/2016/5/9/chartex" xmlns:cx4="http://schemas.microsoft.com/office/drawing/2016/5/10/chartex" xmlns:cx5="http://schemas.microsoft.com/office/drawing/2016/5/11/chartex" xmlns:cx6="http://schemas.microsoft.com/office/drawing/2016/5/12/chartex" xmlns:cx7="http://schemas.microsoft.com/office/drawing/2016/5/13/chartex" xmlns:cx8="http://schemas.microsoft.com/office/drawing/2016/5/14/chartex" xmlns:mc="http://schemas.openxmlformats.org/markup-compatibility/2006" xmlns:aink="http://schemas.microsoft.com/office/drawing/2016/ink" xmlns:am3d="http://schemas.microsoft.com/office/drawing/2017/model3d" xmlns:o="urn:schemas-microsoft-com:office:office" xmlns:r="http://schemas.openxmlformats.org/officeDocument/2006/relationships" xmlns:m="http://schemas.openxmlformats.org/officeDocument/2006/math" xmlns:v="urn:schemas-microsoft-com:vml" xmlns:wp14="http://schemas.microsoft.com/office/word/2010/wordprocessingDrawing" xmlns:wp="http://schemas.openxmlformats.org/drawingml/2006/wordprocessingDrawing" xmlns:w10="urn:schemas-microsoft-com:office:word" xmlns:w="http://schemas.openxmlformats.org/wordprocessingml/2006/main" xmlns:w14="http://schemas.microsoft.com/office/word/2010/wordml" xmlns:w15="http://schemas.microsoft.com/office/word/2012/wordml" xmlns:w16cid="http://schemas.microsoft.com/office/word/2016/wordml/cid" xmlns:w16se="http://schemas.microsoft.com/office/word/2015/wordml/symex" xmlns:wpg="http://schemas.microsoft.com/office/word/2010/wordprocessingGroup" xmlns:wpi="http://schemas.microsoft.com/office/word/2010/wordprocessingInk" xmlns:wne="http://schemas.microsoft.com/office/word/2006/wordml" xmlns:wps="http://schemas.microsoft.com/office/word/2010/wordprocessingShape" mc:Ignorable="w14 w15 w16se w16cid wp14">
+<w:ftr xmlns:wpc="http://schemas.microsoft.com/office/word/2010/wordprocessingCanvas" xmlns:cx="http://schemas.microsoft.com/office/drawing/2014/chartex" xmlns:cx1="http://schemas.microsoft.com/office/drawing/2015/9/8/chartex" xmlns:cx2="http://schemas.microsoft.com/office/drawing/2015/10/21/chartex" xmlns:cx3="http://schemas.microsoft.com/office/drawing/2016/5/9/chartex" xmlns:cx4="http://schemas.microsoft.com/office/drawing/2016/5/10/chartex" xmlns:cx5="http://schemas.microsoft.com/office/drawing/2016/5/11/chartex" xmlns:cx6="http://schemas.microsoft.com/office/drawing/2016/5/12/chartex" xmlns:cx7="http://schemas.microsoft.com/office/drawing/2016/5/13/chartex" xmlns:cx8="http://schemas.microsoft.com/office/drawing/2016/5/14/chartex" xmlns:mc="http://schemas.openxmlformats.org/markup-compatibility/2006" xmlns:aink="http://schemas.microsoft.com/office/drawing/2016/ink" xmlns:am3d="http://schemas.microsoft.com/office/drawing/2017/model3d" xmlns:o="urn:schemas-microsoft-com:office:office" xmlns:r="http://schemas.openxmlformats.org/officeDocument/2006/relationships" xmlns:m="http://schemas.openxmlformats.org/officeDocument/2006/math" xmlns:v="urn:schemas-microsoft-com:vml" xmlns:wp14="http://schemas.microsoft.com/office/word/2010/wordprocessingDrawing" xmlns:wp="http://schemas.openxmlformats.org/drawingml/2006/wordprocessingDrawing" xmlns:w10="urn:schemas-microsoft-com:office:word" xmlns:w="http://schemas.openxmlformats.org/wordprocessingml/2006/main" xmlns:w14="http://schemas.microsoft.com/office/word/2010/wordml" xmlns:w15="http://schemas.microsoft.com/office/word/2012/wordml" xmlns:w16cex="http://schemas.microsoft.com/office/word/2018/wordml/cex" xmlns:w16cid="http://schemas.microsoft.com/office/word/2016/wordml/cid" xmlns:w16="http://schemas.microsoft.com/office/word/2018/wordml" xmlns:w16se="http://schemas.microsoft.com/office/word/2015/wordml/symex" xmlns:wpg="http://schemas.microsoft.com/office/word/2010/wordprocessingGroup" xmlns:wpi="http://schemas.microsoft.com/office/word/2010/wordprocessingInk" xmlns:wne="http://schemas.microsoft.com/office/word/2006/wordml" xmlns:wps="http://schemas.microsoft.com/office/word/2010/wordprocessingShape" mc:Ignorable="w14 w15 w16se w16cid w16 w16cex wp14">
   <w:p>
     <w:pPr>
       <w:pStyle w:val="Footer"/>
@@ -7829,7 +7929,7 @@
 </file>
 
 <file path=word/footer2.xml><?xml version="1.0" encoding="utf-8"?>
-<w:ftr xmlns:wpc="http://schemas.microsoft.com/office/word/2010/wordprocessingCanvas" xmlns:cx="http://schemas.microsoft.com/office/drawing/2014/chartex" xmlns:cx1="http://schemas.microsoft.com/office/drawing/2015/9/8/chartex" xmlns:cx2="http://schemas.microsoft.com/office/drawing/2015/10/21/chartex" xmlns:cx3="http://schemas.microsoft.com/office/drawing/2016/5/9/chartex" xmlns:cx4="http://schemas.microsoft.com/office/drawing/2016/5/10/chartex" xmlns:cx5="http://schemas.microsoft.com/office/drawing/2016/5/11/chartex" xmlns:cx6="http://schemas.microsoft.com/office/drawing/2016/5/12/chartex" xmlns:cx7="http://schemas.microsoft.com/office/drawing/2016/5/13/chartex" xmlns:cx8="http://schemas.microsoft.com/office/drawing/2016/5/14/chartex" xmlns:mc="http://schemas.openxmlformats.org/markup-compatibility/2006" xmlns:aink="http://schemas.microsoft.com/office/drawing/2016/ink" xmlns:am3d="http://schemas.microsoft.com/office/drawing/2017/model3d" xmlns:o="urn:schemas-microsoft-com:office:office" xmlns:r="http://schemas.openxmlformats.org/officeDocument/2006/relationships" xmlns:m="http://schemas.openxmlformats.org/officeDocument/2006/math" xmlns:v="urn:schemas-microsoft-com:vml" xmlns:wp14="http://schemas.microsoft.com/office/word/2010/wordprocessingDrawing" xmlns:wp="http://schemas.openxmlformats.org/drawingml/2006/wordprocessingDrawing" xmlns:w10="urn:schemas-microsoft-com:office:word" xmlns:w="http://schemas.openxmlformats.org/wordprocessingml/2006/main" xmlns:w14="http://schemas.microsoft.com/office/word/2010/wordml" xmlns:w15="http://schemas.microsoft.com/office/word/2012/wordml" xmlns:w16cid="http://schemas.microsoft.com/office/word/2016/wordml/cid" xmlns:w16se="http://schemas.microsoft.com/office/word/2015/wordml/symex" xmlns:wpg="http://schemas.microsoft.com/office/word/2010/wordprocessingGroup" xmlns:wpi="http://schemas.microsoft.com/office/word/2010/wordprocessingInk" xmlns:wne="http://schemas.microsoft.com/office/word/2006/wordml" xmlns:wps="http://schemas.microsoft.com/office/word/2010/wordprocessingShape" mc:Ignorable="w14 w15 w16se w16cid wp14">
+<w:ftr xmlns:wpc="http://schemas.microsoft.com/office/word/2010/wordprocessingCanvas" xmlns:cx="http://schemas.microsoft.com/office/drawing/2014/chartex" xmlns:cx1="http://schemas.microsoft.com/office/drawing/2015/9/8/chartex" xmlns:cx2="http://schemas.microsoft.com/office/drawing/2015/10/21/chartex" xmlns:cx3="http://schemas.microsoft.com/office/drawing/2016/5/9/chartex" xmlns:cx4="http://schemas.microsoft.com/office/drawing/2016/5/10/chartex" xmlns:cx5="http://schemas.microsoft.com/office/drawing/2016/5/11/chartex" xmlns:cx6="http://schemas.microsoft.com/office/drawing/2016/5/12/chartex" xmlns:cx7="http://schemas.microsoft.com/office/drawing/2016/5/13/chartex" xmlns:cx8="http://schemas.microsoft.com/office/drawing/2016/5/14/chartex" xmlns:mc="http://schemas.openxmlformats.org/markup-compatibility/2006" xmlns:aink="http://schemas.microsoft.com/office/drawing/2016/ink" xmlns:am3d="http://schemas.microsoft.com/office/drawing/2017/model3d" xmlns:o="urn:schemas-microsoft-com:office:office" xmlns:r="http://schemas.openxmlformats.org/officeDocument/2006/relationships" xmlns:m="http://schemas.openxmlformats.org/officeDocument/2006/math" xmlns:v="urn:schemas-microsoft-com:vml" xmlns:wp14="http://schemas.microsoft.com/office/word/2010/wordprocessingDrawing" xmlns:wp="http://schemas.openxmlformats.org/drawingml/2006/wordprocessingDrawing" xmlns:w10="urn:schemas-microsoft-com:office:word" xmlns:w="http://schemas.openxmlformats.org/wordprocessingml/2006/main" xmlns:w14="http://schemas.microsoft.com/office/word/2010/wordml" xmlns:w15="http://schemas.microsoft.com/office/word/2012/wordml" xmlns:w16cex="http://schemas.microsoft.com/office/word/2018/wordml/cex" xmlns:w16cid="http://schemas.microsoft.com/office/word/2016/wordml/cid" xmlns:w16="http://schemas.microsoft.com/office/word/2018/wordml" xmlns:w16se="http://schemas.microsoft.com/office/word/2015/wordml/symex" xmlns:wpg="http://schemas.microsoft.com/office/word/2010/wordprocessingGroup" xmlns:wpi="http://schemas.microsoft.com/office/word/2010/wordprocessingInk" xmlns:wne="http://schemas.microsoft.com/office/word/2006/wordml" xmlns:wps="http://schemas.microsoft.com/office/word/2010/wordprocessingShape" mc:Ignorable="w14 w15 w16se w16cid w16 w16cex wp14">
   <w:p>
     <w:pPr>
       <w:widowControl w:val="0"/>
@@ -7840,7 +7940,7 @@
 </file>
 
 <file path=word/footer3.xml><?xml version="1.0" encoding="utf-8"?>
-<w:ftr xmlns:wpc="http://schemas.microsoft.com/office/word/2010/wordprocessingCanvas" xmlns:cx="http://schemas.microsoft.com/office/drawing/2014/chartex" xmlns:cx1="http://schemas.microsoft.com/office/drawing/2015/9/8/chartex" xmlns:cx2="http://schemas.microsoft.com/office/drawing/2015/10/21/chartex" xmlns:cx3="http://schemas.microsoft.com/office/drawing/2016/5/9/chartex" xmlns:cx4="http://schemas.microsoft.com/office/drawing/2016/5/10/chartex" xmlns:cx5="http://schemas.microsoft.com/office/drawing/2016/5/11/chartex" xmlns:cx6="http://schemas.microsoft.com/office/drawing/2016/5/12/chartex" xmlns:cx7="http://schemas.microsoft.com/office/drawing/2016/5/13/chartex" xmlns:cx8="http://schemas.microsoft.com/office/drawing/2016/5/14/chartex" xmlns:mc="http://schemas.openxmlformats.org/markup-compatibility/2006" xmlns:aink="http://schemas.microsoft.com/office/drawing/2016/ink" xmlns:am3d="http://schemas.microsoft.com/office/drawing/2017/model3d" xmlns:o="urn:schemas-microsoft-com:office:office" xmlns:r="http://schemas.openxmlformats.org/officeDocument/2006/relationships" xmlns:m="http://schemas.openxmlformats.org/officeDocument/2006/math" xmlns:v="urn:schemas-microsoft-com:vml" xmlns:wp14="http://schemas.microsoft.com/office/word/2010/wordprocessingDrawing" xmlns:wp="http://schemas.openxmlformats.org/drawingml/2006/wordprocessingDrawing" xmlns:w10="urn:schemas-microsoft-com:office:word" xmlns:w="http://schemas.openxmlformats.org/wordprocessingml/2006/main" xmlns:w14="http://schemas.microsoft.com/office/word/2010/wordml" xmlns:w15="http://schemas.microsoft.com/office/word/2012/wordml" xmlns:w16cid="http://schemas.microsoft.com/office/word/2016/wordml/cid" xmlns:w16se="http://schemas.microsoft.com/office/word/2015/wordml/symex" xmlns:wpg="http://schemas.microsoft.com/office/word/2010/wordprocessingGroup" xmlns:wpi="http://schemas.microsoft.com/office/word/2010/wordprocessingInk" xmlns:wne="http://schemas.microsoft.com/office/word/2006/wordml" xmlns:wps="http://schemas.microsoft.com/office/word/2010/wordprocessingShape" mc:Ignorable="w14 w15 w16se w16cid wp14">
+<w:ftr xmlns:wpc="http://schemas.microsoft.com/office/word/2010/wordprocessingCanvas" xmlns:cx="http://schemas.microsoft.com/office/drawing/2014/chartex" xmlns:cx1="http://schemas.microsoft.com/office/drawing/2015/9/8/chartex" xmlns:cx2="http://schemas.microsoft.com/office/drawing/2015/10/21/chartex" xmlns:cx3="http://schemas.microsoft.com/office/drawing/2016/5/9/chartex" xmlns:cx4="http://schemas.microsoft.com/office/drawing/2016/5/10/chartex" xmlns:cx5="http://schemas.microsoft.com/office/drawing/2016/5/11/chartex" xmlns:cx6="http://schemas.microsoft.com/office/drawing/2016/5/12/chartex" xmlns:cx7="http://schemas.microsoft.com/office/drawing/2016/5/13/chartex" xmlns:cx8="http://schemas.microsoft.com/office/drawing/2016/5/14/chartex" xmlns:mc="http://schemas.openxmlformats.org/markup-compatibility/2006" xmlns:aink="http://schemas.microsoft.com/office/drawing/2016/ink" xmlns:am3d="http://schemas.microsoft.com/office/drawing/2017/model3d" xmlns:o="urn:schemas-microsoft-com:office:office" xmlns:r="http://schemas.openxmlformats.org/officeDocument/2006/relationships" xmlns:m="http://schemas.openxmlformats.org/officeDocument/2006/math" xmlns:v="urn:schemas-microsoft-com:vml" xmlns:wp14="http://schemas.microsoft.com/office/word/2010/wordprocessingDrawing" xmlns:wp="http://schemas.openxmlformats.org/drawingml/2006/wordprocessingDrawing" xmlns:w10="urn:schemas-microsoft-com:office:word" xmlns:w="http://schemas.openxmlformats.org/wordprocessingml/2006/main" xmlns:w14="http://schemas.microsoft.com/office/word/2010/wordml" xmlns:w15="http://schemas.microsoft.com/office/word/2012/wordml" xmlns:w16cex="http://schemas.microsoft.com/office/word/2018/wordml/cex" xmlns:w16cid="http://schemas.microsoft.com/office/word/2016/wordml/cid" xmlns:w16="http://schemas.microsoft.com/office/word/2018/wordml" xmlns:w16se="http://schemas.microsoft.com/office/word/2015/wordml/symex" xmlns:wpg="http://schemas.microsoft.com/office/word/2010/wordprocessingGroup" xmlns:wpi="http://schemas.microsoft.com/office/word/2010/wordprocessingInk" xmlns:wne="http://schemas.microsoft.com/office/word/2006/wordml" xmlns:wps="http://schemas.microsoft.com/office/word/2010/wordprocessingShape" mc:Ignorable="w14 w15 w16se w16cid w16 w16cex wp14">
   <w:p>
     <w:pPr>
       <w:pStyle w:val="Footer"/>
@@ -7850,7 +7950,7 @@
 </file>
 
 <file path=word/footnotes.xml><?xml version="1.0" encoding="utf-8"?>
-<w:footnotes xmlns:wpc="http://schemas.microsoft.com/office/word/2010/wordprocessingCanvas" xmlns:cx="http://schemas.microsoft.com/office/drawing/2014/chartex" xmlns:cx1="http://schemas.microsoft.com/office/drawing/2015/9/8/chartex" xmlns:cx2="http://schemas.microsoft.com/office/drawing/2015/10/21/chartex" xmlns:cx3="http://schemas.microsoft.com/office/drawing/2016/5/9/chartex" xmlns:cx4="http://schemas.microsoft.com/office/drawing/2016/5/10/chartex" xmlns:cx5="http://schemas.microsoft.com/office/drawing/2016/5/11/chartex" xmlns:cx6="http://schemas.microsoft.com/office/drawing/2016/5/12/chartex" xmlns:cx7="http://schemas.microsoft.com/office/drawing/2016/5/13/chartex" xmlns:cx8="http://schemas.microsoft.com/office/drawing/2016/5/14/chartex" xmlns:mc="http://schemas.openxmlformats.org/markup-compatibility/2006" xmlns:aink="http://schemas.microsoft.com/office/drawing/2016/ink" xmlns:am3d="http://schemas.microsoft.com/office/drawing/2017/model3d" xmlns:o="urn:schemas-microsoft-com:office:office" xmlns:r="http://schemas.openxmlformats.org/officeDocument/2006/relationships" xmlns:m="http://schemas.openxmlformats.org/officeDocument/2006/math" xmlns:v="urn:schemas-microsoft-com:vml" xmlns:wp14="http://schemas.microsoft.com/office/word/2010/wordprocessingDrawing" xmlns:wp="http://schemas.openxmlformats.org/drawingml/2006/wordprocessingDrawing" xmlns:w10="urn:schemas-microsoft-com:office:word" xmlns:w="http://schemas.openxmlformats.org/wordprocessingml/2006/main" xmlns:w14="http://schemas.microsoft.com/office/word/2010/wordml" xmlns:w15="http://schemas.microsoft.com/office/word/2012/wordml" xmlns:w16cid="http://schemas.microsoft.com/office/word/2016/wordml/cid" xmlns:w16se="http://schemas.microsoft.com/office/word/2015/wordml/symex" xmlns:wpg="http://schemas.microsoft.com/office/word/2010/wordprocessingGroup" xmlns:wpi="http://schemas.microsoft.com/office/word/2010/wordprocessingInk" xmlns:wne="http://schemas.microsoft.com/office/word/2006/wordml" xmlns:wps="http://schemas.microsoft.com/office/word/2010/wordprocessingShape" mc:Ignorable="w14 w15 w16se w16cid wp14">
+<w:footnotes xmlns:wpc="http://schemas.microsoft.com/office/word/2010/wordprocessingCanvas" xmlns:cx="http://schemas.microsoft.com/office/drawing/2014/chartex" xmlns:cx1="http://schemas.microsoft.com/office/drawing/2015/9/8/chartex" xmlns:cx2="http://schemas.microsoft.com/office/drawing/2015/10/21/chartex" xmlns:cx3="http://schemas.microsoft.com/office/drawing/2016/5/9/chartex" xmlns:cx4="http://schemas.microsoft.com/office/drawing/2016/5/10/chartex" xmlns:cx5="http://schemas.microsoft.com/office/drawing/2016/5/11/chartex" xmlns:cx6="http://schemas.microsoft.com/office/drawing/2016/5/12/chartex" xmlns:cx7="http://schemas.microsoft.com/office/drawing/2016/5/13/chartex" xmlns:cx8="http://schemas.microsoft.com/office/drawing/2016/5/14/chartex" xmlns:mc="http://schemas.openxmlformats.org/markup-compatibility/2006" xmlns:aink="http://schemas.microsoft.com/office/drawing/2016/ink" xmlns:am3d="http://schemas.microsoft.com/office/drawing/2017/model3d" xmlns:o="urn:schemas-microsoft-com:office:office" xmlns:r="http://schemas.openxmlformats.org/officeDocument/2006/relationships" xmlns:m="http://schemas.openxmlformats.org/officeDocument/2006/math" xmlns:v="urn:schemas-microsoft-com:vml" xmlns:wp14="http://schemas.microsoft.com/office/word/2010/wordprocessingDrawing" xmlns:wp="http://schemas.openxmlformats.org/drawingml/2006/wordprocessingDrawing" xmlns:w10="urn:schemas-microsoft-com:office:word" xmlns:w="http://schemas.openxmlformats.org/wordprocessingml/2006/main" xmlns:w14="http://schemas.microsoft.com/office/word/2010/wordml" xmlns:w15="http://schemas.microsoft.com/office/word/2012/wordml" xmlns:w16cex="http://schemas.microsoft.com/office/word/2018/wordml/cex" xmlns:w16cid="http://schemas.microsoft.com/office/word/2016/wordml/cid" xmlns:w16="http://schemas.microsoft.com/office/word/2018/wordml" xmlns:w16se="http://schemas.microsoft.com/office/word/2015/wordml/symex" xmlns:wpg="http://schemas.microsoft.com/office/word/2010/wordprocessingGroup" xmlns:wpi="http://schemas.microsoft.com/office/word/2010/wordprocessingInk" xmlns:wne="http://schemas.microsoft.com/office/word/2006/wordml" xmlns:wps="http://schemas.microsoft.com/office/word/2010/wordprocessingShape" mc:Ignorable="w14 w15 w16se w16cid w16 w16cex wp14">
   <w:footnote w:type="separator" w:id="-1">
     <w:p>
       <w:r>
@@ -7869,7 +7969,7 @@
 </file>
 
 <file path=word/header1.xml><?xml version="1.0" encoding="utf-8"?>
-<w:hdr xmlns:wpc="http://schemas.microsoft.com/office/word/2010/wordprocessingCanvas" xmlns:cx="http://schemas.microsoft.com/office/drawing/2014/chartex" xmlns:cx1="http://schemas.microsoft.com/office/drawing/2015/9/8/chartex" xmlns:cx2="http://schemas.microsoft.com/office/drawing/2015/10/21/chartex" xmlns:cx3="http://schemas.microsoft.com/office/drawing/2016/5/9/chartex" xmlns:cx4="http://schemas.microsoft.com/office/drawing/2016/5/10/chartex" xmlns:cx5="http://schemas.microsoft.com/office/drawing/2016/5/11/chartex" xmlns:cx6="http://schemas.microsoft.com/office/drawing/2016/5/12/chartex" xmlns:cx7="http://schemas.microsoft.com/office/drawing/2016/5/13/chartex" xmlns:cx8="http://schemas.microsoft.com/office/drawing/2016/5/14/chartex" xmlns:mc="http://schemas.openxmlformats.org/markup-compatibility/2006" xmlns:aink="http://schemas.microsoft.com/office/drawing/2016/ink" xmlns:am3d="http://schemas.microsoft.com/office/drawing/2017/model3d" xmlns:o="urn:schemas-microsoft-com:office:office" xmlns:r="http://schemas.openxmlformats.org/officeDocument/2006/relationships" xmlns:m="http://schemas.openxmlformats.org/officeDocument/2006/math" xmlns:v="urn:schemas-microsoft-com:vml" xmlns:wp14="http://schemas.microsoft.com/office/word/2010/wordprocessingDrawing" xmlns:wp="http://schemas.openxmlformats.org/drawingml/2006/wordprocessingDrawing" xmlns:w10="urn:schemas-microsoft-com:office:word" xmlns:w="http://schemas.openxmlformats.org/wordprocessingml/2006/main" xmlns:w14="http://schemas.microsoft.com/office/word/2010/wordml" xmlns:w15="http://schemas.microsoft.com/office/word/2012/wordml" xmlns:w16cid="http://schemas.microsoft.com/office/word/2016/wordml/cid" xmlns:w16se="http://schemas.microsoft.com/office/word/2015/wordml/symex" xmlns:wpg="http://schemas.microsoft.com/office/word/2010/wordprocessingGroup" xmlns:wpi="http://schemas.microsoft.com/office/word/2010/wordprocessingInk" xmlns:wne="http://schemas.microsoft.com/office/word/2006/wordml" xmlns:wps="http://schemas.microsoft.com/office/word/2010/wordprocessingShape" mc:Ignorable="w14 w15 w16se w16cid wp14">
+<w:hdr xmlns:wpc="http://schemas.microsoft.com/office/word/2010/wordprocessingCanvas" xmlns:cx="http://schemas.microsoft.com/office/drawing/2014/chartex" xmlns:cx1="http://schemas.microsoft.com/office/drawing/2015/9/8/chartex" xmlns:cx2="http://schemas.microsoft.com/office/drawing/2015/10/21/chartex" xmlns:cx3="http://schemas.microsoft.com/office/drawing/2016/5/9/chartex" xmlns:cx4="http://schemas.microsoft.com/office/drawing/2016/5/10/chartex" xmlns:cx5="http://schemas.microsoft.com/office/drawing/2016/5/11/chartex" xmlns:cx6="http://schemas.microsoft.com/office/drawing/2016/5/12/chartex" xmlns:cx7="http://schemas.microsoft.com/office/drawing/2016/5/13/chartex" xmlns:cx8="http://schemas.microsoft.com/office/drawing/2016/5/14/chartex" xmlns:mc="http://schemas.openxmlformats.org/markup-compatibility/2006" xmlns:aink="http://schemas.microsoft.com/office/drawing/2016/ink" xmlns:am3d="http://schemas.microsoft.com/office/drawing/2017/model3d" xmlns:o="urn:schemas-microsoft-com:office:office" xmlns:r="http://schemas.openxmlformats.org/officeDocument/2006/relationships" xmlns:m="http://schemas.openxmlformats.org/officeDocument/2006/math" xmlns:v="urn:schemas-microsoft-com:vml" xmlns:wp14="http://schemas.microsoft.com/office/word/2010/wordprocessingDrawing" xmlns:wp="http://schemas.openxmlformats.org/drawingml/2006/wordprocessingDrawing" xmlns:w10="urn:schemas-microsoft-com:office:word" xmlns:w="http://schemas.openxmlformats.org/wordprocessingml/2006/main" xmlns:w14="http://schemas.microsoft.com/office/word/2010/wordml" xmlns:w15="http://schemas.microsoft.com/office/word/2012/wordml" xmlns:w16cex="http://schemas.microsoft.com/office/word/2018/wordml/cex" xmlns:w16cid="http://schemas.microsoft.com/office/word/2016/wordml/cid" xmlns:w16="http://schemas.microsoft.com/office/word/2018/wordml" xmlns:w16se="http://schemas.microsoft.com/office/word/2015/wordml/symex" xmlns:wpg="http://schemas.microsoft.com/office/word/2010/wordprocessingGroup" xmlns:wpi="http://schemas.microsoft.com/office/word/2010/wordprocessingInk" xmlns:wne="http://schemas.microsoft.com/office/word/2006/wordml" xmlns:wps="http://schemas.microsoft.com/office/word/2010/wordprocessingShape" mc:Ignorable="w14 w15 w16se w16cid w16 w16cex wp14">
   <w:p>
     <w:pPr>
       <w:pStyle w:val="Header"/>
@@ -7879,7 +7979,7 @@
 </file>
 
 <file path=word/header2.xml><?xml version="1.0" encoding="utf-8"?>
-<w:hdr xmlns:wpc="http://schemas.microsoft.com/office/word/2010/wordprocessingCanvas" xmlns:cx="http://schemas.microsoft.com/office/drawing/2014/chartex" xmlns:cx1="http://schemas.microsoft.com/office/drawing/2015/9/8/chartex" xmlns:cx2="http://schemas.microsoft.com/office/drawing/2015/10/21/chartex" xmlns:cx3="http://schemas.microsoft.com/office/drawing/2016/5/9/chartex" xmlns:cx4="http://schemas.microsoft.com/office/drawing/2016/5/10/chartex" xmlns:cx5="http://schemas.microsoft.com/office/drawing/2016/5/11/chartex" xmlns:cx6="http://schemas.microsoft.com/office/drawing/2016/5/12/chartex" xmlns:cx7="http://schemas.microsoft.com/office/drawing/2016/5/13/chartex" xmlns:cx8="http://schemas.microsoft.com/office/drawing/2016/5/14/chartex" xmlns:mc="http://schemas.openxmlformats.org/markup-compatibility/2006" xmlns:aink="http://schemas.microsoft.com/office/drawing/2016/ink" xmlns:am3d="http://schemas.microsoft.com/office/drawing/2017/model3d" xmlns:o="urn:schemas-microsoft-com:office:office" xmlns:r="http://schemas.openxmlformats.org/officeDocument/2006/relationships" xmlns:m="http://schemas.openxmlformats.org/officeDocument/2006/math" xmlns:v="urn:schemas-microsoft-com:vml" xmlns:wp14="http://schemas.microsoft.com/office/word/2010/wordprocessingDrawing" xmlns:wp="http://schemas.openxmlformats.org/drawingml/2006/wordprocessingDrawing" xmlns:w10="urn:schemas-microsoft-com:office:word" xmlns:w="http://schemas.openxmlformats.org/wordprocessingml/2006/main" xmlns:w14="http://schemas.microsoft.com/office/word/2010/wordml" xmlns:w15="http://schemas.microsoft.com/office/word/2012/wordml" xmlns:w16cid="http://schemas.microsoft.com/office/word/2016/wordml/cid" xmlns:w16se="http://schemas.microsoft.com/office/word/2015/wordml/symex" xmlns:wpg="http://schemas.microsoft.com/office/word/2010/wordprocessingGroup" xmlns:wpi="http://schemas.microsoft.com/office/word/2010/wordprocessingInk" xmlns:wne="http://schemas.microsoft.com/office/word/2006/wordml" xmlns:wps="http://schemas.microsoft.com/office/word/2010/wordprocessingShape" mc:Ignorable="w14 w15 w16se w16cid wp14">
+<w:hdr xmlns:wpc="http://schemas.microsoft.com/office/word/2010/wordprocessingCanvas" xmlns:cx="http://schemas.microsoft.com/office/drawing/2014/chartex" xmlns:cx1="http://schemas.microsoft.com/office/drawing/2015/9/8/chartex" xmlns:cx2="http://schemas.microsoft.com/office/drawing/2015/10/21/chartex" xmlns:cx3="http://schemas.microsoft.com/office/drawing/2016/5/9/chartex" xmlns:cx4="http://schemas.microsoft.com/office/drawing/2016/5/10/chartex" xmlns:cx5="http://schemas.microsoft.com/office/drawing/2016/5/11/chartex" xmlns:cx6="http://schemas.microsoft.com/office/drawing/2016/5/12/chartex" xmlns:cx7="http://schemas.microsoft.com/office/drawing/2016/5/13/chartex" xmlns:cx8="http://schemas.microsoft.com/office/drawing/2016/5/14/chartex" xmlns:mc="http://schemas.openxmlformats.org/markup-compatibility/2006" xmlns:aink="http://schemas.microsoft.com/office/drawing/2016/ink" xmlns:am3d="http://schemas.microsoft.com/office/drawing/2017/model3d" xmlns:o="urn:schemas-microsoft-com:office:office" xmlns:r="http://schemas.openxmlformats.org/officeDocument/2006/relationships" xmlns:m="http://schemas.openxmlformats.org/officeDocument/2006/math" xmlns:v="urn:schemas-microsoft-com:vml" xmlns:wp14="http://schemas.microsoft.com/office/word/2010/wordprocessingDrawing" xmlns:wp="http://schemas.openxmlformats.org/drawingml/2006/wordprocessingDrawing" xmlns:w10="urn:schemas-microsoft-com:office:word" xmlns:w="http://schemas.openxmlformats.org/wordprocessingml/2006/main" xmlns:w14="http://schemas.microsoft.com/office/word/2010/wordml" xmlns:w15="http://schemas.microsoft.com/office/word/2012/wordml" xmlns:w16cex="http://schemas.microsoft.com/office/word/2018/wordml/cex" xmlns:w16cid="http://schemas.microsoft.com/office/word/2016/wordml/cid" xmlns:w16="http://schemas.microsoft.com/office/word/2018/wordml" xmlns:w16se="http://schemas.microsoft.com/office/word/2015/wordml/symex" xmlns:wpg="http://schemas.microsoft.com/office/word/2010/wordprocessingGroup" xmlns:wpi="http://schemas.microsoft.com/office/word/2010/wordprocessingInk" xmlns:wne="http://schemas.microsoft.com/office/word/2006/wordml" xmlns:wps="http://schemas.microsoft.com/office/word/2010/wordprocessingShape" mc:Ignorable="w14 w15 w16se w16cid w16 w16cex wp14">
   <w:p>
     <w:pPr>
       <w:pStyle w:val="Header"/>
@@ -7889,7 +7989,7 @@
 </file>
 
 <file path=word/header3.xml><?xml version="1.0" encoding="utf-8"?>
-<w:hdr xmlns:wpc="http://schemas.microsoft.com/office/word/2010/wordprocessingCanvas" xmlns:cx="http://schemas.microsoft.com/office/drawing/2014/chartex" xmlns:cx1="http://schemas.microsoft.com/office/drawing/2015/9/8/chartex" xmlns:cx2="http://schemas.microsoft.com/office/drawing/2015/10/21/chartex" xmlns:cx3="http://schemas.microsoft.com/office/drawing/2016/5/9/chartex" xmlns:cx4="http://schemas.microsoft.com/office/drawing/2016/5/10/chartex" xmlns:cx5="http://schemas.microsoft.com/office/drawing/2016/5/11/chartex" xmlns:cx6="http://schemas.microsoft.com/office/drawing/2016/5/12/chartex" xmlns:cx7="http://schemas.microsoft.com/office/drawing/2016/5/13/chartex" xmlns:cx8="http://schemas.microsoft.com/office/drawing/2016/5/14/chartex" xmlns:mc="http://schemas.openxmlformats.org/markup-compatibility/2006" xmlns:aink="http://schemas.microsoft.com/office/drawing/2016/ink" xmlns:am3d="http://schemas.microsoft.com/office/drawing/2017/model3d" xmlns:o="urn:schemas-microsoft-com:office:office" xmlns:r="http://schemas.openxmlformats.org/officeDocument/2006/relationships" xmlns:m="http://schemas.openxmlformats.org/officeDocument/2006/math" xmlns:v="urn:schemas-microsoft-com:vml" xmlns:wp14="http://schemas.microsoft.com/office/word/2010/wordprocessingDrawing" xmlns:wp="http://schemas.openxmlformats.org/drawingml/2006/wordprocessingDrawing" xmlns:w10="urn:schemas-microsoft-com:office:word" xmlns:w="http://schemas.openxmlformats.org/wordprocessingml/2006/main" xmlns:w14="http://schemas.microsoft.com/office/word/2010/wordml" xmlns:w15="http://schemas.microsoft.com/office/word/2012/wordml" xmlns:w16cid="http://schemas.microsoft.com/office/word/2016/wordml/cid" xmlns:w16se="http://schemas.microsoft.com/office/word/2015/wordml/symex" xmlns:wpg="http://schemas.microsoft.com/office/word/2010/wordprocessingGroup" xmlns:wpi="http://schemas.microsoft.com/office/word/2010/wordprocessingInk" xmlns:wne="http://schemas.microsoft.com/office/word/2006/wordml" xmlns:wps="http://schemas.microsoft.com/office/word/2010/wordprocessingShape" mc:Ignorable="w14 w15 w16se w16cid wp14">
+<w:hdr xmlns:wpc="http://schemas.microsoft.com/office/word/2010/wordprocessingCanvas" xmlns:cx="http://schemas.microsoft.com/office/drawing/2014/chartex" xmlns:cx1="http://schemas.microsoft.com/office/drawing/2015/9/8/chartex" xmlns:cx2="http://schemas.microsoft.com/office/drawing/2015/10/21/chartex" xmlns:cx3="http://schemas.microsoft.com/office/drawing/2016/5/9/chartex" xmlns:cx4="http://schemas.microsoft.com/office/drawing/2016/5/10/chartex" xmlns:cx5="http://schemas.microsoft.com/office/drawing/2016/5/11/chartex" xmlns:cx6="http://schemas.microsoft.com/office/drawing/2016/5/12/chartex" xmlns:cx7="http://schemas.microsoft.com/office/drawing/2016/5/13/chartex" xmlns:cx8="http://schemas.microsoft.com/office/drawing/2016/5/14/chartex" xmlns:mc="http://schemas.openxmlformats.org/markup-compatibility/2006" xmlns:aink="http://schemas.microsoft.com/office/drawing/2016/ink" xmlns:am3d="http://schemas.microsoft.com/office/drawing/2017/model3d" xmlns:o="urn:schemas-microsoft-com:office:office" xmlns:r="http://schemas.openxmlformats.org/officeDocument/2006/relationships" xmlns:m="http://schemas.openxmlformats.org/officeDocument/2006/math" xmlns:v="urn:schemas-microsoft-com:vml" xmlns:wp14="http://schemas.microsoft.com/office/word/2010/wordprocessingDrawing" xmlns:wp="http://schemas.openxmlformats.org/drawingml/2006/wordprocessingDrawing" xmlns:w10="urn:schemas-microsoft-com:office:word" xmlns:w="http://schemas.openxmlformats.org/wordprocessingml/2006/main" xmlns:w14="http://schemas.microsoft.com/office/word/2010/wordml" xmlns:w15="http://schemas.microsoft.com/office/word/2012/wordml" xmlns:w16cex="http://schemas.microsoft.com/office/word/2018/wordml/cex" xmlns:w16cid="http://schemas.microsoft.com/office/word/2016/wordml/cid" xmlns:w16="http://schemas.microsoft.com/office/word/2018/wordml" xmlns:w16se="http://schemas.microsoft.com/office/word/2015/wordml/symex" xmlns:wpg="http://schemas.microsoft.com/office/word/2010/wordprocessingGroup" xmlns:wpi="http://schemas.microsoft.com/office/word/2010/wordprocessingInk" xmlns:wne="http://schemas.microsoft.com/office/word/2006/wordml" xmlns:wps="http://schemas.microsoft.com/office/word/2010/wordprocessingShape" mc:Ignorable="w14 w15 w16se w16cid w16 w16cex wp14">
   <w:p>
     <w:pPr>
       <w:pStyle w:val="Header"/>
@@ -7899,7 +7999,7 @@
 </file>
 
 <file path=word/numbering.xml><?xml version="1.0" encoding="utf-8"?>
-<w:numbering xmlns:wpc="http://schemas.microsoft.com/office/word/2010/wordprocessingCanvas" xmlns:cx="http://schemas.microsoft.com/office/drawing/2014/chartex" xmlns:cx1="http://schemas.microsoft.com/office/drawing/2015/9/8/chartex" xmlns:cx2="http://schemas.microsoft.com/office/drawing/2015/10/21/chartex" xmlns:cx3="http://schemas.microsoft.com/office/drawing/2016/5/9/chartex" xmlns:cx4="http://schemas.microsoft.com/office/drawing/2016/5/10/chartex" xmlns:cx5="http://schemas.microsoft.com/office/drawing/2016/5/11/chartex" xmlns:cx6="http://schemas.microsoft.com/office/drawing/2016/5/12/chartex" xmlns:cx7="http://schemas.microsoft.com/office/drawing/2016/5/13/chartex" xmlns:cx8="http://schemas.microsoft.com/office/drawing/2016/5/14/chartex" xmlns:mc="http://schemas.openxmlformats.org/markup-compatibility/2006" xmlns:aink="http://schemas.microsoft.com/office/drawing/2016/ink" xmlns:am3d="http://schemas.microsoft.com/office/drawing/2017/model3d" xmlns:o="urn:schemas-microsoft-com:office:office" xmlns:r="http://schemas.openxmlformats.org/officeDocument/2006/relationships" xmlns:m="http://schemas.openxmlformats.org/officeDocument/2006/math" xmlns:v="urn:schemas-microsoft-com:vml" xmlns:wp14="http://schemas.microsoft.com/office/word/2010/wordprocessingDrawing" xmlns:wp="http://schemas.openxmlformats.org/drawingml/2006/wordprocessingDrawing" xmlns:w10="urn:schemas-microsoft-com:office:word" xmlns:w="http://schemas.openxmlformats.org/wordprocessingml/2006/main" xmlns:w14="http://schemas.microsoft.com/office/word/2010/wordml" xmlns:w15="http://schemas.microsoft.com/office/word/2012/wordml" xmlns:w16cid="http://schemas.microsoft.com/office/word/2016/wordml/cid" xmlns:w16se="http://schemas.microsoft.com/office/word/2015/wordml/symex" xmlns:wpg="http://schemas.microsoft.com/office/word/2010/wordprocessingGroup" xmlns:wpi="http://schemas.microsoft.com/office/word/2010/wordprocessingInk" xmlns:wne="http://schemas.microsoft.com/office/word/2006/wordml" xmlns:wps="http://schemas.microsoft.com/office/word/2010/wordprocessingShape" mc:Ignorable="w14 w15 w16se w16cid wp14">
+<w:numbering xmlns:wpc="http://schemas.microsoft.com/office/word/2010/wordprocessingCanvas" xmlns:cx="http://schemas.microsoft.com/office/drawing/2014/chartex" xmlns:cx1="http://schemas.microsoft.com/office/drawing/2015/9/8/chartex" xmlns:cx2="http://schemas.microsoft.com/office/drawing/2015/10/21/chartex" xmlns:cx3="http://schemas.microsoft.com/office/drawing/2016/5/9/chartex" xmlns:cx4="http://schemas.microsoft.com/office/drawing/2016/5/10/chartex" xmlns:cx5="http://schemas.microsoft.com/office/drawing/2016/5/11/chartex" xmlns:cx6="http://schemas.microsoft.com/office/drawing/2016/5/12/chartex" xmlns:cx7="http://schemas.microsoft.com/office/drawing/2016/5/13/chartex" xmlns:cx8="http://schemas.microsoft.com/office/drawing/2016/5/14/chartex" xmlns:mc="http://schemas.openxmlformats.org/markup-compatibility/2006" xmlns:aink="http://schemas.microsoft.com/office/drawing/2016/ink" xmlns:am3d="http://schemas.microsoft.com/office/drawing/2017/model3d" xmlns:o="urn:schemas-microsoft-com:office:office" xmlns:r="http://schemas.openxmlformats.org/officeDocument/2006/relationships" xmlns:m="http://schemas.openxmlformats.org/officeDocument/2006/math" xmlns:v="urn:schemas-microsoft-com:vml" xmlns:wp14="http://schemas.microsoft.com/office/word/2010/wordprocessingDrawing" xmlns:wp="http://schemas.openxmlformats.org/drawingml/2006/wordprocessingDrawing" xmlns:w10="urn:schemas-microsoft-com:office:word" xmlns:w="http://schemas.openxmlformats.org/wordprocessingml/2006/main" xmlns:w14="http://schemas.microsoft.com/office/word/2010/wordml" xmlns:w15="http://schemas.microsoft.com/office/word/2012/wordml" xmlns:w16cex="http://schemas.microsoft.com/office/word/2018/wordml/cex" xmlns:w16cid="http://schemas.microsoft.com/office/word/2016/wordml/cid" xmlns:w16="http://schemas.microsoft.com/office/word/2018/wordml" xmlns:w16se="http://schemas.microsoft.com/office/word/2015/wordml/symex" xmlns:wpg="http://schemas.microsoft.com/office/word/2010/wordprocessingGroup" xmlns:wpi="http://schemas.microsoft.com/office/word/2010/wordprocessingInk" xmlns:wne="http://schemas.microsoft.com/office/word/2006/wordml" xmlns:wps="http://schemas.microsoft.com/office/word/2010/wordprocessingShape" mc:Ignorable="w14 w15 w16se w16cid w16 w16cex wp14">
   <w:abstractNum w:abstractNumId="0" w15:restartNumberingAfterBreak="0">
     <w:nsid w:val="00903156"/>
     <w:multiLevelType w:val="hybridMultilevel"/>
@@ -9865,7 +9965,7 @@
 </file>
 
 <file path=word/styles.xml><?xml version="1.0" encoding="utf-8"?>
-<w:styles xmlns:mc="http://schemas.openxmlformats.org/markup-compatibility/2006" xmlns:r="http://schemas.openxmlformats.org/officeDocument/2006/relationships" xmlns:w="http://schemas.openxmlformats.org/wordprocessingml/2006/main" xmlns:w14="http://schemas.microsoft.com/office/word/2010/wordml" xmlns:w15="http://schemas.microsoft.com/office/word/2012/wordml" xmlns:w16cid="http://schemas.microsoft.com/office/word/2016/wordml/cid" xmlns:w16se="http://schemas.microsoft.com/office/word/2015/wordml/symex" mc:Ignorable="w14 w15 w16se w16cid">
+<w:styles xmlns:mc="http://schemas.openxmlformats.org/markup-compatibility/2006" xmlns:r="http://schemas.openxmlformats.org/officeDocument/2006/relationships" xmlns:w="http://schemas.openxmlformats.org/wordprocessingml/2006/main" xmlns:w14="http://schemas.microsoft.com/office/word/2010/wordml" xmlns:w15="http://schemas.microsoft.com/office/word/2012/wordml" xmlns:w16cex="http://schemas.microsoft.com/office/word/2018/wordml/cex" xmlns:w16cid="http://schemas.microsoft.com/office/word/2016/wordml/cid" xmlns:w16="http://schemas.microsoft.com/office/word/2018/wordml" xmlns:w16se="http://schemas.microsoft.com/office/word/2015/wordml/symex" mc:Ignorable="w14 w15 w16se w16cid w16 w16cex">
   <w:docDefaults>
     <w:rPrDefault>
       <w:rPr>

</xml_diff>

<commit_message>
rename to fmri playground
</commit_message>
<xml_diff>
--- a/images/Scotti_CV.docx
+++ b/images/Scotti_CV.docx
@@ -183,23 +183,7 @@
           <w:rFonts w:ascii="Calibri" w:hAnsi="Calibri" w:cs="Calibri"/>
           <w:color w:val="auto"/>
         </w:rPr>
-        <w:t xml:space="preserve">(PI: Dr. Julie </w:t>
-      </w:r>
-      <w:proofErr w:type="spellStart"/>
-      <w:r>
-        <w:rPr>
-          <w:rFonts w:ascii="Calibri" w:hAnsi="Calibri" w:cs="Calibri"/>
-          <w:color w:val="auto"/>
-        </w:rPr>
-        <w:t>Golomb</w:t>
-      </w:r>
-      <w:proofErr w:type="spellEnd"/>
-      <w:r>
-        <w:rPr>
-          <w:rFonts w:ascii="Calibri" w:hAnsi="Calibri" w:cs="Calibri"/>
-          <w:color w:val="auto"/>
-        </w:rPr>
-        <w:t>)</w:t>
+        <w:t>(PI: Dr. Julie Golomb)</w:t>
       </w:r>
       <w:r>
         <w:rPr>
@@ -317,23 +301,7 @@
           <w:rFonts w:ascii="Calibri" w:hAnsi="Calibri" w:cs="Calibri"/>
           <w:color w:val="auto"/>
         </w:rPr>
-        <w:t xml:space="preserve">(PI: Dr. Andy </w:t>
-      </w:r>
-      <w:proofErr w:type="spellStart"/>
-      <w:r>
-        <w:rPr>
-          <w:rFonts w:ascii="Calibri" w:hAnsi="Calibri" w:cs="Calibri"/>
-          <w:color w:val="auto"/>
-        </w:rPr>
-        <w:t>Leber</w:t>
-      </w:r>
-      <w:proofErr w:type="spellEnd"/>
-      <w:r>
-        <w:rPr>
-          <w:rFonts w:ascii="Calibri" w:hAnsi="Calibri" w:cs="Calibri"/>
-          <w:color w:val="auto"/>
-        </w:rPr>
-        <w:t>)</w:t>
+        <w:t>(PI: Dr. Andy Leber)</w:t>
       </w:r>
       <w:r>
         <w:rPr>
@@ -614,23 +582,7 @@
           <w:rFonts w:ascii="Calibri" w:hAnsi="Calibri" w:cs="Calibri"/>
           <w:color w:val="auto"/>
         </w:rPr>
-        <w:t xml:space="preserve">(PI: Dr. Sarah </w:t>
-      </w:r>
-      <w:proofErr w:type="spellStart"/>
-      <w:r>
-        <w:rPr>
-          <w:rFonts w:ascii="Calibri" w:hAnsi="Calibri" w:cs="Calibri"/>
-          <w:color w:val="auto"/>
-        </w:rPr>
-        <w:t>Shomstein</w:t>
-      </w:r>
-      <w:proofErr w:type="spellEnd"/>
-      <w:r>
-        <w:rPr>
-          <w:rFonts w:ascii="Calibri" w:hAnsi="Calibri" w:cs="Calibri"/>
-          <w:color w:val="auto"/>
-        </w:rPr>
-        <w:t>)</w:t>
+        <w:t>(PI: Dr. Sarah Shomstein)</w:t>
       </w:r>
       <w:r>
         <w:rPr>
@@ -763,23 +715,7 @@
           <w:rFonts w:ascii="Calibri" w:hAnsi="Calibri" w:cs="Calibri"/>
           <w:color w:val="auto"/>
         </w:rPr>
-        <w:t xml:space="preserve">(PI: Dr. Steve </w:t>
-      </w:r>
-      <w:proofErr w:type="spellStart"/>
-      <w:r>
-        <w:rPr>
-          <w:rFonts w:ascii="Calibri" w:hAnsi="Calibri" w:cs="Calibri"/>
-          <w:color w:val="auto"/>
-        </w:rPr>
-        <w:t>Mitroff</w:t>
-      </w:r>
-      <w:proofErr w:type="spellEnd"/>
-      <w:r>
-        <w:rPr>
-          <w:rFonts w:ascii="Calibri" w:hAnsi="Calibri" w:cs="Calibri"/>
-          <w:color w:val="auto"/>
-        </w:rPr>
-        <w:t>)</w:t>
+        <w:t>(PI: Dr. Steve Mitroff)</w:t>
       </w:r>
       <w:r>
         <w:rPr>
@@ -1730,67 +1666,7 @@
           <w:sz w:val="22"/>
           <w:szCs w:val="22"/>
         </w:rPr>
-        <w:t xml:space="preserve"> Kulkarni, A., </w:t>
-      </w:r>
-      <w:proofErr w:type="spellStart"/>
-      <w:r>
-        <w:rPr>
-          <w:rFonts w:ascii="Calibri" w:hAnsi="Calibri" w:cs="Calibri"/>
-          <w:color w:val="auto"/>
-          <w:sz w:val="22"/>
-          <w:szCs w:val="22"/>
-        </w:rPr>
-        <w:t>Mazor</w:t>
-      </w:r>
-      <w:proofErr w:type="spellEnd"/>
-      <w:r>
-        <w:rPr>
-          <w:rFonts w:ascii="Calibri" w:hAnsi="Calibri" w:cs="Calibri"/>
-          <w:color w:val="auto"/>
-          <w:sz w:val="22"/>
-          <w:szCs w:val="22"/>
-        </w:rPr>
-        <w:t xml:space="preserve">, M., </w:t>
-      </w:r>
-      <w:proofErr w:type="spellStart"/>
-      <w:r>
-        <w:rPr>
-          <w:rFonts w:ascii="Calibri" w:hAnsi="Calibri" w:cs="Calibri"/>
-          <w:color w:val="auto"/>
-          <w:sz w:val="22"/>
-          <w:szCs w:val="22"/>
-        </w:rPr>
-        <w:t>Klapwijk</w:t>
-      </w:r>
-      <w:proofErr w:type="spellEnd"/>
-      <w:r>
-        <w:rPr>
-          <w:rFonts w:ascii="Calibri" w:hAnsi="Calibri" w:cs="Calibri"/>
-          <w:color w:val="auto"/>
-          <w:sz w:val="22"/>
-          <w:szCs w:val="22"/>
-        </w:rPr>
-        <w:t xml:space="preserve">, E., </w:t>
-      </w:r>
-      <w:proofErr w:type="spellStart"/>
-      <w:r>
-        <w:rPr>
-          <w:rFonts w:ascii="Calibri" w:hAnsi="Calibri" w:cs="Calibri"/>
-          <w:color w:val="auto"/>
-          <w:sz w:val="22"/>
-          <w:szCs w:val="22"/>
-        </w:rPr>
-        <w:t>Huth</w:t>
-      </w:r>
-      <w:proofErr w:type="spellEnd"/>
-      <w:r>
-        <w:rPr>
-          <w:rFonts w:ascii="Calibri" w:hAnsi="Calibri" w:cs="Calibri"/>
-          <w:color w:val="auto"/>
-          <w:sz w:val="22"/>
-          <w:szCs w:val="22"/>
-        </w:rPr>
-        <w:t>, A. G. (</w:t>
+        <w:t xml:space="preserve"> Kulkarni, A., Mazor, M., Klapwijk, E., Huth, A. G. (</w:t>
       </w:r>
       <w:r>
         <w:rPr>
@@ -1865,47 +1741,7 @@
           <w:sz w:val="22"/>
           <w:szCs w:val="22"/>
         </w:rPr>
-        <w:t xml:space="preserve"> Hong, Y., </w:t>
-      </w:r>
-      <w:proofErr w:type="spellStart"/>
-      <w:r>
-        <w:rPr>
-          <w:rFonts w:ascii="Calibri" w:hAnsi="Calibri" w:cs="Calibri"/>
-          <w:color w:val="auto"/>
-          <w:sz w:val="22"/>
-          <w:szCs w:val="22"/>
-        </w:rPr>
-        <w:t>Leber</w:t>
-      </w:r>
-      <w:proofErr w:type="spellEnd"/>
-      <w:r>
-        <w:rPr>
-          <w:rFonts w:ascii="Calibri" w:hAnsi="Calibri" w:cs="Calibri"/>
-          <w:color w:val="auto"/>
-          <w:sz w:val="22"/>
-          <w:szCs w:val="22"/>
-        </w:rPr>
-        <w:t xml:space="preserve">, A. B., &amp; </w:t>
-      </w:r>
-      <w:proofErr w:type="spellStart"/>
-      <w:r>
-        <w:rPr>
-          <w:rFonts w:ascii="Calibri" w:hAnsi="Calibri" w:cs="Calibri"/>
-          <w:color w:val="auto"/>
-          <w:sz w:val="22"/>
-          <w:szCs w:val="22"/>
-        </w:rPr>
-        <w:t>Golomb</w:t>
-      </w:r>
-      <w:proofErr w:type="spellEnd"/>
-      <w:r>
-        <w:rPr>
-          <w:rFonts w:ascii="Calibri" w:hAnsi="Calibri" w:cs="Calibri"/>
-          <w:color w:val="auto"/>
-          <w:sz w:val="22"/>
-          <w:szCs w:val="22"/>
-        </w:rPr>
-        <w:t>, J. D. (</w:t>
+        <w:t xml:space="preserve"> Hong, Y., Leber, A. B., &amp; Golomb, J. D. (</w:t>
       </w:r>
       <w:r>
         <w:rPr>
@@ -2009,27 +1845,7 @@
           <w:sz w:val="22"/>
           <w:szCs w:val="22"/>
         </w:rPr>
-        <w:t xml:space="preserve"> Chen, J., &amp; </w:t>
-      </w:r>
-      <w:proofErr w:type="spellStart"/>
-      <w:r>
-        <w:rPr>
-          <w:rFonts w:ascii="Calibri" w:hAnsi="Calibri" w:cs="Calibri"/>
-          <w:color w:val="auto"/>
-          <w:sz w:val="22"/>
-          <w:szCs w:val="22"/>
-        </w:rPr>
-        <w:t>Golomb</w:t>
-      </w:r>
-      <w:proofErr w:type="spellEnd"/>
-      <w:r>
-        <w:rPr>
-          <w:rFonts w:ascii="Calibri" w:hAnsi="Calibri" w:cs="Calibri"/>
-          <w:color w:val="auto"/>
-          <w:sz w:val="22"/>
-          <w:szCs w:val="22"/>
-        </w:rPr>
-        <w:t>, J. D. (</w:t>
+        <w:t xml:space="preserve"> Chen, J., &amp; Golomb, J. D. (</w:t>
       </w:r>
       <w:r>
         <w:rPr>
@@ -2075,7 +1891,6 @@
         </w:rPr>
         <w:t xml:space="preserve"> </w:t>
       </w:r>
-      <w:proofErr w:type="spellStart"/>
       <w:r>
         <w:rPr>
           <w:rFonts w:ascii="Calibri" w:hAnsi="Calibri" w:cs="Calibri"/>
@@ -2085,19 +1900,7 @@
           <w:sz w:val="22"/>
           <w:szCs w:val="22"/>
         </w:rPr>
-        <w:t>bioRxiv</w:t>
-      </w:r>
-      <w:proofErr w:type="spellEnd"/>
-      <w:r>
-        <w:rPr>
-          <w:rFonts w:ascii="Calibri" w:hAnsi="Calibri" w:cs="Calibri"/>
-          <w:i/>
-          <w:iCs/>
-          <w:color w:val="auto"/>
-          <w:sz w:val="22"/>
-          <w:szCs w:val="22"/>
-        </w:rPr>
-        <w:t xml:space="preserve">. </w:t>
+        <w:t xml:space="preserve">bioRxiv. </w:t>
       </w:r>
       <w:hyperlink r:id="rId12" w:history="1">
         <w:r>
@@ -2144,27 +1947,7 @@
           <w:sz w:val="22"/>
           <w:szCs w:val="22"/>
         </w:rPr>
-        <w:t xml:space="preserve"> &amp; </w:t>
-      </w:r>
-      <w:proofErr w:type="spellStart"/>
-      <w:r>
-        <w:rPr>
-          <w:rFonts w:ascii="Calibri" w:hAnsi="Calibri" w:cs="Calibri"/>
-          <w:color w:val="auto"/>
-          <w:sz w:val="22"/>
-          <w:szCs w:val="22"/>
-        </w:rPr>
-        <w:t>Maxcey</w:t>
-      </w:r>
-      <w:proofErr w:type="spellEnd"/>
-      <w:r>
-        <w:rPr>
-          <w:rFonts w:ascii="Calibri" w:hAnsi="Calibri" w:cs="Calibri"/>
-          <w:color w:val="auto"/>
-          <w:sz w:val="22"/>
-          <w:szCs w:val="22"/>
-        </w:rPr>
-        <w:t>, A. M. (</w:t>
+        <w:t xml:space="preserve"> &amp; Maxcey, A. M. (</w:t>
       </w:r>
       <w:r>
         <w:rPr>
@@ -2260,47 +2043,7 @@
           <w:sz w:val="22"/>
           <w:szCs w:val="22"/>
         </w:rPr>
-        <w:t xml:space="preserve"> Hong, Y., </w:t>
-      </w:r>
-      <w:proofErr w:type="spellStart"/>
-      <w:r>
-        <w:rPr>
-          <w:rFonts w:ascii="Calibri" w:hAnsi="Calibri" w:cs="Calibri"/>
-          <w:color w:val="auto"/>
-          <w:sz w:val="22"/>
-          <w:szCs w:val="22"/>
-        </w:rPr>
-        <w:t>Golomb</w:t>
-      </w:r>
-      <w:proofErr w:type="spellEnd"/>
-      <w:r>
-        <w:rPr>
-          <w:rFonts w:ascii="Calibri" w:hAnsi="Calibri" w:cs="Calibri"/>
-          <w:color w:val="auto"/>
-          <w:sz w:val="22"/>
-          <w:szCs w:val="22"/>
-        </w:rPr>
-        <w:t xml:space="preserve">, J. D., &amp; </w:t>
-      </w:r>
-      <w:proofErr w:type="spellStart"/>
-      <w:r>
-        <w:rPr>
-          <w:rFonts w:ascii="Calibri" w:hAnsi="Calibri" w:cs="Calibri"/>
-          <w:color w:val="auto"/>
-          <w:sz w:val="22"/>
-          <w:szCs w:val="22"/>
-        </w:rPr>
-        <w:t>Leber</w:t>
-      </w:r>
-      <w:proofErr w:type="spellEnd"/>
-      <w:r>
-        <w:rPr>
-          <w:rFonts w:ascii="Calibri" w:hAnsi="Calibri" w:cs="Calibri"/>
-          <w:color w:val="auto"/>
-          <w:sz w:val="22"/>
-          <w:szCs w:val="22"/>
-        </w:rPr>
-        <w:t xml:space="preserve">, A. B. (2021). Statistical regularities as a reference point for memory distortions: Swap and shift errors. </w:t>
+        <w:t xml:space="preserve"> Hong, Y., Golomb, J. D., &amp; Leber, A. B. (2021). Statistical regularities as a reference point for memory distortions: Swap and shift errors. </w:t>
       </w:r>
       <w:r>
         <w:rPr>
@@ -2372,25 +2115,7 @@
           <w:sz w:val="22"/>
           <w:szCs w:val="22"/>
         </w:rPr>
-        <w:t xml:space="preserve">, Dowd, E. W., &amp; </w:t>
-      </w:r>
-      <w:proofErr w:type="spellStart"/>
-      <w:r>
-        <w:rPr>
-          <w:rFonts w:ascii="Calibri" w:hAnsi="Calibri" w:cs="Calibri"/>
-          <w:sz w:val="22"/>
-          <w:szCs w:val="22"/>
-        </w:rPr>
-        <w:t>Golomb</w:t>
-      </w:r>
-      <w:proofErr w:type="spellEnd"/>
-      <w:r>
-        <w:rPr>
-          <w:rFonts w:ascii="Calibri" w:hAnsi="Calibri" w:cs="Calibri"/>
-          <w:sz w:val="22"/>
-          <w:szCs w:val="22"/>
-        </w:rPr>
-        <w:t>, J. D. (</w:t>
+        <w:t>, Dowd, E. W., &amp; Golomb, J. D. (</w:t>
       </w:r>
       <w:r>
         <w:rPr>
@@ -2480,7 +2205,6 @@
         </w:rPr>
         <w:t xml:space="preserve"> </w:t>
       </w:r>
-      <w:proofErr w:type="spellStart"/>
       <w:r>
         <w:rPr>
           <w:rFonts w:ascii="Calibri" w:hAnsi="Calibri" w:cs="Calibri"/>
@@ -2489,18 +2213,7 @@
           <w:sz w:val="22"/>
           <w:szCs w:val="22"/>
         </w:rPr>
-        <w:t>bioRxiv</w:t>
-      </w:r>
-      <w:proofErr w:type="spellEnd"/>
-      <w:r>
-        <w:rPr>
-          <w:rFonts w:ascii="Calibri" w:hAnsi="Calibri" w:cs="Calibri"/>
-          <w:i/>
-          <w:iCs/>
-          <w:sz w:val="22"/>
-          <w:szCs w:val="22"/>
-        </w:rPr>
-        <w:t xml:space="preserve">. </w:t>
+        <w:t xml:space="preserve">bioRxiv. </w:t>
       </w:r>
       <w:hyperlink r:id="rId15" w:history="1">
         <w:r>
@@ -2547,107 +2260,7 @@
           <w:sz w:val="22"/>
           <w:szCs w:val="22"/>
         </w:rPr>
-        <w:t xml:space="preserve"> Kulkarni, A., </w:t>
-      </w:r>
-      <w:proofErr w:type="spellStart"/>
-      <w:r>
-        <w:rPr>
-          <w:rFonts w:ascii="Calibri" w:hAnsi="Calibri" w:cs="Calibri"/>
-          <w:color w:val="auto"/>
-          <w:sz w:val="22"/>
-          <w:szCs w:val="22"/>
-        </w:rPr>
-        <w:t>Mazor</w:t>
-      </w:r>
-      <w:proofErr w:type="spellEnd"/>
-      <w:r>
-        <w:rPr>
-          <w:rFonts w:ascii="Calibri" w:hAnsi="Calibri" w:cs="Calibri"/>
-          <w:color w:val="auto"/>
-          <w:sz w:val="22"/>
-          <w:szCs w:val="22"/>
-        </w:rPr>
-        <w:t xml:space="preserve">, M., </w:t>
-      </w:r>
-      <w:proofErr w:type="spellStart"/>
-      <w:r>
-        <w:rPr>
-          <w:rFonts w:ascii="Calibri" w:hAnsi="Calibri" w:cs="Calibri"/>
-          <w:color w:val="auto"/>
-          <w:sz w:val="22"/>
-          <w:szCs w:val="22"/>
-        </w:rPr>
-        <w:t>Klapwijk</w:t>
-      </w:r>
-      <w:proofErr w:type="spellEnd"/>
-      <w:r>
-        <w:rPr>
-          <w:rFonts w:ascii="Calibri" w:hAnsi="Calibri" w:cs="Calibri"/>
-          <w:color w:val="auto"/>
-          <w:sz w:val="22"/>
-          <w:szCs w:val="22"/>
-        </w:rPr>
-        <w:t xml:space="preserve">, E., </w:t>
-      </w:r>
-      <w:proofErr w:type="spellStart"/>
-      <w:r>
-        <w:rPr>
-          <w:rFonts w:ascii="Calibri" w:hAnsi="Calibri" w:cs="Calibri"/>
-          <w:color w:val="auto"/>
-          <w:sz w:val="22"/>
-          <w:szCs w:val="22"/>
-        </w:rPr>
-        <w:t>Yarkoni</w:t>
-      </w:r>
-      <w:proofErr w:type="spellEnd"/>
-      <w:r>
-        <w:rPr>
-          <w:rFonts w:ascii="Calibri" w:hAnsi="Calibri" w:cs="Calibri"/>
-          <w:color w:val="auto"/>
-          <w:sz w:val="22"/>
-          <w:szCs w:val="22"/>
-        </w:rPr>
-        <w:t xml:space="preserve">, T., </w:t>
-      </w:r>
-      <w:proofErr w:type="spellStart"/>
-      <w:r>
-        <w:rPr>
-          <w:rFonts w:ascii="Calibri" w:hAnsi="Calibri" w:cs="Calibri"/>
-          <w:color w:val="auto"/>
-          <w:sz w:val="22"/>
-          <w:szCs w:val="22"/>
-        </w:rPr>
-        <w:t>Huth</w:t>
-      </w:r>
-      <w:proofErr w:type="spellEnd"/>
-      <w:r>
-        <w:rPr>
-          <w:rFonts w:ascii="Calibri" w:hAnsi="Calibri" w:cs="Calibri"/>
-          <w:color w:val="auto"/>
-          <w:sz w:val="22"/>
-          <w:szCs w:val="22"/>
-        </w:rPr>
-        <w:t xml:space="preserve">, A. G. (2020). </w:t>
-      </w:r>
-      <w:proofErr w:type="spellStart"/>
-      <w:r>
-        <w:rPr>
-          <w:rFonts w:ascii="Calibri" w:hAnsi="Calibri" w:cs="Calibri"/>
-          <w:color w:val="auto"/>
-          <w:sz w:val="22"/>
-          <w:szCs w:val="22"/>
-        </w:rPr>
-        <w:t>EduCortex</w:t>
-      </w:r>
-      <w:proofErr w:type="spellEnd"/>
-      <w:r>
-        <w:rPr>
-          <w:rFonts w:ascii="Calibri" w:hAnsi="Calibri" w:cs="Calibri"/>
-          <w:color w:val="auto"/>
-          <w:sz w:val="22"/>
-          <w:szCs w:val="22"/>
-        </w:rPr>
-        <w:t xml:space="preserve">: browser-based 3D brain visualization of fMRI meta-analysis maps. </w:t>
+        <w:t xml:space="preserve"> Kulkarni, A., Mazor, M., Klapwijk, E., Yarkoni, T., Huth, A. G. (2020). EduCortex: browser-based 3D brain visualization of fMRI meta-analysis maps. </w:t>
       </w:r>
       <w:r>
         <w:rPr>
@@ -2757,47 +2370,7 @@
           <w:sz w:val="22"/>
           <w:szCs w:val="22"/>
         </w:rPr>
-        <w:t xml:space="preserve"> </w:t>
-      </w:r>
-      <w:proofErr w:type="spellStart"/>
-      <w:r>
-        <w:rPr>
-          <w:rFonts w:ascii="Calibri" w:hAnsi="Calibri" w:cs="Calibri"/>
-          <w:color w:val="auto"/>
-          <w:sz w:val="22"/>
-          <w:szCs w:val="22"/>
-        </w:rPr>
-        <w:t>Janakiefski</w:t>
-      </w:r>
-      <w:proofErr w:type="spellEnd"/>
-      <w:r>
-        <w:rPr>
-          <w:rFonts w:ascii="Calibri" w:hAnsi="Calibri" w:cs="Calibri"/>
-          <w:color w:val="auto"/>
-          <w:sz w:val="22"/>
-          <w:szCs w:val="22"/>
-        </w:rPr>
-        <w:t xml:space="preserve">, L., &amp; </w:t>
-      </w:r>
-      <w:proofErr w:type="spellStart"/>
-      <w:r>
-        <w:rPr>
-          <w:rFonts w:ascii="Calibri" w:hAnsi="Calibri" w:cs="Calibri"/>
-          <w:color w:val="auto"/>
-          <w:sz w:val="22"/>
-          <w:szCs w:val="22"/>
-        </w:rPr>
-        <w:t>Maxcey</w:t>
-      </w:r>
-      <w:proofErr w:type="spellEnd"/>
-      <w:r>
-        <w:rPr>
-          <w:rFonts w:ascii="Calibri" w:hAnsi="Calibri" w:cs="Calibri"/>
-          <w:color w:val="auto"/>
-          <w:sz w:val="22"/>
-          <w:szCs w:val="22"/>
-        </w:rPr>
-        <w:t xml:space="preserve">, A. M. (2020). Recognition-induced forgetting of schematically related pictures. </w:t>
+        <w:t xml:space="preserve"> Janakiefski, L., &amp; Maxcey, A. M. (2020). Recognition-induced forgetting of schematically related pictures. </w:t>
       </w:r>
       <w:r>
         <w:rPr>
@@ -2869,45 +2442,8 @@
           <w:sz w:val="22"/>
           <w:szCs w:val="22"/>
         </w:rPr>
-        <w:t xml:space="preserve">, </w:t>
-      </w:r>
-      <w:proofErr w:type="spellStart"/>
-      <w:r>
-        <w:rPr>
-          <w:rFonts w:ascii="Calibri" w:hAnsi="Calibri" w:cs="Calibri"/>
-          <w:sz w:val="22"/>
-          <w:szCs w:val="22"/>
-        </w:rPr>
-        <w:t>Collegio</w:t>
-      </w:r>
-      <w:proofErr w:type="spellEnd"/>
-      <w:r>
-        <w:rPr>
-          <w:rFonts w:ascii="Calibri" w:hAnsi="Calibri" w:cs="Calibri"/>
-          <w:sz w:val="22"/>
-          <w:szCs w:val="22"/>
-        </w:rPr>
-        <w:t xml:space="preserve">, A., &amp; </w:t>
-      </w:r>
-      <w:proofErr w:type="spellStart"/>
-      <w:r>
-        <w:rPr>
-          <w:rFonts w:ascii="Calibri" w:hAnsi="Calibri" w:cs="Calibri"/>
-          <w:sz w:val="22"/>
-          <w:szCs w:val="22"/>
-        </w:rPr>
-        <w:t>Shomstein</w:t>
-      </w:r>
-      <w:proofErr w:type="spellEnd"/>
-      <w:r>
-        <w:rPr>
-          <w:rFonts w:ascii="Calibri" w:hAnsi="Calibri" w:cs="Calibri"/>
-          <w:sz w:val="22"/>
-          <w:szCs w:val="22"/>
-        </w:rPr>
-        <w:t xml:space="preserve">, S. (2019). Object-based attention is resilient to low-level (boundary) or high-level (semantic) disturbances, but not both. </w:t>
-      </w:r>
-      <w:proofErr w:type="spellStart"/>
+        <w:t xml:space="preserve">, Collegio, A., &amp; Shomstein, S. (2019). Object-based attention is resilient to low-level (boundary) or high-level (semantic) disturbances, but not both. </w:t>
+      </w:r>
       <w:r>
         <w:rPr>
           <w:rFonts w:ascii="Calibri" w:hAnsi="Calibri" w:cs="Calibri"/>
@@ -2916,18 +2452,7 @@
           <w:sz w:val="22"/>
           <w:szCs w:val="22"/>
         </w:rPr>
-        <w:t>PsyArXiv</w:t>
-      </w:r>
-      <w:proofErr w:type="spellEnd"/>
-      <w:r>
-        <w:rPr>
-          <w:rFonts w:ascii="Calibri" w:hAnsi="Calibri" w:cs="Calibri"/>
-          <w:i/>
-          <w:iCs/>
-          <w:sz w:val="22"/>
-          <w:szCs w:val="22"/>
-        </w:rPr>
-        <w:t>.</w:t>
+        <w:t>PsyArXiv.</w:t>
       </w:r>
       <w:r>
         <w:rPr>
@@ -2945,19 +2470,8 @@
             <w:sz w:val="22"/>
             <w:szCs w:val="22"/>
           </w:rPr>
-          <w:t>doi.org/10.31234/osf.io/</w:t>
+          <w:t>doi.org/10.31234/osf.io/yxqju</w:t>
         </w:r>
-        <w:proofErr w:type="spellStart"/>
-        <w:r>
-          <w:rPr>
-            <w:rStyle w:val="Hyperlink"/>
-            <w:rFonts w:ascii="Calibri" w:hAnsi="Calibri" w:cs="Calibri"/>
-            <w:sz w:val="22"/>
-            <w:szCs w:val="22"/>
-          </w:rPr>
-          <w:t>yxqju</w:t>
-        </w:r>
-        <w:proofErr w:type="spellEnd"/>
       </w:hyperlink>
     </w:p>
     <w:p>
@@ -2975,25 +2489,14 @@
           <w:szCs w:val="22"/>
         </w:rPr>
       </w:pPr>
-      <w:proofErr w:type="spellStart"/>
-      <w:r>
-        <w:rPr>
-          <w:rFonts w:ascii="Calibri" w:hAnsi="Calibri" w:cs="Calibri"/>
-          <w:color w:val="auto"/>
-          <w:sz w:val="22"/>
-          <w:szCs w:val="22"/>
-        </w:rPr>
-        <w:t>Collegio</w:t>
-      </w:r>
-      <w:proofErr w:type="spellEnd"/>
-      <w:r>
-        <w:rPr>
-          <w:rFonts w:ascii="Calibri" w:hAnsi="Calibri" w:cs="Calibri"/>
-          <w:color w:val="auto"/>
-          <w:sz w:val="22"/>
-          <w:szCs w:val="22"/>
-        </w:rPr>
-        <w:t xml:space="preserve">, A., Nah, J., </w:t>
+      <w:r>
+        <w:rPr>
+          <w:rFonts w:ascii="Calibri" w:hAnsi="Calibri" w:cs="Calibri"/>
+          <w:color w:val="auto"/>
+          <w:sz w:val="22"/>
+          <w:szCs w:val="22"/>
+        </w:rPr>
+        <w:t xml:space="preserve">Collegio, A., Nah, J., </w:t>
       </w:r>
       <w:r>
         <w:rPr>
@@ -3013,27 +2516,7 @@
           <w:sz w:val="22"/>
           <w:szCs w:val="22"/>
         </w:rPr>
-        <w:t xml:space="preserve"> &amp; </w:t>
-      </w:r>
-      <w:proofErr w:type="spellStart"/>
-      <w:r>
-        <w:rPr>
-          <w:rFonts w:ascii="Calibri" w:hAnsi="Calibri" w:cs="Calibri"/>
-          <w:color w:val="auto"/>
-          <w:sz w:val="22"/>
-          <w:szCs w:val="22"/>
-        </w:rPr>
-        <w:t>Shomstein</w:t>
-      </w:r>
-      <w:proofErr w:type="spellEnd"/>
-      <w:r>
-        <w:rPr>
-          <w:rFonts w:ascii="Calibri" w:hAnsi="Calibri" w:cs="Calibri"/>
-          <w:color w:val="auto"/>
-          <w:sz w:val="22"/>
-          <w:szCs w:val="22"/>
-        </w:rPr>
-        <w:t xml:space="preserve">, S. (2019). Attention scales according to inferred real-world object size. </w:t>
+        <w:t xml:space="preserve"> &amp; Shomstein, S. (2019). Attention scales according to inferred real-world object size. </w:t>
       </w:r>
       <w:r>
         <w:rPr>
@@ -3107,7 +2590,6 @@
           <w:szCs w:val="22"/>
         </w:rPr>
       </w:pPr>
-      <w:proofErr w:type="spellStart"/>
       <w:r>
         <w:rPr>
           <w:rFonts w:ascii="Calibri" w:hAnsi="Calibri"/>
@@ -3115,17 +2597,7 @@
           <w:sz w:val="22"/>
           <w:szCs w:val="22"/>
         </w:rPr>
-        <w:t>Maxcey</w:t>
-      </w:r>
-      <w:proofErr w:type="spellEnd"/>
-      <w:r>
-        <w:rPr>
-          <w:rFonts w:ascii="Calibri" w:hAnsi="Calibri"/>
-          <w:color w:val="000000" w:themeColor="text1"/>
-          <w:sz w:val="22"/>
-          <w:szCs w:val="22"/>
-        </w:rPr>
-        <w:t xml:space="preserve">, A. M., Mancuso, E., </w:t>
+        <w:t xml:space="preserve">Maxcey, A. M., Mancuso, E., </w:t>
       </w:r>
       <w:r>
         <w:rPr>
@@ -3247,7 +2719,6 @@
         </w:rPr>
         <w:t xml:space="preserve">&amp; </w:t>
       </w:r>
-      <w:proofErr w:type="spellStart"/>
       <w:r>
         <w:rPr>
           <w:rFonts w:ascii="Calibri" w:hAnsi="Calibri"/>
@@ -3255,17 +2726,7 @@
           <w:sz w:val="22"/>
           <w:szCs w:val="22"/>
         </w:rPr>
-        <w:t>Maxcey</w:t>
-      </w:r>
-      <w:proofErr w:type="spellEnd"/>
-      <w:r>
-        <w:rPr>
-          <w:rFonts w:ascii="Calibri" w:hAnsi="Calibri"/>
-          <w:color w:val="000000" w:themeColor="text1"/>
-          <w:sz w:val="22"/>
-          <w:szCs w:val="22"/>
-        </w:rPr>
-        <w:t xml:space="preserve">, A. M. (submitted). </w:t>
+        <w:t xml:space="preserve">Maxcey, A. M. (submitted). </w:t>
       </w:r>
       <w:r>
         <w:rPr>
@@ -3349,25 +2810,7 @@
           <w:sz w:val="22"/>
           <w:szCs w:val="22"/>
         </w:rPr>
-        <w:t xml:space="preserve">&amp; </w:t>
-      </w:r>
-      <w:proofErr w:type="spellStart"/>
-      <w:r>
-        <w:rPr>
-          <w:rFonts w:ascii="Calibri" w:hAnsi="Calibri" w:cs="Calibri"/>
-          <w:sz w:val="22"/>
-          <w:szCs w:val="22"/>
-        </w:rPr>
-        <w:t>Golomb</w:t>
-      </w:r>
-      <w:proofErr w:type="spellEnd"/>
-      <w:r>
-        <w:rPr>
-          <w:rFonts w:ascii="Calibri" w:hAnsi="Calibri" w:cs="Calibri"/>
-          <w:sz w:val="22"/>
-          <w:szCs w:val="22"/>
-        </w:rPr>
-        <w:t xml:space="preserve">, J. D. (in </w:t>
+        <w:t xml:space="preserve">&amp; Golomb, J. D. (in </w:t>
       </w:r>
       <w:r>
         <w:rPr>
@@ -3446,25 +2889,7 @@
           <w:sz w:val="22"/>
           <w:szCs w:val="22"/>
         </w:rPr>
-        <w:t xml:space="preserve">, &amp; </w:t>
-      </w:r>
-      <w:proofErr w:type="spellStart"/>
-      <w:r>
-        <w:rPr>
-          <w:rFonts w:ascii="Calibri" w:hAnsi="Calibri" w:cs="Calibri"/>
-          <w:sz w:val="22"/>
-          <w:szCs w:val="22"/>
-        </w:rPr>
-        <w:t>Golomb</w:t>
-      </w:r>
-      <w:proofErr w:type="spellEnd"/>
-      <w:r>
-        <w:rPr>
-          <w:rFonts w:ascii="Calibri" w:hAnsi="Calibri" w:cs="Calibri"/>
-          <w:sz w:val="22"/>
-          <w:szCs w:val="22"/>
-        </w:rPr>
-        <w:t>, J. D. (in prep.). Feature-binding errors during saccadic remapping may affect perception of real-world objects.</w:t>
+        <w:t>, &amp; Golomb, J. D. (in prep.). Feature-binding errors during saccadic remapping may affect perception of real-world objects.</w:t>
       </w:r>
     </w:p>
     <w:p>
@@ -3518,25 +2943,47 @@
           <w:sz w:val="22"/>
           <w:szCs w:val="22"/>
         </w:rPr>
-        <w:t xml:space="preserve"> &amp; </w:t>
-      </w:r>
-      <w:proofErr w:type="spellStart"/>
-      <w:r>
-        <w:rPr>
-          <w:rFonts w:ascii="Calibri" w:hAnsi="Calibri" w:cs="Calibri"/>
-          <w:sz w:val="22"/>
-          <w:szCs w:val="22"/>
-        </w:rPr>
-        <w:t>Golomb</w:t>
-      </w:r>
-      <w:proofErr w:type="spellEnd"/>
-      <w:r>
-        <w:rPr>
-          <w:rFonts w:ascii="Calibri" w:hAnsi="Calibri" w:cs="Calibri"/>
-          <w:sz w:val="22"/>
-          <w:szCs w:val="22"/>
-        </w:rPr>
-        <w:t>, J. D. (in prep.). Navigating fMRI analysis techniques: a practical guide.</w:t>
+        <w:t xml:space="preserve"> &amp; Golomb, J. D. (in prep.). </w:t>
+      </w:r>
+      <w:r>
+        <w:rPr>
+          <w:rFonts w:ascii="Calibri" w:hAnsi="Calibri" w:cs="Calibri"/>
+          <w:sz w:val="22"/>
+          <w:szCs w:val="22"/>
+        </w:rPr>
+        <w:t>F</w:t>
+      </w:r>
+      <w:r>
+        <w:rPr>
+          <w:rFonts w:ascii="Calibri" w:hAnsi="Calibri" w:cs="Calibri"/>
+          <w:sz w:val="22"/>
+          <w:szCs w:val="22"/>
+        </w:rPr>
+        <w:t xml:space="preserve">MRI Playground: </w:t>
+      </w:r>
+      <w:r>
+        <w:rPr>
+          <w:rFonts w:ascii="Calibri" w:hAnsi="Calibri" w:cs="Calibri"/>
+          <w:sz w:val="22"/>
+          <w:szCs w:val="22"/>
+        </w:rPr>
+        <w:t>s</w:t>
+      </w:r>
+      <w:r>
+        <w:rPr>
+          <w:rFonts w:ascii="Calibri" w:hAnsi="Calibri" w:cs="Calibri"/>
+          <w:sz w:val="22"/>
+          <w:szCs w:val="22"/>
+        </w:rPr>
+        <w:t>imple overviews &amp; simulations for neuroimaging methods</w:t>
+      </w:r>
+      <w:r>
+        <w:rPr>
+          <w:rFonts w:ascii="Calibri" w:hAnsi="Calibri" w:cs="Calibri"/>
+          <w:sz w:val="22"/>
+          <w:szCs w:val="22"/>
+        </w:rPr>
+        <w:t>.</w:t>
       </w:r>
     </w:p>
     <w:p>
@@ -4022,21 +3469,12 @@
           <w:color w:val="auto"/>
         </w:rPr>
       </w:pPr>
-      <w:proofErr w:type="spellStart"/>
-      <w:r>
-        <w:rPr>
-          <w:rFonts w:ascii="Calibri" w:hAnsi="Calibri" w:cs="Calibri"/>
-          <w:color w:val="auto"/>
-        </w:rPr>
-        <w:t>Sigelman</w:t>
-      </w:r>
-      <w:proofErr w:type="spellEnd"/>
-      <w:r>
-        <w:rPr>
-          <w:rFonts w:ascii="Calibri" w:hAnsi="Calibri" w:cs="Calibri"/>
-          <w:color w:val="auto"/>
-        </w:rPr>
-        <w:t xml:space="preserve"> Undergraduate Research Enhancement Award ($500)</w:t>
+      <w:r>
+        <w:rPr>
+          <w:rFonts w:ascii="Calibri" w:hAnsi="Calibri" w:cs="Calibri"/>
+          <w:color w:val="auto"/>
+        </w:rPr>
+        <w:t>Sigelman Undergraduate Research Enhancement Award ($500)</w:t>
       </w:r>
       <w:r>
         <w:rPr>
@@ -4239,25 +3677,7 @@
           <w:sz w:val="17"/>
           <w:szCs w:val="17"/>
         </w:rPr>
-        <w:t xml:space="preserve"> Chen, J., &amp; </w:t>
-      </w:r>
-      <w:proofErr w:type="spellStart"/>
-      <w:r>
-        <w:rPr>
-          <w:rFonts w:ascii="Calibri" w:hAnsi="Calibri" w:cs="Calibri"/>
-          <w:sz w:val="17"/>
-          <w:szCs w:val="17"/>
-        </w:rPr>
-        <w:t>Golomb</w:t>
-      </w:r>
-      <w:proofErr w:type="spellEnd"/>
-      <w:r>
-        <w:rPr>
-          <w:rFonts w:ascii="Calibri" w:hAnsi="Calibri" w:cs="Calibri"/>
-          <w:sz w:val="17"/>
-          <w:szCs w:val="17"/>
-        </w:rPr>
-        <w:t>, J. D. (202</w:t>
+        <w:t xml:space="preserve"> Chen, J., &amp; Golomb, J. D. (202</w:t>
       </w:r>
       <w:r>
         <w:rPr>
@@ -4341,25 +3761,7 @@
           <w:sz w:val="17"/>
           <w:szCs w:val="17"/>
         </w:rPr>
-        <w:t xml:space="preserve"> Chen, J., &amp; </w:t>
-      </w:r>
-      <w:proofErr w:type="spellStart"/>
-      <w:r>
-        <w:rPr>
-          <w:rFonts w:ascii="Calibri" w:hAnsi="Calibri" w:cs="Calibri"/>
-          <w:sz w:val="17"/>
-          <w:szCs w:val="17"/>
-        </w:rPr>
-        <w:t>Golomb</w:t>
-      </w:r>
-      <w:proofErr w:type="spellEnd"/>
-      <w:r>
-        <w:rPr>
-          <w:rFonts w:ascii="Calibri" w:hAnsi="Calibri" w:cs="Calibri"/>
-          <w:sz w:val="17"/>
-          <w:szCs w:val="17"/>
-        </w:rPr>
-        <w:t xml:space="preserve">, J. D. (2021, May). An improved method for evaluating inverted encoding models. </w:t>
+        <w:t xml:space="preserve"> Chen, J., &amp; Golomb, J. D. (2021, May). An improved method for evaluating inverted encoding models. </w:t>
       </w:r>
       <w:r>
         <w:rPr>
@@ -4419,25 +3821,7 @@
           <w:sz w:val="17"/>
           <w:szCs w:val="17"/>
         </w:rPr>
-        <w:t xml:space="preserve">, Dowd, E. W., &amp; </w:t>
-      </w:r>
-      <w:proofErr w:type="spellStart"/>
-      <w:r>
-        <w:rPr>
-          <w:rFonts w:ascii="Calibri" w:hAnsi="Calibri" w:cs="Calibri"/>
-          <w:sz w:val="17"/>
-          <w:szCs w:val="17"/>
-        </w:rPr>
-        <w:t>Golomb</w:t>
-      </w:r>
-      <w:proofErr w:type="spellEnd"/>
-      <w:r>
-        <w:rPr>
-          <w:rFonts w:ascii="Calibri" w:hAnsi="Calibri" w:cs="Calibri"/>
-          <w:sz w:val="17"/>
-          <w:szCs w:val="17"/>
-        </w:rPr>
-        <w:t>, J. D</w:t>
+        <w:t>, Dowd, E. W., &amp; Golomb, J. D</w:t>
       </w:r>
       <w:r>
         <w:rPr>
@@ -4513,25 +3897,7 @@
           <w:sz w:val="17"/>
           <w:szCs w:val="17"/>
         </w:rPr>
-        <w:t xml:space="preserve"> Chen, J., &amp; </w:t>
-      </w:r>
-      <w:proofErr w:type="spellStart"/>
-      <w:r>
-        <w:rPr>
-          <w:rFonts w:ascii="Calibri" w:hAnsi="Calibri" w:cs="Calibri"/>
-          <w:sz w:val="17"/>
-          <w:szCs w:val="17"/>
-        </w:rPr>
-        <w:t>Golomb</w:t>
-      </w:r>
-      <w:proofErr w:type="spellEnd"/>
-      <w:r>
-        <w:rPr>
-          <w:rFonts w:ascii="Calibri" w:hAnsi="Calibri" w:cs="Calibri"/>
-          <w:sz w:val="17"/>
-          <w:szCs w:val="17"/>
-        </w:rPr>
-        <w:t>, J. D. (2021, Mar</w:t>
+        <w:t xml:space="preserve"> Chen, J., &amp; Golomb, J. D. (2021, Mar</w:t>
       </w:r>
       <w:r>
         <w:rPr>
@@ -4631,43 +3997,7 @@
           <w:sz w:val="17"/>
           <w:szCs w:val="17"/>
         </w:rPr>
-        <w:t xml:space="preserve">&amp; </w:t>
-      </w:r>
-      <w:proofErr w:type="spellStart"/>
-      <w:r>
-        <w:rPr>
-          <w:rFonts w:ascii="Calibri" w:hAnsi="Calibri" w:cs="Calibri"/>
-          <w:sz w:val="17"/>
-          <w:szCs w:val="17"/>
-        </w:rPr>
-        <w:t>Golomb</w:t>
-      </w:r>
-      <w:proofErr w:type="spellEnd"/>
-      <w:r>
-        <w:rPr>
-          <w:rFonts w:ascii="Calibri" w:hAnsi="Calibri" w:cs="Calibri"/>
-          <w:sz w:val="17"/>
-          <w:szCs w:val="17"/>
-        </w:rPr>
-        <w:t xml:space="preserve">, </w:t>
-      </w:r>
-      <w:proofErr w:type="spellStart"/>
-      <w:r>
-        <w:rPr>
-          <w:rFonts w:ascii="Calibri" w:hAnsi="Calibri" w:cs="Calibri"/>
-          <w:sz w:val="17"/>
-          <w:szCs w:val="17"/>
-        </w:rPr>
-        <w:t xml:space="preserve">J. D. </w:t>
-      </w:r>
-      <w:proofErr w:type="spellEnd"/>
-      <w:r>
-        <w:rPr>
-          <w:rFonts w:ascii="Calibri" w:hAnsi="Calibri" w:cs="Calibri"/>
-          <w:sz w:val="17"/>
-          <w:szCs w:val="17"/>
-        </w:rPr>
-        <w:t xml:space="preserve">(2020, May). Feature-binding errors during saccadic remapping may affect perception of real-world objects. </w:t>
+        <w:t xml:space="preserve">&amp; Golomb, J. D. (2020, May). Feature-binding errors during saccadic remapping may affect perception of real-world objects. </w:t>
       </w:r>
       <w:r>
         <w:rPr>
@@ -4718,79 +4048,7 @@
           <w:sz w:val="17"/>
           <w:szCs w:val="17"/>
         </w:rPr>
-        <w:t xml:space="preserve"> Kulkarni, A., </w:t>
-      </w:r>
-      <w:proofErr w:type="spellStart"/>
-      <w:r>
-        <w:rPr>
-          <w:rFonts w:ascii="Calibri" w:hAnsi="Calibri" w:cs="Calibri"/>
-          <w:sz w:val="17"/>
-          <w:szCs w:val="17"/>
-        </w:rPr>
-        <w:t>Mazor</w:t>
-      </w:r>
-      <w:proofErr w:type="spellEnd"/>
-      <w:r>
-        <w:rPr>
-          <w:rFonts w:ascii="Calibri" w:hAnsi="Calibri" w:cs="Calibri"/>
-          <w:sz w:val="17"/>
-          <w:szCs w:val="17"/>
-        </w:rPr>
-        <w:t xml:space="preserve">, M., </w:t>
-      </w:r>
-      <w:proofErr w:type="spellStart"/>
-      <w:r>
-        <w:rPr>
-          <w:rFonts w:ascii="Calibri" w:hAnsi="Calibri" w:cs="Calibri"/>
-          <w:sz w:val="17"/>
-          <w:szCs w:val="17"/>
-        </w:rPr>
-        <w:t>Klapwijk</w:t>
-      </w:r>
-      <w:proofErr w:type="spellEnd"/>
-      <w:r>
-        <w:rPr>
-          <w:rFonts w:ascii="Calibri" w:hAnsi="Calibri" w:cs="Calibri"/>
-          <w:sz w:val="17"/>
-          <w:szCs w:val="17"/>
-        </w:rPr>
-        <w:t xml:space="preserve">, E., </w:t>
-      </w:r>
-      <w:proofErr w:type="spellStart"/>
-      <w:r>
-        <w:rPr>
-          <w:rFonts w:ascii="Calibri" w:hAnsi="Calibri" w:cs="Calibri"/>
-          <w:sz w:val="17"/>
-          <w:szCs w:val="17"/>
-        </w:rPr>
-        <w:t>Yarkoni</w:t>
-      </w:r>
-      <w:proofErr w:type="spellEnd"/>
-      <w:r>
-        <w:rPr>
-          <w:rFonts w:ascii="Calibri" w:hAnsi="Calibri" w:cs="Calibri"/>
-          <w:sz w:val="17"/>
-          <w:szCs w:val="17"/>
-        </w:rPr>
-        <w:t xml:space="preserve">, T., </w:t>
-      </w:r>
-      <w:proofErr w:type="spellStart"/>
-      <w:r>
-        <w:rPr>
-          <w:rFonts w:ascii="Calibri" w:hAnsi="Calibri" w:cs="Calibri"/>
-          <w:sz w:val="17"/>
-          <w:szCs w:val="17"/>
-        </w:rPr>
-        <w:t>Huth</w:t>
-      </w:r>
-      <w:proofErr w:type="spellEnd"/>
-      <w:r>
-        <w:rPr>
-          <w:rFonts w:ascii="Calibri" w:hAnsi="Calibri" w:cs="Calibri"/>
-          <w:sz w:val="17"/>
-          <w:szCs w:val="17"/>
-        </w:rPr>
-        <w:t>, A. G. (2019, Dec</w:t>
+        <w:t xml:space="preserve"> Kulkarni, A., Mazor, M., Klapwijk, E., Yarkoni, T., Huth, A. G. (2019, Dec</w:t>
       </w:r>
       <w:r>
         <w:rPr>
@@ -4806,25 +4064,7 @@
           <w:sz w:val="17"/>
           <w:szCs w:val="17"/>
         </w:rPr>
-        <w:t xml:space="preserve">). </w:t>
-      </w:r>
-      <w:proofErr w:type="spellStart"/>
-      <w:r>
-        <w:rPr>
-          <w:rFonts w:ascii="Calibri" w:hAnsi="Calibri" w:cs="Calibri"/>
-          <w:sz w:val="17"/>
-          <w:szCs w:val="17"/>
-        </w:rPr>
-        <w:t>EduCortex</w:t>
-      </w:r>
-      <w:proofErr w:type="spellEnd"/>
-      <w:r>
-        <w:rPr>
-          <w:rFonts w:ascii="Calibri" w:hAnsi="Calibri" w:cs="Calibri"/>
-          <w:sz w:val="17"/>
-          <w:szCs w:val="17"/>
-        </w:rPr>
-        <w:t xml:space="preserve">: browser-based 3D brain visualization of fMRI meta-analysis maps. </w:t>
+        <w:t xml:space="preserve">). EduCortex: browser-based 3D brain visualization of fMRI meta-analysis maps. </w:t>
       </w:r>
       <w:r>
         <w:rPr>
@@ -4893,43 +4133,7 @@
           <w:sz w:val="17"/>
           <w:szCs w:val="17"/>
         </w:rPr>
-        <w:t xml:space="preserve"> Hong, Y., </w:t>
-      </w:r>
-      <w:proofErr w:type="spellStart"/>
-      <w:r>
-        <w:rPr>
-          <w:rFonts w:ascii="Calibri" w:hAnsi="Calibri" w:cs="Calibri"/>
-          <w:sz w:val="17"/>
-          <w:szCs w:val="17"/>
-        </w:rPr>
-        <w:t>Leber</w:t>
-      </w:r>
-      <w:proofErr w:type="spellEnd"/>
-      <w:r>
-        <w:rPr>
-          <w:rFonts w:ascii="Calibri" w:hAnsi="Calibri" w:cs="Calibri"/>
-          <w:sz w:val="17"/>
-          <w:szCs w:val="17"/>
-        </w:rPr>
-        <w:t xml:space="preserve">, A., B., &amp; </w:t>
-      </w:r>
-      <w:proofErr w:type="spellStart"/>
-      <w:r>
-        <w:rPr>
-          <w:rFonts w:ascii="Calibri" w:hAnsi="Calibri" w:cs="Calibri"/>
-          <w:sz w:val="17"/>
-          <w:szCs w:val="17"/>
-        </w:rPr>
-        <w:t>Golomb</w:t>
-      </w:r>
-      <w:proofErr w:type="spellEnd"/>
-      <w:r>
-        <w:rPr>
-          <w:rFonts w:ascii="Calibri" w:hAnsi="Calibri" w:cs="Calibri"/>
-          <w:sz w:val="17"/>
-          <w:szCs w:val="17"/>
-        </w:rPr>
-        <w:t xml:space="preserve">, J. D. (2019, November). Competition between similar visual working memory items underlies repulsion effects. </w:t>
+        <w:t xml:space="preserve"> Hong, Y., Leber, A., B., &amp; Golomb, J. D. (2019, November). Competition between similar visual working memory items underlies repulsion effects. </w:t>
       </w:r>
       <w:r>
         <w:rPr>
@@ -4980,43 +4184,7 @@
           <w:sz w:val="17"/>
           <w:szCs w:val="17"/>
         </w:rPr>
-        <w:t xml:space="preserve"> </w:t>
-      </w:r>
-      <w:proofErr w:type="spellStart"/>
-      <w:r>
-        <w:rPr>
-          <w:rFonts w:ascii="Calibri" w:hAnsi="Calibri" w:cs="Calibri"/>
-          <w:sz w:val="17"/>
-          <w:szCs w:val="17"/>
-        </w:rPr>
-        <w:t>Janakiefski</w:t>
-      </w:r>
-      <w:proofErr w:type="spellEnd"/>
-      <w:r>
-        <w:rPr>
-          <w:rFonts w:ascii="Calibri" w:hAnsi="Calibri" w:cs="Calibri"/>
-          <w:sz w:val="17"/>
-          <w:szCs w:val="17"/>
-        </w:rPr>
-        <w:t xml:space="preserve">, L., &amp; </w:t>
-      </w:r>
-      <w:proofErr w:type="spellStart"/>
-      <w:r>
-        <w:rPr>
-          <w:rFonts w:ascii="Calibri" w:hAnsi="Calibri" w:cs="Calibri"/>
-          <w:sz w:val="17"/>
-          <w:szCs w:val="17"/>
-        </w:rPr>
-        <w:t>Maxcey</w:t>
-      </w:r>
-      <w:proofErr w:type="spellEnd"/>
-      <w:r>
-        <w:rPr>
-          <w:rFonts w:ascii="Calibri" w:hAnsi="Calibri" w:cs="Calibri"/>
-          <w:sz w:val="17"/>
-          <w:szCs w:val="17"/>
-        </w:rPr>
-        <w:t xml:space="preserve">, A. M. (2019, November). Recognition-Induced Forgetting Does Not Operate Over Superordinate Categories. </w:t>
+        <w:t xml:space="preserve"> Janakiefski, L., &amp; Maxcey, A. M. (2019, November). Recognition-Induced Forgetting Does Not Operate Over Superordinate Categories. </w:t>
       </w:r>
       <w:bookmarkStart w:id="2" w:name="OLE_LINK19"/>
       <w:bookmarkStart w:id="3" w:name="OLE_LINK20"/>
@@ -5088,43 +4256,7 @@
           <w:sz w:val="17"/>
           <w:szCs w:val="17"/>
         </w:rPr>
-        <w:t xml:space="preserve">, Hong, Y., </w:t>
-      </w:r>
-      <w:proofErr w:type="spellStart"/>
-      <w:r>
-        <w:rPr>
-          <w:rFonts w:ascii="Calibri" w:hAnsi="Calibri" w:cs="Calibri"/>
-          <w:sz w:val="17"/>
-          <w:szCs w:val="17"/>
-        </w:rPr>
-        <w:t>Leber</w:t>
-      </w:r>
-      <w:proofErr w:type="spellEnd"/>
-      <w:r>
-        <w:rPr>
-          <w:rFonts w:ascii="Calibri" w:hAnsi="Calibri" w:cs="Calibri"/>
-          <w:sz w:val="17"/>
-          <w:szCs w:val="17"/>
-        </w:rPr>
-        <w:t xml:space="preserve">, A., B., &amp; </w:t>
-      </w:r>
-      <w:proofErr w:type="spellStart"/>
-      <w:r>
-        <w:rPr>
-          <w:rFonts w:ascii="Calibri" w:hAnsi="Calibri" w:cs="Calibri"/>
-          <w:sz w:val="17"/>
-          <w:szCs w:val="17"/>
-        </w:rPr>
-        <w:t>Golomb</w:t>
-      </w:r>
-      <w:proofErr w:type="spellEnd"/>
-      <w:r>
-        <w:rPr>
-          <w:rFonts w:ascii="Calibri" w:hAnsi="Calibri" w:cs="Calibri"/>
-          <w:sz w:val="17"/>
-          <w:szCs w:val="17"/>
-        </w:rPr>
-        <w:t xml:space="preserve">, J. D. (2019, October). </w:t>
+        <w:t xml:space="preserve">, Hong, Y., Leber, A., B., &amp; Golomb, J. D. (2019, October). </w:t>
       </w:r>
       <w:r>
         <w:rPr>
@@ -5197,43 +4329,7 @@
           <w:sz w:val="17"/>
           <w:szCs w:val="17"/>
         </w:rPr>
-        <w:t xml:space="preserve"> Hong, Y., </w:t>
-      </w:r>
-      <w:proofErr w:type="spellStart"/>
-      <w:r>
-        <w:rPr>
-          <w:rFonts w:ascii="Calibri" w:hAnsi="Calibri" w:cs="Calibri"/>
-          <w:sz w:val="17"/>
-          <w:szCs w:val="17"/>
-        </w:rPr>
-        <w:t>Golomb</w:t>
-      </w:r>
-      <w:proofErr w:type="spellEnd"/>
-      <w:r>
-        <w:rPr>
-          <w:rFonts w:ascii="Calibri" w:hAnsi="Calibri" w:cs="Calibri"/>
-          <w:sz w:val="17"/>
-          <w:szCs w:val="17"/>
-        </w:rPr>
-        <w:t xml:space="preserve">, J. D., </w:t>
-      </w:r>
-      <w:proofErr w:type="spellStart"/>
-      <w:r>
-        <w:rPr>
-          <w:rFonts w:ascii="Calibri" w:hAnsi="Calibri" w:cs="Calibri"/>
-          <w:sz w:val="17"/>
-          <w:szCs w:val="17"/>
-        </w:rPr>
-        <w:t>Leber</w:t>
-      </w:r>
-      <w:proofErr w:type="spellEnd"/>
-      <w:r>
-        <w:rPr>
-          <w:rFonts w:ascii="Calibri" w:hAnsi="Calibri" w:cs="Calibri"/>
-          <w:sz w:val="17"/>
-          <w:szCs w:val="17"/>
-        </w:rPr>
-        <w:t xml:space="preserve">, A., B. (2019, May). </w:t>
+        <w:t xml:space="preserve"> Hong, Y., Golomb, J. D., Leber, A., B. (2019, May). </w:t>
       </w:r>
       <w:r>
         <w:rPr>
@@ -5304,23 +4400,13 @@
         </w:rPr>
         <w:t xml:space="preserve">Scotti, P. S., </w:t>
       </w:r>
-      <w:proofErr w:type="spellStart"/>
-      <w:r>
-        <w:rPr>
-          <w:rFonts w:ascii="Calibri" w:hAnsi="Calibri" w:cs="Calibri"/>
-          <w:sz w:val="17"/>
-          <w:szCs w:val="17"/>
-        </w:rPr>
-        <w:t>Golomb</w:t>
-      </w:r>
-      <w:proofErr w:type="spellEnd"/>
-      <w:r>
-        <w:rPr>
-          <w:rFonts w:ascii="Calibri" w:hAnsi="Calibri" w:cs="Calibri"/>
-          <w:sz w:val="17"/>
-          <w:szCs w:val="17"/>
-        </w:rPr>
-        <w:t xml:space="preserve">, J. D. (2019, May). </w:t>
+      <w:r>
+        <w:rPr>
+          <w:rFonts w:ascii="Calibri" w:hAnsi="Calibri" w:cs="Calibri"/>
+          <w:sz w:val="17"/>
+          <w:szCs w:val="17"/>
+        </w:rPr>
+        <w:t xml:space="preserve">Golomb, J. D. (2019, May). </w:t>
       </w:r>
       <w:r>
         <w:rPr>
@@ -5374,45 +4460,14 @@
           <w:szCs w:val="17"/>
         </w:rPr>
       </w:pPr>
-      <w:proofErr w:type="spellStart"/>
-      <w:r>
-        <w:rPr>
-          <w:rFonts w:ascii="Calibri" w:hAnsi="Calibri" w:cs="Calibri"/>
-          <w:bCs/>
-          <w:sz w:val="17"/>
-          <w:szCs w:val="17"/>
-        </w:rPr>
-        <w:t>Janakiefski</w:t>
-      </w:r>
-      <w:proofErr w:type="spellEnd"/>
-      <w:r>
-        <w:rPr>
-          <w:rFonts w:ascii="Calibri" w:hAnsi="Calibri" w:cs="Calibri"/>
-          <w:bCs/>
-          <w:sz w:val="17"/>
-          <w:szCs w:val="17"/>
-        </w:rPr>
-        <w:t xml:space="preserve">, L., </w:t>
-      </w:r>
-      <w:proofErr w:type="spellStart"/>
-      <w:r>
-        <w:rPr>
-          <w:rFonts w:ascii="Calibri" w:hAnsi="Calibri" w:cs="Calibri"/>
-          <w:bCs/>
-          <w:sz w:val="17"/>
-          <w:szCs w:val="17"/>
-        </w:rPr>
-        <w:t>Smerdell</w:t>
-      </w:r>
-      <w:proofErr w:type="spellEnd"/>
-      <w:r>
-        <w:rPr>
-          <w:rFonts w:ascii="Calibri" w:hAnsi="Calibri" w:cs="Calibri"/>
-          <w:bCs/>
-          <w:sz w:val="17"/>
-          <w:szCs w:val="17"/>
-        </w:rPr>
-        <w:t xml:space="preserve">, M., </w:t>
+      <w:r>
+        <w:rPr>
+          <w:rFonts w:ascii="Calibri" w:hAnsi="Calibri" w:cs="Calibri"/>
+          <w:bCs/>
+          <w:sz w:val="17"/>
+          <w:szCs w:val="17"/>
+        </w:rPr>
+        <w:t xml:space="preserve">Janakiefski, L., Smerdell, M., </w:t>
       </w:r>
       <w:r>
         <w:rPr>
@@ -5431,27 +4486,7 @@
           <w:sz w:val="17"/>
           <w:szCs w:val="17"/>
         </w:rPr>
-        <w:t xml:space="preserve">, </w:t>
-      </w:r>
-      <w:proofErr w:type="spellStart"/>
-      <w:r>
-        <w:rPr>
-          <w:rFonts w:ascii="Calibri" w:hAnsi="Calibri" w:cs="Calibri"/>
-          <w:bCs/>
-          <w:sz w:val="17"/>
-          <w:szCs w:val="17"/>
-        </w:rPr>
-        <w:t>Maxcey</w:t>
-      </w:r>
-      <w:proofErr w:type="spellEnd"/>
-      <w:r>
-        <w:rPr>
-          <w:rFonts w:ascii="Calibri" w:hAnsi="Calibri" w:cs="Calibri"/>
-          <w:bCs/>
-          <w:sz w:val="17"/>
-          <w:szCs w:val="17"/>
-        </w:rPr>
-        <w:t xml:space="preserve">, A. (2019, March). Does recognition-induced forgetting operate over </w:t>
+        <w:t xml:space="preserve">, Maxcey, A. (2019, March). Does recognition-induced forgetting operate over </w:t>
       </w:r>
       <w:proofErr w:type="gramStart"/>
       <w:r>
@@ -5473,7 +4508,6 @@
         </w:rPr>
         <w:t xml:space="preserve"> objects? </w:t>
       </w:r>
-      <w:proofErr w:type="spellStart"/>
       <w:r>
         <w:rPr>
           <w:rFonts w:ascii="Calibri" w:hAnsi="Calibri" w:cs="Calibri"/>
@@ -5485,7 +4519,6 @@
         </w:rPr>
         <w:t>CogFest</w:t>
       </w:r>
-      <w:proofErr w:type="spellEnd"/>
       <w:r>
         <w:rPr>
           <w:rFonts w:ascii="Calibri" w:hAnsi="Calibri" w:cs="Calibri"/>
@@ -5526,43 +4559,7 @@
           <w:sz w:val="17"/>
           <w:szCs w:val="17"/>
         </w:rPr>
-        <w:t xml:space="preserve"> Hong, Y., </w:t>
-      </w:r>
-      <w:proofErr w:type="spellStart"/>
-      <w:r>
-        <w:rPr>
-          <w:rFonts w:ascii="Calibri" w:hAnsi="Calibri" w:cs="Calibri"/>
-          <w:sz w:val="17"/>
-          <w:szCs w:val="17"/>
-        </w:rPr>
-        <w:t>Golomb</w:t>
-      </w:r>
-      <w:proofErr w:type="spellEnd"/>
-      <w:r>
-        <w:rPr>
-          <w:rFonts w:ascii="Calibri" w:hAnsi="Calibri" w:cs="Calibri"/>
-          <w:sz w:val="17"/>
-          <w:szCs w:val="17"/>
-        </w:rPr>
-        <w:t xml:space="preserve">, J. D., </w:t>
-      </w:r>
-      <w:proofErr w:type="spellStart"/>
-      <w:r>
-        <w:rPr>
-          <w:rFonts w:ascii="Calibri" w:hAnsi="Calibri" w:cs="Calibri"/>
-          <w:sz w:val="17"/>
-          <w:szCs w:val="17"/>
-        </w:rPr>
-        <w:t>Leber</w:t>
-      </w:r>
-      <w:proofErr w:type="spellEnd"/>
-      <w:r>
-        <w:rPr>
-          <w:rFonts w:ascii="Calibri" w:hAnsi="Calibri" w:cs="Calibri"/>
-          <w:sz w:val="17"/>
-          <w:szCs w:val="17"/>
-        </w:rPr>
-        <w:t xml:space="preserve">, A., B. (2018, November). Statistical regularities during object encoding distort long-term memory. </w:t>
+        <w:t xml:space="preserve"> Hong, Y., Golomb, J. D., Leber, A., B. (2018, November). Statistical regularities during object encoding distort long-term memory. </w:t>
       </w:r>
       <w:r>
         <w:rPr>
@@ -5634,43 +4631,7 @@
           <w:sz w:val="17"/>
           <w:szCs w:val="17"/>
         </w:rPr>
-        <w:t xml:space="preserve"> Hong, Y., </w:t>
-      </w:r>
-      <w:proofErr w:type="spellStart"/>
-      <w:r>
-        <w:rPr>
-          <w:rFonts w:ascii="Calibri" w:hAnsi="Calibri" w:cs="Calibri"/>
-          <w:sz w:val="17"/>
-          <w:szCs w:val="17"/>
-        </w:rPr>
-        <w:t>Golomb</w:t>
-      </w:r>
-      <w:proofErr w:type="spellEnd"/>
-      <w:r>
-        <w:rPr>
-          <w:rFonts w:ascii="Calibri" w:hAnsi="Calibri" w:cs="Calibri"/>
-          <w:sz w:val="17"/>
-          <w:szCs w:val="17"/>
-        </w:rPr>
-        <w:t xml:space="preserve">, J. D., </w:t>
-      </w:r>
-      <w:proofErr w:type="spellStart"/>
-      <w:r>
-        <w:rPr>
-          <w:rFonts w:ascii="Calibri" w:hAnsi="Calibri" w:cs="Calibri"/>
-          <w:sz w:val="17"/>
-          <w:szCs w:val="17"/>
-        </w:rPr>
-        <w:t>Leber</w:t>
-      </w:r>
-      <w:proofErr w:type="spellEnd"/>
-      <w:r>
-        <w:rPr>
-          <w:rFonts w:ascii="Calibri" w:hAnsi="Calibri" w:cs="Calibri"/>
-          <w:sz w:val="17"/>
-          <w:szCs w:val="17"/>
-        </w:rPr>
-        <w:t xml:space="preserve">, A., B. (2018, September). Statistical regularities during object encoding distort long-term memory. </w:t>
+        <w:t xml:space="preserve"> Hong, Y., Golomb, J. D., Leber, A., B. (2018, September). Statistical regularities during object encoding distort long-term memory. </w:t>
       </w:r>
       <w:r>
         <w:rPr>
@@ -5723,43 +4684,7 @@
           <w:sz w:val="17"/>
           <w:szCs w:val="17"/>
         </w:rPr>
-        <w:t xml:space="preserve"> Hong, Y., </w:t>
-      </w:r>
-      <w:proofErr w:type="spellStart"/>
-      <w:r>
-        <w:rPr>
-          <w:rFonts w:ascii="Calibri" w:hAnsi="Calibri" w:cs="Calibri"/>
-          <w:sz w:val="17"/>
-          <w:szCs w:val="17"/>
-        </w:rPr>
-        <w:t>Golomb</w:t>
-      </w:r>
-      <w:proofErr w:type="spellEnd"/>
-      <w:r>
-        <w:rPr>
-          <w:rFonts w:ascii="Calibri" w:hAnsi="Calibri" w:cs="Calibri"/>
-          <w:sz w:val="17"/>
-          <w:szCs w:val="17"/>
-        </w:rPr>
-        <w:t xml:space="preserve">, J. D., </w:t>
-      </w:r>
-      <w:proofErr w:type="spellStart"/>
-      <w:r>
-        <w:rPr>
-          <w:rFonts w:ascii="Calibri" w:hAnsi="Calibri" w:cs="Calibri"/>
-          <w:sz w:val="17"/>
-          <w:szCs w:val="17"/>
-        </w:rPr>
-        <w:t>Leber</w:t>
-      </w:r>
-      <w:proofErr w:type="spellEnd"/>
-      <w:r>
-        <w:rPr>
-          <w:rFonts w:ascii="Calibri" w:hAnsi="Calibri" w:cs="Calibri"/>
-          <w:sz w:val="17"/>
-          <w:szCs w:val="17"/>
-        </w:rPr>
-        <w:t xml:space="preserve">, A., B. (2018, May). Statistical regularities during object encoding distort long-term memory. </w:t>
+        <w:t xml:space="preserve"> Hong, Y., Golomb, J. D., Leber, A., B. (2018, May). Statistical regularities during object encoding distort long-term memory. </w:t>
       </w:r>
       <w:r>
         <w:rPr>
@@ -5801,25 +4726,7 @@
           <w:sz w:val="17"/>
           <w:szCs w:val="17"/>
         </w:rPr>
-        <w:t xml:space="preserve">Adamo, S., Nah, J., </w:t>
-      </w:r>
-      <w:proofErr w:type="spellStart"/>
-      <w:r>
-        <w:rPr>
-          <w:rFonts w:ascii="Calibri" w:hAnsi="Calibri" w:cs="Calibri"/>
-          <w:sz w:val="17"/>
-          <w:szCs w:val="17"/>
-        </w:rPr>
-        <w:t>Collegio</w:t>
-      </w:r>
-      <w:proofErr w:type="spellEnd"/>
-      <w:r>
-        <w:rPr>
-          <w:rFonts w:ascii="Calibri" w:hAnsi="Calibri" w:cs="Calibri"/>
-          <w:sz w:val="17"/>
-          <w:szCs w:val="17"/>
-        </w:rPr>
-        <w:t xml:space="preserve">, A., </w:t>
+        <w:t xml:space="preserve">Adamo, S., Nah, J., Collegio, A., </w:t>
       </w:r>
       <w:r>
         <w:rPr>
@@ -5830,23 +4737,13 @@
         </w:rPr>
         <w:t xml:space="preserve">Scotti, P. S., </w:t>
       </w:r>
-      <w:proofErr w:type="spellStart"/>
-      <w:r>
-        <w:rPr>
-          <w:rFonts w:ascii="Calibri" w:hAnsi="Calibri" w:cs="Calibri"/>
-          <w:sz w:val="17"/>
-          <w:szCs w:val="17"/>
-        </w:rPr>
-        <w:t>Shomstein</w:t>
-      </w:r>
-      <w:proofErr w:type="spellEnd"/>
-      <w:r>
-        <w:rPr>
-          <w:rFonts w:ascii="Calibri" w:hAnsi="Calibri" w:cs="Calibri"/>
-          <w:sz w:val="17"/>
-          <w:szCs w:val="17"/>
-        </w:rPr>
-        <w:t xml:space="preserve">, S. (2018, May). The flux capacitor account: A new theoretical account of multiple target visual search errors. </w:t>
+      <w:r>
+        <w:rPr>
+          <w:rFonts w:ascii="Calibri" w:hAnsi="Calibri" w:cs="Calibri"/>
+          <w:sz w:val="17"/>
+          <w:szCs w:val="17"/>
+        </w:rPr>
+        <w:t xml:space="preserve">Shomstein, S. (2018, May). The flux capacitor account: A new theoretical account of multiple target visual search errors. </w:t>
       </w:r>
       <w:r>
         <w:rPr>
@@ -5892,23 +4789,13 @@
         </w:rPr>
         <w:t>*</w:t>
       </w:r>
-      <w:proofErr w:type="spellStart"/>
-      <w:r>
-        <w:rPr>
-          <w:rFonts w:ascii="Calibri" w:hAnsi="Calibri" w:cs="Calibri"/>
-          <w:sz w:val="17"/>
-          <w:szCs w:val="17"/>
-        </w:rPr>
-        <w:t>Collegio</w:t>
-      </w:r>
-      <w:proofErr w:type="spellEnd"/>
-      <w:r>
-        <w:rPr>
-          <w:rFonts w:ascii="Calibri" w:hAnsi="Calibri" w:cs="Calibri"/>
-          <w:sz w:val="17"/>
-          <w:szCs w:val="17"/>
-        </w:rPr>
-        <w:t xml:space="preserve">, A., Nah, J., </w:t>
+      <w:r>
+        <w:rPr>
+          <w:rFonts w:ascii="Calibri" w:hAnsi="Calibri" w:cs="Calibri"/>
+          <w:sz w:val="17"/>
+          <w:szCs w:val="17"/>
+        </w:rPr>
+        <w:t xml:space="preserve">Collegio, A., Nah, J., </w:t>
       </w:r>
       <w:r>
         <w:rPr>
@@ -5926,25 +4813,7 @@
           <w:sz w:val="17"/>
           <w:szCs w:val="17"/>
         </w:rPr>
-        <w:t xml:space="preserve"> </w:t>
-      </w:r>
-      <w:proofErr w:type="spellStart"/>
-      <w:r>
-        <w:rPr>
-          <w:rFonts w:ascii="Calibri" w:hAnsi="Calibri" w:cs="Calibri"/>
-          <w:sz w:val="17"/>
-          <w:szCs w:val="17"/>
-        </w:rPr>
-        <w:t>Shomstein</w:t>
-      </w:r>
-      <w:proofErr w:type="spellEnd"/>
-      <w:r>
-        <w:rPr>
-          <w:rFonts w:ascii="Calibri" w:hAnsi="Calibri" w:cs="Calibri"/>
-          <w:sz w:val="17"/>
-          <w:szCs w:val="17"/>
-        </w:rPr>
-        <w:t xml:space="preserve">, S. (2017, November). Real-world object size affects attentional allocation. </w:t>
+        <w:t xml:space="preserve"> Shomstein, S. (2017, November). Real-world object size affects attentional allocation. </w:t>
       </w:r>
       <w:r>
         <w:rPr>
@@ -5995,43 +4864,7 @@
           <w:sz w:val="17"/>
           <w:szCs w:val="17"/>
         </w:rPr>
-        <w:t xml:space="preserve"> </w:t>
-      </w:r>
-      <w:proofErr w:type="spellStart"/>
-      <w:r>
-        <w:rPr>
-          <w:rFonts w:ascii="Calibri" w:hAnsi="Calibri" w:cs="Calibri"/>
-          <w:sz w:val="17"/>
-          <w:szCs w:val="17"/>
-        </w:rPr>
-        <w:t>Collegio</w:t>
-      </w:r>
-      <w:proofErr w:type="spellEnd"/>
-      <w:r>
-        <w:rPr>
-          <w:rFonts w:ascii="Calibri" w:hAnsi="Calibri" w:cs="Calibri"/>
-          <w:sz w:val="17"/>
-          <w:szCs w:val="17"/>
-        </w:rPr>
-        <w:t xml:space="preserve">, A., &amp; </w:t>
-      </w:r>
-      <w:proofErr w:type="spellStart"/>
-      <w:r>
-        <w:rPr>
-          <w:rFonts w:ascii="Calibri" w:hAnsi="Calibri" w:cs="Calibri"/>
-          <w:sz w:val="17"/>
-          <w:szCs w:val="17"/>
-        </w:rPr>
-        <w:t>Shomstein</w:t>
-      </w:r>
-      <w:proofErr w:type="spellEnd"/>
-      <w:r>
-        <w:rPr>
-          <w:rFonts w:ascii="Calibri" w:hAnsi="Calibri" w:cs="Calibri"/>
-          <w:sz w:val="17"/>
-          <w:szCs w:val="17"/>
-        </w:rPr>
-        <w:t xml:space="preserve">, S. (2017, November). Task-irrelevant object category guides attentional allocation. </w:t>
+        <w:t xml:space="preserve"> Collegio, A., &amp; Shomstein, S. (2017, November). Task-irrelevant object category guides attentional allocation. </w:t>
       </w:r>
       <w:r>
         <w:rPr>
@@ -6082,43 +4915,7 @@
           <w:sz w:val="17"/>
           <w:szCs w:val="17"/>
         </w:rPr>
-        <w:t xml:space="preserve"> Adamo, S., </w:t>
-      </w:r>
-      <w:proofErr w:type="spellStart"/>
-      <w:r>
-        <w:rPr>
-          <w:rFonts w:ascii="Calibri" w:hAnsi="Calibri" w:cs="Calibri"/>
-          <w:sz w:val="17"/>
-          <w:szCs w:val="17"/>
-        </w:rPr>
-        <w:t>Mitroff</w:t>
-      </w:r>
-      <w:proofErr w:type="spellEnd"/>
-      <w:r>
-        <w:rPr>
-          <w:rFonts w:ascii="Calibri" w:hAnsi="Calibri" w:cs="Calibri"/>
-          <w:sz w:val="17"/>
-          <w:szCs w:val="17"/>
-        </w:rPr>
-        <w:t xml:space="preserve">, S., </w:t>
-      </w:r>
-      <w:proofErr w:type="spellStart"/>
-      <w:r>
-        <w:rPr>
-          <w:rFonts w:ascii="Calibri" w:hAnsi="Calibri" w:cs="Calibri"/>
-          <w:sz w:val="17"/>
-          <w:szCs w:val="17"/>
-        </w:rPr>
-        <w:t>Shomstein</w:t>
-      </w:r>
-      <w:proofErr w:type="spellEnd"/>
-      <w:r>
-        <w:rPr>
-          <w:rFonts w:ascii="Calibri" w:hAnsi="Calibri" w:cs="Calibri"/>
-          <w:sz w:val="17"/>
-          <w:szCs w:val="17"/>
-        </w:rPr>
-        <w:t xml:space="preserve">, S. (2017, May). Repetition priming preferentially benefits infrequent targets. </w:t>
+        <w:t xml:space="preserve"> Adamo, S., Mitroff, S., Shomstein, S. (2017, May). Repetition priming preferentially benefits infrequent targets. </w:t>
       </w:r>
       <w:r>
         <w:rPr>
@@ -6160,25 +4957,7 @@
           <w:sz w:val="17"/>
           <w:szCs w:val="17"/>
         </w:rPr>
-        <w:t xml:space="preserve">Adamo, S., Nah, J., </w:t>
-      </w:r>
-      <w:proofErr w:type="spellStart"/>
-      <w:r>
-        <w:rPr>
-          <w:rFonts w:ascii="Calibri" w:hAnsi="Calibri" w:cs="Calibri"/>
-          <w:sz w:val="17"/>
-          <w:szCs w:val="17"/>
-        </w:rPr>
-        <w:t>Collegio</w:t>
-      </w:r>
-      <w:proofErr w:type="spellEnd"/>
-      <w:r>
-        <w:rPr>
-          <w:rFonts w:ascii="Calibri" w:hAnsi="Calibri" w:cs="Calibri"/>
-          <w:sz w:val="17"/>
-          <w:szCs w:val="17"/>
-        </w:rPr>
-        <w:t xml:space="preserve">, A., </w:t>
+        <w:t xml:space="preserve">Adamo, S., Nah, J., Collegio, A., </w:t>
       </w:r>
       <w:r>
         <w:rPr>
@@ -6195,25 +4974,7 @@
           <w:sz w:val="17"/>
           <w:szCs w:val="17"/>
         </w:rPr>
-        <w:t xml:space="preserve"> </w:t>
-      </w:r>
-      <w:proofErr w:type="spellStart"/>
-      <w:r>
-        <w:rPr>
-          <w:rFonts w:ascii="Calibri" w:hAnsi="Calibri" w:cs="Calibri"/>
-          <w:sz w:val="17"/>
-          <w:szCs w:val="17"/>
-        </w:rPr>
-        <w:t>Shomstein</w:t>
-      </w:r>
-      <w:proofErr w:type="spellEnd"/>
-      <w:r>
-        <w:rPr>
-          <w:rFonts w:ascii="Calibri" w:hAnsi="Calibri" w:cs="Calibri"/>
-          <w:sz w:val="17"/>
-          <w:szCs w:val="17"/>
-        </w:rPr>
-        <w:t xml:space="preserve">, S. (2017, May). Does orientation matter? Same or differently oriented targets in a multiple target search. </w:t>
+        <w:t xml:space="preserve"> Shomstein, S. (2017, May). Does orientation matter? Same or differently oriented targets in a multiple target search. </w:t>
       </w:r>
       <w:r>
         <w:rPr>
@@ -6249,23 +5010,13 @@
           <w:szCs w:val="17"/>
         </w:rPr>
       </w:pPr>
-      <w:proofErr w:type="spellStart"/>
-      <w:r>
-        <w:rPr>
-          <w:rFonts w:ascii="Calibri" w:hAnsi="Calibri" w:cs="Calibri"/>
-          <w:sz w:val="17"/>
-          <w:szCs w:val="17"/>
-        </w:rPr>
-        <w:t>Collegio</w:t>
-      </w:r>
-      <w:proofErr w:type="spellEnd"/>
-      <w:r>
-        <w:rPr>
-          <w:rFonts w:ascii="Calibri" w:hAnsi="Calibri" w:cs="Calibri"/>
-          <w:sz w:val="17"/>
-          <w:szCs w:val="17"/>
-        </w:rPr>
-        <w:t xml:space="preserve">, A., Nah, J., </w:t>
+      <w:r>
+        <w:rPr>
+          <w:rFonts w:ascii="Calibri" w:hAnsi="Calibri" w:cs="Calibri"/>
+          <w:sz w:val="17"/>
+          <w:szCs w:val="17"/>
+        </w:rPr>
+        <w:t xml:space="preserve">Collegio, A., Nah, J., </w:t>
       </w:r>
       <w:r>
         <w:rPr>
@@ -6282,25 +5033,7 @@
           <w:sz w:val="17"/>
           <w:szCs w:val="17"/>
         </w:rPr>
-        <w:t xml:space="preserve"> </w:t>
-      </w:r>
-      <w:proofErr w:type="spellStart"/>
-      <w:r>
-        <w:rPr>
-          <w:rFonts w:ascii="Calibri" w:hAnsi="Calibri" w:cs="Calibri"/>
-          <w:sz w:val="17"/>
-          <w:szCs w:val="17"/>
-        </w:rPr>
-        <w:t>Shomstein</w:t>
-      </w:r>
-      <w:proofErr w:type="spellEnd"/>
-      <w:r>
-        <w:rPr>
-          <w:rFonts w:ascii="Calibri" w:hAnsi="Calibri" w:cs="Calibri"/>
-          <w:sz w:val="17"/>
-          <w:szCs w:val="17"/>
-        </w:rPr>
-        <w:t xml:space="preserve">, S. (2017, May). Real-world object size affects attentional allocation. </w:t>
+        <w:t xml:space="preserve"> Shomstein, S. (2017, May). Real-world object size affects attentional allocation. </w:t>
       </w:r>
       <w:r>
         <w:rPr>
@@ -6351,43 +5084,7 @@
           <w:sz w:val="17"/>
           <w:szCs w:val="17"/>
         </w:rPr>
-        <w:t xml:space="preserve"> Adamo, S., </w:t>
-      </w:r>
-      <w:proofErr w:type="spellStart"/>
-      <w:r>
-        <w:rPr>
-          <w:rFonts w:ascii="Calibri" w:hAnsi="Calibri" w:cs="Calibri"/>
-          <w:sz w:val="17"/>
-          <w:szCs w:val="17"/>
-        </w:rPr>
-        <w:t>Mitroff</w:t>
-      </w:r>
-      <w:proofErr w:type="spellEnd"/>
-      <w:r>
-        <w:rPr>
-          <w:rFonts w:ascii="Calibri" w:hAnsi="Calibri" w:cs="Calibri"/>
-          <w:sz w:val="17"/>
-          <w:szCs w:val="17"/>
-        </w:rPr>
-        <w:t xml:space="preserve">, S., </w:t>
-      </w:r>
-      <w:proofErr w:type="spellStart"/>
-      <w:r>
-        <w:rPr>
-          <w:rFonts w:ascii="Calibri" w:hAnsi="Calibri" w:cs="Calibri"/>
-          <w:sz w:val="17"/>
-          <w:szCs w:val="17"/>
-        </w:rPr>
-        <w:t>Shomstein</w:t>
-      </w:r>
-      <w:proofErr w:type="spellEnd"/>
-      <w:r>
-        <w:rPr>
-          <w:rFonts w:ascii="Calibri" w:hAnsi="Calibri" w:cs="Calibri"/>
-          <w:sz w:val="17"/>
-          <w:szCs w:val="17"/>
-        </w:rPr>
-        <w:t xml:space="preserve">, S. (2017, April). Repetition priming preferentially benefits infrequent targets. </w:t>
+        <w:t xml:space="preserve"> Adamo, S., Mitroff, S., Shomstein, S. (2017, April). Repetition priming preferentially benefits infrequent targets. </w:t>
       </w:r>
       <w:r>
         <w:rPr>
@@ -6415,7 +5112,17 @@
           <w:sz w:val="17"/>
           <w:szCs w:val="17"/>
         </w:rPr>
-        <w:t xml:space="preserve"> place Psychology poster</w:t>
+        <w:t xml:space="preserve"> place Psychology </w:t>
+      </w:r>
+      <w:r>
+        <w:rPr>
+          <w:rFonts w:ascii="Calibri" w:hAnsi="Calibri" w:cs="Calibri"/>
+          <w:b/>
+          <w:sz w:val="17"/>
+          <w:szCs w:val="17"/>
+        </w:rPr>
+        <w:lastRenderedPageBreak/>
+        <w:t>poster</w:t>
       </w:r>
       <w:r>
         <w:rPr>
@@ -6466,7 +5173,6 @@
           <w:sz w:val="17"/>
           <w:szCs w:val="17"/>
         </w:rPr>
-        <w:lastRenderedPageBreak/>
         <w:t>Scotti, P. S.,</w:t>
       </w:r>
       <w:r>
@@ -6475,25 +5181,7 @@
           <w:sz w:val="17"/>
           <w:szCs w:val="17"/>
         </w:rPr>
-        <w:t xml:space="preserve"> Malcolm, G.L., Peterson, M., &amp; </w:t>
-      </w:r>
-      <w:proofErr w:type="spellStart"/>
-      <w:r>
-        <w:rPr>
-          <w:rFonts w:ascii="Calibri" w:hAnsi="Calibri" w:cs="Calibri"/>
-          <w:sz w:val="17"/>
-          <w:szCs w:val="17"/>
-        </w:rPr>
-        <w:t>Shomstein</w:t>
-      </w:r>
-      <w:proofErr w:type="spellEnd"/>
-      <w:r>
-        <w:rPr>
-          <w:rFonts w:ascii="Calibri" w:hAnsi="Calibri" w:cs="Calibri"/>
-          <w:sz w:val="17"/>
-          <w:szCs w:val="17"/>
-        </w:rPr>
-        <w:t xml:space="preserve">, S. (2016, November). Reality vs. Simplicity: The effects of real-world objects on attentional selection. </w:t>
+        <w:t xml:space="preserve"> Malcolm, G.L., Peterson, M., &amp; Shomstein, S. (2016, November). Reality vs. Simplicity: The effects of real-world objects on attentional selection. </w:t>
       </w:r>
       <w:r>
         <w:rPr>
@@ -6544,25 +5232,7 @@
           <w:sz w:val="17"/>
           <w:szCs w:val="17"/>
         </w:rPr>
-        <w:t xml:space="preserve"> Malcolm, G.L., Peterson, M., &amp; </w:t>
-      </w:r>
-      <w:proofErr w:type="spellStart"/>
-      <w:r>
-        <w:rPr>
-          <w:rFonts w:ascii="Calibri" w:hAnsi="Calibri" w:cs="Calibri"/>
-          <w:sz w:val="17"/>
-          <w:szCs w:val="17"/>
-        </w:rPr>
-        <w:t>Shomstein</w:t>
-      </w:r>
-      <w:proofErr w:type="spellEnd"/>
-      <w:r>
-        <w:rPr>
-          <w:rFonts w:ascii="Calibri" w:hAnsi="Calibri" w:cs="Calibri"/>
-          <w:sz w:val="17"/>
-          <w:szCs w:val="17"/>
-        </w:rPr>
-        <w:t xml:space="preserve">, S. (2016, May). Reality vs. Simplicity: The effects of real-world objects on attentional selection. </w:t>
+        <w:t xml:space="preserve"> Malcolm, G.L., Peterson, M., &amp; Shomstein, S. (2016, May). Reality vs. Simplicity: The effects of real-world objects on attentional selection. </w:t>
       </w:r>
       <w:r>
         <w:rPr>
@@ -6689,55 +5359,7 @@
           <w:rFonts w:ascii="Calibri" w:hAnsi="Calibri" w:cs="Calibri"/>
           <w:color w:val="auto"/>
         </w:rPr>
-        <w:t xml:space="preserve">FMRI (designing experiments, collecting data, pre-/post-processing; SPM, </w:t>
-      </w:r>
-      <w:proofErr w:type="spellStart"/>
-      <w:r>
-        <w:rPr>
-          <w:rFonts w:ascii="Calibri" w:hAnsi="Calibri" w:cs="Calibri"/>
-          <w:color w:val="auto"/>
-        </w:rPr>
-        <w:t>Nipype</w:t>
-      </w:r>
-      <w:proofErr w:type="spellEnd"/>
-      <w:r>
-        <w:rPr>
-          <w:rFonts w:ascii="Calibri" w:hAnsi="Calibri" w:cs="Calibri"/>
-          <w:color w:val="auto"/>
-        </w:rPr>
-        <w:t xml:space="preserve">, </w:t>
-      </w:r>
-      <w:proofErr w:type="spellStart"/>
-      <w:r>
-        <w:rPr>
-          <w:rFonts w:ascii="Calibri" w:hAnsi="Calibri" w:cs="Calibri"/>
-          <w:color w:val="auto"/>
-        </w:rPr>
-        <w:t>Freesurfer</w:t>
-      </w:r>
-      <w:proofErr w:type="spellEnd"/>
-      <w:r>
-        <w:rPr>
-          <w:rFonts w:ascii="Calibri" w:hAnsi="Calibri" w:cs="Calibri"/>
-          <w:color w:val="auto"/>
-        </w:rPr>
-        <w:t xml:space="preserve">, </w:t>
-      </w:r>
-      <w:proofErr w:type="spellStart"/>
-      <w:r>
-        <w:rPr>
-          <w:rFonts w:ascii="Calibri" w:hAnsi="Calibri" w:cs="Calibri"/>
-          <w:color w:val="auto"/>
-        </w:rPr>
-        <w:t>Fmriprep</w:t>
-      </w:r>
-      <w:proofErr w:type="spellEnd"/>
-      <w:r>
-        <w:rPr>
-          <w:rFonts w:ascii="Calibri" w:hAnsi="Calibri" w:cs="Calibri"/>
-          <w:color w:val="auto"/>
-        </w:rPr>
-        <w:t>)</w:t>
+        <w:t>FMRI (designing experiments, collecting data, pre-/post-processing; SPM, Nipype, Freesurfer, Fmriprep)</w:t>
       </w:r>
     </w:p>
     <w:p>
@@ -6821,23 +5443,7 @@
           <w:rFonts w:ascii="Calibri" w:hAnsi="Calibri" w:cs="Calibri"/>
           <w:color w:val="auto"/>
         </w:rPr>
-        <w:t>Neural networks (</w:t>
-      </w:r>
-      <w:proofErr w:type="spellStart"/>
-      <w:r>
-        <w:rPr>
-          <w:rFonts w:ascii="Calibri" w:hAnsi="Calibri" w:cs="Calibri"/>
-          <w:color w:val="auto"/>
-        </w:rPr>
-        <w:t>PyTorch</w:t>
-      </w:r>
-      <w:proofErr w:type="spellEnd"/>
-      <w:r>
-        <w:rPr>
-          <w:rFonts w:ascii="Calibri" w:hAnsi="Calibri" w:cs="Calibri"/>
-          <w:color w:val="auto"/>
-        </w:rPr>
-        <w:t>)</w:t>
+        <w:t>Neural networks (PyTorch)</w:t>
       </w:r>
     </w:p>
     <w:p>
@@ -6879,23 +5485,7 @@
           <w:rFonts w:ascii="Calibri" w:hAnsi="Calibri" w:cs="Calibri"/>
           <w:color w:val="auto"/>
         </w:rPr>
-        <w:t xml:space="preserve">Eye-tracking (experience using/designing experiments for </w:t>
-      </w:r>
-      <w:proofErr w:type="spellStart"/>
-      <w:r>
-        <w:rPr>
-          <w:rFonts w:ascii="Calibri" w:hAnsi="Calibri" w:cs="Calibri"/>
-          <w:color w:val="auto"/>
-        </w:rPr>
-        <w:t>EyeLink</w:t>
-      </w:r>
-      <w:proofErr w:type="spellEnd"/>
-      <w:r>
-        <w:rPr>
-          <w:rFonts w:ascii="Calibri" w:hAnsi="Calibri" w:cs="Calibri"/>
-          <w:color w:val="auto"/>
-        </w:rPr>
-        <w:t xml:space="preserve"> 1000 Plus)</w:t>
+        <w:t>Eye-tracking (experience using/designing experiments for EyeLink 1000 Plus)</w:t>
       </w:r>
     </w:p>
     <w:p>
@@ -7154,16 +5744,8 @@
         <w:rPr>
           <w:rFonts w:ascii="Calibri" w:hAnsi="Calibri" w:cs="Calibri"/>
         </w:rPr>
-        <w:t xml:space="preserve"> Andy </w:t>
-      </w:r>
-      <w:proofErr w:type="spellStart"/>
-      <w:r>
-        <w:rPr>
-          <w:rFonts w:ascii="Calibri" w:hAnsi="Calibri" w:cs="Calibri"/>
-        </w:rPr>
-        <w:t>Leber’s</w:t>
-      </w:r>
-      <w:proofErr w:type="spellEnd"/>
+        <w:t xml:space="preserve"> Andy Leber’s</w:t>
+      </w:r>
       <w:r>
         <w:rPr>
           <w:rFonts w:ascii="Calibri" w:hAnsi="Calibri" w:cs="Calibri"/>
@@ -7353,19 +5935,11 @@
           <w:rFonts w:ascii="Calibri" w:hAnsi="Calibri" w:cs="Calibri"/>
         </w:rPr>
       </w:pPr>
-      <w:proofErr w:type="spellStart"/>
-      <w:r>
-        <w:rPr>
-          <w:rFonts w:ascii="Calibri" w:hAnsi="Calibri" w:cs="Calibri"/>
-        </w:rPr>
-        <w:t>OnNeuro</w:t>
-      </w:r>
-      <w:proofErr w:type="spellEnd"/>
-      <w:r>
-        <w:rPr>
-          <w:rFonts w:ascii="Calibri" w:hAnsi="Calibri" w:cs="Calibri"/>
-        </w:rPr>
-        <w:t xml:space="preserve"> (www.OnNeuro.com), Founder</w:t>
+      <w:r>
+        <w:rPr>
+          <w:rFonts w:ascii="Calibri" w:hAnsi="Calibri" w:cs="Calibri"/>
+        </w:rPr>
+        <w:t>OnNeuro (www.OnNeuro.com), Founder</w:t>
       </w:r>
       <w:r>
         <w:rPr>
@@ -7682,14 +6256,12 @@
           <w:rFonts w:ascii="Calibri" w:hAnsi="Calibri" w:cs="Calibri"/>
         </w:rPr>
       </w:pPr>
-      <w:proofErr w:type="spellStart"/>
       <w:r>
         <w:rPr>
           <w:rFonts w:ascii="Calibri" w:hAnsi="Calibri" w:cs="Calibri"/>
         </w:rPr>
         <w:t>NeuroHackademy</w:t>
       </w:r>
-      <w:proofErr w:type="spellEnd"/>
       <w:r>
         <w:rPr>
           <w:rFonts w:ascii="Calibri" w:hAnsi="Calibri" w:cs="Calibri"/>
@@ -7795,25 +6367,7 @@
           <w:sz w:val="22"/>
           <w:szCs w:val="22"/>
         </w:rPr>
-        <w:t xml:space="preserve"> </w:t>
-      </w:r>
-      <w:proofErr w:type="spellStart"/>
-      <w:r>
-        <w:rPr>
-          <w:rFonts w:ascii="Calibri" w:hAnsi="Calibri" w:cs="Calibri"/>
-          <w:sz w:val="22"/>
-          <w:szCs w:val="22"/>
-        </w:rPr>
-        <w:t>EduCortex</w:t>
-      </w:r>
-      <w:proofErr w:type="spellEnd"/>
-      <w:r>
-        <w:rPr>
-          <w:rFonts w:ascii="Calibri" w:hAnsi="Calibri" w:cs="Calibri"/>
-          <w:sz w:val="22"/>
-          <w:szCs w:val="22"/>
-        </w:rPr>
-        <w:t>, an educational brain viewer</w:t>
+        <w:t xml:space="preserve"> EduCortex, an educational brain viewer</w:t>
       </w:r>
     </w:p>
     <w:p>
@@ -8441,6 +6995,7 @@
         <w:rPr>
           <w:rFonts w:ascii="Calibri" w:hAnsi="Calibri" w:cs="Calibri"/>
         </w:rPr>
+        <w:lastRenderedPageBreak/>
         <w:t xml:space="preserve">Cold Spring Harbor Laboratory Summer Course, “DNA Science” (Long Island, </w:t>
       </w:r>
       <w:proofErr w:type="gramStart"/>

</xml_diff>

<commit_message>
v4 and 2019 ma
</commit_message>
<xml_diff>
--- a/images/Scotti_CV.docx
+++ b/images/Scotti_CV.docx
@@ -1264,7 +1264,7 @@
           <w:iCs/>
           <w:color w:val="auto"/>
         </w:rPr>
-        <w:t>May 202</w:t>
+        <w:t>May 20</w:t>
       </w:r>
       <w:r>
         <w:rPr>
@@ -1273,7 +1273,7 @@
           <w:iCs/>
           <w:color w:val="auto"/>
         </w:rPr>
-        <w:t>0</w:t>
+        <w:t>19</w:t>
       </w:r>
       <w:r>
         <w:rPr>
@@ -5051,6 +5051,7 @@
           <w:sz w:val="17"/>
           <w:szCs w:val="17"/>
         </w:rPr>
+        <w:lastRenderedPageBreak/>
         <w:t xml:space="preserve">Adamo, S., Nah, J., Collegio, A., </w:t>
       </w:r>
       <w:r>
@@ -5145,16 +5146,7 @@
           <w:sz w:val="17"/>
           <w:szCs w:val="17"/>
         </w:rPr>
-        <w:t xml:space="preserve">, St. Pete Beach, </w:t>
-      </w:r>
-      <w:r>
-        <w:rPr>
-          <w:rFonts w:ascii="Calibri" w:hAnsi="Calibri" w:cs="Calibri"/>
-          <w:sz w:val="17"/>
-          <w:szCs w:val="17"/>
-        </w:rPr>
-        <w:lastRenderedPageBreak/>
-        <w:t>FL.</w:t>
+        <w:t>, St. Pete Beach, FL.</w:t>
       </w:r>
     </w:p>
     <w:p>
@@ -7053,6 +7045,7 @@
         <w:rPr>
           <w:rFonts w:ascii="Calibri" w:hAnsi="Calibri" w:cs="Calibri"/>
         </w:rPr>
+        <w:lastRenderedPageBreak/>
         <w:t>York University Centre for Vision Research Summer School (Toronto, ON)</w:t>
       </w:r>
       <w:r>
@@ -7348,6 +7341,14 @@
         <w:szCs w:val="22"/>
       </w:rPr>
       <w:t>2</w:t>
+    </w:r>
+    <w:r>
+      <w:rPr>
+        <w:rFonts w:ascii="Calibri" w:hAnsi="Calibri" w:cs="Calibri"/>
+        <w:sz w:val="22"/>
+        <w:szCs w:val="22"/>
+      </w:rPr>
+      <w:t>8</w:t>
     </w:r>
     <w:r>
       <w:rPr>

</xml_diff>

<commit_message>
onneuro link changed to YT, removed fmriplayground
</commit_message>
<xml_diff>
--- a/images/Scotti_CV.docx
+++ b/images/Scotti_CV.docx
@@ -1264,7 +1264,16 @@
           <w:iCs/>
           <w:color w:val="auto"/>
         </w:rPr>
-        <w:t>May 20</w:t>
+        <w:t xml:space="preserve">  Dec</w:t>
+      </w:r>
+      <w:r>
+        <w:rPr>
+          <w:rFonts w:ascii="Calibri" w:hAnsi="Calibri" w:cs="Calibri"/>
+          <w:i/>
+          <w:iCs/>
+          <w:color w:val="auto"/>
+        </w:rPr>
+        <w:t xml:space="preserve"> 20</w:t>
       </w:r>
       <w:r>
         <w:rPr>
@@ -2039,7 +2048,31 @@
           <w:sz w:val="22"/>
           <w:szCs w:val="22"/>
         </w:rPr>
-        <w:t>Journal of Open Source Education</w:t>
+        <w:t xml:space="preserve">Journal of </w:t>
+      </w:r>
+      <w:proofErr w:type="gramStart"/>
+      <w:r>
+        <w:rPr>
+          <w:rFonts w:ascii="Calibri" w:hAnsi="Calibri" w:cs="Calibri"/>
+          <w:i/>
+          <w:iCs/>
+          <w:color w:val="auto"/>
+          <w:sz w:val="22"/>
+          <w:szCs w:val="22"/>
+        </w:rPr>
+        <w:t>Open Source</w:t>
+      </w:r>
+      <w:proofErr w:type="gramEnd"/>
+      <w:r>
+        <w:rPr>
+          <w:rFonts w:ascii="Calibri" w:hAnsi="Calibri" w:cs="Calibri"/>
+          <w:i/>
+          <w:iCs/>
+          <w:color w:val="auto"/>
+          <w:sz w:val="22"/>
+          <w:szCs w:val="22"/>
+        </w:rPr>
+        <w:t xml:space="preserve"> Education</w:t>
       </w:r>
       <w:r>
         <w:rPr>
@@ -4600,7 +4633,27 @@
           <w:sz w:val="17"/>
           <w:szCs w:val="17"/>
         </w:rPr>
-        <w:t xml:space="preserve">, Maxcey, A. (2019, March). Does recognition-induced forgetting operate over temporally-grouped objects? </w:t>
+        <w:t xml:space="preserve">, Maxcey, A. (2019, March). Does recognition-induced forgetting operate over </w:t>
+      </w:r>
+      <w:proofErr w:type="gramStart"/>
+      <w:r>
+        <w:rPr>
+          <w:rFonts w:ascii="Calibri" w:hAnsi="Calibri" w:cs="Calibri"/>
+          <w:bCs/>
+          <w:sz w:val="17"/>
+          <w:szCs w:val="17"/>
+        </w:rPr>
+        <w:t>temporally-grouped</w:t>
+      </w:r>
+      <w:proofErr w:type="gramEnd"/>
+      <w:r>
+        <w:rPr>
+          <w:rFonts w:ascii="Calibri" w:hAnsi="Calibri" w:cs="Calibri"/>
+          <w:bCs/>
+          <w:sz w:val="17"/>
+          <w:szCs w:val="17"/>
+        </w:rPr>
+        <w:t xml:space="preserve"> objects? </w:t>
       </w:r>
       <w:r>
         <w:rPr>
@@ -5051,7 +5104,6 @@
           <w:sz w:val="17"/>
           <w:szCs w:val="17"/>
         </w:rPr>
-        <w:lastRenderedPageBreak/>
         <w:t xml:space="preserve">Adamo, S., Nah, J., Collegio, A., </w:t>
       </w:r>
       <w:r>
@@ -5146,7 +5198,16 @@
           <w:sz w:val="17"/>
           <w:szCs w:val="17"/>
         </w:rPr>
-        <w:t>, St. Pete Beach, FL.</w:t>
+        <w:t xml:space="preserve">, St. Pete Beach, </w:t>
+      </w:r>
+      <w:r>
+        <w:rPr>
+          <w:rFonts w:ascii="Calibri" w:hAnsi="Calibri" w:cs="Calibri"/>
+          <w:sz w:val="17"/>
+          <w:szCs w:val="17"/>
+        </w:rPr>
+        <w:lastRenderedPageBreak/>
+        <w:t>FL.</w:t>
       </w:r>
     </w:p>
     <w:p>
@@ -5859,7 +5920,21 @@
         <w:rPr>
           <w:rFonts w:ascii="Calibri" w:hAnsi="Calibri" w:cs="Calibri"/>
         </w:rPr>
-        <w:t>; Memory; Journal of Open Source Education</w:t>
+        <w:t xml:space="preserve">; Memory; Journal of </w:t>
+      </w:r>
+      <w:proofErr w:type="gramStart"/>
+      <w:r>
+        <w:rPr>
+          <w:rFonts w:ascii="Calibri" w:hAnsi="Calibri" w:cs="Calibri"/>
+        </w:rPr>
+        <w:t>Open Source</w:t>
+      </w:r>
+      <w:proofErr w:type="gramEnd"/>
+      <w:r>
+        <w:rPr>
+          <w:rFonts w:ascii="Calibri" w:hAnsi="Calibri" w:cs="Calibri"/>
+        </w:rPr>
+        <w:t xml:space="preserve"> Education</w:t>
       </w:r>
     </w:p>
     <w:p>
@@ -6187,13 +6262,27 @@
         <w:rPr>
           <w:rFonts w:ascii="Calibri" w:hAnsi="Calibri" w:cs="Calibri"/>
         </w:rPr>
-        <w:t>Center for Cognitive and Brain Sciences Undergraduate Summer Institute (CUSI)</w:t>
-      </w:r>
-      <w:r>
-        <w:rPr>
-          <w:rFonts w:ascii="Calibri" w:hAnsi="Calibri" w:cs="Calibri"/>
-        </w:rPr>
-        <w:t xml:space="preserve">      </w:t>
+        <w:t>Center for Cognitive and Brain Sciences Undergraduate Summer Institute (</w:t>
+      </w:r>
+      <w:proofErr w:type="gramStart"/>
+      <w:r>
+        <w:rPr>
+          <w:rFonts w:ascii="Calibri" w:hAnsi="Calibri" w:cs="Calibri"/>
+        </w:rPr>
+        <w:t>CUSI)</w:t>
+      </w:r>
+      <w:r>
+        <w:rPr>
+          <w:rFonts w:ascii="Calibri" w:hAnsi="Calibri" w:cs="Calibri"/>
+        </w:rPr>
+        <w:t xml:space="preserve">   </w:t>
+      </w:r>
+      <w:proofErr w:type="gramEnd"/>
+      <w:r>
+        <w:rPr>
+          <w:rFonts w:ascii="Calibri" w:hAnsi="Calibri" w:cs="Calibri"/>
+        </w:rPr>
+        <w:t xml:space="preserve">   </w:t>
       </w:r>
       <w:r>
         <w:rPr>
@@ -7045,7 +7134,6 @@
         <w:rPr>
           <w:rFonts w:ascii="Calibri" w:hAnsi="Calibri" w:cs="Calibri"/>
         </w:rPr>
-        <w:lastRenderedPageBreak/>
         <w:t>York University Centre for Vision Research Summer School (Toronto, ON)</w:t>
       </w:r>
       <w:r>

</xml_diff>

<commit_message>
updated cv for new job
</commit_message>
<xml_diff>
--- a/images/Scotti_CV.docx
+++ b/images/Scotti_CV.docx
@@ -181,64 +181,52 @@
         <w:pStyle w:val="Default"/>
         <w:rPr>
           <w:rFonts w:ascii="Calibri" w:hAnsi="Calibri" w:cs="Calibri"/>
+          <w:iCs/>
+          <w:color w:val="auto"/>
+        </w:rPr>
+      </w:pPr>
+      <w:r>
+        <w:rPr>
+          <w:rFonts w:ascii="Calibri" w:hAnsi="Calibri" w:cs="Calibri"/>
           <w:b/>
-          <w:bCs/>
-          <w:color w:val="auto"/>
-        </w:rPr>
-      </w:pPr>
+          <w:iCs/>
+          <w:color w:val="auto"/>
+        </w:rPr>
+        <w:t>Stability AI</w:t>
+      </w:r>
       <w:r>
         <w:rPr>
           <w:rFonts w:ascii="Calibri" w:hAnsi="Calibri" w:cs="Calibri"/>
           <w:b/>
-          <w:bCs/>
-          <w:color w:val="auto"/>
-        </w:rPr>
-        <w:t>Computational Memory</w:t>
+          <w:iCs/>
+          <w:color w:val="auto"/>
+        </w:rPr>
+        <w:tab/>
       </w:r>
       <w:r>
         <w:rPr>
           <w:rFonts w:ascii="Calibri" w:hAnsi="Calibri" w:cs="Calibri"/>
           <w:b/>
-          <w:bCs/>
-          <w:color w:val="auto"/>
-        </w:rPr>
-        <w:t xml:space="preserve"> Lab </w:t>
-      </w:r>
-      <w:r>
-        <w:rPr>
-          <w:rFonts w:ascii="Calibri" w:hAnsi="Calibri" w:cs="Calibri"/>
-          <w:color w:val="auto"/>
-        </w:rPr>
-        <w:t xml:space="preserve">(PI: Dr. </w:t>
-      </w:r>
-      <w:r>
-        <w:rPr>
-          <w:rFonts w:ascii="Calibri" w:hAnsi="Calibri" w:cs="Calibri"/>
-          <w:color w:val="auto"/>
-        </w:rPr>
-        <w:t>Kenneth Norman</w:t>
-      </w:r>
-      <w:r>
-        <w:rPr>
-          <w:rFonts w:ascii="Calibri" w:hAnsi="Calibri" w:cs="Calibri"/>
-          <w:color w:val="auto"/>
-        </w:rPr>
-        <w:t>)</w:t>
+          <w:iCs/>
+          <w:color w:val="auto"/>
+        </w:rPr>
+        <w:tab/>
       </w:r>
       <w:r>
         <w:rPr>
           <w:rFonts w:ascii="Calibri" w:hAnsi="Calibri" w:cs="Calibri"/>
           <w:b/>
-          <w:bCs/>
-          <w:color w:val="auto"/>
-        </w:rPr>
-        <w:tab/>
-      </w:r>
+          <w:iCs/>
+          <w:color w:val="auto"/>
+        </w:rPr>
+        <w:tab/>
+      </w:r>
+      <w:proofErr w:type="gramStart"/>
       <w:r>
         <w:rPr>
           <w:rFonts w:ascii="Calibri" w:hAnsi="Calibri" w:cs="Calibri"/>
           <w:b/>
-          <w:bCs/>
+          <w:iCs/>
           <w:color w:val="auto"/>
         </w:rPr>
         <w:tab/>
@@ -247,17 +235,79 @@
         <w:rPr>
           <w:rFonts w:ascii="Calibri" w:hAnsi="Calibri" w:cs="Calibri"/>
           <w:b/>
-          <w:bCs/>
-          <w:color w:val="auto"/>
-        </w:rPr>
-        <w:tab/>
-        <w:t xml:space="preserve"> </w:t>
+          <w:iCs/>
+          <w:color w:val="auto"/>
+        </w:rPr>
+        <w:t xml:space="preserve">  </w:t>
       </w:r>
       <w:r>
         <w:rPr>
           <w:rFonts w:ascii="Calibri" w:hAnsi="Calibri" w:cs="Calibri"/>
           <w:b/>
-          <w:bCs/>
+          <w:iCs/>
+          <w:color w:val="auto"/>
+        </w:rPr>
+        <w:tab/>
+      </w:r>
+      <w:proofErr w:type="gramEnd"/>
+      <w:r>
+        <w:rPr>
+          <w:rFonts w:ascii="Calibri" w:hAnsi="Calibri" w:cs="Calibri"/>
+          <w:b/>
+          <w:iCs/>
+          <w:color w:val="auto"/>
+        </w:rPr>
+        <w:tab/>
+      </w:r>
+      <w:r>
+        <w:rPr>
+          <w:rFonts w:ascii="Calibri" w:hAnsi="Calibri" w:cs="Calibri"/>
+          <w:b/>
+          <w:iCs/>
+          <w:color w:val="auto"/>
+        </w:rPr>
+        <w:tab/>
+      </w:r>
+      <w:r>
+        <w:rPr>
+          <w:rFonts w:ascii="Calibri" w:hAnsi="Calibri" w:cs="Calibri"/>
+          <w:b/>
+          <w:iCs/>
+          <w:color w:val="auto"/>
+        </w:rPr>
+        <w:tab/>
+      </w:r>
+      <w:r>
+        <w:rPr>
+          <w:rFonts w:ascii="Calibri" w:hAnsi="Calibri" w:cs="Calibri"/>
+          <w:b/>
+          <w:iCs/>
+          <w:color w:val="auto"/>
+        </w:rPr>
+        <w:tab/>
+      </w:r>
+      <w:r>
+        <w:rPr>
+          <w:rFonts w:ascii="Calibri" w:hAnsi="Calibri" w:cs="Calibri"/>
+          <w:b/>
+          <w:iCs/>
+          <w:color w:val="auto"/>
+        </w:rPr>
+        <w:tab/>
+      </w:r>
+      <w:r>
+        <w:rPr>
+          <w:rFonts w:ascii="Calibri" w:hAnsi="Calibri" w:cs="Calibri"/>
+          <w:b/>
+          <w:iCs/>
+          <w:color w:val="auto"/>
+        </w:rPr>
+        <w:tab/>
+      </w:r>
+      <w:r>
+        <w:rPr>
+          <w:rFonts w:ascii="Calibri" w:hAnsi="Calibri" w:cs="Calibri"/>
+          <w:iCs/>
           <w:color w:val="auto"/>
         </w:rPr>
         <w:t xml:space="preserve">   </w:t>
@@ -265,57 +315,16 @@
       <w:r>
         <w:rPr>
           <w:rFonts w:ascii="Calibri" w:hAnsi="Calibri" w:cs="Calibri"/>
-          <w:b/>
-          <w:bCs/>
-          <w:color w:val="auto"/>
-        </w:rPr>
-        <w:tab/>
-      </w:r>
-      <w:r>
-        <w:rPr>
-          <w:rFonts w:ascii="Calibri" w:hAnsi="Calibri" w:cs="Calibri"/>
-          <w:b/>
-          <w:bCs/>
-          <w:color w:val="auto"/>
-        </w:rPr>
-        <w:tab/>
-        <w:t xml:space="preserve">   Apr</w:t>
-      </w:r>
-      <w:r>
-        <w:rPr>
-          <w:rFonts w:ascii="Calibri" w:hAnsi="Calibri" w:cs="Calibri"/>
-          <w:b/>
-          <w:bCs/>
-          <w:color w:val="auto"/>
-        </w:rPr>
-        <w:t>. 20</w:t>
-      </w:r>
-      <w:r>
-        <w:rPr>
-          <w:rFonts w:ascii="Calibri" w:hAnsi="Calibri" w:cs="Calibri"/>
-          <w:b/>
-          <w:bCs/>
-          <w:color w:val="auto"/>
-        </w:rPr>
-        <w:t>22</w:t>
-      </w:r>
-      <w:r>
-        <w:rPr>
-          <w:rFonts w:ascii="Calibri" w:hAnsi="Calibri" w:cs="Calibri"/>
-          <w:b/>
-          <w:bCs/>
-          <w:color w:val="auto"/>
-        </w:rPr>
-        <w:t xml:space="preserve"> – Present</w:t>
-      </w:r>
-      <w:r>
-        <w:rPr>
-          <w:rFonts w:ascii="Calibri" w:hAnsi="Calibri" w:cs="Calibri"/>
-          <w:b/>
-          <w:bCs/>
-          <w:color w:val="auto"/>
-        </w:rPr>
-        <w:tab/>
+          <w:color w:val="auto"/>
+        </w:rPr>
+        <w:t>Nov</w:t>
+      </w:r>
+      <w:r>
+        <w:rPr>
+          <w:rFonts w:ascii="Calibri" w:hAnsi="Calibri" w:cs="Calibri"/>
+          <w:color w:val="auto"/>
+        </w:rPr>
+        <w:t>. 2023 – Present</w:t>
       </w:r>
     </w:p>
     <w:p>
@@ -324,7 +333,7 @@
         <w:rPr>
           <w:rFonts w:ascii="Calibri" w:hAnsi="Calibri" w:cs="Calibri"/>
           <w:bCs/>
-          <w:i/>
+          <w:iCs/>
           <w:color w:val="auto"/>
         </w:rPr>
       </w:pPr>
@@ -332,127 +341,19 @@
         <w:rPr>
           <w:rFonts w:ascii="Calibri" w:hAnsi="Calibri" w:cs="Calibri"/>
           <w:bCs/>
-          <w:i/>
-          <w:color w:val="auto"/>
-        </w:rPr>
-        <w:t>Postdoctoral Research Associate</w:t>
+          <w:iCs/>
+          <w:color w:val="auto"/>
+        </w:rPr>
+        <w:t xml:space="preserve">Head of </w:t>
       </w:r>
       <w:r>
         <w:rPr>
           <w:rFonts w:ascii="Calibri" w:hAnsi="Calibri" w:cs="Calibri"/>
           <w:bCs/>
-          <w:i/>
-          <w:color w:val="auto"/>
-        </w:rPr>
-        <w:t xml:space="preserve"> at </w:t>
-      </w:r>
-      <w:r>
-        <w:rPr>
-          <w:rFonts w:ascii="Calibri" w:hAnsi="Calibri" w:cs="Calibri"/>
-          <w:bCs/>
-          <w:i/>
-          <w:color w:val="auto"/>
-        </w:rPr>
-        <w:t>Princeton</w:t>
-      </w:r>
-      <w:r>
-        <w:rPr>
-          <w:rFonts w:ascii="Calibri" w:hAnsi="Calibri" w:cs="Calibri"/>
-          <w:bCs/>
-          <w:i/>
-          <w:color w:val="auto"/>
-        </w:rPr>
-        <w:t xml:space="preserve"> </w:t>
-      </w:r>
-      <w:r>
-        <w:rPr>
-          <w:rFonts w:ascii="Calibri" w:hAnsi="Calibri" w:cs="Calibri"/>
-          <w:bCs/>
-          <w:i/>
-          <w:color w:val="auto"/>
-        </w:rPr>
-        <w:t>Neuroscience Institute</w:t>
-      </w:r>
-      <w:r>
-        <w:rPr>
-          <w:rFonts w:ascii="Calibri" w:hAnsi="Calibri" w:cs="Calibri"/>
-          <w:bCs/>
-          <w:i/>
-          <w:color w:val="auto"/>
-        </w:rPr>
-        <w:tab/>
-      </w:r>
-      <w:r>
-        <w:rPr>
-          <w:rFonts w:ascii="Calibri" w:hAnsi="Calibri" w:cs="Calibri"/>
-          <w:bCs/>
-          <w:i/>
-          <w:color w:val="auto"/>
-        </w:rPr>
-        <w:tab/>
-      </w:r>
-      <w:r>
-        <w:rPr>
-          <w:rFonts w:ascii="Calibri" w:hAnsi="Calibri" w:cs="Calibri"/>
-          <w:bCs/>
-          <w:i/>
-          <w:color w:val="auto"/>
-        </w:rPr>
-        <w:tab/>
-      </w:r>
-      <w:r>
-        <w:rPr>
-          <w:rFonts w:ascii="Calibri" w:hAnsi="Calibri" w:cs="Calibri"/>
-          <w:bCs/>
-          <w:i/>
-          <w:color w:val="auto"/>
-        </w:rPr>
-        <w:tab/>
-      </w:r>
-      <w:r>
-        <w:rPr>
-          <w:rFonts w:ascii="Calibri" w:hAnsi="Calibri" w:cs="Calibri"/>
-          <w:bCs/>
-          <w:i/>
-          <w:color w:val="auto"/>
-        </w:rPr>
-        <w:t xml:space="preserve"> </w:t>
-      </w:r>
-      <w:r>
-        <w:rPr>
-          <w:rFonts w:ascii="Calibri" w:hAnsi="Calibri" w:cs="Calibri"/>
-          <w:bCs/>
-          <w:i/>
-          <w:color w:val="auto"/>
-        </w:rPr>
-        <w:t xml:space="preserve">  </w:t>
-      </w:r>
-      <w:r>
-        <w:rPr>
-          <w:rFonts w:ascii="Calibri" w:hAnsi="Calibri" w:cs="Calibri"/>
-          <w:bCs/>
-          <w:i/>
-          <w:color w:val="auto"/>
-        </w:rPr>
-        <w:t>Princeton</w:t>
-      </w:r>
-      <w:r>
-        <w:rPr>
-          <w:rFonts w:ascii="Calibri" w:hAnsi="Calibri" w:cs="Calibri"/>
-          <w:bCs/>
-          <w:i/>
-          <w:color w:val="auto"/>
-        </w:rPr>
-        <w:t xml:space="preserve">, </w:t>
-      </w:r>
-      <w:r>
-        <w:rPr>
-          <w:rFonts w:ascii="Calibri" w:hAnsi="Calibri" w:cs="Calibri"/>
-          <w:bCs/>
-          <w:i/>
-          <w:color w:val="auto"/>
-        </w:rPr>
-        <w:t>NJ</w:t>
+          <w:iCs/>
+          <w:color w:val="auto"/>
+        </w:rPr>
+        <w:t>Neuroimaging</w:t>
       </w:r>
     </w:p>
     <w:p>
@@ -461,206 +362,30 @@
         <w:rPr>
           <w:rFonts w:ascii="Calibri" w:hAnsi="Calibri" w:cs="Calibri"/>
           <w:bCs/>
-          <w:i/>
-          <w:color w:val="auto"/>
-        </w:rPr>
-      </w:pPr>
-    </w:p>
-    <w:p>
-      <w:pPr>
-        <w:pStyle w:val="Default"/>
+          <w:iCs/>
+          <w:color w:val="auto"/>
+        </w:rPr>
+      </w:pPr>
+      <w:r>
         <w:rPr>
           <w:rFonts w:ascii="Calibri" w:hAnsi="Calibri" w:cs="Calibri"/>
           <w:bCs/>
           <w:iCs/>
           <w:color w:val="auto"/>
         </w:rPr>
-      </w:pPr>
-      <w:r>
-        <w:rPr>
-          <w:rFonts w:ascii="Calibri" w:hAnsi="Calibri" w:cs="Calibri"/>
-          <w:b/>
-          <w:iCs/>
-          <w:color w:val="auto"/>
-        </w:rPr>
-        <w:t xml:space="preserve">Stability AI / </w:t>
-      </w:r>
-      <w:r>
-        <w:rPr>
-          <w:rFonts w:ascii="Calibri" w:hAnsi="Calibri" w:cs="Calibri"/>
-          <w:b/>
-          <w:iCs/>
-          <w:color w:val="auto"/>
-        </w:rPr>
-        <w:t>Medical AI Research Center (</w:t>
+        <w:t xml:space="preserve">Principal Investigator of the </w:t>
       </w:r>
       <w:proofErr w:type="spellStart"/>
       <w:r>
-        <w:rPr>
-          <w:rFonts w:ascii="Calibri" w:hAnsi="Calibri" w:cs="Calibri"/>
-          <w:b/>
-          <w:iCs/>
-          <w:color w:val="auto"/>
-        </w:rPr>
-        <w:t>MedARC</w:t>
-      </w:r>
-      <w:proofErr w:type="spellEnd"/>
-      <w:r>
-        <w:rPr>
-          <w:rFonts w:ascii="Calibri" w:hAnsi="Calibri" w:cs="Calibri"/>
-          <w:b/>
-          <w:iCs/>
-          <w:color w:val="auto"/>
-        </w:rPr>
-        <w:t>)</w:t>
-      </w:r>
-      <w:r>
-        <w:rPr>
-          <w:rFonts w:ascii="Calibri" w:hAnsi="Calibri" w:cs="Calibri"/>
-          <w:b/>
-          <w:iCs/>
-          <w:color w:val="auto"/>
-        </w:rPr>
-        <w:tab/>
-      </w:r>
-      <w:r>
-        <w:rPr>
-          <w:rFonts w:ascii="Calibri" w:hAnsi="Calibri" w:cs="Calibri"/>
-          <w:b/>
-          <w:iCs/>
-          <w:color w:val="auto"/>
-        </w:rPr>
-        <w:tab/>
-      </w:r>
-      <w:r>
-        <w:rPr>
-          <w:rFonts w:ascii="Calibri" w:hAnsi="Calibri" w:cs="Calibri"/>
-          <w:b/>
-          <w:iCs/>
-          <w:color w:val="auto"/>
-        </w:rPr>
-        <w:tab/>
-      </w:r>
-      <w:r>
-        <w:rPr>
-          <w:rFonts w:ascii="Calibri" w:hAnsi="Calibri" w:cs="Calibri"/>
-          <w:b/>
-          <w:iCs/>
-          <w:color w:val="auto"/>
-        </w:rPr>
-        <w:tab/>
-      </w:r>
-      <w:r>
-        <w:rPr>
-          <w:rFonts w:ascii="Calibri" w:hAnsi="Calibri" w:cs="Calibri"/>
-          <w:b/>
-          <w:iCs/>
-          <w:color w:val="auto"/>
-        </w:rPr>
-        <w:tab/>
-        <w:t xml:space="preserve">   </w:t>
-      </w:r>
-      <w:r>
-        <w:rPr>
-          <w:rFonts w:ascii="Calibri" w:hAnsi="Calibri" w:cs="Calibri"/>
-          <w:b/>
-          <w:bCs/>
-          <w:color w:val="auto"/>
-        </w:rPr>
-        <w:t>Feb</w:t>
-      </w:r>
-      <w:r>
-        <w:rPr>
-          <w:rFonts w:ascii="Calibri" w:hAnsi="Calibri" w:cs="Calibri"/>
-          <w:b/>
-          <w:bCs/>
-          <w:color w:val="auto"/>
-        </w:rPr>
-        <w:t>. 20</w:t>
-      </w:r>
-      <w:r>
-        <w:rPr>
-          <w:rFonts w:ascii="Calibri" w:hAnsi="Calibri" w:cs="Calibri"/>
-          <w:b/>
-          <w:bCs/>
-          <w:color w:val="auto"/>
-        </w:rPr>
-        <w:t>23</w:t>
-      </w:r>
-      <w:r>
-        <w:rPr>
-          <w:rFonts w:ascii="Calibri" w:hAnsi="Calibri" w:cs="Calibri"/>
-          <w:b/>
-          <w:bCs/>
-          <w:color w:val="auto"/>
-        </w:rPr>
-        <w:t xml:space="preserve"> – </w:t>
-      </w:r>
-      <w:r>
-        <w:rPr>
-          <w:rFonts w:ascii="Calibri" w:hAnsi="Calibri" w:cs="Calibri"/>
-          <w:b/>
-          <w:bCs/>
-          <w:color w:val="auto"/>
-        </w:rPr>
-        <w:t>Present</w:t>
-      </w:r>
-    </w:p>
-    <w:p>
-      <w:pPr>
-        <w:pStyle w:val="Default"/>
         <w:rPr>
           <w:rFonts w:ascii="Calibri" w:hAnsi="Calibri" w:cs="Calibri"/>
           <w:bCs/>
           <w:iCs/>
           <w:color w:val="auto"/>
         </w:rPr>
-      </w:pPr>
-      <w:r>
-        <w:rPr>
-          <w:rFonts w:ascii="Calibri" w:hAnsi="Calibri" w:cs="Calibri"/>
-          <w:bCs/>
-          <w:i/>
-          <w:color w:val="auto"/>
-        </w:rPr>
-        <w:t>Neuroimaging</w:t>
-      </w:r>
-      <w:r>
-        <w:rPr>
-          <w:rFonts w:ascii="Calibri" w:hAnsi="Calibri" w:cs="Calibri"/>
-          <w:bCs/>
-          <w:i/>
-          <w:color w:val="auto"/>
-        </w:rPr>
-        <w:t xml:space="preserve"> &amp; AI</w:t>
-      </w:r>
-      <w:r>
-        <w:rPr>
-          <w:rFonts w:ascii="Calibri" w:hAnsi="Calibri" w:cs="Calibri"/>
-          <w:bCs/>
-          <w:i/>
-          <w:color w:val="auto"/>
-        </w:rPr>
-        <w:t xml:space="preserve"> p</w:t>
-      </w:r>
-      <w:r>
-        <w:rPr>
-          <w:rFonts w:ascii="Calibri" w:hAnsi="Calibri" w:cs="Calibri"/>
-          <w:bCs/>
-          <w:i/>
-          <w:color w:val="auto"/>
-        </w:rPr>
-        <w:t>roject lead</w:t>
-      </w:r>
-      <w:r>
-        <w:rPr>
-          <w:rFonts w:ascii="Calibri" w:hAnsi="Calibri" w:cs="Calibri"/>
-          <w:bCs/>
-          <w:i/>
-          <w:color w:val="auto"/>
-        </w:rPr>
-        <w:t xml:space="preserve"> </w:t>
-      </w:r>
+        <w:t>MedARC</w:t>
+      </w:r>
+      <w:proofErr w:type="spellEnd"/>
       <w:r>
         <w:rPr>
           <w:rFonts w:ascii="Calibri" w:hAnsi="Calibri" w:cs="Calibri"/>
@@ -668,7 +393,7 @@
           <w:iCs/>
           <w:color w:val="auto"/>
         </w:rPr>
-        <w:t>(</w:t>
+        <w:t xml:space="preserve"> Neuroimaging &amp; AI Lab (</w:t>
       </w:r>
       <w:hyperlink r:id="rId10" w:history="1">
         <w:r>
@@ -678,15 +403,33 @@
             <w:bCs/>
             <w:iCs/>
           </w:rPr>
-          <w:t>medarc-ai.github.io/mind-reading</w:t>
+          <w:t>meda</w:t>
+        </w:r>
+        <w:r>
+          <w:rPr>
+            <w:rStyle w:val="Hyperlink"/>
+            <w:rFonts w:ascii="Calibri" w:hAnsi="Calibri" w:cs="Calibri"/>
+            <w:bCs/>
+            <w:iCs/>
+          </w:rPr>
+          <w:t>r</w:t>
+        </w:r>
+        <w:r>
+          <w:rPr>
+            <w:rStyle w:val="Hyperlink"/>
+            <w:rFonts w:ascii="Calibri" w:hAnsi="Calibri" w:cs="Calibri"/>
+            <w:bCs/>
+            <w:iCs/>
+          </w:rPr>
+          <w:t>c-ai.github.io/mind-reading</w:t>
         </w:r>
       </w:hyperlink>
       <w:r>
         <w:rPr>
+          <w:rStyle w:val="Hyperlink"/>
           <w:rFonts w:ascii="Calibri" w:hAnsi="Calibri" w:cs="Calibri"/>
           <w:bCs/>
           <w:iCs/>
-          <w:color w:val="auto"/>
         </w:rPr>
         <w:t>)</w:t>
       </w:r>
@@ -719,78 +462,47 @@
           <w:bCs/>
           <w:color w:val="auto"/>
         </w:rPr>
-        <w:t xml:space="preserve">Vision and </w:t>
-      </w:r>
-      <w:r>
+        <w:t>Princeton Neuroscience Institute</w:t>
+      </w:r>
+    </w:p>
+    <w:p>
+      <w:pPr>
+        <w:pStyle w:val="Default"/>
         <w:rPr>
           <w:rFonts w:ascii="Calibri" w:hAnsi="Calibri" w:cs="Calibri"/>
           <w:b/>
           <w:bCs/>
           <w:color w:val="auto"/>
         </w:rPr>
-        <w:t>C</w:t>
-      </w:r>
-      <w:r>
-        <w:rPr>
-          <w:rFonts w:ascii="Calibri" w:hAnsi="Calibri" w:cs="Calibri"/>
-          <w:b/>
-          <w:bCs/>
-          <w:color w:val="auto"/>
-        </w:rPr>
-        <w:t xml:space="preserve">ognitive </w:t>
-      </w:r>
-      <w:r>
-        <w:rPr>
-          <w:rFonts w:ascii="Calibri" w:hAnsi="Calibri" w:cs="Calibri"/>
-          <w:b/>
-          <w:bCs/>
-          <w:color w:val="auto"/>
-        </w:rPr>
-        <w:t>N</w:t>
-      </w:r>
-      <w:r>
-        <w:rPr>
-          <w:rFonts w:ascii="Calibri" w:hAnsi="Calibri" w:cs="Calibri"/>
-          <w:b/>
-          <w:bCs/>
-          <w:color w:val="auto"/>
-        </w:rPr>
-        <w:t xml:space="preserve">euroscience </w:t>
-      </w:r>
-      <w:r>
-        <w:rPr>
-          <w:rFonts w:ascii="Calibri" w:hAnsi="Calibri" w:cs="Calibri"/>
-          <w:b/>
-          <w:bCs/>
-          <w:color w:val="auto"/>
-        </w:rPr>
-        <w:t>La</w:t>
-      </w:r>
-      <w:r>
-        <w:rPr>
-          <w:rFonts w:ascii="Calibri" w:hAnsi="Calibri" w:cs="Calibri"/>
-          <w:b/>
-          <w:bCs/>
-          <w:color w:val="auto"/>
-        </w:rPr>
-        <w:t xml:space="preserve">b </w:t>
-      </w:r>
-      <w:r>
-        <w:rPr>
-          <w:rFonts w:ascii="Calibri" w:hAnsi="Calibri" w:cs="Calibri"/>
-          <w:color w:val="auto"/>
-        </w:rPr>
-        <w:t xml:space="preserve">(PI: Dr. Julie </w:t>
-      </w:r>
-      <w:proofErr w:type="spellStart"/>
-      <w:r>
-        <w:rPr>
-          <w:rFonts w:ascii="Calibri" w:hAnsi="Calibri" w:cs="Calibri"/>
-          <w:color w:val="auto"/>
-        </w:rPr>
-        <w:t>Golomb</w:t>
-      </w:r>
-      <w:proofErr w:type="spellEnd"/>
+      </w:pPr>
+      <w:r>
+        <w:rPr>
+          <w:rFonts w:ascii="Calibri" w:hAnsi="Calibri" w:cs="Calibri"/>
+          <w:color w:val="auto"/>
+        </w:rPr>
+        <w:t>Computational Memory Lab</w:t>
+      </w:r>
+      <w:r>
+        <w:rPr>
+          <w:rFonts w:ascii="Calibri" w:hAnsi="Calibri" w:cs="Calibri"/>
+          <w:color w:val="auto"/>
+        </w:rPr>
+        <w:t xml:space="preserve"> </w:t>
+      </w:r>
+      <w:r>
+        <w:rPr>
+          <w:rFonts w:ascii="Calibri" w:hAnsi="Calibri" w:cs="Calibri"/>
+          <w:color w:val="auto"/>
+        </w:rPr>
+        <w:t xml:space="preserve">(PI: Dr. </w:t>
+      </w:r>
+      <w:r>
+        <w:rPr>
+          <w:rFonts w:ascii="Calibri" w:hAnsi="Calibri" w:cs="Calibri"/>
+          <w:color w:val="auto"/>
+        </w:rPr>
+        <w:t>Kenneth Norman</w:t>
+      </w:r>
       <w:r>
         <w:rPr>
           <w:rFonts w:ascii="Calibri" w:hAnsi="Calibri" w:cs="Calibri"/>
@@ -801,858 +513,1263 @@
       <w:r>
         <w:rPr>
           <w:rFonts w:ascii="Calibri" w:hAnsi="Calibri" w:cs="Calibri"/>
-          <w:b/>
-          <w:bCs/>
-          <w:color w:val="auto"/>
-        </w:rPr>
-        <w:tab/>
-      </w:r>
-      <w:r>
-        <w:rPr>
-          <w:rFonts w:ascii="Calibri" w:hAnsi="Calibri" w:cs="Calibri"/>
-          <w:b/>
-          <w:bCs/>
-          <w:color w:val="auto"/>
-        </w:rPr>
-        <w:tab/>
-      </w:r>
-      <w:r>
-        <w:rPr>
-          <w:rFonts w:ascii="Calibri" w:hAnsi="Calibri" w:cs="Calibri"/>
-          <w:b/>
-          <w:bCs/>
-          <w:color w:val="auto"/>
-        </w:rPr>
-        <w:tab/>
-      </w:r>
-      <w:r>
-        <w:rPr>
-          <w:rFonts w:ascii="Calibri" w:hAnsi="Calibri" w:cs="Calibri"/>
-          <w:b/>
-          <w:bCs/>
-          <w:color w:val="auto"/>
-        </w:rPr>
-        <w:tab/>
-        <w:t xml:space="preserve">Oct. 2017 – </w:t>
-      </w:r>
-      <w:r>
-        <w:rPr>
-          <w:rFonts w:ascii="Calibri" w:hAnsi="Calibri" w:cs="Calibri"/>
-          <w:b/>
-          <w:bCs/>
-          <w:color w:val="auto"/>
-        </w:rPr>
-        <w:t>Apr. 2022</w:t>
-      </w:r>
-    </w:p>
-    <w:p>
-      <w:pPr>
-        <w:pStyle w:val="Default"/>
-        <w:rPr>
-          <w:rFonts w:ascii="Calibri" w:hAnsi="Calibri" w:cs="Calibri"/>
-          <w:b/>
-          <w:bCs/>
-          <w:color w:val="auto"/>
-        </w:rPr>
-      </w:pPr>
-      <w:r>
-        <w:rPr>
-          <w:rFonts w:ascii="Calibri" w:hAnsi="Calibri" w:cs="Calibri"/>
-          <w:b/>
-          <w:bCs/>
-          <w:color w:val="auto"/>
-        </w:rPr>
-        <w:t xml:space="preserve">Cognitive </w:t>
-      </w:r>
-      <w:r>
-        <w:rPr>
-          <w:rFonts w:ascii="Calibri" w:hAnsi="Calibri" w:cs="Calibri"/>
-          <w:b/>
-          <w:bCs/>
-          <w:color w:val="auto"/>
-        </w:rPr>
-        <w:t>C</w:t>
-      </w:r>
-      <w:r>
-        <w:rPr>
-          <w:rFonts w:ascii="Calibri" w:hAnsi="Calibri" w:cs="Calibri"/>
-          <w:b/>
-          <w:bCs/>
-          <w:color w:val="auto"/>
-        </w:rPr>
-        <w:t xml:space="preserve">ontrol </w:t>
-      </w:r>
-      <w:r>
-        <w:rPr>
-          <w:rFonts w:ascii="Calibri" w:hAnsi="Calibri" w:cs="Calibri"/>
-          <w:b/>
-          <w:bCs/>
-          <w:color w:val="auto"/>
-        </w:rPr>
-        <w:t>L</w:t>
-      </w:r>
-      <w:r>
-        <w:rPr>
-          <w:rFonts w:ascii="Calibri" w:hAnsi="Calibri" w:cs="Calibri"/>
-          <w:b/>
-          <w:bCs/>
-          <w:color w:val="auto"/>
-        </w:rPr>
-        <w:t xml:space="preserve">ab </w:t>
-      </w:r>
-      <w:r>
-        <w:rPr>
-          <w:rFonts w:ascii="Calibri" w:hAnsi="Calibri" w:cs="Calibri"/>
-          <w:color w:val="auto"/>
-        </w:rPr>
-        <w:t xml:space="preserve">(PI: Dr. Andy </w:t>
-      </w:r>
-      <w:proofErr w:type="spellStart"/>
-      <w:r>
-        <w:rPr>
-          <w:rFonts w:ascii="Calibri" w:hAnsi="Calibri" w:cs="Calibri"/>
-          <w:color w:val="auto"/>
-        </w:rPr>
-        <w:t>Leber</w:t>
-      </w:r>
-      <w:proofErr w:type="spellEnd"/>
-      <w:r>
-        <w:rPr>
-          <w:rFonts w:ascii="Calibri" w:hAnsi="Calibri" w:cs="Calibri"/>
-          <w:color w:val="auto"/>
-        </w:rPr>
-        <w:t>)</w:t>
-      </w:r>
-      <w:r>
-        <w:rPr>
-          <w:rFonts w:ascii="Calibri" w:hAnsi="Calibri" w:cs="Calibri"/>
-          <w:color w:val="auto"/>
-        </w:rPr>
-        <w:tab/>
-      </w:r>
-      <w:r>
-        <w:rPr>
-          <w:rFonts w:ascii="Calibri" w:hAnsi="Calibri" w:cs="Calibri"/>
-          <w:b/>
-          <w:bCs/>
-          <w:color w:val="auto"/>
-        </w:rPr>
-        <w:tab/>
-      </w:r>
-      <w:r>
-        <w:rPr>
-          <w:rFonts w:ascii="Calibri" w:hAnsi="Calibri" w:cs="Calibri"/>
-          <w:b/>
-          <w:bCs/>
-          <w:color w:val="auto"/>
-        </w:rPr>
-        <w:t xml:space="preserve"> </w:t>
-      </w:r>
-      <w:r>
-        <w:rPr>
-          <w:rFonts w:ascii="Calibri" w:hAnsi="Calibri" w:cs="Calibri"/>
-          <w:b/>
-          <w:bCs/>
-          <w:color w:val="auto"/>
-        </w:rPr>
-        <w:tab/>
-      </w:r>
-      <w:r>
-        <w:rPr>
-          <w:rFonts w:ascii="Calibri" w:hAnsi="Calibri" w:cs="Calibri"/>
-          <w:b/>
-          <w:bCs/>
-          <w:color w:val="auto"/>
-        </w:rPr>
-        <w:tab/>
-      </w:r>
-      <w:r>
-        <w:rPr>
-          <w:rFonts w:ascii="Calibri" w:hAnsi="Calibri" w:cs="Calibri"/>
-          <w:b/>
-          <w:bCs/>
-          <w:color w:val="auto"/>
-        </w:rPr>
-        <w:tab/>
-      </w:r>
-      <w:r>
-        <w:rPr>
-          <w:rFonts w:ascii="Calibri" w:hAnsi="Calibri" w:cs="Calibri"/>
-          <w:b/>
-          <w:bCs/>
-          <w:color w:val="auto"/>
-        </w:rPr>
-        <w:tab/>
-      </w:r>
-    </w:p>
-    <w:p>
-      <w:pPr>
-        <w:pStyle w:val="Default"/>
-        <w:rPr>
-          <w:rFonts w:ascii="Calibri" w:hAnsi="Calibri" w:cs="Calibri"/>
-          <w:bCs/>
-          <w:i/>
-          <w:color w:val="auto"/>
-        </w:rPr>
-      </w:pPr>
-      <w:r>
-        <w:rPr>
-          <w:rFonts w:ascii="Calibri" w:hAnsi="Calibri" w:cs="Calibri"/>
-          <w:bCs/>
-          <w:i/>
-          <w:color w:val="auto"/>
-        </w:rPr>
-        <w:t>Ph</w:t>
-      </w:r>
-      <w:r>
-        <w:rPr>
-          <w:rFonts w:ascii="Calibri" w:hAnsi="Calibri" w:cs="Calibri"/>
-          <w:bCs/>
-          <w:i/>
-          <w:color w:val="auto"/>
-        </w:rPr>
-        <w:t>.</w:t>
-      </w:r>
-      <w:r>
-        <w:rPr>
-          <w:rFonts w:ascii="Calibri" w:hAnsi="Calibri" w:cs="Calibri"/>
-          <w:bCs/>
-          <w:i/>
-          <w:color w:val="auto"/>
-        </w:rPr>
-        <w:t>D</w:t>
-      </w:r>
-      <w:r>
-        <w:rPr>
-          <w:rFonts w:ascii="Calibri" w:hAnsi="Calibri" w:cs="Calibri"/>
-          <w:bCs/>
-          <w:i/>
-          <w:color w:val="auto"/>
-        </w:rPr>
-        <w:t>.</w:t>
-      </w:r>
-      <w:r>
-        <w:rPr>
-          <w:rFonts w:ascii="Calibri" w:hAnsi="Calibri" w:cs="Calibri"/>
-          <w:bCs/>
-          <w:i/>
-          <w:color w:val="auto"/>
-        </w:rPr>
-        <w:t xml:space="preserve"> </w:t>
-      </w:r>
-      <w:r>
-        <w:rPr>
-          <w:rFonts w:ascii="Calibri" w:hAnsi="Calibri" w:cs="Calibri"/>
-          <w:bCs/>
-          <w:i/>
-          <w:color w:val="auto"/>
-        </w:rPr>
-        <w:t>student</w:t>
-      </w:r>
-      <w:r>
-        <w:rPr>
-          <w:rFonts w:ascii="Calibri" w:hAnsi="Calibri" w:cs="Calibri"/>
-          <w:bCs/>
-          <w:i/>
-          <w:color w:val="auto"/>
-        </w:rPr>
-        <w:t xml:space="preserve"> </w:t>
-      </w:r>
-      <w:r>
-        <w:rPr>
-          <w:rFonts w:ascii="Calibri" w:hAnsi="Calibri" w:cs="Calibri"/>
-          <w:bCs/>
-          <w:i/>
-          <w:color w:val="auto"/>
-        </w:rPr>
-        <w:t xml:space="preserve">(co-advised) </w:t>
-      </w:r>
-      <w:r>
-        <w:rPr>
-          <w:rFonts w:ascii="Calibri" w:hAnsi="Calibri" w:cs="Calibri"/>
-          <w:bCs/>
-          <w:i/>
-          <w:color w:val="auto"/>
-        </w:rPr>
-        <w:t>at The Ohio State University</w:t>
-      </w:r>
-      <w:r>
-        <w:rPr>
-          <w:rFonts w:ascii="Calibri" w:hAnsi="Calibri" w:cs="Calibri"/>
-          <w:bCs/>
-          <w:i/>
-          <w:color w:val="auto"/>
-        </w:rPr>
-        <w:tab/>
-      </w:r>
-      <w:r>
-        <w:rPr>
-          <w:rFonts w:ascii="Calibri" w:hAnsi="Calibri" w:cs="Calibri"/>
-          <w:bCs/>
-          <w:i/>
-          <w:color w:val="auto"/>
-        </w:rPr>
-        <w:tab/>
-      </w:r>
-      <w:r>
-        <w:rPr>
-          <w:rFonts w:ascii="Calibri" w:hAnsi="Calibri" w:cs="Calibri"/>
-          <w:bCs/>
-          <w:i/>
-          <w:color w:val="auto"/>
-        </w:rPr>
-        <w:tab/>
-      </w:r>
-      <w:r>
-        <w:rPr>
-          <w:rFonts w:ascii="Calibri" w:hAnsi="Calibri" w:cs="Calibri"/>
-          <w:bCs/>
-          <w:i/>
-          <w:color w:val="auto"/>
-        </w:rPr>
-        <w:tab/>
-      </w:r>
-      <w:r>
-        <w:rPr>
-          <w:rFonts w:ascii="Calibri" w:hAnsi="Calibri" w:cs="Calibri"/>
-          <w:bCs/>
-          <w:i/>
-          <w:color w:val="auto"/>
-        </w:rPr>
-        <w:tab/>
-      </w:r>
-      <w:r>
-        <w:rPr>
-          <w:rFonts w:ascii="Calibri" w:hAnsi="Calibri" w:cs="Calibri"/>
-          <w:bCs/>
-          <w:i/>
-          <w:color w:val="auto"/>
-        </w:rPr>
-        <w:tab/>
-      </w:r>
-      <w:r>
-        <w:rPr>
-          <w:rFonts w:ascii="Calibri" w:hAnsi="Calibri" w:cs="Calibri"/>
-          <w:bCs/>
-          <w:i/>
-          <w:color w:val="auto"/>
-        </w:rPr>
-        <w:t xml:space="preserve"> </w:t>
-      </w:r>
-      <w:r>
-        <w:rPr>
-          <w:rFonts w:ascii="Calibri" w:hAnsi="Calibri" w:cs="Calibri"/>
-          <w:bCs/>
-          <w:i/>
-          <w:color w:val="auto"/>
-        </w:rPr>
-        <w:t xml:space="preserve">Columbus, </w:t>
-      </w:r>
-      <w:r>
-        <w:rPr>
-          <w:rFonts w:ascii="Calibri" w:hAnsi="Calibri" w:cs="Calibri"/>
-          <w:bCs/>
-          <w:i/>
-          <w:color w:val="auto"/>
-        </w:rPr>
-        <w:t>OH</w:t>
-      </w:r>
-    </w:p>
-    <w:p>
-      <w:pPr>
-        <w:pStyle w:val="Default"/>
-        <w:rPr>
-          <w:rFonts w:ascii="Calibri" w:hAnsi="Calibri" w:cs="Calibri"/>
-          <w:bCs/>
-          <w:i/>
-          <w:sz w:val="21"/>
-          <w:szCs w:val="21"/>
-        </w:rPr>
-      </w:pPr>
-      <w:r>
-        <w:rPr>
-          <w:rFonts w:ascii="Calibri" w:hAnsi="Calibri" w:cs="Calibri"/>
-          <w:bCs/>
-          <w:i/>
-          <w:color w:val="auto"/>
-          <w:sz w:val="21"/>
-          <w:szCs w:val="21"/>
-        </w:rPr>
-        <w:t>Dissertation</w:t>
-      </w:r>
-      <w:r>
-        <w:rPr>
-          <w:rFonts w:ascii="Calibri" w:hAnsi="Calibri" w:cs="Calibri"/>
-          <w:bCs/>
-          <w:i/>
-          <w:color w:val="auto"/>
-          <w:sz w:val="21"/>
-          <w:szCs w:val="21"/>
-        </w:rPr>
-        <w:t xml:space="preserve"> on</w:t>
-      </w:r>
-      <w:r>
-        <w:rPr>
-          <w:rFonts w:ascii="Calibri" w:hAnsi="Calibri" w:cs="Calibri"/>
-          <w:bCs/>
-          <w:i/>
-          <w:color w:val="auto"/>
-          <w:sz w:val="21"/>
-          <w:szCs w:val="21"/>
-        </w:rPr>
-        <w:t xml:space="preserve"> “</w:t>
-      </w:r>
-      <w:r>
-        <w:rPr>
-          <w:rFonts w:ascii="Calibri" w:hAnsi="Calibri" w:cs="Calibri"/>
-          <w:bCs/>
-          <w:i/>
-          <w:sz w:val="21"/>
-          <w:szCs w:val="21"/>
-        </w:rPr>
-        <w:t>Using Computational Models to Observe Visual Memory Distortions and Reconstruct Content from the Brain”</w:t>
-      </w:r>
-    </w:p>
-    <w:p>
-      <w:pPr>
-        <w:pStyle w:val="Default"/>
-        <w:rPr>
-          <w:rFonts w:ascii="Calibri" w:hAnsi="Calibri" w:cs="Calibri"/>
-          <w:b/>
-          <w:bCs/>
-          <w:color w:val="auto"/>
-        </w:rPr>
-      </w:pPr>
-    </w:p>
-    <w:p>
-      <w:pPr>
-        <w:pStyle w:val="Default"/>
-        <w:rPr>
-          <w:rFonts w:ascii="Calibri" w:hAnsi="Calibri" w:cs="Calibri"/>
-          <w:b/>
-          <w:bCs/>
-          <w:color w:val="auto"/>
-        </w:rPr>
-      </w:pPr>
-      <w:r>
-        <w:rPr>
-          <w:rFonts w:ascii="Calibri" w:hAnsi="Calibri" w:cs="Calibri"/>
-          <w:b/>
-          <w:bCs/>
-          <w:color w:val="auto"/>
-        </w:rPr>
-        <w:t>Att</w:t>
-      </w:r>
-      <w:r>
-        <w:rPr>
-          <w:rFonts w:ascii="Calibri" w:hAnsi="Calibri" w:cs="Calibri"/>
-          <w:b/>
-          <w:bCs/>
-          <w:color w:val="auto"/>
-        </w:rPr>
-        <w:t xml:space="preserve">ention and Cognition Lab </w:t>
-      </w:r>
-      <w:r>
-        <w:rPr>
-          <w:rFonts w:ascii="Calibri" w:hAnsi="Calibri" w:cs="Calibri"/>
-          <w:color w:val="auto"/>
-        </w:rPr>
-        <w:t xml:space="preserve">(PI: Dr. Sarah </w:t>
-      </w:r>
-      <w:proofErr w:type="spellStart"/>
-      <w:r>
-        <w:rPr>
-          <w:rFonts w:ascii="Calibri" w:hAnsi="Calibri" w:cs="Calibri"/>
-          <w:color w:val="auto"/>
-        </w:rPr>
-        <w:t>Shomstein</w:t>
-      </w:r>
-      <w:proofErr w:type="spellEnd"/>
-      <w:r>
-        <w:rPr>
-          <w:rFonts w:ascii="Calibri" w:hAnsi="Calibri" w:cs="Calibri"/>
-          <w:color w:val="auto"/>
-        </w:rPr>
-        <w:t>)</w:t>
-      </w:r>
-      <w:r>
-        <w:rPr>
-          <w:rFonts w:ascii="Calibri" w:hAnsi="Calibri" w:cs="Calibri"/>
-          <w:color w:val="auto"/>
-        </w:rPr>
-        <w:tab/>
-      </w:r>
-      <w:r>
-        <w:rPr>
-          <w:rFonts w:ascii="Calibri" w:hAnsi="Calibri" w:cs="Calibri"/>
-          <w:b/>
-          <w:bCs/>
-          <w:color w:val="auto"/>
-        </w:rPr>
-        <w:tab/>
-      </w:r>
-      <w:r>
-        <w:rPr>
-          <w:rFonts w:ascii="Calibri" w:hAnsi="Calibri" w:cs="Calibri"/>
-          <w:b/>
-          <w:bCs/>
-          <w:color w:val="auto"/>
-        </w:rPr>
-        <w:tab/>
-      </w:r>
-      <w:r>
-        <w:rPr>
-          <w:rFonts w:ascii="Calibri" w:hAnsi="Calibri" w:cs="Calibri"/>
-          <w:b/>
-          <w:bCs/>
-          <w:color w:val="auto"/>
-        </w:rPr>
-        <w:tab/>
-      </w:r>
-      <w:r>
-        <w:rPr>
-          <w:rFonts w:ascii="Calibri" w:hAnsi="Calibri" w:cs="Calibri"/>
-          <w:b/>
-          <w:bCs/>
-          <w:color w:val="auto"/>
-        </w:rPr>
-        <w:t xml:space="preserve">          </w:t>
-      </w:r>
-      <w:r>
-        <w:rPr>
-          <w:rFonts w:ascii="Calibri" w:hAnsi="Calibri" w:cs="Calibri"/>
-          <w:b/>
-          <w:bCs/>
-          <w:color w:val="auto"/>
-        </w:rPr>
-        <w:t xml:space="preserve"> </w:t>
-      </w:r>
-      <w:r>
-        <w:rPr>
-          <w:rFonts w:ascii="Calibri" w:hAnsi="Calibri" w:cs="Calibri"/>
-          <w:b/>
-          <w:bCs/>
-          <w:color w:val="auto"/>
-        </w:rPr>
-        <w:t xml:space="preserve"> </w:t>
-      </w:r>
-      <w:r>
-        <w:rPr>
-          <w:rFonts w:ascii="Calibri" w:hAnsi="Calibri" w:cs="Calibri"/>
-          <w:b/>
-          <w:bCs/>
-          <w:color w:val="auto"/>
-        </w:rPr>
-        <w:t>Sep</w:t>
-      </w:r>
-      <w:r>
-        <w:rPr>
-          <w:rFonts w:ascii="Calibri" w:hAnsi="Calibri" w:cs="Calibri"/>
-          <w:b/>
-          <w:bCs/>
-          <w:color w:val="auto"/>
-        </w:rPr>
-        <w:t>. 201</w:t>
-      </w:r>
-      <w:r>
-        <w:rPr>
-          <w:rFonts w:ascii="Calibri" w:hAnsi="Calibri" w:cs="Calibri"/>
-          <w:b/>
-          <w:bCs/>
-          <w:color w:val="auto"/>
-        </w:rPr>
-        <w:t>4</w:t>
-      </w:r>
-      <w:r>
-        <w:rPr>
-          <w:rFonts w:ascii="Calibri" w:hAnsi="Calibri" w:cs="Calibri"/>
-          <w:b/>
-          <w:bCs/>
-          <w:color w:val="auto"/>
-        </w:rPr>
-        <w:t xml:space="preserve"> – </w:t>
-      </w:r>
-      <w:r>
-        <w:rPr>
-          <w:rFonts w:ascii="Calibri" w:hAnsi="Calibri" w:cs="Calibri"/>
-          <w:b/>
-          <w:bCs/>
-          <w:color w:val="auto"/>
-        </w:rPr>
-        <w:t>May 2017</w:t>
-      </w:r>
-    </w:p>
-    <w:p>
-      <w:pPr>
-        <w:pStyle w:val="Default"/>
-        <w:rPr>
-          <w:rFonts w:ascii="Calibri" w:hAnsi="Calibri" w:cs="Calibri"/>
-          <w:b/>
-          <w:bCs/>
-          <w:color w:val="auto"/>
-        </w:rPr>
-      </w:pPr>
-      <w:r>
-        <w:rPr>
-          <w:rFonts w:ascii="Calibri" w:hAnsi="Calibri" w:cs="Calibri"/>
-          <w:b/>
-          <w:bCs/>
-          <w:color w:val="auto"/>
-        </w:rPr>
-        <w:t xml:space="preserve">Visual Cognition Lab </w:t>
-      </w:r>
-      <w:r>
-        <w:rPr>
-          <w:rFonts w:ascii="Calibri" w:hAnsi="Calibri" w:cs="Calibri"/>
-          <w:color w:val="auto"/>
-        </w:rPr>
-        <w:t xml:space="preserve">(PI: Dr. Steve </w:t>
-      </w:r>
-      <w:proofErr w:type="spellStart"/>
-      <w:r>
-        <w:rPr>
-          <w:rFonts w:ascii="Calibri" w:hAnsi="Calibri" w:cs="Calibri"/>
-          <w:color w:val="auto"/>
-        </w:rPr>
-        <w:t>Mitroff</w:t>
-      </w:r>
-      <w:proofErr w:type="spellEnd"/>
-      <w:r>
-        <w:rPr>
-          <w:rFonts w:ascii="Calibri" w:hAnsi="Calibri" w:cs="Calibri"/>
-          <w:color w:val="auto"/>
-        </w:rPr>
-        <w:t>)</w:t>
-      </w:r>
-      <w:r>
-        <w:rPr>
-          <w:rFonts w:ascii="Calibri" w:hAnsi="Calibri" w:cs="Calibri"/>
-          <w:color w:val="auto"/>
-        </w:rPr>
-        <w:tab/>
-      </w:r>
-      <w:r>
-        <w:rPr>
-          <w:rFonts w:ascii="Calibri" w:hAnsi="Calibri" w:cs="Calibri"/>
-          <w:b/>
-          <w:bCs/>
-          <w:color w:val="auto"/>
-        </w:rPr>
-        <w:tab/>
-      </w:r>
-      <w:r>
-        <w:rPr>
-          <w:rFonts w:ascii="Calibri" w:hAnsi="Calibri" w:cs="Calibri"/>
-          <w:b/>
-          <w:bCs/>
-          <w:color w:val="auto"/>
-        </w:rPr>
-        <w:tab/>
-        <w:t xml:space="preserve"> </w:t>
-      </w:r>
-      <w:r>
-        <w:rPr>
-          <w:rFonts w:ascii="Calibri" w:hAnsi="Calibri" w:cs="Calibri"/>
-          <w:b/>
-          <w:bCs/>
-          <w:color w:val="auto"/>
-        </w:rPr>
-        <w:tab/>
-      </w:r>
-      <w:r>
-        <w:rPr>
-          <w:rFonts w:ascii="Calibri" w:hAnsi="Calibri" w:cs="Calibri"/>
-          <w:b/>
-          <w:bCs/>
-          <w:color w:val="auto"/>
-        </w:rPr>
-        <w:tab/>
-      </w:r>
-      <w:r>
-        <w:rPr>
-          <w:rFonts w:ascii="Calibri" w:hAnsi="Calibri" w:cs="Calibri"/>
-          <w:b/>
-          <w:bCs/>
-          <w:color w:val="auto"/>
-        </w:rPr>
-        <w:t xml:space="preserve">         </w:t>
-      </w:r>
-      <w:r>
-        <w:rPr>
-          <w:rFonts w:ascii="Calibri" w:hAnsi="Calibri" w:cs="Calibri"/>
-          <w:b/>
-          <w:bCs/>
-          <w:color w:val="auto"/>
-        </w:rPr>
-        <w:tab/>
-        <w:t xml:space="preserve">         </w:t>
-      </w:r>
-      <w:r>
-        <w:rPr>
-          <w:rFonts w:ascii="Calibri" w:hAnsi="Calibri" w:cs="Calibri"/>
-          <w:b/>
-          <w:bCs/>
-          <w:color w:val="auto"/>
-        </w:rPr>
-        <w:t xml:space="preserve"> </w:t>
-      </w:r>
-      <w:r>
-        <w:rPr>
-          <w:rFonts w:ascii="Calibri" w:hAnsi="Calibri" w:cs="Calibri"/>
-          <w:b/>
-          <w:bCs/>
-          <w:color w:val="auto"/>
-        </w:rPr>
-        <w:t xml:space="preserve"> </w:t>
-      </w:r>
-      <w:r>
-        <w:rPr>
-          <w:rFonts w:ascii="Calibri" w:hAnsi="Calibri" w:cs="Calibri"/>
-          <w:b/>
-          <w:bCs/>
-          <w:color w:val="auto"/>
-        </w:rPr>
-        <w:t xml:space="preserve"> </w:t>
-      </w:r>
-      <w:r>
-        <w:rPr>
-          <w:rFonts w:ascii="Calibri" w:hAnsi="Calibri" w:cs="Calibri"/>
-          <w:b/>
-          <w:bCs/>
-          <w:color w:val="auto"/>
-        </w:rPr>
-        <w:t>Sep. 2016 – May 2017</w:t>
-      </w:r>
-    </w:p>
-    <w:p>
-      <w:pPr>
-        <w:pStyle w:val="Default"/>
-        <w:rPr>
-          <w:rFonts w:ascii="Calibri" w:hAnsi="Calibri" w:cs="Calibri"/>
-          <w:bCs/>
-          <w:i/>
-          <w:color w:val="auto"/>
-        </w:rPr>
-      </w:pPr>
-      <w:r>
-        <w:rPr>
-          <w:rFonts w:ascii="Calibri" w:hAnsi="Calibri" w:cs="Calibri"/>
-          <w:bCs/>
-          <w:i/>
-          <w:color w:val="auto"/>
-        </w:rPr>
-        <w:t>Undergraduate researcher at George Washington University</w:t>
-      </w:r>
-      <w:r>
-        <w:rPr>
-          <w:rFonts w:ascii="Calibri" w:hAnsi="Calibri" w:cs="Calibri"/>
-          <w:bCs/>
-          <w:i/>
-          <w:color w:val="auto"/>
-        </w:rPr>
-        <w:tab/>
-      </w:r>
-      <w:r>
-        <w:rPr>
-          <w:rFonts w:ascii="Calibri" w:hAnsi="Calibri" w:cs="Calibri"/>
-          <w:bCs/>
-          <w:i/>
-          <w:color w:val="auto"/>
-        </w:rPr>
-        <w:tab/>
-      </w:r>
-      <w:r>
-        <w:rPr>
-          <w:rFonts w:ascii="Calibri" w:hAnsi="Calibri" w:cs="Calibri"/>
-          <w:bCs/>
-          <w:i/>
-          <w:color w:val="auto"/>
-        </w:rPr>
-        <w:tab/>
-      </w:r>
-      <w:r>
-        <w:rPr>
-          <w:rFonts w:ascii="Calibri" w:hAnsi="Calibri" w:cs="Calibri"/>
-          <w:bCs/>
-          <w:i/>
-          <w:color w:val="auto"/>
-        </w:rPr>
-        <w:tab/>
-      </w:r>
-      <w:r>
-        <w:rPr>
-          <w:rFonts w:ascii="Calibri" w:hAnsi="Calibri" w:cs="Calibri"/>
-          <w:bCs/>
-          <w:i/>
-          <w:color w:val="auto"/>
-        </w:rPr>
-        <w:t xml:space="preserve">         </w:t>
-      </w:r>
-      <w:r>
-        <w:rPr>
-          <w:rFonts w:ascii="Calibri" w:hAnsi="Calibri" w:cs="Calibri"/>
-          <w:bCs/>
-          <w:i/>
-          <w:color w:val="auto"/>
-        </w:rPr>
-        <w:t xml:space="preserve"> </w:t>
-      </w:r>
-      <w:r>
-        <w:rPr>
-          <w:rFonts w:ascii="Calibri" w:hAnsi="Calibri" w:cs="Calibri"/>
-          <w:bCs/>
-          <w:i/>
-          <w:color w:val="auto"/>
-        </w:rPr>
-        <w:t>Washingto</w:t>
-      </w:r>
-      <w:r>
-        <w:rPr>
-          <w:rFonts w:ascii="Calibri" w:hAnsi="Calibri" w:cs="Calibri"/>
-          <w:bCs/>
-          <w:i/>
-          <w:color w:val="auto"/>
-        </w:rPr>
-        <w:t>n,</w:t>
-      </w:r>
-      <w:r>
-        <w:rPr>
-          <w:rFonts w:ascii="Calibri" w:hAnsi="Calibri" w:cs="Calibri"/>
-          <w:bCs/>
-          <w:i/>
-          <w:color w:val="auto"/>
-        </w:rPr>
-        <w:t xml:space="preserve"> DC</w:t>
-      </w:r>
-    </w:p>
-    <w:p>
-      <w:pPr>
-        <w:pStyle w:val="Default"/>
-        <w:rPr>
-          <w:rFonts w:ascii="Calibri" w:hAnsi="Calibri" w:cs="Calibri"/>
-          <w:i/>
-          <w:color w:val="auto"/>
-        </w:rPr>
-      </w:pPr>
-      <w:r>
-        <w:rPr>
-          <w:rFonts w:ascii="Calibri" w:hAnsi="Calibri" w:cs="Calibri"/>
-          <w:i/>
-          <w:color w:val="auto"/>
-        </w:rPr>
-        <w:t xml:space="preserve">Distinguished/Honors scholar, magna cum laude, </w:t>
+          <w:color w:val="auto"/>
+        </w:rPr>
+        <w:t xml:space="preserve"> (</w:t>
       </w:r>
       <w:hyperlink r:id="rId11" w:history="1">
         <w:r>
           <w:rPr>
             <w:rStyle w:val="Hyperlink"/>
             <w:rFonts w:ascii="Calibri" w:hAnsi="Calibri" w:cs="Calibri"/>
-            <w:i/>
+          </w:rPr>
+          <w:t>compmem.princeton.edu</w:t>
+        </w:r>
+      </w:hyperlink>
+      <w:r>
+        <w:rPr>
+          <w:rFonts w:ascii="Calibri" w:hAnsi="Calibri" w:cs="Calibri"/>
+          <w:color w:val="auto"/>
+        </w:rPr>
+        <w:t>)</w:t>
+      </w:r>
+      <w:r>
+        <w:rPr>
+          <w:rFonts w:ascii="Calibri" w:hAnsi="Calibri" w:cs="Calibri"/>
+          <w:b/>
+          <w:bCs/>
+          <w:color w:val="auto"/>
+        </w:rPr>
+        <w:tab/>
+      </w:r>
+      <w:r>
+        <w:rPr>
+          <w:rFonts w:ascii="Calibri" w:hAnsi="Calibri" w:cs="Calibri"/>
+          <w:b/>
+          <w:bCs/>
+          <w:color w:val="auto"/>
+        </w:rPr>
+        <w:tab/>
+      </w:r>
+      <w:r>
+        <w:rPr>
+          <w:rFonts w:ascii="Calibri" w:hAnsi="Calibri" w:cs="Calibri"/>
+          <w:b/>
+          <w:bCs/>
+          <w:color w:val="auto"/>
+        </w:rPr>
+        <w:tab/>
+        <w:t xml:space="preserve"> </w:t>
+      </w:r>
+      <w:r>
+        <w:rPr>
+          <w:rFonts w:ascii="Calibri" w:hAnsi="Calibri" w:cs="Calibri"/>
+          <w:b/>
+          <w:bCs/>
+          <w:color w:val="auto"/>
+        </w:rPr>
+        <w:t xml:space="preserve">   </w:t>
+      </w:r>
+      <w:r>
+        <w:rPr>
+          <w:rFonts w:ascii="Calibri" w:hAnsi="Calibri" w:cs="Calibri"/>
+          <w:b/>
+          <w:bCs/>
+          <w:color w:val="auto"/>
+        </w:rPr>
+        <w:tab/>
+      </w:r>
+      <w:r>
+        <w:rPr>
+          <w:rFonts w:ascii="Calibri" w:hAnsi="Calibri" w:cs="Calibri"/>
+          <w:b/>
+          <w:bCs/>
+          <w:color w:val="auto"/>
+        </w:rPr>
+        <w:t xml:space="preserve">            </w:t>
+      </w:r>
+    </w:p>
+    <w:p>
+      <w:pPr>
+        <w:pStyle w:val="Default"/>
+        <w:rPr>
+          <w:rFonts w:ascii="Calibri" w:hAnsi="Calibri" w:cs="Calibri"/>
+          <w:iCs/>
+          <w:color w:val="auto"/>
+        </w:rPr>
+      </w:pPr>
+      <w:r>
+        <w:rPr>
+          <w:rFonts w:ascii="Calibri" w:hAnsi="Calibri" w:cs="Calibri"/>
+          <w:color w:val="auto"/>
+        </w:rPr>
+        <w:t xml:space="preserve">Research Scientist </w:t>
+      </w:r>
+      <w:r>
+        <w:rPr>
+          <w:rFonts w:ascii="Calibri" w:hAnsi="Calibri" w:cs="Calibri"/>
+          <w:color w:val="auto"/>
+        </w:rPr>
+        <w:tab/>
+      </w:r>
+      <w:r>
+        <w:rPr>
+          <w:rFonts w:ascii="Calibri" w:hAnsi="Calibri" w:cs="Calibri"/>
+          <w:color w:val="auto"/>
+        </w:rPr>
+        <w:tab/>
+      </w:r>
+      <w:r>
+        <w:rPr>
+          <w:rFonts w:ascii="Calibri" w:hAnsi="Calibri" w:cs="Calibri"/>
+          <w:color w:val="auto"/>
+        </w:rPr>
+        <w:tab/>
+      </w:r>
+      <w:r>
+        <w:rPr>
+          <w:rFonts w:ascii="Calibri" w:hAnsi="Calibri" w:cs="Calibri"/>
+          <w:color w:val="auto"/>
+        </w:rPr>
+        <w:tab/>
+      </w:r>
+      <w:r>
+        <w:rPr>
+          <w:rFonts w:ascii="Calibri" w:hAnsi="Calibri" w:cs="Calibri"/>
+          <w:color w:val="auto"/>
+        </w:rPr>
+        <w:tab/>
+      </w:r>
+      <w:r>
+        <w:rPr>
+          <w:rFonts w:ascii="Calibri" w:hAnsi="Calibri" w:cs="Calibri"/>
+          <w:color w:val="auto"/>
+        </w:rPr>
+        <w:tab/>
+      </w:r>
+      <w:r>
+        <w:rPr>
+          <w:rFonts w:ascii="Calibri" w:hAnsi="Calibri" w:cs="Calibri"/>
+          <w:color w:val="auto"/>
+        </w:rPr>
+        <w:tab/>
+      </w:r>
+      <w:r>
+        <w:rPr>
+          <w:rFonts w:ascii="Calibri" w:hAnsi="Calibri" w:cs="Calibri"/>
+          <w:color w:val="auto"/>
+        </w:rPr>
+        <w:tab/>
+      </w:r>
+      <w:r>
+        <w:rPr>
+          <w:rFonts w:ascii="Calibri" w:hAnsi="Calibri" w:cs="Calibri"/>
+          <w:color w:val="auto"/>
+        </w:rPr>
+        <w:tab/>
+      </w:r>
+      <w:r>
+        <w:rPr>
+          <w:rFonts w:ascii="Calibri" w:hAnsi="Calibri" w:cs="Calibri"/>
+          <w:color w:val="auto"/>
+        </w:rPr>
+        <w:tab/>
+        <w:t xml:space="preserve">   </w:t>
+      </w:r>
+      <w:r>
+        <w:rPr>
+          <w:rFonts w:ascii="Calibri" w:hAnsi="Calibri" w:cs="Calibri"/>
+          <w:color w:val="auto"/>
+        </w:rPr>
+        <w:t>Nov. 2023 – Present</w:t>
+      </w:r>
+    </w:p>
+    <w:p>
+      <w:pPr>
+        <w:pStyle w:val="Default"/>
+        <w:rPr>
+          <w:rFonts w:ascii="Calibri" w:hAnsi="Calibri" w:cs="Calibri"/>
+          <w:color w:val="auto"/>
+        </w:rPr>
+      </w:pPr>
+      <w:r>
+        <w:rPr>
+          <w:rFonts w:ascii="Calibri" w:hAnsi="Calibri" w:cs="Calibri"/>
+          <w:bCs/>
+          <w:iCs/>
+          <w:color w:val="auto"/>
+        </w:rPr>
+        <w:t>Postdoctoral Research Associate</w:t>
+      </w:r>
+      <w:r>
+        <w:rPr>
+          <w:rFonts w:ascii="Calibri" w:hAnsi="Calibri" w:cs="Calibri"/>
+          <w:bCs/>
+          <w:iCs/>
+          <w:color w:val="auto"/>
+        </w:rPr>
+        <w:tab/>
+      </w:r>
+      <w:r>
+        <w:rPr>
+          <w:rFonts w:ascii="Calibri" w:hAnsi="Calibri" w:cs="Calibri"/>
+          <w:bCs/>
+          <w:iCs/>
+          <w:color w:val="auto"/>
+        </w:rPr>
+        <w:tab/>
+      </w:r>
+      <w:r>
+        <w:rPr>
+          <w:rFonts w:ascii="Calibri" w:hAnsi="Calibri" w:cs="Calibri"/>
+          <w:bCs/>
+          <w:iCs/>
+          <w:color w:val="auto"/>
+        </w:rPr>
+        <w:tab/>
+      </w:r>
+      <w:r>
+        <w:rPr>
+          <w:rFonts w:ascii="Calibri" w:hAnsi="Calibri" w:cs="Calibri"/>
+          <w:bCs/>
+          <w:iCs/>
+          <w:color w:val="auto"/>
+        </w:rPr>
+        <w:tab/>
+      </w:r>
+      <w:r>
+        <w:rPr>
+          <w:rFonts w:ascii="Calibri" w:hAnsi="Calibri" w:cs="Calibri"/>
+          <w:bCs/>
+          <w:iCs/>
+          <w:color w:val="auto"/>
+        </w:rPr>
+        <w:tab/>
+      </w:r>
+      <w:r>
+        <w:rPr>
+          <w:rFonts w:ascii="Calibri" w:hAnsi="Calibri" w:cs="Calibri"/>
+          <w:bCs/>
+          <w:i/>
+          <w:color w:val="auto"/>
+        </w:rPr>
+        <w:tab/>
+      </w:r>
+      <w:r>
+        <w:rPr>
+          <w:rFonts w:ascii="Calibri" w:hAnsi="Calibri" w:cs="Calibri"/>
+          <w:bCs/>
+          <w:i/>
+          <w:color w:val="auto"/>
+        </w:rPr>
+        <w:tab/>
+      </w:r>
+      <w:r>
+        <w:rPr>
+          <w:rFonts w:ascii="Calibri" w:hAnsi="Calibri" w:cs="Calibri"/>
+          <w:i/>
+          <w:color w:val="auto"/>
+        </w:rPr>
+        <w:t xml:space="preserve">            </w:t>
+      </w:r>
+      <w:r>
+        <w:rPr>
+          <w:rFonts w:ascii="Calibri" w:hAnsi="Calibri" w:cs="Calibri"/>
+          <w:i/>
+          <w:color w:val="auto"/>
+        </w:rPr>
+        <w:t xml:space="preserve"> </w:t>
+      </w:r>
+      <w:r>
+        <w:rPr>
+          <w:rFonts w:ascii="Calibri" w:hAnsi="Calibri" w:cs="Calibri"/>
+          <w:color w:val="auto"/>
+        </w:rPr>
+        <w:t>Apr. 2022 – Nov. 2023</w:t>
+      </w:r>
+      <w:r>
+        <w:rPr>
+          <w:rFonts w:ascii="Calibri" w:hAnsi="Calibri" w:cs="Calibri"/>
+          <w:color w:val="auto"/>
+        </w:rPr>
+        <w:tab/>
+      </w:r>
+    </w:p>
+    <w:p>
+      <w:pPr>
+        <w:pStyle w:val="Default"/>
+        <w:rPr>
+          <w:rFonts w:ascii="Calibri" w:hAnsi="Calibri" w:cs="Calibri"/>
+          <w:bCs/>
+          <w:i/>
+          <w:color w:val="auto"/>
+        </w:rPr>
+      </w:pPr>
+      <w:r>
+        <w:rPr>
+          <w:rFonts w:ascii="Calibri" w:hAnsi="Calibri" w:cs="Calibri"/>
+          <w:bCs/>
+          <w:i/>
+          <w:color w:val="auto"/>
+        </w:rPr>
+        <w:tab/>
+      </w:r>
+      <w:r>
+        <w:rPr>
+          <w:rFonts w:ascii="Calibri" w:hAnsi="Calibri" w:cs="Calibri"/>
+          <w:bCs/>
+          <w:i/>
+          <w:color w:val="auto"/>
+        </w:rPr>
+        <w:t xml:space="preserve"> </w:t>
+      </w:r>
+      <w:r>
+        <w:rPr>
+          <w:rFonts w:ascii="Calibri" w:hAnsi="Calibri" w:cs="Calibri"/>
+          <w:bCs/>
+          <w:i/>
+          <w:color w:val="auto"/>
+        </w:rPr>
+        <w:t xml:space="preserve">  </w:t>
+      </w:r>
+    </w:p>
+    <w:p>
+      <w:pPr>
+        <w:pStyle w:val="Default"/>
+        <w:rPr>
+          <w:rFonts w:ascii="Calibri" w:hAnsi="Calibri" w:cs="Calibri"/>
+          <w:color w:val="auto"/>
+        </w:rPr>
+      </w:pPr>
+      <w:r>
+        <w:rPr>
+          <w:rFonts w:ascii="Calibri" w:hAnsi="Calibri" w:cs="Calibri"/>
+          <w:b/>
+          <w:iCs/>
+          <w:color w:val="auto"/>
+        </w:rPr>
+        <w:t>The Ohio State University</w:t>
+      </w:r>
+      <w:r>
+        <w:rPr>
+          <w:rFonts w:ascii="Calibri" w:hAnsi="Calibri" w:cs="Calibri"/>
+          <w:color w:val="auto"/>
+        </w:rPr>
+        <w:t xml:space="preserve"> </w:t>
+      </w:r>
+      <w:r>
+        <w:rPr>
+          <w:rFonts w:ascii="Calibri" w:hAnsi="Calibri" w:cs="Calibri"/>
+          <w:color w:val="auto"/>
+        </w:rPr>
+        <w:tab/>
+      </w:r>
+      <w:r>
+        <w:rPr>
+          <w:rFonts w:ascii="Calibri" w:hAnsi="Calibri" w:cs="Calibri"/>
+          <w:color w:val="auto"/>
+        </w:rPr>
+        <w:tab/>
+      </w:r>
+      <w:r>
+        <w:rPr>
+          <w:rFonts w:ascii="Calibri" w:hAnsi="Calibri" w:cs="Calibri"/>
+          <w:color w:val="auto"/>
+        </w:rPr>
+        <w:tab/>
+      </w:r>
+      <w:r>
+        <w:rPr>
+          <w:rFonts w:ascii="Calibri" w:hAnsi="Calibri" w:cs="Calibri"/>
+          <w:color w:val="auto"/>
+        </w:rPr>
+        <w:tab/>
+      </w:r>
+      <w:r>
+        <w:rPr>
+          <w:rFonts w:ascii="Calibri" w:hAnsi="Calibri" w:cs="Calibri"/>
+          <w:color w:val="auto"/>
+        </w:rPr>
+        <w:tab/>
+      </w:r>
+      <w:r>
+        <w:rPr>
+          <w:rFonts w:ascii="Calibri" w:hAnsi="Calibri" w:cs="Calibri"/>
+          <w:color w:val="auto"/>
+        </w:rPr>
+        <w:tab/>
+      </w:r>
+      <w:r>
+        <w:rPr>
+          <w:rFonts w:ascii="Calibri" w:hAnsi="Calibri" w:cs="Calibri"/>
+          <w:color w:val="auto"/>
+        </w:rPr>
+        <w:tab/>
+      </w:r>
+      <w:r>
+        <w:rPr>
+          <w:rFonts w:ascii="Calibri" w:hAnsi="Calibri" w:cs="Calibri"/>
+          <w:color w:val="auto"/>
+        </w:rPr>
+        <w:tab/>
+      </w:r>
+      <w:r>
+        <w:rPr>
+          <w:rFonts w:ascii="Calibri" w:hAnsi="Calibri" w:cs="Calibri"/>
+          <w:color w:val="auto"/>
+        </w:rPr>
+        <w:tab/>
+      </w:r>
+      <w:r>
+        <w:rPr>
+          <w:rFonts w:ascii="Calibri" w:hAnsi="Calibri" w:cs="Calibri"/>
+          <w:color w:val="auto"/>
+        </w:rPr>
+        <w:t>Oct. 2017 – Apr. 2022</w:t>
+      </w:r>
+    </w:p>
+    <w:p>
+      <w:pPr>
+        <w:pStyle w:val="Default"/>
+        <w:rPr>
+          <w:rFonts w:ascii="Calibri" w:hAnsi="Calibri" w:cs="Calibri"/>
+          <w:color w:val="auto"/>
+        </w:rPr>
+      </w:pPr>
+      <w:r>
+        <w:rPr>
+          <w:rFonts w:ascii="Calibri" w:hAnsi="Calibri" w:cs="Calibri"/>
+          <w:color w:val="auto"/>
+        </w:rPr>
+        <w:t xml:space="preserve">Vision and </w:t>
+      </w:r>
+      <w:r>
+        <w:rPr>
+          <w:rFonts w:ascii="Calibri" w:hAnsi="Calibri" w:cs="Calibri"/>
+          <w:color w:val="auto"/>
+        </w:rPr>
+        <w:t>C</w:t>
+      </w:r>
+      <w:r>
+        <w:rPr>
+          <w:rFonts w:ascii="Calibri" w:hAnsi="Calibri" w:cs="Calibri"/>
+          <w:color w:val="auto"/>
+        </w:rPr>
+        <w:t xml:space="preserve">ognitive </w:t>
+      </w:r>
+      <w:r>
+        <w:rPr>
+          <w:rFonts w:ascii="Calibri" w:hAnsi="Calibri" w:cs="Calibri"/>
+          <w:color w:val="auto"/>
+        </w:rPr>
+        <w:t>N</w:t>
+      </w:r>
+      <w:r>
+        <w:rPr>
+          <w:rFonts w:ascii="Calibri" w:hAnsi="Calibri" w:cs="Calibri"/>
+          <w:color w:val="auto"/>
+        </w:rPr>
+        <w:t xml:space="preserve">euroscience </w:t>
+      </w:r>
+      <w:r>
+        <w:rPr>
+          <w:rFonts w:ascii="Calibri" w:hAnsi="Calibri" w:cs="Calibri"/>
+          <w:color w:val="auto"/>
+        </w:rPr>
+        <w:t>La</w:t>
+      </w:r>
+      <w:r>
+        <w:rPr>
+          <w:rFonts w:ascii="Calibri" w:hAnsi="Calibri" w:cs="Calibri"/>
+          <w:color w:val="auto"/>
+        </w:rPr>
+        <w:t>b</w:t>
+      </w:r>
+      <w:r>
+        <w:rPr>
+          <w:rFonts w:ascii="Calibri" w:hAnsi="Calibri" w:cs="Calibri"/>
+          <w:b/>
+          <w:bCs/>
+          <w:color w:val="auto"/>
+        </w:rPr>
+        <w:t xml:space="preserve"> </w:t>
+      </w:r>
+      <w:r>
+        <w:rPr>
+          <w:rFonts w:ascii="Calibri" w:hAnsi="Calibri" w:cs="Calibri"/>
+          <w:color w:val="auto"/>
+        </w:rPr>
+        <w:t xml:space="preserve">(PI: Dr. Julie </w:t>
+      </w:r>
+      <w:proofErr w:type="spellStart"/>
+      <w:r>
+        <w:rPr>
+          <w:rFonts w:ascii="Calibri" w:hAnsi="Calibri" w:cs="Calibri"/>
+          <w:color w:val="auto"/>
+        </w:rPr>
+        <w:t>Golomb</w:t>
+      </w:r>
+      <w:proofErr w:type="spellEnd"/>
+      <w:r>
+        <w:rPr>
+          <w:rFonts w:ascii="Calibri" w:hAnsi="Calibri" w:cs="Calibri"/>
+          <w:color w:val="auto"/>
+        </w:rPr>
+        <w:t>)</w:t>
+      </w:r>
+      <w:r>
+        <w:rPr>
+          <w:rFonts w:ascii="Calibri" w:hAnsi="Calibri" w:cs="Calibri"/>
+          <w:b/>
+          <w:bCs/>
+          <w:color w:val="auto"/>
+        </w:rPr>
+        <w:tab/>
+      </w:r>
+      <w:r>
+        <w:rPr>
+          <w:rFonts w:ascii="Calibri" w:hAnsi="Calibri" w:cs="Calibri"/>
+          <w:b/>
+          <w:bCs/>
+          <w:color w:val="auto"/>
+        </w:rPr>
+        <w:tab/>
+      </w:r>
+      <w:r>
+        <w:rPr>
+          <w:rFonts w:ascii="Calibri" w:hAnsi="Calibri" w:cs="Calibri"/>
+          <w:b/>
+          <w:bCs/>
+          <w:color w:val="auto"/>
+        </w:rPr>
+        <w:tab/>
+      </w:r>
+      <w:r>
+        <w:rPr>
+          <w:rFonts w:ascii="Calibri" w:hAnsi="Calibri" w:cs="Calibri"/>
+          <w:b/>
+          <w:bCs/>
+          <w:color w:val="auto"/>
+        </w:rPr>
+        <w:tab/>
+      </w:r>
+    </w:p>
+    <w:p>
+      <w:pPr>
+        <w:pStyle w:val="Default"/>
+        <w:rPr>
+          <w:rFonts w:ascii="Calibri" w:hAnsi="Calibri" w:cs="Calibri"/>
+          <w:b/>
+          <w:bCs/>
+          <w:color w:val="auto"/>
+        </w:rPr>
+      </w:pPr>
+      <w:r>
+        <w:rPr>
+          <w:rFonts w:ascii="Calibri" w:hAnsi="Calibri" w:cs="Calibri"/>
+          <w:color w:val="auto"/>
+        </w:rPr>
+        <w:t xml:space="preserve">Cognitive </w:t>
+      </w:r>
+      <w:r>
+        <w:rPr>
+          <w:rFonts w:ascii="Calibri" w:hAnsi="Calibri" w:cs="Calibri"/>
+          <w:color w:val="auto"/>
+        </w:rPr>
+        <w:t>C</w:t>
+      </w:r>
+      <w:r>
+        <w:rPr>
+          <w:rFonts w:ascii="Calibri" w:hAnsi="Calibri" w:cs="Calibri"/>
+          <w:color w:val="auto"/>
+        </w:rPr>
+        <w:t xml:space="preserve">ontrol </w:t>
+      </w:r>
+      <w:r>
+        <w:rPr>
+          <w:rFonts w:ascii="Calibri" w:hAnsi="Calibri" w:cs="Calibri"/>
+          <w:color w:val="auto"/>
+        </w:rPr>
+        <w:t>L</w:t>
+      </w:r>
+      <w:r>
+        <w:rPr>
+          <w:rFonts w:ascii="Calibri" w:hAnsi="Calibri" w:cs="Calibri"/>
+          <w:color w:val="auto"/>
+        </w:rPr>
+        <w:t>ab</w:t>
+      </w:r>
+      <w:r>
+        <w:rPr>
+          <w:rFonts w:ascii="Calibri" w:hAnsi="Calibri" w:cs="Calibri"/>
+          <w:b/>
+          <w:bCs/>
+          <w:color w:val="auto"/>
+        </w:rPr>
+        <w:t xml:space="preserve"> </w:t>
+      </w:r>
+      <w:r>
+        <w:rPr>
+          <w:rFonts w:ascii="Calibri" w:hAnsi="Calibri" w:cs="Calibri"/>
+          <w:color w:val="auto"/>
+        </w:rPr>
+        <w:t xml:space="preserve">(PI: Dr. Andy </w:t>
+      </w:r>
+      <w:proofErr w:type="spellStart"/>
+      <w:r>
+        <w:rPr>
+          <w:rFonts w:ascii="Calibri" w:hAnsi="Calibri" w:cs="Calibri"/>
+          <w:color w:val="auto"/>
+        </w:rPr>
+        <w:t>Leber</w:t>
+      </w:r>
+      <w:proofErr w:type="spellEnd"/>
+      <w:r>
+        <w:rPr>
+          <w:rFonts w:ascii="Calibri" w:hAnsi="Calibri" w:cs="Calibri"/>
+          <w:color w:val="auto"/>
+        </w:rPr>
+        <w:t>)</w:t>
+      </w:r>
+      <w:r>
+        <w:rPr>
+          <w:rFonts w:ascii="Calibri" w:hAnsi="Calibri" w:cs="Calibri"/>
+          <w:color w:val="auto"/>
+        </w:rPr>
+        <w:tab/>
+      </w:r>
+      <w:r>
+        <w:rPr>
+          <w:rFonts w:ascii="Calibri" w:hAnsi="Calibri" w:cs="Calibri"/>
+          <w:b/>
+          <w:bCs/>
+          <w:color w:val="auto"/>
+        </w:rPr>
+        <w:tab/>
+      </w:r>
+      <w:r>
+        <w:rPr>
+          <w:rFonts w:ascii="Calibri" w:hAnsi="Calibri" w:cs="Calibri"/>
+          <w:b/>
+          <w:bCs/>
+          <w:color w:val="auto"/>
+        </w:rPr>
+        <w:t xml:space="preserve"> </w:t>
+      </w:r>
+      <w:r>
+        <w:rPr>
+          <w:rFonts w:ascii="Calibri" w:hAnsi="Calibri" w:cs="Calibri"/>
+          <w:b/>
+          <w:bCs/>
+          <w:color w:val="auto"/>
+        </w:rPr>
+        <w:tab/>
+      </w:r>
+      <w:r>
+        <w:rPr>
+          <w:rFonts w:ascii="Calibri" w:hAnsi="Calibri" w:cs="Calibri"/>
+          <w:b/>
+          <w:bCs/>
+          <w:color w:val="auto"/>
+        </w:rPr>
+        <w:tab/>
+      </w:r>
+      <w:r>
+        <w:rPr>
+          <w:rFonts w:ascii="Calibri" w:hAnsi="Calibri" w:cs="Calibri"/>
+          <w:b/>
+          <w:bCs/>
+          <w:color w:val="auto"/>
+        </w:rPr>
+        <w:tab/>
+      </w:r>
+      <w:r>
+        <w:rPr>
+          <w:rFonts w:ascii="Calibri" w:hAnsi="Calibri" w:cs="Calibri"/>
+          <w:b/>
+          <w:bCs/>
+          <w:color w:val="auto"/>
+        </w:rPr>
+        <w:tab/>
+      </w:r>
+    </w:p>
+    <w:p>
+      <w:pPr>
+        <w:pStyle w:val="Default"/>
+        <w:rPr>
+          <w:rFonts w:ascii="Calibri" w:hAnsi="Calibri" w:cs="Calibri"/>
+          <w:bCs/>
+          <w:iCs/>
+          <w:color w:val="auto"/>
+        </w:rPr>
+      </w:pPr>
+      <w:r>
+        <w:rPr>
+          <w:rFonts w:ascii="Calibri" w:hAnsi="Calibri" w:cs="Calibri"/>
+          <w:bCs/>
+          <w:iCs/>
+          <w:color w:val="auto"/>
+        </w:rPr>
+        <w:t>Ph</w:t>
+      </w:r>
+      <w:r>
+        <w:rPr>
+          <w:rFonts w:ascii="Calibri" w:hAnsi="Calibri" w:cs="Calibri"/>
+          <w:bCs/>
+          <w:iCs/>
+          <w:color w:val="auto"/>
+        </w:rPr>
+        <w:t>.</w:t>
+      </w:r>
+      <w:r>
+        <w:rPr>
+          <w:rFonts w:ascii="Calibri" w:hAnsi="Calibri" w:cs="Calibri"/>
+          <w:bCs/>
+          <w:iCs/>
+          <w:color w:val="auto"/>
+        </w:rPr>
+        <w:t>D</w:t>
+      </w:r>
+      <w:r>
+        <w:rPr>
+          <w:rFonts w:ascii="Calibri" w:hAnsi="Calibri" w:cs="Calibri"/>
+          <w:bCs/>
+          <w:iCs/>
+          <w:color w:val="auto"/>
+        </w:rPr>
+        <w:t>.</w:t>
+      </w:r>
+      <w:r>
+        <w:rPr>
+          <w:rFonts w:ascii="Calibri" w:hAnsi="Calibri" w:cs="Calibri"/>
+          <w:bCs/>
+          <w:iCs/>
+          <w:color w:val="auto"/>
+        </w:rPr>
+        <w:t xml:space="preserve"> </w:t>
+      </w:r>
+      <w:r>
+        <w:rPr>
+          <w:rFonts w:ascii="Calibri" w:hAnsi="Calibri" w:cs="Calibri"/>
+          <w:bCs/>
+          <w:iCs/>
+          <w:color w:val="auto"/>
+        </w:rPr>
+        <w:t>student</w:t>
+      </w:r>
+      <w:r>
+        <w:rPr>
+          <w:rFonts w:ascii="Calibri" w:hAnsi="Calibri" w:cs="Calibri"/>
+          <w:bCs/>
+          <w:iCs/>
+          <w:color w:val="auto"/>
+        </w:rPr>
+        <w:t xml:space="preserve"> </w:t>
+      </w:r>
+      <w:r>
+        <w:rPr>
+          <w:rFonts w:ascii="Calibri" w:hAnsi="Calibri" w:cs="Calibri"/>
+          <w:bCs/>
+          <w:iCs/>
+          <w:color w:val="auto"/>
+        </w:rPr>
+        <w:t>(co-advised)</w:t>
+      </w:r>
+      <w:r>
+        <w:rPr>
+          <w:rFonts w:ascii="Calibri" w:hAnsi="Calibri" w:cs="Calibri"/>
+          <w:bCs/>
+          <w:iCs/>
+          <w:color w:val="auto"/>
+        </w:rPr>
+        <w:tab/>
+      </w:r>
+      <w:r>
+        <w:rPr>
+          <w:rFonts w:ascii="Calibri" w:hAnsi="Calibri" w:cs="Calibri"/>
+          <w:bCs/>
+          <w:iCs/>
+          <w:color w:val="auto"/>
+        </w:rPr>
+        <w:tab/>
+      </w:r>
+      <w:r>
+        <w:rPr>
+          <w:rFonts w:ascii="Calibri" w:hAnsi="Calibri" w:cs="Calibri"/>
+          <w:bCs/>
+          <w:iCs/>
+          <w:color w:val="auto"/>
+        </w:rPr>
+        <w:tab/>
+      </w:r>
+      <w:r>
+        <w:rPr>
+          <w:rFonts w:ascii="Calibri" w:hAnsi="Calibri" w:cs="Calibri"/>
+          <w:bCs/>
+          <w:iCs/>
+          <w:color w:val="auto"/>
+        </w:rPr>
+        <w:tab/>
+      </w:r>
+      <w:r>
+        <w:rPr>
+          <w:rFonts w:ascii="Calibri" w:hAnsi="Calibri" w:cs="Calibri"/>
+          <w:bCs/>
+          <w:iCs/>
+          <w:color w:val="auto"/>
+        </w:rPr>
+        <w:tab/>
+      </w:r>
+    </w:p>
+    <w:p>
+      <w:pPr>
+        <w:pStyle w:val="Default"/>
+        <w:rPr>
+          <w:rFonts w:ascii="Calibri" w:hAnsi="Calibri" w:cs="Calibri"/>
+          <w:bCs/>
+          <w:i/>
+          <w:sz w:val="21"/>
+          <w:szCs w:val="21"/>
+        </w:rPr>
+      </w:pPr>
+      <w:r>
+        <w:rPr>
+          <w:rFonts w:ascii="Calibri" w:hAnsi="Calibri" w:cs="Calibri"/>
+          <w:bCs/>
+          <w:i/>
+          <w:color w:val="auto"/>
+          <w:sz w:val="21"/>
+          <w:szCs w:val="21"/>
+        </w:rPr>
+        <w:t>Dissertation</w:t>
+      </w:r>
+      <w:r>
+        <w:rPr>
+          <w:rFonts w:ascii="Calibri" w:hAnsi="Calibri" w:cs="Calibri"/>
+          <w:bCs/>
+          <w:i/>
+          <w:color w:val="auto"/>
+          <w:sz w:val="21"/>
+          <w:szCs w:val="21"/>
+        </w:rPr>
+        <w:t xml:space="preserve"> on</w:t>
+      </w:r>
+      <w:r>
+        <w:rPr>
+          <w:rFonts w:ascii="Calibri" w:hAnsi="Calibri" w:cs="Calibri"/>
+          <w:bCs/>
+          <w:i/>
+          <w:color w:val="auto"/>
+          <w:sz w:val="21"/>
+          <w:szCs w:val="21"/>
+        </w:rPr>
+        <w:t xml:space="preserve"> “</w:t>
+      </w:r>
+      <w:r>
+        <w:rPr>
+          <w:rFonts w:ascii="Calibri" w:hAnsi="Calibri" w:cs="Calibri"/>
+          <w:bCs/>
+          <w:i/>
+          <w:sz w:val="21"/>
+          <w:szCs w:val="21"/>
+        </w:rPr>
+        <w:t>Using Computational Models to Observe Visual Memory Distortions and Reconstruct Content from the Brain”</w:t>
+      </w:r>
+    </w:p>
+    <w:p>
+      <w:pPr>
+        <w:pStyle w:val="Default"/>
+        <w:rPr>
+          <w:rFonts w:ascii="Calibri" w:hAnsi="Calibri" w:cs="Calibri"/>
+          <w:b/>
+          <w:bCs/>
+          <w:color w:val="auto"/>
+        </w:rPr>
+      </w:pPr>
+    </w:p>
+    <w:p>
+      <w:pPr>
+        <w:pStyle w:val="Default"/>
+        <w:rPr>
+          <w:rFonts w:ascii="Calibri" w:hAnsi="Calibri" w:cs="Calibri"/>
+          <w:b/>
+          <w:color w:val="auto"/>
+        </w:rPr>
+      </w:pPr>
+      <w:r>
+        <w:rPr>
+          <w:rFonts w:ascii="Calibri" w:hAnsi="Calibri" w:cs="Calibri"/>
+          <w:b/>
+          <w:iCs/>
+          <w:color w:val="auto"/>
+        </w:rPr>
+        <w:t xml:space="preserve">The </w:t>
+      </w:r>
+      <w:r>
+        <w:rPr>
+          <w:rFonts w:ascii="Calibri" w:hAnsi="Calibri" w:cs="Calibri"/>
+          <w:b/>
+          <w:iCs/>
+          <w:color w:val="auto"/>
+        </w:rPr>
+        <w:t>George Washington University</w:t>
+      </w:r>
+      <w:r>
+        <w:rPr>
+          <w:rFonts w:ascii="Calibri" w:hAnsi="Calibri" w:cs="Calibri"/>
+          <w:b/>
+          <w:color w:val="auto"/>
+        </w:rPr>
+        <w:t xml:space="preserve"> </w:t>
+      </w:r>
+    </w:p>
+    <w:p>
+      <w:pPr>
+        <w:pStyle w:val="Default"/>
+        <w:rPr>
+          <w:rFonts w:ascii="Calibri" w:hAnsi="Calibri" w:cs="Calibri"/>
+          <w:color w:val="auto"/>
+        </w:rPr>
+      </w:pPr>
+      <w:r>
+        <w:rPr>
+          <w:rFonts w:ascii="Calibri" w:hAnsi="Calibri" w:cs="Calibri"/>
+          <w:color w:val="auto"/>
+        </w:rPr>
+        <w:t>Att</w:t>
+      </w:r>
+      <w:r>
+        <w:rPr>
+          <w:rFonts w:ascii="Calibri" w:hAnsi="Calibri" w:cs="Calibri"/>
+          <w:color w:val="auto"/>
+        </w:rPr>
+        <w:t xml:space="preserve">ention and Cognition Lab (PI: Dr. Sarah </w:t>
+      </w:r>
+      <w:proofErr w:type="spellStart"/>
+      <w:r>
+        <w:rPr>
+          <w:rFonts w:ascii="Calibri" w:hAnsi="Calibri" w:cs="Calibri"/>
+          <w:color w:val="auto"/>
+        </w:rPr>
+        <w:t>Shomstein</w:t>
+      </w:r>
+      <w:proofErr w:type="spellEnd"/>
+      <w:r>
+        <w:rPr>
+          <w:rFonts w:ascii="Calibri" w:hAnsi="Calibri" w:cs="Calibri"/>
+          <w:color w:val="auto"/>
+        </w:rPr>
+        <w:t>)</w:t>
+      </w:r>
+      <w:r>
+        <w:rPr>
+          <w:rFonts w:ascii="Calibri" w:hAnsi="Calibri" w:cs="Calibri"/>
+          <w:color w:val="auto"/>
+        </w:rPr>
+        <w:tab/>
+      </w:r>
+      <w:r>
+        <w:rPr>
+          <w:rFonts w:ascii="Calibri" w:hAnsi="Calibri" w:cs="Calibri"/>
+          <w:color w:val="auto"/>
+        </w:rPr>
+        <w:tab/>
+      </w:r>
+      <w:r>
+        <w:rPr>
+          <w:rFonts w:ascii="Calibri" w:hAnsi="Calibri" w:cs="Calibri"/>
+          <w:color w:val="auto"/>
+        </w:rPr>
+        <w:tab/>
+      </w:r>
+      <w:r>
+        <w:rPr>
+          <w:rFonts w:ascii="Calibri" w:hAnsi="Calibri" w:cs="Calibri"/>
+          <w:color w:val="auto"/>
+        </w:rPr>
+        <w:tab/>
+      </w:r>
+      <w:r>
+        <w:rPr>
+          <w:rFonts w:ascii="Calibri" w:hAnsi="Calibri" w:cs="Calibri"/>
+          <w:color w:val="auto"/>
+        </w:rPr>
+        <w:t xml:space="preserve">          </w:t>
+      </w:r>
+      <w:r>
+        <w:rPr>
+          <w:rFonts w:ascii="Calibri" w:hAnsi="Calibri" w:cs="Calibri"/>
+          <w:color w:val="auto"/>
+        </w:rPr>
+        <w:t xml:space="preserve"> </w:t>
+      </w:r>
+      <w:r>
+        <w:rPr>
+          <w:rFonts w:ascii="Calibri" w:hAnsi="Calibri" w:cs="Calibri"/>
+          <w:color w:val="auto"/>
+        </w:rPr>
+        <w:t xml:space="preserve"> </w:t>
+      </w:r>
+      <w:r>
+        <w:rPr>
+          <w:rFonts w:ascii="Calibri" w:hAnsi="Calibri" w:cs="Calibri"/>
+          <w:color w:val="auto"/>
+        </w:rPr>
+        <w:t>Sep</w:t>
+      </w:r>
+      <w:r>
+        <w:rPr>
+          <w:rFonts w:ascii="Calibri" w:hAnsi="Calibri" w:cs="Calibri"/>
+          <w:color w:val="auto"/>
+        </w:rPr>
+        <w:t>. 201</w:t>
+      </w:r>
+      <w:r>
+        <w:rPr>
+          <w:rFonts w:ascii="Calibri" w:hAnsi="Calibri" w:cs="Calibri"/>
+          <w:color w:val="auto"/>
+        </w:rPr>
+        <w:t>4</w:t>
+      </w:r>
+      <w:r>
+        <w:rPr>
+          <w:rFonts w:ascii="Calibri" w:hAnsi="Calibri" w:cs="Calibri"/>
+          <w:color w:val="auto"/>
+        </w:rPr>
+        <w:t xml:space="preserve"> – </w:t>
+      </w:r>
+      <w:r>
+        <w:rPr>
+          <w:rFonts w:ascii="Calibri" w:hAnsi="Calibri" w:cs="Calibri"/>
+          <w:color w:val="auto"/>
+        </w:rPr>
+        <w:t>May 2017</w:t>
+      </w:r>
+    </w:p>
+    <w:p>
+      <w:pPr>
+        <w:pStyle w:val="Default"/>
+        <w:rPr>
+          <w:rFonts w:ascii="Calibri" w:hAnsi="Calibri" w:cs="Calibri"/>
+          <w:color w:val="auto"/>
+        </w:rPr>
+      </w:pPr>
+      <w:r>
+        <w:rPr>
+          <w:rFonts w:ascii="Calibri" w:hAnsi="Calibri" w:cs="Calibri"/>
+          <w:color w:val="auto"/>
+        </w:rPr>
+        <w:t>Visual Cognition Lab</w:t>
+      </w:r>
+      <w:r>
+        <w:rPr>
+          <w:rFonts w:ascii="Calibri" w:hAnsi="Calibri" w:cs="Calibri"/>
+          <w:b/>
+          <w:bCs/>
+          <w:color w:val="auto"/>
+        </w:rPr>
+        <w:t xml:space="preserve"> </w:t>
+      </w:r>
+      <w:r>
+        <w:rPr>
+          <w:rFonts w:ascii="Calibri" w:hAnsi="Calibri" w:cs="Calibri"/>
+          <w:color w:val="auto"/>
+        </w:rPr>
+        <w:t xml:space="preserve">(PI: Dr. Steve </w:t>
+      </w:r>
+      <w:proofErr w:type="spellStart"/>
+      <w:r>
+        <w:rPr>
+          <w:rFonts w:ascii="Calibri" w:hAnsi="Calibri" w:cs="Calibri"/>
+          <w:color w:val="auto"/>
+        </w:rPr>
+        <w:t>Mitroff</w:t>
+      </w:r>
+      <w:proofErr w:type="spellEnd"/>
+      <w:r>
+        <w:rPr>
+          <w:rFonts w:ascii="Calibri" w:hAnsi="Calibri" w:cs="Calibri"/>
+          <w:color w:val="auto"/>
+        </w:rPr>
+        <w:t>)</w:t>
+      </w:r>
+      <w:r>
+        <w:rPr>
+          <w:rFonts w:ascii="Calibri" w:hAnsi="Calibri" w:cs="Calibri"/>
+          <w:color w:val="auto"/>
+        </w:rPr>
+        <w:tab/>
+      </w:r>
+      <w:r>
+        <w:rPr>
+          <w:rFonts w:ascii="Calibri" w:hAnsi="Calibri" w:cs="Calibri"/>
+          <w:b/>
+          <w:bCs/>
+          <w:color w:val="auto"/>
+        </w:rPr>
+        <w:tab/>
+      </w:r>
+      <w:r>
+        <w:rPr>
+          <w:rFonts w:ascii="Calibri" w:hAnsi="Calibri" w:cs="Calibri"/>
+          <w:b/>
+          <w:bCs/>
+          <w:color w:val="auto"/>
+        </w:rPr>
+        <w:tab/>
+        <w:t xml:space="preserve"> </w:t>
+      </w:r>
+      <w:r>
+        <w:rPr>
+          <w:rFonts w:ascii="Calibri" w:hAnsi="Calibri" w:cs="Calibri"/>
+          <w:b/>
+          <w:bCs/>
+          <w:color w:val="auto"/>
+        </w:rPr>
+        <w:tab/>
+      </w:r>
+      <w:r>
+        <w:rPr>
+          <w:rFonts w:ascii="Calibri" w:hAnsi="Calibri" w:cs="Calibri"/>
+          <w:b/>
+          <w:bCs/>
+          <w:color w:val="auto"/>
+        </w:rPr>
+        <w:tab/>
+      </w:r>
+      <w:r>
+        <w:rPr>
+          <w:rFonts w:ascii="Calibri" w:hAnsi="Calibri" w:cs="Calibri"/>
+          <w:b/>
+          <w:bCs/>
+          <w:color w:val="auto"/>
+        </w:rPr>
+        <w:t xml:space="preserve">         </w:t>
+      </w:r>
+      <w:r>
+        <w:rPr>
+          <w:rFonts w:ascii="Calibri" w:hAnsi="Calibri" w:cs="Calibri"/>
+          <w:b/>
+          <w:bCs/>
+          <w:color w:val="auto"/>
+        </w:rPr>
+        <w:tab/>
+      </w:r>
+      <w:r>
+        <w:rPr>
+          <w:rFonts w:ascii="Calibri" w:hAnsi="Calibri" w:cs="Calibri"/>
+          <w:color w:val="auto"/>
+        </w:rPr>
+        <w:t xml:space="preserve">         </w:t>
+      </w:r>
+      <w:r>
+        <w:rPr>
+          <w:rFonts w:ascii="Calibri" w:hAnsi="Calibri" w:cs="Calibri"/>
+          <w:color w:val="auto"/>
+        </w:rPr>
+        <w:t xml:space="preserve"> </w:t>
+      </w:r>
+      <w:r>
+        <w:rPr>
+          <w:rFonts w:ascii="Calibri" w:hAnsi="Calibri" w:cs="Calibri"/>
+          <w:color w:val="auto"/>
+        </w:rPr>
+        <w:t xml:space="preserve"> </w:t>
+      </w:r>
+      <w:r>
+        <w:rPr>
+          <w:rFonts w:ascii="Calibri" w:hAnsi="Calibri" w:cs="Calibri"/>
+          <w:color w:val="auto"/>
+        </w:rPr>
+        <w:t xml:space="preserve"> </w:t>
+      </w:r>
+      <w:r>
+        <w:rPr>
+          <w:rFonts w:ascii="Calibri" w:hAnsi="Calibri" w:cs="Calibri"/>
+          <w:color w:val="auto"/>
+        </w:rPr>
+        <w:t>Sep. 2016 – May 2017</w:t>
+      </w:r>
+    </w:p>
+    <w:p>
+      <w:pPr>
+        <w:pStyle w:val="Default"/>
+        <w:rPr>
+          <w:rFonts w:ascii="Calibri" w:hAnsi="Calibri" w:cs="Calibri"/>
+          <w:bCs/>
+          <w:iCs/>
+          <w:color w:val="auto"/>
+        </w:rPr>
+      </w:pPr>
+      <w:r>
+        <w:rPr>
+          <w:rFonts w:ascii="Calibri" w:hAnsi="Calibri" w:cs="Calibri"/>
+          <w:bCs/>
+          <w:iCs/>
+          <w:color w:val="auto"/>
+        </w:rPr>
+        <w:t>Undergraduate researcher</w:t>
+      </w:r>
+      <w:r>
+        <w:rPr>
+          <w:rFonts w:ascii="Calibri" w:hAnsi="Calibri" w:cs="Calibri"/>
+          <w:bCs/>
+          <w:iCs/>
+          <w:color w:val="auto"/>
+        </w:rPr>
+        <w:t xml:space="preserve"> (</w:t>
+      </w:r>
+      <w:r>
+        <w:rPr>
+          <w:rFonts w:ascii="Calibri" w:hAnsi="Calibri" w:cs="Calibri"/>
+          <w:iCs/>
+          <w:color w:val="auto"/>
+        </w:rPr>
+        <w:t>d</w:t>
+      </w:r>
+      <w:r>
+        <w:rPr>
+          <w:rFonts w:ascii="Calibri" w:hAnsi="Calibri" w:cs="Calibri"/>
+          <w:iCs/>
+          <w:color w:val="auto"/>
+        </w:rPr>
+        <w:t>istinguished/</w:t>
+      </w:r>
+      <w:r>
+        <w:rPr>
+          <w:rFonts w:ascii="Calibri" w:hAnsi="Calibri" w:cs="Calibri"/>
+          <w:iCs/>
+          <w:color w:val="auto"/>
+        </w:rPr>
+        <w:t>h</w:t>
+      </w:r>
+      <w:r>
+        <w:rPr>
+          <w:rFonts w:ascii="Calibri" w:hAnsi="Calibri" w:cs="Calibri"/>
+          <w:iCs/>
+          <w:color w:val="auto"/>
+        </w:rPr>
+        <w:t xml:space="preserve">onors scholar, magna cum laude, </w:t>
+      </w:r>
+      <w:hyperlink r:id="rId12" w:history="1">
+        <w:r>
+          <w:rPr>
+            <w:rStyle w:val="Hyperlink"/>
+            <w:rFonts w:ascii="Calibri" w:hAnsi="Calibri" w:cs="Calibri"/>
+            <w:iCs/>
             <w:u w:val="single"/>
           </w:rPr>
           <w:t>2017 commencement speaker</w:t>
         </w:r>
       </w:hyperlink>
+      <w:r>
+        <w:rPr>
+          <w:rFonts w:ascii="Calibri" w:hAnsi="Calibri" w:cs="Calibri"/>
+          <w:iCs/>
+          <w:color w:val="auto"/>
+        </w:rPr>
+        <w:t>)</w:t>
+      </w:r>
     </w:p>
     <w:p>
       <w:pPr>
@@ -1856,7 +1973,7 @@
         </w:rPr>
         <w:t xml:space="preserve"> </w:t>
       </w:r>
-      <w:hyperlink r:id="rId12" w:history="1">
+      <w:hyperlink r:id="rId13" w:history="1">
         <w:r>
           <w:rPr>
             <w:rStyle w:val="Hyperlink"/>
@@ -1888,7 +2005,7 @@
         </w:rPr>
         <w:t xml:space="preserve"> </w:t>
       </w:r>
-      <w:hyperlink r:id="rId13" w:history="1">
+      <w:hyperlink r:id="rId14" w:history="1">
         <w:r>
           <w:rPr>
             <w:rStyle w:val="Hyperlink"/>
@@ -2015,7 +2132,7 @@
         </w:rPr>
         <w:t xml:space="preserve">. </w:t>
       </w:r>
-      <w:hyperlink r:id="rId14" w:history="1">
+      <w:hyperlink r:id="rId15" w:history="1">
         <w:r>
           <w:rPr>
             <w:rStyle w:val="Hyperlink"/>
@@ -2119,7 +2236,7 @@
         </w:rPr>
         <w:t xml:space="preserve">. </w:t>
       </w:r>
-      <w:hyperlink r:id="rId15" w:history="1">
+      <w:hyperlink r:id="rId16" w:history="1">
         <w:r>
           <w:rPr>
             <w:rStyle w:val="Hyperlink"/>
@@ -2207,7 +2324,7 @@
         </w:rPr>
         <w:t xml:space="preserve">. </w:t>
       </w:r>
-      <w:hyperlink r:id="rId16" w:history="1">
+      <w:hyperlink r:id="rId17" w:history="1">
         <w:r>
           <w:rPr>
             <w:rStyle w:val="Hyperlink"/>
@@ -2218,7 +2335,7 @@
           <w:t>doi.org/10.1167/jov.22.10.8</w:t>
         </w:r>
       </w:hyperlink>
-      <w:hyperlink r:id="rId17" w:history="1"/>
+      <w:hyperlink r:id="rId18" w:history="1"/>
     </w:p>
     <w:p>
       <w:pPr>
@@ -2515,7 +2632,7 @@
         </w:rPr>
         <w:t xml:space="preserve"> </w:t>
       </w:r>
-      <w:hyperlink r:id="rId18" w:history="1">
+      <w:hyperlink r:id="rId19" w:history="1">
         <w:r>
           <w:rPr>
             <w:rStyle w:val="Hyperlink"/>
@@ -2571,7 +2688,7 @@
           <w:sz w:val="22"/>
           <w:szCs w:val="22"/>
         </w:rPr>
-        <w:t>Golomb, J</w:t>
+        <w:t>Golomb</w:t>
       </w:r>
       <w:proofErr w:type="spellEnd"/>
       <w:r>
@@ -2581,7 +2698,7 @@
           <w:sz w:val="22"/>
           <w:szCs w:val="22"/>
         </w:rPr>
-        <w:t>. D. (</w:t>
+        <w:t>, J. D. (</w:t>
       </w:r>
       <w:r>
         <w:rPr>
@@ -2651,7 +2768,7 @@
         </w:rPr>
         <w:t xml:space="preserve">. </w:t>
       </w:r>
-      <w:hyperlink r:id="rId19" w:history="1">
+      <w:hyperlink r:id="rId20" w:history="1">
         <w:r>
           <w:rPr>
             <w:rStyle w:val="Hyperlink"/>
@@ -2767,7 +2884,7 @@
         </w:rPr>
         <w:t xml:space="preserve">. </w:t>
       </w:r>
-      <w:hyperlink r:id="rId20" w:history="1">
+      <w:hyperlink r:id="rId21" w:history="1">
         <w:r>
           <w:rPr>
             <w:rStyle w:val="Hyperlink"/>
@@ -2924,7 +3041,7 @@
         </w:rPr>
         <w:t xml:space="preserve">. </w:t>
       </w:r>
-      <w:hyperlink r:id="rId21" w:history="1">
+      <w:hyperlink r:id="rId22" w:history="1">
         <w:r>
           <w:rPr>
             <w:rStyle w:val="Hyperlink"/>
@@ -3037,7 +3154,16 @@
           <w:sz w:val="22"/>
           <w:szCs w:val="22"/>
         </w:rPr>
-        <w:t>Visual working memory items drift apart due to active, not passive, maintenance</w:t>
+        <w:t xml:space="preserve">Visual working memory items drift apart due to active, not </w:t>
+      </w:r>
+      <w:r>
+        <w:rPr>
+          <w:rFonts w:ascii="Calibri" w:hAnsi="Calibri" w:cs="Calibri"/>
+          <w:sz w:val="22"/>
+          <w:szCs w:val="22"/>
+        </w:rPr>
+        <w:lastRenderedPageBreak/>
+        <w:t>passive, maintenance</w:t>
       </w:r>
       <w:r>
         <w:rPr>
@@ -3071,7 +3197,7 @@
         </w:rPr>
         <w:t xml:space="preserve"> </w:t>
       </w:r>
-      <w:hyperlink r:id="rId22" w:history="1">
+      <w:hyperlink r:id="rId23" w:history="1">
         <w:r>
           <w:rPr>
             <w:rStyle w:val="Hyperlink"/>
@@ -3181,7 +3307,7 @@
         </w:rPr>
         <w:t xml:space="preserve"> 1-21. </w:t>
       </w:r>
-      <w:hyperlink r:id="rId23" w:history="1">
+      <w:hyperlink r:id="rId24" w:history="1">
         <w:r>
           <w:rPr>
             <w:rStyle w:val="Hyperlink"/>
@@ -3327,17 +3453,7 @@
           <w:sz w:val="22"/>
           <w:szCs w:val="22"/>
         </w:rPr>
-        <w:t xml:space="preserve">: browser-based 3D brain </w:t>
-      </w:r>
-      <w:r>
-        <w:rPr>
-          <w:rFonts w:ascii="Calibri" w:hAnsi="Calibri" w:cs="Calibri"/>
-          <w:color w:val="auto"/>
-          <w:sz w:val="22"/>
-          <w:szCs w:val="22"/>
-        </w:rPr>
-        <w:lastRenderedPageBreak/>
-        <w:t xml:space="preserve">visualization of fMRI meta-analysis maps. </w:t>
+        <w:t xml:space="preserve">: browser-based 3D brain visualization of fMRI meta-analysis maps. </w:t>
       </w:r>
       <w:r>
         <w:rPr>
@@ -3401,7 +3517,7 @@
         </w:rPr>
         <w:t xml:space="preserve"> </w:t>
       </w:r>
-      <w:hyperlink r:id="rId24" w:history="1">
+      <w:hyperlink r:id="rId25" w:history="1">
         <w:r>
           <w:rPr>
             <w:rStyle w:val="Hyperlink"/>
@@ -3519,7 +3635,7 @@
         </w:rPr>
         <w:t xml:space="preserve"> 27, 357–365. </w:t>
       </w:r>
-      <w:hyperlink r:id="rId25" w:history="1">
+      <w:hyperlink r:id="rId26" w:history="1">
         <w:r>
           <w:rPr>
             <w:rStyle w:val="Hyperlink"/>
@@ -3631,7 +3747,7 @@
         </w:rPr>
         <w:t xml:space="preserve"> </w:t>
       </w:r>
-      <w:hyperlink r:id="rId26" w:history="1">
+      <w:hyperlink r:id="rId27" w:history="1">
         <w:r>
           <w:rPr>
             <w:rStyle w:val="Hyperlink"/>
@@ -3751,7 +3867,7 @@
         </w:rPr>
         <w:t xml:space="preserve">, 3(1), 40-47. </w:t>
       </w:r>
-      <w:hyperlink r:id="rId27" w:history="1">
+      <w:hyperlink r:id="rId28" w:history="1">
         <w:r>
           <w:rPr>
             <w:rStyle w:val="Hyperlink"/>
@@ -6781,6 +6897,7 @@
           <w:sz w:val="17"/>
           <w:szCs w:val="17"/>
         </w:rPr>
+        <w:lastRenderedPageBreak/>
         <w:t>Scotti, P. S.,</w:t>
       </w:r>
       <w:r>
@@ -7020,18 +7137,7 @@
           <w:sz w:val="17"/>
           <w:szCs w:val="17"/>
         </w:rPr>
-        <w:t xml:space="preserve">Object Perception, Attention, </w:t>
-      </w:r>
-      <w:r>
-        <w:rPr>
-          <w:rFonts w:ascii="Calibri" w:hAnsi="Calibri" w:cs="Calibri"/>
-          <w:i/>
-          <w:iCs/>
-          <w:sz w:val="17"/>
-          <w:szCs w:val="17"/>
-        </w:rPr>
-        <w:lastRenderedPageBreak/>
-        <w:t>and Memory (OPAM),</w:t>
+        <w:t>Object Perception, Attention, and Memory (OPAM),</w:t>
       </w:r>
       <w:r>
         <w:rPr>
@@ -8112,6 +8218,15 @@
           <w:szCs w:val="21"/>
         </w:rPr>
       </w:pPr>
+      <w:r>
+        <w:rPr>
+          <w:rFonts w:ascii="Calibri" w:hAnsi="Calibri" w:cs="Calibri"/>
+          <w:color w:val="auto"/>
+          <w:sz w:val="21"/>
+          <w:szCs w:val="21"/>
+        </w:rPr>
+        <w:t xml:space="preserve">Mihir Tripathy, </w:t>
+      </w:r>
       <w:proofErr w:type="spellStart"/>
       <w:r>
         <w:rPr>
@@ -8497,7 +8612,7 @@
           <w:szCs w:val="22"/>
         </w:rPr>
       </w:pPr>
-      <w:hyperlink r:id="rId28" w:history="1">
+      <w:hyperlink r:id="rId29" w:history="1">
         <w:proofErr w:type="spellStart"/>
         <w:r>
           <w:rPr>
@@ -8518,6 +8633,12 @@
         <w:rPr>
           <w:rFonts w:ascii="Calibri" w:hAnsi="Calibri" w:cs="Calibri"/>
         </w:rPr>
+        <w:t xml:space="preserve">Head of </w:t>
+      </w:r>
+      <w:r>
+        <w:rPr>
+          <w:rFonts w:ascii="Calibri" w:hAnsi="Calibri" w:cs="Calibri"/>
+        </w:rPr>
         <w:t>Neuroimaging</w:t>
       </w:r>
       <w:r>
@@ -8530,13 +8651,7 @@
         <w:rPr>
           <w:rFonts w:ascii="Calibri" w:hAnsi="Calibri" w:cs="Calibri"/>
         </w:rPr>
-        <w:t xml:space="preserve"> project lead</w:t>
-      </w:r>
-      <w:r>
-        <w:rPr>
-          <w:rFonts w:ascii="Calibri" w:hAnsi="Calibri" w:cs="Calibri"/>
-        </w:rPr>
-        <w:t xml:space="preserve"> </w:t>
+        <w:t xml:space="preserve"> Lab</w:t>
       </w:r>
       <w:r>
         <w:rPr>
@@ -8669,7 +8784,7 @@
           <w:szCs w:val="22"/>
         </w:rPr>
       </w:pPr>
-      <w:hyperlink r:id="rId29" w:history="1">
+      <w:hyperlink r:id="rId30" w:history="1">
         <w:proofErr w:type="spellStart"/>
         <w:r>
           <w:rPr>
@@ -9261,7 +9376,7 @@
         </w:rPr>
         <w:t xml:space="preserve"> </w:t>
       </w:r>
-      <w:hyperlink r:id="rId30" w:history="1">
+      <w:hyperlink r:id="rId31" w:history="1">
         <w:proofErr w:type="spellStart"/>
         <w:r>
           <w:rPr>
@@ -9434,6 +9549,7 @@
         <w:rPr>
           <w:rFonts w:ascii="Calibri" w:hAnsi="Calibri" w:cs="Calibri"/>
         </w:rPr>
+        <w:lastRenderedPageBreak/>
         <w:t>Course Assistant</w:t>
       </w:r>
       <w:r>
@@ -9760,9 +9876,9 @@
       </w:r>
     </w:p>
     <w:sectPr>
-      <w:footerReference w:type="even" r:id="rId31"/>
-      <w:footerReference w:type="default" r:id="rId32"/>
-      <w:headerReference w:type="first" r:id="rId33"/>
+      <w:footerReference w:type="even" r:id="rId32"/>
+      <w:footerReference w:type="default" r:id="rId33"/>
+      <w:headerReference w:type="first" r:id="rId34"/>
       <w:pgSz w:w="12240" w:h="15840"/>
       <w:pgMar w:top="630" w:right="720" w:bottom="414" w:left="720" w:header="720" w:footer="342" w:gutter="0"/>
       <w:cols w:space="720"/>
@@ -9982,7 +10098,7 @@
         <w:sz w:val="22"/>
         <w:szCs w:val="22"/>
       </w:rPr>
-      <w:t>Sept</w:t>
+      <w:t>Nov</w:t>
     </w:r>
     <w:r>
       <w:rPr>
@@ -9998,7 +10114,7 @@
         <w:sz w:val="22"/>
         <w:szCs w:val="22"/>
       </w:rPr>
-      <w:t>25</w:t>
+      <w:t>1</w:t>
     </w:r>
     <w:r>
       <w:rPr>

</xml_diff>

<commit_message>
update cv w/ lab website and updated peer reviewing
</commit_message>
<xml_diff>
--- a/images/Scotti_CV.docx
+++ b/images/Scotti_CV.docx
@@ -47,7 +47,8 @@
         <w:jc w:val="center"/>
         <w:rPr>
           <w:rFonts w:ascii="Calibri" w:hAnsi="Calibri" w:cs="Calibri"/>
-          <w:color w:val="auto"/>
+          <w:color w:val="636363"/>
+          <w:u w:val="single"/>
         </w:rPr>
       </w:pPr>
       <w:hyperlink r:id="rId8" w:history="1">
@@ -77,6 +78,50 @@
           <w:t>www.paulscotti.com</w:t>
         </w:r>
       </w:hyperlink>
+      <w:r>
+        <w:rPr>
+          <w:rFonts w:ascii="Calibri" w:hAnsi="Calibri" w:cs="Calibri"/>
+          <w:color w:val="auto"/>
+        </w:rPr>
+        <w:t xml:space="preserve"> </w:t>
+      </w:r>
+      <w:r>
+        <w:rPr>
+          <w:rFonts w:ascii="Calibri" w:hAnsi="Calibri" w:cs="Calibri"/>
+          <w:color w:val="auto"/>
+        </w:rPr>
+        <w:t>|</w:t>
+      </w:r>
+      <w:r>
+        <w:rPr>
+          <w:rFonts w:ascii="Calibri" w:hAnsi="Calibri" w:cs="Calibri"/>
+          <w:color w:val="auto"/>
+        </w:rPr>
+        <w:t xml:space="preserve"> </w:t>
+      </w:r>
+      <w:hyperlink r:id="rId10" w:history="1">
+        <w:r>
+          <w:rPr>
+            <w:rStyle w:val="Hyperlink"/>
+            <w:rFonts w:ascii="Calibri" w:hAnsi="Calibri" w:cs="Calibri"/>
+          </w:rPr>
+          <w:t>www.med</w:t>
+        </w:r>
+        <w:r>
+          <w:rPr>
+            <w:rStyle w:val="Hyperlink"/>
+            <w:rFonts w:ascii="Calibri" w:hAnsi="Calibri" w:cs="Calibri"/>
+          </w:rPr>
+          <w:t>a</w:t>
+        </w:r>
+        <w:r>
+          <w:rPr>
+            <w:rStyle w:val="Hyperlink"/>
+            <w:rFonts w:ascii="Calibri" w:hAnsi="Calibri" w:cs="Calibri"/>
+          </w:rPr>
+          <w:t>rc.ai/fmri</w:t>
+        </w:r>
+      </w:hyperlink>
     </w:p>
     <w:p>
       <w:pPr>
@@ -221,7 +266,6 @@
         </w:rPr>
         <w:tab/>
       </w:r>
-      <w:proofErr w:type="gramStart"/>
       <w:r>
         <w:rPr>
           <w:rFonts w:ascii="Calibri" w:hAnsi="Calibri" w:cs="Calibri"/>
@@ -230,6 +274,7 @@
           <w:color w:val="auto"/>
         </w:rPr>
         <w:tab/>
+        <w:t xml:space="preserve">  </w:t>
       </w:r>
       <w:r>
         <w:rPr>
@@ -238,7 +283,7 @@
           <w:iCs/>
           <w:color w:val="auto"/>
         </w:rPr>
-        <w:t xml:space="preserve">  </w:t>
+        <w:tab/>
       </w:r>
       <w:r>
         <w:rPr>
@@ -249,7 +294,6 @@
         </w:rPr>
         <w:tab/>
       </w:r>
-      <w:proofErr w:type="gramEnd"/>
       <w:r>
         <w:rPr>
           <w:rFonts w:ascii="Calibri" w:hAnsi="Calibri" w:cs="Calibri"/>
@@ -298,18 +342,9 @@
       <w:r>
         <w:rPr>
           <w:rFonts w:ascii="Calibri" w:hAnsi="Calibri" w:cs="Calibri"/>
-          <w:b/>
           <w:iCs/>
           <w:color w:val="auto"/>
         </w:rPr>
-        <w:tab/>
-      </w:r>
-      <w:r>
-        <w:rPr>
-          <w:rFonts w:ascii="Calibri" w:hAnsi="Calibri" w:cs="Calibri"/>
-          <w:iCs/>
-          <w:color w:val="auto"/>
-        </w:rPr>
         <w:t xml:space="preserve">   </w:t>
       </w:r>
       <w:r>
@@ -317,14 +352,7 @@
           <w:rFonts w:ascii="Calibri" w:hAnsi="Calibri" w:cs="Calibri"/>
           <w:color w:val="auto"/>
         </w:rPr>
-        <w:t>Nov</w:t>
-      </w:r>
-      <w:r>
-        <w:rPr>
-          <w:rFonts w:ascii="Calibri" w:hAnsi="Calibri" w:cs="Calibri"/>
-          <w:color w:val="auto"/>
-        </w:rPr>
-        <w:t>. 2023 – Present</w:t>
+        <w:t>Nov. 2023 – Present</w:t>
       </w:r>
     </w:p>
     <w:p>
@@ -344,16 +372,7 @@
           <w:iCs/>
           <w:color w:val="auto"/>
         </w:rPr>
-        <w:t xml:space="preserve">Head of </w:t>
-      </w:r>
-      <w:r>
-        <w:rPr>
-          <w:rFonts w:ascii="Calibri" w:hAnsi="Calibri" w:cs="Calibri"/>
-          <w:bCs/>
-          <w:iCs/>
-          <w:color w:val="auto"/>
-        </w:rPr>
-        <w:t>Neuroimaging</w:t>
+        <w:t>Head of Neuroimaging</w:t>
       </w:r>
     </w:p>
     <w:p>
@@ -373,29 +392,9 @@
           <w:iCs/>
           <w:color w:val="auto"/>
         </w:rPr>
-        <w:t xml:space="preserve">Principal Investigator of the </w:t>
-      </w:r>
-      <w:proofErr w:type="spellStart"/>
-      <w:r>
-        <w:rPr>
-          <w:rFonts w:ascii="Calibri" w:hAnsi="Calibri" w:cs="Calibri"/>
-          <w:bCs/>
-          <w:iCs/>
-          <w:color w:val="auto"/>
-        </w:rPr>
-        <w:t>MedARC</w:t>
-      </w:r>
-      <w:proofErr w:type="spellEnd"/>
-      <w:r>
-        <w:rPr>
-          <w:rFonts w:ascii="Calibri" w:hAnsi="Calibri" w:cs="Calibri"/>
-          <w:bCs/>
-          <w:iCs/>
-          <w:color w:val="auto"/>
-        </w:rPr>
-        <w:t xml:space="preserve"> Neuroimaging &amp; AI Lab (</w:t>
-      </w:r>
-      <w:hyperlink r:id="rId10" w:history="1">
+        <w:t>Principal Investigator of the MedARC Neuroimaging &amp; AI Lab (</w:t>
+      </w:r>
+      <w:hyperlink r:id="rId11" w:history="1">
         <w:r>
           <w:rPr>
             <w:rStyle w:val="Hyperlink"/>
@@ -403,25 +402,7 @@
             <w:bCs/>
             <w:iCs/>
           </w:rPr>
-          <w:t>meda</w:t>
-        </w:r>
-        <w:r>
-          <w:rPr>
-            <w:rStyle w:val="Hyperlink"/>
-            <w:rFonts w:ascii="Calibri" w:hAnsi="Calibri" w:cs="Calibri"/>
-            <w:bCs/>
-            <w:iCs/>
-          </w:rPr>
-          <w:t>r</w:t>
-        </w:r>
-        <w:r>
-          <w:rPr>
-            <w:rStyle w:val="Hyperlink"/>
-            <w:rFonts w:ascii="Calibri" w:hAnsi="Calibri" w:cs="Calibri"/>
-            <w:bCs/>
-            <w:iCs/>
-          </w:rPr>
-          <w:t>c-ai.github.io/mind-reading</w:t>
+          <w:t>medarc-ai.github.io/mind-reading</w:t>
         </w:r>
       </w:hyperlink>
       <w:r>
@@ -515,7 +496,7 @@
         </w:rPr>
         <w:t xml:space="preserve"> (</w:t>
       </w:r>
-      <w:hyperlink r:id="rId11" w:history="1">
+      <w:hyperlink r:id="rId12" w:history="1">
         <w:r>
           <w:rPr>
             <w:rStyle w:val="Hyperlink"/>
@@ -997,23 +978,7 @@
           <w:rFonts w:ascii="Calibri" w:hAnsi="Calibri" w:cs="Calibri"/>
           <w:color w:val="auto"/>
         </w:rPr>
-        <w:t xml:space="preserve">(PI: Dr. Julie </w:t>
-      </w:r>
-      <w:proofErr w:type="spellStart"/>
-      <w:r>
-        <w:rPr>
-          <w:rFonts w:ascii="Calibri" w:hAnsi="Calibri" w:cs="Calibri"/>
-          <w:color w:val="auto"/>
-        </w:rPr>
-        <w:t>Golomb</w:t>
-      </w:r>
-      <w:proofErr w:type="spellEnd"/>
-      <w:r>
-        <w:rPr>
-          <w:rFonts w:ascii="Calibri" w:hAnsi="Calibri" w:cs="Calibri"/>
-          <w:color w:val="auto"/>
-        </w:rPr>
-        <w:t>)</w:t>
+        <w:t>(PI: Dr. Julie Golomb)</w:t>
       </w:r>
       <w:r>
         <w:rPr>
@@ -1111,23 +1076,7 @@
           <w:rFonts w:ascii="Calibri" w:hAnsi="Calibri" w:cs="Calibri"/>
           <w:color w:val="auto"/>
         </w:rPr>
-        <w:t xml:space="preserve">(PI: Dr. Andy </w:t>
-      </w:r>
-      <w:proofErr w:type="spellStart"/>
-      <w:r>
-        <w:rPr>
-          <w:rFonts w:ascii="Calibri" w:hAnsi="Calibri" w:cs="Calibri"/>
-          <w:color w:val="auto"/>
-        </w:rPr>
-        <w:t>Leber</w:t>
-      </w:r>
-      <w:proofErr w:type="spellEnd"/>
-      <w:r>
-        <w:rPr>
-          <w:rFonts w:ascii="Calibri" w:hAnsi="Calibri" w:cs="Calibri"/>
-          <w:color w:val="auto"/>
-        </w:rPr>
-        <w:t>)</w:t>
+        <w:t>(PI: Dr. Andy Leber)</w:t>
       </w:r>
       <w:r>
         <w:rPr>
@@ -1401,16 +1350,7 @@
           <w:iCs/>
           <w:color w:val="auto"/>
         </w:rPr>
-        <w:t xml:space="preserve">The </w:t>
-      </w:r>
-      <w:r>
-        <w:rPr>
-          <w:rFonts w:ascii="Calibri" w:hAnsi="Calibri" w:cs="Calibri"/>
-          <w:b/>
-          <w:iCs/>
-          <w:color w:val="auto"/>
-        </w:rPr>
-        <w:t>George Washington University</w:t>
+        <w:t>The George Washington University</w:t>
       </w:r>
       <w:r>
         <w:rPr>
@@ -1441,23 +1381,7 @@
           <w:rFonts w:ascii="Calibri" w:hAnsi="Calibri" w:cs="Calibri"/>
           <w:color w:val="auto"/>
         </w:rPr>
-        <w:t xml:space="preserve">ention and Cognition Lab (PI: Dr. Sarah </w:t>
-      </w:r>
-      <w:proofErr w:type="spellStart"/>
-      <w:r>
-        <w:rPr>
-          <w:rFonts w:ascii="Calibri" w:hAnsi="Calibri" w:cs="Calibri"/>
-          <w:color w:val="auto"/>
-        </w:rPr>
-        <w:t>Shomstein</w:t>
-      </w:r>
-      <w:proofErr w:type="spellEnd"/>
-      <w:r>
-        <w:rPr>
-          <w:rFonts w:ascii="Calibri" w:hAnsi="Calibri" w:cs="Calibri"/>
-          <w:color w:val="auto"/>
-        </w:rPr>
-        <w:t>)</w:t>
+        <w:t>ention and Cognition Lab (PI: Dr. Sarah Shomstein)</w:t>
       </w:r>
       <w:r>
         <w:rPr>
@@ -1573,23 +1497,7 @@
           <w:rFonts w:ascii="Calibri" w:hAnsi="Calibri" w:cs="Calibri"/>
           <w:color w:val="auto"/>
         </w:rPr>
-        <w:t xml:space="preserve">(PI: Dr. Steve </w:t>
-      </w:r>
-      <w:proofErr w:type="spellStart"/>
-      <w:r>
-        <w:rPr>
-          <w:rFonts w:ascii="Calibri" w:hAnsi="Calibri" w:cs="Calibri"/>
-          <w:color w:val="auto"/>
-        </w:rPr>
-        <w:t>Mitroff</w:t>
-      </w:r>
-      <w:proofErr w:type="spellEnd"/>
-      <w:r>
-        <w:rPr>
-          <w:rFonts w:ascii="Calibri" w:hAnsi="Calibri" w:cs="Calibri"/>
-          <w:color w:val="auto"/>
-        </w:rPr>
-        <w:t>)</w:t>
+        <w:t>(PI: Dr. Steve Mitroff)</w:t>
       </w:r>
       <w:r>
         <w:rPr>
@@ -1749,7 +1657,7 @@
         </w:rPr>
         <w:t xml:space="preserve">onors scholar, magna cum laude, </w:t>
       </w:r>
-      <w:hyperlink r:id="rId12" w:history="1">
+      <w:hyperlink r:id="rId13" w:history="1">
         <w:r>
           <w:rPr>
             <w:rStyle w:val="Hyperlink"/>
@@ -1837,61 +1745,7 @@
           <w:sz w:val="22"/>
           <w:szCs w:val="22"/>
         </w:rPr>
-        <w:t xml:space="preserve"> Banerjee, A., Goode, J., </w:t>
-      </w:r>
-      <w:proofErr w:type="spellStart"/>
-      <w:r>
-        <w:rPr>
-          <w:rFonts w:ascii="Calibri" w:hAnsi="Calibri" w:cs="Calibri"/>
-          <w:sz w:val="22"/>
-          <w:szCs w:val="22"/>
-        </w:rPr>
-        <w:t>Shabalin</w:t>
-      </w:r>
-      <w:proofErr w:type="spellEnd"/>
-      <w:r>
-        <w:rPr>
-          <w:rFonts w:ascii="Calibri" w:hAnsi="Calibri" w:cs="Calibri"/>
-          <w:sz w:val="22"/>
-          <w:szCs w:val="22"/>
-        </w:rPr>
-        <w:t xml:space="preserve">, S., Nguyen, A., Cohen, E., Dempster, A. J., </w:t>
-      </w:r>
-      <w:proofErr w:type="spellStart"/>
-      <w:r>
-        <w:rPr>
-          <w:rFonts w:ascii="Calibri" w:hAnsi="Calibri" w:cs="Calibri"/>
-          <w:sz w:val="22"/>
-          <w:szCs w:val="22"/>
-        </w:rPr>
-        <w:t>Verlinde</w:t>
-      </w:r>
-      <w:proofErr w:type="spellEnd"/>
-      <w:r>
-        <w:rPr>
-          <w:rFonts w:ascii="Calibri" w:hAnsi="Calibri" w:cs="Calibri"/>
-          <w:sz w:val="22"/>
-          <w:szCs w:val="22"/>
-        </w:rPr>
-        <w:t xml:space="preserve">, N., </w:t>
-      </w:r>
-      <w:proofErr w:type="spellStart"/>
-      <w:r>
-        <w:rPr>
-          <w:rFonts w:ascii="Calibri" w:hAnsi="Calibri" w:cs="Calibri"/>
-          <w:sz w:val="22"/>
-          <w:szCs w:val="22"/>
-        </w:rPr>
-        <w:t>Yundler</w:t>
-      </w:r>
-      <w:proofErr w:type="spellEnd"/>
-      <w:r>
-        <w:rPr>
-          <w:rFonts w:ascii="Calibri" w:hAnsi="Calibri" w:cs="Calibri"/>
-          <w:sz w:val="22"/>
-          <w:szCs w:val="22"/>
-        </w:rPr>
-        <w:t>, E., Weisberg, D., Norman, K. A., &amp; Abraham, T. M. (2023).</w:t>
+        <w:t xml:space="preserve"> Banerjee, A., Goode, J., Shabalin, S., Nguyen, A., Cohen, E., Dempster, A. J., Verlinde, N., Yundler, E., Weisberg, D., Norman, K. A., &amp; Abraham, T. M. (2023).</w:t>
       </w:r>
       <w:r>
         <w:rPr>
@@ -1909,7 +1763,6 @@
         </w:rPr>
         <w:t xml:space="preserve">Reconstructing the Mind's Eye: fMRI-to-Image with Contrastive Learning and Diffusion Priors. </w:t>
       </w:r>
-      <w:proofErr w:type="spellStart"/>
       <w:r>
         <w:rPr>
           <w:rFonts w:ascii="Calibri" w:hAnsi="Calibri" w:cs="Calibri"/>
@@ -1928,39 +1781,28 @@
           <w:sz w:val="22"/>
           <w:szCs w:val="22"/>
         </w:rPr>
-        <w:t>S</w:t>
-      </w:r>
-      <w:proofErr w:type="spellEnd"/>
-      <w:r>
-        <w:rPr>
-          <w:rFonts w:ascii="Calibri" w:hAnsi="Calibri" w:cs="Calibri"/>
+        <w:t xml:space="preserve">S </w:t>
+      </w:r>
+      <w:r>
+        <w:rPr>
+          <w:rFonts w:ascii="Calibri" w:hAnsi="Calibri" w:cs="Calibri"/>
+          <w:b/>
+          <w:bCs/>
           <w:i/>
           <w:iCs/>
           <w:sz w:val="22"/>
           <w:szCs w:val="22"/>
         </w:rPr>
-        <w:t xml:space="preserve"> </w:t>
-      </w:r>
-      <w:r>
-        <w:rPr>
-          <w:rFonts w:ascii="Calibri" w:hAnsi="Calibri" w:cs="Calibri"/>
-          <w:b/>
-          <w:bCs/>
+        <w:t>spotlight</w:t>
+      </w:r>
+      <w:r>
+        <w:rPr>
+          <w:rFonts w:ascii="Calibri" w:hAnsi="Calibri" w:cs="Calibri"/>
           <w:i/>
           <w:iCs/>
           <w:sz w:val="22"/>
           <w:szCs w:val="22"/>
         </w:rPr>
-        <w:t>spotlight</w:t>
-      </w:r>
-      <w:r>
-        <w:rPr>
-          <w:rFonts w:ascii="Calibri" w:hAnsi="Calibri" w:cs="Calibri"/>
-          <w:i/>
-          <w:iCs/>
-          <w:sz w:val="22"/>
-          <w:szCs w:val="22"/>
-        </w:rPr>
         <w:t>.</w:t>
       </w:r>
       <w:r>
@@ -1971,7 +1813,7 @@
         </w:rPr>
         <w:t xml:space="preserve"> </w:t>
       </w:r>
-      <w:hyperlink r:id="rId13" w:history="1">
+      <w:hyperlink r:id="rId14" w:history="1">
         <w:r>
           <w:rPr>
             <w:rStyle w:val="Hyperlink"/>
@@ -2003,7 +1845,7 @@
         </w:rPr>
         <w:t xml:space="preserve"> </w:t>
       </w:r>
-      <w:hyperlink r:id="rId14" w:history="1">
+      <w:hyperlink r:id="rId15" w:history="1">
         <w:r>
           <w:rPr>
             <w:rStyle w:val="Hyperlink"/>
@@ -2012,13 +1854,38 @@
             <w:bCs/>
             <w:i/>
             <w:iCs/>
-            <w:color w:val="000000" w:themeColor="text1"/>
             <w:sz w:val="22"/>
             <w:szCs w:val="22"/>
           </w:rPr>
-          <w:t>Submitted to US Senate for hearing on AI and Intellectual Property.</w:t>
+          <w:t>US Senate hearing on AI and Intellectual Property</w:t>
         </w:r>
       </w:hyperlink>
+      <w:r>
+        <w:rPr>
+          <w:rFonts w:ascii="Calibri" w:hAnsi="Calibri" w:cs="Calibri"/>
+          <w:b/>
+          <w:bCs/>
+          <w:i/>
+          <w:iCs/>
+          <w:color w:val="000000" w:themeColor="text1"/>
+          <w:sz w:val="22"/>
+          <w:szCs w:val="22"/>
+        </w:rPr>
+        <w:t xml:space="preserve"> discusses our work as example AI medical application</w:t>
+      </w:r>
+      <w:r>
+        <w:rPr>
+          <w:rFonts w:ascii="Calibri" w:hAnsi="Calibri" w:cs="Calibri"/>
+          <w:b/>
+          <w:bCs/>
+          <w:i/>
+          <w:iCs/>
+          <w:color w:val="000000" w:themeColor="text1"/>
+          <w:sz w:val="22"/>
+          <w:szCs w:val="22"/>
+        </w:rPr>
+        <w:t>.</w:t>
+      </w:r>
     </w:p>
     <w:p>
       <w:pPr>
@@ -2058,25 +1925,7 @@
           <w:sz w:val="22"/>
           <w:szCs w:val="22"/>
         </w:rPr>
-        <w:t xml:space="preserve">&amp; </w:t>
-      </w:r>
-      <w:proofErr w:type="spellStart"/>
-      <w:r>
-        <w:rPr>
-          <w:rFonts w:ascii="Calibri" w:hAnsi="Calibri" w:cs="Calibri"/>
-          <w:sz w:val="22"/>
-          <w:szCs w:val="22"/>
-        </w:rPr>
-        <w:t>Golomb</w:t>
-      </w:r>
-      <w:proofErr w:type="spellEnd"/>
-      <w:r>
-        <w:rPr>
-          <w:rFonts w:ascii="Calibri" w:hAnsi="Calibri" w:cs="Calibri"/>
-          <w:sz w:val="22"/>
-          <w:szCs w:val="22"/>
-        </w:rPr>
-        <w:t>, J. D. (</w:t>
+        <w:t>&amp; Golomb, J. D. (</w:t>
       </w:r>
       <w:r>
         <w:rPr>
@@ -2130,7 +1979,7 @@
         </w:rPr>
         <w:t xml:space="preserve">. </w:t>
       </w:r>
-      <w:hyperlink r:id="rId15" w:history="1">
+      <w:hyperlink r:id="rId16" w:history="1">
         <w:r>
           <w:rPr>
             <w:rStyle w:val="Hyperlink"/>
@@ -2164,25 +2013,7 @@
           <w:sz w:val="22"/>
           <w:szCs w:val="22"/>
         </w:rPr>
-        <w:t xml:space="preserve">Wallace, G., </w:t>
-      </w:r>
-      <w:proofErr w:type="spellStart"/>
-      <w:r>
-        <w:rPr>
-          <w:rFonts w:ascii="Calibri" w:hAnsi="Calibri" w:cs="Calibri"/>
-          <w:sz w:val="22"/>
-          <w:szCs w:val="22"/>
-        </w:rPr>
-        <w:t>Polcyn</w:t>
-      </w:r>
-      <w:proofErr w:type="spellEnd"/>
-      <w:r>
-        <w:rPr>
-          <w:rFonts w:ascii="Calibri" w:hAnsi="Calibri" w:cs="Calibri"/>
-          <w:sz w:val="22"/>
-          <w:szCs w:val="22"/>
-        </w:rPr>
-        <w:t xml:space="preserve">, S., Brooks, P. P., Mennen, A., Zhao, K., </w:t>
+        <w:t xml:space="preserve">Wallace, G., Polcyn, S., Brooks, P. P., Mennen, A., Zhao, K., </w:t>
       </w:r>
       <w:r>
         <w:rPr>
@@ -2194,25 +2025,14 @@
         </w:rPr>
         <w:t xml:space="preserve">Scotti, P. S., </w:t>
       </w:r>
-      <w:proofErr w:type="spellStart"/>
-      <w:r>
-        <w:rPr>
-          <w:rFonts w:ascii="Calibri" w:hAnsi="Calibri" w:cs="Calibri"/>
-          <w:sz w:val="22"/>
-          <w:szCs w:val="22"/>
-        </w:rPr>
-        <w:t>Michelmann</w:t>
-      </w:r>
-      <w:proofErr w:type="spellEnd"/>
-      <w:r>
-        <w:rPr>
-          <w:rFonts w:ascii="Calibri" w:hAnsi="Calibri" w:cs="Calibri"/>
-          <w:sz w:val="22"/>
-          <w:szCs w:val="22"/>
-        </w:rPr>
-        <w:t xml:space="preserve">, S., Li, K., Turk-Browne, N. B., Cohen, J. D., Norman, K. A. (2022). RT-Cloud: A Cloud-based Software Framework to Simplify and Standardize Real-Time fMRI. </w:t>
-      </w:r>
-      <w:proofErr w:type="spellStart"/>
+      <w:r>
+        <w:rPr>
+          <w:rFonts w:ascii="Calibri" w:hAnsi="Calibri" w:cs="Calibri"/>
+          <w:sz w:val="22"/>
+          <w:szCs w:val="22"/>
+        </w:rPr>
+        <w:t xml:space="preserve">Michelmann, S., Li, K., Turk-Browne, N. B., Cohen, J. D., Norman, K. A. (2022). RT-Cloud: A Cloud-based Software Framework to Simplify and Standardize Real-Time fMRI. </w:t>
+      </w:r>
       <w:r>
         <w:rPr>
           <w:rFonts w:ascii="Calibri" w:hAnsi="Calibri" w:cs="Calibri"/>
@@ -2221,20 +2041,9 @@
           <w:sz w:val="22"/>
           <w:szCs w:val="22"/>
         </w:rPr>
-        <w:t>NeuroImage</w:t>
-      </w:r>
-      <w:proofErr w:type="spellEnd"/>
-      <w:r>
-        <w:rPr>
-          <w:rFonts w:ascii="Calibri" w:hAnsi="Calibri" w:cs="Calibri"/>
-          <w:i/>
-          <w:iCs/>
-          <w:sz w:val="22"/>
-          <w:szCs w:val="22"/>
-        </w:rPr>
-        <w:t xml:space="preserve">. </w:t>
-      </w:r>
-      <w:hyperlink r:id="rId16" w:history="1">
+        <w:t xml:space="preserve">NeuroImage. </w:t>
+      </w:r>
+      <w:hyperlink r:id="rId17" w:history="1">
         <w:r>
           <w:rPr>
             <w:rStyle w:val="Hyperlink"/>
@@ -2280,27 +2089,7 @@
           <w:sz w:val="22"/>
           <w:szCs w:val="22"/>
         </w:rPr>
-        <w:t xml:space="preserve">&amp; </w:t>
-      </w:r>
-      <w:proofErr w:type="spellStart"/>
-      <w:r>
-        <w:rPr>
-          <w:rFonts w:ascii="Calibri" w:hAnsi="Calibri"/>
-          <w:color w:val="000000" w:themeColor="text1"/>
-          <w:sz w:val="22"/>
-          <w:szCs w:val="22"/>
-        </w:rPr>
-        <w:t>Maxcey</w:t>
-      </w:r>
-      <w:proofErr w:type="spellEnd"/>
-      <w:r>
-        <w:rPr>
-          <w:rFonts w:ascii="Calibri" w:hAnsi="Calibri"/>
-          <w:color w:val="000000" w:themeColor="text1"/>
-          <w:sz w:val="22"/>
-          <w:szCs w:val="22"/>
-        </w:rPr>
-        <w:t xml:space="preserve">, A. M. (2022). Directed forgetting of pictures of everyday objects. </w:t>
+        <w:t xml:space="preserve">&amp; Maxcey, A. M. (2022). Directed forgetting of pictures of everyday objects. </w:t>
       </w:r>
       <w:r>
         <w:rPr>
@@ -2322,7 +2111,7 @@
         </w:rPr>
         <w:t xml:space="preserve">. </w:t>
       </w:r>
-      <w:hyperlink r:id="rId17" w:history="1">
+      <w:hyperlink r:id="rId18" w:history="1">
         <w:r>
           <w:rPr>
             <w:rStyle w:val="Hyperlink"/>
@@ -2333,7 +2122,7 @@
           <w:t>doi.org/10.1167/jov.22.10.8</w:t>
         </w:r>
       </w:hyperlink>
-      <w:hyperlink r:id="rId18" w:history="1"/>
+      <w:hyperlink r:id="rId19" w:history="1"/>
     </w:p>
     <w:p>
       <w:pPr>
@@ -2350,7 +2139,6 @@
           <w:szCs w:val="22"/>
         </w:rPr>
       </w:pPr>
-      <w:proofErr w:type="spellStart"/>
       <w:r>
         <w:rPr>
           <w:rFonts w:ascii="Calibri" w:hAnsi="Calibri"/>
@@ -2358,17 +2146,7 @@
           <w:sz w:val="22"/>
           <w:szCs w:val="22"/>
         </w:rPr>
-        <w:t>Maxcey</w:t>
-      </w:r>
-      <w:proofErr w:type="spellEnd"/>
-      <w:r>
-        <w:rPr>
-          <w:rFonts w:ascii="Calibri" w:hAnsi="Calibri"/>
-          <w:color w:val="000000" w:themeColor="text1"/>
-          <w:sz w:val="22"/>
-          <w:szCs w:val="22"/>
-        </w:rPr>
-        <w:t xml:space="preserve">, A. M., Mancuso, E., </w:t>
+        <w:t xml:space="preserve">Maxcey, A. M., Mancuso, E., </w:t>
       </w:r>
       <w:r>
         <w:rPr>
@@ -2521,67 +2299,7 @@
           <w:sz w:val="22"/>
           <w:szCs w:val="22"/>
         </w:rPr>
-        <w:t xml:space="preserve"> Kulkarni, A., </w:t>
-      </w:r>
-      <w:proofErr w:type="spellStart"/>
-      <w:r>
-        <w:rPr>
-          <w:rFonts w:ascii="Calibri" w:hAnsi="Calibri" w:cs="Calibri"/>
-          <w:color w:val="auto"/>
-          <w:sz w:val="22"/>
-          <w:szCs w:val="22"/>
-        </w:rPr>
-        <w:t>Mazor</w:t>
-      </w:r>
-      <w:proofErr w:type="spellEnd"/>
-      <w:r>
-        <w:rPr>
-          <w:rFonts w:ascii="Calibri" w:hAnsi="Calibri" w:cs="Calibri"/>
-          <w:color w:val="auto"/>
-          <w:sz w:val="22"/>
-          <w:szCs w:val="22"/>
-        </w:rPr>
-        <w:t xml:space="preserve">, M., </w:t>
-      </w:r>
-      <w:proofErr w:type="spellStart"/>
-      <w:r>
-        <w:rPr>
-          <w:rFonts w:ascii="Calibri" w:hAnsi="Calibri" w:cs="Calibri"/>
-          <w:color w:val="auto"/>
-          <w:sz w:val="22"/>
-          <w:szCs w:val="22"/>
-        </w:rPr>
-        <w:t>Klapwijk</w:t>
-      </w:r>
-      <w:proofErr w:type="spellEnd"/>
-      <w:r>
-        <w:rPr>
-          <w:rFonts w:ascii="Calibri" w:hAnsi="Calibri" w:cs="Calibri"/>
-          <w:color w:val="auto"/>
-          <w:sz w:val="22"/>
-          <w:szCs w:val="22"/>
-        </w:rPr>
-        <w:t xml:space="preserve">, E., </w:t>
-      </w:r>
-      <w:proofErr w:type="spellStart"/>
-      <w:r>
-        <w:rPr>
-          <w:rFonts w:ascii="Calibri" w:hAnsi="Calibri" w:cs="Calibri"/>
-          <w:color w:val="auto"/>
-          <w:sz w:val="22"/>
-          <w:szCs w:val="22"/>
-        </w:rPr>
-        <w:t>Huth</w:t>
-      </w:r>
-      <w:proofErr w:type="spellEnd"/>
-      <w:r>
-        <w:rPr>
-          <w:rFonts w:ascii="Calibri" w:hAnsi="Calibri" w:cs="Calibri"/>
-          <w:color w:val="auto"/>
-          <w:sz w:val="22"/>
-          <w:szCs w:val="22"/>
-        </w:rPr>
-        <w:t>, A. G. (</w:t>
+        <w:t xml:space="preserve"> Kulkarni, A., Mazor, M., Klapwijk, E., Huth, A. G. (</w:t>
       </w:r>
       <w:r>
         <w:rPr>
@@ -2630,7 +2348,7 @@
         </w:rPr>
         <w:t xml:space="preserve"> </w:t>
       </w:r>
-      <w:hyperlink r:id="rId19" w:history="1">
+      <w:hyperlink r:id="rId20" w:history="1">
         <w:r>
           <w:rPr>
             <w:rStyle w:val="Hyperlink"/>
@@ -2676,27 +2394,7 @@
           <w:sz w:val="22"/>
           <w:szCs w:val="22"/>
         </w:rPr>
-        <w:t xml:space="preserve"> Chen, J., &amp; </w:t>
-      </w:r>
-      <w:proofErr w:type="spellStart"/>
-      <w:r>
-        <w:rPr>
-          <w:rFonts w:ascii="Calibri" w:hAnsi="Calibri" w:cs="Calibri"/>
-          <w:color w:val="auto"/>
-          <w:sz w:val="22"/>
-          <w:szCs w:val="22"/>
-        </w:rPr>
-        <w:t>Golomb</w:t>
-      </w:r>
-      <w:proofErr w:type="spellEnd"/>
-      <w:r>
-        <w:rPr>
-          <w:rFonts w:ascii="Calibri" w:hAnsi="Calibri" w:cs="Calibri"/>
-          <w:color w:val="auto"/>
-          <w:sz w:val="22"/>
-          <w:szCs w:val="22"/>
-        </w:rPr>
-        <w:t>, J. D. (</w:t>
+        <w:t xml:space="preserve"> Chen, J., &amp; Golomb, J. D. (</w:t>
       </w:r>
       <w:r>
         <w:rPr>
@@ -2742,7 +2440,6 @@
         </w:rPr>
         <w:t xml:space="preserve"> </w:t>
       </w:r>
-      <w:proofErr w:type="spellStart"/>
       <w:r>
         <w:rPr>
           <w:rFonts w:ascii="Calibri" w:hAnsi="Calibri" w:cs="Calibri"/>
@@ -2752,21 +2449,9 @@
           <w:sz w:val="22"/>
           <w:szCs w:val="22"/>
         </w:rPr>
-        <w:t>bioRxiv</w:t>
-      </w:r>
-      <w:proofErr w:type="spellEnd"/>
-      <w:r>
-        <w:rPr>
-          <w:rFonts w:ascii="Calibri" w:hAnsi="Calibri" w:cs="Calibri"/>
-          <w:i/>
-          <w:iCs/>
-          <w:color w:val="auto"/>
-          <w:sz w:val="22"/>
-          <w:szCs w:val="22"/>
-        </w:rPr>
-        <w:t xml:space="preserve">. </w:t>
-      </w:r>
-      <w:hyperlink r:id="rId20" w:history="1">
+        <w:t xml:space="preserve">bioRxiv. </w:t>
+      </w:r>
+      <w:hyperlink r:id="rId21" w:history="1">
         <w:r>
           <w:rPr>
             <w:rStyle w:val="Hyperlink"/>
@@ -2813,27 +2498,7 @@
           <w:sz w:val="22"/>
           <w:szCs w:val="22"/>
         </w:rPr>
-        <w:t xml:space="preserve"> &amp; </w:t>
-      </w:r>
-      <w:proofErr w:type="spellStart"/>
-      <w:r>
-        <w:rPr>
-          <w:rFonts w:ascii="Calibri" w:hAnsi="Calibri" w:cs="Calibri"/>
-          <w:color w:val="auto"/>
-          <w:sz w:val="22"/>
-          <w:szCs w:val="22"/>
-        </w:rPr>
-        <w:t>Maxcey</w:t>
-      </w:r>
-      <w:proofErr w:type="spellEnd"/>
-      <w:r>
-        <w:rPr>
-          <w:rFonts w:ascii="Calibri" w:hAnsi="Calibri" w:cs="Calibri"/>
-          <w:color w:val="auto"/>
-          <w:sz w:val="22"/>
-          <w:szCs w:val="22"/>
-        </w:rPr>
-        <w:t>, A. M. (</w:t>
+        <w:t xml:space="preserve"> &amp; Maxcey, A. M. (</w:t>
       </w:r>
       <w:r>
         <w:rPr>
@@ -2882,7 +2547,7 @@
         </w:rPr>
         <w:t xml:space="preserve">. </w:t>
       </w:r>
-      <w:hyperlink r:id="rId21" w:history="1">
+      <w:hyperlink r:id="rId22" w:history="1">
         <w:r>
           <w:rPr>
             <w:rStyle w:val="Hyperlink"/>
@@ -2933,25 +2598,7 @@
           <w:sz w:val="22"/>
           <w:szCs w:val="22"/>
         </w:rPr>
-        <w:t xml:space="preserve">, Dowd, E. W., &amp; </w:t>
-      </w:r>
-      <w:proofErr w:type="spellStart"/>
-      <w:r>
-        <w:rPr>
-          <w:rFonts w:ascii="Calibri" w:hAnsi="Calibri" w:cs="Calibri"/>
-          <w:sz w:val="22"/>
-          <w:szCs w:val="22"/>
-        </w:rPr>
-        <w:t>Golomb</w:t>
-      </w:r>
-      <w:proofErr w:type="spellEnd"/>
-      <w:r>
-        <w:rPr>
-          <w:rFonts w:ascii="Calibri" w:hAnsi="Calibri" w:cs="Calibri"/>
-          <w:sz w:val="22"/>
-          <w:szCs w:val="22"/>
-        </w:rPr>
-        <w:t xml:space="preserve">, J. D. (2021). </w:t>
+        <w:t xml:space="preserve">, Dowd, E. W., &amp; Golomb, J. D. (2021). </w:t>
       </w:r>
       <w:r>
         <w:rPr>
@@ -3017,7 +2664,6 @@
         </w:rPr>
         <w:t xml:space="preserve">. </w:t>
       </w:r>
-      <w:proofErr w:type="spellStart"/>
       <w:r>
         <w:rPr>
           <w:rFonts w:ascii="Calibri" w:hAnsi="Calibri" w:cs="Calibri"/>
@@ -3026,20 +2672,9 @@
           <w:sz w:val="22"/>
           <w:szCs w:val="22"/>
         </w:rPr>
-        <w:t>bioRxiv</w:t>
-      </w:r>
-      <w:proofErr w:type="spellEnd"/>
-      <w:r>
-        <w:rPr>
-          <w:rFonts w:ascii="Calibri" w:hAnsi="Calibri" w:cs="Calibri"/>
-          <w:i/>
-          <w:iCs/>
-          <w:sz w:val="22"/>
-          <w:szCs w:val="22"/>
-        </w:rPr>
-        <w:t xml:space="preserve">. </w:t>
-      </w:r>
-      <w:hyperlink r:id="rId22" w:history="1">
+        <w:t xml:space="preserve">bioRxiv. </w:t>
+      </w:r>
+      <w:hyperlink r:id="rId23" w:history="1">
         <w:r>
           <w:rPr>
             <w:rStyle w:val="Hyperlink"/>
@@ -3086,47 +2721,7 @@
           <w:sz w:val="22"/>
           <w:szCs w:val="22"/>
         </w:rPr>
-        <w:t xml:space="preserve"> Hong, Y., </w:t>
-      </w:r>
-      <w:proofErr w:type="spellStart"/>
-      <w:r>
-        <w:rPr>
-          <w:rFonts w:ascii="Calibri" w:hAnsi="Calibri" w:cs="Calibri"/>
-          <w:color w:val="auto"/>
-          <w:sz w:val="22"/>
-          <w:szCs w:val="22"/>
-        </w:rPr>
-        <w:t>Leber</w:t>
-      </w:r>
-      <w:proofErr w:type="spellEnd"/>
-      <w:r>
-        <w:rPr>
-          <w:rFonts w:ascii="Calibri" w:hAnsi="Calibri" w:cs="Calibri"/>
-          <w:color w:val="auto"/>
-          <w:sz w:val="22"/>
-          <w:szCs w:val="22"/>
-        </w:rPr>
-        <w:t xml:space="preserve">, A. B., &amp; </w:t>
-      </w:r>
-      <w:proofErr w:type="spellStart"/>
-      <w:r>
-        <w:rPr>
-          <w:rFonts w:ascii="Calibri" w:hAnsi="Calibri" w:cs="Calibri"/>
-          <w:color w:val="auto"/>
-          <w:sz w:val="22"/>
-          <w:szCs w:val="22"/>
-        </w:rPr>
-        <w:t>Golomb</w:t>
-      </w:r>
-      <w:proofErr w:type="spellEnd"/>
-      <w:r>
-        <w:rPr>
-          <w:rFonts w:ascii="Calibri" w:hAnsi="Calibri" w:cs="Calibri"/>
-          <w:color w:val="auto"/>
-          <w:sz w:val="22"/>
-          <w:szCs w:val="22"/>
-        </w:rPr>
-        <w:t>, J. D. (</w:t>
+        <w:t xml:space="preserve"> Hong, Y., Leber, A. B., &amp; Golomb, J. D. (</w:t>
       </w:r>
       <w:r>
         <w:rPr>
@@ -3195,7 +2790,7 @@
         </w:rPr>
         <w:t xml:space="preserve"> </w:t>
       </w:r>
-      <w:hyperlink r:id="rId23" w:history="1">
+      <w:hyperlink r:id="rId24" w:history="1">
         <w:r>
           <w:rPr>
             <w:rStyle w:val="Hyperlink"/>
@@ -3243,47 +2838,7 @@
           <w:sz w:val="22"/>
           <w:szCs w:val="22"/>
         </w:rPr>
-        <w:t xml:space="preserve"> Hong, Y., </w:t>
-      </w:r>
-      <w:proofErr w:type="spellStart"/>
-      <w:r>
-        <w:rPr>
-          <w:rFonts w:ascii="Calibri" w:hAnsi="Calibri" w:cs="Calibri"/>
-          <w:color w:val="auto"/>
-          <w:sz w:val="22"/>
-          <w:szCs w:val="22"/>
-        </w:rPr>
-        <w:t>Golomb</w:t>
-      </w:r>
-      <w:proofErr w:type="spellEnd"/>
-      <w:r>
-        <w:rPr>
-          <w:rFonts w:ascii="Calibri" w:hAnsi="Calibri" w:cs="Calibri"/>
-          <w:color w:val="auto"/>
-          <w:sz w:val="22"/>
-          <w:szCs w:val="22"/>
-        </w:rPr>
-        <w:t xml:space="preserve">, J. D., &amp; </w:t>
-      </w:r>
-      <w:proofErr w:type="spellStart"/>
-      <w:r>
-        <w:rPr>
-          <w:rFonts w:ascii="Calibri" w:hAnsi="Calibri" w:cs="Calibri"/>
-          <w:color w:val="auto"/>
-          <w:sz w:val="22"/>
-          <w:szCs w:val="22"/>
-        </w:rPr>
-        <w:t>Leber</w:t>
-      </w:r>
-      <w:proofErr w:type="spellEnd"/>
-      <w:r>
-        <w:rPr>
-          <w:rFonts w:ascii="Calibri" w:hAnsi="Calibri" w:cs="Calibri"/>
-          <w:color w:val="auto"/>
-          <w:sz w:val="22"/>
-          <w:szCs w:val="22"/>
-        </w:rPr>
-        <w:t xml:space="preserve">, A. B. (2021). Statistical regularities as a reference point for memory distortions: Swap and shift errors. </w:t>
+        <w:t xml:space="preserve"> Hong, Y., Golomb, J. D., &amp; Leber, A. B. (2021). Statistical regularities as a reference point for memory distortions: Swap and shift errors. </w:t>
       </w:r>
       <w:r>
         <w:rPr>
@@ -3305,7 +2860,7 @@
         </w:rPr>
         <w:t xml:space="preserve"> 1-21. </w:t>
       </w:r>
-      <w:hyperlink r:id="rId24" w:history="1">
+      <w:hyperlink r:id="rId25" w:history="1">
         <w:r>
           <w:rPr>
             <w:rStyle w:val="Hyperlink"/>
@@ -3351,107 +2906,7 @@
           <w:sz w:val="22"/>
           <w:szCs w:val="22"/>
         </w:rPr>
-        <w:t xml:space="preserve"> Kulkarni, A., </w:t>
-      </w:r>
-      <w:proofErr w:type="spellStart"/>
-      <w:r>
-        <w:rPr>
-          <w:rFonts w:ascii="Calibri" w:hAnsi="Calibri" w:cs="Calibri"/>
-          <w:color w:val="auto"/>
-          <w:sz w:val="22"/>
-          <w:szCs w:val="22"/>
-        </w:rPr>
-        <w:t>Mazor</w:t>
-      </w:r>
-      <w:proofErr w:type="spellEnd"/>
-      <w:r>
-        <w:rPr>
-          <w:rFonts w:ascii="Calibri" w:hAnsi="Calibri" w:cs="Calibri"/>
-          <w:color w:val="auto"/>
-          <w:sz w:val="22"/>
-          <w:szCs w:val="22"/>
-        </w:rPr>
-        <w:t xml:space="preserve">, M., </w:t>
-      </w:r>
-      <w:proofErr w:type="spellStart"/>
-      <w:r>
-        <w:rPr>
-          <w:rFonts w:ascii="Calibri" w:hAnsi="Calibri" w:cs="Calibri"/>
-          <w:color w:val="auto"/>
-          <w:sz w:val="22"/>
-          <w:szCs w:val="22"/>
-        </w:rPr>
-        <w:t>Klapwijk</w:t>
-      </w:r>
-      <w:proofErr w:type="spellEnd"/>
-      <w:r>
-        <w:rPr>
-          <w:rFonts w:ascii="Calibri" w:hAnsi="Calibri" w:cs="Calibri"/>
-          <w:color w:val="auto"/>
-          <w:sz w:val="22"/>
-          <w:szCs w:val="22"/>
-        </w:rPr>
-        <w:t xml:space="preserve">, E., </w:t>
-      </w:r>
-      <w:proofErr w:type="spellStart"/>
-      <w:r>
-        <w:rPr>
-          <w:rFonts w:ascii="Calibri" w:hAnsi="Calibri" w:cs="Calibri"/>
-          <w:color w:val="auto"/>
-          <w:sz w:val="22"/>
-          <w:szCs w:val="22"/>
-        </w:rPr>
-        <w:t>Yarkoni</w:t>
-      </w:r>
-      <w:proofErr w:type="spellEnd"/>
-      <w:r>
-        <w:rPr>
-          <w:rFonts w:ascii="Calibri" w:hAnsi="Calibri" w:cs="Calibri"/>
-          <w:color w:val="auto"/>
-          <w:sz w:val="22"/>
-          <w:szCs w:val="22"/>
-        </w:rPr>
-        <w:t xml:space="preserve">, T., </w:t>
-      </w:r>
-      <w:proofErr w:type="spellStart"/>
-      <w:r>
-        <w:rPr>
-          <w:rFonts w:ascii="Calibri" w:hAnsi="Calibri" w:cs="Calibri"/>
-          <w:color w:val="auto"/>
-          <w:sz w:val="22"/>
-          <w:szCs w:val="22"/>
-        </w:rPr>
-        <w:t>Huth</w:t>
-      </w:r>
-      <w:proofErr w:type="spellEnd"/>
-      <w:r>
-        <w:rPr>
-          <w:rFonts w:ascii="Calibri" w:hAnsi="Calibri" w:cs="Calibri"/>
-          <w:color w:val="auto"/>
-          <w:sz w:val="22"/>
-          <w:szCs w:val="22"/>
-        </w:rPr>
-        <w:t xml:space="preserve">, A. G. (2020). </w:t>
-      </w:r>
-      <w:proofErr w:type="spellStart"/>
-      <w:r>
-        <w:rPr>
-          <w:rFonts w:ascii="Calibri" w:hAnsi="Calibri" w:cs="Calibri"/>
-          <w:color w:val="auto"/>
-          <w:sz w:val="22"/>
-          <w:szCs w:val="22"/>
-        </w:rPr>
-        <w:t>EduCortex</w:t>
-      </w:r>
-      <w:proofErr w:type="spellEnd"/>
-      <w:r>
-        <w:rPr>
-          <w:rFonts w:ascii="Calibri" w:hAnsi="Calibri" w:cs="Calibri"/>
-          <w:color w:val="auto"/>
-          <w:sz w:val="22"/>
-          <w:szCs w:val="22"/>
-        </w:rPr>
-        <w:t xml:space="preserve">: browser-based 3D brain visualization of fMRI meta-analysis maps. </w:t>
+        <w:t xml:space="preserve"> Kulkarni, A., Mazor, M., Klapwijk, E., Yarkoni, T., Huth, A. G. (2020). EduCortex: browser-based 3D brain visualization of fMRI meta-analysis maps. </w:t>
       </w:r>
       <w:r>
         <w:rPr>
@@ -3462,31 +2917,7 @@
           <w:sz w:val="22"/>
           <w:szCs w:val="22"/>
         </w:rPr>
-        <w:t xml:space="preserve">Journal of </w:t>
-      </w:r>
-      <w:proofErr w:type="gramStart"/>
-      <w:r>
-        <w:rPr>
-          <w:rFonts w:ascii="Calibri" w:hAnsi="Calibri" w:cs="Calibri"/>
-          <w:i/>
-          <w:iCs/>
-          <w:color w:val="auto"/>
-          <w:sz w:val="22"/>
-          <w:szCs w:val="22"/>
-        </w:rPr>
-        <w:t>Open Source</w:t>
-      </w:r>
-      <w:proofErr w:type="gramEnd"/>
-      <w:r>
-        <w:rPr>
-          <w:rFonts w:ascii="Calibri" w:hAnsi="Calibri" w:cs="Calibri"/>
-          <w:i/>
-          <w:iCs/>
-          <w:color w:val="auto"/>
-          <w:sz w:val="22"/>
-          <w:szCs w:val="22"/>
-        </w:rPr>
-        <w:t xml:space="preserve"> Education</w:t>
+        <w:t>Journal of Open Source Education</w:t>
       </w:r>
       <w:r>
         <w:rPr>
@@ -3515,7 +2946,7 @@
         </w:rPr>
         <w:t xml:space="preserve"> </w:t>
       </w:r>
-      <w:hyperlink r:id="rId25" w:history="1">
+      <w:hyperlink r:id="rId26" w:history="1">
         <w:r>
           <w:rPr>
             <w:rStyle w:val="Hyperlink"/>
@@ -3562,47 +2993,7 @@
           <w:sz w:val="22"/>
           <w:szCs w:val="22"/>
         </w:rPr>
-        <w:t xml:space="preserve"> </w:t>
-      </w:r>
-      <w:proofErr w:type="spellStart"/>
-      <w:r>
-        <w:rPr>
-          <w:rFonts w:ascii="Calibri" w:hAnsi="Calibri" w:cs="Calibri"/>
-          <w:color w:val="auto"/>
-          <w:sz w:val="22"/>
-          <w:szCs w:val="22"/>
-        </w:rPr>
-        <w:t>Janakiefski</w:t>
-      </w:r>
-      <w:proofErr w:type="spellEnd"/>
-      <w:r>
-        <w:rPr>
-          <w:rFonts w:ascii="Calibri" w:hAnsi="Calibri" w:cs="Calibri"/>
-          <w:color w:val="auto"/>
-          <w:sz w:val="22"/>
-          <w:szCs w:val="22"/>
-        </w:rPr>
-        <w:t xml:space="preserve">, L., &amp; </w:t>
-      </w:r>
-      <w:proofErr w:type="spellStart"/>
-      <w:r>
-        <w:rPr>
-          <w:rFonts w:ascii="Calibri" w:hAnsi="Calibri" w:cs="Calibri"/>
-          <w:color w:val="auto"/>
-          <w:sz w:val="22"/>
-          <w:szCs w:val="22"/>
-        </w:rPr>
-        <w:t>Maxcey</w:t>
-      </w:r>
-      <w:proofErr w:type="spellEnd"/>
-      <w:r>
-        <w:rPr>
-          <w:rFonts w:ascii="Calibri" w:hAnsi="Calibri" w:cs="Calibri"/>
-          <w:color w:val="auto"/>
-          <w:sz w:val="22"/>
-          <w:szCs w:val="22"/>
-        </w:rPr>
-        <w:t xml:space="preserve">, A. M. (2020). Recognition-induced forgetting of schematically related pictures. </w:t>
+        <w:t xml:space="preserve"> Janakiefski, L., &amp; Maxcey, A. M. (2020). Recognition-induced forgetting of schematically related pictures. </w:t>
       </w:r>
       <w:r>
         <w:rPr>
@@ -3633,7 +3024,7 @@
         </w:rPr>
         <w:t xml:space="preserve"> 27, 357–365. </w:t>
       </w:r>
-      <w:hyperlink r:id="rId26" w:history="1">
+      <w:hyperlink r:id="rId27" w:history="1">
         <w:r>
           <w:rPr>
             <w:rStyle w:val="Hyperlink"/>
@@ -3677,45 +3068,8 @@
           <w:sz w:val="22"/>
           <w:szCs w:val="22"/>
         </w:rPr>
-        <w:t xml:space="preserve">, </w:t>
-      </w:r>
-      <w:proofErr w:type="spellStart"/>
-      <w:r>
-        <w:rPr>
-          <w:rFonts w:ascii="Calibri" w:hAnsi="Calibri" w:cs="Calibri"/>
-          <w:sz w:val="22"/>
-          <w:szCs w:val="22"/>
-        </w:rPr>
-        <w:t>Collegio</w:t>
-      </w:r>
-      <w:proofErr w:type="spellEnd"/>
-      <w:r>
-        <w:rPr>
-          <w:rFonts w:ascii="Calibri" w:hAnsi="Calibri" w:cs="Calibri"/>
-          <w:sz w:val="22"/>
-          <w:szCs w:val="22"/>
-        </w:rPr>
-        <w:t xml:space="preserve">, A., &amp; </w:t>
-      </w:r>
-      <w:proofErr w:type="spellStart"/>
-      <w:r>
-        <w:rPr>
-          <w:rFonts w:ascii="Calibri" w:hAnsi="Calibri" w:cs="Calibri"/>
-          <w:sz w:val="22"/>
-          <w:szCs w:val="22"/>
-        </w:rPr>
-        <w:t>Shomstein</w:t>
-      </w:r>
-      <w:proofErr w:type="spellEnd"/>
-      <w:r>
-        <w:rPr>
-          <w:rFonts w:ascii="Calibri" w:hAnsi="Calibri" w:cs="Calibri"/>
-          <w:sz w:val="22"/>
-          <w:szCs w:val="22"/>
-        </w:rPr>
-        <w:t xml:space="preserve">, S. (2019). Object-based attention is resilient to low-level (boundary) or high-level (semantic) disturbances, but not both. </w:t>
-      </w:r>
-      <w:proofErr w:type="spellStart"/>
+        <w:t xml:space="preserve">, Collegio, A., &amp; Shomstein, S. (2019). Object-based attention is resilient to low-level (boundary) or high-level (semantic) disturbances, but not both. </w:t>
+      </w:r>
       <w:r>
         <w:rPr>
           <w:rFonts w:ascii="Calibri" w:hAnsi="Calibri" w:cs="Calibri"/>
@@ -3724,18 +3078,7 @@
           <w:sz w:val="22"/>
           <w:szCs w:val="22"/>
         </w:rPr>
-        <w:t>PsyArXiv</w:t>
-      </w:r>
-      <w:proofErr w:type="spellEnd"/>
-      <w:r>
-        <w:rPr>
-          <w:rFonts w:ascii="Calibri" w:hAnsi="Calibri" w:cs="Calibri"/>
-          <w:i/>
-          <w:iCs/>
-          <w:sz w:val="22"/>
-          <w:szCs w:val="22"/>
-        </w:rPr>
-        <w:t>.</w:t>
+        <w:t>PsyArXiv.</w:t>
       </w:r>
       <w:r>
         <w:rPr>
@@ -3745,7 +3088,7 @@
         </w:rPr>
         <w:t xml:space="preserve"> </w:t>
       </w:r>
-      <w:hyperlink r:id="rId27" w:history="1">
+      <w:hyperlink r:id="rId28" w:history="1">
         <w:r>
           <w:rPr>
             <w:rStyle w:val="Hyperlink"/>
@@ -3754,20 +3097,8 @@
             <w:szCs w:val="22"/>
             <w:u w:val="single"/>
           </w:rPr>
-          <w:t>doi.org/10.31234/osf.io/</w:t>
+          <w:t>doi.org/10.31234/osf.io/yxqju</w:t>
         </w:r>
-        <w:proofErr w:type="spellStart"/>
-        <w:r>
-          <w:rPr>
-            <w:rStyle w:val="Hyperlink"/>
-            <w:rFonts w:ascii="Calibri" w:hAnsi="Calibri" w:cs="Calibri"/>
-            <w:sz w:val="22"/>
-            <w:szCs w:val="22"/>
-            <w:u w:val="single"/>
-          </w:rPr>
-          <w:t>yxqju</w:t>
-        </w:r>
-        <w:proofErr w:type="spellEnd"/>
       </w:hyperlink>
     </w:p>
     <w:p>
@@ -3785,25 +3116,14 @@
           <w:szCs w:val="22"/>
         </w:rPr>
       </w:pPr>
-      <w:proofErr w:type="spellStart"/>
-      <w:r>
-        <w:rPr>
-          <w:rFonts w:ascii="Calibri" w:hAnsi="Calibri" w:cs="Calibri"/>
-          <w:color w:val="auto"/>
-          <w:sz w:val="22"/>
-          <w:szCs w:val="22"/>
-        </w:rPr>
-        <w:t>Collegio</w:t>
-      </w:r>
-      <w:proofErr w:type="spellEnd"/>
-      <w:r>
-        <w:rPr>
-          <w:rFonts w:ascii="Calibri" w:hAnsi="Calibri" w:cs="Calibri"/>
-          <w:color w:val="auto"/>
-          <w:sz w:val="22"/>
-          <w:szCs w:val="22"/>
-        </w:rPr>
-        <w:t xml:space="preserve">, A., Nah, J., </w:t>
+      <w:r>
+        <w:rPr>
+          <w:rFonts w:ascii="Calibri" w:hAnsi="Calibri" w:cs="Calibri"/>
+          <w:color w:val="auto"/>
+          <w:sz w:val="22"/>
+          <w:szCs w:val="22"/>
+        </w:rPr>
+        <w:t xml:space="preserve">Collegio, A., Nah, J., </w:t>
       </w:r>
       <w:r>
         <w:rPr>
@@ -3823,27 +3143,7 @@
           <w:sz w:val="22"/>
           <w:szCs w:val="22"/>
         </w:rPr>
-        <w:t xml:space="preserve"> &amp; </w:t>
-      </w:r>
-      <w:proofErr w:type="spellStart"/>
-      <w:r>
-        <w:rPr>
-          <w:rFonts w:ascii="Calibri" w:hAnsi="Calibri" w:cs="Calibri"/>
-          <w:color w:val="auto"/>
-          <w:sz w:val="22"/>
-          <w:szCs w:val="22"/>
-        </w:rPr>
-        <w:t>Shomstein</w:t>
-      </w:r>
-      <w:proofErr w:type="spellEnd"/>
-      <w:r>
-        <w:rPr>
-          <w:rFonts w:ascii="Calibri" w:hAnsi="Calibri" w:cs="Calibri"/>
-          <w:color w:val="auto"/>
-          <w:sz w:val="22"/>
-          <w:szCs w:val="22"/>
-        </w:rPr>
-        <w:t xml:space="preserve">, S. (2019). Attention scales according to inferred real-world object size. </w:t>
+        <w:t xml:space="preserve"> &amp; Shomstein, S. (2019). Attention scales according to inferred real-world object size. </w:t>
       </w:r>
       <w:r>
         <w:rPr>
@@ -3865,7 +3165,7 @@
         </w:rPr>
         <w:t xml:space="preserve">, 3(1), 40-47. </w:t>
       </w:r>
-      <w:hyperlink r:id="rId28" w:history="1">
+      <w:hyperlink r:id="rId29" w:history="1">
         <w:r>
           <w:rPr>
             <w:rStyle w:val="Hyperlink"/>
@@ -4517,7 +3817,6 @@
           <w:szCs w:val="21"/>
         </w:rPr>
       </w:pPr>
-      <w:proofErr w:type="spellStart"/>
       <w:r>
         <w:rPr>
           <w:rFonts w:ascii="Calibri" w:hAnsi="Calibri" w:cs="Calibri"/>
@@ -4525,17 +3824,7 @@
           <w:sz w:val="21"/>
           <w:szCs w:val="21"/>
         </w:rPr>
-        <w:t>Sigelman</w:t>
-      </w:r>
-      <w:proofErr w:type="spellEnd"/>
-      <w:r>
-        <w:rPr>
-          <w:rFonts w:ascii="Calibri" w:hAnsi="Calibri" w:cs="Calibri"/>
-          <w:color w:val="auto"/>
-          <w:sz w:val="21"/>
-          <w:szCs w:val="21"/>
-        </w:rPr>
-        <w:t xml:space="preserve"> Undergraduate Research Enhancement Award ($500)</w:t>
+        <w:t>Sigelman Undergraduate Research Enhancement Award ($500)</w:t>
       </w:r>
       <w:r>
         <w:rPr>
@@ -4833,23 +4122,13 @@
         </w:rPr>
         <w:t xml:space="preserve">Scotti, P. S., </w:t>
       </w:r>
-      <w:proofErr w:type="spellStart"/>
-      <w:r>
-        <w:rPr>
-          <w:rFonts w:ascii="Calibri" w:hAnsi="Calibri" w:cs="Calibri"/>
-          <w:sz w:val="17"/>
-          <w:szCs w:val="17"/>
-        </w:rPr>
-        <w:t>Hennings</w:t>
-      </w:r>
-      <w:proofErr w:type="spellEnd"/>
-      <w:r>
-        <w:rPr>
-          <w:rFonts w:ascii="Calibri" w:hAnsi="Calibri" w:cs="Calibri"/>
-          <w:sz w:val="17"/>
-          <w:szCs w:val="17"/>
-        </w:rPr>
-        <w:t>, A.</w:t>
+      <w:r>
+        <w:rPr>
+          <w:rFonts w:ascii="Calibri" w:hAnsi="Calibri" w:cs="Calibri"/>
+          <w:sz w:val="17"/>
+          <w:szCs w:val="17"/>
+        </w:rPr>
+        <w:t>Hennings, A.</w:t>
       </w:r>
       <w:r>
         <w:rPr>
@@ -4883,43 +4162,7 @@
           <w:sz w:val="17"/>
           <w:szCs w:val="17"/>
         </w:rPr>
-        <w:t xml:space="preserve">Wallace, G., </w:t>
-      </w:r>
-      <w:proofErr w:type="spellStart"/>
-      <w:r>
-        <w:rPr>
-          <w:rFonts w:ascii="Calibri" w:hAnsi="Calibri" w:cs="Calibri"/>
-          <w:sz w:val="17"/>
-          <w:szCs w:val="17"/>
-        </w:rPr>
-        <w:t>Polcyn</w:t>
-      </w:r>
-      <w:proofErr w:type="spellEnd"/>
-      <w:r>
-        <w:rPr>
-          <w:rFonts w:ascii="Calibri" w:hAnsi="Calibri" w:cs="Calibri"/>
-          <w:sz w:val="17"/>
-          <w:szCs w:val="17"/>
-        </w:rPr>
-        <w:t xml:space="preserve">, S., Brooks, P. P., Mennen, A., Zhao, K., </w:t>
-      </w:r>
-      <w:proofErr w:type="spellStart"/>
-      <w:r>
-        <w:rPr>
-          <w:rFonts w:ascii="Calibri" w:hAnsi="Calibri" w:cs="Calibri"/>
-          <w:sz w:val="17"/>
-          <w:szCs w:val="17"/>
-        </w:rPr>
-        <w:t>Michelmann</w:t>
-      </w:r>
-      <w:proofErr w:type="spellEnd"/>
-      <w:r>
-        <w:rPr>
-          <w:rFonts w:ascii="Calibri" w:hAnsi="Calibri" w:cs="Calibri"/>
-          <w:sz w:val="17"/>
-          <w:szCs w:val="17"/>
-        </w:rPr>
-        <w:t>, S., Li, K., Turk-Browne, N. B., Cohen, J. D., Norman, K. A. (202</w:t>
+        <w:t>Wallace, G., Polcyn, S., Brooks, P. P., Mennen, A., Zhao, K., Michelmann, S., Li, K., Turk-Browne, N. B., Cohen, J. D., Norman, K. A. (202</w:t>
       </w:r>
       <w:r>
         <w:rPr>
@@ -5039,23 +4282,13 @@
         </w:rPr>
         <w:t xml:space="preserve">, </w:t>
       </w:r>
-      <w:proofErr w:type="spellStart"/>
-      <w:r>
-        <w:rPr>
-          <w:rFonts w:ascii="Calibri" w:hAnsi="Calibri" w:cs="Calibri"/>
-          <w:sz w:val="17"/>
-          <w:szCs w:val="17"/>
-        </w:rPr>
-        <w:t>Hennings</w:t>
-      </w:r>
-      <w:proofErr w:type="spellEnd"/>
-      <w:r>
-        <w:rPr>
-          <w:rFonts w:ascii="Calibri" w:hAnsi="Calibri" w:cs="Calibri"/>
-          <w:sz w:val="17"/>
-          <w:szCs w:val="17"/>
-        </w:rPr>
-        <w:t>, A.</w:t>
+      <w:r>
+        <w:rPr>
+          <w:rFonts w:ascii="Calibri" w:hAnsi="Calibri" w:cs="Calibri"/>
+          <w:sz w:val="17"/>
+          <w:szCs w:val="17"/>
+        </w:rPr>
+        <w:t>Hennings, A.</w:t>
       </w:r>
       <w:r>
         <w:rPr>
@@ -5095,33 +4328,15 @@
           <w:sz w:val="17"/>
           <w:szCs w:val="17"/>
         </w:rPr>
-        <w:t xml:space="preserve">, K. </w:t>
-      </w:r>
-      <w:proofErr w:type="gramStart"/>
-      <w:r>
-        <w:rPr>
-          <w:rFonts w:ascii="Calibri" w:hAnsi="Calibri" w:cs="Calibri"/>
-          <w:sz w:val="17"/>
-          <w:szCs w:val="17"/>
-        </w:rPr>
-        <w:t>A.</w:t>
-      </w:r>
-      <w:r>
-        <w:rPr>
-          <w:rFonts w:ascii="Calibri" w:hAnsi="Calibri" w:cs="Calibri"/>
-          <w:sz w:val="17"/>
-          <w:szCs w:val="17"/>
-        </w:rPr>
-        <w:t>.</w:t>
-      </w:r>
-      <w:proofErr w:type="gramEnd"/>
-      <w:r>
-        <w:rPr>
-          <w:rFonts w:ascii="Calibri" w:hAnsi="Calibri" w:cs="Calibri"/>
-          <w:sz w:val="17"/>
-          <w:szCs w:val="17"/>
-        </w:rPr>
-        <w:t xml:space="preserve"> </w:t>
+        <w:t>, K. A.</w:t>
+      </w:r>
+      <w:r>
+        <w:rPr>
+          <w:rFonts w:ascii="Calibri" w:hAnsi="Calibri" w:cs="Calibri"/>
+          <w:sz w:val="17"/>
+          <w:szCs w:val="17"/>
+        </w:rPr>
+        <w:t xml:space="preserve">. </w:t>
       </w:r>
       <w:r>
         <w:rPr>
@@ -5217,41 +4432,13 @@
         </w:rPr>
         <w:t xml:space="preserve">Scotti, P. S., </w:t>
       </w:r>
-      <w:proofErr w:type="spellStart"/>
-      <w:r>
-        <w:rPr>
-          <w:rFonts w:ascii="Calibri" w:hAnsi="Calibri" w:cs="Calibri"/>
-          <w:sz w:val="17"/>
-          <w:szCs w:val="17"/>
-        </w:rPr>
-        <w:t>Polcyn</w:t>
-      </w:r>
-      <w:proofErr w:type="spellEnd"/>
-      <w:r>
-        <w:rPr>
-          <w:rFonts w:ascii="Calibri" w:hAnsi="Calibri" w:cs="Calibri"/>
-          <w:sz w:val="17"/>
-          <w:szCs w:val="17"/>
-        </w:rPr>
-        <w:t xml:space="preserve">, S., Brooks, P. P., Mennen, A., Zhao, K., </w:t>
-      </w:r>
-      <w:proofErr w:type="spellStart"/>
-      <w:r>
-        <w:rPr>
-          <w:rFonts w:ascii="Calibri" w:hAnsi="Calibri" w:cs="Calibri"/>
-          <w:sz w:val="17"/>
-          <w:szCs w:val="17"/>
-        </w:rPr>
-        <w:t>Michelmann</w:t>
-      </w:r>
-      <w:proofErr w:type="spellEnd"/>
-      <w:r>
-        <w:rPr>
-          <w:rFonts w:ascii="Calibri" w:hAnsi="Calibri" w:cs="Calibri"/>
-          <w:sz w:val="17"/>
-          <w:szCs w:val="17"/>
-        </w:rPr>
-        <w:t xml:space="preserve">, S., Li, K., Turk-Browne, N. B., Cohen, J. D., Norman, K. A. (2022). </w:t>
+      <w:r>
+        <w:rPr>
+          <w:rFonts w:ascii="Calibri" w:hAnsi="Calibri" w:cs="Calibri"/>
+          <w:sz w:val="17"/>
+          <w:szCs w:val="17"/>
+        </w:rPr>
+        <w:t xml:space="preserve">Polcyn, S., Brooks, P. P., Mennen, A., Zhao, K., Michelmann, S., Li, K., Turk-Browne, N. B., Cohen, J. D., Norman, K. A. (2022). </w:t>
       </w:r>
       <w:r>
         <w:rPr>
@@ -5319,25 +4506,7 @@
           <w:sz w:val="17"/>
           <w:szCs w:val="17"/>
         </w:rPr>
-        <w:t xml:space="preserve"> Chen, J., &amp; </w:t>
-      </w:r>
-      <w:proofErr w:type="spellStart"/>
-      <w:r>
-        <w:rPr>
-          <w:rFonts w:ascii="Calibri" w:hAnsi="Calibri" w:cs="Calibri"/>
-          <w:sz w:val="17"/>
-          <w:szCs w:val="17"/>
-        </w:rPr>
-        <w:t>Golomb</w:t>
-      </w:r>
-      <w:proofErr w:type="spellEnd"/>
-      <w:r>
-        <w:rPr>
-          <w:rFonts w:ascii="Calibri" w:hAnsi="Calibri" w:cs="Calibri"/>
-          <w:sz w:val="17"/>
-          <w:szCs w:val="17"/>
-        </w:rPr>
-        <w:t>, J. D. (202</w:t>
+        <w:t xml:space="preserve"> Chen, J., &amp; Golomb, J. D. (202</w:t>
       </w:r>
       <w:r>
         <w:rPr>
@@ -5437,25 +4606,7 @@
           <w:sz w:val="17"/>
           <w:szCs w:val="17"/>
         </w:rPr>
-        <w:t xml:space="preserve"> Chen, J., &amp; </w:t>
-      </w:r>
-      <w:proofErr w:type="spellStart"/>
-      <w:r>
-        <w:rPr>
-          <w:rFonts w:ascii="Calibri" w:hAnsi="Calibri" w:cs="Calibri"/>
-          <w:sz w:val="17"/>
-          <w:szCs w:val="17"/>
-        </w:rPr>
-        <w:t>Golomb</w:t>
-      </w:r>
-      <w:proofErr w:type="spellEnd"/>
-      <w:r>
-        <w:rPr>
-          <w:rFonts w:ascii="Calibri" w:hAnsi="Calibri" w:cs="Calibri"/>
-          <w:sz w:val="17"/>
-          <w:szCs w:val="17"/>
-        </w:rPr>
-        <w:t>, J. D. (202</w:t>
+        <w:t xml:space="preserve"> Chen, J., &amp; Golomb, J. D. (202</w:t>
       </w:r>
       <w:r>
         <w:rPr>
@@ -5539,25 +4690,7 @@
           <w:sz w:val="17"/>
           <w:szCs w:val="17"/>
         </w:rPr>
-        <w:t xml:space="preserve"> Chen, J., &amp; </w:t>
-      </w:r>
-      <w:proofErr w:type="spellStart"/>
-      <w:r>
-        <w:rPr>
-          <w:rFonts w:ascii="Calibri" w:hAnsi="Calibri" w:cs="Calibri"/>
-          <w:sz w:val="17"/>
-          <w:szCs w:val="17"/>
-        </w:rPr>
-        <w:t>Golomb</w:t>
-      </w:r>
-      <w:proofErr w:type="spellEnd"/>
-      <w:r>
-        <w:rPr>
-          <w:rFonts w:ascii="Calibri" w:hAnsi="Calibri" w:cs="Calibri"/>
-          <w:sz w:val="17"/>
-          <w:szCs w:val="17"/>
-        </w:rPr>
-        <w:t xml:space="preserve">, J. D. (2021, May). An improved method for evaluating inverted encoding models. </w:t>
+        <w:t xml:space="preserve"> Chen, J., &amp; Golomb, J. D. (2021, May). An improved method for evaluating inverted encoding models. </w:t>
       </w:r>
       <w:r>
         <w:rPr>
@@ -5617,25 +4750,7 @@
           <w:sz w:val="17"/>
           <w:szCs w:val="17"/>
         </w:rPr>
-        <w:t xml:space="preserve">, Dowd, E. W., &amp; </w:t>
-      </w:r>
-      <w:proofErr w:type="spellStart"/>
-      <w:r>
-        <w:rPr>
-          <w:rFonts w:ascii="Calibri" w:hAnsi="Calibri" w:cs="Calibri"/>
-          <w:sz w:val="17"/>
-          <w:szCs w:val="17"/>
-        </w:rPr>
-        <w:t>Golomb</w:t>
-      </w:r>
-      <w:proofErr w:type="spellEnd"/>
-      <w:r>
-        <w:rPr>
-          <w:rFonts w:ascii="Calibri" w:hAnsi="Calibri" w:cs="Calibri"/>
-          <w:sz w:val="17"/>
-          <w:szCs w:val="17"/>
-        </w:rPr>
-        <w:t>, J. D</w:t>
+        <w:t>, Dowd, E. W., &amp; Golomb, J. D</w:t>
       </w:r>
       <w:r>
         <w:rPr>
@@ -5711,25 +4826,7 @@
           <w:sz w:val="17"/>
           <w:szCs w:val="17"/>
         </w:rPr>
-        <w:t xml:space="preserve"> Chen, J., &amp; </w:t>
-      </w:r>
-      <w:proofErr w:type="spellStart"/>
-      <w:r>
-        <w:rPr>
-          <w:rFonts w:ascii="Calibri" w:hAnsi="Calibri" w:cs="Calibri"/>
-          <w:sz w:val="17"/>
-          <w:szCs w:val="17"/>
-        </w:rPr>
-        <w:t>Golomb</w:t>
-      </w:r>
-      <w:proofErr w:type="spellEnd"/>
-      <w:r>
-        <w:rPr>
-          <w:rFonts w:ascii="Calibri" w:hAnsi="Calibri" w:cs="Calibri"/>
-          <w:sz w:val="17"/>
-          <w:szCs w:val="17"/>
-        </w:rPr>
-        <w:t>, J. D. (2021, Mar</w:t>
+        <w:t xml:space="preserve"> Chen, J., &amp; Golomb, J. D. (2021, Mar</w:t>
       </w:r>
       <w:r>
         <w:rPr>
@@ -5829,25 +4926,7 @@
           <w:sz w:val="17"/>
           <w:szCs w:val="17"/>
         </w:rPr>
-        <w:t xml:space="preserve">&amp; </w:t>
-      </w:r>
-      <w:proofErr w:type="spellStart"/>
-      <w:r>
-        <w:rPr>
-          <w:rFonts w:ascii="Calibri" w:hAnsi="Calibri" w:cs="Calibri"/>
-          <w:sz w:val="17"/>
-          <w:szCs w:val="17"/>
-        </w:rPr>
-        <w:t>Golomb</w:t>
-      </w:r>
-      <w:proofErr w:type="spellEnd"/>
-      <w:r>
-        <w:rPr>
-          <w:rFonts w:ascii="Calibri" w:hAnsi="Calibri" w:cs="Calibri"/>
-          <w:sz w:val="17"/>
-          <w:szCs w:val="17"/>
-        </w:rPr>
-        <w:t xml:space="preserve">, J. D. (2020, May). Feature-binding errors during saccadic remapping may affect perception of real-world objects. </w:t>
+        <w:t xml:space="preserve">&amp; Golomb, J. D. (2020, May). Feature-binding errors during saccadic remapping may affect perception of real-world objects. </w:t>
       </w:r>
       <w:r>
         <w:rPr>
@@ -5898,79 +4977,7 @@
           <w:sz w:val="17"/>
           <w:szCs w:val="17"/>
         </w:rPr>
-        <w:t xml:space="preserve"> Kulkarni, A., </w:t>
-      </w:r>
-      <w:proofErr w:type="spellStart"/>
-      <w:r>
-        <w:rPr>
-          <w:rFonts w:ascii="Calibri" w:hAnsi="Calibri" w:cs="Calibri"/>
-          <w:sz w:val="17"/>
-          <w:szCs w:val="17"/>
-        </w:rPr>
-        <w:t>Mazor</w:t>
-      </w:r>
-      <w:proofErr w:type="spellEnd"/>
-      <w:r>
-        <w:rPr>
-          <w:rFonts w:ascii="Calibri" w:hAnsi="Calibri" w:cs="Calibri"/>
-          <w:sz w:val="17"/>
-          <w:szCs w:val="17"/>
-        </w:rPr>
-        <w:t xml:space="preserve">, M., </w:t>
-      </w:r>
-      <w:proofErr w:type="spellStart"/>
-      <w:r>
-        <w:rPr>
-          <w:rFonts w:ascii="Calibri" w:hAnsi="Calibri" w:cs="Calibri"/>
-          <w:sz w:val="17"/>
-          <w:szCs w:val="17"/>
-        </w:rPr>
-        <w:t>Klapwijk</w:t>
-      </w:r>
-      <w:proofErr w:type="spellEnd"/>
-      <w:r>
-        <w:rPr>
-          <w:rFonts w:ascii="Calibri" w:hAnsi="Calibri" w:cs="Calibri"/>
-          <w:sz w:val="17"/>
-          <w:szCs w:val="17"/>
-        </w:rPr>
-        <w:t xml:space="preserve">, E., </w:t>
-      </w:r>
-      <w:proofErr w:type="spellStart"/>
-      <w:r>
-        <w:rPr>
-          <w:rFonts w:ascii="Calibri" w:hAnsi="Calibri" w:cs="Calibri"/>
-          <w:sz w:val="17"/>
-          <w:szCs w:val="17"/>
-        </w:rPr>
-        <w:t>Yarkoni</w:t>
-      </w:r>
-      <w:proofErr w:type="spellEnd"/>
-      <w:r>
-        <w:rPr>
-          <w:rFonts w:ascii="Calibri" w:hAnsi="Calibri" w:cs="Calibri"/>
-          <w:sz w:val="17"/>
-          <w:szCs w:val="17"/>
-        </w:rPr>
-        <w:t xml:space="preserve">, T., </w:t>
-      </w:r>
-      <w:proofErr w:type="spellStart"/>
-      <w:r>
-        <w:rPr>
-          <w:rFonts w:ascii="Calibri" w:hAnsi="Calibri" w:cs="Calibri"/>
-          <w:sz w:val="17"/>
-          <w:szCs w:val="17"/>
-        </w:rPr>
-        <w:t>Huth</w:t>
-      </w:r>
-      <w:proofErr w:type="spellEnd"/>
-      <w:r>
-        <w:rPr>
-          <w:rFonts w:ascii="Calibri" w:hAnsi="Calibri" w:cs="Calibri"/>
-          <w:sz w:val="17"/>
-          <w:szCs w:val="17"/>
-        </w:rPr>
-        <w:t>, A. G. (2019, Dec</w:t>
+        <w:t xml:space="preserve"> Kulkarni, A., Mazor, M., Klapwijk, E., Yarkoni, T., Huth, A. G. (2019, Dec</w:t>
       </w:r>
       <w:r>
         <w:rPr>
@@ -5986,25 +4993,7 @@
           <w:sz w:val="17"/>
           <w:szCs w:val="17"/>
         </w:rPr>
-        <w:t xml:space="preserve">). </w:t>
-      </w:r>
-      <w:proofErr w:type="spellStart"/>
-      <w:r>
-        <w:rPr>
-          <w:rFonts w:ascii="Calibri" w:hAnsi="Calibri" w:cs="Calibri"/>
-          <w:sz w:val="17"/>
-          <w:szCs w:val="17"/>
-        </w:rPr>
-        <w:t>EduCortex</w:t>
-      </w:r>
-      <w:proofErr w:type="spellEnd"/>
-      <w:r>
-        <w:rPr>
-          <w:rFonts w:ascii="Calibri" w:hAnsi="Calibri" w:cs="Calibri"/>
-          <w:sz w:val="17"/>
-          <w:szCs w:val="17"/>
-        </w:rPr>
-        <w:t xml:space="preserve">: browser-based 3D brain visualization of fMRI meta-analysis maps. </w:t>
+        <w:t xml:space="preserve">). EduCortex: browser-based 3D brain visualization of fMRI meta-analysis maps. </w:t>
       </w:r>
       <w:r>
         <w:rPr>
@@ -6073,43 +5062,7 @@
           <w:sz w:val="17"/>
           <w:szCs w:val="17"/>
         </w:rPr>
-        <w:t xml:space="preserve"> Hong, Y., </w:t>
-      </w:r>
-      <w:proofErr w:type="spellStart"/>
-      <w:r>
-        <w:rPr>
-          <w:rFonts w:ascii="Calibri" w:hAnsi="Calibri" w:cs="Calibri"/>
-          <w:sz w:val="17"/>
-          <w:szCs w:val="17"/>
-        </w:rPr>
-        <w:t>Leber</w:t>
-      </w:r>
-      <w:proofErr w:type="spellEnd"/>
-      <w:r>
-        <w:rPr>
-          <w:rFonts w:ascii="Calibri" w:hAnsi="Calibri" w:cs="Calibri"/>
-          <w:sz w:val="17"/>
-          <w:szCs w:val="17"/>
-        </w:rPr>
-        <w:t xml:space="preserve">, A., B., &amp; </w:t>
-      </w:r>
-      <w:proofErr w:type="spellStart"/>
-      <w:r>
-        <w:rPr>
-          <w:rFonts w:ascii="Calibri" w:hAnsi="Calibri" w:cs="Calibri"/>
-          <w:sz w:val="17"/>
-          <w:szCs w:val="17"/>
-        </w:rPr>
-        <w:t>Golomb</w:t>
-      </w:r>
-      <w:proofErr w:type="spellEnd"/>
-      <w:r>
-        <w:rPr>
-          <w:rFonts w:ascii="Calibri" w:hAnsi="Calibri" w:cs="Calibri"/>
-          <w:sz w:val="17"/>
-          <w:szCs w:val="17"/>
-        </w:rPr>
-        <w:t xml:space="preserve">, J. D. (2019, November). Competition between similar visual working memory items underlies repulsion effects. </w:t>
+        <w:t xml:space="preserve"> Hong, Y., Leber, A., B., &amp; Golomb, J. D. (2019, November). Competition between similar visual working memory items underlies repulsion effects. </w:t>
       </w:r>
       <w:r>
         <w:rPr>
@@ -6160,43 +5113,7 @@
           <w:sz w:val="17"/>
           <w:szCs w:val="17"/>
         </w:rPr>
-        <w:t xml:space="preserve"> </w:t>
-      </w:r>
-      <w:proofErr w:type="spellStart"/>
-      <w:r>
-        <w:rPr>
-          <w:rFonts w:ascii="Calibri" w:hAnsi="Calibri" w:cs="Calibri"/>
-          <w:sz w:val="17"/>
-          <w:szCs w:val="17"/>
-        </w:rPr>
-        <w:t>Janakiefski</w:t>
-      </w:r>
-      <w:proofErr w:type="spellEnd"/>
-      <w:r>
-        <w:rPr>
-          <w:rFonts w:ascii="Calibri" w:hAnsi="Calibri" w:cs="Calibri"/>
-          <w:sz w:val="17"/>
-          <w:szCs w:val="17"/>
-        </w:rPr>
-        <w:t xml:space="preserve">, L., &amp; </w:t>
-      </w:r>
-      <w:proofErr w:type="spellStart"/>
-      <w:r>
-        <w:rPr>
-          <w:rFonts w:ascii="Calibri" w:hAnsi="Calibri" w:cs="Calibri"/>
-          <w:sz w:val="17"/>
-          <w:szCs w:val="17"/>
-        </w:rPr>
-        <w:t>Maxcey</w:t>
-      </w:r>
-      <w:proofErr w:type="spellEnd"/>
-      <w:r>
-        <w:rPr>
-          <w:rFonts w:ascii="Calibri" w:hAnsi="Calibri" w:cs="Calibri"/>
-          <w:sz w:val="17"/>
-          <w:szCs w:val="17"/>
-        </w:rPr>
-        <w:t xml:space="preserve">, A. M. (2019, November). Recognition-Induced Forgetting Does Not Operate Over Superordinate Categories. </w:t>
+        <w:t xml:space="preserve"> Janakiefski, L., &amp; Maxcey, A. M. (2019, November). Recognition-Induced Forgetting Does Not Operate Over Superordinate Categories. </w:t>
       </w:r>
       <w:bookmarkStart w:id="2" w:name="OLE_LINK19"/>
       <w:bookmarkStart w:id="3" w:name="OLE_LINK20"/>
@@ -6268,43 +5185,7 @@
           <w:sz w:val="17"/>
           <w:szCs w:val="17"/>
         </w:rPr>
-        <w:t xml:space="preserve">, Hong, Y., </w:t>
-      </w:r>
-      <w:proofErr w:type="spellStart"/>
-      <w:r>
-        <w:rPr>
-          <w:rFonts w:ascii="Calibri" w:hAnsi="Calibri" w:cs="Calibri"/>
-          <w:sz w:val="17"/>
-          <w:szCs w:val="17"/>
-        </w:rPr>
-        <w:t>Leber</w:t>
-      </w:r>
-      <w:proofErr w:type="spellEnd"/>
-      <w:r>
-        <w:rPr>
-          <w:rFonts w:ascii="Calibri" w:hAnsi="Calibri" w:cs="Calibri"/>
-          <w:sz w:val="17"/>
-          <w:szCs w:val="17"/>
-        </w:rPr>
-        <w:t xml:space="preserve">, A., B., &amp; </w:t>
-      </w:r>
-      <w:proofErr w:type="spellStart"/>
-      <w:r>
-        <w:rPr>
-          <w:rFonts w:ascii="Calibri" w:hAnsi="Calibri" w:cs="Calibri"/>
-          <w:sz w:val="17"/>
-          <w:szCs w:val="17"/>
-        </w:rPr>
-        <w:t>Golomb</w:t>
-      </w:r>
-      <w:proofErr w:type="spellEnd"/>
-      <w:r>
-        <w:rPr>
-          <w:rFonts w:ascii="Calibri" w:hAnsi="Calibri" w:cs="Calibri"/>
-          <w:sz w:val="17"/>
-          <w:szCs w:val="17"/>
-        </w:rPr>
-        <w:t xml:space="preserve">, J. D. (2019, October). </w:t>
+        <w:t xml:space="preserve">, Hong, Y., Leber, A., B., &amp; Golomb, J. D. (2019, October). </w:t>
       </w:r>
       <w:r>
         <w:rPr>
@@ -6377,43 +5258,7 @@
           <w:sz w:val="17"/>
           <w:szCs w:val="17"/>
         </w:rPr>
-        <w:t xml:space="preserve"> Hong, Y., </w:t>
-      </w:r>
-      <w:proofErr w:type="spellStart"/>
-      <w:r>
-        <w:rPr>
-          <w:rFonts w:ascii="Calibri" w:hAnsi="Calibri" w:cs="Calibri"/>
-          <w:sz w:val="17"/>
-          <w:szCs w:val="17"/>
-        </w:rPr>
-        <w:t>Golomb</w:t>
-      </w:r>
-      <w:proofErr w:type="spellEnd"/>
-      <w:r>
-        <w:rPr>
-          <w:rFonts w:ascii="Calibri" w:hAnsi="Calibri" w:cs="Calibri"/>
-          <w:sz w:val="17"/>
-          <w:szCs w:val="17"/>
-        </w:rPr>
-        <w:t xml:space="preserve">, J. D., </w:t>
-      </w:r>
-      <w:proofErr w:type="spellStart"/>
-      <w:r>
-        <w:rPr>
-          <w:rFonts w:ascii="Calibri" w:hAnsi="Calibri" w:cs="Calibri"/>
-          <w:sz w:val="17"/>
-          <w:szCs w:val="17"/>
-        </w:rPr>
-        <w:t>Leber</w:t>
-      </w:r>
-      <w:proofErr w:type="spellEnd"/>
-      <w:r>
-        <w:rPr>
-          <w:rFonts w:ascii="Calibri" w:hAnsi="Calibri" w:cs="Calibri"/>
-          <w:sz w:val="17"/>
-          <w:szCs w:val="17"/>
-        </w:rPr>
-        <w:t xml:space="preserve">, A., B. (2019, May). </w:t>
+        <w:t xml:space="preserve"> Hong, Y., Golomb, J. D., Leber, A., B. (2019, May). </w:t>
       </w:r>
       <w:r>
         <w:rPr>
@@ -6484,23 +5329,13 @@
         </w:rPr>
         <w:t xml:space="preserve">Scotti, P. S., </w:t>
       </w:r>
-      <w:proofErr w:type="spellStart"/>
-      <w:r>
-        <w:rPr>
-          <w:rFonts w:ascii="Calibri" w:hAnsi="Calibri" w:cs="Calibri"/>
-          <w:sz w:val="17"/>
-          <w:szCs w:val="17"/>
-        </w:rPr>
-        <w:t>Golomb</w:t>
-      </w:r>
-      <w:proofErr w:type="spellEnd"/>
-      <w:r>
-        <w:rPr>
-          <w:rFonts w:ascii="Calibri" w:hAnsi="Calibri" w:cs="Calibri"/>
-          <w:sz w:val="17"/>
-          <w:szCs w:val="17"/>
-        </w:rPr>
-        <w:t xml:space="preserve">, J. D. (2019, May). </w:t>
+      <w:r>
+        <w:rPr>
+          <w:rFonts w:ascii="Calibri" w:hAnsi="Calibri" w:cs="Calibri"/>
+          <w:sz w:val="17"/>
+          <w:szCs w:val="17"/>
+        </w:rPr>
+        <w:t xml:space="preserve">Golomb, J. D. (2019, May). </w:t>
       </w:r>
       <w:r>
         <w:rPr>
@@ -6554,45 +5389,14 @@
           <w:szCs w:val="17"/>
         </w:rPr>
       </w:pPr>
-      <w:proofErr w:type="spellStart"/>
-      <w:r>
-        <w:rPr>
-          <w:rFonts w:ascii="Calibri" w:hAnsi="Calibri" w:cs="Calibri"/>
-          <w:bCs/>
-          <w:sz w:val="17"/>
-          <w:szCs w:val="17"/>
-        </w:rPr>
-        <w:t>Janakiefski</w:t>
-      </w:r>
-      <w:proofErr w:type="spellEnd"/>
-      <w:r>
-        <w:rPr>
-          <w:rFonts w:ascii="Calibri" w:hAnsi="Calibri" w:cs="Calibri"/>
-          <w:bCs/>
-          <w:sz w:val="17"/>
-          <w:szCs w:val="17"/>
-        </w:rPr>
-        <w:t xml:space="preserve">, L., </w:t>
-      </w:r>
-      <w:proofErr w:type="spellStart"/>
-      <w:r>
-        <w:rPr>
-          <w:rFonts w:ascii="Calibri" w:hAnsi="Calibri" w:cs="Calibri"/>
-          <w:bCs/>
-          <w:sz w:val="17"/>
-          <w:szCs w:val="17"/>
-        </w:rPr>
-        <w:t>Smerdell</w:t>
-      </w:r>
-      <w:proofErr w:type="spellEnd"/>
-      <w:r>
-        <w:rPr>
-          <w:rFonts w:ascii="Calibri" w:hAnsi="Calibri" w:cs="Calibri"/>
-          <w:bCs/>
-          <w:sz w:val="17"/>
-          <w:szCs w:val="17"/>
-        </w:rPr>
-        <w:t xml:space="preserve">, M., </w:t>
+      <w:r>
+        <w:rPr>
+          <w:rFonts w:ascii="Calibri" w:hAnsi="Calibri" w:cs="Calibri"/>
+          <w:bCs/>
+          <w:sz w:val="17"/>
+          <w:szCs w:val="17"/>
+        </w:rPr>
+        <w:t xml:space="preserve">Janakiefski, L., Smerdell, M., </w:t>
       </w:r>
       <w:r>
         <w:rPr>
@@ -6611,49 +5415,8 @@
           <w:sz w:val="17"/>
           <w:szCs w:val="17"/>
         </w:rPr>
-        <w:t xml:space="preserve">, </w:t>
-      </w:r>
-      <w:proofErr w:type="spellStart"/>
-      <w:r>
-        <w:rPr>
-          <w:rFonts w:ascii="Calibri" w:hAnsi="Calibri" w:cs="Calibri"/>
-          <w:bCs/>
-          <w:sz w:val="17"/>
-          <w:szCs w:val="17"/>
-        </w:rPr>
-        <w:t>Maxcey</w:t>
-      </w:r>
-      <w:proofErr w:type="spellEnd"/>
-      <w:r>
-        <w:rPr>
-          <w:rFonts w:ascii="Calibri" w:hAnsi="Calibri" w:cs="Calibri"/>
-          <w:bCs/>
-          <w:sz w:val="17"/>
-          <w:szCs w:val="17"/>
-        </w:rPr>
-        <w:t xml:space="preserve">, A. (2019, March). Does recognition-induced forgetting operate over </w:t>
-      </w:r>
-      <w:proofErr w:type="gramStart"/>
-      <w:r>
-        <w:rPr>
-          <w:rFonts w:ascii="Calibri" w:hAnsi="Calibri" w:cs="Calibri"/>
-          <w:bCs/>
-          <w:sz w:val="17"/>
-          <w:szCs w:val="17"/>
-        </w:rPr>
-        <w:t>temporally-grouped</w:t>
-      </w:r>
-      <w:proofErr w:type="gramEnd"/>
-      <w:r>
-        <w:rPr>
-          <w:rFonts w:ascii="Calibri" w:hAnsi="Calibri" w:cs="Calibri"/>
-          <w:bCs/>
-          <w:sz w:val="17"/>
-          <w:szCs w:val="17"/>
-        </w:rPr>
-        <w:t xml:space="preserve"> objects? </w:t>
-      </w:r>
-      <w:proofErr w:type="spellStart"/>
+        <w:t xml:space="preserve">, Maxcey, A. (2019, March). Does recognition-induced forgetting operate over temporally-grouped objects? </w:t>
+      </w:r>
       <w:r>
         <w:rPr>
           <w:rFonts w:ascii="Calibri" w:hAnsi="Calibri" w:cs="Calibri"/>
@@ -6665,7 +5428,6 @@
         </w:rPr>
         <w:t>CogFest</w:t>
       </w:r>
-      <w:proofErr w:type="spellEnd"/>
       <w:r>
         <w:rPr>
           <w:rFonts w:ascii="Calibri" w:hAnsi="Calibri" w:cs="Calibri"/>
@@ -6706,43 +5468,7 @@
           <w:sz w:val="17"/>
           <w:szCs w:val="17"/>
         </w:rPr>
-        <w:t xml:space="preserve"> Hong, Y., </w:t>
-      </w:r>
-      <w:proofErr w:type="spellStart"/>
-      <w:r>
-        <w:rPr>
-          <w:rFonts w:ascii="Calibri" w:hAnsi="Calibri" w:cs="Calibri"/>
-          <w:sz w:val="17"/>
-          <w:szCs w:val="17"/>
-        </w:rPr>
-        <w:t>Golomb</w:t>
-      </w:r>
-      <w:proofErr w:type="spellEnd"/>
-      <w:r>
-        <w:rPr>
-          <w:rFonts w:ascii="Calibri" w:hAnsi="Calibri" w:cs="Calibri"/>
-          <w:sz w:val="17"/>
-          <w:szCs w:val="17"/>
-        </w:rPr>
-        <w:t xml:space="preserve">, J. D., </w:t>
-      </w:r>
-      <w:proofErr w:type="spellStart"/>
-      <w:r>
-        <w:rPr>
-          <w:rFonts w:ascii="Calibri" w:hAnsi="Calibri" w:cs="Calibri"/>
-          <w:sz w:val="17"/>
-          <w:szCs w:val="17"/>
-        </w:rPr>
-        <w:t>Leber</w:t>
-      </w:r>
-      <w:proofErr w:type="spellEnd"/>
-      <w:r>
-        <w:rPr>
-          <w:rFonts w:ascii="Calibri" w:hAnsi="Calibri" w:cs="Calibri"/>
-          <w:sz w:val="17"/>
-          <w:szCs w:val="17"/>
-        </w:rPr>
-        <w:t xml:space="preserve">, A., B. (2018, November). Statistical regularities during object encoding distort long-term memory. </w:t>
+        <w:t xml:space="preserve"> Hong, Y., Golomb, J. D., Leber, A., B. (2018, November). Statistical regularities during object encoding distort long-term memory. </w:t>
       </w:r>
       <w:r>
         <w:rPr>
@@ -6814,43 +5540,7 @@
           <w:sz w:val="17"/>
           <w:szCs w:val="17"/>
         </w:rPr>
-        <w:t xml:space="preserve"> Hong, Y., </w:t>
-      </w:r>
-      <w:proofErr w:type="spellStart"/>
-      <w:r>
-        <w:rPr>
-          <w:rFonts w:ascii="Calibri" w:hAnsi="Calibri" w:cs="Calibri"/>
-          <w:sz w:val="17"/>
-          <w:szCs w:val="17"/>
-        </w:rPr>
-        <w:t>Golomb</w:t>
-      </w:r>
-      <w:proofErr w:type="spellEnd"/>
-      <w:r>
-        <w:rPr>
-          <w:rFonts w:ascii="Calibri" w:hAnsi="Calibri" w:cs="Calibri"/>
-          <w:sz w:val="17"/>
-          <w:szCs w:val="17"/>
-        </w:rPr>
-        <w:t xml:space="preserve">, J. D., </w:t>
-      </w:r>
-      <w:proofErr w:type="spellStart"/>
-      <w:r>
-        <w:rPr>
-          <w:rFonts w:ascii="Calibri" w:hAnsi="Calibri" w:cs="Calibri"/>
-          <w:sz w:val="17"/>
-          <w:szCs w:val="17"/>
-        </w:rPr>
-        <w:t>Leber</w:t>
-      </w:r>
-      <w:proofErr w:type="spellEnd"/>
-      <w:r>
-        <w:rPr>
-          <w:rFonts w:ascii="Calibri" w:hAnsi="Calibri" w:cs="Calibri"/>
-          <w:sz w:val="17"/>
-          <w:szCs w:val="17"/>
-        </w:rPr>
-        <w:t xml:space="preserve">, A., B. (2018, September). Statistical regularities during object encoding distort long-term memory. </w:t>
+        <w:t xml:space="preserve"> Hong, Y., Golomb, J. D., Leber, A., B. (2018, September). Statistical regularities during object encoding distort long-term memory. </w:t>
       </w:r>
       <w:r>
         <w:rPr>
@@ -6904,43 +5594,7 @@
           <w:sz w:val="17"/>
           <w:szCs w:val="17"/>
         </w:rPr>
-        <w:t xml:space="preserve"> Hong, Y., </w:t>
-      </w:r>
-      <w:proofErr w:type="spellStart"/>
-      <w:r>
-        <w:rPr>
-          <w:rFonts w:ascii="Calibri" w:hAnsi="Calibri" w:cs="Calibri"/>
-          <w:sz w:val="17"/>
-          <w:szCs w:val="17"/>
-        </w:rPr>
-        <w:t>Golomb</w:t>
-      </w:r>
-      <w:proofErr w:type="spellEnd"/>
-      <w:r>
-        <w:rPr>
-          <w:rFonts w:ascii="Calibri" w:hAnsi="Calibri" w:cs="Calibri"/>
-          <w:sz w:val="17"/>
-          <w:szCs w:val="17"/>
-        </w:rPr>
-        <w:t xml:space="preserve">, J. D., </w:t>
-      </w:r>
-      <w:proofErr w:type="spellStart"/>
-      <w:r>
-        <w:rPr>
-          <w:rFonts w:ascii="Calibri" w:hAnsi="Calibri" w:cs="Calibri"/>
-          <w:sz w:val="17"/>
-          <w:szCs w:val="17"/>
-        </w:rPr>
-        <w:t>Leber</w:t>
-      </w:r>
-      <w:proofErr w:type="spellEnd"/>
-      <w:r>
-        <w:rPr>
-          <w:rFonts w:ascii="Calibri" w:hAnsi="Calibri" w:cs="Calibri"/>
-          <w:sz w:val="17"/>
-          <w:szCs w:val="17"/>
-        </w:rPr>
-        <w:t xml:space="preserve">, A., B. (2018, May). Statistical regularities during object encoding distort long-term memory. </w:t>
+        <w:t xml:space="preserve"> Hong, Y., Golomb, J. D., Leber, A., B. (2018, May). Statistical regularities during object encoding distort long-term memory. </w:t>
       </w:r>
       <w:r>
         <w:rPr>
@@ -6982,25 +5636,7 @@
           <w:sz w:val="17"/>
           <w:szCs w:val="17"/>
         </w:rPr>
-        <w:t xml:space="preserve">Adamo, S., Nah, J., </w:t>
-      </w:r>
-      <w:proofErr w:type="spellStart"/>
-      <w:r>
-        <w:rPr>
-          <w:rFonts w:ascii="Calibri" w:hAnsi="Calibri" w:cs="Calibri"/>
-          <w:sz w:val="17"/>
-          <w:szCs w:val="17"/>
-        </w:rPr>
-        <w:t>Collegio</w:t>
-      </w:r>
-      <w:proofErr w:type="spellEnd"/>
-      <w:r>
-        <w:rPr>
-          <w:rFonts w:ascii="Calibri" w:hAnsi="Calibri" w:cs="Calibri"/>
-          <w:sz w:val="17"/>
-          <w:szCs w:val="17"/>
-        </w:rPr>
-        <w:t xml:space="preserve">, A., </w:t>
+        <w:t xml:space="preserve">Adamo, S., Nah, J., Collegio, A., </w:t>
       </w:r>
       <w:r>
         <w:rPr>
@@ -7011,23 +5647,13 @@
         </w:rPr>
         <w:t xml:space="preserve">Scotti, P. S., </w:t>
       </w:r>
-      <w:proofErr w:type="spellStart"/>
-      <w:r>
-        <w:rPr>
-          <w:rFonts w:ascii="Calibri" w:hAnsi="Calibri" w:cs="Calibri"/>
-          <w:sz w:val="17"/>
-          <w:szCs w:val="17"/>
-        </w:rPr>
-        <w:t>Shomstein</w:t>
-      </w:r>
-      <w:proofErr w:type="spellEnd"/>
-      <w:r>
-        <w:rPr>
-          <w:rFonts w:ascii="Calibri" w:hAnsi="Calibri" w:cs="Calibri"/>
-          <w:sz w:val="17"/>
-          <w:szCs w:val="17"/>
-        </w:rPr>
-        <w:t xml:space="preserve">, S. (2018, May). The flux capacitor account: A new theoretical account of multiple target visual search errors. </w:t>
+      <w:r>
+        <w:rPr>
+          <w:rFonts w:ascii="Calibri" w:hAnsi="Calibri" w:cs="Calibri"/>
+          <w:sz w:val="17"/>
+          <w:szCs w:val="17"/>
+        </w:rPr>
+        <w:t xml:space="preserve">Shomstein, S. (2018, May). The flux capacitor account: A new theoretical account of multiple target visual search errors. </w:t>
       </w:r>
       <w:r>
         <w:rPr>
@@ -7073,23 +5699,13 @@
         </w:rPr>
         <w:t>*</w:t>
       </w:r>
-      <w:proofErr w:type="spellStart"/>
-      <w:r>
-        <w:rPr>
-          <w:rFonts w:ascii="Calibri" w:hAnsi="Calibri" w:cs="Calibri"/>
-          <w:sz w:val="17"/>
-          <w:szCs w:val="17"/>
-        </w:rPr>
-        <w:t>Collegio</w:t>
-      </w:r>
-      <w:proofErr w:type="spellEnd"/>
-      <w:r>
-        <w:rPr>
-          <w:rFonts w:ascii="Calibri" w:hAnsi="Calibri" w:cs="Calibri"/>
-          <w:sz w:val="17"/>
-          <w:szCs w:val="17"/>
-        </w:rPr>
-        <w:t xml:space="preserve">, A., Nah, J., </w:t>
+      <w:r>
+        <w:rPr>
+          <w:rFonts w:ascii="Calibri" w:hAnsi="Calibri" w:cs="Calibri"/>
+          <w:sz w:val="17"/>
+          <w:szCs w:val="17"/>
+        </w:rPr>
+        <w:t xml:space="preserve">Collegio, A., Nah, J., </w:t>
       </w:r>
       <w:r>
         <w:rPr>
@@ -7107,25 +5723,7 @@
           <w:sz w:val="17"/>
           <w:szCs w:val="17"/>
         </w:rPr>
-        <w:t xml:space="preserve"> </w:t>
-      </w:r>
-      <w:proofErr w:type="spellStart"/>
-      <w:r>
-        <w:rPr>
-          <w:rFonts w:ascii="Calibri" w:hAnsi="Calibri" w:cs="Calibri"/>
-          <w:sz w:val="17"/>
-          <w:szCs w:val="17"/>
-        </w:rPr>
-        <w:t>Shomstein</w:t>
-      </w:r>
-      <w:proofErr w:type="spellEnd"/>
-      <w:r>
-        <w:rPr>
-          <w:rFonts w:ascii="Calibri" w:hAnsi="Calibri" w:cs="Calibri"/>
-          <w:sz w:val="17"/>
-          <w:szCs w:val="17"/>
-        </w:rPr>
-        <w:t xml:space="preserve">, S. (2017, November). Real-world object size affects attentional allocation. </w:t>
+        <w:t xml:space="preserve"> Shomstein, S. (2017, November). Real-world object size affects attentional allocation. </w:t>
       </w:r>
       <w:r>
         <w:rPr>
@@ -7176,43 +5774,7 @@
           <w:sz w:val="17"/>
           <w:szCs w:val="17"/>
         </w:rPr>
-        <w:t xml:space="preserve"> </w:t>
-      </w:r>
-      <w:proofErr w:type="spellStart"/>
-      <w:r>
-        <w:rPr>
-          <w:rFonts w:ascii="Calibri" w:hAnsi="Calibri" w:cs="Calibri"/>
-          <w:sz w:val="17"/>
-          <w:szCs w:val="17"/>
-        </w:rPr>
-        <w:t>Collegio</w:t>
-      </w:r>
-      <w:proofErr w:type="spellEnd"/>
-      <w:r>
-        <w:rPr>
-          <w:rFonts w:ascii="Calibri" w:hAnsi="Calibri" w:cs="Calibri"/>
-          <w:sz w:val="17"/>
-          <w:szCs w:val="17"/>
-        </w:rPr>
-        <w:t xml:space="preserve">, A., &amp; </w:t>
-      </w:r>
-      <w:proofErr w:type="spellStart"/>
-      <w:r>
-        <w:rPr>
-          <w:rFonts w:ascii="Calibri" w:hAnsi="Calibri" w:cs="Calibri"/>
-          <w:sz w:val="17"/>
-          <w:szCs w:val="17"/>
-        </w:rPr>
-        <w:t>Shomstein</w:t>
-      </w:r>
-      <w:proofErr w:type="spellEnd"/>
-      <w:r>
-        <w:rPr>
-          <w:rFonts w:ascii="Calibri" w:hAnsi="Calibri" w:cs="Calibri"/>
-          <w:sz w:val="17"/>
-          <w:szCs w:val="17"/>
-        </w:rPr>
-        <w:t xml:space="preserve">, S. (2017, November). Task-irrelevant object category guides attentional allocation. </w:t>
+        <w:t xml:space="preserve"> Collegio, A., &amp; Shomstein, S. (2017, November). Task-irrelevant object category guides attentional allocation. </w:t>
       </w:r>
       <w:r>
         <w:rPr>
@@ -7263,43 +5825,7 @@
           <w:sz w:val="17"/>
           <w:szCs w:val="17"/>
         </w:rPr>
-        <w:t xml:space="preserve"> Adamo, S., </w:t>
-      </w:r>
-      <w:proofErr w:type="spellStart"/>
-      <w:r>
-        <w:rPr>
-          <w:rFonts w:ascii="Calibri" w:hAnsi="Calibri" w:cs="Calibri"/>
-          <w:sz w:val="17"/>
-          <w:szCs w:val="17"/>
-        </w:rPr>
-        <w:t>Mitroff</w:t>
-      </w:r>
-      <w:proofErr w:type="spellEnd"/>
-      <w:r>
-        <w:rPr>
-          <w:rFonts w:ascii="Calibri" w:hAnsi="Calibri" w:cs="Calibri"/>
-          <w:sz w:val="17"/>
-          <w:szCs w:val="17"/>
-        </w:rPr>
-        <w:t xml:space="preserve">, S., </w:t>
-      </w:r>
-      <w:proofErr w:type="spellStart"/>
-      <w:r>
-        <w:rPr>
-          <w:rFonts w:ascii="Calibri" w:hAnsi="Calibri" w:cs="Calibri"/>
-          <w:sz w:val="17"/>
-          <w:szCs w:val="17"/>
-        </w:rPr>
-        <w:t>Shomstein</w:t>
-      </w:r>
-      <w:proofErr w:type="spellEnd"/>
-      <w:r>
-        <w:rPr>
-          <w:rFonts w:ascii="Calibri" w:hAnsi="Calibri" w:cs="Calibri"/>
-          <w:sz w:val="17"/>
-          <w:szCs w:val="17"/>
-        </w:rPr>
-        <w:t xml:space="preserve">, S. (2017, May). Repetition priming preferentially benefits infrequent targets. </w:t>
+        <w:t xml:space="preserve"> Adamo, S., Mitroff, S., Shomstein, S. (2017, May). Repetition priming preferentially benefits infrequent targets. </w:t>
       </w:r>
       <w:r>
         <w:rPr>
@@ -7341,25 +5867,7 @@
           <w:sz w:val="17"/>
           <w:szCs w:val="17"/>
         </w:rPr>
-        <w:t xml:space="preserve">Adamo, S., Nah, J., </w:t>
-      </w:r>
-      <w:proofErr w:type="spellStart"/>
-      <w:r>
-        <w:rPr>
-          <w:rFonts w:ascii="Calibri" w:hAnsi="Calibri" w:cs="Calibri"/>
-          <w:sz w:val="17"/>
-          <w:szCs w:val="17"/>
-        </w:rPr>
-        <w:t>Collegio</w:t>
-      </w:r>
-      <w:proofErr w:type="spellEnd"/>
-      <w:r>
-        <w:rPr>
-          <w:rFonts w:ascii="Calibri" w:hAnsi="Calibri" w:cs="Calibri"/>
-          <w:sz w:val="17"/>
-          <w:szCs w:val="17"/>
-        </w:rPr>
-        <w:t xml:space="preserve">, A., </w:t>
+        <w:t xml:space="preserve">Adamo, S., Nah, J., Collegio, A., </w:t>
       </w:r>
       <w:r>
         <w:rPr>
@@ -7376,25 +5884,7 @@
           <w:sz w:val="17"/>
           <w:szCs w:val="17"/>
         </w:rPr>
-        <w:t xml:space="preserve"> </w:t>
-      </w:r>
-      <w:proofErr w:type="spellStart"/>
-      <w:r>
-        <w:rPr>
-          <w:rFonts w:ascii="Calibri" w:hAnsi="Calibri" w:cs="Calibri"/>
-          <w:sz w:val="17"/>
-          <w:szCs w:val="17"/>
-        </w:rPr>
-        <w:t>Shomstein</w:t>
-      </w:r>
-      <w:proofErr w:type="spellEnd"/>
-      <w:r>
-        <w:rPr>
-          <w:rFonts w:ascii="Calibri" w:hAnsi="Calibri" w:cs="Calibri"/>
-          <w:sz w:val="17"/>
-          <w:szCs w:val="17"/>
-        </w:rPr>
-        <w:t xml:space="preserve">, S. (2017, May). Does orientation matter? Same or differently oriented targets in a multiple target search. </w:t>
+        <w:t xml:space="preserve"> Shomstein, S. (2017, May). Does orientation matter? Same or differently oriented targets in a multiple target search. </w:t>
       </w:r>
       <w:r>
         <w:rPr>
@@ -7430,23 +5920,13 @@
           <w:szCs w:val="17"/>
         </w:rPr>
       </w:pPr>
-      <w:proofErr w:type="spellStart"/>
-      <w:r>
-        <w:rPr>
-          <w:rFonts w:ascii="Calibri" w:hAnsi="Calibri" w:cs="Calibri"/>
-          <w:sz w:val="17"/>
-          <w:szCs w:val="17"/>
-        </w:rPr>
-        <w:t>Collegio</w:t>
-      </w:r>
-      <w:proofErr w:type="spellEnd"/>
-      <w:r>
-        <w:rPr>
-          <w:rFonts w:ascii="Calibri" w:hAnsi="Calibri" w:cs="Calibri"/>
-          <w:sz w:val="17"/>
-          <w:szCs w:val="17"/>
-        </w:rPr>
-        <w:t xml:space="preserve">, A., Nah, J., </w:t>
+      <w:r>
+        <w:rPr>
+          <w:rFonts w:ascii="Calibri" w:hAnsi="Calibri" w:cs="Calibri"/>
+          <w:sz w:val="17"/>
+          <w:szCs w:val="17"/>
+        </w:rPr>
+        <w:t xml:space="preserve">Collegio, A., Nah, J., </w:t>
       </w:r>
       <w:r>
         <w:rPr>
@@ -7463,25 +5943,7 @@
           <w:sz w:val="17"/>
           <w:szCs w:val="17"/>
         </w:rPr>
-        <w:t xml:space="preserve"> </w:t>
-      </w:r>
-      <w:proofErr w:type="spellStart"/>
-      <w:r>
-        <w:rPr>
-          <w:rFonts w:ascii="Calibri" w:hAnsi="Calibri" w:cs="Calibri"/>
-          <w:sz w:val="17"/>
-          <w:szCs w:val="17"/>
-        </w:rPr>
-        <w:t>Shomstein</w:t>
-      </w:r>
-      <w:proofErr w:type="spellEnd"/>
-      <w:r>
-        <w:rPr>
-          <w:rFonts w:ascii="Calibri" w:hAnsi="Calibri" w:cs="Calibri"/>
-          <w:sz w:val="17"/>
-          <w:szCs w:val="17"/>
-        </w:rPr>
-        <w:t xml:space="preserve">, S. (2017, May). Real-world object size affects attentional allocation. </w:t>
+        <w:t xml:space="preserve"> Shomstein, S. (2017, May). Real-world object size affects attentional allocation. </w:t>
       </w:r>
       <w:r>
         <w:rPr>
@@ -7532,43 +5994,7 @@
           <w:sz w:val="17"/>
           <w:szCs w:val="17"/>
         </w:rPr>
-        <w:t xml:space="preserve"> Adamo, S., </w:t>
-      </w:r>
-      <w:proofErr w:type="spellStart"/>
-      <w:r>
-        <w:rPr>
-          <w:rFonts w:ascii="Calibri" w:hAnsi="Calibri" w:cs="Calibri"/>
-          <w:sz w:val="17"/>
-          <w:szCs w:val="17"/>
-        </w:rPr>
-        <w:t>Mitroff</w:t>
-      </w:r>
-      <w:proofErr w:type="spellEnd"/>
-      <w:r>
-        <w:rPr>
-          <w:rFonts w:ascii="Calibri" w:hAnsi="Calibri" w:cs="Calibri"/>
-          <w:sz w:val="17"/>
-          <w:szCs w:val="17"/>
-        </w:rPr>
-        <w:t xml:space="preserve">, S., </w:t>
-      </w:r>
-      <w:proofErr w:type="spellStart"/>
-      <w:r>
-        <w:rPr>
-          <w:rFonts w:ascii="Calibri" w:hAnsi="Calibri" w:cs="Calibri"/>
-          <w:sz w:val="17"/>
-          <w:szCs w:val="17"/>
-        </w:rPr>
-        <w:t>Shomstein</w:t>
-      </w:r>
-      <w:proofErr w:type="spellEnd"/>
-      <w:r>
-        <w:rPr>
-          <w:rFonts w:ascii="Calibri" w:hAnsi="Calibri" w:cs="Calibri"/>
-          <w:sz w:val="17"/>
-          <w:szCs w:val="17"/>
-        </w:rPr>
-        <w:t xml:space="preserve">, S. (2017, April). Repetition priming preferentially benefits infrequent targets. </w:t>
+        <w:t xml:space="preserve"> Adamo, S., Mitroff, S., Shomstein, S. (2017, April). Repetition priming preferentially benefits infrequent targets. </w:t>
       </w:r>
       <w:r>
         <w:rPr>
@@ -7655,25 +6081,7 @@
           <w:sz w:val="17"/>
           <w:szCs w:val="17"/>
         </w:rPr>
-        <w:t xml:space="preserve"> Malcolm, G.L., Peterson, M., &amp; </w:t>
-      </w:r>
-      <w:proofErr w:type="spellStart"/>
-      <w:r>
-        <w:rPr>
-          <w:rFonts w:ascii="Calibri" w:hAnsi="Calibri" w:cs="Calibri"/>
-          <w:sz w:val="17"/>
-          <w:szCs w:val="17"/>
-        </w:rPr>
-        <w:t>Shomstein</w:t>
-      </w:r>
-      <w:proofErr w:type="spellEnd"/>
-      <w:r>
-        <w:rPr>
-          <w:rFonts w:ascii="Calibri" w:hAnsi="Calibri" w:cs="Calibri"/>
-          <w:sz w:val="17"/>
-          <w:szCs w:val="17"/>
-        </w:rPr>
-        <w:t xml:space="preserve">, S. (2016, November). Reality vs. Simplicity: The effects of real-world objects on attentional selection. </w:t>
+        <w:t xml:space="preserve"> Malcolm, G.L., Peterson, M., &amp; Shomstein, S. (2016, November). Reality vs. Simplicity: The effects of real-world objects on attentional selection. </w:t>
       </w:r>
       <w:r>
         <w:rPr>
@@ -7724,25 +6132,7 @@
           <w:sz w:val="17"/>
           <w:szCs w:val="17"/>
         </w:rPr>
-        <w:t xml:space="preserve"> Malcolm, G.L., Peterson, M., &amp; </w:t>
-      </w:r>
-      <w:proofErr w:type="spellStart"/>
-      <w:r>
-        <w:rPr>
-          <w:rFonts w:ascii="Calibri" w:hAnsi="Calibri" w:cs="Calibri"/>
-          <w:sz w:val="17"/>
-          <w:szCs w:val="17"/>
-        </w:rPr>
-        <w:t>Shomstein</w:t>
-      </w:r>
-      <w:proofErr w:type="spellEnd"/>
-      <w:r>
-        <w:rPr>
-          <w:rFonts w:ascii="Calibri" w:hAnsi="Calibri" w:cs="Calibri"/>
-          <w:sz w:val="17"/>
-          <w:szCs w:val="17"/>
-        </w:rPr>
-        <w:t xml:space="preserve">, S. (2016, May). Reality vs. Simplicity: The effects of real-world objects on attentional selection. </w:t>
+        <w:t xml:space="preserve"> Malcolm, G.L., Peterson, M., &amp; Shomstein, S. (2016, May). Reality vs. Simplicity: The effects of real-world objects on attentional selection. </w:t>
       </w:r>
       <w:r>
         <w:rPr>
@@ -7856,39 +6246,8 @@
           <w:sz w:val="21"/>
           <w:szCs w:val="21"/>
         </w:rPr>
-        <w:t>Neural networks (</w:t>
-      </w:r>
-      <w:proofErr w:type="spellStart"/>
-      <w:r>
-        <w:rPr>
-          <w:rFonts w:ascii="Calibri" w:hAnsi="Calibri" w:cs="Calibri"/>
-          <w:color w:val="auto"/>
-          <w:sz w:val="21"/>
-          <w:szCs w:val="21"/>
-        </w:rPr>
-        <w:t>PyTorch</w:t>
-      </w:r>
-      <w:proofErr w:type="spellEnd"/>
-      <w:r>
-        <w:rPr>
-          <w:rFonts w:ascii="Calibri" w:hAnsi="Calibri" w:cs="Calibri"/>
-          <w:color w:val="auto"/>
-          <w:sz w:val="21"/>
-          <w:szCs w:val="21"/>
-        </w:rPr>
-        <w:t xml:space="preserve">) and encoding/decoding </w:t>
-      </w:r>
-      <w:proofErr w:type="gramStart"/>
-      <w:r>
-        <w:rPr>
-          <w:rFonts w:ascii="Calibri" w:hAnsi="Calibri" w:cs="Calibri"/>
-          <w:color w:val="auto"/>
-          <w:sz w:val="21"/>
-          <w:szCs w:val="21"/>
-        </w:rPr>
-        <w:t>models</w:t>
-      </w:r>
-      <w:proofErr w:type="gramEnd"/>
+        <w:t>Neural networks (PyTorch) and encoding/decoding models</w:t>
+      </w:r>
     </w:p>
     <w:p>
       <w:pPr>
@@ -7912,67 +6271,7 @@
           <w:sz w:val="21"/>
           <w:szCs w:val="21"/>
         </w:rPr>
-        <w:t xml:space="preserve">FMRI (designing experiments, collecting data, pre-/post-processing; SPM, </w:t>
-      </w:r>
-      <w:proofErr w:type="spellStart"/>
-      <w:r>
-        <w:rPr>
-          <w:rFonts w:ascii="Calibri" w:hAnsi="Calibri" w:cs="Calibri"/>
-          <w:color w:val="auto"/>
-          <w:sz w:val="21"/>
-          <w:szCs w:val="21"/>
-        </w:rPr>
-        <w:t>Nipype</w:t>
-      </w:r>
-      <w:proofErr w:type="spellEnd"/>
-      <w:r>
-        <w:rPr>
-          <w:rFonts w:ascii="Calibri" w:hAnsi="Calibri" w:cs="Calibri"/>
-          <w:color w:val="auto"/>
-          <w:sz w:val="21"/>
-          <w:szCs w:val="21"/>
-        </w:rPr>
-        <w:t xml:space="preserve">, </w:t>
-      </w:r>
-      <w:proofErr w:type="spellStart"/>
-      <w:r>
-        <w:rPr>
-          <w:rFonts w:ascii="Calibri" w:hAnsi="Calibri" w:cs="Calibri"/>
-          <w:color w:val="auto"/>
-          <w:sz w:val="21"/>
-          <w:szCs w:val="21"/>
-        </w:rPr>
-        <w:t>Freesurfer</w:t>
-      </w:r>
-      <w:proofErr w:type="spellEnd"/>
-      <w:r>
-        <w:rPr>
-          <w:rFonts w:ascii="Calibri" w:hAnsi="Calibri" w:cs="Calibri"/>
-          <w:color w:val="auto"/>
-          <w:sz w:val="21"/>
-          <w:szCs w:val="21"/>
-        </w:rPr>
-        <w:t xml:space="preserve">, </w:t>
-      </w:r>
-      <w:proofErr w:type="spellStart"/>
-      <w:r>
-        <w:rPr>
-          <w:rFonts w:ascii="Calibri" w:hAnsi="Calibri" w:cs="Calibri"/>
-          <w:color w:val="auto"/>
-          <w:sz w:val="21"/>
-          <w:szCs w:val="21"/>
-        </w:rPr>
-        <w:t>Fmriprep</w:t>
-      </w:r>
-      <w:proofErr w:type="spellEnd"/>
-      <w:r>
-        <w:rPr>
-          <w:rFonts w:ascii="Calibri" w:hAnsi="Calibri" w:cs="Calibri"/>
-          <w:color w:val="auto"/>
-          <w:sz w:val="21"/>
-          <w:szCs w:val="21"/>
-        </w:rPr>
-        <w:t>)</w:t>
+        <w:t>FMRI (designing experiments, collecting data, pre-/post-processing; SPM, Nipype, Freesurfer, Fmriprep)</w:t>
       </w:r>
     </w:p>
     <w:p>
@@ -8015,27 +6314,7 @@
           <w:sz w:val="21"/>
           <w:szCs w:val="21"/>
         </w:rPr>
-        <w:t xml:space="preserve">, </w:t>
-      </w:r>
-      <w:proofErr w:type="spellStart"/>
-      <w:r>
-        <w:rPr>
-          <w:rFonts w:ascii="Calibri" w:hAnsi="Calibri" w:cs="Calibri"/>
-          <w:color w:val="auto"/>
-          <w:sz w:val="21"/>
-          <w:szCs w:val="21"/>
-        </w:rPr>
-        <w:t>Slurm</w:t>
-      </w:r>
-      <w:proofErr w:type="spellEnd"/>
-      <w:r>
-        <w:rPr>
-          <w:rFonts w:ascii="Calibri" w:hAnsi="Calibri" w:cs="Calibri"/>
-          <w:color w:val="auto"/>
-          <w:sz w:val="21"/>
-          <w:szCs w:val="21"/>
-        </w:rPr>
-        <w:t xml:space="preserve"> HPC</w:t>
+        <w:t>, Slurm HPC</w:t>
       </w:r>
       <w:r>
         <w:rPr>
@@ -8128,27 +6407,7 @@
           <w:sz w:val="21"/>
           <w:szCs w:val="21"/>
         </w:rPr>
-        <w:t xml:space="preserve">Eye-tracking (experience using/designing experiments for </w:t>
-      </w:r>
-      <w:proofErr w:type="spellStart"/>
-      <w:r>
-        <w:rPr>
-          <w:rFonts w:ascii="Calibri" w:hAnsi="Calibri" w:cs="Calibri"/>
-          <w:color w:val="auto"/>
-          <w:sz w:val="21"/>
-          <w:szCs w:val="21"/>
-        </w:rPr>
-        <w:t>EyeLink</w:t>
-      </w:r>
-      <w:proofErr w:type="spellEnd"/>
-      <w:r>
-        <w:rPr>
-          <w:rFonts w:ascii="Calibri" w:hAnsi="Calibri" w:cs="Calibri"/>
-          <w:color w:val="auto"/>
-          <w:sz w:val="21"/>
-          <w:szCs w:val="21"/>
-        </w:rPr>
-        <w:t xml:space="preserve"> 1000 Plus)</w:t>
+        <w:t>Eye-tracking (experience using/designing experiments for EyeLink 1000 Plus)</w:t>
       </w:r>
     </w:p>
     <w:p>
@@ -8223,9 +6482,8 @@
           <w:sz w:val="21"/>
           <w:szCs w:val="21"/>
         </w:rPr>
-        <w:t xml:space="preserve">Mihir Tripathy, </w:t>
-      </w:r>
-      <w:proofErr w:type="spellStart"/>
+        <w:t xml:space="preserve">Ashutosh Narang, </w:t>
+      </w:r>
       <w:r>
         <w:rPr>
           <w:rFonts w:ascii="Calibri" w:hAnsi="Calibri" w:cs="Calibri"/>
@@ -8233,9 +6491,8 @@
           <w:sz w:val="21"/>
           <w:szCs w:val="21"/>
         </w:rPr>
-        <w:t>Atmadeep</w:t>
-      </w:r>
-      <w:proofErr w:type="spellEnd"/>
+        <w:t>Cesar Torrico</w:t>
+      </w:r>
       <w:r>
         <w:rPr>
           <w:rFonts w:ascii="Calibri" w:hAnsi="Calibri" w:cs="Calibri"/>
@@ -8243,9 +6500,8 @@
           <w:sz w:val="21"/>
           <w:szCs w:val="21"/>
         </w:rPr>
-        <w:t xml:space="preserve"> Banerjee, Stepan </w:t>
-      </w:r>
-      <w:proofErr w:type="spellStart"/>
+        <w:t xml:space="preserve">, </w:t>
+      </w:r>
       <w:r>
         <w:rPr>
           <w:rFonts w:ascii="Calibri" w:hAnsi="Calibri" w:cs="Calibri"/>
@@ -8253,9 +6509,8 @@
           <w:sz w:val="21"/>
           <w:szCs w:val="21"/>
         </w:rPr>
-        <w:t>Shabalin</w:t>
-      </w:r>
-      <w:proofErr w:type="spellEnd"/>
+        <w:t xml:space="preserve">Mihir Tripathy, </w:t>
+      </w:r>
       <w:r>
         <w:rPr>
           <w:rFonts w:ascii="Calibri" w:hAnsi="Calibri" w:cs="Calibri"/>
@@ -8263,7 +6518,7 @@
           <w:sz w:val="21"/>
           <w:szCs w:val="21"/>
         </w:rPr>
-        <w:t xml:space="preserve">, </w:t>
+        <w:t xml:space="preserve">Atmadeep Banerjee, Stepan Shabalin, </w:t>
       </w:r>
       <w:r>
         <w:rPr>
@@ -8281,9 +6536,8 @@
           <w:sz w:val="21"/>
           <w:szCs w:val="21"/>
         </w:rPr>
-        <w:t xml:space="preserve">, </w:t>
-      </w:r>
-      <w:proofErr w:type="spellStart"/>
+        <w:t>, Foyez</w:t>
+      </w:r>
       <w:r>
         <w:rPr>
           <w:rFonts w:ascii="Calibri" w:hAnsi="Calibri" w:cs="Calibri"/>
@@ -8291,9 +6545,8 @@
           <w:sz w:val="21"/>
           <w:szCs w:val="21"/>
         </w:rPr>
-        <w:t>Foyez</w:t>
-      </w:r>
-      <w:proofErr w:type="spellEnd"/>
+        <w:t xml:space="preserve"> Alauddin</w:t>
+      </w:r>
       <w:r>
         <w:rPr>
           <w:rFonts w:ascii="Calibri" w:hAnsi="Calibri" w:cs="Calibri"/>
@@ -8301,9 +6554,8 @@
           <w:sz w:val="21"/>
           <w:szCs w:val="21"/>
         </w:rPr>
-        <w:t xml:space="preserve"> </w:t>
-      </w:r>
-      <w:proofErr w:type="spellStart"/>
+        <w:t xml:space="preserve">, </w:t>
+      </w:r>
       <w:r>
         <w:rPr>
           <w:rFonts w:ascii="Calibri" w:hAnsi="Calibri" w:cs="Calibri"/>
@@ -8311,38 +6563,8 @@
           <w:sz w:val="21"/>
           <w:szCs w:val="21"/>
         </w:rPr>
-        <w:t>Alauddin</w:t>
-      </w:r>
-      <w:proofErr w:type="spellEnd"/>
-      <w:r>
-        <w:rPr>
-          <w:rFonts w:ascii="Calibri" w:hAnsi="Calibri" w:cs="Calibri"/>
-          <w:color w:val="auto"/>
-          <w:sz w:val="21"/>
-          <w:szCs w:val="21"/>
-        </w:rPr>
-        <w:t xml:space="preserve">, </w:t>
-      </w:r>
-      <w:r>
-        <w:rPr>
-          <w:rFonts w:ascii="Calibri" w:hAnsi="Calibri" w:cs="Calibri"/>
-          <w:color w:val="auto"/>
-          <w:sz w:val="21"/>
-          <w:szCs w:val="21"/>
-        </w:rPr>
-        <w:t xml:space="preserve">Nathalie </w:t>
-      </w:r>
-      <w:proofErr w:type="spellStart"/>
-      <w:r>
-        <w:rPr>
-          <w:rFonts w:ascii="Calibri" w:hAnsi="Calibri" w:cs="Calibri"/>
-          <w:color w:val="auto"/>
-          <w:sz w:val="21"/>
-          <w:szCs w:val="21"/>
-        </w:rPr>
-        <w:t>Verlinde</w:t>
-      </w:r>
-      <w:proofErr w:type="spellEnd"/>
+        <w:t>Nathalie Verlinde</w:t>
+      </w:r>
       <w:r>
         <w:rPr>
           <w:rFonts w:ascii="Calibri" w:hAnsi="Calibri" w:cs="Calibri"/>
@@ -8478,7 +6700,7 @@
           <w:sz w:val="21"/>
           <w:szCs w:val="21"/>
         </w:rPr>
-        <w:t xml:space="preserve">Scientific Reports; </w:t>
+        <w:t>NeuroImage</w:t>
       </w:r>
       <w:r>
         <w:rPr>
@@ -8486,7 +6708,7 @@
           <w:sz w:val="21"/>
           <w:szCs w:val="21"/>
         </w:rPr>
-        <w:t xml:space="preserve">Psychonomic Bulletin &amp; Review; </w:t>
+        <w:t xml:space="preserve">; </w:t>
       </w:r>
       <w:r>
         <w:rPr>
@@ -8494,7 +6716,7 @@
           <w:sz w:val="21"/>
           <w:szCs w:val="21"/>
         </w:rPr>
-        <w:t xml:space="preserve">Journal of Experimental Psychology: General; </w:t>
+        <w:t>Imaging Neuroscience</w:t>
       </w:r>
       <w:r>
         <w:rPr>
@@ -8502,7 +6724,7 @@
           <w:sz w:val="21"/>
           <w:szCs w:val="21"/>
         </w:rPr>
-        <w:t>Journal of Experimental Psychology: Learning, Memory, and Cognition; Attention, Perception, &amp; Psychophysics</w:t>
+        <w:t xml:space="preserve">; </w:t>
       </w:r>
       <w:r>
         <w:rPr>
@@ -8510,7 +6732,7 @@
           <w:sz w:val="21"/>
           <w:szCs w:val="21"/>
         </w:rPr>
-        <w:t>; Memory;</w:t>
+        <w:t xml:space="preserve">Scientific Reports; </w:t>
       </w:r>
       <w:r>
         <w:rPr>
@@ -8518,7 +6740,7 @@
           <w:sz w:val="21"/>
           <w:szCs w:val="21"/>
         </w:rPr>
-        <w:t xml:space="preserve"> Memory &amp; Cognition;</w:t>
+        <w:t xml:space="preserve">Psychonomic Bulletin &amp; Review; </w:t>
       </w:r>
       <w:r>
         <w:rPr>
@@ -8526,25 +6748,39 @@
           <w:sz w:val="21"/>
           <w:szCs w:val="21"/>
         </w:rPr>
-        <w:t xml:space="preserve"> Journal of </w:t>
-      </w:r>
-      <w:proofErr w:type="gramStart"/>
+        <w:t xml:space="preserve">Journal of Experimental Psychology: General; </w:t>
+      </w:r>
       <w:r>
         <w:rPr>
           <w:rFonts w:ascii="Calibri" w:hAnsi="Calibri" w:cs="Calibri"/>
           <w:sz w:val="21"/>
           <w:szCs w:val="21"/>
         </w:rPr>
-        <w:t>Open Source</w:t>
-      </w:r>
-      <w:proofErr w:type="gramEnd"/>
+        <w:t>Journal of Experimental Psychology: Learning, Memory, and Cognition; Attention, Perception, &amp; Psychophysics</w:t>
+      </w:r>
       <w:r>
         <w:rPr>
           <w:rFonts w:ascii="Calibri" w:hAnsi="Calibri" w:cs="Calibri"/>
           <w:sz w:val="21"/>
           <w:szCs w:val="21"/>
         </w:rPr>
-        <w:t xml:space="preserve"> Education</w:t>
+        <w:t>; Memory;</w:t>
+      </w:r>
+      <w:r>
+        <w:rPr>
+          <w:rFonts w:ascii="Calibri" w:hAnsi="Calibri" w:cs="Calibri"/>
+          <w:sz w:val="21"/>
+          <w:szCs w:val="21"/>
+        </w:rPr>
+        <w:t xml:space="preserve"> Memory &amp; Cognition;</w:t>
+      </w:r>
+      <w:r>
+        <w:rPr>
+          <w:rFonts w:ascii="Calibri" w:hAnsi="Calibri" w:cs="Calibri"/>
+          <w:sz w:val="21"/>
+          <w:szCs w:val="21"/>
+        </w:rPr>
+        <w:t xml:space="preserve"> Journal of Open Source Education</w:t>
       </w:r>
     </w:p>
     <w:p>
@@ -8610,8 +6846,7 @@
           <w:szCs w:val="22"/>
         </w:rPr>
       </w:pPr>
-      <w:hyperlink r:id="rId29" w:history="1">
-        <w:proofErr w:type="spellStart"/>
+      <w:hyperlink r:id="rId30" w:history="1">
         <w:r>
           <w:rPr>
             <w:rStyle w:val="Hyperlink"/>
@@ -8619,7 +6854,6 @@
           </w:rPr>
           <w:t>MedARC</w:t>
         </w:r>
-        <w:proofErr w:type="spellEnd"/>
       </w:hyperlink>
       <w:r>
         <w:rPr>
@@ -8709,7 +6943,6 @@
         </w:rPr>
         <w:tab/>
       </w:r>
-      <w:proofErr w:type="gramStart"/>
       <w:r>
         <w:rPr>
           <w:rFonts w:ascii="Calibri" w:hAnsi="Calibri" w:cs="Calibri"/>
@@ -8725,16 +6958,7 @@
           <w:sz w:val="22"/>
           <w:szCs w:val="22"/>
         </w:rPr>
-        <w:t>2023</w:t>
-      </w:r>
-      <w:proofErr w:type="gramEnd"/>
-      <w:r>
-        <w:rPr>
-          <w:rFonts w:ascii="Calibri" w:hAnsi="Calibri" w:cs="Calibri"/>
-          <w:sz w:val="22"/>
-          <w:szCs w:val="22"/>
-        </w:rPr>
-        <w:t xml:space="preserve"> –</w:t>
+        <w:t>2023 –</w:t>
       </w:r>
     </w:p>
     <w:p>
@@ -8754,18 +6978,8 @@
           <w:sz w:val="22"/>
           <w:szCs w:val="22"/>
         </w:rPr>
-        <w:t xml:space="preserve">Leading neuroimaging open research projects, mentoring international online community of </w:t>
-      </w:r>
-      <w:proofErr w:type="gramStart"/>
-      <w:r>
-        <w:rPr>
-          <w:rFonts w:ascii="Calibri" w:hAnsi="Calibri" w:cs="Calibri"/>
-          <w:sz w:val="22"/>
-          <w:szCs w:val="22"/>
-        </w:rPr>
-        <w:t>volunteers</w:t>
-      </w:r>
-      <w:proofErr w:type="gramEnd"/>
+        <w:t>Leading neuroimaging open research projects, mentoring international online community of volunteers</w:t>
+      </w:r>
     </w:p>
     <w:p>
       <w:pPr>
@@ -8782,8 +6996,7 @@
           <w:szCs w:val="22"/>
         </w:rPr>
       </w:pPr>
-      <w:hyperlink r:id="rId30" w:history="1">
-        <w:proofErr w:type="spellStart"/>
+      <w:hyperlink r:id="rId31" w:history="1">
         <w:r>
           <w:rPr>
             <w:rStyle w:val="Hyperlink"/>
@@ -8791,7 +7004,6 @@
           </w:rPr>
           <w:t>OnNeuro</w:t>
         </w:r>
-        <w:proofErr w:type="spellEnd"/>
       </w:hyperlink>
       <w:r>
         <w:rPr>
@@ -8974,18 +7186,8 @@
           <w:sz w:val="22"/>
           <w:szCs w:val="22"/>
         </w:rPr>
-        <w:t xml:space="preserve">in the fields of psychology and </w:t>
-      </w:r>
-      <w:proofErr w:type="gramStart"/>
-      <w:r>
-        <w:rPr>
-          <w:rFonts w:ascii="Calibri" w:hAnsi="Calibri" w:cs="Calibri"/>
-          <w:sz w:val="22"/>
-          <w:szCs w:val="22"/>
-        </w:rPr>
-        <w:t>neuroscience</w:t>
-      </w:r>
-      <w:proofErr w:type="gramEnd"/>
+        <w:t>in the fields of psychology and neuroscience</w:t>
+      </w:r>
     </w:p>
     <w:p>
       <w:pPr>
@@ -9134,27 +7336,13 @@
         <w:rPr>
           <w:rFonts w:ascii="Calibri" w:hAnsi="Calibri" w:cs="Calibri"/>
         </w:rPr>
-        <w:t>Center for Cognitive and Brain Sciences Undergraduate Summer Institute (</w:t>
-      </w:r>
-      <w:proofErr w:type="gramStart"/>
-      <w:r>
-        <w:rPr>
-          <w:rFonts w:ascii="Calibri" w:hAnsi="Calibri" w:cs="Calibri"/>
-        </w:rPr>
-        <w:t>CUSI)</w:t>
-      </w:r>
-      <w:r>
-        <w:rPr>
-          <w:rFonts w:ascii="Calibri" w:hAnsi="Calibri" w:cs="Calibri"/>
-        </w:rPr>
-        <w:t xml:space="preserve">   </w:t>
-      </w:r>
-      <w:proofErr w:type="gramEnd"/>
-      <w:r>
-        <w:rPr>
-          <w:rFonts w:ascii="Calibri" w:hAnsi="Calibri" w:cs="Calibri"/>
-        </w:rPr>
-        <w:t xml:space="preserve">   </w:t>
+        <w:t>Center for Cognitive and Brain Sciences Undergraduate Summer Institute (CUSI)</w:t>
+      </w:r>
+      <w:r>
+        <w:rPr>
+          <w:rFonts w:ascii="Calibri" w:hAnsi="Calibri" w:cs="Calibri"/>
+        </w:rPr>
+        <w:t xml:space="preserve">      </w:t>
       </w:r>
       <w:r>
         <w:rPr>
@@ -9221,18 +7409,8 @@
           <w:sz w:val="22"/>
           <w:szCs w:val="22"/>
         </w:rPr>
-        <w:t xml:space="preserve"> and pre-</w:t>
-      </w:r>
-      <w:proofErr w:type="gramStart"/>
-      <w:r>
-        <w:rPr>
-          <w:rFonts w:ascii="Calibri" w:hAnsi="Calibri" w:cs="Calibri"/>
-          <w:sz w:val="22"/>
-          <w:szCs w:val="22"/>
-        </w:rPr>
-        <w:t>registration</w:t>
-      </w:r>
-      <w:proofErr w:type="gramEnd"/>
+        <w:t xml:space="preserve"> and pre-registration</w:t>
+      </w:r>
     </w:p>
     <w:p>
       <w:pPr>
@@ -9249,14 +7427,12 @@
           <w:szCs w:val="22"/>
         </w:rPr>
       </w:pPr>
-      <w:proofErr w:type="spellStart"/>
       <w:r>
         <w:rPr>
           <w:rFonts w:ascii="Calibri" w:hAnsi="Calibri" w:cs="Calibri"/>
         </w:rPr>
         <w:t>NeuroHackademy</w:t>
       </w:r>
-      <w:proofErr w:type="spellEnd"/>
       <w:r>
         <w:rPr>
           <w:rFonts w:ascii="Calibri" w:hAnsi="Calibri" w:cs="Calibri"/>
@@ -9374,8 +7550,7 @@
         </w:rPr>
         <w:t xml:space="preserve"> </w:t>
       </w:r>
-      <w:hyperlink r:id="rId31" w:history="1">
-        <w:proofErr w:type="spellStart"/>
+      <w:hyperlink r:id="rId32" w:history="1">
         <w:r>
           <w:rPr>
             <w:rStyle w:val="Hyperlink"/>
@@ -9386,7 +7561,6 @@
           </w:rPr>
           <w:t>EduCortex</w:t>
         </w:r>
-        <w:proofErr w:type="spellEnd"/>
       </w:hyperlink>
       <w:r>
         <w:rPr>
@@ -9394,18 +7568,8 @@
           <w:sz w:val="22"/>
           <w:szCs w:val="22"/>
         </w:rPr>
-        <w:t xml:space="preserve">, an educational brain </w:t>
-      </w:r>
-      <w:proofErr w:type="gramStart"/>
-      <w:r>
-        <w:rPr>
-          <w:rFonts w:ascii="Calibri" w:hAnsi="Calibri" w:cs="Calibri"/>
-          <w:sz w:val="22"/>
-          <w:szCs w:val="22"/>
-        </w:rPr>
-        <w:t>viewer</w:t>
-      </w:r>
-      <w:proofErr w:type="gramEnd"/>
+        <w:t>, an educational brain viewer</w:t>
+      </w:r>
     </w:p>
     <w:p>
       <w:pPr>
@@ -9874,9 +8038,9 @@
       </w:r>
     </w:p>
     <w:sectPr>
-      <w:footerReference w:type="even" r:id="rId32"/>
-      <w:footerReference w:type="default" r:id="rId33"/>
-      <w:headerReference w:type="first" r:id="rId34"/>
+      <w:footerReference w:type="even" r:id="rId33"/>
+      <w:footerReference w:type="default" r:id="rId34"/>
+      <w:headerReference w:type="first" r:id="rId35"/>
       <w:pgSz w:w="12240" w:h="15840"/>
       <w:pgMar w:top="630" w:right="720" w:bottom="414" w:left="720" w:header="720" w:footer="342" w:gutter="0"/>
       <w:cols w:space="720"/>
@@ -10096,7 +8260,7 @@
         <w:sz w:val="22"/>
         <w:szCs w:val="22"/>
       </w:rPr>
-      <w:t>Nov</w:t>
+      <w:t>Dec</w:t>
     </w:r>
     <w:r>
       <w:rPr>
@@ -10113,6 +8277,14 @@
         <w:szCs w:val="22"/>
       </w:rPr>
       <w:t>1</w:t>
+    </w:r>
+    <w:r>
+      <w:rPr>
+        <w:rFonts w:ascii="Calibri" w:hAnsi="Calibri" w:cs="Calibri"/>
+        <w:sz w:val="22"/>
+        <w:szCs w:val="22"/>
+      </w:rPr>
+      <w:t>7</w:t>
     </w:r>
     <w:r>
       <w:rPr>
@@ -14486,7 +12658,6 @@
   <w:style w:type="character" w:default="1" w:styleId="DefaultParagraphFont">
     <w:name w:val="Default Paragraph Font"/>
     <w:uiPriority w:val="1"/>
-    <w:semiHidden/>
     <w:unhideWhenUsed/>
   </w:style>
   <w:style w:type="table" w:default="1" w:styleId="TableNormal">

</xml_diff>

<commit_message>
Updating home page with projects
</commit_message>
<xml_diff>
--- a/images/Scotti_CV.docx
+++ b/images/Scotti_CV.docx
@@ -118,7 +118,43 @@
           <w:iCs/>
           <w:color w:val="auto"/>
         </w:rPr>
-        <w:t>Goal: Bridging neuroscience and AI to decode mental representations and drive healthcare innovation.</w:t>
+        <w:t xml:space="preserve">Goal: </w:t>
+      </w:r>
+      <w:r>
+        <w:rPr>
+          <w:rFonts w:ascii="Calibri" w:hAnsi="Calibri" w:cs="Calibri"/>
+          <w:i/>
+          <w:iCs/>
+          <w:color w:val="auto"/>
+        </w:rPr>
+        <w:t>Use neural data</w:t>
+      </w:r>
+      <w:r>
+        <w:rPr>
+          <w:rFonts w:ascii="Calibri" w:hAnsi="Calibri" w:cs="Calibri"/>
+          <w:i/>
+          <w:iCs/>
+          <w:color w:val="auto"/>
+        </w:rPr>
+        <w:t xml:space="preserve"> to </w:t>
+      </w:r>
+      <w:r>
+        <w:rPr>
+          <w:rFonts w:ascii="Calibri" w:hAnsi="Calibri" w:cs="Calibri"/>
+          <w:i/>
+          <w:iCs/>
+          <w:color w:val="auto"/>
+        </w:rPr>
+        <w:t>improve AI models</w:t>
+      </w:r>
+      <w:r>
+        <w:rPr>
+          <w:rFonts w:ascii="Calibri" w:hAnsi="Calibri" w:cs="Calibri"/>
+          <w:i/>
+          <w:iCs/>
+          <w:color w:val="auto"/>
+        </w:rPr>
+        <w:t>.</w:t>
       </w:r>
     </w:p>
     <w:p>

</xml_diff>

<commit_message>
add fmriplayground to professional development
</commit_message>
<xml_diff>
--- a/images/Scotti_CV.docx
+++ b/images/Scotti_CV.docx
@@ -37,7 +37,7 @@
         </w:rPr>
         <w:t xml:space="preserve">, </w:t>
       </w:r>
-      <w:proofErr w:type="gramStart"/>
+      <w:proofErr w:type="spellStart"/>
       <w:r>
         <w:rPr>
           <w:rFonts w:ascii="Calibri" w:hAnsi="Calibri" w:cs="Calibri"/>
@@ -48,7 +48,7 @@
         </w:rPr>
         <w:t>Ph.D</w:t>
       </w:r>
-      <w:proofErr w:type="gramEnd"/>
+      <w:proofErr w:type="spellEnd"/>
     </w:p>
     <w:p>
       <w:pPr>
@@ -226,7 +226,6 @@
         </w:rPr>
         <w:tab/>
       </w:r>
-      <w:proofErr w:type="gramStart"/>
       <w:r>
         <w:rPr>
           <w:rFonts w:ascii="Calibri" w:hAnsi="Calibri" w:cs="Calibri"/>
@@ -246,7 +245,6 @@
         </w:rPr>
         <w:tab/>
       </w:r>
-      <w:proofErr w:type="gramEnd"/>
       <w:r>
         <w:rPr>
           <w:rFonts w:ascii="Calibri" w:hAnsi="Calibri" w:cs="Calibri"/>
@@ -334,8 +332,9 @@
           <w:iCs/>
           <w:color w:val="auto"/>
         </w:rPr>
-        <w:t>Head of Neuro</w:t>
-      </w:r>
+        <w:t xml:space="preserve">Head of </w:t>
+      </w:r>
+      <w:proofErr w:type="spellStart"/>
       <w:r>
         <w:rPr>
           <w:rFonts w:ascii="Calibri" w:hAnsi="Calibri" w:cs="Calibri"/>
@@ -343,8 +342,18 @@
           <w:iCs/>
           <w:color w:val="auto"/>
         </w:rPr>
+        <w:t>Neuro</w:t>
+      </w:r>
+      <w:r>
+        <w:rPr>
+          <w:rFonts w:ascii="Calibri" w:hAnsi="Calibri" w:cs="Calibri"/>
+          <w:bCs/>
+          <w:iCs/>
+          <w:color w:val="auto"/>
+        </w:rPr>
         <w:t>AI</w:t>
       </w:r>
+      <w:proofErr w:type="spellEnd"/>
     </w:p>
     <w:p>
       <w:pPr>
@@ -361,7 +370,27 @@
           <w:iCs/>
           <w:color w:val="auto"/>
         </w:rPr>
-        <w:t xml:space="preserve">Principal Investigator of the MedARC Neuroimaging &amp; AI Lab </w:t>
+        <w:t xml:space="preserve">Principal Investigator of the </w:t>
+      </w:r>
+      <w:proofErr w:type="spellStart"/>
+      <w:r>
+        <w:rPr>
+          <w:rFonts w:ascii="Calibri" w:hAnsi="Calibri" w:cs="Calibri"/>
+          <w:bCs/>
+          <w:iCs/>
+          <w:color w:val="auto"/>
+        </w:rPr>
+        <w:t>MedARC</w:t>
+      </w:r>
+      <w:proofErr w:type="spellEnd"/>
+      <w:r>
+        <w:rPr>
+          <w:rFonts w:ascii="Calibri" w:hAnsi="Calibri" w:cs="Calibri"/>
+          <w:bCs/>
+          <w:iCs/>
+          <w:color w:val="auto"/>
+        </w:rPr>
+        <w:t xml:space="preserve"> Neuroimaging &amp; AI Lab </w:t>
       </w:r>
       <w:r>
         <w:rPr>
@@ -410,8 +439,9 @@
           <w:sz w:val="21"/>
           <w:szCs w:val="21"/>
         </w:rPr>
-        <w:t xml:space="preserve">Published in NeurIPS and ICML on SOTA neuroAI models, reconstructing seen images from fMRI brain activity using contrastive learning and denoising diffusion models. Fine-tuned </w:t>
-      </w:r>
+        <w:t xml:space="preserve">Published in </w:t>
+      </w:r>
+      <w:proofErr w:type="spellStart"/>
       <w:r>
         <w:rPr>
           <w:rFonts w:ascii="Calibri" w:hAnsi="Calibri" w:cs="Calibri"/>
@@ -421,6 +451,53 @@
           <w:sz w:val="21"/>
           <w:szCs w:val="21"/>
         </w:rPr>
+        <w:t>NeurIPS</w:t>
+      </w:r>
+      <w:proofErr w:type="spellEnd"/>
+      <w:r>
+        <w:rPr>
+          <w:rFonts w:ascii="Calibri" w:hAnsi="Calibri" w:cs="Calibri"/>
+          <w:bCs/>
+          <w:i/>
+          <w:color w:val="auto"/>
+          <w:sz w:val="21"/>
+          <w:szCs w:val="21"/>
+        </w:rPr>
+        <w:t xml:space="preserve"> and ICML on SOTA </w:t>
+      </w:r>
+      <w:proofErr w:type="spellStart"/>
+      <w:r>
+        <w:rPr>
+          <w:rFonts w:ascii="Calibri" w:hAnsi="Calibri" w:cs="Calibri"/>
+          <w:bCs/>
+          <w:i/>
+          <w:color w:val="auto"/>
+          <w:sz w:val="21"/>
+          <w:szCs w:val="21"/>
+        </w:rPr>
+        <w:t>neuroAI</w:t>
+      </w:r>
+      <w:proofErr w:type="spellEnd"/>
+      <w:r>
+        <w:rPr>
+          <w:rFonts w:ascii="Calibri" w:hAnsi="Calibri" w:cs="Calibri"/>
+          <w:bCs/>
+          <w:i/>
+          <w:color w:val="auto"/>
+          <w:sz w:val="21"/>
+          <w:szCs w:val="21"/>
+        </w:rPr>
+        <w:t xml:space="preserve"> models, reconstructing seen images from fMRI brain activity using contrastive learning and denoising diffusion models. Fine-tuned </w:t>
+      </w:r>
+      <w:r>
+        <w:rPr>
+          <w:rFonts w:ascii="Calibri" w:hAnsi="Calibri" w:cs="Calibri"/>
+          <w:bCs/>
+          <w:i/>
+          <w:color w:val="auto"/>
+          <w:sz w:val="21"/>
+          <w:szCs w:val="21"/>
+        </w:rPr>
         <w:t xml:space="preserve">the </w:t>
       </w:r>
       <w:r>
@@ -465,7 +542,31 @@
           <w:sz w:val="21"/>
           <w:szCs w:val="21"/>
         </w:rPr>
-        <w:t xml:space="preserve"> SOTA unCLIP performance.</w:t>
+        <w:t xml:space="preserve"> SOTA </w:t>
+      </w:r>
+      <w:proofErr w:type="spellStart"/>
+      <w:r>
+        <w:rPr>
+          <w:rFonts w:ascii="Calibri" w:hAnsi="Calibri" w:cs="Calibri"/>
+          <w:bCs/>
+          <w:i/>
+          <w:color w:val="auto"/>
+          <w:sz w:val="21"/>
+          <w:szCs w:val="21"/>
+        </w:rPr>
+        <w:t>unCLIP</w:t>
+      </w:r>
+      <w:proofErr w:type="spellEnd"/>
+      <w:r>
+        <w:rPr>
+          <w:rFonts w:ascii="Calibri" w:hAnsi="Calibri" w:cs="Calibri"/>
+          <w:bCs/>
+          <w:i/>
+          <w:color w:val="auto"/>
+          <w:sz w:val="21"/>
+          <w:szCs w:val="21"/>
+        </w:rPr>
+        <w:t xml:space="preserve"> performance.</w:t>
       </w:r>
     </w:p>
     <w:p>
@@ -1149,7 +1250,23 @@
           <w:rFonts w:ascii="Calibri" w:hAnsi="Calibri" w:cs="Calibri"/>
           <w:color w:val="auto"/>
         </w:rPr>
-        <w:t>(PI: Dr. Julie Golomb)</w:t>
+        <w:t xml:space="preserve">(PI: Dr. Julie </w:t>
+      </w:r>
+      <w:proofErr w:type="spellStart"/>
+      <w:r>
+        <w:rPr>
+          <w:rFonts w:ascii="Calibri" w:hAnsi="Calibri" w:cs="Calibri"/>
+          <w:color w:val="auto"/>
+        </w:rPr>
+        <w:t>Golomb</w:t>
+      </w:r>
+      <w:proofErr w:type="spellEnd"/>
+      <w:r>
+        <w:rPr>
+          <w:rFonts w:ascii="Calibri" w:hAnsi="Calibri" w:cs="Calibri"/>
+          <w:color w:val="auto"/>
+        </w:rPr>
+        <w:t>)</w:t>
       </w:r>
       <w:r>
         <w:rPr>
@@ -1247,7 +1364,23 @@
           <w:rFonts w:ascii="Calibri" w:hAnsi="Calibri" w:cs="Calibri"/>
           <w:color w:val="auto"/>
         </w:rPr>
-        <w:t>(PI: Dr. Andy Leber)</w:t>
+        <w:t xml:space="preserve">(PI: Dr. Andy </w:t>
+      </w:r>
+      <w:proofErr w:type="spellStart"/>
+      <w:r>
+        <w:rPr>
+          <w:rFonts w:ascii="Calibri" w:hAnsi="Calibri" w:cs="Calibri"/>
+          <w:color w:val="auto"/>
+        </w:rPr>
+        <w:t>Leber</w:t>
+      </w:r>
+      <w:proofErr w:type="spellEnd"/>
+      <w:r>
+        <w:rPr>
+          <w:rFonts w:ascii="Calibri" w:hAnsi="Calibri" w:cs="Calibri"/>
+          <w:color w:val="auto"/>
+        </w:rPr>
+        <w:t>)</w:t>
       </w:r>
       <w:r>
         <w:rPr>
@@ -1552,7 +1685,23 @@
           <w:rFonts w:ascii="Calibri" w:hAnsi="Calibri" w:cs="Calibri"/>
           <w:color w:val="auto"/>
         </w:rPr>
-        <w:t>ention and Cognition Lab (PI: Dr. Sarah Shomstein)</w:t>
+        <w:t xml:space="preserve">ention and Cognition Lab (PI: Dr. Sarah </w:t>
+      </w:r>
+      <w:proofErr w:type="spellStart"/>
+      <w:r>
+        <w:rPr>
+          <w:rFonts w:ascii="Calibri" w:hAnsi="Calibri" w:cs="Calibri"/>
+          <w:color w:val="auto"/>
+        </w:rPr>
+        <w:t>Shomstein</w:t>
+      </w:r>
+      <w:proofErr w:type="spellEnd"/>
+      <w:r>
+        <w:rPr>
+          <w:rFonts w:ascii="Calibri" w:hAnsi="Calibri" w:cs="Calibri"/>
+          <w:color w:val="auto"/>
+        </w:rPr>
+        <w:t>)</w:t>
       </w:r>
       <w:r>
         <w:rPr>
@@ -1668,7 +1817,23 @@
           <w:rFonts w:ascii="Calibri" w:hAnsi="Calibri" w:cs="Calibri"/>
           <w:color w:val="auto"/>
         </w:rPr>
-        <w:t>(PI: Dr. Steve Mitroff)</w:t>
+        <w:t xml:space="preserve">(PI: Dr. Steve </w:t>
+      </w:r>
+      <w:proofErr w:type="spellStart"/>
+      <w:r>
+        <w:rPr>
+          <w:rFonts w:ascii="Calibri" w:hAnsi="Calibri" w:cs="Calibri"/>
+          <w:color w:val="auto"/>
+        </w:rPr>
+        <w:t>Mitroff</w:t>
+      </w:r>
+      <w:proofErr w:type="spellEnd"/>
+      <w:r>
+        <w:rPr>
+          <w:rFonts w:ascii="Calibri" w:hAnsi="Calibri" w:cs="Calibri"/>
+          <w:color w:val="auto"/>
+        </w:rPr>
+        <w:t>)</w:t>
       </w:r>
       <w:r>
         <w:rPr>
@@ -2567,14 +2732,25 @@
           <w:szCs w:val="21"/>
         </w:rPr>
       </w:pPr>
-      <w:r>
-        <w:rPr>
-          <w:rFonts w:ascii="Calibri" w:hAnsi="Calibri" w:cs="Calibri"/>
-          <w:color w:val="auto"/>
-          <w:sz w:val="21"/>
-          <w:szCs w:val="21"/>
-        </w:rPr>
-        <w:t>Sigelman Undergraduate Research Enhancement Award ($500)</w:t>
+      <w:proofErr w:type="spellStart"/>
+      <w:r>
+        <w:rPr>
+          <w:rFonts w:ascii="Calibri" w:hAnsi="Calibri" w:cs="Calibri"/>
+          <w:color w:val="auto"/>
+          <w:sz w:val="21"/>
+          <w:szCs w:val="21"/>
+        </w:rPr>
+        <w:t>Sigelman</w:t>
+      </w:r>
+      <w:proofErr w:type="spellEnd"/>
+      <w:r>
+        <w:rPr>
+          <w:rFonts w:ascii="Calibri" w:hAnsi="Calibri" w:cs="Calibri"/>
+          <w:color w:val="auto"/>
+          <w:sz w:val="21"/>
+          <w:szCs w:val="21"/>
+        </w:rPr>
+        <w:t xml:space="preserve"> Undergraduate Research Enhancement Award ($500)</w:t>
       </w:r>
       <w:r>
         <w:rPr>
@@ -2848,6 +3024,7 @@
           <w:szCs w:val="21"/>
         </w:rPr>
       </w:pPr>
+      <w:proofErr w:type="spellStart"/>
       <w:r>
         <w:rPr>
           <w:rFonts w:ascii="Calibri" w:hAnsi="Calibri" w:cs="Calibri"/>
@@ -2864,7 +3041,17 @@
           <w:sz w:val="21"/>
           <w:szCs w:val="21"/>
         </w:rPr>
-        <w:t xml:space="preserve">h (neural networks, large language models, denoising diffusion models, </w:t>
+        <w:t>h</w:t>
+      </w:r>
+      <w:proofErr w:type="spellEnd"/>
+      <w:r>
+        <w:rPr>
+          <w:rFonts w:ascii="Calibri" w:hAnsi="Calibri" w:cs="Calibri"/>
+          <w:color w:val="auto"/>
+          <w:sz w:val="21"/>
+          <w:szCs w:val="21"/>
+        </w:rPr>
+        <w:t xml:space="preserve"> (neural networks, large language models, denoising diffusion models, </w:t>
       </w:r>
       <w:r>
         <w:rPr>
@@ -2907,7 +3094,27 @@
           <w:sz w:val="21"/>
           <w:szCs w:val="21"/>
         </w:rPr>
-        <w:t>Supercomputing / cloud computing (Amazon Web Services, Microsoft Azure, Slurm HPCs)</w:t>
+        <w:t xml:space="preserve">Supercomputing / cloud computing (Amazon Web Services, Microsoft Azure, </w:t>
+      </w:r>
+      <w:proofErr w:type="spellStart"/>
+      <w:r>
+        <w:rPr>
+          <w:rFonts w:ascii="Calibri" w:hAnsi="Calibri" w:cs="Calibri"/>
+          <w:color w:val="auto"/>
+          <w:sz w:val="21"/>
+          <w:szCs w:val="21"/>
+        </w:rPr>
+        <w:t>Slurm</w:t>
+      </w:r>
+      <w:proofErr w:type="spellEnd"/>
+      <w:r>
+        <w:rPr>
+          <w:rFonts w:ascii="Calibri" w:hAnsi="Calibri" w:cs="Calibri"/>
+          <w:color w:val="auto"/>
+          <w:sz w:val="21"/>
+          <w:szCs w:val="21"/>
+        </w:rPr>
+        <w:t xml:space="preserve"> HPCs)</w:t>
       </w:r>
     </w:p>
     <w:p>
@@ -2932,7 +3139,47 @@
           <w:sz w:val="21"/>
           <w:szCs w:val="21"/>
         </w:rPr>
-        <w:t>Multi-node / multi-gpu distributed training (DDP, FSDP, Deepspeed)</w:t>
+        <w:t>Multi-node / multi-</w:t>
+      </w:r>
+      <w:proofErr w:type="spellStart"/>
+      <w:r>
+        <w:rPr>
+          <w:rFonts w:ascii="Calibri" w:hAnsi="Calibri" w:cs="Calibri"/>
+          <w:color w:val="auto"/>
+          <w:sz w:val="21"/>
+          <w:szCs w:val="21"/>
+        </w:rPr>
+        <w:t>gpu</w:t>
+      </w:r>
+      <w:proofErr w:type="spellEnd"/>
+      <w:r>
+        <w:rPr>
+          <w:rFonts w:ascii="Calibri" w:hAnsi="Calibri" w:cs="Calibri"/>
+          <w:color w:val="auto"/>
+          <w:sz w:val="21"/>
+          <w:szCs w:val="21"/>
+        </w:rPr>
+        <w:t xml:space="preserve"> distributed training (DDP, FSDP, </w:t>
+      </w:r>
+      <w:proofErr w:type="spellStart"/>
+      <w:r>
+        <w:rPr>
+          <w:rFonts w:ascii="Calibri" w:hAnsi="Calibri" w:cs="Calibri"/>
+          <w:color w:val="auto"/>
+          <w:sz w:val="21"/>
+          <w:szCs w:val="21"/>
+        </w:rPr>
+        <w:t>Deepspeed</w:t>
+      </w:r>
+      <w:proofErr w:type="spellEnd"/>
+      <w:r>
+        <w:rPr>
+          <w:rFonts w:ascii="Calibri" w:hAnsi="Calibri" w:cs="Calibri"/>
+          <w:color w:val="auto"/>
+          <w:sz w:val="21"/>
+          <w:szCs w:val="21"/>
+        </w:rPr>
+        <w:t>)</w:t>
       </w:r>
     </w:p>
     <w:p>
@@ -2957,7 +3204,67 @@
           <w:sz w:val="21"/>
           <w:szCs w:val="21"/>
         </w:rPr>
-        <w:t>FMRI (designing experiments, collecting data, pre-/post-processing; SPM, Nipype, Freesurfer, Fmriprep)</w:t>
+        <w:t xml:space="preserve">FMRI (designing experiments, collecting data, pre-/post-processing; SPM, </w:t>
+      </w:r>
+      <w:proofErr w:type="spellStart"/>
+      <w:r>
+        <w:rPr>
+          <w:rFonts w:ascii="Calibri" w:hAnsi="Calibri" w:cs="Calibri"/>
+          <w:color w:val="auto"/>
+          <w:sz w:val="21"/>
+          <w:szCs w:val="21"/>
+        </w:rPr>
+        <w:t>Nipype</w:t>
+      </w:r>
+      <w:proofErr w:type="spellEnd"/>
+      <w:r>
+        <w:rPr>
+          <w:rFonts w:ascii="Calibri" w:hAnsi="Calibri" w:cs="Calibri"/>
+          <w:color w:val="auto"/>
+          <w:sz w:val="21"/>
+          <w:szCs w:val="21"/>
+        </w:rPr>
+        <w:t xml:space="preserve">, </w:t>
+      </w:r>
+      <w:proofErr w:type="spellStart"/>
+      <w:r>
+        <w:rPr>
+          <w:rFonts w:ascii="Calibri" w:hAnsi="Calibri" w:cs="Calibri"/>
+          <w:color w:val="auto"/>
+          <w:sz w:val="21"/>
+          <w:szCs w:val="21"/>
+        </w:rPr>
+        <w:t>Freesurfer</w:t>
+      </w:r>
+      <w:proofErr w:type="spellEnd"/>
+      <w:r>
+        <w:rPr>
+          <w:rFonts w:ascii="Calibri" w:hAnsi="Calibri" w:cs="Calibri"/>
+          <w:color w:val="auto"/>
+          <w:sz w:val="21"/>
+          <w:szCs w:val="21"/>
+        </w:rPr>
+        <w:t xml:space="preserve">, </w:t>
+      </w:r>
+      <w:proofErr w:type="spellStart"/>
+      <w:r>
+        <w:rPr>
+          <w:rFonts w:ascii="Calibri" w:hAnsi="Calibri" w:cs="Calibri"/>
+          <w:color w:val="auto"/>
+          <w:sz w:val="21"/>
+          <w:szCs w:val="21"/>
+        </w:rPr>
+        <w:t>Fmriprep</w:t>
+      </w:r>
+      <w:proofErr w:type="spellEnd"/>
+      <w:r>
+        <w:rPr>
+          <w:rFonts w:ascii="Calibri" w:hAnsi="Calibri" w:cs="Calibri"/>
+          <w:color w:val="auto"/>
+          <w:sz w:val="21"/>
+          <w:szCs w:val="21"/>
+        </w:rPr>
+        <w:t>)</w:t>
       </w:r>
     </w:p>
     <w:p>
@@ -3041,7 +3348,27 @@
           <w:sz w:val="21"/>
           <w:szCs w:val="21"/>
         </w:rPr>
-        <w:t>Eye-tracking (experience using/designing experiments for EyeLink 1000 Plus)</w:t>
+        <w:t xml:space="preserve">Eye-tracking (experience using/designing experiments for </w:t>
+      </w:r>
+      <w:proofErr w:type="spellStart"/>
+      <w:r>
+        <w:rPr>
+          <w:rFonts w:ascii="Calibri" w:hAnsi="Calibri" w:cs="Calibri"/>
+          <w:color w:val="auto"/>
+          <w:sz w:val="21"/>
+          <w:szCs w:val="21"/>
+        </w:rPr>
+        <w:t>EyeLink</w:t>
+      </w:r>
+      <w:proofErr w:type="spellEnd"/>
+      <w:r>
+        <w:rPr>
+          <w:rFonts w:ascii="Calibri" w:hAnsi="Calibri" w:cs="Calibri"/>
+          <w:color w:val="auto"/>
+          <w:sz w:val="21"/>
+          <w:szCs w:val="21"/>
+        </w:rPr>
+        <w:t xml:space="preserve"> 1000 Plus)</w:t>
       </w:r>
     </w:p>
     <w:p>
@@ -3114,7 +3441,61 @@
           <w:sz w:val="17"/>
           <w:szCs w:val="17"/>
         </w:rPr>
-        <w:t xml:space="preserve"> Tripathy, M., Torrico, C., Kneeland, R., Chen, T., Narang, A., Santhirasegaran, C., Xu, J., Naselaris, T., Norman, K. A., &amp; Abraham, T. M. (</w:t>
+        <w:t xml:space="preserve"> Tripathy, M., </w:t>
+      </w:r>
+      <w:proofErr w:type="spellStart"/>
+      <w:r>
+        <w:rPr>
+          <w:rFonts w:ascii="Calibri" w:hAnsi="Calibri" w:cs="Calibri"/>
+          <w:sz w:val="17"/>
+          <w:szCs w:val="17"/>
+        </w:rPr>
+        <w:t>Torrico</w:t>
+      </w:r>
+      <w:proofErr w:type="spellEnd"/>
+      <w:r>
+        <w:rPr>
+          <w:rFonts w:ascii="Calibri" w:hAnsi="Calibri" w:cs="Calibri"/>
+          <w:sz w:val="17"/>
+          <w:szCs w:val="17"/>
+        </w:rPr>
+        <w:t xml:space="preserve">, C., Kneeland, R., Chen, T., Narang, A., </w:t>
+      </w:r>
+      <w:proofErr w:type="spellStart"/>
+      <w:r>
+        <w:rPr>
+          <w:rFonts w:ascii="Calibri" w:hAnsi="Calibri" w:cs="Calibri"/>
+          <w:sz w:val="17"/>
+          <w:szCs w:val="17"/>
+        </w:rPr>
+        <w:t>Santhirasegaran</w:t>
+      </w:r>
+      <w:proofErr w:type="spellEnd"/>
+      <w:r>
+        <w:rPr>
+          <w:rFonts w:ascii="Calibri" w:hAnsi="Calibri" w:cs="Calibri"/>
+          <w:sz w:val="17"/>
+          <w:szCs w:val="17"/>
+        </w:rPr>
+        <w:t xml:space="preserve">, C., Xu, J., </w:t>
+      </w:r>
+      <w:proofErr w:type="spellStart"/>
+      <w:r>
+        <w:rPr>
+          <w:rFonts w:ascii="Calibri" w:hAnsi="Calibri" w:cs="Calibri"/>
+          <w:sz w:val="17"/>
+          <w:szCs w:val="17"/>
+        </w:rPr>
+        <w:t>Naselaris</w:t>
+      </w:r>
+      <w:proofErr w:type="spellEnd"/>
+      <w:r>
+        <w:rPr>
+          <w:rFonts w:ascii="Calibri" w:hAnsi="Calibri" w:cs="Calibri"/>
+          <w:sz w:val="17"/>
+          <w:szCs w:val="17"/>
+        </w:rPr>
+        <w:t>, T., Norman, K. A., &amp; Abraham, T. M. (</w:t>
       </w:r>
       <w:r>
         <w:rPr>
@@ -3216,8 +3597,63 @@
           <w:sz w:val="17"/>
           <w:szCs w:val="17"/>
         </w:rPr>
-        <w:t xml:space="preserve"> Banerjee, A., Goode, J., Shabalin, S., Nguyen, A., Cohen, E., Dempster, A. J., Verlinde, N., Yundler, E., Weisberg, D., Norman, K. A., &amp; Abraham, T. M. (2023). Reconstructing the Mind's Eye: fMRI-to-Image with Contrastive Learning and Diffusion Priors. </w:t>
-      </w:r>
+        <w:t xml:space="preserve"> Banerjee, A., Goode, J., </w:t>
+      </w:r>
+      <w:proofErr w:type="spellStart"/>
+      <w:r>
+        <w:rPr>
+          <w:rFonts w:ascii="Calibri" w:hAnsi="Calibri" w:cs="Calibri"/>
+          <w:sz w:val="17"/>
+          <w:szCs w:val="17"/>
+        </w:rPr>
+        <w:t>Shabalin</w:t>
+      </w:r>
+      <w:proofErr w:type="spellEnd"/>
+      <w:r>
+        <w:rPr>
+          <w:rFonts w:ascii="Calibri" w:hAnsi="Calibri" w:cs="Calibri"/>
+          <w:sz w:val="17"/>
+          <w:szCs w:val="17"/>
+        </w:rPr>
+        <w:t xml:space="preserve">, S., Nguyen, A., Cohen, E., Dempster, A. J., </w:t>
+      </w:r>
+      <w:proofErr w:type="spellStart"/>
+      <w:r>
+        <w:rPr>
+          <w:rFonts w:ascii="Calibri" w:hAnsi="Calibri" w:cs="Calibri"/>
+          <w:sz w:val="17"/>
+          <w:szCs w:val="17"/>
+        </w:rPr>
+        <w:t>Verlinde</w:t>
+      </w:r>
+      <w:proofErr w:type="spellEnd"/>
+      <w:r>
+        <w:rPr>
+          <w:rFonts w:ascii="Calibri" w:hAnsi="Calibri" w:cs="Calibri"/>
+          <w:sz w:val="17"/>
+          <w:szCs w:val="17"/>
+        </w:rPr>
+        <w:t xml:space="preserve">, N., </w:t>
+      </w:r>
+      <w:proofErr w:type="spellStart"/>
+      <w:r>
+        <w:rPr>
+          <w:rFonts w:ascii="Calibri" w:hAnsi="Calibri" w:cs="Calibri"/>
+          <w:sz w:val="17"/>
+          <w:szCs w:val="17"/>
+        </w:rPr>
+        <w:t>Yundler</w:t>
+      </w:r>
+      <w:proofErr w:type="spellEnd"/>
+      <w:r>
+        <w:rPr>
+          <w:rFonts w:ascii="Calibri" w:hAnsi="Calibri" w:cs="Calibri"/>
+          <w:sz w:val="17"/>
+          <w:szCs w:val="17"/>
+        </w:rPr>
+        <w:t xml:space="preserve">, E., Weisberg, D., Norman, K. A., &amp; Abraham, T. M. (2023). Reconstructing the Mind's Eye: fMRI-to-Image with Contrastive Learning and Diffusion Priors. </w:t>
+      </w:r>
+      <w:proofErr w:type="spellStart"/>
       <w:r>
         <w:rPr>
           <w:rFonts w:ascii="Calibri" w:hAnsi="Calibri" w:cs="Calibri"/>
@@ -3236,7 +3672,18 @@
           <w:sz w:val="17"/>
           <w:szCs w:val="17"/>
         </w:rPr>
-        <w:t xml:space="preserve">S </w:t>
+        <w:t>S</w:t>
+      </w:r>
+      <w:proofErr w:type="spellEnd"/>
+      <w:r>
+        <w:rPr>
+          <w:rFonts w:ascii="Calibri" w:hAnsi="Calibri" w:cs="Calibri"/>
+          <w:i/>
+          <w:iCs/>
+          <w:sz w:val="17"/>
+          <w:szCs w:val="17"/>
+        </w:rPr>
+        <w:t xml:space="preserve"> </w:t>
       </w:r>
       <w:r>
         <w:rPr>
@@ -3393,7 +3840,25 @@
           <w:sz w:val="17"/>
           <w:szCs w:val="17"/>
         </w:rPr>
-        <w:t>&amp; Golomb, J. D. (</w:t>
+        <w:t xml:space="preserve">&amp; </w:t>
+      </w:r>
+      <w:proofErr w:type="spellStart"/>
+      <w:r>
+        <w:rPr>
+          <w:rFonts w:ascii="Calibri" w:hAnsi="Calibri" w:cs="Calibri"/>
+          <w:sz w:val="17"/>
+          <w:szCs w:val="17"/>
+        </w:rPr>
+        <w:t>Golomb</w:t>
+      </w:r>
+      <w:proofErr w:type="spellEnd"/>
+      <w:r>
+        <w:rPr>
+          <w:rFonts w:ascii="Calibri" w:hAnsi="Calibri" w:cs="Calibri"/>
+          <w:sz w:val="17"/>
+          <w:szCs w:val="17"/>
+        </w:rPr>
+        <w:t>, J. D. (</w:t>
       </w:r>
       <w:r>
         <w:rPr>
@@ -3455,7 +3920,25 @@
           <w:sz w:val="17"/>
           <w:szCs w:val="17"/>
         </w:rPr>
-        <w:t xml:space="preserve">Wallace, G., Polcyn, S., Brooks, P. P., Mennen, A., Zhao, K., </w:t>
+        <w:t xml:space="preserve">Wallace, G., </w:t>
+      </w:r>
+      <w:proofErr w:type="spellStart"/>
+      <w:r>
+        <w:rPr>
+          <w:rFonts w:ascii="Calibri" w:hAnsi="Calibri" w:cs="Calibri"/>
+          <w:sz w:val="17"/>
+          <w:szCs w:val="17"/>
+        </w:rPr>
+        <w:t>Polcyn</w:t>
+      </w:r>
+      <w:proofErr w:type="spellEnd"/>
+      <w:r>
+        <w:rPr>
+          <w:rFonts w:ascii="Calibri" w:hAnsi="Calibri" w:cs="Calibri"/>
+          <w:sz w:val="17"/>
+          <w:szCs w:val="17"/>
+        </w:rPr>
+        <w:t xml:space="preserve">, S., Brooks, P. P., Mennen, A., Zhao, K., </w:t>
       </w:r>
       <w:r>
         <w:rPr>
@@ -3467,14 +3950,25 @@
         </w:rPr>
         <w:t xml:space="preserve">Scotti, P. S., </w:t>
       </w:r>
-      <w:r>
-        <w:rPr>
-          <w:rFonts w:ascii="Calibri" w:hAnsi="Calibri" w:cs="Calibri"/>
-          <w:sz w:val="17"/>
-          <w:szCs w:val="17"/>
-        </w:rPr>
-        <w:t xml:space="preserve">Michelmann, S., Li, K., Turk-Browne, N. B., Cohen, J. D., Norman, K. A. (2022). RT-Cloud: A Cloud-based Software Framework to Simplify and Standardize Real-Time fMRI. </w:t>
-      </w:r>
+      <w:proofErr w:type="spellStart"/>
+      <w:r>
+        <w:rPr>
+          <w:rFonts w:ascii="Calibri" w:hAnsi="Calibri" w:cs="Calibri"/>
+          <w:sz w:val="17"/>
+          <w:szCs w:val="17"/>
+        </w:rPr>
+        <w:t>Michelmann</w:t>
+      </w:r>
+      <w:proofErr w:type="spellEnd"/>
+      <w:r>
+        <w:rPr>
+          <w:rFonts w:ascii="Calibri" w:hAnsi="Calibri" w:cs="Calibri"/>
+          <w:sz w:val="17"/>
+          <w:szCs w:val="17"/>
+        </w:rPr>
+        <w:t xml:space="preserve">, S., Li, K., Turk-Browne, N. B., Cohen, J. D., Norman, K. A. (2022). RT-Cloud: A Cloud-based Software Framework to Simplify and Standardize Real-Time fMRI. </w:t>
+      </w:r>
+      <w:proofErr w:type="spellStart"/>
       <w:r>
         <w:rPr>
           <w:rFonts w:ascii="Calibri" w:hAnsi="Calibri" w:cs="Calibri"/>
@@ -3483,7 +3977,18 @@
           <w:sz w:val="17"/>
           <w:szCs w:val="17"/>
         </w:rPr>
-        <w:t xml:space="preserve">NeuroImage. </w:t>
+        <w:t>NeuroImage</w:t>
+      </w:r>
+      <w:proofErr w:type="spellEnd"/>
+      <w:r>
+        <w:rPr>
+          <w:rFonts w:ascii="Calibri" w:hAnsi="Calibri" w:cs="Calibri"/>
+          <w:i/>
+          <w:iCs/>
+          <w:sz w:val="17"/>
+          <w:szCs w:val="17"/>
+        </w:rPr>
+        <w:t xml:space="preserve">. </w:t>
       </w:r>
       <w:hyperlink r:id="rId18" w:history="1">
         <w:r>
@@ -3530,7 +4035,25 @@
           <w:sz w:val="17"/>
           <w:szCs w:val="17"/>
         </w:rPr>
-        <w:t xml:space="preserve"> Chen, J., &amp; Golomb, J. D. (202</w:t>
+        <w:t xml:space="preserve"> Chen, J., &amp; </w:t>
+      </w:r>
+      <w:proofErr w:type="spellStart"/>
+      <w:r>
+        <w:rPr>
+          <w:rFonts w:ascii="Calibri" w:hAnsi="Calibri" w:cs="Calibri"/>
+          <w:sz w:val="17"/>
+          <w:szCs w:val="17"/>
+        </w:rPr>
+        <w:t>Golomb</w:t>
+      </w:r>
+      <w:proofErr w:type="spellEnd"/>
+      <w:r>
+        <w:rPr>
+          <w:rFonts w:ascii="Calibri" w:hAnsi="Calibri" w:cs="Calibri"/>
+          <w:sz w:val="17"/>
+          <w:szCs w:val="17"/>
+        </w:rPr>
+        <w:t>, J. D. (202</w:t>
       </w:r>
       <w:r>
         <w:rPr>
@@ -3548,6 +4071,7 @@
         </w:rPr>
         <w:t xml:space="preserve">). An improved method for evaluating inverted encoding models. </w:t>
       </w:r>
+      <w:proofErr w:type="spellStart"/>
       <w:r>
         <w:rPr>
           <w:rFonts w:ascii="Calibri" w:hAnsi="Calibri" w:cs="Calibri"/>
@@ -3558,6 +4082,7 @@
         </w:rPr>
         <w:t>bioRxiv</w:t>
       </w:r>
+      <w:proofErr w:type="spellEnd"/>
       <w:r>
         <w:rPr>
           <w:rFonts w:ascii="Calibri" w:hAnsi="Calibri" w:cs="Calibri"/>
@@ -3622,7 +4147,27 @@
           <w:sz w:val="17"/>
           <w:szCs w:val="17"/>
         </w:rPr>
-        <w:t xml:space="preserve">&amp; Maxcey, A. M. (2022). Directed forgetting of pictures of everyday objects. </w:t>
+        <w:t xml:space="preserve">&amp; </w:t>
+      </w:r>
+      <w:proofErr w:type="spellStart"/>
+      <w:r>
+        <w:rPr>
+          <w:rFonts w:ascii="Calibri" w:hAnsi="Calibri"/>
+          <w:color w:val="000000" w:themeColor="text1"/>
+          <w:sz w:val="17"/>
+          <w:szCs w:val="17"/>
+        </w:rPr>
+        <w:t>Maxcey</w:t>
+      </w:r>
+      <w:proofErr w:type="spellEnd"/>
+      <w:r>
+        <w:rPr>
+          <w:rFonts w:ascii="Calibri" w:hAnsi="Calibri"/>
+          <w:color w:val="000000" w:themeColor="text1"/>
+          <w:sz w:val="17"/>
+          <w:szCs w:val="17"/>
+        </w:rPr>
+        <w:t xml:space="preserve">, A. M. (2022). Directed forgetting of pictures of everyday objects. </w:t>
       </w:r>
       <w:r>
         <w:rPr>
@@ -3672,6 +4217,7 @@
           <w:szCs w:val="17"/>
         </w:rPr>
       </w:pPr>
+      <w:proofErr w:type="spellStart"/>
       <w:r>
         <w:rPr>
           <w:rFonts w:ascii="Calibri" w:hAnsi="Calibri"/>
@@ -3679,7 +4225,17 @@
           <w:sz w:val="17"/>
           <w:szCs w:val="17"/>
         </w:rPr>
-        <w:t xml:space="preserve">Maxcey, A. M., Mancuso, E., </w:t>
+        <w:t>Maxcey</w:t>
+      </w:r>
+      <w:proofErr w:type="spellEnd"/>
+      <w:r>
+        <w:rPr>
+          <w:rFonts w:ascii="Calibri" w:hAnsi="Calibri"/>
+          <w:color w:val="000000" w:themeColor="text1"/>
+          <w:sz w:val="17"/>
+          <w:szCs w:val="17"/>
+        </w:rPr>
+        <w:t xml:space="preserve">, A. M., Mancuso, E., </w:t>
       </w:r>
       <w:r>
         <w:rPr>
@@ -3792,7 +4348,67 @@
           <w:sz w:val="17"/>
           <w:szCs w:val="17"/>
         </w:rPr>
-        <w:t xml:space="preserve"> Kulkarni, A., Mazor, M., Klapwijk, E., Huth, A. G. (</w:t>
+        <w:t xml:space="preserve"> Kulkarni, A., </w:t>
+      </w:r>
+      <w:proofErr w:type="spellStart"/>
+      <w:r>
+        <w:rPr>
+          <w:rFonts w:ascii="Calibri" w:hAnsi="Calibri" w:cs="Calibri"/>
+          <w:color w:val="auto"/>
+          <w:sz w:val="17"/>
+          <w:szCs w:val="17"/>
+        </w:rPr>
+        <w:t>Mazor</w:t>
+      </w:r>
+      <w:proofErr w:type="spellEnd"/>
+      <w:r>
+        <w:rPr>
+          <w:rFonts w:ascii="Calibri" w:hAnsi="Calibri" w:cs="Calibri"/>
+          <w:color w:val="auto"/>
+          <w:sz w:val="17"/>
+          <w:szCs w:val="17"/>
+        </w:rPr>
+        <w:t xml:space="preserve">, M., </w:t>
+      </w:r>
+      <w:proofErr w:type="spellStart"/>
+      <w:r>
+        <w:rPr>
+          <w:rFonts w:ascii="Calibri" w:hAnsi="Calibri" w:cs="Calibri"/>
+          <w:color w:val="auto"/>
+          <w:sz w:val="17"/>
+          <w:szCs w:val="17"/>
+        </w:rPr>
+        <w:t>Klapwijk</w:t>
+      </w:r>
+      <w:proofErr w:type="spellEnd"/>
+      <w:r>
+        <w:rPr>
+          <w:rFonts w:ascii="Calibri" w:hAnsi="Calibri" w:cs="Calibri"/>
+          <w:color w:val="auto"/>
+          <w:sz w:val="17"/>
+          <w:szCs w:val="17"/>
+        </w:rPr>
+        <w:t xml:space="preserve">, E., </w:t>
+      </w:r>
+      <w:proofErr w:type="spellStart"/>
+      <w:r>
+        <w:rPr>
+          <w:rFonts w:ascii="Calibri" w:hAnsi="Calibri" w:cs="Calibri"/>
+          <w:color w:val="auto"/>
+          <w:sz w:val="17"/>
+          <w:szCs w:val="17"/>
+        </w:rPr>
+        <w:t>Huth</w:t>
+      </w:r>
+      <w:proofErr w:type="spellEnd"/>
+      <w:r>
+        <w:rPr>
+          <w:rFonts w:ascii="Calibri" w:hAnsi="Calibri" w:cs="Calibri"/>
+          <w:color w:val="auto"/>
+          <w:sz w:val="17"/>
+          <w:szCs w:val="17"/>
+        </w:rPr>
+        <w:t>, A. G. (</w:t>
       </w:r>
       <w:r>
         <w:rPr>
@@ -3887,7 +4503,27 @@
           <w:sz w:val="17"/>
           <w:szCs w:val="17"/>
         </w:rPr>
-        <w:t xml:space="preserve"> Chen, J., &amp; Golomb, J. D. (2021). </w:t>
+        <w:t xml:space="preserve"> Chen, J., &amp; </w:t>
+      </w:r>
+      <w:proofErr w:type="spellStart"/>
+      <w:r>
+        <w:rPr>
+          <w:rFonts w:ascii="Calibri" w:hAnsi="Calibri" w:cs="Calibri"/>
+          <w:color w:val="auto"/>
+          <w:sz w:val="17"/>
+          <w:szCs w:val="17"/>
+        </w:rPr>
+        <w:t>Golomb</w:t>
+      </w:r>
+      <w:proofErr w:type="spellEnd"/>
+      <w:r>
+        <w:rPr>
+          <w:rFonts w:ascii="Calibri" w:hAnsi="Calibri" w:cs="Calibri"/>
+          <w:color w:val="auto"/>
+          <w:sz w:val="17"/>
+          <w:szCs w:val="17"/>
+        </w:rPr>
+        <w:t xml:space="preserve">, J. D. (2021). </w:t>
       </w:r>
       <w:r>
         <w:rPr>
@@ -3906,6 +4542,7 @@
         </w:rPr>
         <w:t xml:space="preserve">. </w:t>
       </w:r>
+      <w:proofErr w:type="spellStart"/>
       <w:r>
         <w:rPr>
           <w:rFonts w:ascii="Calibri" w:hAnsi="Calibri" w:cs="Calibri"/>
@@ -3915,7 +4552,19 @@
           <w:sz w:val="17"/>
           <w:szCs w:val="17"/>
         </w:rPr>
-        <w:t xml:space="preserve">bioRxiv. </w:t>
+        <w:t>bioRxiv</w:t>
+      </w:r>
+      <w:proofErr w:type="spellEnd"/>
+      <w:r>
+        <w:rPr>
+          <w:rFonts w:ascii="Calibri" w:hAnsi="Calibri" w:cs="Calibri"/>
+          <w:i/>
+          <w:iCs/>
+          <w:color w:val="auto"/>
+          <w:sz w:val="17"/>
+          <w:szCs w:val="17"/>
+        </w:rPr>
+        <w:t xml:space="preserve">. </w:t>
       </w:r>
       <w:hyperlink r:id="rId23" w:history="1">
         <w:r>
@@ -3964,7 +4613,27 @@
           <w:sz w:val="17"/>
           <w:szCs w:val="17"/>
         </w:rPr>
-        <w:t xml:space="preserve"> &amp; Maxcey, A. M. (2021). What do laboratory-forgetting paradigms tell us about use-inspired forgetting? </w:t>
+        <w:t xml:space="preserve"> &amp; </w:t>
+      </w:r>
+      <w:proofErr w:type="spellStart"/>
+      <w:r>
+        <w:rPr>
+          <w:rFonts w:ascii="Calibri" w:hAnsi="Calibri" w:cs="Calibri"/>
+          <w:color w:val="auto"/>
+          <w:sz w:val="17"/>
+          <w:szCs w:val="17"/>
+        </w:rPr>
+        <w:t>Maxcey</w:t>
+      </w:r>
+      <w:proofErr w:type="spellEnd"/>
+      <w:r>
+        <w:rPr>
+          <w:rFonts w:ascii="Calibri" w:hAnsi="Calibri" w:cs="Calibri"/>
+          <w:color w:val="auto"/>
+          <w:sz w:val="17"/>
+          <w:szCs w:val="17"/>
+        </w:rPr>
+        <w:t xml:space="preserve">, A. M. (2021). What do laboratory-forgetting paradigms tell us about use-inspired forgetting? </w:t>
       </w:r>
       <w:r>
         <w:rPr>
@@ -4037,8 +4706,27 @@
           <w:sz w:val="17"/>
           <w:szCs w:val="17"/>
         </w:rPr>
-        <w:t xml:space="preserve">, Dowd, E. W., &amp; Golomb, J. D. (2021). Neural representations of task-relevant and task-irrelevant features of attended objects. </w:t>
-      </w:r>
+        <w:t xml:space="preserve">, Dowd, E. W., &amp; </w:t>
+      </w:r>
+      <w:proofErr w:type="spellStart"/>
+      <w:r>
+        <w:rPr>
+          <w:rFonts w:ascii="Calibri" w:hAnsi="Calibri" w:cs="Calibri"/>
+          <w:sz w:val="17"/>
+          <w:szCs w:val="17"/>
+        </w:rPr>
+        <w:t>Golomb</w:t>
+      </w:r>
+      <w:proofErr w:type="spellEnd"/>
+      <w:r>
+        <w:rPr>
+          <w:rFonts w:ascii="Calibri" w:hAnsi="Calibri" w:cs="Calibri"/>
+          <w:sz w:val="17"/>
+          <w:szCs w:val="17"/>
+        </w:rPr>
+        <w:t xml:space="preserve">, J. D. (2021). Neural representations of task-relevant and task-irrelevant features of attended objects. </w:t>
+      </w:r>
+      <w:proofErr w:type="spellStart"/>
       <w:r>
         <w:rPr>
           <w:rFonts w:ascii="Calibri" w:hAnsi="Calibri" w:cs="Calibri"/>
@@ -4047,7 +4735,18 @@
           <w:sz w:val="17"/>
           <w:szCs w:val="17"/>
         </w:rPr>
-        <w:t xml:space="preserve">bioRxiv. </w:t>
+        <w:t>bioRxiv</w:t>
+      </w:r>
+      <w:proofErr w:type="spellEnd"/>
+      <w:r>
+        <w:rPr>
+          <w:rFonts w:ascii="Calibri" w:hAnsi="Calibri" w:cs="Calibri"/>
+          <w:i/>
+          <w:iCs/>
+          <w:sz w:val="17"/>
+          <w:szCs w:val="17"/>
+        </w:rPr>
+        <w:t xml:space="preserve">. </w:t>
       </w:r>
       <w:hyperlink r:id="rId25" w:history="1">
         <w:r>
@@ -4096,7 +4795,47 @@
           <w:sz w:val="17"/>
           <w:szCs w:val="17"/>
         </w:rPr>
-        <w:t xml:space="preserve"> Hong, Y., Leber, A. B., &amp; Golomb, J. D. (2021). </w:t>
+        <w:t xml:space="preserve"> Hong, Y., </w:t>
+      </w:r>
+      <w:proofErr w:type="spellStart"/>
+      <w:r>
+        <w:rPr>
+          <w:rFonts w:ascii="Calibri" w:hAnsi="Calibri" w:cs="Calibri"/>
+          <w:color w:val="auto"/>
+          <w:sz w:val="17"/>
+          <w:szCs w:val="17"/>
+        </w:rPr>
+        <w:t>Leber</w:t>
+      </w:r>
+      <w:proofErr w:type="spellEnd"/>
+      <w:r>
+        <w:rPr>
+          <w:rFonts w:ascii="Calibri" w:hAnsi="Calibri" w:cs="Calibri"/>
+          <w:color w:val="auto"/>
+          <w:sz w:val="17"/>
+          <w:szCs w:val="17"/>
+        </w:rPr>
+        <w:t xml:space="preserve">, A. B., &amp; </w:t>
+      </w:r>
+      <w:proofErr w:type="spellStart"/>
+      <w:r>
+        <w:rPr>
+          <w:rFonts w:ascii="Calibri" w:hAnsi="Calibri" w:cs="Calibri"/>
+          <w:color w:val="auto"/>
+          <w:sz w:val="17"/>
+          <w:szCs w:val="17"/>
+        </w:rPr>
+        <w:t>Golomb</w:t>
+      </w:r>
+      <w:proofErr w:type="spellEnd"/>
+      <w:r>
+        <w:rPr>
+          <w:rFonts w:ascii="Calibri" w:hAnsi="Calibri" w:cs="Calibri"/>
+          <w:color w:val="auto"/>
+          <w:sz w:val="17"/>
+          <w:szCs w:val="17"/>
+        </w:rPr>
+        <w:t xml:space="preserve">, J. D. (2021). </w:t>
       </w:r>
       <w:r>
         <w:rPr>
@@ -4186,7 +4925,47 @@
           <w:sz w:val="17"/>
           <w:szCs w:val="17"/>
         </w:rPr>
-        <w:t xml:space="preserve"> Hong, Y., Golomb, J. D., &amp; Leber, A. B. (2021). Statistical regularities as a reference point for memory distortions: Swap and shift errors. </w:t>
+        <w:t xml:space="preserve"> Hong, Y., </w:t>
+      </w:r>
+      <w:proofErr w:type="spellStart"/>
+      <w:r>
+        <w:rPr>
+          <w:rFonts w:ascii="Calibri" w:hAnsi="Calibri" w:cs="Calibri"/>
+          <w:color w:val="auto"/>
+          <w:sz w:val="17"/>
+          <w:szCs w:val="17"/>
+        </w:rPr>
+        <w:t>Golomb</w:t>
+      </w:r>
+      <w:proofErr w:type="spellEnd"/>
+      <w:r>
+        <w:rPr>
+          <w:rFonts w:ascii="Calibri" w:hAnsi="Calibri" w:cs="Calibri"/>
+          <w:color w:val="auto"/>
+          <w:sz w:val="17"/>
+          <w:szCs w:val="17"/>
+        </w:rPr>
+        <w:t xml:space="preserve">, J. D., &amp; </w:t>
+      </w:r>
+      <w:proofErr w:type="spellStart"/>
+      <w:r>
+        <w:rPr>
+          <w:rFonts w:ascii="Calibri" w:hAnsi="Calibri" w:cs="Calibri"/>
+          <w:color w:val="auto"/>
+          <w:sz w:val="17"/>
+          <w:szCs w:val="17"/>
+        </w:rPr>
+        <w:t>Leber</w:t>
+      </w:r>
+      <w:proofErr w:type="spellEnd"/>
+      <w:r>
+        <w:rPr>
+          <w:rFonts w:ascii="Calibri" w:hAnsi="Calibri" w:cs="Calibri"/>
+          <w:color w:val="auto"/>
+          <w:sz w:val="17"/>
+          <w:szCs w:val="17"/>
+        </w:rPr>
+        <w:t xml:space="preserve">, A. B. (2021). Statistical regularities as a reference point for memory distortions: Swap and shift errors. </w:t>
       </w:r>
       <w:r>
         <w:rPr>
@@ -4254,7 +5033,107 @@
           <w:sz w:val="17"/>
           <w:szCs w:val="17"/>
         </w:rPr>
-        <w:t xml:space="preserve"> Kulkarni, A., Mazor, M., Klapwijk, E., Yarkoni, T., Huth, A. G. (2020). EduCortex: browser-based 3D brain visualization of fMRI meta-analysis maps. </w:t>
+        <w:t xml:space="preserve"> Kulkarni, A., </w:t>
+      </w:r>
+      <w:proofErr w:type="spellStart"/>
+      <w:r>
+        <w:rPr>
+          <w:rFonts w:ascii="Calibri" w:hAnsi="Calibri" w:cs="Calibri"/>
+          <w:color w:val="auto"/>
+          <w:sz w:val="17"/>
+          <w:szCs w:val="17"/>
+        </w:rPr>
+        <w:t>Mazor</w:t>
+      </w:r>
+      <w:proofErr w:type="spellEnd"/>
+      <w:r>
+        <w:rPr>
+          <w:rFonts w:ascii="Calibri" w:hAnsi="Calibri" w:cs="Calibri"/>
+          <w:color w:val="auto"/>
+          <w:sz w:val="17"/>
+          <w:szCs w:val="17"/>
+        </w:rPr>
+        <w:t xml:space="preserve">, M., </w:t>
+      </w:r>
+      <w:proofErr w:type="spellStart"/>
+      <w:r>
+        <w:rPr>
+          <w:rFonts w:ascii="Calibri" w:hAnsi="Calibri" w:cs="Calibri"/>
+          <w:color w:val="auto"/>
+          <w:sz w:val="17"/>
+          <w:szCs w:val="17"/>
+        </w:rPr>
+        <w:t>Klapwijk</w:t>
+      </w:r>
+      <w:proofErr w:type="spellEnd"/>
+      <w:r>
+        <w:rPr>
+          <w:rFonts w:ascii="Calibri" w:hAnsi="Calibri" w:cs="Calibri"/>
+          <w:color w:val="auto"/>
+          <w:sz w:val="17"/>
+          <w:szCs w:val="17"/>
+        </w:rPr>
+        <w:t xml:space="preserve">, E., </w:t>
+      </w:r>
+      <w:proofErr w:type="spellStart"/>
+      <w:r>
+        <w:rPr>
+          <w:rFonts w:ascii="Calibri" w:hAnsi="Calibri" w:cs="Calibri"/>
+          <w:color w:val="auto"/>
+          <w:sz w:val="17"/>
+          <w:szCs w:val="17"/>
+        </w:rPr>
+        <w:t>Yarkoni</w:t>
+      </w:r>
+      <w:proofErr w:type="spellEnd"/>
+      <w:r>
+        <w:rPr>
+          <w:rFonts w:ascii="Calibri" w:hAnsi="Calibri" w:cs="Calibri"/>
+          <w:color w:val="auto"/>
+          <w:sz w:val="17"/>
+          <w:szCs w:val="17"/>
+        </w:rPr>
+        <w:t xml:space="preserve">, T., </w:t>
+      </w:r>
+      <w:proofErr w:type="spellStart"/>
+      <w:r>
+        <w:rPr>
+          <w:rFonts w:ascii="Calibri" w:hAnsi="Calibri" w:cs="Calibri"/>
+          <w:color w:val="auto"/>
+          <w:sz w:val="17"/>
+          <w:szCs w:val="17"/>
+        </w:rPr>
+        <w:t>Huth</w:t>
+      </w:r>
+      <w:proofErr w:type="spellEnd"/>
+      <w:r>
+        <w:rPr>
+          <w:rFonts w:ascii="Calibri" w:hAnsi="Calibri" w:cs="Calibri"/>
+          <w:color w:val="auto"/>
+          <w:sz w:val="17"/>
+          <w:szCs w:val="17"/>
+        </w:rPr>
+        <w:t xml:space="preserve">, A. G. (2020). </w:t>
+      </w:r>
+      <w:proofErr w:type="spellStart"/>
+      <w:r>
+        <w:rPr>
+          <w:rFonts w:ascii="Calibri" w:hAnsi="Calibri" w:cs="Calibri"/>
+          <w:color w:val="auto"/>
+          <w:sz w:val="17"/>
+          <w:szCs w:val="17"/>
+        </w:rPr>
+        <w:t>EduCortex</w:t>
+      </w:r>
+      <w:proofErr w:type="spellEnd"/>
+      <w:r>
+        <w:rPr>
+          <w:rFonts w:ascii="Calibri" w:hAnsi="Calibri" w:cs="Calibri"/>
+          <w:color w:val="auto"/>
+          <w:sz w:val="17"/>
+          <w:szCs w:val="17"/>
+        </w:rPr>
+        <w:t xml:space="preserve">: browser-based 3D brain visualization of fMRI meta-analysis maps. </w:t>
       </w:r>
       <w:r>
         <w:rPr>
@@ -4265,31 +5144,7 @@
           <w:sz w:val="17"/>
           <w:szCs w:val="17"/>
         </w:rPr>
-        <w:t xml:space="preserve">Journal of </w:t>
-      </w:r>
-      <w:proofErr w:type="gramStart"/>
-      <w:r>
-        <w:rPr>
-          <w:rFonts w:ascii="Calibri" w:hAnsi="Calibri" w:cs="Calibri"/>
-          <w:i/>
-          <w:iCs/>
-          <w:color w:val="auto"/>
-          <w:sz w:val="17"/>
-          <w:szCs w:val="17"/>
-        </w:rPr>
-        <w:t>Open Source</w:t>
-      </w:r>
-      <w:proofErr w:type="gramEnd"/>
-      <w:r>
-        <w:rPr>
-          <w:rFonts w:ascii="Calibri" w:hAnsi="Calibri" w:cs="Calibri"/>
-          <w:i/>
-          <w:iCs/>
-          <w:color w:val="auto"/>
-          <w:sz w:val="17"/>
-          <w:szCs w:val="17"/>
-        </w:rPr>
-        <w:t xml:space="preserve"> Education</w:t>
+        <w:t>Journal of Open Source Education</w:t>
       </w:r>
       <w:r>
         <w:rPr>
@@ -4365,7 +5220,47 @@
           <w:sz w:val="17"/>
           <w:szCs w:val="17"/>
         </w:rPr>
-        <w:t xml:space="preserve"> Janakiefski, L., &amp; Maxcey, A. M. (2020). Recognition-induced forgetting of schematically related pictures. </w:t>
+        <w:t xml:space="preserve"> </w:t>
+      </w:r>
+      <w:proofErr w:type="spellStart"/>
+      <w:r>
+        <w:rPr>
+          <w:rFonts w:ascii="Calibri" w:hAnsi="Calibri" w:cs="Calibri"/>
+          <w:color w:val="auto"/>
+          <w:sz w:val="17"/>
+          <w:szCs w:val="17"/>
+        </w:rPr>
+        <w:t>Janakiefski</w:t>
+      </w:r>
+      <w:proofErr w:type="spellEnd"/>
+      <w:r>
+        <w:rPr>
+          <w:rFonts w:ascii="Calibri" w:hAnsi="Calibri" w:cs="Calibri"/>
+          <w:color w:val="auto"/>
+          <w:sz w:val="17"/>
+          <w:szCs w:val="17"/>
+        </w:rPr>
+        <w:t xml:space="preserve">, L., &amp; </w:t>
+      </w:r>
+      <w:proofErr w:type="spellStart"/>
+      <w:r>
+        <w:rPr>
+          <w:rFonts w:ascii="Calibri" w:hAnsi="Calibri" w:cs="Calibri"/>
+          <w:color w:val="auto"/>
+          <w:sz w:val="17"/>
+          <w:szCs w:val="17"/>
+        </w:rPr>
+        <w:t>Maxcey</w:t>
+      </w:r>
+      <w:proofErr w:type="spellEnd"/>
+      <w:r>
+        <w:rPr>
+          <w:rFonts w:ascii="Calibri" w:hAnsi="Calibri" w:cs="Calibri"/>
+          <w:color w:val="auto"/>
+          <w:sz w:val="17"/>
+          <w:szCs w:val="17"/>
+        </w:rPr>
+        <w:t xml:space="preserve">, A. M. (2020). Recognition-induced forgetting of schematically related pictures. </w:t>
       </w:r>
       <w:r>
         <w:rPr>
@@ -4440,8 +5335,45 @@
           <w:sz w:val="17"/>
           <w:szCs w:val="17"/>
         </w:rPr>
-        <w:t xml:space="preserve">, Collegio, A., &amp; Shomstein, S. (2019). Object-based attention is resilient to low-level (boundary) or high-level (semantic) disturbances, but not both. </w:t>
-      </w:r>
+        <w:t xml:space="preserve">, </w:t>
+      </w:r>
+      <w:proofErr w:type="spellStart"/>
+      <w:r>
+        <w:rPr>
+          <w:rFonts w:ascii="Calibri" w:hAnsi="Calibri" w:cs="Calibri"/>
+          <w:sz w:val="17"/>
+          <w:szCs w:val="17"/>
+        </w:rPr>
+        <w:t>Collegio</w:t>
+      </w:r>
+      <w:proofErr w:type="spellEnd"/>
+      <w:r>
+        <w:rPr>
+          <w:rFonts w:ascii="Calibri" w:hAnsi="Calibri" w:cs="Calibri"/>
+          <w:sz w:val="17"/>
+          <w:szCs w:val="17"/>
+        </w:rPr>
+        <w:t xml:space="preserve">, A., &amp; </w:t>
+      </w:r>
+      <w:proofErr w:type="spellStart"/>
+      <w:r>
+        <w:rPr>
+          <w:rFonts w:ascii="Calibri" w:hAnsi="Calibri" w:cs="Calibri"/>
+          <w:sz w:val="17"/>
+          <w:szCs w:val="17"/>
+        </w:rPr>
+        <w:t>Shomstein</w:t>
+      </w:r>
+      <w:proofErr w:type="spellEnd"/>
+      <w:r>
+        <w:rPr>
+          <w:rFonts w:ascii="Calibri" w:hAnsi="Calibri" w:cs="Calibri"/>
+          <w:sz w:val="17"/>
+          <w:szCs w:val="17"/>
+        </w:rPr>
+        <w:t xml:space="preserve">, S. (2019). Object-based attention is resilient to low-level (boundary) or high-level (semantic) disturbances, but not both. </w:t>
+      </w:r>
+      <w:proofErr w:type="spellStart"/>
       <w:r>
         <w:rPr>
           <w:rFonts w:ascii="Calibri" w:hAnsi="Calibri" w:cs="Calibri"/>
@@ -4450,7 +5382,18 @@
           <w:sz w:val="17"/>
           <w:szCs w:val="17"/>
         </w:rPr>
-        <w:t>PsyArXiv.</w:t>
+        <w:t>PsyArXiv</w:t>
+      </w:r>
+      <w:proofErr w:type="spellEnd"/>
+      <w:r>
+        <w:rPr>
+          <w:rFonts w:ascii="Calibri" w:hAnsi="Calibri" w:cs="Calibri"/>
+          <w:i/>
+          <w:iCs/>
+          <w:sz w:val="17"/>
+          <w:szCs w:val="17"/>
+        </w:rPr>
+        <w:t>.</w:t>
       </w:r>
       <w:r>
         <w:rPr>
@@ -4469,8 +5412,20 @@
             <w:szCs w:val="17"/>
             <w:u w:val="single"/>
           </w:rPr>
-          <w:t>doi.org/10.31234/osf.io/yxqju</w:t>
+          <w:t>doi.org/10.31234/osf.io/</w:t>
         </w:r>
+        <w:proofErr w:type="spellStart"/>
+        <w:r>
+          <w:rPr>
+            <w:rStyle w:val="Hyperlink"/>
+            <w:rFonts w:ascii="Calibri" w:hAnsi="Calibri" w:cs="Calibri"/>
+            <w:sz w:val="17"/>
+            <w:szCs w:val="17"/>
+            <w:u w:val="single"/>
+          </w:rPr>
+          <w:t>yxqju</w:t>
+        </w:r>
+        <w:proofErr w:type="spellEnd"/>
       </w:hyperlink>
     </w:p>
     <w:p>
@@ -4488,14 +5443,25 @@
           <w:szCs w:val="17"/>
         </w:rPr>
       </w:pPr>
-      <w:r>
-        <w:rPr>
-          <w:rFonts w:ascii="Calibri" w:hAnsi="Calibri" w:cs="Calibri"/>
-          <w:color w:val="auto"/>
-          <w:sz w:val="17"/>
-          <w:szCs w:val="17"/>
-        </w:rPr>
-        <w:t xml:space="preserve">Collegio, A., Nah, J., </w:t>
+      <w:proofErr w:type="spellStart"/>
+      <w:r>
+        <w:rPr>
+          <w:rFonts w:ascii="Calibri" w:hAnsi="Calibri" w:cs="Calibri"/>
+          <w:color w:val="auto"/>
+          <w:sz w:val="17"/>
+          <w:szCs w:val="17"/>
+        </w:rPr>
+        <w:t>Collegio</w:t>
+      </w:r>
+      <w:proofErr w:type="spellEnd"/>
+      <w:r>
+        <w:rPr>
+          <w:rFonts w:ascii="Calibri" w:hAnsi="Calibri" w:cs="Calibri"/>
+          <w:color w:val="auto"/>
+          <w:sz w:val="17"/>
+          <w:szCs w:val="17"/>
+        </w:rPr>
+        <w:t xml:space="preserve">, A., Nah, J., </w:t>
       </w:r>
       <w:r>
         <w:rPr>
@@ -4515,7 +5481,27 @@
           <w:sz w:val="17"/>
           <w:szCs w:val="17"/>
         </w:rPr>
-        <w:t xml:space="preserve"> &amp; Shomstein, S. (2019). Attention scales according to inferred real-world object size. </w:t>
+        <w:t xml:space="preserve"> &amp; </w:t>
+      </w:r>
+      <w:proofErr w:type="spellStart"/>
+      <w:r>
+        <w:rPr>
+          <w:rFonts w:ascii="Calibri" w:hAnsi="Calibri" w:cs="Calibri"/>
+          <w:color w:val="auto"/>
+          <w:sz w:val="17"/>
+          <w:szCs w:val="17"/>
+        </w:rPr>
+        <w:t>Shomstein</w:t>
+      </w:r>
+      <w:proofErr w:type="spellEnd"/>
+      <w:r>
+        <w:rPr>
+          <w:rFonts w:ascii="Calibri" w:hAnsi="Calibri" w:cs="Calibri"/>
+          <w:color w:val="auto"/>
+          <w:sz w:val="17"/>
+          <w:szCs w:val="17"/>
+        </w:rPr>
+        <w:t xml:space="preserve">, S. (2019). Attention scales according to inferred real-world object size. </w:t>
       </w:r>
       <w:r>
         <w:rPr>
@@ -4679,7 +5665,61 @@
           <w:sz w:val="17"/>
           <w:szCs w:val="17"/>
         </w:rPr>
-        <w:t>Tripathy, M., Torrico, C., Kneeland, R., Chen, T., Narang, A., Santhirasegaran, C., Xu, J., Naselaris, T., Norman, K. A., &amp; Abraham, T. M. (</w:t>
+        <w:t xml:space="preserve">Tripathy, M., </w:t>
+      </w:r>
+      <w:proofErr w:type="spellStart"/>
+      <w:r>
+        <w:rPr>
+          <w:rFonts w:ascii="Calibri" w:hAnsi="Calibri" w:cs="Calibri"/>
+          <w:sz w:val="17"/>
+          <w:szCs w:val="17"/>
+        </w:rPr>
+        <w:t>Torrico</w:t>
+      </w:r>
+      <w:proofErr w:type="spellEnd"/>
+      <w:r>
+        <w:rPr>
+          <w:rFonts w:ascii="Calibri" w:hAnsi="Calibri" w:cs="Calibri"/>
+          <w:sz w:val="17"/>
+          <w:szCs w:val="17"/>
+        </w:rPr>
+        <w:t xml:space="preserve">, C., Kneeland, R., Chen, T., Narang, A., </w:t>
+      </w:r>
+      <w:proofErr w:type="spellStart"/>
+      <w:r>
+        <w:rPr>
+          <w:rFonts w:ascii="Calibri" w:hAnsi="Calibri" w:cs="Calibri"/>
+          <w:sz w:val="17"/>
+          <w:szCs w:val="17"/>
+        </w:rPr>
+        <w:t>Santhirasegaran</w:t>
+      </w:r>
+      <w:proofErr w:type="spellEnd"/>
+      <w:r>
+        <w:rPr>
+          <w:rFonts w:ascii="Calibri" w:hAnsi="Calibri" w:cs="Calibri"/>
+          <w:sz w:val="17"/>
+          <w:szCs w:val="17"/>
+        </w:rPr>
+        <w:t xml:space="preserve">, C., Xu, J., </w:t>
+      </w:r>
+      <w:proofErr w:type="spellStart"/>
+      <w:r>
+        <w:rPr>
+          <w:rFonts w:ascii="Calibri" w:hAnsi="Calibri" w:cs="Calibri"/>
+          <w:sz w:val="17"/>
+          <w:szCs w:val="17"/>
+        </w:rPr>
+        <w:t>Naselaris</w:t>
+      </w:r>
+      <w:proofErr w:type="spellEnd"/>
+      <w:r>
+        <w:rPr>
+          <w:rFonts w:ascii="Calibri" w:hAnsi="Calibri" w:cs="Calibri"/>
+          <w:sz w:val="17"/>
+          <w:szCs w:val="17"/>
+        </w:rPr>
+        <w:t>, T., Norman, K. A., &amp; Abraham, T. M. (</w:t>
       </w:r>
       <w:r>
         <w:rPr>
@@ -4771,7 +5811,61 @@
           <w:sz w:val="17"/>
           <w:szCs w:val="17"/>
         </w:rPr>
-        <w:t>Tripathy, M., Torrico, C., Kneeland, R., Chen, T., Narang, A., Santhirasegaran, C., Xu, J., Naselaris, T., Norman, K. A., &amp; Abraham, T. M. (</w:t>
+        <w:t xml:space="preserve">Tripathy, M., </w:t>
+      </w:r>
+      <w:proofErr w:type="spellStart"/>
+      <w:r>
+        <w:rPr>
+          <w:rFonts w:ascii="Calibri" w:hAnsi="Calibri" w:cs="Calibri"/>
+          <w:sz w:val="17"/>
+          <w:szCs w:val="17"/>
+        </w:rPr>
+        <w:t>Torrico</w:t>
+      </w:r>
+      <w:proofErr w:type="spellEnd"/>
+      <w:r>
+        <w:rPr>
+          <w:rFonts w:ascii="Calibri" w:hAnsi="Calibri" w:cs="Calibri"/>
+          <w:sz w:val="17"/>
+          <w:szCs w:val="17"/>
+        </w:rPr>
+        <w:t xml:space="preserve">, C., Kneeland, R., Chen, T., Narang, A., </w:t>
+      </w:r>
+      <w:proofErr w:type="spellStart"/>
+      <w:r>
+        <w:rPr>
+          <w:rFonts w:ascii="Calibri" w:hAnsi="Calibri" w:cs="Calibri"/>
+          <w:sz w:val="17"/>
+          <w:szCs w:val="17"/>
+        </w:rPr>
+        <w:t>Santhirasegaran</w:t>
+      </w:r>
+      <w:proofErr w:type="spellEnd"/>
+      <w:r>
+        <w:rPr>
+          <w:rFonts w:ascii="Calibri" w:hAnsi="Calibri" w:cs="Calibri"/>
+          <w:sz w:val="17"/>
+          <w:szCs w:val="17"/>
+        </w:rPr>
+        <w:t xml:space="preserve">, C., Xu, J., </w:t>
+      </w:r>
+      <w:proofErr w:type="spellStart"/>
+      <w:r>
+        <w:rPr>
+          <w:rFonts w:ascii="Calibri" w:hAnsi="Calibri" w:cs="Calibri"/>
+          <w:sz w:val="17"/>
+          <w:szCs w:val="17"/>
+        </w:rPr>
+        <w:t>Naselaris</w:t>
+      </w:r>
+      <w:proofErr w:type="spellEnd"/>
+      <w:r>
+        <w:rPr>
+          <w:rFonts w:ascii="Calibri" w:hAnsi="Calibri" w:cs="Calibri"/>
+          <w:sz w:val="17"/>
+          <w:szCs w:val="17"/>
+        </w:rPr>
+        <w:t>, T., Norman, K. A., &amp; Abraham, T. M. (</w:t>
       </w:r>
       <w:r>
         <w:rPr>
@@ -4880,8 +5974,63 @@
           <w:sz w:val="17"/>
           <w:szCs w:val="17"/>
         </w:rPr>
-        <w:t xml:space="preserve"> Banerjee, A., Goode, J., Shabalin, S., Nguyen, A., Cohen, E., Dempster, A. J., Verlinde, N., Yundler, E., Weisberg, D., Norman, K. A., &amp; Abraham, T. M. (2023). Reconstructing the Mind's Eye: fMRI-to-Image with Contrastive Learning and Diffusion Priors. </w:t>
-      </w:r>
+        <w:t xml:space="preserve"> Banerjee, A., Goode, J., </w:t>
+      </w:r>
+      <w:proofErr w:type="spellStart"/>
+      <w:r>
+        <w:rPr>
+          <w:rFonts w:ascii="Calibri" w:hAnsi="Calibri" w:cs="Calibri"/>
+          <w:sz w:val="17"/>
+          <w:szCs w:val="17"/>
+        </w:rPr>
+        <w:t>Shabalin</w:t>
+      </w:r>
+      <w:proofErr w:type="spellEnd"/>
+      <w:r>
+        <w:rPr>
+          <w:rFonts w:ascii="Calibri" w:hAnsi="Calibri" w:cs="Calibri"/>
+          <w:sz w:val="17"/>
+          <w:szCs w:val="17"/>
+        </w:rPr>
+        <w:t xml:space="preserve">, S., Nguyen, A., Cohen, E., Dempster, A. J., </w:t>
+      </w:r>
+      <w:proofErr w:type="spellStart"/>
+      <w:r>
+        <w:rPr>
+          <w:rFonts w:ascii="Calibri" w:hAnsi="Calibri" w:cs="Calibri"/>
+          <w:sz w:val="17"/>
+          <w:szCs w:val="17"/>
+        </w:rPr>
+        <w:t>Verlinde</w:t>
+      </w:r>
+      <w:proofErr w:type="spellEnd"/>
+      <w:r>
+        <w:rPr>
+          <w:rFonts w:ascii="Calibri" w:hAnsi="Calibri" w:cs="Calibri"/>
+          <w:sz w:val="17"/>
+          <w:szCs w:val="17"/>
+        </w:rPr>
+        <w:t xml:space="preserve">, N., </w:t>
+      </w:r>
+      <w:proofErr w:type="spellStart"/>
+      <w:r>
+        <w:rPr>
+          <w:rFonts w:ascii="Calibri" w:hAnsi="Calibri" w:cs="Calibri"/>
+          <w:sz w:val="17"/>
+          <w:szCs w:val="17"/>
+        </w:rPr>
+        <w:t>Yundler</w:t>
+      </w:r>
+      <w:proofErr w:type="spellEnd"/>
+      <w:r>
+        <w:rPr>
+          <w:rFonts w:ascii="Calibri" w:hAnsi="Calibri" w:cs="Calibri"/>
+          <w:sz w:val="17"/>
+          <w:szCs w:val="17"/>
+        </w:rPr>
+        <w:t xml:space="preserve">, E., Weisberg, D., Norman, K. A., &amp; Abraham, T. M. (2023). Reconstructing the Mind's Eye: fMRI-to-Image with Contrastive Learning and Diffusion Priors. </w:t>
+      </w:r>
+      <w:proofErr w:type="spellStart"/>
       <w:r>
         <w:rPr>
           <w:rFonts w:ascii="Calibri" w:hAnsi="Calibri" w:cs="Calibri"/>
@@ -4892,6 +6041,7 @@
         </w:rPr>
         <w:t>NeurIPS</w:t>
       </w:r>
+      <w:proofErr w:type="spellEnd"/>
       <w:r>
         <w:rPr>
           <w:rFonts w:ascii="Calibri" w:hAnsi="Calibri" w:cs="Calibri"/>
@@ -4926,13 +6076,23 @@
         </w:rPr>
         <w:t xml:space="preserve">Scotti, P. S., </w:t>
       </w:r>
-      <w:r>
-        <w:rPr>
-          <w:rFonts w:ascii="Calibri" w:hAnsi="Calibri" w:cs="Calibri"/>
-          <w:sz w:val="17"/>
-          <w:szCs w:val="17"/>
-        </w:rPr>
-        <w:t>Hennings, A.</w:t>
+      <w:proofErr w:type="spellStart"/>
+      <w:r>
+        <w:rPr>
+          <w:rFonts w:ascii="Calibri" w:hAnsi="Calibri" w:cs="Calibri"/>
+          <w:sz w:val="17"/>
+          <w:szCs w:val="17"/>
+        </w:rPr>
+        <w:t>Hennings</w:t>
+      </w:r>
+      <w:proofErr w:type="spellEnd"/>
+      <w:r>
+        <w:rPr>
+          <w:rFonts w:ascii="Calibri" w:hAnsi="Calibri" w:cs="Calibri"/>
+          <w:sz w:val="17"/>
+          <w:szCs w:val="17"/>
+        </w:rPr>
+        <w:t>, A.</w:t>
       </w:r>
       <w:r>
         <w:rPr>
@@ -4966,7 +6126,43 @@
           <w:sz w:val="17"/>
           <w:szCs w:val="17"/>
         </w:rPr>
-        <w:t>Wallace, G., Polcyn, S., Brooks, P. P., Mennen, A., Zhao, K., Michelmann, S., Li, K., Turk-Browne, N. B., Cohen, J. D., Norman, K. A. (202</w:t>
+        <w:t xml:space="preserve">Wallace, G., </w:t>
+      </w:r>
+      <w:proofErr w:type="spellStart"/>
+      <w:r>
+        <w:rPr>
+          <w:rFonts w:ascii="Calibri" w:hAnsi="Calibri" w:cs="Calibri"/>
+          <w:sz w:val="17"/>
+          <w:szCs w:val="17"/>
+        </w:rPr>
+        <w:t>Polcyn</w:t>
+      </w:r>
+      <w:proofErr w:type="spellEnd"/>
+      <w:r>
+        <w:rPr>
+          <w:rFonts w:ascii="Calibri" w:hAnsi="Calibri" w:cs="Calibri"/>
+          <w:sz w:val="17"/>
+          <w:szCs w:val="17"/>
+        </w:rPr>
+        <w:t xml:space="preserve">, S., Brooks, P. P., Mennen, A., Zhao, K., </w:t>
+      </w:r>
+      <w:proofErr w:type="spellStart"/>
+      <w:r>
+        <w:rPr>
+          <w:rFonts w:ascii="Calibri" w:hAnsi="Calibri" w:cs="Calibri"/>
+          <w:sz w:val="17"/>
+          <w:szCs w:val="17"/>
+        </w:rPr>
+        <w:t>Michelmann</w:t>
+      </w:r>
+      <w:proofErr w:type="spellEnd"/>
+      <w:r>
+        <w:rPr>
+          <w:rFonts w:ascii="Calibri" w:hAnsi="Calibri" w:cs="Calibri"/>
+          <w:sz w:val="17"/>
+          <w:szCs w:val="17"/>
+        </w:rPr>
+        <w:t>, S., Li, K., Turk-Browne, N. B., Cohen, J. D., Norman, K. A. (202</w:t>
       </w:r>
       <w:r>
         <w:rPr>
@@ -5086,13 +6282,23 @@
         </w:rPr>
         <w:t xml:space="preserve">, </w:t>
       </w:r>
-      <w:r>
-        <w:rPr>
-          <w:rFonts w:ascii="Calibri" w:hAnsi="Calibri" w:cs="Calibri"/>
-          <w:sz w:val="17"/>
-          <w:szCs w:val="17"/>
-        </w:rPr>
-        <w:t>Hennings, A.</w:t>
+      <w:proofErr w:type="spellStart"/>
+      <w:r>
+        <w:rPr>
+          <w:rFonts w:ascii="Calibri" w:hAnsi="Calibri" w:cs="Calibri"/>
+          <w:sz w:val="17"/>
+          <w:szCs w:val="17"/>
+        </w:rPr>
+        <w:t>Hennings</w:t>
+      </w:r>
+      <w:proofErr w:type="spellEnd"/>
+      <w:r>
+        <w:rPr>
+          <w:rFonts w:ascii="Calibri" w:hAnsi="Calibri" w:cs="Calibri"/>
+          <w:sz w:val="17"/>
+          <w:szCs w:val="17"/>
+        </w:rPr>
+        <w:t>, A.</w:t>
       </w:r>
       <w:r>
         <w:rPr>
@@ -5132,33 +6338,15 @@
           <w:sz w:val="17"/>
           <w:szCs w:val="17"/>
         </w:rPr>
-        <w:t xml:space="preserve">, K. </w:t>
-      </w:r>
-      <w:proofErr w:type="gramStart"/>
-      <w:r>
-        <w:rPr>
-          <w:rFonts w:ascii="Calibri" w:hAnsi="Calibri" w:cs="Calibri"/>
-          <w:sz w:val="17"/>
-          <w:szCs w:val="17"/>
-        </w:rPr>
-        <w:t>A.</w:t>
-      </w:r>
-      <w:r>
-        <w:rPr>
-          <w:rFonts w:ascii="Calibri" w:hAnsi="Calibri" w:cs="Calibri"/>
-          <w:sz w:val="17"/>
-          <w:szCs w:val="17"/>
-        </w:rPr>
-        <w:t>.</w:t>
-      </w:r>
-      <w:proofErr w:type="gramEnd"/>
-      <w:r>
-        <w:rPr>
-          <w:rFonts w:ascii="Calibri" w:hAnsi="Calibri" w:cs="Calibri"/>
-          <w:sz w:val="17"/>
-          <w:szCs w:val="17"/>
-        </w:rPr>
-        <w:t xml:space="preserve"> </w:t>
+        <w:t>, K. A.</w:t>
+      </w:r>
+      <w:r>
+        <w:rPr>
+          <w:rFonts w:ascii="Calibri" w:hAnsi="Calibri" w:cs="Calibri"/>
+          <w:sz w:val="17"/>
+          <w:szCs w:val="17"/>
+        </w:rPr>
+        <w:t xml:space="preserve">. </w:t>
       </w:r>
       <w:r>
         <w:rPr>
@@ -5254,13 +6442,41 @@
         </w:rPr>
         <w:t xml:space="preserve">Scotti, P. S., </w:t>
       </w:r>
-      <w:r>
-        <w:rPr>
-          <w:rFonts w:ascii="Calibri" w:hAnsi="Calibri" w:cs="Calibri"/>
-          <w:sz w:val="17"/>
-          <w:szCs w:val="17"/>
-        </w:rPr>
-        <w:t xml:space="preserve">Polcyn, S., Brooks, P. P., Mennen, A., Zhao, K., Michelmann, S., Li, K., Turk-Browne, N. B., Cohen, J. D., Norman, K. A. (2022). </w:t>
+      <w:proofErr w:type="spellStart"/>
+      <w:r>
+        <w:rPr>
+          <w:rFonts w:ascii="Calibri" w:hAnsi="Calibri" w:cs="Calibri"/>
+          <w:sz w:val="17"/>
+          <w:szCs w:val="17"/>
+        </w:rPr>
+        <w:t>Polcyn</w:t>
+      </w:r>
+      <w:proofErr w:type="spellEnd"/>
+      <w:r>
+        <w:rPr>
+          <w:rFonts w:ascii="Calibri" w:hAnsi="Calibri" w:cs="Calibri"/>
+          <w:sz w:val="17"/>
+          <w:szCs w:val="17"/>
+        </w:rPr>
+        <w:t xml:space="preserve">, S., Brooks, P. P., Mennen, A., Zhao, K., </w:t>
+      </w:r>
+      <w:proofErr w:type="spellStart"/>
+      <w:r>
+        <w:rPr>
+          <w:rFonts w:ascii="Calibri" w:hAnsi="Calibri" w:cs="Calibri"/>
+          <w:sz w:val="17"/>
+          <w:szCs w:val="17"/>
+        </w:rPr>
+        <w:t>Michelmann</w:t>
+      </w:r>
+      <w:proofErr w:type="spellEnd"/>
+      <w:r>
+        <w:rPr>
+          <w:rFonts w:ascii="Calibri" w:hAnsi="Calibri" w:cs="Calibri"/>
+          <w:sz w:val="17"/>
+          <w:szCs w:val="17"/>
+        </w:rPr>
+        <w:t xml:space="preserve">, S., Li, K., Turk-Browne, N. B., Cohen, J. D., Norman, K. A. (2022). </w:t>
       </w:r>
       <w:r>
         <w:rPr>
@@ -5328,7 +6544,25 @@
           <w:sz w:val="17"/>
           <w:szCs w:val="17"/>
         </w:rPr>
-        <w:t xml:space="preserve"> Chen, J., &amp; Golomb, J. D. (202</w:t>
+        <w:t xml:space="preserve"> Chen, J., &amp; </w:t>
+      </w:r>
+      <w:proofErr w:type="spellStart"/>
+      <w:r>
+        <w:rPr>
+          <w:rFonts w:ascii="Calibri" w:hAnsi="Calibri" w:cs="Calibri"/>
+          <w:sz w:val="17"/>
+          <w:szCs w:val="17"/>
+        </w:rPr>
+        <w:t>Golomb</w:t>
+      </w:r>
+      <w:proofErr w:type="spellEnd"/>
+      <w:r>
+        <w:rPr>
+          <w:rFonts w:ascii="Calibri" w:hAnsi="Calibri" w:cs="Calibri"/>
+          <w:sz w:val="17"/>
+          <w:szCs w:val="17"/>
+        </w:rPr>
+        <w:t>, J. D. (202</w:t>
       </w:r>
       <w:r>
         <w:rPr>
@@ -5428,7 +6662,25 @@
           <w:sz w:val="17"/>
           <w:szCs w:val="17"/>
         </w:rPr>
-        <w:t xml:space="preserve"> Chen, J., &amp; Golomb, J. D. (202</w:t>
+        <w:t xml:space="preserve"> Chen, J., &amp; </w:t>
+      </w:r>
+      <w:proofErr w:type="spellStart"/>
+      <w:r>
+        <w:rPr>
+          <w:rFonts w:ascii="Calibri" w:hAnsi="Calibri" w:cs="Calibri"/>
+          <w:sz w:val="17"/>
+          <w:szCs w:val="17"/>
+        </w:rPr>
+        <w:t>Golomb</w:t>
+      </w:r>
+      <w:proofErr w:type="spellEnd"/>
+      <w:r>
+        <w:rPr>
+          <w:rFonts w:ascii="Calibri" w:hAnsi="Calibri" w:cs="Calibri"/>
+          <w:sz w:val="17"/>
+          <w:szCs w:val="17"/>
+        </w:rPr>
+        <w:t>, J. D. (202</w:t>
       </w:r>
       <w:r>
         <w:rPr>
@@ -5512,7 +6764,25 @@
           <w:sz w:val="17"/>
           <w:szCs w:val="17"/>
         </w:rPr>
-        <w:t xml:space="preserve"> Chen, J., &amp; Golomb, J. D. (2021, May). An improved method for evaluating inverted encoding models. </w:t>
+        <w:t xml:space="preserve"> Chen, J., &amp; </w:t>
+      </w:r>
+      <w:proofErr w:type="spellStart"/>
+      <w:r>
+        <w:rPr>
+          <w:rFonts w:ascii="Calibri" w:hAnsi="Calibri" w:cs="Calibri"/>
+          <w:sz w:val="17"/>
+          <w:szCs w:val="17"/>
+        </w:rPr>
+        <w:t>Golomb</w:t>
+      </w:r>
+      <w:proofErr w:type="spellEnd"/>
+      <w:r>
+        <w:rPr>
+          <w:rFonts w:ascii="Calibri" w:hAnsi="Calibri" w:cs="Calibri"/>
+          <w:sz w:val="17"/>
+          <w:szCs w:val="17"/>
+        </w:rPr>
+        <w:t xml:space="preserve">, J. D. (2021, May). An improved method for evaluating inverted encoding models. </w:t>
       </w:r>
       <w:r>
         <w:rPr>
@@ -5572,7 +6842,25 @@
           <w:sz w:val="17"/>
           <w:szCs w:val="17"/>
         </w:rPr>
-        <w:t>, Dowd, E. W., &amp; Golomb, J. D</w:t>
+        <w:t xml:space="preserve">, Dowd, E. W., &amp; </w:t>
+      </w:r>
+      <w:proofErr w:type="spellStart"/>
+      <w:r>
+        <w:rPr>
+          <w:rFonts w:ascii="Calibri" w:hAnsi="Calibri" w:cs="Calibri"/>
+          <w:sz w:val="17"/>
+          <w:szCs w:val="17"/>
+        </w:rPr>
+        <w:t>Golomb</w:t>
+      </w:r>
+      <w:proofErr w:type="spellEnd"/>
+      <w:r>
+        <w:rPr>
+          <w:rFonts w:ascii="Calibri" w:hAnsi="Calibri" w:cs="Calibri"/>
+          <w:sz w:val="17"/>
+          <w:szCs w:val="17"/>
+        </w:rPr>
+        <w:t>, J. D</w:t>
       </w:r>
       <w:r>
         <w:rPr>
@@ -5648,7 +6936,25 @@
           <w:sz w:val="17"/>
           <w:szCs w:val="17"/>
         </w:rPr>
-        <w:t xml:space="preserve"> Chen, J., &amp; Golomb, J. D. (2021, Mar</w:t>
+        <w:t xml:space="preserve"> Chen, J., &amp; </w:t>
+      </w:r>
+      <w:proofErr w:type="spellStart"/>
+      <w:r>
+        <w:rPr>
+          <w:rFonts w:ascii="Calibri" w:hAnsi="Calibri" w:cs="Calibri"/>
+          <w:sz w:val="17"/>
+          <w:szCs w:val="17"/>
+        </w:rPr>
+        <w:t>Golomb</w:t>
+      </w:r>
+      <w:proofErr w:type="spellEnd"/>
+      <w:r>
+        <w:rPr>
+          <w:rFonts w:ascii="Calibri" w:hAnsi="Calibri" w:cs="Calibri"/>
+          <w:sz w:val="17"/>
+          <w:szCs w:val="17"/>
+        </w:rPr>
+        <w:t>, J. D. (2021, Mar</w:t>
       </w:r>
       <w:r>
         <w:rPr>
@@ -5748,7 +7054,25 @@
           <w:sz w:val="17"/>
           <w:szCs w:val="17"/>
         </w:rPr>
-        <w:t xml:space="preserve">&amp; Golomb, J. D. (2020, May). Feature-binding errors during saccadic remapping may affect perception of real-world objects. </w:t>
+        <w:t xml:space="preserve">&amp; </w:t>
+      </w:r>
+      <w:proofErr w:type="spellStart"/>
+      <w:r>
+        <w:rPr>
+          <w:rFonts w:ascii="Calibri" w:hAnsi="Calibri" w:cs="Calibri"/>
+          <w:sz w:val="17"/>
+          <w:szCs w:val="17"/>
+        </w:rPr>
+        <w:t>Golomb</w:t>
+      </w:r>
+      <w:proofErr w:type="spellEnd"/>
+      <w:r>
+        <w:rPr>
+          <w:rFonts w:ascii="Calibri" w:hAnsi="Calibri" w:cs="Calibri"/>
+          <w:sz w:val="17"/>
+          <w:szCs w:val="17"/>
+        </w:rPr>
+        <w:t xml:space="preserve">, J. D. (2020, May). Feature-binding errors during saccadic remapping may affect perception of real-world objects. </w:t>
       </w:r>
       <w:r>
         <w:rPr>
@@ -5799,7 +7123,79 @@
           <w:sz w:val="17"/>
           <w:szCs w:val="17"/>
         </w:rPr>
-        <w:t xml:space="preserve"> Kulkarni, A., Mazor, M., Klapwijk, E., Yarkoni, T., Huth, A. G. (2019, Dec</w:t>
+        <w:t xml:space="preserve"> Kulkarni, A., </w:t>
+      </w:r>
+      <w:proofErr w:type="spellStart"/>
+      <w:r>
+        <w:rPr>
+          <w:rFonts w:ascii="Calibri" w:hAnsi="Calibri" w:cs="Calibri"/>
+          <w:sz w:val="17"/>
+          <w:szCs w:val="17"/>
+        </w:rPr>
+        <w:t>Mazor</w:t>
+      </w:r>
+      <w:proofErr w:type="spellEnd"/>
+      <w:r>
+        <w:rPr>
+          <w:rFonts w:ascii="Calibri" w:hAnsi="Calibri" w:cs="Calibri"/>
+          <w:sz w:val="17"/>
+          <w:szCs w:val="17"/>
+        </w:rPr>
+        <w:t xml:space="preserve">, M., </w:t>
+      </w:r>
+      <w:proofErr w:type="spellStart"/>
+      <w:r>
+        <w:rPr>
+          <w:rFonts w:ascii="Calibri" w:hAnsi="Calibri" w:cs="Calibri"/>
+          <w:sz w:val="17"/>
+          <w:szCs w:val="17"/>
+        </w:rPr>
+        <w:t>Klapwijk</w:t>
+      </w:r>
+      <w:proofErr w:type="spellEnd"/>
+      <w:r>
+        <w:rPr>
+          <w:rFonts w:ascii="Calibri" w:hAnsi="Calibri" w:cs="Calibri"/>
+          <w:sz w:val="17"/>
+          <w:szCs w:val="17"/>
+        </w:rPr>
+        <w:t xml:space="preserve">, E., </w:t>
+      </w:r>
+      <w:proofErr w:type="spellStart"/>
+      <w:r>
+        <w:rPr>
+          <w:rFonts w:ascii="Calibri" w:hAnsi="Calibri" w:cs="Calibri"/>
+          <w:sz w:val="17"/>
+          <w:szCs w:val="17"/>
+        </w:rPr>
+        <w:t>Yarkoni</w:t>
+      </w:r>
+      <w:proofErr w:type="spellEnd"/>
+      <w:r>
+        <w:rPr>
+          <w:rFonts w:ascii="Calibri" w:hAnsi="Calibri" w:cs="Calibri"/>
+          <w:sz w:val="17"/>
+          <w:szCs w:val="17"/>
+        </w:rPr>
+        <w:t xml:space="preserve">, T., </w:t>
+      </w:r>
+      <w:proofErr w:type="spellStart"/>
+      <w:r>
+        <w:rPr>
+          <w:rFonts w:ascii="Calibri" w:hAnsi="Calibri" w:cs="Calibri"/>
+          <w:sz w:val="17"/>
+          <w:szCs w:val="17"/>
+        </w:rPr>
+        <w:t>Huth</w:t>
+      </w:r>
+      <w:proofErr w:type="spellEnd"/>
+      <w:r>
+        <w:rPr>
+          <w:rFonts w:ascii="Calibri" w:hAnsi="Calibri" w:cs="Calibri"/>
+          <w:sz w:val="17"/>
+          <w:szCs w:val="17"/>
+        </w:rPr>
+        <w:t>, A. G. (2019, Dec</w:t>
       </w:r>
       <w:r>
         <w:rPr>
@@ -5815,7 +7211,25 @@
           <w:sz w:val="17"/>
           <w:szCs w:val="17"/>
         </w:rPr>
-        <w:t xml:space="preserve">). EduCortex: browser-based 3D brain visualization of fMRI meta-analysis maps. </w:t>
+        <w:t xml:space="preserve">). </w:t>
+      </w:r>
+      <w:proofErr w:type="spellStart"/>
+      <w:r>
+        <w:rPr>
+          <w:rFonts w:ascii="Calibri" w:hAnsi="Calibri" w:cs="Calibri"/>
+          <w:sz w:val="17"/>
+          <w:szCs w:val="17"/>
+        </w:rPr>
+        <w:t>EduCortex</w:t>
+      </w:r>
+      <w:proofErr w:type="spellEnd"/>
+      <w:r>
+        <w:rPr>
+          <w:rFonts w:ascii="Calibri" w:hAnsi="Calibri" w:cs="Calibri"/>
+          <w:sz w:val="17"/>
+          <w:szCs w:val="17"/>
+        </w:rPr>
+        <w:t xml:space="preserve">: browser-based 3D brain visualization of fMRI meta-analysis maps. </w:t>
       </w:r>
       <w:r>
         <w:rPr>
@@ -5885,7 +7299,43 @@
           <w:sz w:val="17"/>
           <w:szCs w:val="17"/>
         </w:rPr>
-        <w:t xml:space="preserve"> Hong, Y., Leber, A., B., &amp; Golomb, J. D. (2019, November). Competition between similar visual working memory items underlies repulsion effects. </w:t>
+        <w:t xml:space="preserve"> Hong, Y., </w:t>
+      </w:r>
+      <w:proofErr w:type="spellStart"/>
+      <w:r>
+        <w:rPr>
+          <w:rFonts w:ascii="Calibri" w:hAnsi="Calibri" w:cs="Calibri"/>
+          <w:sz w:val="17"/>
+          <w:szCs w:val="17"/>
+        </w:rPr>
+        <w:t>Leber</w:t>
+      </w:r>
+      <w:proofErr w:type="spellEnd"/>
+      <w:r>
+        <w:rPr>
+          <w:rFonts w:ascii="Calibri" w:hAnsi="Calibri" w:cs="Calibri"/>
+          <w:sz w:val="17"/>
+          <w:szCs w:val="17"/>
+        </w:rPr>
+        <w:t xml:space="preserve">, A., B., &amp; </w:t>
+      </w:r>
+      <w:proofErr w:type="spellStart"/>
+      <w:r>
+        <w:rPr>
+          <w:rFonts w:ascii="Calibri" w:hAnsi="Calibri" w:cs="Calibri"/>
+          <w:sz w:val="17"/>
+          <w:szCs w:val="17"/>
+        </w:rPr>
+        <w:t>Golomb</w:t>
+      </w:r>
+      <w:proofErr w:type="spellEnd"/>
+      <w:r>
+        <w:rPr>
+          <w:rFonts w:ascii="Calibri" w:hAnsi="Calibri" w:cs="Calibri"/>
+          <w:sz w:val="17"/>
+          <w:szCs w:val="17"/>
+        </w:rPr>
+        <w:t xml:space="preserve">, J. D. (2019, November). Competition between similar visual working memory items underlies repulsion effects. </w:t>
       </w:r>
       <w:r>
         <w:rPr>
@@ -5936,7 +7386,43 @@
           <w:sz w:val="17"/>
           <w:szCs w:val="17"/>
         </w:rPr>
-        <w:t xml:space="preserve"> Janakiefski, L., &amp; Maxcey, A. M. (2019, November). Recognition-Induced Forgetting Does Not Operate Over Superordinate Categories. </w:t>
+        <w:t xml:space="preserve"> </w:t>
+      </w:r>
+      <w:proofErr w:type="spellStart"/>
+      <w:r>
+        <w:rPr>
+          <w:rFonts w:ascii="Calibri" w:hAnsi="Calibri" w:cs="Calibri"/>
+          <w:sz w:val="17"/>
+          <w:szCs w:val="17"/>
+        </w:rPr>
+        <w:t>Janakiefski</w:t>
+      </w:r>
+      <w:proofErr w:type="spellEnd"/>
+      <w:r>
+        <w:rPr>
+          <w:rFonts w:ascii="Calibri" w:hAnsi="Calibri" w:cs="Calibri"/>
+          <w:sz w:val="17"/>
+          <w:szCs w:val="17"/>
+        </w:rPr>
+        <w:t xml:space="preserve">, L., &amp; </w:t>
+      </w:r>
+      <w:proofErr w:type="spellStart"/>
+      <w:r>
+        <w:rPr>
+          <w:rFonts w:ascii="Calibri" w:hAnsi="Calibri" w:cs="Calibri"/>
+          <w:sz w:val="17"/>
+          <w:szCs w:val="17"/>
+        </w:rPr>
+        <w:t>Maxcey</w:t>
+      </w:r>
+      <w:proofErr w:type="spellEnd"/>
+      <w:r>
+        <w:rPr>
+          <w:rFonts w:ascii="Calibri" w:hAnsi="Calibri" w:cs="Calibri"/>
+          <w:sz w:val="17"/>
+          <w:szCs w:val="17"/>
+        </w:rPr>
+        <w:t xml:space="preserve">, A. M. (2019, November). Recognition-Induced Forgetting Does Not Operate Over Superordinate Categories. </w:t>
       </w:r>
       <w:bookmarkStart w:id="2" w:name="OLE_LINK19"/>
       <w:bookmarkStart w:id="3" w:name="OLE_LINK20"/>
@@ -6008,7 +7494,43 @@
           <w:sz w:val="17"/>
           <w:szCs w:val="17"/>
         </w:rPr>
-        <w:t xml:space="preserve">, Hong, Y., Leber, A., B., &amp; Golomb, J. D. (2019, October). </w:t>
+        <w:t xml:space="preserve">, Hong, Y., </w:t>
+      </w:r>
+      <w:proofErr w:type="spellStart"/>
+      <w:r>
+        <w:rPr>
+          <w:rFonts w:ascii="Calibri" w:hAnsi="Calibri" w:cs="Calibri"/>
+          <w:sz w:val="17"/>
+          <w:szCs w:val="17"/>
+        </w:rPr>
+        <w:t>Leber</w:t>
+      </w:r>
+      <w:proofErr w:type="spellEnd"/>
+      <w:r>
+        <w:rPr>
+          <w:rFonts w:ascii="Calibri" w:hAnsi="Calibri" w:cs="Calibri"/>
+          <w:sz w:val="17"/>
+          <w:szCs w:val="17"/>
+        </w:rPr>
+        <w:t xml:space="preserve">, A., B., &amp; </w:t>
+      </w:r>
+      <w:proofErr w:type="spellStart"/>
+      <w:r>
+        <w:rPr>
+          <w:rFonts w:ascii="Calibri" w:hAnsi="Calibri" w:cs="Calibri"/>
+          <w:sz w:val="17"/>
+          <w:szCs w:val="17"/>
+        </w:rPr>
+        <w:t>Golomb</w:t>
+      </w:r>
+      <w:proofErr w:type="spellEnd"/>
+      <w:r>
+        <w:rPr>
+          <w:rFonts w:ascii="Calibri" w:hAnsi="Calibri" w:cs="Calibri"/>
+          <w:sz w:val="17"/>
+          <w:szCs w:val="17"/>
+        </w:rPr>
+        <w:t xml:space="preserve">, J. D. (2019, October). </w:t>
       </w:r>
       <w:r>
         <w:rPr>
@@ -6081,7 +7603,43 @@
           <w:sz w:val="17"/>
           <w:szCs w:val="17"/>
         </w:rPr>
-        <w:t xml:space="preserve"> Hong, Y., Golomb, J. D., Leber, A., B. (2019, May). </w:t>
+        <w:t xml:space="preserve"> Hong, Y., </w:t>
+      </w:r>
+      <w:proofErr w:type="spellStart"/>
+      <w:r>
+        <w:rPr>
+          <w:rFonts w:ascii="Calibri" w:hAnsi="Calibri" w:cs="Calibri"/>
+          <w:sz w:val="17"/>
+          <w:szCs w:val="17"/>
+        </w:rPr>
+        <w:t>Golomb</w:t>
+      </w:r>
+      <w:proofErr w:type="spellEnd"/>
+      <w:r>
+        <w:rPr>
+          <w:rFonts w:ascii="Calibri" w:hAnsi="Calibri" w:cs="Calibri"/>
+          <w:sz w:val="17"/>
+          <w:szCs w:val="17"/>
+        </w:rPr>
+        <w:t xml:space="preserve">, J. D., </w:t>
+      </w:r>
+      <w:proofErr w:type="spellStart"/>
+      <w:r>
+        <w:rPr>
+          <w:rFonts w:ascii="Calibri" w:hAnsi="Calibri" w:cs="Calibri"/>
+          <w:sz w:val="17"/>
+          <w:szCs w:val="17"/>
+        </w:rPr>
+        <w:t>Leber</w:t>
+      </w:r>
+      <w:proofErr w:type="spellEnd"/>
+      <w:r>
+        <w:rPr>
+          <w:rFonts w:ascii="Calibri" w:hAnsi="Calibri" w:cs="Calibri"/>
+          <w:sz w:val="17"/>
+          <w:szCs w:val="17"/>
+        </w:rPr>
+        <w:t xml:space="preserve">, A., B. (2019, May). </w:t>
       </w:r>
       <w:r>
         <w:rPr>
@@ -6152,13 +7710,23 @@
         </w:rPr>
         <w:t xml:space="preserve">Scotti, P. S., </w:t>
       </w:r>
-      <w:r>
-        <w:rPr>
-          <w:rFonts w:ascii="Calibri" w:hAnsi="Calibri" w:cs="Calibri"/>
-          <w:sz w:val="17"/>
-          <w:szCs w:val="17"/>
-        </w:rPr>
-        <w:t xml:space="preserve">Golomb, J. D. (2019, May). </w:t>
+      <w:proofErr w:type="spellStart"/>
+      <w:r>
+        <w:rPr>
+          <w:rFonts w:ascii="Calibri" w:hAnsi="Calibri" w:cs="Calibri"/>
+          <w:sz w:val="17"/>
+          <w:szCs w:val="17"/>
+        </w:rPr>
+        <w:t>Golomb</w:t>
+      </w:r>
+      <w:proofErr w:type="spellEnd"/>
+      <w:r>
+        <w:rPr>
+          <w:rFonts w:ascii="Calibri" w:hAnsi="Calibri" w:cs="Calibri"/>
+          <w:sz w:val="17"/>
+          <w:szCs w:val="17"/>
+        </w:rPr>
+        <w:t xml:space="preserve">, J. D. (2019, May). </w:t>
       </w:r>
       <w:r>
         <w:rPr>
@@ -6212,14 +7780,45 @@
           <w:szCs w:val="17"/>
         </w:rPr>
       </w:pPr>
-      <w:r>
-        <w:rPr>
-          <w:rFonts w:ascii="Calibri" w:hAnsi="Calibri" w:cs="Calibri"/>
-          <w:bCs/>
-          <w:sz w:val="17"/>
-          <w:szCs w:val="17"/>
-        </w:rPr>
-        <w:t xml:space="preserve">Janakiefski, L., Smerdell, M., </w:t>
+      <w:proofErr w:type="spellStart"/>
+      <w:r>
+        <w:rPr>
+          <w:rFonts w:ascii="Calibri" w:hAnsi="Calibri" w:cs="Calibri"/>
+          <w:bCs/>
+          <w:sz w:val="17"/>
+          <w:szCs w:val="17"/>
+        </w:rPr>
+        <w:t>Janakiefski</w:t>
+      </w:r>
+      <w:proofErr w:type="spellEnd"/>
+      <w:r>
+        <w:rPr>
+          <w:rFonts w:ascii="Calibri" w:hAnsi="Calibri" w:cs="Calibri"/>
+          <w:bCs/>
+          <w:sz w:val="17"/>
+          <w:szCs w:val="17"/>
+        </w:rPr>
+        <w:t xml:space="preserve">, L., </w:t>
+      </w:r>
+      <w:proofErr w:type="spellStart"/>
+      <w:r>
+        <w:rPr>
+          <w:rFonts w:ascii="Calibri" w:hAnsi="Calibri" w:cs="Calibri"/>
+          <w:bCs/>
+          <w:sz w:val="17"/>
+          <w:szCs w:val="17"/>
+        </w:rPr>
+        <w:t>Smerdell</w:t>
+      </w:r>
+      <w:proofErr w:type="spellEnd"/>
+      <w:r>
+        <w:rPr>
+          <w:rFonts w:ascii="Calibri" w:hAnsi="Calibri" w:cs="Calibri"/>
+          <w:bCs/>
+          <w:sz w:val="17"/>
+          <w:szCs w:val="17"/>
+        </w:rPr>
+        <w:t xml:space="preserve">, M., </w:t>
       </w:r>
       <w:r>
         <w:rPr>
@@ -6238,28 +7837,29 @@
           <w:sz w:val="17"/>
           <w:szCs w:val="17"/>
         </w:rPr>
-        <w:t xml:space="preserve">, Maxcey, A. (2019, March). Does recognition-induced forgetting operate over </w:t>
-      </w:r>
-      <w:proofErr w:type="gramStart"/>
-      <w:r>
-        <w:rPr>
-          <w:rFonts w:ascii="Calibri" w:hAnsi="Calibri" w:cs="Calibri"/>
-          <w:bCs/>
-          <w:sz w:val="17"/>
-          <w:szCs w:val="17"/>
-        </w:rPr>
-        <w:t>temporally-grouped</w:t>
-      </w:r>
-      <w:proofErr w:type="gramEnd"/>
-      <w:r>
-        <w:rPr>
-          <w:rFonts w:ascii="Calibri" w:hAnsi="Calibri" w:cs="Calibri"/>
-          <w:bCs/>
-          <w:sz w:val="17"/>
-          <w:szCs w:val="17"/>
-        </w:rPr>
-        <w:t xml:space="preserve"> objects? </w:t>
-      </w:r>
+        <w:t xml:space="preserve">, </w:t>
+      </w:r>
+      <w:proofErr w:type="spellStart"/>
+      <w:r>
+        <w:rPr>
+          <w:rFonts w:ascii="Calibri" w:hAnsi="Calibri" w:cs="Calibri"/>
+          <w:bCs/>
+          <w:sz w:val="17"/>
+          <w:szCs w:val="17"/>
+        </w:rPr>
+        <w:t>Maxcey</w:t>
+      </w:r>
+      <w:proofErr w:type="spellEnd"/>
+      <w:r>
+        <w:rPr>
+          <w:rFonts w:ascii="Calibri" w:hAnsi="Calibri" w:cs="Calibri"/>
+          <w:bCs/>
+          <w:sz w:val="17"/>
+          <w:szCs w:val="17"/>
+        </w:rPr>
+        <w:t xml:space="preserve">, A. (2019, March). Does recognition-induced forgetting operate over temporally-grouped objects? </w:t>
+      </w:r>
+      <w:proofErr w:type="spellStart"/>
       <w:r>
         <w:rPr>
           <w:rFonts w:ascii="Calibri" w:hAnsi="Calibri" w:cs="Calibri"/>
@@ -6271,6 +7871,7 @@
         </w:rPr>
         <w:t>CogFest</w:t>
       </w:r>
+      <w:proofErr w:type="spellEnd"/>
       <w:r>
         <w:rPr>
           <w:rFonts w:ascii="Calibri" w:hAnsi="Calibri" w:cs="Calibri"/>
@@ -6311,7 +7912,43 @@
           <w:sz w:val="17"/>
           <w:szCs w:val="17"/>
         </w:rPr>
-        <w:t xml:space="preserve"> Hong, Y., Golomb, J. D., Leber, A., B. (2018, November). Statistical regularities during object encoding distort long-term memory. </w:t>
+        <w:t xml:space="preserve"> Hong, Y., </w:t>
+      </w:r>
+      <w:proofErr w:type="spellStart"/>
+      <w:r>
+        <w:rPr>
+          <w:rFonts w:ascii="Calibri" w:hAnsi="Calibri" w:cs="Calibri"/>
+          <w:sz w:val="17"/>
+          <w:szCs w:val="17"/>
+        </w:rPr>
+        <w:t>Golomb</w:t>
+      </w:r>
+      <w:proofErr w:type="spellEnd"/>
+      <w:r>
+        <w:rPr>
+          <w:rFonts w:ascii="Calibri" w:hAnsi="Calibri" w:cs="Calibri"/>
+          <w:sz w:val="17"/>
+          <w:szCs w:val="17"/>
+        </w:rPr>
+        <w:t xml:space="preserve">, J. D., </w:t>
+      </w:r>
+      <w:proofErr w:type="spellStart"/>
+      <w:r>
+        <w:rPr>
+          <w:rFonts w:ascii="Calibri" w:hAnsi="Calibri" w:cs="Calibri"/>
+          <w:sz w:val="17"/>
+          <w:szCs w:val="17"/>
+        </w:rPr>
+        <w:t>Leber</w:t>
+      </w:r>
+      <w:proofErr w:type="spellEnd"/>
+      <w:r>
+        <w:rPr>
+          <w:rFonts w:ascii="Calibri" w:hAnsi="Calibri" w:cs="Calibri"/>
+          <w:sz w:val="17"/>
+          <w:szCs w:val="17"/>
+        </w:rPr>
+        <w:t xml:space="preserve">, A., B. (2018, November). Statistical regularities during object encoding distort long-term memory. </w:t>
       </w:r>
       <w:r>
         <w:rPr>
@@ -6383,7 +8020,43 @@
           <w:sz w:val="17"/>
           <w:szCs w:val="17"/>
         </w:rPr>
-        <w:t xml:space="preserve"> Hong, Y., Golomb, J. D., Leber, A., B. (2018, September). Statistical regularities during object encoding distort long-term memory. </w:t>
+        <w:t xml:space="preserve"> Hong, Y., </w:t>
+      </w:r>
+      <w:proofErr w:type="spellStart"/>
+      <w:r>
+        <w:rPr>
+          <w:rFonts w:ascii="Calibri" w:hAnsi="Calibri" w:cs="Calibri"/>
+          <w:sz w:val="17"/>
+          <w:szCs w:val="17"/>
+        </w:rPr>
+        <w:t>Golomb</w:t>
+      </w:r>
+      <w:proofErr w:type="spellEnd"/>
+      <w:r>
+        <w:rPr>
+          <w:rFonts w:ascii="Calibri" w:hAnsi="Calibri" w:cs="Calibri"/>
+          <w:sz w:val="17"/>
+          <w:szCs w:val="17"/>
+        </w:rPr>
+        <w:t xml:space="preserve">, J. D., </w:t>
+      </w:r>
+      <w:proofErr w:type="spellStart"/>
+      <w:r>
+        <w:rPr>
+          <w:rFonts w:ascii="Calibri" w:hAnsi="Calibri" w:cs="Calibri"/>
+          <w:sz w:val="17"/>
+          <w:szCs w:val="17"/>
+        </w:rPr>
+        <w:t>Leber</w:t>
+      </w:r>
+      <w:proofErr w:type="spellEnd"/>
+      <w:r>
+        <w:rPr>
+          <w:rFonts w:ascii="Calibri" w:hAnsi="Calibri" w:cs="Calibri"/>
+          <w:sz w:val="17"/>
+          <w:szCs w:val="17"/>
+        </w:rPr>
+        <w:t xml:space="preserve">, A., B. (2018, September). Statistical regularities during object encoding distort long-term memory. </w:t>
       </w:r>
       <w:r>
         <w:rPr>
@@ -6436,7 +8109,43 @@
           <w:sz w:val="17"/>
           <w:szCs w:val="17"/>
         </w:rPr>
-        <w:t xml:space="preserve"> Hong, Y., Golomb, J. D., Leber, A., B. (2018, May). Statistical regularities during object encoding distort long-term memory. </w:t>
+        <w:t xml:space="preserve"> Hong, Y., </w:t>
+      </w:r>
+      <w:proofErr w:type="spellStart"/>
+      <w:r>
+        <w:rPr>
+          <w:rFonts w:ascii="Calibri" w:hAnsi="Calibri" w:cs="Calibri"/>
+          <w:sz w:val="17"/>
+          <w:szCs w:val="17"/>
+        </w:rPr>
+        <w:t>Golomb</w:t>
+      </w:r>
+      <w:proofErr w:type="spellEnd"/>
+      <w:r>
+        <w:rPr>
+          <w:rFonts w:ascii="Calibri" w:hAnsi="Calibri" w:cs="Calibri"/>
+          <w:sz w:val="17"/>
+          <w:szCs w:val="17"/>
+        </w:rPr>
+        <w:t xml:space="preserve">, J. D., </w:t>
+      </w:r>
+      <w:proofErr w:type="spellStart"/>
+      <w:r>
+        <w:rPr>
+          <w:rFonts w:ascii="Calibri" w:hAnsi="Calibri" w:cs="Calibri"/>
+          <w:sz w:val="17"/>
+          <w:szCs w:val="17"/>
+        </w:rPr>
+        <w:t>Leber</w:t>
+      </w:r>
+      <w:proofErr w:type="spellEnd"/>
+      <w:r>
+        <w:rPr>
+          <w:rFonts w:ascii="Calibri" w:hAnsi="Calibri" w:cs="Calibri"/>
+          <w:sz w:val="17"/>
+          <w:szCs w:val="17"/>
+        </w:rPr>
+        <w:t xml:space="preserve">, A., B. (2018, May). Statistical regularities during object encoding distort long-term memory. </w:t>
       </w:r>
       <w:r>
         <w:rPr>
@@ -6478,7 +8187,25 @@
           <w:sz w:val="17"/>
           <w:szCs w:val="17"/>
         </w:rPr>
-        <w:t xml:space="preserve">Adamo, S., Nah, J., Collegio, A., </w:t>
+        <w:t xml:space="preserve">Adamo, S., Nah, J., </w:t>
+      </w:r>
+      <w:proofErr w:type="spellStart"/>
+      <w:r>
+        <w:rPr>
+          <w:rFonts w:ascii="Calibri" w:hAnsi="Calibri" w:cs="Calibri"/>
+          <w:sz w:val="17"/>
+          <w:szCs w:val="17"/>
+        </w:rPr>
+        <w:t>Collegio</w:t>
+      </w:r>
+      <w:proofErr w:type="spellEnd"/>
+      <w:r>
+        <w:rPr>
+          <w:rFonts w:ascii="Calibri" w:hAnsi="Calibri" w:cs="Calibri"/>
+          <w:sz w:val="17"/>
+          <w:szCs w:val="17"/>
+        </w:rPr>
+        <w:t xml:space="preserve">, A., </w:t>
       </w:r>
       <w:r>
         <w:rPr>
@@ -6489,13 +8216,23 @@
         </w:rPr>
         <w:t xml:space="preserve">Scotti, P. S., </w:t>
       </w:r>
-      <w:r>
-        <w:rPr>
-          <w:rFonts w:ascii="Calibri" w:hAnsi="Calibri" w:cs="Calibri"/>
-          <w:sz w:val="17"/>
-          <w:szCs w:val="17"/>
-        </w:rPr>
-        <w:t xml:space="preserve">Shomstein, S. (2018, May). The flux capacitor account: A new theoretical account of multiple target visual search errors. </w:t>
+      <w:proofErr w:type="spellStart"/>
+      <w:r>
+        <w:rPr>
+          <w:rFonts w:ascii="Calibri" w:hAnsi="Calibri" w:cs="Calibri"/>
+          <w:sz w:val="17"/>
+          <w:szCs w:val="17"/>
+        </w:rPr>
+        <w:t>Shomstein</w:t>
+      </w:r>
+      <w:proofErr w:type="spellEnd"/>
+      <w:r>
+        <w:rPr>
+          <w:rFonts w:ascii="Calibri" w:hAnsi="Calibri" w:cs="Calibri"/>
+          <w:sz w:val="17"/>
+          <w:szCs w:val="17"/>
+        </w:rPr>
+        <w:t xml:space="preserve">, S. (2018, May). The flux capacitor account: A new theoretical account of multiple target visual search errors. </w:t>
       </w:r>
       <w:r>
         <w:rPr>
@@ -6541,13 +8278,23 @@
         </w:rPr>
         <w:t>*</w:t>
       </w:r>
-      <w:r>
-        <w:rPr>
-          <w:rFonts w:ascii="Calibri" w:hAnsi="Calibri" w:cs="Calibri"/>
-          <w:sz w:val="17"/>
-          <w:szCs w:val="17"/>
-        </w:rPr>
-        <w:t xml:space="preserve">Collegio, A., Nah, J., </w:t>
+      <w:proofErr w:type="spellStart"/>
+      <w:r>
+        <w:rPr>
+          <w:rFonts w:ascii="Calibri" w:hAnsi="Calibri" w:cs="Calibri"/>
+          <w:sz w:val="17"/>
+          <w:szCs w:val="17"/>
+        </w:rPr>
+        <w:t>Collegio</w:t>
+      </w:r>
+      <w:proofErr w:type="spellEnd"/>
+      <w:r>
+        <w:rPr>
+          <w:rFonts w:ascii="Calibri" w:hAnsi="Calibri" w:cs="Calibri"/>
+          <w:sz w:val="17"/>
+          <w:szCs w:val="17"/>
+        </w:rPr>
+        <w:t xml:space="preserve">, A., Nah, J., </w:t>
       </w:r>
       <w:r>
         <w:rPr>
@@ -6565,7 +8312,25 @@
           <w:sz w:val="17"/>
           <w:szCs w:val="17"/>
         </w:rPr>
-        <w:t xml:space="preserve"> Shomstein, S. (2017, November). Real-world object size affects attentional allocation. </w:t>
+        <w:t xml:space="preserve"> </w:t>
+      </w:r>
+      <w:proofErr w:type="spellStart"/>
+      <w:r>
+        <w:rPr>
+          <w:rFonts w:ascii="Calibri" w:hAnsi="Calibri" w:cs="Calibri"/>
+          <w:sz w:val="17"/>
+          <w:szCs w:val="17"/>
+        </w:rPr>
+        <w:t>Shomstein</w:t>
+      </w:r>
+      <w:proofErr w:type="spellEnd"/>
+      <w:r>
+        <w:rPr>
+          <w:rFonts w:ascii="Calibri" w:hAnsi="Calibri" w:cs="Calibri"/>
+          <w:sz w:val="17"/>
+          <w:szCs w:val="17"/>
+        </w:rPr>
+        <w:t xml:space="preserve">, S. (2017, November). Real-world object size affects attentional allocation. </w:t>
       </w:r>
       <w:r>
         <w:rPr>
@@ -6616,7 +8381,43 @@
           <w:sz w:val="17"/>
           <w:szCs w:val="17"/>
         </w:rPr>
-        <w:t xml:space="preserve"> Collegio, A., &amp; Shomstein, S. (2017, November). Task-irrelevant object category guides attentional allocation. </w:t>
+        <w:t xml:space="preserve"> </w:t>
+      </w:r>
+      <w:proofErr w:type="spellStart"/>
+      <w:r>
+        <w:rPr>
+          <w:rFonts w:ascii="Calibri" w:hAnsi="Calibri" w:cs="Calibri"/>
+          <w:sz w:val="17"/>
+          <w:szCs w:val="17"/>
+        </w:rPr>
+        <w:t>Collegio</w:t>
+      </w:r>
+      <w:proofErr w:type="spellEnd"/>
+      <w:r>
+        <w:rPr>
+          <w:rFonts w:ascii="Calibri" w:hAnsi="Calibri" w:cs="Calibri"/>
+          <w:sz w:val="17"/>
+          <w:szCs w:val="17"/>
+        </w:rPr>
+        <w:t xml:space="preserve">, A., &amp; </w:t>
+      </w:r>
+      <w:proofErr w:type="spellStart"/>
+      <w:r>
+        <w:rPr>
+          <w:rFonts w:ascii="Calibri" w:hAnsi="Calibri" w:cs="Calibri"/>
+          <w:sz w:val="17"/>
+          <w:szCs w:val="17"/>
+        </w:rPr>
+        <w:t>Shomstein</w:t>
+      </w:r>
+      <w:proofErr w:type="spellEnd"/>
+      <w:r>
+        <w:rPr>
+          <w:rFonts w:ascii="Calibri" w:hAnsi="Calibri" w:cs="Calibri"/>
+          <w:sz w:val="17"/>
+          <w:szCs w:val="17"/>
+        </w:rPr>
+        <w:t xml:space="preserve">, S. (2017, November). Task-irrelevant object category guides attentional allocation. </w:t>
       </w:r>
       <w:r>
         <w:rPr>
@@ -6667,7 +8468,43 @@
           <w:sz w:val="17"/>
           <w:szCs w:val="17"/>
         </w:rPr>
-        <w:t xml:space="preserve"> Adamo, S., Mitroff, S., Shomstein, S. (2017, May). Repetition priming preferentially benefits infrequent targets. </w:t>
+        <w:t xml:space="preserve"> Adamo, S., </w:t>
+      </w:r>
+      <w:proofErr w:type="spellStart"/>
+      <w:r>
+        <w:rPr>
+          <w:rFonts w:ascii="Calibri" w:hAnsi="Calibri" w:cs="Calibri"/>
+          <w:sz w:val="17"/>
+          <w:szCs w:val="17"/>
+        </w:rPr>
+        <w:t>Mitroff</w:t>
+      </w:r>
+      <w:proofErr w:type="spellEnd"/>
+      <w:r>
+        <w:rPr>
+          <w:rFonts w:ascii="Calibri" w:hAnsi="Calibri" w:cs="Calibri"/>
+          <w:sz w:val="17"/>
+          <w:szCs w:val="17"/>
+        </w:rPr>
+        <w:t xml:space="preserve">, S., </w:t>
+      </w:r>
+      <w:proofErr w:type="spellStart"/>
+      <w:r>
+        <w:rPr>
+          <w:rFonts w:ascii="Calibri" w:hAnsi="Calibri" w:cs="Calibri"/>
+          <w:sz w:val="17"/>
+          <w:szCs w:val="17"/>
+        </w:rPr>
+        <w:t>Shomstein</w:t>
+      </w:r>
+      <w:proofErr w:type="spellEnd"/>
+      <w:r>
+        <w:rPr>
+          <w:rFonts w:ascii="Calibri" w:hAnsi="Calibri" w:cs="Calibri"/>
+          <w:sz w:val="17"/>
+          <w:szCs w:val="17"/>
+        </w:rPr>
+        <w:t xml:space="preserve">, S. (2017, May). Repetition priming preferentially benefits infrequent targets. </w:t>
       </w:r>
       <w:r>
         <w:rPr>
@@ -6709,7 +8546,25 @@
           <w:sz w:val="17"/>
           <w:szCs w:val="17"/>
         </w:rPr>
-        <w:t xml:space="preserve">Adamo, S., Nah, J., Collegio, A., </w:t>
+        <w:t xml:space="preserve">Adamo, S., Nah, J., </w:t>
+      </w:r>
+      <w:proofErr w:type="spellStart"/>
+      <w:r>
+        <w:rPr>
+          <w:rFonts w:ascii="Calibri" w:hAnsi="Calibri" w:cs="Calibri"/>
+          <w:sz w:val="17"/>
+          <w:szCs w:val="17"/>
+        </w:rPr>
+        <w:t>Collegio</w:t>
+      </w:r>
+      <w:proofErr w:type="spellEnd"/>
+      <w:r>
+        <w:rPr>
+          <w:rFonts w:ascii="Calibri" w:hAnsi="Calibri" w:cs="Calibri"/>
+          <w:sz w:val="17"/>
+          <w:szCs w:val="17"/>
+        </w:rPr>
+        <w:t xml:space="preserve">, A., </w:t>
       </w:r>
       <w:r>
         <w:rPr>
@@ -6726,7 +8581,25 @@
           <w:sz w:val="17"/>
           <w:szCs w:val="17"/>
         </w:rPr>
-        <w:t xml:space="preserve"> Shomstein, S. (2017, May). Does orientation matter? Same or differently oriented targets in a multiple target search. </w:t>
+        <w:t xml:space="preserve"> </w:t>
+      </w:r>
+      <w:proofErr w:type="spellStart"/>
+      <w:r>
+        <w:rPr>
+          <w:rFonts w:ascii="Calibri" w:hAnsi="Calibri" w:cs="Calibri"/>
+          <w:sz w:val="17"/>
+          <w:szCs w:val="17"/>
+        </w:rPr>
+        <w:t>Shomstein</w:t>
+      </w:r>
+      <w:proofErr w:type="spellEnd"/>
+      <w:r>
+        <w:rPr>
+          <w:rFonts w:ascii="Calibri" w:hAnsi="Calibri" w:cs="Calibri"/>
+          <w:sz w:val="17"/>
+          <w:szCs w:val="17"/>
+        </w:rPr>
+        <w:t xml:space="preserve">, S. (2017, May). Does orientation matter? Same or differently oriented targets in a multiple target search. </w:t>
       </w:r>
       <w:r>
         <w:rPr>
@@ -6762,13 +8635,23 @@
           <w:szCs w:val="17"/>
         </w:rPr>
       </w:pPr>
-      <w:r>
-        <w:rPr>
-          <w:rFonts w:ascii="Calibri" w:hAnsi="Calibri" w:cs="Calibri"/>
-          <w:sz w:val="17"/>
-          <w:szCs w:val="17"/>
-        </w:rPr>
-        <w:t xml:space="preserve">Collegio, A., Nah, J., </w:t>
+      <w:proofErr w:type="spellStart"/>
+      <w:r>
+        <w:rPr>
+          <w:rFonts w:ascii="Calibri" w:hAnsi="Calibri" w:cs="Calibri"/>
+          <w:sz w:val="17"/>
+          <w:szCs w:val="17"/>
+        </w:rPr>
+        <w:t>Collegio</w:t>
+      </w:r>
+      <w:proofErr w:type="spellEnd"/>
+      <w:r>
+        <w:rPr>
+          <w:rFonts w:ascii="Calibri" w:hAnsi="Calibri" w:cs="Calibri"/>
+          <w:sz w:val="17"/>
+          <w:szCs w:val="17"/>
+        </w:rPr>
+        <w:t xml:space="preserve">, A., Nah, J., </w:t>
       </w:r>
       <w:r>
         <w:rPr>
@@ -6785,7 +8668,25 @@
           <w:sz w:val="17"/>
           <w:szCs w:val="17"/>
         </w:rPr>
-        <w:t xml:space="preserve"> Shomstein, S. (2017, May). Real-world object size affects attentional allocation. </w:t>
+        <w:t xml:space="preserve"> </w:t>
+      </w:r>
+      <w:proofErr w:type="spellStart"/>
+      <w:r>
+        <w:rPr>
+          <w:rFonts w:ascii="Calibri" w:hAnsi="Calibri" w:cs="Calibri"/>
+          <w:sz w:val="17"/>
+          <w:szCs w:val="17"/>
+        </w:rPr>
+        <w:t>Shomstein</w:t>
+      </w:r>
+      <w:proofErr w:type="spellEnd"/>
+      <w:r>
+        <w:rPr>
+          <w:rFonts w:ascii="Calibri" w:hAnsi="Calibri" w:cs="Calibri"/>
+          <w:sz w:val="17"/>
+          <w:szCs w:val="17"/>
+        </w:rPr>
+        <w:t xml:space="preserve">, S. (2017, May). Real-world object size affects attentional allocation. </w:t>
       </w:r>
       <w:r>
         <w:rPr>
@@ -6836,7 +8737,43 @@
           <w:sz w:val="17"/>
           <w:szCs w:val="17"/>
         </w:rPr>
-        <w:t xml:space="preserve"> Adamo, S., Mitroff, S., Shomstein, S. (2017, April). Repetition priming preferentially benefits infrequent targets. </w:t>
+        <w:t xml:space="preserve"> Adamo, S., </w:t>
+      </w:r>
+      <w:proofErr w:type="spellStart"/>
+      <w:r>
+        <w:rPr>
+          <w:rFonts w:ascii="Calibri" w:hAnsi="Calibri" w:cs="Calibri"/>
+          <w:sz w:val="17"/>
+          <w:szCs w:val="17"/>
+        </w:rPr>
+        <w:t>Mitroff</w:t>
+      </w:r>
+      <w:proofErr w:type="spellEnd"/>
+      <w:r>
+        <w:rPr>
+          <w:rFonts w:ascii="Calibri" w:hAnsi="Calibri" w:cs="Calibri"/>
+          <w:sz w:val="17"/>
+          <w:szCs w:val="17"/>
+        </w:rPr>
+        <w:t xml:space="preserve">, S., </w:t>
+      </w:r>
+      <w:proofErr w:type="spellStart"/>
+      <w:r>
+        <w:rPr>
+          <w:rFonts w:ascii="Calibri" w:hAnsi="Calibri" w:cs="Calibri"/>
+          <w:sz w:val="17"/>
+          <w:szCs w:val="17"/>
+        </w:rPr>
+        <w:t>Shomstein</w:t>
+      </w:r>
+      <w:proofErr w:type="spellEnd"/>
+      <w:r>
+        <w:rPr>
+          <w:rFonts w:ascii="Calibri" w:hAnsi="Calibri" w:cs="Calibri"/>
+          <w:sz w:val="17"/>
+          <w:szCs w:val="17"/>
+        </w:rPr>
+        <w:t xml:space="preserve">, S. (2017, April). Repetition priming preferentially benefits infrequent targets. </w:t>
       </w:r>
       <w:r>
         <w:rPr>
@@ -6923,7 +8860,25 @@
           <w:sz w:val="17"/>
           <w:szCs w:val="17"/>
         </w:rPr>
-        <w:t xml:space="preserve"> Malcolm, G.L., Peterson, M., &amp; Shomstein, S. (2016, November). Reality vs. Simplicity: The effects of real-world objects on attentional selection. </w:t>
+        <w:t xml:space="preserve"> Malcolm, G.L., Peterson, M., &amp; </w:t>
+      </w:r>
+      <w:proofErr w:type="spellStart"/>
+      <w:r>
+        <w:rPr>
+          <w:rFonts w:ascii="Calibri" w:hAnsi="Calibri" w:cs="Calibri"/>
+          <w:sz w:val="17"/>
+          <w:szCs w:val="17"/>
+        </w:rPr>
+        <w:t>Shomstein</w:t>
+      </w:r>
+      <w:proofErr w:type="spellEnd"/>
+      <w:r>
+        <w:rPr>
+          <w:rFonts w:ascii="Calibri" w:hAnsi="Calibri" w:cs="Calibri"/>
+          <w:sz w:val="17"/>
+          <w:szCs w:val="17"/>
+        </w:rPr>
+        <w:t xml:space="preserve">, S. (2016, November). Reality vs. Simplicity: The effects of real-world objects on attentional selection. </w:t>
       </w:r>
       <w:r>
         <w:rPr>
@@ -6974,7 +8929,25 @@
           <w:sz w:val="17"/>
           <w:szCs w:val="17"/>
         </w:rPr>
-        <w:t xml:space="preserve"> Malcolm, G.L., Peterson, M., &amp; Shomstein, S. (2016, May). Reality vs. Simplicity: The effects of real-world objects on attentional selection. </w:t>
+        <w:t xml:space="preserve"> Malcolm, G.L., Peterson, M., &amp; </w:t>
+      </w:r>
+      <w:proofErr w:type="spellStart"/>
+      <w:r>
+        <w:rPr>
+          <w:rFonts w:ascii="Calibri" w:hAnsi="Calibri" w:cs="Calibri"/>
+          <w:sz w:val="17"/>
+          <w:szCs w:val="17"/>
+        </w:rPr>
+        <w:t>Shomstein</w:t>
+      </w:r>
+      <w:proofErr w:type="spellEnd"/>
+      <w:r>
+        <w:rPr>
+          <w:rFonts w:ascii="Calibri" w:hAnsi="Calibri" w:cs="Calibri"/>
+          <w:sz w:val="17"/>
+          <w:szCs w:val="17"/>
+        </w:rPr>
+        <w:t xml:space="preserve">, S. (2016, May). Reality vs. Simplicity: The effects of real-world objects on attentional selection. </w:t>
       </w:r>
       <w:r>
         <w:rPr>
@@ -7060,32 +9033,74 @@
           <w:szCs w:val="21"/>
         </w:rPr>
       </w:pPr>
-      <w:r>
-        <w:rPr>
-          <w:rFonts w:ascii="Calibri" w:hAnsi="Calibri" w:cs="Calibri"/>
-          <w:color w:val="auto"/>
-          <w:sz w:val="21"/>
-          <w:szCs w:val="21"/>
-        </w:rPr>
-        <w:t xml:space="preserve">Seungwan (Kevin) Son, </w:t>
-      </w:r>
-      <w:r>
-        <w:rPr>
-          <w:rFonts w:ascii="Calibri" w:hAnsi="Calibri" w:cs="Calibri"/>
-          <w:color w:val="auto"/>
-          <w:sz w:val="21"/>
-          <w:szCs w:val="21"/>
-        </w:rPr>
-        <w:t>Stephenie Chen</w:t>
-      </w:r>
-      <w:r>
-        <w:rPr>
-          <w:rFonts w:ascii="Calibri" w:hAnsi="Calibri" w:cs="Calibri"/>
-          <w:color w:val="auto"/>
-          <w:sz w:val="21"/>
-          <w:szCs w:val="21"/>
-        </w:rPr>
-        <w:t>, Karit (</w:t>
+      <w:proofErr w:type="spellStart"/>
+      <w:r>
+        <w:rPr>
+          <w:rFonts w:ascii="Calibri" w:hAnsi="Calibri" w:cs="Calibri"/>
+          <w:color w:val="auto"/>
+          <w:sz w:val="21"/>
+          <w:szCs w:val="21"/>
+        </w:rPr>
+        <w:t>Seungwan</w:t>
+      </w:r>
+      <w:proofErr w:type="spellEnd"/>
+      <w:r>
+        <w:rPr>
+          <w:rFonts w:ascii="Calibri" w:hAnsi="Calibri" w:cs="Calibri"/>
+          <w:color w:val="auto"/>
+          <w:sz w:val="21"/>
+          <w:szCs w:val="21"/>
+        </w:rPr>
+        <w:t xml:space="preserve"> (Kevin) Son, </w:t>
+      </w:r>
+      <w:proofErr w:type="spellStart"/>
+      <w:r>
+        <w:rPr>
+          <w:rFonts w:ascii="Calibri" w:hAnsi="Calibri" w:cs="Calibri"/>
+          <w:color w:val="auto"/>
+          <w:sz w:val="21"/>
+          <w:szCs w:val="21"/>
+        </w:rPr>
+        <w:t>Stephenie</w:t>
+      </w:r>
+      <w:proofErr w:type="spellEnd"/>
+      <w:r>
+        <w:rPr>
+          <w:rFonts w:ascii="Calibri" w:hAnsi="Calibri" w:cs="Calibri"/>
+          <w:color w:val="auto"/>
+          <w:sz w:val="21"/>
+          <w:szCs w:val="21"/>
+        </w:rPr>
+        <w:t> Chen</w:t>
+      </w:r>
+      <w:r>
+        <w:rPr>
+          <w:rFonts w:ascii="Calibri" w:hAnsi="Calibri" w:cs="Calibri"/>
+          <w:color w:val="auto"/>
+          <w:sz w:val="21"/>
+          <w:szCs w:val="21"/>
+        </w:rPr>
+        <w:t xml:space="preserve">, </w:t>
+      </w:r>
+      <w:proofErr w:type="spellStart"/>
+      <w:r>
+        <w:rPr>
+          <w:rFonts w:ascii="Calibri" w:hAnsi="Calibri" w:cs="Calibri"/>
+          <w:color w:val="auto"/>
+          <w:sz w:val="21"/>
+          <w:szCs w:val="21"/>
+        </w:rPr>
+        <w:t>Karit</w:t>
+      </w:r>
+      <w:proofErr w:type="spellEnd"/>
+      <w:r>
+        <w:rPr>
+          <w:rFonts w:ascii="Calibri" w:hAnsi="Calibri" w:cs="Calibri"/>
+          <w:color w:val="auto"/>
+          <w:sz w:val="21"/>
+          <w:szCs w:val="21"/>
+        </w:rPr>
+        <w:t xml:space="preserve"> (</w:t>
       </w:r>
       <w:r>
         <w:rPr>
@@ -7105,6 +9120,7 @@
         </w:rPr>
         <w:t xml:space="preserve">) </w:t>
       </w:r>
+      <w:proofErr w:type="spellStart"/>
       <w:r>
         <w:rPr>
           <w:rFonts w:ascii="Calibri" w:hAnsi="Calibri" w:cs="Calibri"/>
@@ -7114,6 +9130,7 @@
         </w:rPr>
         <w:t>Matanachai</w:t>
       </w:r>
+      <w:proofErr w:type="spellEnd"/>
       <w:r>
         <w:rPr>
           <w:rFonts w:ascii="Calibri" w:hAnsi="Calibri" w:cs="Calibri"/>
@@ -7139,8 +9156,19 @@
           <w:sz w:val="21"/>
           <w:szCs w:val="21"/>
         </w:rPr>
-        <w:t>Cesar Torrico</w:t>
-      </w:r>
+        <w:t xml:space="preserve">Cesar </w:t>
+      </w:r>
+      <w:proofErr w:type="spellStart"/>
+      <w:r>
+        <w:rPr>
+          <w:rFonts w:ascii="Calibri" w:hAnsi="Calibri" w:cs="Calibri"/>
+          <w:color w:val="auto"/>
+          <w:sz w:val="21"/>
+          <w:szCs w:val="21"/>
+        </w:rPr>
+        <w:t>Torrico</w:t>
+      </w:r>
+      <w:proofErr w:type="spellEnd"/>
       <w:r>
         <w:rPr>
           <w:rFonts w:ascii="Calibri" w:hAnsi="Calibri" w:cs="Calibri"/>
@@ -7159,14 +9187,45 @@
         </w:rPr>
         <w:t xml:space="preserve">Mihir Tripathy, </w:t>
       </w:r>
-      <w:r>
-        <w:rPr>
-          <w:rFonts w:ascii="Calibri" w:hAnsi="Calibri" w:cs="Calibri"/>
-          <w:color w:val="auto"/>
-          <w:sz w:val="21"/>
-          <w:szCs w:val="21"/>
-        </w:rPr>
-        <w:t xml:space="preserve">Atmadeep Banerjee, Stepan Shabalin, </w:t>
+      <w:proofErr w:type="spellStart"/>
+      <w:r>
+        <w:rPr>
+          <w:rFonts w:ascii="Calibri" w:hAnsi="Calibri" w:cs="Calibri"/>
+          <w:color w:val="auto"/>
+          <w:sz w:val="21"/>
+          <w:szCs w:val="21"/>
+        </w:rPr>
+        <w:t>Atmadeep</w:t>
+      </w:r>
+      <w:proofErr w:type="spellEnd"/>
+      <w:r>
+        <w:rPr>
+          <w:rFonts w:ascii="Calibri" w:hAnsi="Calibri" w:cs="Calibri"/>
+          <w:color w:val="auto"/>
+          <w:sz w:val="21"/>
+          <w:szCs w:val="21"/>
+        </w:rPr>
+        <w:t xml:space="preserve"> Banerjee, Stepan </w:t>
+      </w:r>
+      <w:proofErr w:type="spellStart"/>
+      <w:r>
+        <w:rPr>
+          <w:rFonts w:ascii="Calibri" w:hAnsi="Calibri" w:cs="Calibri"/>
+          <w:color w:val="auto"/>
+          <w:sz w:val="21"/>
+          <w:szCs w:val="21"/>
+        </w:rPr>
+        <w:t>Shabalin</w:t>
+      </w:r>
+      <w:proofErr w:type="spellEnd"/>
+      <w:r>
+        <w:rPr>
+          <w:rFonts w:ascii="Calibri" w:hAnsi="Calibri" w:cs="Calibri"/>
+          <w:color w:val="auto"/>
+          <w:sz w:val="21"/>
+          <w:szCs w:val="21"/>
+        </w:rPr>
+        <w:t xml:space="preserve">, </w:t>
       </w:r>
       <w:r>
         <w:rPr>
@@ -7184,35 +9243,68 @@
           <w:sz w:val="21"/>
           <w:szCs w:val="21"/>
         </w:rPr>
-        <w:t>, Foyez</w:t>
-      </w:r>
-      <w:r>
-        <w:rPr>
-          <w:rFonts w:ascii="Calibri" w:hAnsi="Calibri" w:cs="Calibri"/>
-          <w:color w:val="auto"/>
-          <w:sz w:val="21"/>
-          <w:szCs w:val="21"/>
-        </w:rPr>
-        <w:t xml:space="preserve"> Alauddin</w:t>
-      </w:r>
-      <w:r>
-        <w:rPr>
-          <w:rFonts w:ascii="Calibri" w:hAnsi="Calibri" w:cs="Calibri"/>
-          <w:color w:val="auto"/>
-          <w:sz w:val="21"/>
-          <w:szCs w:val="21"/>
-        </w:rPr>
         <w:t xml:space="preserve">, </w:t>
       </w:r>
-      <w:r>
-        <w:rPr>
-          <w:rFonts w:ascii="Calibri" w:hAnsi="Calibri" w:cs="Calibri"/>
-          <w:color w:val="auto"/>
-          <w:sz w:val="21"/>
-          <w:szCs w:val="21"/>
-        </w:rPr>
-        <w:t>Nathalie Verlinde</w:t>
-      </w:r>
+      <w:proofErr w:type="spellStart"/>
+      <w:r>
+        <w:rPr>
+          <w:rFonts w:ascii="Calibri" w:hAnsi="Calibri" w:cs="Calibri"/>
+          <w:color w:val="auto"/>
+          <w:sz w:val="21"/>
+          <w:szCs w:val="21"/>
+        </w:rPr>
+        <w:t>Foyez</w:t>
+      </w:r>
+      <w:proofErr w:type="spellEnd"/>
+      <w:r>
+        <w:rPr>
+          <w:rFonts w:ascii="Calibri" w:hAnsi="Calibri" w:cs="Calibri"/>
+          <w:color w:val="auto"/>
+          <w:sz w:val="21"/>
+          <w:szCs w:val="21"/>
+        </w:rPr>
+        <w:t xml:space="preserve"> </w:t>
+      </w:r>
+      <w:proofErr w:type="spellStart"/>
+      <w:r>
+        <w:rPr>
+          <w:rFonts w:ascii="Calibri" w:hAnsi="Calibri" w:cs="Calibri"/>
+          <w:color w:val="auto"/>
+          <w:sz w:val="21"/>
+          <w:szCs w:val="21"/>
+        </w:rPr>
+        <w:t>Alauddin</w:t>
+      </w:r>
+      <w:proofErr w:type="spellEnd"/>
+      <w:r>
+        <w:rPr>
+          <w:rFonts w:ascii="Calibri" w:hAnsi="Calibri" w:cs="Calibri"/>
+          <w:color w:val="auto"/>
+          <w:sz w:val="21"/>
+          <w:szCs w:val="21"/>
+        </w:rPr>
+        <w:t xml:space="preserve">, </w:t>
+      </w:r>
+      <w:r>
+        <w:rPr>
+          <w:rFonts w:ascii="Calibri" w:hAnsi="Calibri" w:cs="Calibri"/>
+          <w:color w:val="auto"/>
+          <w:sz w:val="21"/>
+          <w:szCs w:val="21"/>
+        </w:rPr>
+        <w:t xml:space="preserve">Nathalie </w:t>
+      </w:r>
+      <w:proofErr w:type="spellStart"/>
+      <w:r>
+        <w:rPr>
+          <w:rFonts w:ascii="Calibri" w:hAnsi="Calibri" w:cs="Calibri"/>
+          <w:color w:val="auto"/>
+          <w:sz w:val="21"/>
+          <w:szCs w:val="21"/>
+        </w:rPr>
+        <w:t>Verlinde</w:t>
+      </w:r>
+      <w:proofErr w:type="spellEnd"/>
       <w:r>
         <w:rPr>
           <w:rFonts w:ascii="Calibri" w:hAnsi="Calibri" w:cs="Calibri"/>
@@ -7342,13 +9434,23 @@
         </w:rPr>
         <w:t xml:space="preserve"> </w:t>
       </w:r>
-      <w:r>
-        <w:rPr>
-          <w:rFonts w:ascii="Calibri" w:hAnsi="Calibri" w:cs="Calibri"/>
-          <w:sz w:val="21"/>
-          <w:szCs w:val="21"/>
-        </w:rPr>
-        <w:t xml:space="preserve">NeuroImage; </w:t>
+      <w:proofErr w:type="spellStart"/>
+      <w:r>
+        <w:rPr>
+          <w:rFonts w:ascii="Calibri" w:hAnsi="Calibri" w:cs="Calibri"/>
+          <w:sz w:val="21"/>
+          <w:szCs w:val="21"/>
+        </w:rPr>
+        <w:t>NeuroImage</w:t>
+      </w:r>
+      <w:proofErr w:type="spellEnd"/>
+      <w:r>
+        <w:rPr>
+          <w:rFonts w:ascii="Calibri" w:hAnsi="Calibri" w:cs="Calibri"/>
+          <w:sz w:val="21"/>
+          <w:szCs w:val="21"/>
+        </w:rPr>
+        <w:t xml:space="preserve">; </w:t>
       </w:r>
       <w:r>
         <w:rPr>
@@ -7420,25 +9522,7 @@
           <w:sz w:val="21"/>
           <w:szCs w:val="21"/>
         </w:rPr>
-        <w:t xml:space="preserve"> Journal of </w:t>
-      </w:r>
-      <w:proofErr w:type="gramStart"/>
-      <w:r>
-        <w:rPr>
-          <w:rFonts w:ascii="Calibri" w:hAnsi="Calibri" w:cs="Calibri"/>
-          <w:sz w:val="21"/>
-          <w:szCs w:val="21"/>
-        </w:rPr>
-        <w:t>Open Source</w:t>
-      </w:r>
-      <w:proofErr w:type="gramEnd"/>
-      <w:r>
-        <w:rPr>
-          <w:rFonts w:ascii="Calibri" w:hAnsi="Calibri" w:cs="Calibri"/>
-          <w:sz w:val="21"/>
-          <w:szCs w:val="21"/>
-        </w:rPr>
-        <w:t xml:space="preserve"> Education</w:t>
+        <w:t xml:space="preserve"> Journal of Open Source Education</w:t>
       </w:r>
     </w:p>
     <w:p>
@@ -7505,6 +9589,7 @@
         </w:rPr>
       </w:pPr>
       <w:hyperlink r:id="rId32" w:history="1">
+        <w:proofErr w:type="spellStart"/>
         <w:r>
           <w:rPr>
             <w:rStyle w:val="Hyperlink"/>
@@ -7512,6 +9597,7 @@
           </w:rPr>
           <w:t>MedARC</w:t>
         </w:r>
+        <w:proofErr w:type="spellEnd"/>
       </w:hyperlink>
       <w:r>
         <w:rPr>
@@ -7602,7 +9688,6 @@
         <w:tab/>
         <w:t xml:space="preserve"> </w:t>
       </w:r>
-      <w:proofErr w:type="gramStart"/>
       <w:r>
         <w:rPr>
           <w:rFonts w:ascii="Calibri" w:hAnsi="Calibri" w:cs="Calibri"/>
@@ -7618,16 +9703,7 @@
           <w:sz w:val="22"/>
           <w:szCs w:val="22"/>
         </w:rPr>
-        <w:t>2023</w:t>
-      </w:r>
-      <w:proofErr w:type="gramEnd"/>
-      <w:r>
-        <w:rPr>
-          <w:rFonts w:ascii="Calibri" w:hAnsi="Calibri" w:cs="Calibri"/>
-          <w:sz w:val="22"/>
-          <w:szCs w:val="22"/>
-        </w:rPr>
-        <w:t xml:space="preserve"> –</w:t>
+        <w:t>2023 –</w:t>
       </w:r>
     </w:p>
     <w:p>
@@ -7647,18 +9723,8 @@
           <w:sz w:val="22"/>
           <w:szCs w:val="22"/>
         </w:rPr>
-        <w:t xml:space="preserve">Leading neuroimaging open research projects, mentoring international online community of </w:t>
-      </w:r>
-      <w:proofErr w:type="gramStart"/>
-      <w:r>
-        <w:rPr>
-          <w:rFonts w:ascii="Calibri" w:hAnsi="Calibri" w:cs="Calibri"/>
-          <w:sz w:val="22"/>
-          <w:szCs w:val="22"/>
-        </w:rPr>
-        <w:t>volunteers</w:t>
-      </w:r>
-      <w:proofErr w:type="gramEnd"/>
+        <w:t>Leading neuroimaging open research projects, mentoring international online community of volunteers</w:t>
+      </w:r>
     </w:p>
     <w:p>
       <w:pPr>
@@ -7681,86 +9747,39 @@
             <w:rStyle w:val="Hyperlink"/>
             <w:rFonts w:ascii="Calibri" w:hAnsi="Calibri" w:cs="Calibri"/>
           </w:rPr>
-          <w:t>OnNeuro</w:t>
+          <w:t>fMRI Playground</w:t>
         </w:r>
       </w:hyperlink>
       <w:r>
         <w:rPr>
           <w:rFonts w:ascii="Calibri" w:hAnsi="Calibri" w:cs="Calibri"/>
         </w:rPr>
-        <w:t>, Founder</w:t>
-      </w:r>
-      <w:r>
-        <w:rPr>
-          <w:rFonts w:ascii="Calibri" w:hAnsi="Calibri" w:cs="Calibri"/>
-        </w:rPr>
-        <w:tab/>
-      </w:r>
-      <w:r>
-        <w:rPr>
-          <w:rFonts w:ascii="Calibri" w:hAnsi="Calibri" w:cs="Calibri"/>
-        </w:rPr>
-        <w:tab/>
-      </w:r>
-      <w:r>
-        <w:rPr>
-          <w:rFonts w:ascii="Calibri" w:hAnsi="Calibri" w:cs="Calibri"/>
-        </w:rPr>
-        <w:tab/>
-      </w:r>
-      <w:r>
-        <w:rPr>
-          <w:rFonts w:ascii="Calibri" w:hAnsi="Calibri" w:cs="Calibri"/>
-        </w:rPr>
-        <w:tab/>
-      </w:r>
-      <w:r>
-        <w:rPr>
-          <w:rFonts w:ascii="Calibri" w:hAnsi="Calibri" w:cs="Calibri"/>
-        </w:rPr>
-        <w:tab/>
-      </w:r>
-      <w:r>
-        <w:rPr>
-          <w:rFonts w:ascii="Calibri" w:hAnsi="Calibri" w:cs="Calibri"/>
-        </w:rPr>
-        <w:tab/>
-      </w:r>
-      <w:r>
-        <w:rPr>
-          <w:rFonts w:ascii="Calibri" w:hAnsi="Calibri" w:cs="Calibri"/>
-        </w:rPr>
-        <w:t xml:space="preserve">           </w:t>
-      </w:r>
-      <w:r>
-        <w:rPr>
-          <w:rFonts w:ascii="Calibri" w:hAnsi="Calibri" w:cs="Calibri"/>
-        </w:rPr>
-        <w:t xml:space="preserve">   </w:t>
-      </w:r>
-      <w:r>
-        <w:rPr>
-          <w:rFonts w:ascii="Calibri" w:hAnsi="Calibri" w:cs="Calibri"/>
-        </w:rPr>
-        <w:t xml:space="preserve"> </w:t>
-      </w:r>
-      <w:r>
-        <w:rPr>
-          <w:rFonts w:ascii="Calibri" w:hAnsi="Calibri" w:cs="Calibri"/>
-        </w:rPr>
-        <w:t xml:space="preserve">   </w:t>
-      </w:r>
-      <w:r>
-        <w:rPr>
-          <w:rFonts w:ascii="Calibri" w:hAnsi="Calibri" w:cs="Calibri"/>
-        </w:rPr>
-        <w:tab/>
-      </w:r>
-      <w:r>
-        <w:rPr>
-          <w:rFonts w:ascii="Calibri" w:hAnsi="Calibri" w:cs="Calibri"/>
-        </w:rPr>
-        <w:tab/>
+        <w:t xml:space="preserve">: </w:t>
+      </w:r>
+      <w:r>
+        <w:rPr>
+          <w:rFonts w:ascii="Calibri" w:hAnsi="Calibri" w:cs="Calibri"/>
+        </w:rPr>
+        <w:t>Simple summaries &amp; simulations of neuroimaging methods</w:t>
+      </w:r>
+      <w:r>
+        <w:rPr>
+          <w:rFonts w:ascii="Calibri" w:hAnsi="Calibri" w:cs="Calibri"/>
+        </w:rPr>
+        <w:tab/>
+      </w:r>
+      <w:r>
+        <w:rPr>
+          <w:rFonts w:ascii="Calibri" w:hAnsi="Calibri" w:cs="Calibri"/>
+        </w:rPr>
+        <w:tab/>
+      </w:r>
+      <w:r>
+        <w:rPr>
+          <w:rFonts w:ascii="Calibri" w:hAnsi="Calibri" w:cs="Calibri"/>
+        </w:rPr>
+        <w:tab/>
+        <w:t xml:space="preserve">  </w:t>
       </w:r>
       <w:r>
         <w:rPr>
@@ -7768,12 +9787,6 @@
         </w:rPr>
         <w:tab/>
         <w:t xml:space="preserve">     </w:t>
-      </w:r>
-      <w:r>
-        <w:rPr>
-          <w:rFonts w:ascii="Calibri" w:hAnsi="Calibri" w:cs="Calibri"/>
-        </w:rPr>
-        <w:t xml:space="preserve"> </w:t>
       </w:r>
       <w:r>
         <w:rPr>
@@ -7781,15 +9794,7 @@
           <w:sz w:val="22"/>
           <w:szCs w:val="22"/>
         </w:rPr>
-        <w:t xml:space="preserve">2017 – </w:t>
-      </w:r>
-      <w:r>
-        <w:rPr>
-          <w:rFonts w:ascii="Calibri" w:hAnsi="Calibri" w:cs="Calibri"/>
-          <w:sz w:val="22"/>
-          <w:szCs w:val="22"/>
-        </w:rPr>
-        <w:t>2022</w:t>
+        <w:t>2023</w:t>
       </w:r>
     </w:p>
     <w:p>
@@ -7809,7 +9814,7 @@
           <w:sz w:val="22"/>
           <w:szCs w:val="22"/>
         </w:rPr>
-        <w:t>Hosting</w:t>
+        <w:t>Interactive textbook on computational neuroimaging methods</w:t>
       </w:r>
       <w:r>
         <w:rPr>
@@ -7817,7 +9822,7 @@
           <w:sz w:val="22"/>
           <w:szCs w:val="22"/>
         </w:rPr>
-        <w:t>/sharing</w:t>
+        <w:t xml:space="preserve"> using </w:t>
       </w:r>
       <w:r>
         <w:rPr>
@@ -7825,7 +9830,7 @@
           <w:sz w:val="22"/>
           <w:szCs w:val="22"/>
         </w:rPr>
-        <w:t xml:space="preserve"> </w:t>
+        <w:t xml:space="preserve">Python </w:t>
       </w:r>
       <w:r>
         <w:rPr>
@@ -7833,7 +9838,7 @@
           <w:sz w:val="22"/>
           <w:szCs w:val="22"/>
         </w:rPr>
-        <w:t xml:space="preserve">open-access </w:t>
+        <w:t xml:space="preserve">examples with </w:t>
       </w:r>
       <w:r>
         <w:rPr>
@@ -7841,42 +9846,8 @@
           <w:sz w:val="22"/>
           <w:szCs w:val="22"/>
         </w:rPr>
-        <w:t xml:space="preserve">research </w:t>
-      </w:r>
-      <w:r>
-        <w:rPr>
-          <w:rFonts w:ascii="Calibri" w:hAnsi="Calibri" w:cs="Calibri"/>
-          <w:sz w:val="22"/>
-          <w:szCs w:val="22"/>
-        </w:rPr>
-        <w:t>talks</w:t>
-      </w:r>
-      <w:r>
-        <w:rPr>
-          <w:rFonts w:ascii="Calibri" w:hAnsi="Calibri" w:cs="Calibri"/>
-          <w:sz w:val="22"/>
-          <w:szCs w:val="22"/>
-        </w:rPr>
-        <w:t xml:space="preserve"> </w:t>
-      </w:r>
-      <w:r>
-        <w:rPr>
-          <w:rFonts w:ascii="Calibri" w:hAnsi="Calibri" w:cs="Calibri"/>
-          <w:sz w:val="22"/>
-          <w:szCs w:val="22"/>
-        </w:rPr>
-        <w:t xml:space="preserve">in the fields of psychology and </w:t>
-      </w:r>
-      <w:proofErr w:type="gramStart"/>
-      <w:r>
-        <w:rPr>
-          <w:rFonts w:ascii="Calibri" w:hAnsi="Calibri" w:cs="Calibri"/>
-          <w:sz w:val="22"/>
-          <w:szCs w:val="22"/>
-        </w:rPr>
-        <w:t>neuroscience</w:t>
-      </w:r>
-      <w:proofErr w:type="gramEnd"/>
+        <w:t>simulated data.</w:t>
+      </w:r>
     </w:p>
     <w:p>
       <w:pPr>
@@ -7893,23 +9864,64 @@
           <w:szCs w:val="22"/>
         </w:rPr>
       </w:pPr>
-      <w:r>
-        <w:rPr>
-          <w:rFonts w:ascii="Calibri" w:hAnsi="Calibri" w:cs="Calibri"/>
-        </w:rPr>
-        <w:t>Center for Cognitive and Behavioral Brain Imaging Student Org, Technical Director</w:t>
-      </w:r>
-      <w:r>
-        <w:rPr>
-          <w:rFonts w:ascii="Calibri" w:hAnsi="Calibri" w:cs="Calibri"/>
-        </w:rPr>
-        <w:tab/>
-      </w:r>
-      <w:r>
-        <w:rPr>
-          <w:rFonts w:ascii="Calibri" w:hAnsi="Calibri" w:cs="Calibri"/>
-        </w:rPr>
-        <w:t xml:space="preserve">            </w:t>
+      <w:hyperlink r:id="rId34" w:history="1">
+        <w:proofErr w:type="spellStart"/>
+        <w:r>
+          <w:rPr>
+            <w:rStyle w:val="Hyperlink"/>
+            <w:rFonts w:ascii="Calibri" w:hAnsi="Calibri" w:cs="Calibri"/>
+          </w:rPr>
+          <w:t>OnNeuro</w:t>
+        </w:r>
+        <w:proofErr w:type="spellEnd"/>
+      </w:hyperlink>
+      <w:r>
+        <w:rPr>
+          <w:rFonts w:ascii="Calibri" w:hAnsi="Calibri" w:cs="Calibri"/>
+        </w:rPr>
+        <w:t>, Founder</w:t>
+      </w:r>
+      <w:r>
+        <w:rPr>
+          <w:rFonts w:ascii="Calibri" w:hAnsi="Calibri" w:cs="Calibri"/>
+        </w:rPr>
+        <w:tab/>
+      </w:r>
+      <w:r>
+        <w:rPr>
+          <w:rFonts w:ascii="Calibri" w:hAnsi="Calibri" w:cs="Calibri"/>
+        </w:rPr>
+        <w:tab/>
+      </w:r>
+      <w:r>
+        <w:rPr>
+          <w:rFonts w:ascii="Calibri" w:hAnsi="Calibri" w:cs="Calibri"/>
+        </w:rPr>
+        <w:tab/>
+      </w:r>
+      <w:r>
+        <w:rPr>
+          <w:rFonts w:ascii="Calibri" w:hAnsi="Calibri" w:cs="Calibri"/>
+        </w:rPr>
+        <w:tab/>
+      </w:r>
+      <w:r>
+        <w:rPr>
+          <w:rFonts w:ascii="Calibri" w:hAnsi="Calibri" w:cs="Calibri"/>
+        </w:rPr>
+        <w:tab/>
+      </w:r>
+      <w:r>
+        <w:rPr>
+          <w:rFonts w:ascii="Calibri" w:hAnsi="Calibri" w:cs="Calibri"/>
+        </w:rPr>
+        <w:tab/>
+      </w:r>
+      <w:r>
+        <w:rPr>
+          <w:rFonts w:ascii="Calibri" w:hAnsi="Calibri" w:cs="Calibri"/>
+        </w:rPr>
+        <w:t xml:space="preserve">           </w:t>
       </w:r>
       <w:r>
         <w:rPr>
@@ -7921,7 +9933,38 @@
         <w:rPr>
           <w:rFonts w:ascii="Calibri" w:hAnsi="Calibri" w:cs="Calibri"/>
         </w:rPr>
-        <w:t xml:space="preserve">    </w:t>
+        <w:t xml:space="preserve"> </w:t>
+      </w:r>
+      <w:r>
+        <w:rPr>
+          <w:rFonts w:ascii="Calibri" w:hAnsi="Calibri" w:cs="Calibri"/>
+        </w:rPr>
+        <w:t xml:space="preserve">   </w:t>
+      </w:r>
+      <w:r>
+        <w:rPr>
+          <w:rFonts w:ascii="Calibri" w:hAnsi="Calibri" w:cs="Calibri"/>
+        </w:rPr>
+        <w:tab/>
+      </w:r>
+      <w:r>
+        <w:rPr>
+          <w:rFonts w:ascii="Calibri" w:hAnsi="Calibri" w:cs="Calibri"/>
+        </w:rPr>
+        <w:tab/>
+      </w:r>
+      <w:r>
+        <w:rPr>
+          <w:rFonts w:ascii="Calibri" w:hAnsi="Calibri" w:cs="Calibri"/>
+        </w:rPr>
+        <w:tab/>
+        <w:t xml:space="preserve">     </w:t>
+      </w:r>
+      <w:r>
+        <w:rPr>
+          <w:rFonts w:ascii="Calibri" w:hAnsi="Calibri" w:cs="Calibri"/>
+        </w:rPr>
+        <w:t xml:space="preserve"> </w:t>
       </w:r>
       <w:r>
         <w:rPr>
@@ -7957,7 +10000,7 @@
           <w:sz w:val="22"/>
           <w:szCs w:val="22"/>
         </w:rPr>
-        <w:t>O</w:t>
+        <w:t>Hosting</w:t>
       </w:r>
       <w:r>
         <w:rPr>
@@ -7965,7 +10008,7 @@
           <w:sz w:val="22"/>
           <w:szCs w:val="22"/>
         </w:rPr>
-        <w:t>rganiz</w:t>
+        <w:t>/sharing</w:t>
       </w:r>
       <w:r>
         <w:rPr>
@@ -7973,7 +10016,7 @@
           <w:sz w:val="22"/>
           <w:szCs w:val="22"/>
         </w:rPr>
-        <w:t>ing</w:t>
+        <w:t xml:space="preserve"> </w:t>
       </w:r>
       <w:r>
         <w:rPr>
@@ -7981,7 +10024,7 @@
           <w:sz w:val="22"/>
           <w:szCs w:val="22"/>
         </w:rPr>
-        <w:t xml:space="preserve"> </w:t>
+        <w:t xml:space="preserve">open-access </w:t>
       </w:r>
       <w:r>
         <w:rPr>
@@ -7989,7 +10032,7 @@
           <w:sz w:val="22"/>
           <w:szCs w:val="22"/>
         </w:rPr>
-        <w:t xml:space="preserve">interdisciplinary workshops and guest speaker presentations </w:t>
+        <w:t xml:space="preserve">research </w:t>
       </w:r>
       <w:r>
         <w:rPr>
@@ -7997,7 +10040,7 @@
           <w:sz w:val="22"/>
           <w:szCs w:val="22"/>
         </w:rPr>
-        <w:t>at Ohio State</w:t>
+        <w:t>talks</w:t>
       </w:r>
       <w:r>
         <w:rPr>
@@ -8005,7 +10048,15 @@
           <w:sz w:val="22"/>
           <w:szCs w:val="22"/>
         </w:rPr>
-        <w:t xml:space="preserve"> Univ.</w:t>
+        <w:t xml:space="preserve"> </w:t>
+      </w:r>
+      <w:r>
+        <w:rPr>
+          <w:rFonts w:ascii="Calibri" w:hAnsi="Calibri" w:cs="Calibri"/>
+          <w:sz w:val="22"/>
+          <w:szCs w:val="22"/>
+        </w:rPr>
+        <w:t>in the fields of psychology and neuroscience</w:t>
       </w:r>
     </w:p>
     <w:p>
@@ -8019,48 +10070,55 @@
         <w:ind w:left="360"/>
         <w:rPr>
           <w:rFonts w:ascii="Calibri" w:hAnsi="Calibri" w:cs="Calibri"/>
-        </w:rPr>
-      </w:pPr>
-      <w:r>
-        <w:rPr>
-          <w:rFonts w:ascii="Calibri" w:hAnsi="Calibri" w:cs="Calibri"/>
-        </w:rPr>
-        <w:t>Center for Cognitive and Brain Sciences Undergraduate Summer Institute (</w:t>
-      </w:r>
-      <w:proofErr w:type="gramStart"/>
-      <w:r>
-        <w:rPr>
-          <w:rFonts w:ascii="Calibri" w:hAnsi="Calibri" w:cs="Calibri"/>
-        </w:rPr>
-        <w:t>CUSI)</w:t>
-      </w:r>
-      <w:r>
-        <w:rPr>
-          <w:rFonts w:ascii="Calibri" w:hAnsi="Calibri" w:cs="Calibri"/>
-        </w:rPr>
-        <w:t xml:space="preserve">   </w:t>
-      </w:r>
-      <w:proofErr w:type="gramEnd"/>
-      <w:r>
-        <w:rPr>
-          <w:rFonts w:ascii="Calibri" w:hAnsi="Calibri" w:cs="Calibri"/>
-        </w:rPr>
-        <w:t xml:space="preserve">   </w:t>
-      </w:r>
-      <w:r>
-        <w:rPr>
-          <w:rFonts w:ascii="Calibri" w:hAnsi="Calibri" w:cs="Calibri"/>
-        </w:rPr>
-        <w:tab/>
-        <w:t xml:space="preserve">            </w:t>
-      </w:r>
-      <w:r>
-        <w:rPr>
-          <w:rFonts w:ascii="Calibri" w:hAnsi="Calibri" w:cs="Calibri"/>
           <w:sz w:val="22"/>
           <w:szCs w:val="22"/>
         </w:rPr>
-        <w:t>2018/2019/2021</w:t>
+      </w:pPr>
+      <w:r>
+        <w:rPr>
+          <w:rFonts w:ascii="Calibri" w:hAnsi="Calibri" w:cs="Calibri"/>
+        </w:rPr>
+        <w:t>Center for Cognitive and Behavioral Brain Imaging Student Org, Technical Director</w:t>
+      </w:r>
+      <w:r>
+        <w:rPr>
+          <w:rFonts w:ascii="Calibri" w:hAnsi="Calibri" w:cs="Calibri"/>
+        </w:rPr>
+        <w:tab/>
+      </w:r>
+      <w:r>
+        <w:rPr>
+          <w:rFonts w:ascii="Calibri" w:hAnsi="Calibri" w:cs="Calibri"/>
+        </w:rPr>
+        <w:t xml:space="preserve">            </w:t>
+      </w:r>
+      <w:r>
+        <w:rPr>
+          <w:rFonts w:ascii="Calibri" w:hAnsi="Calibri" w:cs="Calibri"/>
+        </w:rPr>
+        <w:t xml:space="preserve">   </w:t>
+      </w:r>
+      <w:r>
+        <w:rPr>
+          <w:rFonts w:ascii="Calibri" w:hAnsi="Calibri" w:cs="Calibri"/>
+        </w:rPr>
+        <w:t xml:space="preserve">    </w:t>
+      </w:r>
+      <w:r>
+        <w:rPr>
+          <w:rFonts w:ascii="Calibri" w:hAnsi="Calibri" w:cs="Calibri"/>
+          <w:sz w:val="22"/>
+          <w:szCs w:val="22"/>
+        </w:rPr>
+        <w:t xml:space="preserve">2017 – </w:t>
+      </w:r>
+      <w:r>
+        <w:rPr>
+          <w:rFonts w:ascii="Calibri" w:hAnsi="Calibri" w:cs="Calibri"/>
+          <w:sz w:val="22"/>
+          <w:szCs w:val="22"/>
+        </w:rPr>
+        <w:t>2022</w:t>
       </w:r>
     </w:p>
     <w:p>
@@ -8080,7 +10138,7 @@
           <w:sz w:val="22"/>
           <w:szCs w:val="22"/>
         </w:rPr>
-        <w:t>Lectured</w:t>
+        <w:t>O</w:t>
       </w:r>
       <w:r>
         <w:rPr>
@@ -8088,7 +10146,7 @@
           <w:sz w:val="22"/>
           <w:szCs w:val="22"/>
         </w:rPr>
-        <w:t xml:space="preserve"> on lab organization</w:t>
+        <w:t>rganiz</w:t>
       </w:r>
       <w:r>
         <w:rPr>
@@ -8096,7 +10154,7 @@
           <w:sz w:val="22"/>
           <w:szCs w:val="22"/>
         </w:rPr>
-        <w:t>, questionable research practices,</w:t>
+        <w:t>ing</w:t>
       </w:r>
       <w:r>
         <w:rPr>
@@ -8104,7 +10162,7 @@
           <w:sz w:val="22"/>
           <w:szCs w:val="22"/>
         </w:rPr>
-        <w:t xml:space="preserve"> open science,</w:t>
+        <w:t xml:space="preserve"> </w:t>
       </w:r>
       <w:r>
         <w:rPr>
@@ -8112,18 +10170,24 @@
           <w:sz w:val="22"/>
           <w:szCs w:val="22"/>
         </w:rPr>
-        <w:t xml:space="preserve"> and pre-</w:t>
-      </w:r>
-      <w:proofErr w:type="gramStart"/>
+        <w:t xml:space="preserve">interdisciplinary workshops and guest speaker presentations </w:t>
+      </w:r>
       <w:r>
         <w:rPr>
           <w:rFonts w:ascii="Calibri" w:hAnsi="Calibri" w:cs="Calibri"/>
           <w:sz w:val="22"/>
           <w:szCs w:val="22"/>
         </w:rPr>
-        <w:t>registration</w:t>
-      </w:r>
-      <w:proofErr w:type="gramEnd"/>
+        <w:t>at Ohio State</w:t>
+      </w:r>
+      <w:r>
+        <w:rPr>
+          <w:rFonts w:ascii="Calibri" w:hAnsi="Calibri" w:cs="Calibri"/>
+          <w:sz w:val="22"/>
+          <w:szCs w:val="22"/>
+        </w:rPr>
+        <w:t xml:space="preserve"> Univ.</w:t>
+      </w:r>
     </w:p>
     <w:p>
       <w:pPr>
@@ -8136,104 +10200,34 @@
         <w:ind w:left="360"/>
         <w:rPr>
           <w:rFonts w:ascii="Calibri" w:hAnsi="Calibri" w:cs="Calibri"/>
+        </w:rPr>
+      </w:pPr>
+      <w:r>
+        <w:rPr>
+          <w:rFonts w:ascii="Calibri" w:hAnsi="Calibri" w:cs="Calibri"/>
+        </w:rPr>
+        <w:t>Center for Cognitive and Brain Sciences Undergraduate Summer Institute (CUSI)</w:t>
+      </w:r>
+      <w:r>
+        <w:rPr>
+          <w:rFonts w:ascii="Calibri" w:hAnsi="Calibri" w:cs="Calibri"/>
+        </w:rPr>
+        <w:t xml:space="preserve">      </w:t>
+      </w:r>
+      <w:r>
+        <w:rPr>
+          <w:rFonts w:ascii="Calibri" w:hAnsi="Calibri" w:cs="Calibri"/>
+        </w:rPr>
+        <w:tab/>
+        <w:t xml:space="preserve">            </w:t>
+      </w:r>
+      <w:r>
+        <w:rPr>
+          <w:rFonts w:ascii="Calibri" w:hAnsi="Calibri" w:cs="Calibri"/>
           <w:sz w:val="22"/>
           <w:szCs w:val="22"/>
         </w:rPr>
-      </w:pPr>
-      <w:r>
-        <w:rPr>
-          <w:rFonts w:ascii="Calibri" w:hAnsi="Calibri" w:cs="Calibri"/>
-        </w:rPr>
-        <w:t>NeuroHackademy</w:t>
-      </w:r>
-      <w:r>
-        <w:rPr>
-          <w:rFonts w:ascii="Calibri" w:hAnsi="Calibri" w:cs="Calibri"/>
-        </w:rPr>
-        <w:tab/>
-      </w:r>
-      <w:r>
-        <w:rPr>
-          <w:rFonts w:ascii="Calibri" w:hAnsi="Calibri" w:cs="Calibri"/>
-        </w:rPr>
-        <w:tab/>
-      </w:r>
-      <w:r>
-        <w:rPr>
-          <w:rFonts w:ascii="Calibri" w:hAnsi="Calibri" w:cs="Calibri"/>
-        </w:rPr>
-        <w:tab/>
-      </w:r>
-      <w:r>
-        <w:rPr>
-          <w:rFonts w:ascii="Calibri" w:hAnsi="Calibri" w:cs="Calibri"/>
-        </w:rPr>
-        <w:tab/>
-      </w:r>
-      <w:r>
-        <w:rPr>
-          <w:rFonts w:ascii="Calibri" w:hAnsi="Calibri" w:cs="Calibri"/>
-        </w:rPr>
-        <w:tab/>
-      </w:r>
-      <w:r>
-        <w:rPr>
-          <w:rFonts w:ascii="Calibri" w:hAnsi="Calibri" w:cs="Calibri"/>
-        </w:rPr>
-        <w:tab/>
-      </w:r>
-      <w:r>
-        <w:rPr>
-          <w:rFonts w:ascii="Calibri" w:hAnsi="Calibri" w:cs="Calibri"/>
-        </w:rPr>
-        <w:tab/>
-      </w:r>
-      <w:r>
-        <w:rPr>
-          <w:rFonts w:ascii="Calibri" w:hAnsi="Calibri" w:cs="Calibri"/>
-        </w:rPr>
-        <w:tab/>
-      </w:r>
-      <w:r>
-        <w:rPr>
-          <w:rFonts w:ascii="Calibri" w:hAnsi="Calibri" w:cs="Calibri"/>
-        </w:rPr>
-        <w:tab/>
-      </w:r>
-      <w:r>
-        <w:rPr>
-          <w:rFonts w:ascii="Calibri" w:hAnsi="Calibri" w:cs="Calibri"/>
-        </w:rPr>
-        <w:tab/>
-        <w:t xml:space="preserve">             </w:t>
-      </w:r>
-      <w:r>
-        <w:rPr>
-          <w:rFonts w:ascii="Calibri" w:hAnsi="Calibri" w:cs="Calibri"/>
-        </w:rPr>
-        <w:t xml:space="preserve"> </w:t>
-      </w:r>
-      <w:r>
-        <w:rPr>
-          <w:rFonts w:ascii="Calibri" w:hAnsi="Calibri" w:cs="Calibri"/>
-        </w:rPr>
-        <w:t xml:space="preserve">  </w:t>
-      </w:r>
-      <w:r>
-        <w:rPr>
-          <w:rFonts w:ascii="Calibri" w:hAnsi="Calibri" w:cs="Calibri"/>
-          <w:sz w:val="22"/>
-          <w:szCs w:val="22"/>
-        </w:rPr>
-        <w:t>Summer 20</w:t>
-      </w:r>
-      <w:r>
-        <w:rPr>
-          <w:rFonts w:ascii="Calibri" w:hAnsi="Calibri" w:cs="Calibri"/>
-          <w:sz w:val="22"/>
-          <w:szCs w:val="22"/>
-        </w:rPr>
-        <w:t>19</w:t>
+        <w:t>2018/2019/2021</w:t>
       </w:r>
     </w:p>
     <w:p>
@@ -8254,7 +10248,7 @@
           <w:szCs w:val="22"/>
         </w:rPr>
         <w:lastRenderedPageBreak/>
-        <w:t>Led a team of researchers to create</w:t>
+        <w:t>Lectured</w:t>
       </w:r>
       <w:r>
         <w:rPr>
@@ -8262,9 +10256,175 @@
           <w:sz w:val="22"/>
           <w:szCs w:val="22"/>
         </w:rPr>
+        <w:t xml:space="preserve"> on lab organization</w:t>
+      </w:r>
+      <w:r>
+        <w:rPr>
+          <w:rFonts w:ascii="Calibri" w:hAnsi="Calibri" w:cs="Calibri"/>
+          <w:sz w:val="22"/>
+          <w:szCs w:val="22"/>
+        </w:rPr>
+        <w:t>, questionable research practices,</w:t>
+      </w:r>
+      <w:r>
+        <w:rPr>
+          <w:rFonts w:ascii="Calibri" w:hAnsi="Calibri" w:cs="Calibri"/>
+          <w:sz w:val="22"/>
+          <w:szCs w:val="22"/>
+        </w:rPr>
+        <w:t xml:space="preserve"> open science,</w:t>
+      </w:r>
+      <w:r>
+        <w:rPr>
+          <w:rFonts w:ascii="Calibri" w:hAnsi="Calibri" w:cs="Calibri"/>
+          <w:sz w:val="22"/>
+          <w:szCs w:val="22"/>
+        </w:rPr>
+        <w:t xml:space="preserve"> and pre-registration</w:t>
+      </w:r>
+    </w:p>
+    <w:p>
+      <w:pPr>
+        <w:pStyle w:val="Default"/>
+        <w:numPr>
+          <w:ilvl w:val="0"/>
+          <w:numId w:val="22"/>
+        </w:numPr>
+        <w:spacing w:after="3"/>
+        <w:ind w:left="360"/>
+        <w:rPr>
+          <w:rFonts w:ascii="Calibri" w:hAnsi="Calibri" w:cs="Calibri"/>
+          <w:sz w:val="22"/>
+          <w:szCs w:val="22"/>
+        </w:rPr>
+      </w:pPr>
+      <w:proofErr w:type="spellStart"/>
+      <w:r>
+        <w:rPr>
+          <w:rFonts w:ascii="Calibri" w:hAnsi="Calibri" w:cs="Calibri"/>
+        </w:rPr>
+        <w:t>NeuroHackademy</w:t>
+      </w:r>
+      <w:proofErr w:type="spellEnd"/>
+      <w:r>
+        <w:rPr>
+          <w:rFonts w:ascii="Calibri" w:hAnsi="Calibri" w:cs="Calibri"/>
+        </w:rPr>
+        <w:tab/>
+      </w:r>
+      <w:r>
+        <w:rPr>
+          <w:rFonts w:ascii="Calibri" w:hAnsi="Calibri" w:cs="Calibri"/>
+        </w:rPr>
+        <w:tab/>
+      </w:r>
+      <w:r>
+        <w:rPr>
+          <w:rFonts w:ascii="Calibri" w:hAnsi="Calibri" w:cs="Calibri"/>
+        </w:rPr>
+        <w:tab/>
+      </w:r>
+      <w:r>
+        <w:rPr>
+          <w:rFonts w:ascii="Calibri" w:hAnsi="Calibri" w:cs="Calibri"/>
+        </w:rPr>
+        <w:tab/>
+      </w:r>
+      <w:r>
+        <w:rPr>
+          <w:rFonts w:ascii="Calibri" w:hAnsi="Calibri" w:cs="Calibri"/>
+        </w:rPr>
+        <w:tab/>
+      </w:r>
+      <w:r>
+        <w:rPr>
+          <w:rFonts w:ascii="Calibri" w:hAnsi="Calibri" w:cs="Calibri"/>
+        </w:rPr>
+        <w:tab/>
+      </w:r>
+      <w:r>
+        <w:rPr>
+          <w:rFonts w:ascii="Calibri" w:hAnsi="Calibri" w:cs="Calibri"/>
+        </w:rPr>
+        <w:tab/>
+      </w:r>
+      <w:r>
+        <w:rPr>
+          <w:rFonts w:ascii="Calibri" w:hAnsi="Calibri" w:cs="Calibri"/>
+        </w:rPr>
+        <w:tab/>
+      </w:r>
+      <w:r>
+        <w:rPr>
+          <w:rFonts w:ascii="Calibri" w:hAnsi="Calibri" w:cs="Calibri"/>
+        </w:rPr>
+        <w:tab/>
+      </w:r>
+      <w:r>
+        <w:rPr>
+          <w:rFonts w:ascii="Calibri" w:hAnsi="Calibri" w:cs="Calibri"/>
+        </w:rPr>
+        <w:tab/>
+        <w:t xml:space="preserve">             </w:t>
+      </w:r>
+      <w:r>
+        <w:rPr>
+          <w:rFonts w:ascii="Calibri" w:hAnsi="Calibri" w:cs="Calibri"/>
+        </w:rPr>
         <w:t xml:space="preserve"> </w:t>
       </w:r>
-      <w:hyperlink r:id="rId34" w:history="1">
+      <w:r>
+        <w:rPr>
+          <w:rFonts w:ascii="Calibri" w:hAnsi="Calibri" w:cs="Calibri"/>
+        </w:rPr>
+        <w:t xml:space="preserve">  </w:t>
+      </w:r>
+      <w:r>
+        <w:rPr>
+          <w:rFonts w:ascii="Calibri" w:hAnsi="Calibri" w:cs="Calibri"/>
+          <w:sz w:val="22"/>
+          <w:szCs w:val="22"/>
+        </w:rPr>
+        <w:t>Summer 20</w:t>
+      </w:r>
+      <w:r>
+        <w:rPr>
+          <w:rFonts w:ascii="Calibri" w:hAnsi="Calibri" w:cs="Calibri"/>
+          <w:sz w:val="22"/>
+          <w:szCs w:val="22"/>
+        </w:rPr>
+        <w:t>19</w:t>
+      </w:r>
+    </w:p>
+    <w:p>
+      <w:pPr>
+        <w:pStyle w:val="Default"/>
+        <w:spacing w:after="3"/>
+        <w:ind w:left="360"/>
+        <w:rPr>
+          <w:rFonts w:ascii="Calibri" w:hAnsi="Calibri" w:cs="Calibri"/>
+          <w:sz w:val="22"/>
+          <w:szCs w:val="22"/>
+        </w:rPr>
+      </w:pPr>
+      <w:r>
+        <w:rPr>
+          <w:rFonts w:ascii="Calibri" w:hAnsi="Calibri" w:cs="Calibri"/>
+          <w:sz w:val="22"/>
+          <w:szCs w:val="22"/>
+        </w:rPr>
+        <w:t>Led a team of researchers to create</w:t>
+      </w:r>
+      <w:r>
+        <w:rPr>
+          <w:rFonts w:ascii="Calibri" w:hAnsi="Calibri" w:cs="Calibri"/>
+          <w:sz w:val="22"/>
+          <w:szCs w:val="22"/>
+        </w:rPr>
+        <w:t xml:space="preserve"> </w:t>
+      </w:r>
+      <w:hyperlink r:id="rId35" w:history="1">
+        <w:proofErr w:type="spellStart"/>
         <w:r>
           <w:rPr>
             <w:rStyle w:val="Hyperlink"/>
@@ -8275,6 +10435,7 @@
           </w:rPr>
           <w:t>EduCortex</w:t>
         </w:r>
+        <w:proofErr w:type="spellEnd"/>
       </w:hyperlink>
       <w:r>
         <w:rPr>
@@ -8282,18 +10443,8 @@
           <w:sz w:val="22"/>
           <w:szCs w:val="22"/>
         </w:rPr>
-        <w:t xml:space="preserve">, an educational brain </w:t>
-      </w:r>
-      <w:proofErr w:type="gramStart"/>
-      <w:r>
-        <w:rPr>
-          <w:rFonts w:ascii="Calibri" w:hAnsi="Calibri" w:cs="Calibri"/>
-          <w:sz w:val="22"/>
-          <w:szCs w:val="22"/>
-        </w:rPr>
-        <w:t>viewer</w:t>
-      </w:r>
-      <w:proofErr w:type="gramEnd"/>
+        <w:t>, an educational brain viewer</w:t>
+      </w:r>
     </w:p>
     <w:p>
       <w:pPr>
@@ -8761,9 +10912,9 @@
       </w:r>
     </w:p>
     <w:sectPr>
-      <w:footerReference w:type="even" r:id="rId35"/>
-      <w:footerReference w:type="default" r:id="rId36"/>
-      <w:headerReference w:type="first" r:id="rId37"/>
+      <w:footerReference w:type="even" r:id="rId36"/>
+      <w:footerReference w:type="default" r:id="rId37"/>
+      <w:headerReference w:type="first" r:id="rId38"/>
       <w:pgSz w:w="12240" w:h="15840"/>
       <w:pgMar w:top="630" w:right="720" w:bottom="414" w:left="720" w:header="720" w:footer="342" w:gutter="0"/>
       <w:cols w:space="720"/>
@@ -13370,10 +15521,30 @@
       <w:lang w:eastAsia="ko-KR"/>
     </w:rPr>
   </w:style>
+  <w:style w:type="paragraph" w:styleId="Heading3">
+    <w:name w:val="heading 3"/>
+    <w:basedOn w:val="Normal"/>
+    <w:next w:val="Normal"/>
+    <w:link w:val="Heading3Char"/>
+    <w:uiPriority w:val="9"/>
+    <w:semiHidden/>
+    <w:unhideWhenUsed/>
+    <w:qFormat/>
+    <w:rsid w:val="00EB1702"/>
+    <w:pPr>
+      <w:keepNext/>
+      <w:keepLines/>
+      <w:spacing w:before="40"/>
+      <w:outlineLvl w:val="2"/>
+    </w:pPr>
+    <w:rPr>
+      <w:rFonts w:asciiTheme="majorHAnsi" w:eastAsiaTheme="majorEastAsia" w:hAnsiTheme="majorHAnsi" w:cstheme="majorBidi"/>
+      <w:color w:val="243F60" w:themeColor="accent1" w:themeShade="7F"/>
+    </w:rPr>
+  </w:style>
   <w:style w:type="character" w:default="1" w:styleId="DefaultParagraphFont">
     <w:name w:val="Default Paragraph Font"/>
     <w:uiPriority w:val="1"/>
-    <w:semiHidden/>
     <w:unhideWhenUsed/>
   </w:style>
   <w:style w:type="table" w:default="1" w:styleId="TableNormal">
@@ -13546,6 +15717,18 @@
       <w:sz w:val="48"/>
       <w:szCs w:val="48"/>
       <w:lang w:eastAsia="ko-KR"/>
+    </w:rPr>
+  </w:style>
+  <w:style w:type="character" w:customStyle="1" w:styleId="Heading3Char">
+    <w:name w:val="Heading 3 Char"/>
+    <w:basedOn w:val="DefaultParagraphFont"/>
+    <w:link w:val="Heading3"/>
+    <w:uiPriority w:val="9"/>
+    <w:semiHidden/>
+    <w:rsid w:val="00EB1702"/>
+    <w:rPr>
+      <w:rFonts w:asciiTheme="majorHAnsi" w:eastAsiaTheme="majorEastAsia" w:hAnsiTheme="majorHAnsi" w:cstheme="majorBidi"/>
+      <w:color w:val="243F60" w:themeColor="accent1" w:themeShade="7F"/>
     </w:rPr>
   </w:style>
 </w:styles>

</xml_diff>

<commit_message>
update pdf for CV
</commit_message>
<xml_diff>
--- a/images/Scotti_CV.docx
+++ b/images/Scotti_CV.docx
@@ -35,20 +35,8 @@
           <w:sz w:val="48"/>
           <w:szCs w:val="32"/>
         </w:rPr>
-        <w:t xml:space="preserve">, </w:t>
-      </w:r>
-      <w:proofErr w:type="spellStart"/>
-      <w:r>
-        <w:rPr>
-          <w:rFonts w:ascii="Calibri" w:hAnsi="Calibri" w:cs="Calibri"/>
-          <w:b/>
-          <w:color w:val="auto"/>
-          <w:sz w:val="48"/>
-          <w:szCs w:val="32"/>
-        </w:rPr>
-        <w:t>Ph.D</w:t>
-      </w:r>
-      <w:proofErr w:type="spellEnd"/>
+        <w:t>, Ph.D</w:t>
+      </w:r>
     </w:p>
     <w:p>
       <w:pPr>
@@ -332,9 +320,8 @@
           <w:iCs/>
           <w:color w:val="auto"/>
         </w:rPr>
-        <w:t xml:space="preserve">Head of </w:t>
-      </w:r>
-      <w:proofErr w:type="spellStart"/>
+        <w:t>Head of Neuro</w:t>
+      </w:r>
       <w:r>
         <w:rPr>
           <w:rFonts w:ascii="Calibri" w:hAnsi="Calibri" w:cs="Calibri"/>
@@ -342,18 +329,8 @@
           <w:iCs/>
           <w:color w:val="auto"/>
         </w:rPr>
-        <w:t>Neuro</w:t>
-      </w:r>
-      <w:r>
-        <w:rPr>
-          <w:rFonts w:ascii="Calibri" w:hAnsi="Calibri" w:cs="Calibri"/>
-          <w:bCs/>
-          <w:iCs/>
-          <w:color w:val="auto"/>
-        </w:rPr>
         <w:t>AI</w:t>
       </w:r>
-      <w:proofErr w:type="spellEnd"/>
     </w:p>
     <w:p>
       <w:pPr>
@@ -370,27 +347,7 @@
           <w:iCs/>
           <w:color w:val="auto"/>
         </w:rPr>
-        <w:t xml:space="preserve">Principal Investigator of the </w:t>
-      </w:r>
-      <w:proofErr w:type="spellStart"/>
-      <w:r>
-        <w:rPr>
-          <w:rFonts w:ascii="Calibri" w:hAnsi="Calibri" w:cs="Calibri"/>
-          <w:bCs/>
-          <w:iCs/>
-          <w:color w:val="auto"/>
-        </w:rPr>
-        <w:t>MedARC</w:t>
-      </w:r>
-      <w:proofErr w:type="spellEnd"/>
-      <w:r>
-        <w:rPr>
-          <w:rFonts w:ascii="Calibri" w:hAnsi="Calibri" w:cs="Calibri"/>
-          <w:bCs/>
-          <w:iCs/>
-          <w:color w:val="auto"/>
-        </w:rPr>
-        <w:t xml:space="preserve"> Neuroimaging &amp; AI Lab </w:t>
+        <w:t xml:space="preserve">Principal Investigator of the MedARC Neuroimaging &amp; AI Lab </w:t>
       </w:r>
       <w:r>
         <w:rPr>
@@ -439,9 +396,8 @@
           <w:sz w:val="21"/>
           <w:szCs w:val="21"/>
         </w:rPr>
-        <w:t xml:space="preserve">Published in </w:t>
-      </w:r>
-      <w:proofErr w:type="spellStart"/>
+        <w:t xml:space="preserve">Published in NeurIPS and ICML on SOTA neuroAI models, reconstructing seen images from fMRI brain activity using contrastive learning and denoising diffusion models. Fine-tuned </w:t>
+      </w:r>
       <w:r>
         <w:rPr>
           <w:rFonts w:ascii="Calibri" w:hAnsi="Calibri" w:cs="Calibri"/>
@@ -451,9 +407,8 @@
           <w:sz w:val="21"/>
           <w:szCs w:val="21"/>
         </w:rPr>
-        <w:t>NeurIPS</w:t>
-      </w:r>
-      <w:proofErr w:type="spellEnd"/>
+        <w:t xml:space="preserve">the </w:t>
+      </w:r>
       <w:r>
         <w:rPr>
           <w:rFonts w:ascii="Calibri" w:hAnsi="Calibri" w:cs="Calibri"/>
@@ -463,9 +418,8 @@
           <w:sz w:val="21"/>
           <w:szCs w:val="21"/>
         </w:rPr>
-        <w:t xml:space="preserve"> and ICML on SOTA </w:t>
-      </w:r>
-      <w:proofErr w:type="spellStart"/>
+        <w:t>Stable Diffusion XL</w:t>
+      </w:r>
       <w:r>
         <w:rPr>
           <w:rFonts w:ascii="Calibri" w:hAnsi="Calibri" w:cs="Calibri"/>
@@ -475,9 +429,8 @@
           <w:sz w:val="21"/>
           <w:szCs w:val="21"/>
         </w:rPr>
-        <w:t>neuroAI</w:t>
-      </w:r>
-      <w:proofErr w:type="spellEnd"/>
+        <w:t xml:space="preserve"> model to </w:t>
+      </w:r>
       <w:r>
         <w:rPr>
           <w:rFonts w:ascii="Calibri" w:hAnsi="Calibri" w:cs="Calibri"/>
@@ -487,7 +440,7 @@
           <w:sz w:val="21"/>
           <w:szCs w:val="21"/>
         </w:rPr>
-        <w:t xml:space="preserve"> models, reconstructing seen images from fMRI brain activity using contrastive learning and denoising diffusion models. Fine-tuned </w:t>
+        <w:t>attain</w:t>
       </w:r>
       <w:r>
         <w:rPr>
@@ -498,75 +451,7 @@
           <w:sz w:val="21"/>
           <w:szCs w:val="21"/>
         </w:rPr>
-        <w:t xml:space="preserve">the </w:t>
-      </w:r>
-      <w:r>
-        <w:rPr>
-          <w:rFonts w:ascii="Calibri" w:hAnsi="Calibri" w:cs="Calibri"/>
-          <w:bCs/>
-          <w:i/>
-          <w:color w:val="auto"/>
-          <w:sz w:val="21"/>
-          <w:szCs w:val="21"/>
-        </w:rPr>
-        <w:t>Stable Diffusion XL</w:t>
-      </w:r>
-      <w:r>
-        <w:rPr>
-          <w:rFonts w:ascii="Calibri" w:hAnsi="Calibri" w:cs="Calibri"/>
-          <w:bCs/>
-          <w:i/>
-          <w:color w:val="auto"/>
-          <w:sz w:val="21"/>
-          <w:szCs w:val="21"/>
-        </w:rPr>
-        <w:t xml:space="preserve"> model to </w:t>
-      </w:r>
-      <w:r>
-        <w:rPr>
-          <w:rFonts w:ascii="Calibri" w:hAnsi="Calibri" w:cs="Calibri"/>
-          <w:bCs/>
-          <w:i/>
-          <w:color w:val="auto"/>
-          <w:sz w:val="21"/>
-          <w:szCs w:val="21"/>
-        </w:rPr>
-        <w:t>attain</w:t>
-      </w:r>
-      <w:r>
-        <w:rPr>
-          <w:rFonts w:ascii="Calibri" w:hAnsi="Calibri" w:cs="Calibri"/>
-          <w:bCs/>
-          <w:i/>
-          <w:color w:val="auto"/>
-          <w:sz w:val="21"/>
-          <w:szCs w:val="21"/>
-        </w:rPr>
-        <w:t xml:space="preserve"> SOTA </w:t>
-      </w:r>
-      <w:proofErr w:type="spellStart"/>
-      <w:r>
-        <w:rPr>
-          <w:rFonts w:ascii="Calibri" w:hAnsi="Calibri" w:cs="Calibri"/>
-          <w:bCs/>
-          <w:i/>
-          <w:color w:val="auto"/>
-          <w:sz w:val="21"/>
-          <w:szCs w:val="21"/>
-        </w:rPr>
-        <w:t>unCLIP</w:t>
-      </w:r>
-      <w:proofErr w:type="spellEnd"/>
-      <w:r>
-        <w:rPr>
-          <w:rFonts w:ascii="Calibri" w:hAnsi="Calibri" w:cs="Calibri"/>
-          <w:bCs/>
-          <w:i/>
-          <w:color w:val="auto"/>
-          <w:sz w:val="21"/>
-          <w:szCs w:val="21"/>
-        </w:rPr>
-        <w:t xml:space="preserve"> performance.</w:t>
+        <w:t xml:space="preserve"> SOTA unCLIP performance.</w:t>
       </w:r>
     </w:p>
     <w:p>
@@ -1250,23 +1135,7 @@
           <w:rFonts w:ascii="Calibri" w:hAnsi="Calibri" w:cs="Calibri"/>
           <w:color w:val="auto"/>
         </w:rPr>
-        <w:t xml:space="preserve">(PI: Dr. Julie </w:t>
-      </w:r>
-      <w:proofErr w:type="spellStart"/>
-      <w:r>
-        <w:rPr>
-          <w:rFonts w:ascii="Calibri" w:hAnsi="Calibri" w:cs="Calibri"/>
-          <w:color w:val="auto"/>
-        </w:rPr>
-        <w:t>Golomb</w:t>
-      </w:r>
-      <w:proofErr w:type="spellEnd"/>
-      <w:r>
-        <w:rPr>
-          <w:rFonts w:ascii="Calibri" w:hAnsi="Calibri" w:cs="Calibri"/>
-          <w:color w:val="auto"/>
-        </w:rPr>
-        <w:t>)</w:t>
+        <w:t>(PI: Dr. Julie Golomb)</w:t>
       </w:r>
       <w:r>
         <w:rPr>
@@ -1364,23 +1233,7 @@
           <w:rFonts w:ascii="Calibri" w:hAnsi="Calibri" w:cs="Calibri"/>
           <w:color w:val="auto"/>
         </w:rPr>
-        <w:t xml:space="preserve">(PI: Dr. Andy </w:t>
-      </w:r>
-      <w:proofErr w:type="spellStart"/>
-      <w:r>
-        <w:rPr>
-          <w:rFonts w:ascii="Calibri" w:hAnsi="Calibri" w:cs="Calibri"/>
-          <w:color w:val="auto"/>
-        </w:rPr>
-        <w:t>Leber</w:t>
-      </w:r>
-      <w:proofErr w:type="spellEnd"/>
-      <w:r>
-        <w:rPr>
-          <w:rFonts w:ascii="Calibri" w:hAnsi="Calibri" w:cs="Calibri"/>
-          <w:color w:val="auto"/>
-        </w:rPr>
-        <w:t>)</w:t>
+        <w:t>(PI: Dr. Andy Leber)</w:t>
       </w:r>
       <w:r>
         <w:rPr>
@@ -1685,23 +1538,7 @@
           <w:rFonts w:ascii="Calibri" w:hAnsi="Calibri" w:cs="Calibri"/>
           <w:color w:val="auto"/>
         </w:rPr>
-        <w:t xml:space="preserve">ention and Cognition Lab (PI: Dr. Sarah </w:t>
-      </w:r>
-      <w:proofErr w:type="spellStart"/>
-      <w:r>
-        <w:rPr>
-          <w:rFonts w:ascii="Calibri" w:hAnsi="Calibri" w:cs="Calibri"/>
-          <w:color w:val="auto"/>
-        </w:rPr>
-        <w:t>Shomstein</w:t>
-      </w:r>
-      <w:proofErr w:type="spellEnd"/>
-      <w:r>
-        <w:rPr>
-          <w:rFonts w:ascii="Calibri" w:hAnsi="Calibri" w:cs="Calibri"/>
-          <w:color w:val="auto"/>
-        </w:rPr>
-        <w:t>)</w:t>
+        <w:t>ention and Cognition Lab (PI: Dr. Sarah Shomstein)</w:t>
       </w:r>
       <w:r>
         <w:rPr>
@@ -1817,23 +1654,7 @@
           <w:rFonts w:ascii="Calibri" w:hAnsi="Calibri" w:cs="Calibri"/>
           <w:color w:val="auto"/>
         </w:rPr>
-        <w:t xml:space="preserve">(PI: Dr. Steve </w:t>
-      </w:r>
-      <w:proofErr w:type="spellStart"/>
-      <w:r>
-        <w:rPr>
-          <w:rFonts w:ascii="Calibri" w:hAnsi="Calibri" w:cs="Calibri"/>
-          <w:color w:val="auto"/>
-        </w:rPr>
-        <w:t>Mitroff</w:t>
-      </w:r>
-      <w:proofErr w:type="spellEnd"/>
-      <w:r>
-        <w:rPr>
-          <w:rFonts w:ascii="Calibri" w:hAnsi="Calibri" w:cs="Calibri"/>
-          <w:color w:val="auto"/>
-        </w:rPr>
-        <w:t>)</w:t>
+        <w:t>(PI: Dr. Steve Mitroff)</w:t>
       </w:r>
       <w:r>
         <w:rPr>
@@ -2732,25 +2553,14 @@
           <w:szCs w:val="21"/>
         </w:rPr>
       </w:pPr>
-      <w:proofErr w:type="spellStart"/>
-      <w:r>
-        <w:rPr>
-          <w:rFonts w:ascii="Calibri" w:hAnsi="Calibri" w:cs="Calibri"/>
-          <w:color w:val="auto"/>
-          <w:sz w:val="21"/>
-          <w:szCs w:val="21"/>
-        </w:rPr>
-        <w:t>Sigelman</w:t>
-      </w:r>
-      <w:proofErr w:type="spellEnd"/>
-      <w:r>
-        <w:rPr>
-          <w:rFonts w:ascii="Calibri" w:hAnsi="Calibri" w:cs="Calibri"/>
-          <w:color w:val="auto"/>
-          <w:sz w:val="21"/>
-          <w:szCs w:val="21"/>
-        </w:rPr>
-        <w:t xml:space="preserve"> Undergraduate Research Enhancement Award ($500)</w:t>
+      <w:r>
+        <w:rPr>
+          <w:rFonts w:ascii="Calibri" w:hAnsi="Calibri" w:cs="Calibri"/>
+          <w:color w:val="auto"/>
+          <w:sz w:val="21"/>
+          <w:szCs w:val="21"/>
+        </w:rPr>
+        <w:t>Sigelman Undergraduate Research Enhancement Award ($500)</w:t>
       </w:r>
       <w:r>
         <w:rPr>
@@ -3024,7 +2834,6 @@
           <w:szCs w:val="21"/>
         </w:rPr>
       </w:pPr>
-      <w:proofErr w:type="spellStart"/>
       <w:r>
         <w:rPr>
           <w:rFonts w:ascii="Calibri" w:hAnsi="Calibri" w:cs="Calibri"/>
@@ -3041,17 +2850,7 @@
           <w:sz w:val="21"/>
           <w:szCs w:val="21"/>
         </w:rPr>
-        <w:t>h</w:t>
-      </w:r>
-      <w:proofErr w:type="spellEnd"/>
-      <w:r>
-        <w:rPr>
-          <w:rFonts w:ascii="Calibri" w:hAnsi="Calibri" w:cs="Calibri"/>
-          <w:color w:val="auto"/>
-          <w:sz w:val="21"/>
-          <w:szCs w:val="21"/>
-        </w:rPr>
-        <w:t xml:space="preserve"> (neural networks, large language models, denoising diffusion models, </w:t>
+        <w:t xml:space="preserve">h (neural networks, large language models, denoising diffusion models, </w:t>
       </w:r>
       <w:r>
         <w:rPr>
@@ -3094,27 +2893,7 @@
           <w:sz w:val="21"/>
           <w:szCs w:val="21"/>
         </w:rPr>
-        <w:t xml:space="preserve">Supercomputing / cloud computing (Amazon Web Services, Microsoft Azure, </w:t>
-      </w:r>
-      <w:proofErr w:type="spellStart"/>
-      <w:r>
-        <w:rPr>
-          <w:rFonts w:ascii="Calibri" w:hAnsi="Calibri" w:cs="Calibri"/>
-          <w:color w:val="auto"/>
-          <w:sz w:val="21"/>
-          <w:szCs w:val="21"/>
-        </w:rPr>
-        <w:t>Slurm</w:t>
-      </w:r>
-      <w:proofErr w:type="spellEnd"/>
-      <w:r>
-        <w:rPr>
-          <w:rFonts w:ascii="Calibri" w:hAnsi="Calibri" w:cs="Calibri"/>
-          <w:color w:val="auto"/>
-          <w:sz w:val="21"/>
-          <w:szCs w:val="21"/>
-        </w:rPr>
-        <w:t xml:space="preserve"> HPCs)</w:t>
+        <w:t>Supercomputing / cloud computing (Amazon Web Services, Microsoft Azure, Slurm HPCs)</w:t>
       </w:r>
     </w:p>
     <w:p>
@@ -3139,47 +2918,7 @@
           <w:sz w:val="21"/>
           <w:szCs w:val="21"/>
         </w:rPr>
-        <w:t>Multi-node / multi-</w:t>
-      </w:r>
-      <w:proofErr w:type="spellStart"/>
-      <w:r>
-        <w:rPr>
-          <w:rFonts w:ascii="Calibri" w:hAnsi="Calibri" w:cs="Calibri"/>
-          <w:color w:val="auto"/>
-          <w:sz w:val="21"/>
-          <w:szCs w:val="21"/>
-        </w:rPr>
-        <w:t>gpu</w:t>
-      </w:r>
-      <w:proofErr w:type="spellEnd"/>
-      <w:r>
-        <w:rPr>
-          <w:rFonts w:ascii="Calibri" w:hAnsi="Calibri" w:cs="Calibri"/>
-          <w:color w:val="auto"/>
-          <w:sz w:val="21"/>
-          <w:szCs w:val="21"/>
-        </w:rPr>
-        <w:t xml:space="preserve"> distributed training (DDP, FSDP, </w:t>
-      </w:r>
-      <w:proofErr w:type="spellStart"/>
-      <w:r>
-        <w:rPr>
-          <w:rFonts w:ascii="Calibri" w:hAnsi="Calibri" w:cs="Calibri"/>
-          <w:color w:val="auto"/>
-          <w:sz w:val="21"/>
-          <w:szCs w:val="21"/>
-        </w:rPr>
-        <w:t>Deepspeed</w:t>
-      </w:r>
-      <w:proofErr w:type="spellEnd"/>
-      <w:r>
-        <w:rPr>
-          <w:rFonts w:ascii="Calibri" w:hAnsi="Calibri" w:cs="Calibri"/>
-          <w:color w:val="auto"/>
-          <w:sz w:val="21"/>
-          <w:szCs w:val="21"/>
-        </w:rPr>
-        <w:t>)</w:t>
+        <w:t>Multi-node / multi-gpu distributed training (DDP, FSDP, Deepspeed)</w:t>
       </w:r>
     </w:p>
     <w:p>
@@ -3204,67 +2943,7 @@
           <w:sz w:val="21"/>
           <w:szCs w:val="21"/>
         </w:rPr>
-        <w:t xml:space="preserve">FMRI (designing experiments, collecting data, pre-/post-processing; SPM, </w:t>
-      </w:r>
-      <w:proofErr w:type="spellStart"/>
-      <w:r>
-        <w:rPr>
-          <w:rFonts w:ascii="Calibri" w:hAnsi="Calibri" w:cs="Calibri"/>
-          <w:color w:val="auto"/>
-          <w:sz w:val="21"/>
-          <w:szCs w:val="21"/>
-        </w:rPr>
-        <w:t>Nipype</w:t>
-      </w:r>
-      <w:proofErr w:type="spellEnd"/>
-      <w:r>
-        <w:rPr>
-          <w:rFonts w:ascii="Calibri" w:hAnsi="Calibri" w:cs="Calibri"/>
-          <w:color w:val="auto"/>
-          <w:sz w:val="21"/>
-          <w:szCs w:val="21"/>
-        </w:rPr>
-        <w:t xml:space="preserve">, </w:t>
-      </w:r>
-      <w:proofErr w:type="spellStart"/>
-      <w:r>
-        <w:rPr>
-          <w:rFonts w:ascii="Calibri" w:hAnsi="Calibri" w:cs="Calibri"/>
-          <w:color w:val="auto"/>
-          <w:sz w:val="21"/>
-          <w:szCs w:val="21"/>
-        </w:rPr>
-        <w:t>Freesurfer</w:t>
-      </w:r>
-      <w:proofErr w:type="spellEnd"/>
-      <w:r>
-        <w:rPr>
-          <w:rFonts w:ascii="Calibri" w:hAnsi="Calibri" w:cs="Calibri"/>
-          <w:color w:val="auto"/>
-          <w:sz w:val="21"/>
-          <w:szCs w:val="21"/>
-        </w:rPr>
-        <w:t xml:space="preserve">, </w:t>
-      </w:r>
-      <w:proofErr w:type="spellStart"/>
-      <w:r>
-        <w:rPr>
-          <w:rFonts w:ascii="Calibri" w:hAnsi="Calibri" w:cs="Calibri"/>
-          <w:color w:val="auto"/>
-          <w:sz w:val="21"/>
-          <w:szCs w:val="21"/>
-        </w:rPr>
-        <w:t>Fmriprep</w:t>
-      </w:r>
-      <w:proofErr w:type="spellEnd"/>
-      <w:r>
-        <w:rPr>
-          <w:rFonts w:ascii="Calibri" w:hAnsi="Calibri" w:cs="Calibri"/>
-          <w:color w:val="auto"/>
-          <w:sz w:val="21"/>
-          <w:szCs w:val="21"/>
-        </w:rPr>
-        <w:t>)</w:t>
+        <w:t>FMRI (designing experiments, collecting data, pre-/post-processing; SPM, Nipype, Freesurfer, Fmriprep)</w:t>
       </w:r>
     </w:p>
     <w:p>
@@ -3348,27 +3027,7 @@
           <w:sz w:val="21"/>
           <w:szCs w:val="21"/>
         </w:rPr>
-        <w:t xml:space="preserve">Eye-tracking (experience using/designing experiments for </w:t>
-      </w:r>
-      <w:proofErr w:type="spellStart"/>
-      <w:r>
-        <w:rPr>
-          <w:rFonts w:ascii="Calibri" w:hAnsi="Calibri" w:cs="Calibri"/>
-          <w:color w:val="auto"/>
-          <w:sz w:val="21"/>
-          <w:szCs w:val="21"/>
-        </w:rPr>
-        <w:t>EyeLink</w:t>
-      </w:r>
-      <w:proofErr w:type="spellEnd"/>
-      <w:r>
-        <w:rPr>
-          <w:rFonts w:ascii="Calibri" w:hAnsi="Calibri" w:cs="Calibri"/>
-          <w:color w:val="auto"/>
-          <w:sz w:val="21"/>
-          <w:szCs w:val="21"/>
-        </w:rPr>
-        <w:t xml:space="preserve"> 1000 Plus)</w:t>
+        <w:t>Eye-tracking (experience using/designing experiments for EyeLink 1000 Plus)</w:t>
       </w:r>
     </w:p>
     <w:p>
@@ -3441,61 +3100,7 @@
           <w:sz w:val="17"/>
           <w:szCs w:val="17"/>
         </w:rPr>
-        <w:t xml:space="preserve"> Tripathy, M., </w:t>
-      </w:r>
-      <w:proofErr w:type="spellStart"/>
-      <w:r>
-        <w:rPr>
-          <w:rFonts w:ascii="Calibri" w:hAnsi="Calibri" w:cs="Calibri"/>
-          <w:sz w:val="17"/>
-          <w:szCs w:val="17"/>
-        </w:rPr>
-        <w:t>Torrico</w:t>
-      </w:r>
-      <w:proofErr w:type="spellEnd"/>
-      <w:r>
-        <w:rPr>
-          <w:rFonts w:ascii="Calibri" w:hAnsi="Calibri" w:cs="Calibri"/>
-          <w:sz w:val="17"/>
-          <w:szCs w:val="17"/>
-        </w:rPr>
-        <w:t xml:space="preserve">, C., Kneeland, R., Chen, T., Narang, A., </w:t>
-      </w:r>
-      <w:proofErr w:type="spellStart"/>
-      <w:r>
-        <w:rPr>
-          <w:rFonts w:ascii="Calibri" w:hAnsi="Calibri" w:cs="Calibri"/>
-          <w:sz w:val="17"/>
-          <w:szCs w:val="17"/>
-        </w:rPr>
-        <w:t>Santhirasegaran</w:t>
-      </w:r>
-      <w:proofErr w:type="spellEnd"/>
-      <w:r>
-        <w:rPr>
-          <w:rFonts w:ascii="Calibri" w:hAnsi="Calibri" w:cs="Calibri"/>
-          <w:sz w:val="17"/>
-          <w:szCs w:val="17"/>
-        </w:rPr>
-        <w:t xml:space="preserve">, C., Xu, J., </w:t>
-      </w:r>
-      <w:proofErr w:type="spellStart"/>
-      <w:r>
-        <w:rPr>
-          <w:rFonts w:ascii="Calibri" w:hAnsi="Calibri" w:cs="Calibri"/>
-          <w:sz w:val="17"/>
-          <w:szCs w:val="17"/>
-        </w:rPr>
-        <w:t>Naselaris</w:t>
-      </w:r>
-      <w:proofErr w:type="spellEnd"/>
-      <w:r>
-        <w:rPr>
-          <w:rFonts w:ascii="Calibri" w:hAnsi="Calibri" w:cs="Calibri"/>
-          <w:sz w:val="17"/>
-          <w:szCs w:val="17"/>
-        </w:rPr>
-        <w:t>, T., Norman, K. A., &amp; Abraham, T. M. (</w:t>
+        <w:t xml:space="preserve"> Tripathy, M., Torrico, C., Kneeland, R., Chen, T., Narang, A., Santhirasegaran, C., Xu, J., Naselaris, T., Norman, K. A., &amp; Abraham, T. M. (</w:t>
       </w:r>
       <w:r>
         <w:rPr>
@@ -3597,63 +3202,8 @@
           <w:sz w:val="17"/>
           <w:szCs w:val="17"/>
         </w:rPr>
-        <w:t xml:space="preserve"> Banerjee, A., Goode, J., </w:t>
-      </w:r>
-      <w:proofErr w:type="spellStart"/>
-      <w:r>
-        <w:rPr>
-          <w:rFonts w:ascii="Calibri" w:hAnsi="Calibri" w:cs="Calibri"/>
-          <w:sz w:val="17"/>
-          <w:szCs w:val="17"/>
-        </w:rPr>
-        <w:t>Shabalin</w:t>
-      </w:r>
-      <w:proofErr w:type="spellEnd"/>
-      <w:r>
-        <w:rPr>
-          <w:rFonts w:ascii="Calibri" w:hAnsi="Calibri" w:cs="Calibri"/>
-          <w:sz w:val="17"/>
-          <w:szCs w:val="17"/>
-        </w:rPr>
-        <w:t xml:space="preserve">, S., Nguyen, A., Cohen, E., Dempster, A. J., </w:t>
-      </w:r>
-      <w:proofErr w:type="spellStart"/>
-      <w:r>
-        <w:rPr>
-          <w:rFonts w:ascii="Calibri" w:hAnsi="Calibri" w:cs="Calibri"/>
-          <w:sz w:val="17"/>
-          <w:szCs w:val="17"/>
-        </w:rPr>
-        <w:t>Verlinde</w:t>
-      </w:r>
-      <w:proofErr w:type="spellEnd"/>
-      <w:r>
-        <w:rPr>
-          <w:rFonts w:ascii="Calibri" w:hAnsi="Calibri" w:cs="Calibri"/>
-          <w:sz w:val="17"/>
-          <w:szCs w:val="17"/>
-        </w:rPr>
-        <w:t xml:space="preserve">, N., </w:t>
-      </w:r>
-      <w:proofErr w:type="spellStart"/>
-      <w:r>
-        <w:rPr>
-          <w:rFonts w:ascii="Calibri" w:hAnsi="Calibri" w:cs="Calibri"/>
-          <w:sz w:val="17"/>
-          <w:szCs w:val="17"/>
-        </w:rPr>
-        <w:t>Yundler</w:t>
-      </w:r>
-      <w:proofErr w:type="spellEnd"/>
-      <w:r>
-        <w:rPr>
-          <w:rFonts w:ascii="Calibri" w:hAnsi="Calibri" w:cs="Calibri"/>
-          <w:sz w:val="17"/>
-          <w:szCs w:val="17"/>
-        </w:rPr>
-        <w:t xml:space="preserve">, E., Weisberg, D., Norman, K. A., &amp; Abraham, T. M. (2023). Reconstructing the Mind's Eye: fMRI-to-Image with Contrastive Learning and Diffusion Priors. </w:t>
-      </w:r>
-      <w:proofErr w:type="spellStart"/>
+        <w:t xml:space="preserve"> Banerjee, A., Goode, J., Shabalin, S., Nguyen, A., Cohen, E., Dempster, A. J., Verlinde, N., Yundler, E., Weisberg, D., Norman, K. A., &amp; Abraham, T. M. (2023). Reconstructing the Mind's Eye: fMRI-to-Image with Contrastive Learning and Diffusion Priors. </w:t>
+      </w:r>
       <w:r>
         <w:rPr>
           <w:rFonts w:ascii="Calibri" w:hAnsi="Calibri" w:cs="Calibri"/>
@@ -3672,18 +3222,7 @@
           <w:sz w:val="17"/>
           <w:szCs w:val="17"/>
         </w:rPr>
-        <w:t>S</w:t>
-      </w:r>
-      <w:proofErr w:type="spellEnd"/>
-      <w:r>
-        <w:rPr>
-          <w:rFonts w:ascii="Calibri" w:hAnsi="Calibri" w:cs="Calibri"/>
-          <w:i/>
-          <w:iCs/>
-          <w:sz w:val="17"/>
-          <w:szCs w:val="17"/>
-        </w:rPr>
-        <w:t xml:space="preserve"> </w:t>
+        <w:t xml:space="preserve">S </w:t>
       </w:r>
       <w:r>
         <w:rPr>
@@ -3840,25 +3379,7 @@
           <w:sz w:val="17"/>
           <w:szCs w:val="17"/>
         </w:rPr>
-        <w:t xml:space="preserve">&amp; </w:t>
-      </w:r>
-      <w:proofErr w:type="spellStart"/>
-      <w:r>
-        <w:rPr>
-          <w:rFonts w:ascii="Calibri" w:hAnsi="Calibri" w:cs="Calibri"/>
-          <w:sz w:val="17"/>
-          <w:szCs w:val="17"/>
-        </w:rPr>
-        <w:t>Golomb</w:t>
-      </w:r>
-      <w:proofErr w:type="spellEnd"/>
-      <w:r>
-        <w:rPr>
-          <w:rFonts w:ascii="Calibri" w:hAnsi="Calibri" w:cs="Calibri"/>
-          <w:sz w:val="17"/>
-          <w:szCs w:val="17"/>
-        </w:rPr>
-        <w:t>, J. D. (</w:t>
+        <w:t>&amp; Golomb, J. D. (</w:t>
       </w:r>
       <w:r>
         <w:rPr>
@@ -3920,25 +3441,7 @@
           <w:sz w:val="17"/>
           <w:szCs w:val="17"/>
         </w:rPr>
-        <w:t xml:space="preserve">Wallace, G., </w:t>
-      </w:r>
-      <w:proofErr w:type="spellStart"/>
-      <w:r>
-        <w:rPr>
-          <w:rFonts w:ascii="Calibri" w:hAnsi="Calibri" w:cs="Calibri"/>
-          <w:sz w:val="17"/>
-          <w:szCs w:val="17"/>
-        </w:rPr>
-        <w:t>Polcyn</w:t>
-      </w:r>
-      <w:proofErr w:type="spellEnd"/>
-      <w:r>
-        <w:rPr>
-          <w:rFonts w:ascii="Calibri" w:hAnsi="Calibri" w:cs="Calibri"/>
-          <w:sz w:val="17"/>
-          <w:szCs w:val="17"/>
-        </w:rPr>
-        <w:t xml:space="preserve">, S., Brooks, P. P., Mennen, A., Zhao, K., </w:t>
+        <w:t xml:space="preserve">Wallace, G., Polcyn, S., Brooks, P. P., Mennen, A., Zhao, K., </w:t>
       </w:r>
       <w:r>
         <w:rPr>
@@ -3950,25 +3453,14 @@
         </w:rPr>
         <w:t xml:space="preserve">Scotti, P. S., </w:t>
       </w:r>
-      <w:proofErr w:type="spellStart"/>
-      <w:r>
-        <w:rPr>
-          <w:rFonts w:ascii="Calibri" w:hAnsi="Calibri" w:cs="Calibri"/>
-          <w:sz w:val="17"/>
-          <w:szCs w:val="17"/>
-        </w:rPr>
-        <w:t>Michelmann</w:t>
-      </w:r>
-      <w:proofErr w:type="spellEnd"/>
-      <w:r>
-        <w:rPr>
-          <w:rFonts w:ascii="Calibri" w:hAnsi="Calibri" w:cs="Calibri"/>
-          <w:sz w:val="17"/>
-          <w:szCs w:val="17"/>
-        </w:rPr>
-        <w:t xml:space="preserve">, S., Li, K., Turk-Browne, N. B., Cohen, J. D., Norman, K. A. (2022). RT-Cloud: A Cloud-based Software Framework to Simplify and Standardize Real-Time fMRI. </w:t>
-      </w:r>
-      <w:proofErr w:type="spellStart"/>
+      <w:r>
+        <w:rPr>
+          <w:rFonts w:ascii="Calibri" w:hAnsi="Calibri" w:cs="Calibri"/>
+          <w:sz w:val="17"/>
+          <w:szCs w:val="17"/>
+        </w:rPr>
+        <w:t xml:space="preserve">Michelmann, S., Li, K., Turk-Browne, N. B., Cohen, J. D., Norman, K. A. (2022). RT-Cloud: A Cloud-based Software Framework to Simplify and Standardize Real-Time fMRI. </w:t>
+      </w:r>
       <w:r>
         <w:rPr>
           <w:rFonts w:ascii="Calibri" w:hAnsi="Calibri" w:cs="Calibri"/>
@@ -3977,18 +3469,7 @@
           <w:sz w:val="17"/>
           <w:szCs w:val="17"/>
         </w:rPr>
-        <w:t>NeuroImage</w:t>
-      </w:r>
-      <w:proofErr w:type="spellEnd"/>
-      <w:r>
-        <w:rPr>
-          <w:rFonts w:ascii="Calibri" w:hAnsi="Calibri" w:cs="Calibri"/>
-          <w:i/>
-          <w:iCs/>
-          <w:sz w:val="17"/>
-          <w:szCs w:val="17"/>
-        </w:rPr>
-        <w:t xml:space="preserve">. </w:t>
+        <w:t xml:space="preserve">NeuroImage. </w:t>
       </w:r>
       <w:hyperlink r:id="rId18" w:history="1">
         <w:r>
@@ -4035,25 +3516,7 @@
           <w:sz w:val="17"/>
           <w:szCs w:val="17"/>
         </w:rPr>
-        <w:t xml:space="preserve"> Chen, J., &amp; </w:t>
-      </w:r>
-      <w:proofErr w:type="spellStart"/>
-      <w:r>
-        <w:rPr>
-          <w:rFonts w:ascii="Calibri" w:hAnsi="Calibri" w:cs="Calibri"/>
-          <w:sz w:val="17"/>
-          <w:szCs w:val="17"/>
-        </w:rPr>
-        <w:t>Golomb</w:t>
-      </w:r>
-      <w:proofErr w:type="spellEnd"/>
-      <w:r>
-        <w:rPr>
-          <w:rFonts w:ascii="Calibri" w:hAnsi="Calibri" w:cs="Calibri"/>
-          <w:sz w:val="17"/>
-          <w:szCs w:val="17"/>
-        </w:rPr>
-        <w:t>, J. D. (202</w:t>
+        <w:t xml:space="preserve"> Chen, J., &amp; Golomb, J. D. (202</w:t>
       </w:r>
       <w:r>
         <w:rPr>
@@ -4071,7 +3534,6 @@
         </w:rPr>
         <w:t xml:space="preserve">). An improved method for evaluating inverted encoding models. </w:t>
       </w:r>
-      <w:proofErr w:type="spellStart"/>
       <w:r>
         <w:rPr>
           <w:rFonts w:ascii="Calibri" w:hAnsi="Calibri" w:cs="Calibri"/>
@@ -4082,7 +3544,6 @@
         </w:rPr>
         <w:t>bioRxiv</w:t>
       </w:r>
-      <w:proofErr w:type="spellEnd"/>
       <w:r>
         <w:rPr>
           <w:rFonts w:ascii="Calibri" w:hAnsi="Calibri" w:cs="Calibri"/>
@@ -4147,27 +3608,7 @@
           <w:sz w:val="17"/>
           <w:szCs w:val="17"/>
         </w:rPr>
-        <w:t xml:space="preserve">&amp; </w:t>
-      </w:r>
-      <w:proofErr w:type="spellStart"/>
-      <w:r>
-        <w:rPr>
-          <w:rFonts w:ascii="Calibri" w:hAnsi="Calibri"/>
-          <w:color w:val="000000" w:themeColor="text1"/>
-          <w:sz w:val="17"/>
-          <w:szCs w:val="17"/>
-        </w:rPr>
-        <w:t>Maxcey</w:t>
-      </w:r>
-      <w:proofErr w:type="spellEnd"/>
-      <w:r>
-        <w:rPr>
-          <w:rFonts w:ascii="Calibri" w:hAnsi="Calibri"/>
-          <w:color w:val="000000" w:themeColor="text1"/>
-          <w:sz w:val="17"/>
-          <w:szCs w:val="17"/>
-        </w:rPr>
-        <w:t xml:space="preserve">, A. M. (2022). Directed forgetting of pictures of everyday objects. </w:t>
+        <w:t xml:space="preserve">&amp; Maxcey, A. M. (2022). Directed forgetting of pictures of everyday objects. </w:t>
       </w:r>
       <w:r>
         <w:rPr>
@@ -4217,7 +3658,6 @@
           <w:szCs w:val="17"/>
         </w:rPr>
       </w:pPr>
-      <w:proofErr w:type="spellStart"/>
       <w:r>
         <w:rPr>
           <w:rFonts w:ascii="Calibri" w:hAnsi="Calibri"/>
@@ -4225,17 +3665,7 @@
           <w:sz w:val="17"/>
           <w:szCs w:val="17"/>
         </w:rPr>
-        <w:t>Maxcey</w:t>
-      </w:r>
-      <w:proofErr w:type="spellEnd"/>
-      <w:r>
-        <w:rPr>
-          <w:rFonts w:ascii="Calibri" w:hAnsi="Calibri"/>
-          <w:color w:val="000000" w:themeColor="text1"/>
-          <w:sz w:val="17"/>
-          <w:szCs w:val="17"/>
-        </w:rPr>
-        <w:t xml:space="preserve">, A. M., Mancuso, E., </w:t>
+        <w:t xml:space="preserve">Maxcey, A. M., Mancuso, E., </w:t>
       </w:r>
       <w:r>
         <w:rPr>
@@ -4348,67 +3778,7 @@
           <w:sz w:val="17"/>
           <w:szCs w:val="17"/>
         </w:rPr>
-        <w:t xml:space="preserve"> Kulkarni, A., </w:t>
-      </w:r>
-      <w:proofErr w:type="spellStart"/>
-      <w:r>
-        <w:rPr>
-          <w:rFonts w:ascii="Calibri" w:hAnsi="Calibri" w:cs="Calibri"/>
-          <w:color w:val="auto"/>
-          <w:sz w:val="17"/>
-          <w:szCs w:val="17"/>
-        </w:rPr>
-        <w:t>Mazor</w:t>
-      </w:r>
-      <w:proofErr w:type="spellEnd"/>
-      <w:r>
-        <w:rPr>
-          <w:rFonts w:ascii="Calibri" w:hAnsi="Calibri" w:cs="Calibri"/>
-          <w:color w:val="auto"/>
-          <w:sz w:val="17"/>
-          <w:szCs w:val="17"/>
-        </w:rPr>
-        <w:t xml:space="preserve">, M., </w:t>
-      </w:r>
-      <w:proofErr w:type="spellStart"/>
-      <w:r>
-        <w:rPr>
-          <w:rFonts w:ascii="Calibri" w:hAnsi="Calibri" w:cs="Calibri"/>
-          <w:color w:val="auto"/>
-          <w:sz w:val="17"/>
-          <w:szCs w:val="17"/>
-        </w:rPr>
-        <w:t>Klapwijk</w:t>
-      </w:r>
-      <w:proofErr w:type="spellEnd"/>
-      <w:r>
-        <w:rPr>
-          <w:rFonts w:ascii="Calibri" w:hAnsi="Calibri" w:cs="Calibri"/>
-          <w:color w:val="auto"/>
-          <w:sz w:val="17"/>
-          <w:szCs w:val="17"/>
-        </w:rPr>
-        <w:t xml:space="preserve">, E., </w:t>
-      </w:r>
-      <w:proofErr w:type="spellStart"/>
-      <w:r>
-        <w:rPr>
-          <w:rFonts w:ascii="Calibri" w:hAnsi="Calibri" w:cs="Calibri"/>
-          <w:color w:val="auto"/>
-          <w:sz w:val="17"/>
-          <w:szCs w:val="17"/>
-        </w:rPr>
-        <w:t>Huth</w:t>
-      </w:r>
-      <w:proofErr w:type="spellEnd"/>
-      <w:r>
-        <w:rPr>
-          <w:rFonts w:ascii="Calibri" w:hAnsi="Calibri" w:cs="Calibri"/>
-          <w:color w:val="auto"/>
-          <w:sz w:val="17"/>
-          <w:szCs w:val="17"/>
-        </w:rPr>
-        <w:t>, A. G. (</w:t>
+        <w:t xml:space="preserve"> Kulkarni, A., Mazor, M., Klapwijk, E., Huth, A. G. (</w:t>
       </w:r>
       <w:r>
         <w:rPr>
@@ -4503,27 +3873,7 @@
           <w:sz w:val="17"/>
           <w:szCs w:val="17"/>
         </w:rPr>
-        <w:t xml:space="preserve"> Chen, J., &amp; </w:t>
-      </w:r>
-      <w:proofErr w:type="spellStart"/>
-      <w:r>
-        <w:rPr>
-          <w:rFonts w:ascii="Calibri" w:hAnsi="Calibri" w:cs="Calibri"/>
-          <w:color w:val="auto"/>
-          <w:sz w:val="17"/>
-          <w:szCs w:val="17"/>
-        </w:rPr>
-        <w:t>Golomb</w:t>
-      </w:r>
-      <w:proofErr w:type="spellEnd"/>
-      <w:r>
-        <w:rPr>
-          <w:rFonts w:ascii="Calibri" w:hAnsi="Calibri" w:cs="Calibri"/>
-          <w:color w:val="auto"/>
-          <w:sz w:val="17"/>
-          <w:szCs w:val="17"/>
-        </w:rPr>
-        <w:t xml:space="preserve">, J. D. (2021). </w:t>
+        <w:t xml:space="preserve"> Chen, J., &amp; Golomb, J. D. (2021). </w:t>
       </w:r>
       <w:r>
         <w:rPr>
@@ -4542,7 +3892,6 @@
         </w:rPr>
         <w:t xml:space="preserve">. </w:t>
       </w:r>
-      <w:proofErr w:type="spellStart"/>
       <w:r>
         <w:rPr>
           <w:rFonts w:ascii="Calibri" w:hAnsi="Calibri" w:cs="Calibri"/>
@@ -4552,19 +3901,7 @@
           <w:sz w:val="17"/>
           <w:szCs w:val="17"/>
         </w:rPr>
-        <w:t>bioRxiv</w:t>
-      </w:r>
-      <w:proofErr w:type="spellEnd"/>
-      <w:r>
-        <w:rPr>
-          <w:rFonts w:ascii="Calibri" w:hAnsi="Calibri" w:cs="Calibri"/>
-          <w:i/>
-          <w:iCs/>
-          <w:color w:val="auto"/>
-          <w:sz w:val="17"/>
-          <w:szCs w:val="17"/>
-        </w:rPr>
-        <w:t xml:space="preserve">. </w:t>
+        <w:t xml:space="preserve">bioRxiv. </w:t>
       </w:r>
       <w:hyperlink r:id="rId23" w:history="1">
         <w:r>
@@ -4613,27 +3950,7 @@
           <w:sz w:val="17"/>
           <w:szCs w:val="17"/>
         </w:rPr>
-        <w:t xml:space="preserve"> &amp; </w:t>
-      </w:r>
-      <w:proofErr w:type="spellStart"/>
-      <w:r>
-        <w:rPr>
-          <w:rFonts w:ascii="Calibri" w:hAnsi="Calibri" w:cs="Calibri"/>
-          <w:color w:val="auto"/>
-          <w:sz w:val="17"/>
-          <w:szCs w:val="17"/>
-        </w:rPr>
-        <w:t>Maxcey</w:t>
-      </w:r>
-      <w:proofErr w:type="spellEnd"/>
-      <w:r>
-        <w:rPr>
-          <w:rFonts w:ascii="Calibri" w:hAnsi="Calibri" w:cs="Calibri"/>
-          <w:color w:val="auto"/>
-          <w:sz w:val="17"/>
-          <w:szCs w:val="17"/>
-        </w:rPr>
-        <w:t xml:space="preserve">, A. M. (2021). What do laboratory-forgetting paradigms tell us about use-inspired forgetting? </w:t>
+        <w:t xml:space="preserve"> &amp; Maxcey, A. M. (2021). What do laboratory-forgetting paradigms tell us about use-inspired forgetting? </w:t>
       </w:r>
       <w:r>
         <w:rPr>
@@ -4706,27 +4023,8 @@
           <w:sz w:val="17"/>
           <w:szCs w:val="17"/>
         </w:rPr>
-        <w:t xml:space="preserve">, Dowd, E. W., &amp; </w:t>
-      </w:r>
-      <w:proofErr w:type="spellStart"/>
-      <w:r>
-        <w:rPr>
-          <w:rFonts w:ascii="Calibri" w:hAnsi="Calibri" w:cs="Calibri"/>
-          <w:sz w:val="17"/>
-          <w:szCs w:val="17"/>
-        </w:rPr>
-        <w:t>Golomb</w:t>
-      </w:r>
-      <w:proofErr w:type="spellEnd"/>
-      <w:r>
-        <w:rPr>
-          <w:rFonts w:ascii="Calibri" w:hAnsi="Calibri" w:cs="Calibri"/>
-          <w:sz w:val="17"/>
-          <w:szCs w:val="17"/>
-        </w:rPr>
-        <w:t xml:space="preserve">, J. D. (2021). Neural representations of task-relevant and task-irrelevant features of attended objects. </w:t>
-      </w:r>
-      <w:proofErr w:type="spellStart"/>
+        <w:t xml:space="preserve">, Dowd, E. W., &amp; Golomb, J. D. (2021). Neural representations of task-relevant and task-irrelevant features of attended objects. </w:t>
+      </w:r>
       <w:r>
         <w:rPr>
           <w:rFonts w:ascii="Calibri" w:hAnsi="Calibri" w:cs="Calibri"/>
@@ -4735,18 +4033,7 @@
           <w:sz w:val="17"/>
           <w:szCs w:val="17"/>
         </w:rPr>
-        <w:t>bioRxiv</w:t>
-      </w:r>
-      <w:proofErr w:type="spellEnd"/>
-      <w:r>
-        <w:rPr>
-          <w:rFonts w:ascii="Calibri" w:hAnsi="Calibri" w:cs="Calibri"/>
-          <w:i/>
-          <w:iCs/>
-          <w:sz w:val="17"/>
-          <w:szCs w:val="17"/>
-        </w:rPr>
-        <w:t xml:space="preserve">. </w:t>
+        <w:t xml:space="preserve">bioRxiv. </w:t>
       </w:r>
       <w:hyperlink r:id="rId25" w:history="1">
         <w:r>
@@ -4795,47 +4082,7 @@
           <w:sz w:val="17"/>
           <w:szCs w:val="17"/>
         </w:rPr>
-        <w:t xml:space="preserve"> Hong, Y., </w:t>
-      </w:r>
-      <w:proofErr w:type="spellStart"/>
-      <w:r>
-        <w:rPr>
-          <w:rFonts w:ascii="Calibri" w:hAnsi="Calibri" w:cs="Calibri"/>
-          <w:color w:val="auto"/>
-          <w:sz w:val="17"/>
-          <w:szCs w:val="17"/>
-        </w:rPr>
-        <w:t>Leber</w:t>
-      </w:r>
-      <w:proofErr w:type="spellEnd"/>
-      <w:r>
-        <w:rPr>
-          <w:rFonts w:ascii="Calibri" w:hAnsi="Calibri" w:cs="Calibri"/>
-          <w:color w:val="auto"/>
-          <w:sz w:val="17"/>
-          <w:szCs w:val="17"/>
-        </w:rPr>
-        <w:t xml:space="preserve">, A. B., &amp; </w:t>
-      </w:r>
-      <w:proofErr w:type="spellStart"/>
-      <w:r>
-        <w:rPr>
-          <w:rFonts w:ascii="Calibri" w:hAnsi="Calibri" w:cs="Calibri"/>
-          <w:color w:val="auto"/>
-          <w:sz w:val="17"/>
-          <w:szCs w:val="17"/>
-        </w:rPr>
-        <w:t>Golomb</w:t>
-      </w:r>
-      <w:proofErr w:type="spellEnd"/>
-      <w:r>
-        <w:rPr>
-          <w:rFonts w:ascii="Calibri" w:hAnsi="Calibri" w:cs="Calibri"/>
-          <w:color w:val="auto"/>
-          <w:sz w:val="17"/>
-          <w:szCs w:val="17"/>
-        </w:rPr>
-        <w:t xml:space="preserve">, J. D. (2021). </w:t>
+        <w:t xml:space="preserve"> Hong, Y., Leber, A. B., &amp; Golomb, J. D. (2021). </w:t>
       </w:r>
       <w:r>
         <w:rPr>
@@ -4925,47 +4172,7 @@
           <w:sz w:val="17"/>
           <w:szCs w:val="17"/>
         </w:rPr>
-        <w:t xml:space="preserve"> Hong, Y., </w:t>
-      </w:r>
-      <w:proofErr w:type="spellStart"/>
-      <w:r>
-        <w:rPr>
-          <w:rFonts w:ascii="Calibri" w:hAnsi="Calibri" w:cs="Calibri"/>
-          <w:color w:val="auto"/>
-          <w:sz w:val="17"/>
-          <w:szCs w:val="17"/>
-        </w:rPr>
-        <w:t>Golomb</w:t>
-      </w:r>
-      <w:proofErr w:type="spellEnd"/>
-      <w:r>
-        <w:rPr>
-          <w:rFonts w:ascii="Calibri" w:hAnsi="Calibri" w:cs="Calibri"/>
-          <w:color w:val="auto"/>
-          <w:sz w:val="17"/>
-          <w:szCs w:val="17"/>
-        </w:rPr>
-        <w:t xml:space="preserve">, J. D., &amp; </w:t>
-      </w:r>
-      <w:proofErr w:type="spellStart"/>
-      <w:r>
-        <w:rPr>
-          <w:rFonts w:ascii="Calibri" w:hAnsi="Calibri" w:cs="Calibri"/>
-          <w:color w:val="auto"/>
-          <w:sz w:val="17"/>
-          <w:szCs w:val="17"/>
-        </w:rPr>
-        <w:t>Leber</w:t>
-      </w:r>
-      <w:proofErr w:type="spellEnd"/>
-      <w:r>
-        <w:rPr>
-          <w:rFonts w:ascii="Calibri" w:hAnsi="Calibri" w:cs="Calibri"/>
-          <w:color w:val="auto"/>
-          <w:sz w:val="17"/>
-          <w:szCs w:val="17"/>
-        </w:rPr>
-        <w:t xml:space="preserve">, A. B. (2021). Statistical regularities as a reference point for memory distortions: Swap and shift errors. </w:t>
+        <w:t xml:space="preserve"> Hong, Y., Golomb, J. D., &amp; Leber, A. B. (2021). Statistical regularities as a reference point for memory distortions: Swap and shift errors. </w:t>
       </w:r>
       <w:r>
         <w:rPr>
@@ -5033,107 +4240,7 @@
           <w:sz w:val="17"/>
           <w:szCs w:val="17"/>
         </w:rPr>
-        <w:t xml:space="preserve"> Kulkarni, A., </w:t>
-      </w:r>
-      <w:proofErr w:type="spellStart"/>
-      <w:r>
-        <w:rPr>
-          <w:rFonts w:ascii="Calibri" w:hAnsi="Calibri" w:cs="Calibri"/>
-          <w:color w:val="auto"/>
-          <w:sz w:val="17"/>
-          <w:szCs w:val="17"/>
-        </w:rPr>
-        <w:t>Mazor</w:t>
-      </w:r>
-      <w:proofErr w:type="spellEnd"/>
-      <w:r>
-        <w:rPr>
-          <w:rFonts w:ascii="Calibri" w:hAnsi="Calibri" w:cs="Calibri"/>
-          <w:color w:val="auto"/>
-          <w:sz w:val="17"/>
-          <w:szCs w:val="17"/>
-        </w:rPr>
-        <w:t xml:space="preserve">, M., </w:t>
-      </w:r>
-      <w:proofErr w:type="spellStart"/>
-      <w:r>
-        <w:rPr>
-          <w:rFonts w:ascii="Calibri" w:hAnsi="Calibri" w:cs="Calibri"/>
-          <w:color w:val="auto"/>
-          <w:sz w:val="17"/>
-          <w:szCs w:val="17"/>
-        </w:rPr>
-        <w:t>Klapwijk</w:t>
-      </w:r>
-      <w:proofErr w:type="spellEnd"/>
-      <w:r>
-        <w:rPr>
-          <w:rFonts w:ascii="Calibri" w:hAnsi="Calibri" w:cs="Calibri"/>
-          <w:color w:val="auto"/>
-          <w:sz w:val="17"/>
-          <w:szCs w:val="17"/>
-        </w:rPr>
-        <w:t xml:space="preserve">, E., </w:t>
-      </w:r>
-      <w:proofErr w:type="spellStart"/>
-      <w:r>
-        <w:rPr>
-          <w:rFonts w:ascii="Calibri" w:hAnsi="Calibri" w:cs="Calibri"/>
-          <w:color w:val="auto"/>
-          <w:sz w:val="17"/>
-          <w:szCs w:val="17"/>
-        </w:rPr>
-        <w:t>Yarkoni</w:t>
-      </w:r>
-      <w:proofErr w:type="spellEnd"/>
-      <w:r>
-        <w:rPr>
-          <w:rFonts w:ascii="Calibri" w:hAnsi="Calibri" w:cs="Calibri"/>
-          <w:color w:val="auto"/>
-          <w:sz w:val="17"/>
-          <w:szCs w:val="17"/>
-        </w:rPr>
-        <w:t xml:space="preserve">, T., </w:t>
-      </w:r>
-      <w:proofErr w:type="spellStart"/>
-      <w:r>
-        <w:rPr>
-          <w:rFonts w:ascii="Calibri" w:hAnsi="Calibri" w:cs="Calibri"/>
-          <w:color w:val="auto"/>
-          <w:sz w:val="17"/>
-          <w:szCs w:val="17"/>
-        </w:rPr>
-        <w:t>Huth</w:t>
-      </w:r>
-      <w:proofErr w:type="spellEnd"/>
-      <w:r>
-        <w:rPr>
-          <w:rFonts w:ascii="Calibri" w:hAnsi="Calibri" w:cs="Calibri"/>
-          <w:color w:val="auto"/>
-          <w:sz w:val="17"/>
-          <w:szCs w:val="17"/>
-        </w:rPr>
-        <w:t xml:space="preserve">, A. G. (2020). </w:t>
-      </w:r>
-      <w:proofErr w:type="spellStart"/>
-      <w:r>
-        <w:rPr>
-          <w:rFonts w:ascii="Calibri" w:hAnsi="Calibri" w:cs="Calibri"/>
-          <w:color w:val="auto"/>
-          <w:sz w:val="17"/>
-          <w:szCs w:val="17"/>
-        </w:rPr>
-        <w:t>EduCortex</w:t>
-      </w:r>
-      <w:proofErr w:type="spellEnd"/>
-      <w:r>
-        <w:rPr>
-          <w:rFonts w:ascii="Calibri" w:hAnsi="Calibri" w:cs="Calibri"/>
-          <w:color w:val="auto"/>
-          <w:sz w:val="17"/>
-          <w:szCs w:val="17"/>
-        </w:rPr>
-        <w:t xml:space="preserve">: browser-based 3D brain visualization of fMRI meta-analysis maps. </w:t>
+        <w:t xml:space="preserve"> Kulkarni, A., Mazor, M., Klapwijk, E., Yarkoni, T., Huth, A. G. (2020). EduCortex: browser-based 3D brain visualization of fMRI meta-analysis maps. </w:t>
       </w:r>
       <w:r>
         <w:rPr>
@@ -5220,47 +4327,7 @@
           <w:sz w:val="17"/>
           <w:szCs w:val="17"/>
         </w:rPr>
-        <w:t xml:space="preserve"> </w:t>
-      </w:r>
-      <w:proofErr w:type="spellStart"/>
-      <w:r>
-        <w:rPr>
-          <w:rFonts w:ascii="Calibri" w:hAnsi="Calibri" w:cs="Calibri"/>
-          <w:color w:val="auto"/>
-          <w:sz w:val="17"/>
-          <w:szCs w:val="17"/>
-        </w:rPr>
-        <w:t>Janakiefski</w:t>
-      </w:r>
-      <w:proofErr w:type="spellEnd"/>
-      <w:r>
-        <w:rPr>
-          <w:rFonts w:ascii="Calibri" w:hAnsi="Calibri" w:cs="Calibri"/>
-          <w:color w:val="auto"/>
-          <w:sz w:val="17"/>
-          <w:szCs w:val="17"/>
-        </w:rPr>
-        <w:t xml:space="preserve">, L., &amp; </w:t>
-      </w:r>
-      <w:proofErr w:type="spellStart"/>
-      <w:r>
-        <w:rPr>
-          <w:rFonts w:ascii="Calibri" w:hAnsi="Calibri" w:cs="Calibri"/>
-          <w:color w:val="auto"/>
-          <w:sz w:val="17"/>
-          <w:szCs w:val="17"/>
-        </w:rPr>
-        <w:t>Maxcey</w:t>
-      </w:r>
-      <w:proofErr w:type="spellEnd"/>
-      <w:r>
-        <w:rPr>
-          <w:rFonts w:ascii="Calibri" w:hAnsi="Calibri" w:cs="Calibri"/>
-          <w:color w:val="auto"/>
-          <w:sz w:val="17"/>
-          <w:szCs w:val="17"/>
-        </w:rPr>
-        <w:t xml:space="preserve">, A. M. (2020). Recognition-induced forgetting of schematically related pictures. </w:t>
+        <w:t xml:space="preserve"> Janakiefski, L., &amp; Maxcey, A. M. (2020). Recognition-induced forgetting of schematically related pictures. </w:t>
       </w:r>
       <w:r>
         <w:rPr>
@@ -5335,45 +4402,8 @@
           <w:sz w:val="17"/>
           <w:szCs w:val="17"/>
         </w:rPr>
-        <w:t xml:space="preserve">, </w:t>
-      </w:r>
-      <w:proofErr w:type="spellStart"/>
-      <w:r>
-        <w:rPr>
-          <w:rFonts w:ascii="Calibri" w:hAnsi="Calibri" w:cs="Calibri"/>
-          <w:sz w:val="17"/>
-          <w:szCs w:val="17"/>
-        </w:rPr>
-        <w:t>Collegio</w:t>
-      </w:r>
-      <w:proofErr w:type="spellEnd"/>
-      <w:r>
-        <w:rPr>
-          <w:rFonts w:ascii="Calibri" w:hAnsi="Calibri" w:cs="Calibri"/>
-          <w:sz w:val="17"/>
-          <w:szCs w:val="17"/>
-        </w:rPr>
-        <w:t xml:space="preserve">, A., &amp; </w:t>
-      </w:r>
-      <w:proofErr w:type="spellStart"/>
-      <w:r>
-        <w:rPr>
-          <w:rFonts w:ascii="Calibri" w:hAnsi="Calibri" w:cs="Calibri"/>
-          <w:sz w:val="17"/>
-          <w:szCs w:val="17"/>
-        </w:rPr>
-        <w:t>Shomstein</w:t>
-      </w:r>
-      <w:proofErr w:type="spellEnd"/>
-      <w:r>
-        <w:rPr>
-          <w:rFonts w:ascii="Calibri" w:hAnsi="Calibri" w:cs="Calibri"/>
-          <w:sz w:val="17"/>
-          <w:szCs w:val="17"/>
-        </w:rPr>
-        <w:t xml:space="preserve">, S. (2019). Object-based attention is resilient to low-level (boundary) or high-level (semantic) disturbances, but not both. </w:t>
-      </w:r>
-      <w:proofErr w:type="spellStart"/>
+        <w:t xml:space="preserve">, Collegio, A., &amp; Shomstein, S. (2019). Object-based attention is resilient to low-level (boundary) or high-level (semantic) disturbances, but not both. </w:t>
+      </w:r>
       <w:r>
         <w:rPr>
           <w:rFonts w:ascii="Calibri" w:hAnsi="Calibri" w:cs="Calibri"/>
@@ -5382,18 +4412,7 @@
           <w:sz w:val="17"/>
           <w:szCs w:val="17"/>
         </w:rPr>
-        <w:t>PsyArXiv</w:t>
-      </w:r>
-      <w:proofErr w:type="spellEnd"/>
-      <w:r>
-        <w:rPr>
-          <w:rFonts w:ascii="Calibri" w:hAnsi="Calibri" w:cs="Calibri"/>
-          <w:i/>
-          <w:iCs/>
-          <w:sz w:val="17"/>
-          <w:szCs w:val="17"/>
-        </w:rPr>
-        <w:t>.</w:t>
+        <w:t>PsyArXiv.</w:t>
       </w:r>
       <w:r>
         <w:rPr>
@@ -5412,20 +4431,8 @@
             <w:szCs w:val="17"/>
             <w:u w:val="single"/>
           </w:rPr>
-          <w:t>doi.org/10.31234/osf.io/</w:t>
+          <w:t>doi.org/10.31234/osf.io/yxqju</w:t>
         </w:r>
-        <w:proofErr w:type="spellStart"/>
-        <w:r>
-          <w:rPr>
-            <w:rStyle w:val="Hyperlink"/>
-            <w:rFonts w:ascii="Calibri" w:hAnsi="Calibri" w:cs="Calibri"/>
-            <w:sz w:val="17"/>
-            <w:szCs w:val="17"/>
-            <w:u w:val="single"/>
-          </w:rPr>
-          <w:t>yxqju</w:t>
-        </w:r>
-        <w:proofErr w:type="spellEnd"/>
       </w:hyperlink>
     </w:p>
     <w:p>
@@ -5443,25 +4450,14 @@
           <w:szCs w:val="17"/>
         </w:rPr>
       </w:pPr>
-      <w:proofErr w:type="spellStart"/>
-      <w:r>
-        <w:rPr>
-          <w:rFonts w:ascii="Calibri" w:hAnsi="Calibri" w:cs="Calibri"/>
-          <w:color w:val="auto"/>
-          <w:sz w:val="17"/>
-          <w:szCs w:val="17"/>
-        </w:rPr>
-        <w:t>Collegio</w:t>
-      </w:r>
-      <w:proofErr w:type="spellEnd"/>
-      <w:r>
-        <w:rPr>
-          <w:rFonts w:ascii="Calibri" w:hAnsi="Calibri" w:cs="Calibri"/>
-          <w:color w:val="auto"/>
-          <w:sz w:val="17"/>
-          <w:szCs w:val="17"/>
-        </w:rPr>
-        <w:t xml:space="preserve">, A., Nah, J., </w:t>
+      <w:r>
+        <w:rPr>
+          <w:rFonts w:ascii="Calibri" w:hAnsi="Calibri" w:cs="Calibri"/>
+          <w:color w:val="auto"/>
+          <w:sz w:val="17"/>
+          <w:szCs w:val="17"/>
+        </w:rPr>
+        <w:t xml:space="preserve">Collegio, A., Nah, J., </w:t>
       </w:r>
       <w:r>
         <w:rPr>
@@ -5481,27 +4477,7 @@
           <w:sz w:val="17"/>
           <w:szCs w:val="17"/>
         </w:rPr>
-        <w:t xml:space="preserve"> &amp; </w:t>
-      </w:r>
-      <w:proofErr w:type="spellStart"/>
-      <w:r>
-        <w:rPr>
-          <w:rFonts w:ascii="Calibri" w:hAnsi="Calibri" w:cs="Calibri"/>
-          <w:color w:val="auto"/>
-          <w:sz w:val="17"/>
-          <w:szCs w:val="17"/>
-        </w:rPr>
-        <w:t>Shomstein</w:t>
-      </w:r>
-      <w:proofErr w:type="spellEnd"/>
-      <w:r>
-        <w:rPr>
-          <w:rFonts w:ascii="Calibri" w:hAnsi="Calibri" w:cs="Calibri"/>
-          <w:color w:val="auto"/>
-          <w:sz w:val="17"/>
-          <w:szCs w:val="17"/>
-        </w:rPr>
-        <w:t xml:space="preserve">, S. (2019). Attention scales according to inferred real-world object size. </w:t>
+        <w:t xml:space="preserve"> &amp; Shomstein, S. (2019). Attention scales according to inferred real-world object size. </w:t>
       </w:r>
       <w:r>
         <w:rPr>
@@ -5665,61 +4641,7 @@
           <w:sz w:val="17"/>
           <w:szCs w:val="17"/>
         </w:rPr>
-        <w:t xml:space="preserve">Tripathy, M., </w:t>
-      </w:r>
-      <w:proofErr w:type="spellStart"/>
-      <w:r>
-        <w:rPr>
-          <w:rFonts w:ascii="Calibri" w:hAnsi="Calibri" w:cs="Calibri"/>
-          <w:sz w:val="17"/>
-          <w:szCs w:val="17"/>
-        </w:rPr>
-        <w:t>Torrico</w:t>
-      </w:r>
-      <w:proofErr w:type="spellEnd"/>
-      <w:r>
-        <w:rPr>
-          <w:rFonts w:ascii="Calibri" w:hAnsi="Calibri" w:cs="Calibri"/>
-          <w:sz w:val="17"/>
-          <w:szCs w:val="17"/>
-        </w:rPr>
-        <w:t xml:space="preserve">, C., Kneeland, R., Chen, T., Narang, A., </w:t>
-      </w:r>
-      <w:proofErr w:type="spellStart"/>
-      <w:r>
-        <w:rPr>
-          <w:rFonts w:ascii="Calibri" w:hAnsi="Calibri" w:cs="Calibri"/>
-          <w:sz w:val="17"/>
-          <w:szCs w:val="17"/>
-        </w:rPr>
-        <w:t>Santhirasegaran</w:t>
-      </w:r>
-      <w:proofErr w:type="spellEnd"/>
-      <w:r>
-        <w:rPr>
-          <w:rFonts w:ascii="Calibri" w:hAnsi="Calibri" w:cs="Calibri"/>
-          <w:sz w:val="17"/>
-          <w:szCs w:val="17"/>
-        </w:rPr>
-        <w:t xml:space="preserve">, C., Xu, J., </w:t>
-      </w:r>
-      <w:proofErr w:type="spellStart"/>
-      <w:r>
-        <w:rPr>
-          <w:rFonts w:ascii="Calibri" w:hAnsi="Calibri" w:cs="Calibri"/>
-          <w:sz w:val="17"/>
-          <w:szCs w:val="17"/>
-        </w:rPr>
-        <w:t>Naselaris</w:t>
-      </w:r>
-      <w:proofErr w:type="spellEnd"/>
-      <w:r>
-        <w:rPr>
-          <w:rFonts w:ascii="Calibri" w:hAnsi="Calibri" w:cs="Calibri"/>
-          <w:sz w:val="17"/>
-          <w:szCs w:val="17"/>
-        </w:rPr>
-        <w:t>, T., Norman, K. A., &amp; Abraham, T. M. (</w:t>
+        <w:t>Tripathy, M., Torrico, C., Kneeland, R., Chen, T., Narang, A., Santhirasegaran, C., Xu, J., Naselaris, T., Norman, K. A., &amp; Abraham, T. M. (</w:t>
       </w:r>
       <w:r>
         <w:rPr>
@@ -5811,61 +4733,7 @@
           <w:sz w:val="17"/>
           <w:szCs w:val="17"/>
         </w:rPr>
-        <w:t xml:space="preserve">Tripathy, M., </w:t>
-      </w:r>
-      <w:proofErr w:type="spellStart"/>
-      <w:r>
-        <w:rPr>
-          <w:rFonts w:ascii="Calibri" w:hAnsi="Calibri" w:cs="Calibri"/>
-          <w:sz w:val="17"/>
-          <w:szCs w:val="17"/>
-        </w:rPr>
-        <w:t>Torrico</w:t>
-      </w:r>
-      <w:proofErr w:type="spellEnd"/>
-      <w:r>
-        <w:rPr>
-          <w:rFonts w:ascii="Calibri" w:hAnsi="Calibri" w:cs="Calibri"/>
-          <w:sz w:val="17"/>
-          <w:szCs w:val="17"/>
-        </w:rPr>
-        <w:t xml:space="preserve">, C., Kneeland, R., Chen, T., Narang, A., </w:t>
-      </w:r>
-      <w:proofErr w:type="spellStart"/>
-      <w:r>
-        <w:rPr>
-          <w:rFonts w:ascii="Calibri" w:hAnsi="Calibri" w:cs="Calibri"/>
-          <w:sz w:val="17"/>
-          <w:szCs w:val="17"/>
-        </w:rPr>
-        <w:t>Santhirasegaran</w:t>
-      </w:r>
-      <w:proofErr w:type="spellEnd"/>
-      <w:r>
-        <w:rPr>
-          <w:rFonts w:ascii="Calibri" w:hAnsi="Calibri" w:cs="Calibri"/>
-          <w:sz w:val="17"/>
-          <w:szCs w:val="17"/>
-        </w:rPr>
-        <w:t xml:space="preserve">, C., Xu, J., </w:t>
-      </w:r>
-      <w:proofErr w:type="spellStart"/>
-      <w:r>
-        <w:rPr>
-          <w:rFonts w:ascii="Calibri" w:hAnsi="Calibri" w:cs="Calibri"/>
-          <w:sz w:val="17"/>
-          <w:szCs w:val="17"/>
-        </w:rPr>
-        <w:t>Naselaris</w:t>
-      </w:r>
-      <w:proofErr w:type="spellEnd"/>
-      <w:r>
-        <w:rPr>
-          <w:rFonts w:ascii="Calibri" w:hAnsi="Calibri" w:cs="Calibri"/>
-          <w:sz w:val="17"/>
-          <w:szCs w:val="17"/>
-        </w:rPr>
-        <w:t>, T., Norman, K. A., &amp; Abraham, T. M. (</w:t>
+        <w:t>Tripathy, M., Torrico, C., Kneeland, R., Chen, T., Narang, A., Santhirasegaran, C., Xu, J., Naselaris, T., Norman, K. A., &amp; Abraham, T. M. (</w:t>
       </w:r>
       <w:r>
         <w:rPr>
@@ -5974,63 +4842,8 @@
           <w:sz w:val="17"/>
           <w:szCs w:val="17"/>
         </w:rPr>
-        <w:t xml:space="preserve"> Banerjee, A., Goode, J., </w:t>
-      </w:r>
-      <w:proofErr w:type="spellStart"/>
-      <w:r>
-        <w:rPr>
-          <w:rFonts w:ascii="Calibri" w:hAnsi="Calibri" w:cs="Calibri"/>
-          <w:sz w:val="17"/>
-          <w:szCs w:val="17"/>
-        </w:rPr>
-        <w:t>Shabalin</w:t>
-      </w:r>
-      <w:proofErr w:type="spellEnd"/>
-      <w:r>
-        <w:rPr>
-          <w:rFonts w:ascii="Calibri" w:hAnsi="Calibri" w:cs="Calibri"/>
-          <w:sz w:val="17"/>
-          <w:szCs w:val="17"/>
-        </w:rPr>
-        <w:t xml:space="preserve">, S., Nguyen, A., Cohen, E., Dempster, A. J., </w:t>
-      </w:r>
-      <w:proofErr w:type="spellStart"/>
-      <w:r>
-        <w:rPr>
-          <w:rFonts w:ascii="Calibri" w:hAnsi="Calibri" w:cs="Calibri"/>
-          <w:sz w:val="17"/>
-          <w:szCs w:val="17"/>
-        </w:rPr>
-        <w:t>Verlinde</w:t>
-      </w:r>
-      <w:proofErr w:type="spellEnd"/>
-      <w:r>
-        <w:rPr>
-          <w:rFonts w:ascii="Calibri" w:hAnsi="Calibri" w:cs="Calibri"/>
-          <w:sz w:val="17"/>
-          <w:szCs w:val="17"/>
-        </w:rPr>
-        <w:t xml:space="preserve">, N., </w:t>
-      </w:r>
-      <w:proofErr w:type="spellStart"/>
-      <w:r>
-        <w:rPr>
-          <w:rFonts w:ascii="Calibri" w:hAnsi="Calibri" w:cs="Calibri"/>
-          <w:sz w:val="17"/>
-          <w:szCs w:val="17"/>
-        </w:rPr>
-        <w:t>Yundler</w:t>
-      </w:r>
-      <w:proofErr w:type="spellEnd"/>
-      <w:r>
-        <w:rPr>
-          <w:rFonts w:ascii="Calibri" w:hAnsi="Calibri" w:cs="Calibri"/>
-          <w:sz w:val="17"/>
-          <w:szCs w:val="17"/>
-        </w:rPr>
-        <w:t xml:space="preserve">, E., Weisberg, D., Norman, K. A., &amp; Abraham, T. M. (2023). Reconstructing the Mind's Eye: fMRI-to-Image with Contrastive Learning and Diffusion Priors. </w:t>
-      </w:r>
-      <w:proofErr w:type="spellStart"/>
+        <w:t xml:space="preserve"> Banerjee, A., Goode, J., Shabalin, S., Nguyen, A., Cohen, E., Dempster, A. J., Verlinde, N., Yundler, E., Weisberg, D., Norman, K. A., &amp; Abraham, T. M. (2023). Reconstructing the Mind's Eye: fMRI-to-Image with Contrastive Learning and Diffusion Priors. </w:t>
+      </w:r>
       <w:r>
         <w:rPr>
           <w:rFonts w:ascii="Calibri" w:hAnsi="Calibri" w:cs="Calibri"/>
@@ -6041,7 +4854,6 @@
         </w:rPr>
         <w:t>NeurIPS</w:t>
       </w:r>
-      <w:proofErr w:type="spellEnd"/>
       <w:r>
         <w:rPr>
           <w:rFonts w:ascii="Calibri" w:hAnsi="Calibri" w:cs="Calibri"/>
@@ -6076,23 +4888,13 @@
         </w:rPr>
         <w:t xml:space="preserve">Scotti, P. S., </w:t>
       </w:r>
-      <w:proofErr w:type="spellStart"/>
-      <w:r>
-        <w:rPr>
-          <w:rFonts w:ascii="Calibri" w:hAnsi="Calibri" w:cs="Calibri"/>
-          <w:sz w:val="17"/>
-          <w:szCs w:val="17"/>
-        </w:rPr>
-        <w:t>Hennings</w:t>
-      </w:r>
-      <w:proofErr w:type="spellEnd"/>
-      <w:r>
-        <w:rPr>
-          <w:rFonts w:ascii="Calibri" w:hAnsi="Calibri" w:cs="Calibri"/>
-          <w:sz w:val="17"/>
-          <w:szCs w:val="17"/>
-        </w:rPr>
-        <w:t>, A.</w:t>
+      <w:r>
+        <w:rPr>
+          <w:rFonts w:ascii="Calibri" w:hAnsi="Calibri" w:cs="Calibri"/>
+          <w:sz w:val="17"/>
+          <w:szCs w:val="17"/>
+        </w:rPr>
+        <w:t>Hennings, A.</w:t>
       </w:r>
       <w:r>
         <w:rPr>
@@ -6126,43 +4928,7 @@
           <w:sz w:val="17"/>
           <w:szCs w:val="17"/>
         </w:rPr>
-        <w:t xml:space="preserve">Wallace, G., </w:t>
-      </w:r>
-      <w:proofErr w:type="spellStart"/>
-      <w:r>
-        <w:rPr>
-          <w:rFonts w:ascii="Calibri" w:hAnsi="Calibri" w:cs="Calibri"/>
-          <w:sz w:val="17"/>
-          <w:szCs w:val="17"/>
-        </w:rPr>
-        <w:t>Polcyn</w:t>
-      </w:r>
-      <w:proofErr w:type="spellEnd"/>
-      <w:r>
-        <w:rPr>
-          <w:rFonts w:ascii="Calibri" w:hAnsi="Calibri" w:cs="Calibri"/>
-          <w:sz w:val="17"/>
-          <w:szCs w:val="17"/>
-        </w:rPr>
-        <w:t xml:space="preserve">, S., Brooks, P. P., Mennen, A., Zhao, K., </w:t>
-      </w:r>
-      <w:proofErr w:type="spellStart"/>
-      <w:r>
-        <w:rPr>
-          <w:rFonts w:ascii="Calibri" w:hAnsi="Calibri" w:cs="Calibri"/>
-          <w:sz w:val="17"/>
-          <w:szCs w:val="17"/>
-        </w:rPr>
-        <w:t>Michelmann</w:t>
-      </w:r>
-      <w:proofErr w:type="spellEnd"/>
-      <w:r>
-        <w:rPr>
-          <w:rFonts w:ascii="Calibri" w:hAnsi="Calibri" w:cs="Calibri"/>
-          <w:sz w:val="17"/>
-          <w:szCs w:val="17"/>
-        </w:rPr>
-        <w:t>, S., Li, K., Turk-Browne, N. B., Cohen, J. D., Norman, K. A. (202</w:t>
+        <w:t>Wallace, G., Polcyn, S., Brooks, P. P., Mennen, A., Zhao, K., Michelmann, S., Li, K., Turk-Browne, N. B., Cohen, J. D., Norman, K. A. (202</w:t>
       </w:r>
       <w:r>
         <w:rPr>
@@ -6282,23 +5048,13 @@
         </w:rPr>
         <w:t xml:space="preserve">, </w:t>
       </w:r>
-      <w:proofErr w:type="spellStart"/>
-      <w:r>
-        <w:rPr>
-          <w:rFonts w:ascii="Calibri" w:hAnsi="Calibri" w:cs="Calibri"/>
-          <w:sz w:val="17"/>
-          <w:szCs w:val="17"/>
-        </w:rPr>
-        <w:t>Hennings</w:t>
-      </w:r>
-      <w:proofErr w:type="spellEnd"/>
-      <w:r>
-        <w:rPr>
-          <w:rFonts w:ascii="Calibri" w:hAnsi="Calibri" w:cs="Calibri"/>
-          <w:sz w:val="17"/>
-          <w:szCs w:val="17"/>
-        </w:rPr>
-        <w:t>, A.</w:t>
+      <w:r>
+        <w:rPr>
+          <w:rFonts w:ascii="Calibri" w:hAnsi="Calibri" w:cs="Calibri"/>
+          <w:sz w:val="17"/>
+          <w:szCs w:val="17"/>
+        </w:rPr>
+        <w:t>Hennings, A.</w:t>
       </w:r>
       <w:r>
         <w:rPr>
@@ -6442,41 +5198,13 @@
         </w:rPr>
         <w:t xml:space="preserve">Scotti, P. S., </w:t>
       </w:r>
-      <w:proofErr w:type="spellStart"/>
-      <w:r>
-        <w:rPr>
-          <w:rFonts w:ascii="Calibri" w:hAnsi="Calibri" w:cs="Calibri"/>
-          <w:sz w:val="17"/>
-          <w:szCs w:val="17"/>
-        </w:rPr>
-        <w:t>Polcyn</w:t>
-      </w:r>
-      <w:proofErr w:type="spellEnd"/>
-      <w:r>
-        <w:rPr>
-          <w:rFonts w:ascii="Calibri" w:hAnsi="Calibri" w:cs="Calibri"/>
-          <w:sz w:val="17"/>
-          <w:szCs w:val="17"/>
-        </w:rPr>
-        <w:t xml:space="preserve">, S., Brooks, P. P., Mennen, A., Zhao, K., </w:t>
-      </w:r>
-      <w:proofErr w:type="spellStart"/>
-      <w:r>
-        <w:rPr>
-          <w:rFonts w:ascii="Calibri" w:hAnsi="Calibri" w:cs="Calibri"/>
-          <w:sz w:val="17"/>
-          <w:szCs w:val="17"/>
-        </w:rPr>
-        <w:t>Michelmann</w:t>
-      </w:r>
-      <w:proofErr w:type="spellEnd"/>
-      <w:r>
-        <w:rPr>
-          <w:rFonts w:ascii="Calibri" w:hAnsi="Calibri" w:cs="Calibri"/>
-          <w:sz w:val="17"/>
-          <w:szCs w:val="17"/>
-        </w:rPr>
-        <w:t xml:space="preserve">, S., Li, K., Turk-Browne, N. B., Cohen, J. D., Norman, K. A. (2022). </w:t>
+      <w:r>
+        <w:rPr>
+          <w:rFonts w:ascii="Calibri" w:hAnsi="Calibri" w:cs="Calibri"/>
+          <w:sz w:val="17"/>
+          <w:szCs w:val="17"/>
+        </w:rPr>
+        <w:t xml:space="preserve">Polcyn, S., Brooks, P. P., Mennen, A., Zhao, K., Michelmann, S., Li, K., Turk-Browne, N. B., Cohen, J. D., Norman, K. A. (2022). </w:t>
       </w:r>
       <w:r>
         <w:rPr>
@@ -6544,25 +5272,7 @@
           <w:sz w:val="17"/>
           <w:szCs w:val="17"/>
         </w:rPr>
-        <w:t xml:space="preserve"> Chen, J., &amp; </w:t>
-      </w:r>
-      <w:proofErr w:type="spellStart"/>
-      <w:r>
-        <w:rPr>
-          <w:rFonts w:ascii="Calibri" w:hAnsi="Calibri" w:cs="Calibri"/>
-          <w:sz w:val="17"/>
-          <w:szCs w:val="17"/>
-        </w:rPr>
-        <w:t>Golomb</w:t>
-      </w:r>
-      <w:proofErr w:type="spellEnd"/>
-      <w:r>
-        <w:rPr>
-          <w:rFonts w:ascii="Calibri" w:hAnsi="Calibri" w:cs="Calibri"/>
-          <w:sz w:val="17"/>
-          <w:szCs w:val="17"/>
-        </w:rPr>
-        <w:t>, J. D. (202</w:t>
+        <w:t xml:space="preserve"> Chen, J., &amp; Golomb, J. D. (202</w:t>
       </w:r>
       <w:r>
         <w:rPr>
@@ -6662,25 +5372,7 @@
           <w:sz w:val="17"/>
           <w:szCs w:val="17"/>
         </w:rPr>
-        <w:t xml:space="preserve"> Chen, J., &amp; </w:t>
-      </w:r>
-      <w:proofErr w:type="spellStart"/>
-      <w:r>
-        <w:rPr>
-          <w:rFonts w:ascii="Calibri" w:hAnsi="Calibri" w:cs="Calibri"/>
-          <w:sz w:val="17"/>
-          <w:szCs w:val="17"/>
-        </w:rPr>
-        <w:t>Golomb</w:t>
-      </w:r>
-      <w:proofErr w:type="spellEnd"/>
-      <w:r>
-        <w:rPr>
-          <w:rFonts w:ascii="Calibri" w:hAnsi="Calibri" w:cs="Calibri"/>
-          <w:sz w:val="17"/>
-          <w:szCs w:val="17"/>
-        </w:rPr>
-        <w:t>, J. D. (202</w:t>
+        <w:t xml:space="preserve"> Chen, J., &amp; Golomb, J. D. (202</w:t>
       </w:r>
       <w:r>
         <w:rPr>
@@ -6764,25 +5456,7 @@
           <w:sz w:val="17"/>
           <w:szCs w:val="17"/>
         </w:rPr>
-        <w:t xml:space="preserve"> Chen, J., &amp; </w:t>
-      </w:r>
-      <w:proofErr w:type="spellStart"/>
-      <w:r>
-        <w:rPr>
-          <w:rFonts w:ascii="Calibri" w:hAnsi="Calibri" w:cs="Calibri"/>
-          <w:sz w:val="17"/>
-          <w:szCs w:val="17"/>
-        </w:rPr>
-        <w:t>Golomb</w:t>
-      </w:r>
-      <w:proofErr w:type="spellEnd"/>
-      <w:r>
-        <w:rPr>
-          <w:rFonts w:ascii="Calibri" w:hAnsi="Calibri" w:cs="Calibri"/>
-          <w:sz w:val="17"/>
-          <w:szCs w:val="17"/>
-        </w:rPr>
-        <w:t xml:space="preserve">, J. D. (2021, May). An improved method for evaluating inverted encoding models. </w:t>
+        <w:t xml:space="preserve"> Chen, J., &amp; Golomb, J. D. (2021, May). An improved method for evaluating inverted encoding models. </w:t>
       </w:r>
       <w:r>
         <w:rPr>
@@ -6842,25 +5516,7 @@
           <w:sz w:val="17"/>
           <w:szCs w:val="17"/>
         </w:rPr>
-        <w:t xml:space="preserve">, Dowd, E. W., &amp; </w:t>
-      </w:r>
-      <w:proofErr w:type="spellStart"/>
-      <w:r>
-        <w:rPr>
-          <w:rFonts w:ascii="Calibri" w:hAnsi="Calibri" w:cs="Calibri"/>
-          <w:sz w:val="17"/>
-          <w:szCs w:val="17"/>
-        </w:rPr>
-        <w:t>Golomb</w:t>
-      </w:r>
-      <w:proofErr w:type="spellEnd"/>
-      <w:r>
-        <w:rPr>
-          <w:rFonts w:ascii="Calibri" w:hAnsi="Calibri" w:cs="Calibri"/>
-          <w:sz w:val="17"/>
-          <w:szCs w:val="17"/>
-        </w:rPr>
-        <w:t>, J. D</w:t>
+        <w:t>, Dowd, E. W., &amp; Golomb, J. D</w:t>
       </w:r>
       <w:r>
         <w:rPr>
@@ -6936,25 +5592,7 @@
           <w:sz w:val="17"/>
           <w:szCs w:val="17"/>
         </w:rPr>
-        <w:t xml:space="preserve"> Chen, J., &amp; </w:t>
-      </w:r>
-      <w:proofErr w:type="spellStart"/>
-      <w:r>
-        <w:rPr>
-          <w:rFonts w:ascii="Calibri" w:hAnsi="Calibri" w:cs="Calibri"/>
-          <w:sz w:val="17"/>
-          <w:szCs w:val="17"/>
-        </w:rPr>
-        <w:t>Golomb</w:t>
-      </w:r>
-      <w:proofErr w:type="spellEnd"/>
-      <w:r>
-        <w:rPr>
-          <w:rFonts w:ascii="Calibri" w:hAnsi="Calibri" w:cs="Calibri"/>
-          <w:sz w:val="17"/>
-          <w:szCs w:val="17"/>
-        </w:rPr>
-        <w:t>, J. D. (2021, Mar</w:t>
+        <w:t xml:space="preserve"> Chen, J., &amp; Golomb, J. D. (2021, Mar</w:t>
       </w:r>
       <w:r>
         <w:rPr>
@@ -7054,25 +5692,7 @@
           <w:sz w:val="17"/>
           <w:szCs w:val="17"/>
         </w:rPr>
-        <w:t xml:space="preserve">&amp; </w:t>
-      </w:r>
-      <w:proofErr w:type="spellStart"/>
-      <w:r>
-        <w:rPr>
-          <w:rFonts w:ascii="Calibri" w:hAnsi="Calibri" w:cs="Calibri"/>
-          <w:sz w:val="17"/>
-          <w:szCs w:val="17"/>
-        </w:rPr>
-        <w:t>Golomb</w:t>
-      </w:r>
-      <w:proofErr w:type="spellEnd"/>
-      <w:r>
-        <w:rPr>
-          <w:rFonts w:ascii="Calibri" w:hAnsi="Calibri" w:cs="Calibri"/>
-          <w:sz w:val="17"/>
-          <w:szCs w:val="17"/>
-        </w:rPr>
-        <w:t xml:space="preserve">, J. D. (2020, May). Feature-binding errors during saccadic remapping may affect perception of real-world objects. </w:t>
+        <w:t xml:space="preserve">&amp; Golomb, J. D. (2020, May). Feature-binding errors during saccadic remapping may affect perception of real-world objects. </w:t>
       </w:r>
       <w:r>
         <w:rPr>
@@ -7123,79 +5743,7 @@
           <w:sz w:val="17"/>
           <w:szCs w:val="17"/>
         </w:rPr>
-        <w:t xml:space="preserve"> Kulkarni, A., </w:t>
-      </w:r>
-      <w:proofErr w:type="spellStart"/>
-      <w:r>
-        <w:rPr>
-          <w:rFonts w:ascii="Calibri" w:hAnsi="Calibri" w:cs="Calibri"/>
-          <w:sz w:val="17"/>
-          <w:szCs w:val="17"/>
-        </w:rPr>
-        <w:t>Mazor</w:t>
-      </w:r>
-      <w:proofErr w:type="spellEnd"/>
-      <w:r>
-        <w:rPr>
-          <w:rFonts w:ascii="Calibri" w:hAnsi="Calibri" w:cs="Calibri"/>
-          <w:sz w:val="17"/>
-          <w:szCs w:val="17"/>
-        </w:rPr>
-        <w:t xml:space="preserve">, M., </w:t>
-      </w:r>
-      <w:proofErr w:type="spellStart"/>
-      <w:r>
-        <w:rPr>
-          <w:rFonts w:ascii="Calibri" w:hAnsi="Calibri" w:cs="Calibri"/>
-          <w:sz w:val="17"/>
-          <w:szCs w:val="17"/>
-        </w:rPr>
-        <w:t>Klapwijk</w:t>
-      </w:r>
-      <w:proofErr w:type="spellEnd"/>
-      <w:r>
-        <w:rPr>
-          <w:rFonts w:ascii="Calibri" w:hAnsi="Calibri" w:cs="Calibri"/>
-          <w:sz w:val="17"/>
-          <w:szCs w:val="17"/>
-        </w:rPr>
-        <w:t xml:space="preserve">, E., </w:t>
-      </w:r>
-      <w:proofErr w:type="spellStart"/>
-      <w:r>
-        <w:rPr>
-          <w:rFonts w:ascii="Calibri" w:hAnsi="Calibri" w:cs="Calibri"/>
-          <w:sz w:val="17"/>
-          <w:szCs w:val="17"/>
-        </w:rPr>
-        <w:t>Yarkoni</w:t>
-      </w:r>
-      <w:proofErr w:type="spellEnd"/>
-      <w:r>
-        <w:rPr>
-          <w:rFonts w:ascii="Calibri" w:hAnsi="Calibri" w:cs="Calibri"/>
-          <w:sz w:val="17"/>
-          <w:szCs w:val="17"/>
-        </w:rPr>
-        <w:t xml:space="preserve">, T., </w:t>
-      </w:r>
-      <w:proofErr w:type="spellStart"/>
-      <w:r>
-        <w:rPr>
-          <w:rFonts w:ascii="Calibri" w:hAnsi="Calibri" w:cs="Calibri"/>
-          <w:sz w:val="17"/>
-          <w:szCs w:val="17"/>
-        </w:rPr>
-        <w:t>Huth</w:t>
-      </w:r>
-      <w:proofErr w:type="spellEnd"/>
-      <w:r>
-        <w:rPr>
-          <w:rFonts w:ascii="Calibri" w:hAnsi="Calibri" w:cs="Calibri"/>
-          <w:sz w:val="17"/>
-          <w:szCs w:val="17"/>
-        </w:rPr>
-        <w:t>, A. G. (2019, Dec</w:t>
+        <w:t xml:space="preserve"> Kulkarni, A., Mazor, M., Klapwijk, E., Yarkoni, T., Huth, A. G. (2019, Dec</w:t>
       </w:r>
       <w:r>
         <w:rPr>
@@ -7211,25 +5759,7 @@
           <w:sz w:val="17"/>
           <w:szCs w:val="17"/>
         </w:rPr>
-        <w:t xml:space="preserve">). </w:t>
-      </w:r>
-      <w:proofErr w:type="spellStart"/>
-      <w:r>
-        <w:rPr>
-          <w:rFonts w:ascii="Calibri" w:hAnsi="Calibri" w:cs="Calibri"/>
-          <w:sz w:val="17"/>
-          <w:szCs w:val="17"/>
-        </w:rPr>
-        <w:t>EduCortex</w:t>
-      </w:r>
-      <w:proofErr w:type="spellEnd"/>
-      <w:r>
-        <w:rPr>
-          <w:rFonts w:ascii="Calibri" w:hAnsi="Calibri" w:cs="Calibri"/>
-          <w:sz w:val="17"/>
-          <w:szCs w:val="17"/>
-        </w:rPr>
-        <w:t xml:space="preserve">: browser-based 3D brain visualization of fMRI meta-analysis maps. </w:t>
+        <w:t xml:space="preserve">). EduCortex: browser-based 3D brain visualization of fMRI meta-analysis maps. </w:t>
       </w:r>
       <w:r>
         <w:rPr>
@@ -7299,43 +5829,7 @@
           <w:sz w:val="17"/>
           <w:szCs w:val="17"/>
         </w:rPr>
-        <w:t xml:space="preserve"> Hong, Y., </w:t>
-      </w:r>
-      <w:proofErr w:type="spellStart"/>
-      <w:r>
-        <w:rPr>
-          <w:rFonts w:ascii="Calibri" w:hAnsi="Calibri" w:cs="Calibri"/>
-          <w:sz w:val="17"/>
-          <w:szCs w:val="17"/>
-        </w:rPr>
-        <w:t>Leber</w:t>
-      </w:r>
-      <w:proofErr w:type="spellEnd"/>
-      <w:r>
-        <w:rPr>
-          <w:rFonts w:ascii="Calibri" w:hAnsi="Calibri" w:cs="Calibri"/>
-          <w:sz w:val="17"/>
-          <w:szCs w:val="17"/>
-        </w:rPr>
-        <w:t xml:space="preserve">, A., B., &amp; </w:t>
-      </w:r>
-      <w:proofErr w:type="spellStart"/>
-      <w:r>
-        <w:rPr>
-          <w:rFonts w:ascii="Calibri" w:hAnsi="Calibri" w:cs="Calibri"/>
-          <w:sz w:val="17"/>
-          <w:szCs w:val="17"/>
-        </w:rPr>
-        <w:t>Golomb</w:t>
-      </w:r>
-      <w:proofErr w:type="spellEnd"/>
-      <w:r>
-        <w:rPr>
-          <w:rFonts w:ascii="Calibri" w:hAnsi="Calibri" w:cs="Calibri"/>
-          <w:sz w:val="17"/>
-          <w:szCs w:val="17"/>
-        </w:rPr>
-        <w:t xml:space="preserve">, J. D. (2019, November). Competition between similar visual working memory items underlies repulsion effects. </w:t>
+        <w:t xml:space="preserve"> Hong, Y., Leber, A., B., &amp; Golomb, J. D. (2019, November). Competition between similar visual working memory items underlies repulsion effects. </w:t>
       </w:r>
       <w:r>
         <w:rPr>
@@ -7386,43 +5880,7 @@
           <w:sz w:val="17"/>
           <w:szCs w:val="17"/>
         </w:rPr>
-        <w:t xml:space="preserve"> </w:t>
-      </w:r>
-      <w:proofErr w:type="spellStart"/>
-      <w:r>
-        <w:rPr>
-          <w:rFonts w:ascii="Calibri" w:hAnsi="Calibri" w:cs="Calibri"/>
-          <w:sz w:val="17"/>
-          <w:szCs w:val="17"/>
-        </w:rPr>
-        <w:t>Janakiefski</w:t>
-      </w:r>
-      <w:proofErr w:type="spellEnd"/>
-      <w:r>
-        <w:rPr>
-          <w:rFonts w:ascii="Calibri" w:hAnsi="Calibri" w:cs="Calibri"/>
-          <w:sz w:val="17"/>
-          <w:szCs w:val="17"/>
-        </w:rPr>
-        <w:t xml:space="preserve">, L., &amp; </w:t>
-      </w:r>
-      <w:proofErr w:type="spellStart"/>
-      <w:r>
-        <w:rPr>
-          <w:rFonts w:ascii="Calibri" w:hAnsi="Calibri" w:cs="Calibri"/>
-          <w:sz w:val="17"/>
-          <w:szCs w:val="17"/>
-        </w:rPr>
-        <w:t>Maxcey</w:t>
-      </w:r>
-      <w:proofErr w:type="spellEnd"/>
-      <w:r>
-        <w:rPr>
-          <w:rFonts w:ascii="Calibri" w:hAnsi="Calibri" w:cs="Calibri"/>
-          <w:sz w:val="17"/>
-          <w:szCs w:val="17"/>
-        </w:rPr>
-        <w:t xml:space="preserve">, A. M. (2019, November). Recognition-Induced Forgetting Does Not Operate Over Superordinate Categories. </w:t>
+        <w:t xml:space="preserve"> Janakiefski, L., &amp; Maxcey, A. M. (2019, November). Recognition-Induced Forgetting Does Not Operate Over Superordinate Categories. </w:t>
       </w:r>
       <w:bookmarkStart w:id="2" w:name="OLE_LINK19"/>
       <w:bookmarkStart w:id="3" w:name="OLE_LINK20"/>
@@ -7494,43 +5952,7 @@
           <w:sz w:val="17"/>
           <w:szCs w:val="17"/>
         </w:rPr>
-        <w:t xml:space="preserve">, Hong, Y., </w:t>
-      </w:r>
-      <w:proofErr w:type="spellStart"/>
-      <w:r>
-        <w:rPr>
-          <w:rFonts w:ascii="Calibri" w:hAnsi="Calibri" w:cs="Calibri"/>
-          <w:sz w:val="17"/>
-          <w:szCs w:val="17"/>
-        </w:rPr>
-        <w:t>Leber</w:t>
-      </w:r>
-      <w:proofErr w:type="spellEnd"/>
-      <w:r>
-        <w:rPr>
-          <w:rFonts w:ascii="Calibri" w:hAnsi="Calibri" w:cs="Calibri"/>
-          <w:sz w:val="17"/>
-          <w:szCs w:val="17"/>
-        </w:rPr>
-        <w:t xml:space="preserve">, A., B., &amp; </w:t>
-      </w:r>
-      <w:proofErr w:type="spellStart"/>
-      <w:r>
-        <w:rPr>
-          <w:rFonts w:ascii="Calibri" w:hAnsi="Calibri" w:cs="Calibri"/>
-          <w:sz w:val="17"/>
-          <w:szCs w:val="17"/>
-        </w:rPr>
-        <w:t>Golomb</w:t>
-      </w:r>
-      <w:proofErr w:type="spellEnd"/>
-      <w:r>
-        <w:rPr>
-          <w:rFonts w:ascii="Calibri" w:hAnsi="Calibri" w:cs="Calibri"/>
-          <w:sz w:val="17"/>
-          <w:szCs w:val="17"/>
-        </w:rPr>
-        <w:t xml:space="preserve">, J. D. (2019, October). </w:t>
+        <w:t xml:space="preserve">, Hong, Y., Leber, A., B., &amp; Golomb, J. D. (2019, October). </w:t>
       </w:r>
       <w:r>
         <w:rPr>
@@ -7603,43 +6025,7 @@
           <w:sz w:val="17"/>
           <w:szCs w:val="17"/>
         </w:rPr>
-        <w:t xml:space="preserve"> Hong, Y., </w:t>
-      </w:r>
-      <w:proofErr w:type="spellStart"/>
-      <w:r>
-        <w:rPr>
-          <w:rFonts w:ascii="Calibri" w:hAnsi="Calibri" w:cs="Calibri"/>
-          <w:sz w:val="17"/>
-          <w:szCs w:val="17"/>
-        </w:rPr>
-        <w:t>Golomb</w:t>
-      </w:r>
-      <w:proofErr w:type="spellEnd"/>
-      <w:r>
-        <w:rPr>
-          <w:rFonts w:ascii="Calibri" w:hAnsi="Calibri" w:cs="Calibri"/>
-          <w:sz w:val="17"/>
-          <w:szCs w:val="17"/>
-        </w:rPr>
-        <w:t xml:space="preserve">, J. D., </w:t>
-      </w:r>
-      <w:proofErr w:type="spellStart"/>
-      <w:r>
-        <w:rPr>
-          <w:rFonts w:ascii="Calibri" w:hAnsi="Calibri" w:cs="Calibri"/>
-          <w:sz w:val="17"/>
-          <w:szCs w:val="17"/>
-        </w:rPr>
-        <w:t>Leber</w:t>
-      </w:r>
-      <w:proofErr w:type="spellEnd"/>
-      <w:r>
-        <w:rPr>
-          <w:rFonts w:ascii="Calibri" w:hAnsi="Calibri" w:cs="Calibri"/>
-          <w:sz w:val="17"/>
-          <w:szCs w:val="17"/>
-        </w:rPr>
-        <w:t xml:space="preserve">, A., B. (2019, May). </w:t>
+        <w:t xml:space="preserve"> Hong, Y., Golomb, J. D., Leber, A., B. (2019, May). </w:t>
       </w:r>
       <w:r>
         <w:rPr>
@@ -7710,23 +6096,13 @@
         </w:rPr>
         <w:t xml:space="preserve">Scotti, P. S., </w:t>
       </w:r>
-      <w:proofErr w:type="spellStart"/>
-      <w:r>
-        <w:rPr>
-          <w:rFonts w:ascii="Calibri" w:hAnsi="Calibri" w:cs="Calibri"/>
-          <w:sz w:val="17"/>
-          <w:szCs w:val="17"/>
-        </w:rPr>
-        <w:t>Golomb</w:t>
-      </w:r>
-      <w:proofErr w:type="spellEnd"/>
-      <w:r>
-        <w:rPr>
-          <w:rFonts w:ascii="Calibri" w:hAnsi="Calibri" w:cs="Calibri"/>
-          <w:sz w:val="17"/>
-          <w:szCs w:val="17"/>
-        </w:rPr>
-        <w:t xml:space="preserve">, J. D. (2019, May). </w:t>
+      <w:r>
+        <w:rPr>
+          <w:rFonts w:ascii="Calibri" w:hAnsi="Calibri" w:cs="Calibri"/>
+          <w:sz w:val="17"/>
+          <w:szCs w:val="17"/>
+        </w:rPr>
+        <w:t xml:space="preserve">Golomb, J. D. (2019, May). </w:t>
       </w:r>
       <w:r>
         <w:rPr>
@@ -7780,45 +6156,14 @@
           <w:szCs w:val="17"/>
         </w:rPr>
       </w:pPr>
-      <w:proofErr w:type="spellStart"/>
-      <w:r>
-        <w:rPr>
-          <w:rFonts w:ascii="Calibri" w:hAnsi="Calibri" w:cs="Calibri"/>
-          <w:bCs/>
-          <w:sz w:val="17"/>
-          <w:szCs w:val="17"/>
-        </w:rPr>
-        <w:t>Janakiefski</w:t>
-      </w:r>
-      <w:proofErr w:type="spellEnd"/>
-      <w:r>
-        <w:rPr>
-          <w:rFonts w:ascii="Calibri" w:hAnsi="Calibri" w:cs="Calibri"/>
-          <w:bCs/>
-          <w:sz w:val="17"/>
-          <w:szCs w:val="17"/>
-        </w:rPr>
-        <w:t xml:space="preserve">, L., </w:t>
-      </w:r>
-      <w:proofErr w:type="spellStart"/>
-      <w:r>
-        <w:rPr>
-          <w:rFonts w:ascii="Calibri" w:hAnsi="Calibri" w:cs="Calibri"/>
-          <w:bCs/>
-          <w:sz w:val="17"/>
-          <w:szCs w:val="17"/>
-        </w:rPr>
-        <w:t>Smerdell</w:t>
-      </w:r>
-      <w:proofErr w:type="spellEnd"/>
-      <w:r>
-        <w:rPr>
-          <w:rFonts w:ascii="Calibri" w:hAnsi="Calibri" w:cs="Calibri"/>
-          <w:bCs/>
-          <w:sz w:val="17"/>
-          <w:szCs w:val="17"/>
-        </w:rPr>
-        <w:t xml:space="preserve">, M., </w:t>
+      <w:r>
+        <w:rPr>
+          <w:rFonts w:ascii="Calibri" w:hAnsi="Calibri" w:cs="Calibri"/>
+          <w:bCs/>
+          <w:sz w:val="17"/>
+          <w:szCs w:val="17"/>
+        </w:rPr>
+        <w:t xml:space="preserve">Janakiefski, L., Smerdell, M., </w:t>
       </w:r>
       <w:r>
         <w:rPr>
@@ -7837,29 +6182,8 @@
           <w:sz w:val="17"/>
           <w:szCs w:val="17"/>
         </w:rPr>
-        <w:t xml:space="preserve">, </w:t>
-      </w:r>
-      <w:proofErr w:type="spellStart"/>
-      <w:r>
-        <w:rPr>
-          <w:rFonts w:ascii="Calibri" w:hAnsi="Calibri" w:cs="Calibri"/>
-          <w:bCs/>
-          <w:sz w:val="17"/>
-          <w:szCs w:val="17"/>
-        </w:rPr>
-        <w:t>Maxcey</w:t>
-      </w:r>
-      <w:proofErr w:type="spellEnd"/>
-      <w:r>
-        <w:rPr>
-          <w:rFonts w:ascii="Calibri" w:hAnsi="Calibri" w:cs="Calibri"/>
-          <w:bCs/>
-          <w:sz w:val="17"/>
-          <w:szCs w:val="17"/>
-        </w:rPr>
-        <w:t xml:space="preserve">, A. (2019, March). Does recognition-induced forgetting operate over temporally-grouped objects? </w:t>
-      </w:r>
-      <w:proofErr w:type="spellStart"/>
+        <w:t xml:space="preserve">, Maxcey, A. (2019, March). Does recognition-induced forgetting operate over temporally-grouped objects? </w:t>
+      </w:r>
       <w:r>
         <w:rPr>
           <w:rFonts w:ascii="Calibri" w:hAnsi="Calibri" w:cs="Calibri"/>
@@ -7871,7 +6195,6 @@
         </w:rPr>
         <w:t>CogFest</w:t>
       </w:r>
-      <w:proofErr w:type="spellEnd"/>
       <w:r>
         <w:rPr>
           <w:rFonts w:ascii="Calibri" w:hAnsi="Calibri" w:cs="Calibri"/>
@@ -7912,43 +6235,7 @@
           <w:sz w:val="17"/>
           <w:szCs w:val="17"/>
         </w:rPr>
-        <w:t xml:space="preserve"> Hong, Y., </w:t>
-      </w:r>
-      <w:proofErr w:type="spellStart"/>
-      <w:r>
-        <w:rPr>
-          <w:rFonts w:ascii="Calibri" w:hAnsi="Calibri" w:cs="Calibri"/>
-          <w:sz w:val="17"/>
-          <w:szCs w:val="17"/>
-        </w:rPr>
-        <w:t>Golomb</w:t>
-      </w:r>
-      <w:proofErr w:type="spellEnd"/>
-      <w:r>
-        <w:rPr>
-          <w:rFonts w:ascii="Calibri" w:hAnsi="Calibri" w:cs="Calibri"/>
-          <w:sz w:val="17"/>
-          <w:szCs w:val="17"/>
-        </w:rPr>
-        <w:t xml:space="preserve">, J. D., </w:t>
-      </w:r>
-      <w:proofErr w:type="spellStart"/>
-      <w:r>
-        <w:rPr>
-          <w:rFonts w:ascii="Calibri" w:hAnsi="Calibri" w:cs="Calibri"/>
-          <w:sz w:val="17"/>
-          <w:szCs w:val="17"/>
-        </w:rPr>
-        <w:t>Leber</w:t>
-      </w:r>
-      <w:proofErr w:type="spellEnd"/>
-      <w:r>
-        <w:rPr>
-          <w:rFonts w:ascii="Calibri" w:hAnsi="Calibri" w:cs="Calibri"/>
-          <w:sz w:val="17"/>
-          <w:szCs w:val="17"/>
-        </w:rPr>
-        <w:t xml:space="preserve">, A., B. (2018, November). Statistical regularities during object encoding distort long-term memory. </w:t>
+        <w:t xml:space="preserve"> Hong, Y., Golomb, J. D., Leber, A., B. (2018, November). Statistical regularities during object encoding distort long-term memory. </w:t>
       </w:r>
       <w:r>
         <w:rPr>
@@ -8020,43 +6307,7 @@
           <w:sz w:val="17"/>
           <w:szCs w:val="17"/>
         </w:rPr>
-        <w:t xml:space="preserve"> Hong, Y., </w:t>
-      </w:r>
-      <w:proofErr w:type="spellStart"/>
-      <w:r>
-        <w:rPr>
-          <w:rFonts w:ascii="Calibri" w:hAnsi="Calibri" w:cs="Calibri"/>
-          <w:sz w:val="17"/>
-          <w:szCs w:val="17"/>
-        </w:rPr>
-        <w:t>Golomb</w:t>
-      </w:r>
-      <w:proofErr w:type="spellEnd"/>
-      <w:r>
-        <w:rPr>
-          <w:rFonts w:ascii="Calibri" w:hAnsi="Calibri" w:cs="Calibri"/>
-          <w:sz w:val="17"/>
-          <w:szCs w:val="17"/>
-        </w:rPr>
-        <w:t xml:space="preserve">, J. D., </w:t>
-      </w:r>
-      <w:proofErr w:type="spellStart"/>
-      <w:r>
-        <w:rPr>
-          <w:rFonts w:ascii="Calibri" w:hAnsi="Calibri" w:cs="Calibri"/>
-          <w:sz w:val="17"/>
-          <w:szCs w:val="17"/>
-        </w:rPr>
-        <w:t>Leber</w:t>
-      </w:r>
-      <w:proofErr w:type="spellEnd"/>
-      <w:r>
-        <w:rPr>
-          <w:rFonts w:ascii="Calibri" w:hAnsi="Calibri" w:cs="Calibri"/>
-          <w:sz w:val="17"/>
-          <w:szCs w:val="17"/>
-        </w:rPr>
-        <w:t xml:space="preserve">, A., B. (2018, September). Statistical regularities during object encoding distort long-term memory. </w:t>
+        <w:t xml:space="preserve"> Hong, Y., Golomb, J. D., Leber, A., B. (2018, September). Statistical regularities during object encoding distort long-term memory. </w:t>
       </w:r>
       <w:r>
         <w:rPr>
@@ -8109,43 +6360,7 @@
           <w:sz w:val="17"/>
           <w:szCs w:val="17"/>
         </w:rPr>
-        <w:t xml:space="preserve"> Hong, Y., </w:t>
-      </w:r>
-      <w:proofErr w:type="spellStart"/>
-      <w:r>
-        <w:rPr>
-          <w:rFonts w:ascii="Calibri" w:hAnsi="Calibri" w:cs="Calibri"/>
-          <w:sz w:val="17"/>
-          <w:szCs w:val="17"/>
-        </w:rPr>
-        <w:t>Golomb</w:t>
-      </w:r>
-      <w:proofErr w:type="spellEnd"/>
-      <w:r>
-        <w:rPr>
-          <w:rFonts w:ascii="Calibri" w:hAnsi="Calibri" w:cs="Calibri"/>
-          <w:sz w:val="17"/>
-          <w:szCs w:val="17"/>
-        </w:rPr>
-        <w:t xml:space="preserve">, J. D., </w:t>
-      </w:r>
-      <w:proofErr w:type="spellStart"/>
-      <w:r>
-        <w:rPr>
-          <w:rFonts w:ascii="Calibri" w:hAnsi="Calibri" w:cs="Calibri"/>
-          <w:sz w:val="17"/>
-          <w:szCs w:val="17"/>
-        </w:rPr>
-        <w:t>Leber</w:t>
-      </w:r>
-      <w:proofErr w:type="spellEnd"/>
-      <w:r>
-        <w:rPr>
-          <w:rFonts w:ascii="Calibri" w:hAnsi="Calibri" w:cs="Calibri"/>
-          <w:sz w:val="17"/>
-          <w:szCs w:val="17"/>
-        </w:rPr>
-        <w:t xml:space="preserve">, A., B. (2018, May). Statistical regularities during object encoding distort long-term memory. </w:t>
+        <w:t xml:space="preserve"> Hong, Y., Golomb, J. D., Leber, A., B. (2018, May). Statistical regularities during object encoding distort long-term memory. </w:t>
       </w:r>
       <w:r>
         <w:rPr>
@@ -8187,25 +6402,7 @@
           <w:sz w:val="17"/>
           <w:szCs w:val="17"/>
         </w:rPr>
-        <w:t xml:space="preserve">Adamo, S., Nah, J., </w:t>
-      </w:r>
-      <w:proofErr w:type="spellStart"/>
-      <w:r>
-        <w:rPr>
-          <w:rFonts w:ascii="Calibri" w:hAnsi="Calibri" w:cs="Calibri"/>
-          <w:sz w:val="17"/>
-          <w:szCs w:val="17"/>
-        </w:rPr>
-        <w:t>Collegio</w:t>
-      </w:r>
-      <w:proofErr w:type="spellEnd"/>
-      <w:r>
-        <w:rPr>
-          <w:rFonts w:ascii="Calibri" w:hAnsi="Calibri" w:cs="Calibri"/>
-          <w:sz w:val="17"/>
-          <w:szCs w:val="17"/>
-        </w:rPr>
-        <w:t xml:space="preserve">, A., </w:t>
+        <w:t xml:space="preserve">Adamo, S., Nah, J., Collegio, A., </w:t>
       </w:r>
       <w:r>
         <w:rPr>
@@ -8216,23 +6413,13 @@
         </w:rPr>
         <w:t xml:space="preserve">Scotti, P. S., </w:t>
       </w:r>
-      <w:proofErr w:type="spellStart"/>
-      <w:r>
-        <w:rPr>
-          <w:rFonts w:ascii="Calibri" w:hAnsi="Calibri" w:cs="Calibri"/>
-          <w:sz w:val="17"/>
-          <w:szCs w:val="17"/>
-        </w:rPr>
-        <w:t>Shomstein</w:t>
-      </w:r>
-      <w:proofErr w:type="spellEnd"/>
-      <w:r>
-        <w:rPr>
-          <w:rFonts w:ascii="Calibri" w:hAnsi="Calibri" w:cs="Calibri"/>
-          <w:sz w:val="17"/>
-          <w:szCs w:val="17"/>
-        </w:rPr>
-        <w:t xml:space="preserve">, S. (2018, May). The flux capacitor account: A new theoretical account of multiple target visual search errors. </w:t>
+      <w:r>
+        <w:rPr>
+          <w:rFonts w:ascii="Calibri" w:hAnsi="Calibri" w:cs="Calibri"/>
+          <w:sz w:val="17"/>
+          <w:szCs w:val="17"/>
+        </w:rPr>
+        <w:t xml:space="preserve">Shomstein, S. (2018, May). The flux capacitor account: A new theoretical account of multiple target visual search errors. </w:t>
       </w:r>
       <w:r>
         <w:rPr>
@@ -8278,23 +6465,13 @@
         </w:rPr>
         <w:t>*</w:t>
       </w:r>
-      <w:proofErr w:type="spellStart"/>
-      <w:r>
-        <w:rPr>
-          <w:rFonts w:ascii="Calibri" w:hAnsi="Calibri" w:cs="Calibri"/>
-          <w:sz w:val="17"/>
-          <w:szCs w:val="17"/>
-        </w:rPr>
-        <w:t>Collegio</w:t>
-      </w:r>
-      <w:proofErr w:type="spellEnd"/>
-      <w:r>
-        <w:rPr>
-          <w:rFonts w:ascii="Calibri" w:hAnsi="Calibri" w:cs="Calibri"/>
-          <w:sz w:val="17"/>
-          <w:szCs w:val="17"/>
-        </w:rPr>
-        <w:t xml:space="preserve">, A., Nah, J., </w:t>
+      <w:r>
+        <w:rPr>
+          <w:rFonts w:ascii="Calibri" w:hAnsi="Calibri" w:cs="Calibri"/>
+          <w:sz w:val="17"/>
+          <w:szCs w:val="17"/>
+        </w:rPr>
+        <w:t xml:space="preserve">Collegio, A., Nah, J., </w:t>
       </w:r>
       <w:r>
         <w:rPr>
@@ -8312,25 +6489,7 @@
           <w:sz w:val="17"/>
           <w:szCs w:val="17"/>
         </w:rPr>
-        <w:t xml:space="preserve"> </w:t>
-      </w:r>
-      <w:proofErr w:type="spellStart"/>
-      <w:r>
-        <w:rPr>
-          <w:rFonts w:ascii="Calibri" w:hAnsi="Calibri" w:cs="Calibri"/>
-          <w:sz w:val="17"/>
-          <w:szCs w:val="17"/>
-        </w:rPr>
-        <w:t>Shomstein</w:t>
-      </w:r>
-      <w:proofErr w:type="spellEnd"/>
-      <w:r>
-        <w:rPr>
-          <w:rFonts w:ascii="Calibri" w:hAnsi="Calibri" w:cs="Calibri"/>
-          <w:sz w:val="17"/>
-          <w:szCs w:val="17"/>
-        </w:rPr>
-        <w:t xml:space="preserve">, S. (2017, November). Real-world object size affects attentional allocation. </w:t>
+        <w:t xml:space="preserve"> Shomstein, S. (2017, November). Real-world object size affects attentional allocation. </w:t>
       </w:r>
       <w:r>
         <w:rPr>
@@ -8381,43 +6540,7 @@
           <w:sz w:val="17"/>
           <w:szCs w:val="17"/>
         </w:rPr>
-        <w:t xml:space="preserve"> </w:t>
-      </w:r>
-      <w:proofErr w:type="spellStart"/>
-      <w:r>
-        <w:rPr>
-          <w:rFonts w:ascii="Calibri" w:hAnsi="Calibri" w:cs="Calibri"/>
-          <w:sz w:val="17"/>
-          <w:szCs w:val="17"/>
-        </w:rPr>
-        <w:t>Collegio</w:t>
-      </w:r>
-      <w:proofErr w:type="spellEnd"/>
-      <w:r>
-        <w:rPr>
-          <w:rFonts w:ascii="Calibri" w:hAnsi="Calibri" w:cs="Calibri"/>
-          <w:sz w:val="17"/>
-          <w:szCs w:val="17"/>
-        </w:rPr>
-        <w:t xml:space="preserve">, A., &amp; </w:t>
-      </w:r>
-      <w:proofErr w:type="spellStart"/>
-      <w:r>
-        <w:rPr>
-          <w:rFonts w:ascii="Calibri" w:hAnsi="Calibri" w:cs="Calibri"/>
-          <w:sz w:val="17"/>
-          <w:szCs w:val="17"/>
-        </w:rPr>
-        <w:t>Shomstein</w:t>
-      </w:r>
-      <w:proofErr w:type="spellEnd"/>
-      <w:r>
-        <w:rPr>
-          <w:rFonts w:ascii="Calibri" w:hAnsi="Calibri" w:cs="Calibri"/>
-          <w:sz w:val="17"/>
-          <w:szCs w:val="17"/>
-        </w:rPr>
-        <w:t xml:space="preserve">, S. (2017, November). Task-irrelevant object category guides attentional allocation. </w:t>
+        <w:t xml:space="preserve"> Collegio, A., &amp; Shomstein, S. (2017, November). Task-irrelevant object category guides attentional allocation. </w:t>
       </w:r>
       <w:r>
         <w:rPr>
@@ -8468,43 +6591,7 @@
           <w:sz w:val="17"/>
           <w:szCs w:val="17"/>
         </w:rPr>
-        <w:t xml:space="preserve"> Adamo, S., </w:t>
-      </w:r>
-      <w:proofErr w:type="spellStart"/>
-      <w:r>
-        <w:rPr>
-          <w:rFonts w:ascii="Calibri" w:hAnsi="Calibri" w:cs="Calibri"/>
-          <w:sz w:val="17"/>
-          <w:szCs w:val="17"/>
-        </w:rPr>
-        <w:t>Mitroff</w:t>
-      </w:r>
-      <w:proofErr w:type="spellEnd"/>
-      <w:r>
-        <w:rPr>
-          <w:rFonts w:ascii="Calibri" w:hAnsi="Calibri" w:cs="Calibri"/>
-          <w:sz w:val="17"/>
-          <w:szCs w:val="17"/>
-        </w:rPr>
-        <w:t xml:space="preserve">, S., </w:t>
-      </w:r>
-      <w:proofErr w:type="spellStart"/>
-      <w:r>
-        <w:rPr>
-          <w:rFonts w:ascii="Calibri" w:hAnsi="Calibri" w:cs="Calibri"/>
-          <w:sz w:val="17"/>
-          <w:szCs w:val="17"/>
-        </w:rPr>
-        <w:t>Shomstein</w:t>
-      </w:r>
-      <w:proofErr w:type="spellEnd"/>
-      <w:r>
-        <w:rPr>
-          <w:rFonts w:ascii="Calibri" w:hAnsi="Calibri" w:cs="Calibri"/>
-          <w:sz w:val="17"/>
-          <w:szCs w:val="17"/>
-        </w:rPr>
-        <w:t xml:space="preserve">, S. (2017, May). Repetition priming preferentially benefits infrequent targets. </w:t>
+        <w:t xml:space="preserve"> Adamo, S., Mitroff, S., Shomstein, S. (2017, May). Repetition priming preferentially benefits infrequent targets. </w:t>
       </w:r>
       <w:r>
         <w:rPr>
@@ -8546,25 +6633,7 @@
           <w:sz w:val="17"/>
           <w:szCs w:val="17"/>
         </w:rPr>
-        <w:t xml:space="preserve">Adamo, S., Nah, J., </w:t>
-      </w:r>
-      <w:proofErr w:type="spellStart"/>
-      <w:r>
-        <w:rPr>
-          <w:rFonts w:ascii="Calibri" w:hAnsi="Calibri" w:cs="Calibri"/>
-          <w:sz w:val="17"/>
-          <w:szCs w:val="17"/>
-        </w:rPr>
-        <w:t>Collegio</w:t>
-      </w:r>
-      <w:proofErr w:type="spellEnd"/>
-      <w:r>
-        <w:rPr>
-          <w:rFonts w:ascii="Calibri" w:hAnsi="Calibri" w:cs="Calibri"/>
-          <w:sz w:val="17"/>
-          <w:szCs w:val="17"/>
-        </w:rPr>
-        <w:t xml:space="preserve">, A., </w:t>
+        <w:t xml:space="preserve">Adamo, S., Nah, J., Collegio, A., </w:t>
       </w:r>
       <w:r>
         <w:rPr>
@@ -8581,25 +6650,7 @@
           <w:sz w:val="17"/>
           <w:szCs w:val="17"/>
         </w:rPr>
-        <w:t xml:space="preserve"> </w:t>
-      </w:r>
-      <w:proofErr w:type="spellStart"/>
-      <w:r>
-        <w:rPr>
-          <w:rFonts w:ascii="Calibri" w:hAnsi="Calibri" w:cs="Calibri"/>
-          <w:sz w:val="17"/>
-          <w:szCs w:val="17"/>
-        </w:rPr>
-        <w:t>Shomstein</w:t>
-      </w:r>
-      <w:proofErr w:type="spellEnd"/>
-      <w:r>
-        <w:rPr>
-          <w:rFonts w:ascii="Calibri" w:hAnsi="Calibri" w:cs="Calibri"/>
-          <w:sz w:val="17"/>
-          <w:szCs w:val="17"/>
-        </w:rPr>
-        <w:t xml:space="preserve">, S. (2017, May). Does orientation matter? Same or differently oriented targets in a multiple target search. </w:t>
+        <w:t xml:space="preserve"> Shomstein, S. (2017, May). Does orientation matter? Same or differently oriented targets in a multiple target search. </w:t>
       </w:r>
       <w:r>
         <w:rPr>
@@ -8635,23 +6686,13 @@
           <w:szCs w:val="17"/>
         </w:rPr>
       </w:pPr>
-      <w:proofErr w:type="spellStart"/>
-      <w:r>
-        <w:rPr>
-          <w:rFonts w:ascii="Calibri" w:hAnsi="Calibri" w:cs="Calibri"/>
-          <w:sz w:val="17"/>
-          <w:szCs w:val="17"/>
-        </w:rPr>
-        <w:t>Collegio</w:t>
-      </w:r>
-      <w:proofErr w:type="spellEnd"/>
-      <w:r>
-        <w:rPr>
-          <w:rFonts w:ascii="Calibri" w:hAnsi="Calibri" w:cs="Calibri"/>
-          <w:sz w:val="17"/>
-          <w:szCs w:val="17"/>
-        </w:rPr>
-        <w:t xml:space="preserve">, A., Nah, J., </w:t>
+      <w:r>
+        <w:rPr>
+          <w:rFonts w:ascii="Calibri" w:hAnsi="Calibri" w:cs="Calibri"/>
+          <w:sz w:val="17"/>
+          <w:szCs w:val="17"/>
+        </w:rPr>
+        <w:t xml:space="preserve">Collegio, A., Nah, J., </w:t>
       </w:r>
       <w:r>
         <w:rPr>
@@ -8668,25 +6709,7 @@
           <w:sz w:val="17"/>
           <w:szCs w:val="17"/>
         </w:rPr>
-        <w:t xml:space="preserve"> </w:t>
-      </w:r>
-      <w:proofErr w:type="spellStart"/>
-      <w:r>
-        <w:rPr>
-          <w:rFonts w:ascii="Calibri" w:hAnsi="Calibri" w:cs="Calibri"/>
-          <w:sz w:val="17"/>
-          <w:szCs w:val="17"/>
-        </w:rPr>
-        <w:t>Shomstein</w:t>
-      </w:r>
-      <w:proofErr w:type="spellEnd"/>
-      <w:r>
-        <w:rPr>
-          <w:rFonts w:ascii="Calibri" w:hAnsi="Calibri" w:cs="Calibri"/>
-          <w:sz w:val="17"/>
-          <w:szCs w:val="17"/>
-        </w:rPr>
-        <w:t xml:space="preserve">, S. (2017, May). Real-world object size affects attentional allocation. </w:t>
+        <w:t xml:space="preserve"> Shomstein, S. (2017, May). Real-world object size affects attentional allocation. </w:t>
       </w:r>
       <w:r>
         <w:rPr>
@@ -8737,43 +6760,7 @@
           <w:sz w:val="17"/>
           <w:szCs w:val="17"/>
         </w:rPr>
-        <w:t xml:space="preserve"> Adamo, S., </w:t>
-      </w:r>
-      <w:proofErr w:type="spellStart"/>
-      <w:r>
-        <w:rPr>
-          <w:rFonts w:ascii="Calibri" w:hAnsi="Calibri" w:cs="Calibri"/>
-          <w:sz w:val="17"/>
-          <w:szCs w:val="17"/>
-        </w:rPr>
-        <w:t>Mitroff</w:t>
-      </w:r>
-      <w:proofErr w:type="spellEnd"/>
-      <w:r>
-        <w:rPr>
-          <w:rFonts w:ascii="Calibri" w:hAnsi="Calibri" w:cs="Calibri"/>
-          <w:sz w:val="17"/>
-          <w:szCs w:val="17"/>
-        </w:rPr>
-        <w:t xml:space="preserve">, S., </w:t>
-      </w:r>
-      <w:proofErr w:type="spellStart"/>
-      <w:r>
-        <w:rPr>
-          <w:rFonts w:ascii="Calibri" w:hAnsi="Calibri" w:cs="Calibri"/>
-          <w:sz w:val="17"/>
-          <w:szCs w:val="17"/>
-        </w:rPr>
-        <w:t>Shomstein</w:t>
-      </w:r>
-      <w:proofErr w:type="spellEnd"/>
-      <w:r>
-        <w:rPr>
-          <w:rFonts w:ascii="Calibri" w:hAnsi="Calibri" w:cs="Calibri"/>
-          <w:sz w:val="17"/>
-          <w:szCs w:val="17"/>
-        </w:rPr>
-        <w:t xml:space="preserve">, S. (2017, April). Repetition priming preferentially benefits infrequent targets. </w:t>
+        <w:t xml:space="preserve"> Adamo, S., Mitroff, S., Shomstein, S. (2017, April). Repetition priming preferentially benefits infrequent targets. </w:t>
       </w:r>
       <w:r>
         <w:rPr>
@@ -8860,25 +6847,7 @@
           <w:sz w:val="17"/>
           <w:szCs w:val="17"/>
         </w:rPr>
-        <w:t xml:space="preserve"> Malcolm, G.L., Peterson, M., &amp; </w:t>
-      </w:r>
-      <w:proofErr w:type="spellStart"/>
-      <w:r>
-        <w:rPr>
-          <w:rFonts w:ascii="Calibri" w:hAnsi="Calibri" w:cs="Calibri"/>
-          <w:sz w:val="17"/>
-          <w:szCs w:val="17"/>
-        </w:rPr>
-        <w:t>Shomstein</w:t>
-      </w:r>
-      <w:proofErr w:type="spellEnd"/>
-      <w:r>
-        <w:rPr>
-          <w:rFonts w:ascii="Calibri" w:hAnsi="Calibri" w:cs="Calibri"/>
-          <w:sz w:val="17"/>
-          <w:szCs w:val="17"/>
-        </w:rPr>
-        <w:t xml:space="preserve">, S. (2016, November). Reality vs. Simplicity: The effects of real-world objects on attentional selection. </w:t>
+        <w:t xml:space="preserve"> Malcolm, G.L., Peterson, M., &amp; Shomstein, S. (2016, November). Reality vs. Simplicity: The effects of real-world objects on attentional selection. </w:t>
       </w:r>
       <w:r>
         <w:rPr>
@@ -8929,25 +6898,7 @@
           <w:sz w:val="17"/>
           <w:szCs w:val="17"/>
         </w:rPr>
-        <w:t xml:space="preserve"> Malcolm, G.L., Peterson, M., &amp; </w:t>
-      </w:r>
-      <w:proofErr w:type="spellStart"/>
-      <w:r>
-        <w:rPr>
-          <w:rFonts w:ascii="Calibri" w:hAnsi="Calibri" w:cs="Calibri"/>
-          <w:sz w:val="17"/>
-          <w:szCs w:val="17"/>
-        </w:rPr>
-        <w:t>Shomstein</w:t>
-      </w:r>
-      <w:proofErr w:type="spellEnd"/>
-      <w:r>
-        <w:rPr>
-          <w:rFonts w:ascii="Calibri" w:hAnsi="Calibri" w:cs="Calibri"/>
-          <w:sz w:val="17"/>
-          <w:szCs w:val="17"/>
-        </w:rPr>
-        <w:t xml:space="preserve">, S. (2016, May). Reality vs. Simplicity: The effects of real-world objects on attentional selection. </w:t>
+        <w:t xml:space="preserve"> Malcolm, G.L., Peterson, M., &amp; Shomstein, S. (2016, May). Reality vs. Simplicity: The effects of real-world objects on attentional selection. </w:t>
       </w:r>
       <w:r>
         <w:rPr>
@@ -9033,45 +6984,59 @@
           <w:szCs w:val="21"/>
         </w:rPr>
       </w:pPr>
-      <w:proofErr w:type="spellStart"/>
-      <w:r>
-        <w:rPr>
-          <w:rFonts w:ascii="Calibri" w:hAnsi="Calibri" w:cs="Calibri"/>
-          <w:color w:val="auto"/>
-          <w:sz w:val="21"/>
-          <w:szCs w:val="21"/>
-        </w:rPr>
-        <w:t>Seungwan</w:t>
-      </w:r>
-      <w:proofErr w:type="spellEnd"/>
-      <w:r>
-        <w:rPr>
-          <w:rFonts w:ascii="Calibri" w:hAnsi="Calibri" w:cs="Calibri"/>
-          <w:color w:val="auto"/>
-          <w:sz w:val="21"/>
-          <w:szCs w:val="21"/>
-        </w:rPr>
-        <w:t xml:space="preserve"> (Kevin) Son, </w:t>
-      </w:r>
-      <w:proofErr w:type="spellStart"/>
-      <w:r>
-        <w:rPr>
-          <w:rFonts w:ascii="Calibri" w:hAnsi="Calibri" w:cs="Calibri"/>
-          <w:color w:val="auto"/>
-          <w:sz w:val="21"/>
-          <w:szCs w:val="21"/>
-        </w:rPr>
-        <w:t>Stephenie</w:t>
-      </w:r>
-      <w:proofErr w:type="spellEnd"/>
-      <w:r>
-        <w:rPr>
-          <w:rFonts w:ascii="Calibri" w:hAnsi="Calibri" w:cs="Calibri"/>
-          <w:color w:val="auto"/>
-          <w:sz w:val="21"/>
-          <w:szCs w:val="21"/>
-        </w:rPr>
-        <w:t> Chen</w:t>
+      <w:r>
+        <w:rPr>
+          <w:rFonts w:ascii="Calibri" w:hAnsi="Calibri" w:cs="Calibri"/>
+          <w:color w:val="auto"/>
+          <w:sz w:val="21"/>
+          <w:szCs w:val="21"/>
+        </w:rPr>
+        <w:t xml:space="preserve">Seungwan (Kevin) Son, </w:t>
+      </w:r>
+      <w:r>
+        <w:rPr>
+          <w:rFonts w:ascii="Calibri" w:hAnsi="Calibri" w:cs="Calibri"/>
+          <w:color w:val="auto"/>
+          <w:sz w:val="21"/>
+          <w:szCs w:val="21"/>
+        </w:rPr>
+        <w:t>Stephenie Chen</w:t>
+      </w:r>
+      <w:r>
+        <w:rPr>
+          <w:rFonts w:ascii="Calibri" w:hAnsi="Calibri" w:cs="Calibri"/>
+          <w:color w:val="auto"/>
+          <w:sz w:val="21"/>
+          <w:szCs w:val="21"/>
+        </w:rPr>
+        <w:t>, Karit (</w:t>
+      </w:r>
+      <w:r>
+        <w:rPr>
+          <w:rFonts w:ascii="Calibri" w:hAnsi="Calibri" w:cs="Calibri"/>
+          <w:color w:val="auto"/>
+          <w:sz w:val="21"/>
+          <w:szCs w:val="21"/>
+        </w:rPr>
+        <w:t>Keith</w:t>
+      </w:r>
+      <w:r>
+        <w:rPr>
+          <w:rFonts w:ascii="Calibri" w:hAnsi="Calibri" w:cs="Calibri"/>
+          <w:color w:val="auto"/>
+          <w:sz w:val="21"/>
+          <w:szCs w:val="21"/>
+        </w:rPr>
+        <w:t xml:space="preserve">) </w:t>
+      </w:r>
+      <w:r>
+        <w:rPr>
+          <w:rFonts w:ascii="Calibri" w:hAnsi="Calibri" w:cs="Calibri"/>
+          <w:color w:val="auto"/>
+          <w:sz w:val="21"/>
+          <w:szCs w:val="21"/>
+        </w:rPr>
+        <w:t>Matanachai</w:t>
       </w:r>
       <w:r>
         <w:rPr>
@@ -9082,55 +7047,24 @@
         </w:rPr>
         <w:t xml:space="preserve">, </w:t>
       </w:r>
-      <w:proofErr w:type="spellStart"/>
-      <w:r>
-        <w:rPr>
-          <w:rFonts w:ascii="Calibri" w:hAnsi="Calibri" w:cs="Calibri"/>
-          <w:color w:val="auto"/>
-          <w:sz w:val="21"/>
-          <w:szCs w:val="21"/>
-        </w:rPr>
-        <w:t>Karit</w:t>
-      </w:r>
-      <w:proofErr w:type="spellEnd"/>
-      <w:r>
-        <w:rPr>
-          <w:rFonts w:ascii="Calibri" w:hAnsi="Calibri" w:cs="Calibri"/>
-          <w:color w:val="auto"/>
-          <w:sz w:val="21"/>
-          <w:szCs w:val="21"/>
-        </w:rPr>
-        <w:t xml:space="preserve"> (</w:t>
-      </w:r>
-      <w:r>
-        <w:rPr>
-          <w:rFonts w:ascii="Calibri" w:hAnsi="Calibri" w:cs="Calibri"/>
-          <w:color w:val="auto"/>
-          <w:sz w:val="21"/>
-          <w:szCs w:val="21"/>
-        </w:rPr>
-        <w:t>Keith</w:t>
-      </w:r>
-      <w:r>
-        <w:rPr>
-          <w:rFonts w:ascii="Calibri" w:hAnsi="Calibri" w:cs="Calibri"/>
-          <w:color w:val="auto"/>
-          <w:sz w:val="21"/>
-          <w:szCs w:val="21"/>
-        </w:rPr>
-        <w:t xml:space="preserve">) </w:t>
-      </w:r>
-      <w:proofErr w:type="spellStart"/>
-      <w:r>
-        <w:rPr>
-          <w:rFonts w:ascii="Calibri" w:hAnsi="Calibri" w:cs="Calibri"/>
-          <w:color w:val="auto"/>
-          <w:sz w:val="21"/>
-          <w:szCs w:val="21"/>
-        </w:rPr>
-        <w:t>Matanachai</w:t>
-      </w:r>
-      <w:proofErr w:type="spellEnd"/>
+      <w:r>
+        <w:rPr>
+          <w:rFonts w:ascii="Calibri" w:hAnsi="Calibri" w:cs="Calibri"/>
+          <w:color w:val="auto"/>
+          <w:sz w:val="21"/>
+          <w:szCs w:val="21"/>
+        </w:rPr>
+        <w:t xml:space="preserve">Ashutosh Narang, </w:t>
+      </w:r>
+      <w:r>
+        <w:rPr>
+          <w:rFonts w:ascii="Calibri" w:hAnsi="Calibri" w:cs="Calibri"/>
+          <w:color w:val="auto"/>
+          <w:sz w:val="21"/>
+          <w:szCs w:val="21"/>
+        </w:rPr>
+        <w:t>Cesar Torrico</w:t>
+      </w:r>
       <w:r>
         <w:rPr>
           <w:rFonts w:ascii="Calibri" w:hAnsi="Calibri" w:cs="Calibri"/>
@@ -9147,28 +7081,44 @@
           <w:sz w:val="21"/>
           <w:szCs w:val="21"/>
         </w:rPr>
-        <w:t xml:space="preserve">Ashutosh Narang, </w:t>
-      </w:r>
-      <w:r>
-        <w:rPr>
-          <w:rFonts w:ascii="Calibri" w:hAnsi="Calibri" w:cs="Calibri"/>
-          <w:color w:val="auto"/>
-          <w:sz w:val="21"/>
-          <w:szCs w:val="21"/>
-        </w:rPr>
-        <w:t xml:space="preserve">Cesar </w:t>
-      </w:r>
-      <w:proofErr w:type="spellStart"/>
-      <w:r>
-        <w:rPr>
-          <w:rFonts w:ascii="Calibri" w:hAnsi="Calibri" w:cs="Calibri"/>
-          <w:color w:val="auto"/>
-          <w:sz w:val="21"/>
-          <w:szCs w:val="21"/>
-        </w:rPr>
-        <w:t>Torrico</w:t>
-      </w:r>
-      <w:proofErr w:type="spellEnd"/>
+        <w:t xml:space="preserve">Mihir Tripathy, </w:t>
+      </w:r>
+      <w:r>
+        <w:rPr>
+          <w:rFonts w:ascii="Calibri" w:hAnsi="Calibri" w:cs="Calibri"/>
+          <w:color w:val="auto"/>
+          <w:sz w:val="21"/>
+          <w:szCs w:val="21"/>
+        </w:rPr>
+        <w:t xml:space="preserve">Atmadeep Banerjee, Stepan Shabalin, </w:t>
+      </w:r>
+      <w:r>
+        <w:rPr>
+          <w:rFonts w:ascii="Calibri" w:hAnsi="Calibri" w:cs="Calibri"/>
+          <w:color w:val="auto"/>
+          <w:sz w:val="21"/>
+          <w:szCs w:val="21"/>
+        </w:rPr>
+        <w:t>David Weisberg</w:t>
+      </w:r>
+      <w:r>
+        <w:rPr>
+          <w:rFonts w:ascii="Calibri" w:hAnsi="Calibri" w:cs="Calibri"/>
+          <w:color w:val="auto"/>
+          <w:sz w:val="21"/>
+          <w:szCs w:val="21"/>
+        </w:rPr>
+        <w:t>, Foyez</w:t>
+      </w:r>
+      <w:r>
+        <w:rPr>
+          <w:rFonts w:ascii="Calibri" w:hAnsi="Calibri" w:cs="Calibri"/>
+          <w:color w:val="auto"/>
+          <w:sz w:val="21"/>
+          <w:szCs w:val="21"/>
+        </w:rPr>
+        <w:t xml:space="preserve"> Alauddin</w:t>
+      </w:r>
       <w:r>
         <w:rPr>
           <w:rFonts w:ascii="Calibri" w:hAnsi="Calibri" w:cs="Calibri"/>
@@ -9185,126 +7135,8 @@
           <w:sz w:val="21"/>
           <w:szCs w:val="21"/>
         </w:rPr>
-        <w:t xml:space="preserve">Mihir Tripathy, </w:t>
-      </w:r>
-      <w:proofErr w:type="spellStart"/>
-      <w:r>
-        <w:rPr>
-          <w:rFonts w:ascii="Calibri" w:hAnsi="Calibri" w:cs="Calibri"/>
-          <w:color w:val="auto"/>
-          <w:sz w:val="21"/>
-          <w:szCs w:val="21"/>
-        </w:rPr>
-        <w:t>Atmadeep</w:t>
-      </w:r>
-      <w:proofErr w:type="spellEnd"/>
-      <w:r>
-        <w:rPr>
-          <w:rFonts w:ascii="Calibri" w:hAnsi="Calibri" w:cs="Calibri"/>
-          <w:color w:val="auto"/>
-          <w:sz w:val="21"/>
-          <w:szCs w:val="21"/>
-        </w:rPr>
-        <w:t xml:space="preserve"> Banerjee, Stepan </w:t>
-      </w:r>
-      <w:proofErr w:type="spellStart"/>
-      <w:r>
-        <w:rPr>
-          <w:rFonts w:ascii="Calibri" w:hAnsi="Calibri" w:cs="Calibri"/>
-          <w:color w:val="auto"/>
-          <w:sz w:val="21"/>
-          <w:szCs w:val="21"/>
-        </w:rPr>
-        <w:t>Shabalin</w:t>
-      </w:r>
-      <w:proofErr w:type="spellEnd"/>
-      <w:r>
-        <w:rPr>
-          <w:rFonts w:ascii="Calibri" w:hAnsi="Calibri" w:cs="Calibri"/>
-          <w:color w:val="auto"/>
-          <w:sz w:val="21"/>
-          <w:szCs w:val="21"/>
-        </w:rPr>
-        <w:t xml:space="preserve">, </w:t>
-      </w:r>
-      <w:r>
-        <w:rPr>
-          <w:rFonts w:ascii="Calibri" w:hAnsi="Calibri" w:cs="Calibri"/>
-          <w:color w:val="auto"/>
-          <w:sz w:val="21"/>
-          <w:szCs w:val="21"/>
-        </w:rPr>
-        <w:t>David Weisberg</w:t>
-      </w:r>
-      <w:r>
-        <w:rPr>
-          <w:rFonts w:ascii="Calibri" w:hAnsi="Calibri" w:cs="Calibri"/>
-          <w:color w:val="auto"/>
-          <w:sz w:val="21"/>
-          <w:szCs w:val="21"/>
-        </w:rPr>
-        <w:t xml:space="preserve">, </w:t>
-      </w:r>
-      <w:proofErr w:type="spellStart"/>
-      <w:r>
-        <w:rPr>
-          <w:rFonts w:ascii="Calibri" w:hAnsi="Calibri" w:cs="Calibri"/>
-          <w:color w:val="auto"/>
-          <w:sz w:val="21"/>
-          <w:szCs w:val="21"/>
-        </w:rPr>
-        <w:t>Foyez</w:t>
-      </w:r>
-      <w:proofErr w:type="spellEnd"/>
-      <w:r>
-        <w:rPr>
-          <w:rFonts w:ascii="Calibri" w:hAnsi="Calibri" w:cs="Calibri"/>
-          <w:color w:val="auto"/>
-          <w:sz w:val="21"/>
-          <w:szCs w:val="21"/>
-        </w:rPr>
-        <w:t xml:space="preserve"> </w:t>
-      </w:r>
-      <w:proofErr w:type="spellStart"/>
-      <w:r>
-        <w:rPr>
-          <w:rFonts w:ascii="Calibri" w:hAnsi="Calibri" w:cs="Calibri"/>
-          <w:color w:val="auto"/>
-          <w:sz w:val="21"/>
-          <w:szCs w:val="21"/>
-        </w:rPr>
-        <w:t>Alauddin</w:t>
-      </w:r>
-      <w:proofErr w:type="spellEnd"/>
-      <w:r>
-        <w:rPr>
-          <w:rFonts w:ascii="Calibri" w:hAnsi="Calibri" w:cs="Calibri"/>
-          <w:color w:val="auto"/>
-          <w:sz w:val="21"/>
-          <w:szCs w:val="21"/>
-        </w:rPr>
-        <w:t xml:space="preserve">, </w:t>
-      </w:r>
-      <w:r>
-        <w:rPr>
-          <w:rFonts w:ascii="Calibri" w:hAnsi="Calibri" w:cs="Calibri"/>
-          <w:color w:val="auto"/>
-          <w:sz w:val="21"/>
-          <w:szCs w:val="21"/>
-        </w:rPr>
-        <w:t xml:space="preserve">Nathalie </w:t>
-      </w:r>
-      <w:proofErr w:type="spellStart"/>
-      <w:r>
-        <w:rPr>
-          <w:rFonts w:ascii="Calibri" w:hAnsi="Calibri" w:cs="Calibri"/>
-          <w:color w:val="auto"/>
-          <w:sz w:val="21"/>
-          <w:szCs w:val="21"/>
-        </w:rPr>
-        <w:t>Verlinde</w:t>
-      </w:r>
-      <w:proofErr w:type="spellEnd"/>
+        <w:t>Nathalie Verlinde</w:t>
+      </w:r>
       <w:r>
         <w:rPr>
           <w:rFonts w:ascii="Calibri" w:hAnsi="Calibri" w:cs="Calibri"/>
@@ -9434,23 +7266,13 @@
         </w:rPr>
         <w:t xml:space="preserve"> </w:t>
       </w:r>
-      <w:proofErr w:type="spellStart"/>
-      <w:r>
-        <w:rPr>
-          <w:rFonts w:ascii="Calibri" w:hAnsi="Calibri" w:cs="Calibri"/>
-          <w:sz w:val="21"/>
-          <w:szCs w:val="21"/>
-        </w:rPr>
-        <w:t>NeuroImage</w:t>
-      </w:r>
-      <w:proofErr w:type="spellEnd"/>
-      <w:r>
-        <w:rPr>
-          <w:rFonts w:ascii="Calibri" w:hAnsi="Calibri" w:cs="Calibri"/>
-          <w:sz w:val="21"/>
-          <w:szCs w:val="21"/>
-        </w:rPr>
-        <w:t xml:space="preserve">; </w:t>
+      <w:r>
+        <w:rPr>
+          <w:rFonts w:ascii="Calibri" w:hAnsi="Calibri" w:cs="Calibri"/>
+          <w:sz w:val="21"/>
+          <w:szCs w:val="21"/>
+        </w:rPr>
+        <w:t xml:space="preserve">NeuroImage; </w:t>
       </w:r>
       <w:r>
         <w:rPr>
@@ -9589,7 +7411,6 @@
         </w:rPr>
       </w:pPr>
       <w:hyperlink r:id="rId32" w:history="1">
-        <w:proofErr w:type="spellStart"/>
         <w:r>
           <w:rPr>
             <w:rStyle w:val="Hyperlink"/>
@@ -9597,7 +7418,6 @@
           </w:rPr>
           <w:t>MedARC</w:t>
         </w:r>
-        <w:proofErr w:type="spellEnd"/>
       </w:hyperlink>
       <w:r>
         <w:rPr>
@@ -9846,7 +7666,7 @@
           <w:sz w:val="22"/>
           <w:szCs w:val="22"/>
         </w:rPr>
-        <w:t>simulated data.</w:t>
+        <w:t>simulated data</w:t>
       </w:r>
     </w:p>
     <w:p>
@@ -9865,7 +7685,6 @@
         </w:rPr>
       </w:pPr>
       <w:hyperlink r:id="rId34" w:history="1">
-        <w:proofErr w:type="spellStart"/>
         <w:r>
           <w:rPr>
             <w:rStyle w:val="Hyperlink"/>
@@ -9873,7 +7692,6 @@
           </w:rPr>
           <w:t>OnNeuro</w:t>
         </w:r>
-        <w:proofErr w:type="spellEnd"/>
       </w:hyperlink>
       <w:r>
         <w:rPr>
@@ -10298,14 +8116,12 @@
           <w:szCs w:val="22"/>
         </w:rPr>
       </w:pPr>
-      <w:proofErr w:type="spellStart"/>
       <w:r>
         <w:rPr>
           <w:rFonts w:ascii="Calibri" w:hAnsi="Calibri" w:cs="Calibri"/>
         </w:rPr>
         <w:t>NeuroHackademy</w:t>
       </w:r>
-      <w:proofErr w:type="spellEnd"/>
       <w:r>
         <w:rPr>
           <w:rFonts w:ascii="Calibri" w:hAnsi="Calibri" w:cs="Calibri"/>
@@ -10424,7 +8240,6 @@
         <w:t xml:space="preserve"> </w:t>
       </w:r>
       <w:hyperlink r:id="rId35" w:history="1">
-        <w:proofErr w:type="spellStart"/>
         <w:r>
           <w:rPr>
             <w:rStyle w:val="Hyperlink"/>
@@ -10435,7 +8250,6 @@
           </w:rPr>
           <w:t>EduCortex</w:t>
         </w:r>
-        <w:proofErr w:type="spellEnd"/>
       </w:hyperlink>
       <w:r>
         <w:rPr>

</xml_diff>

<commit_message>
typo and reordered curated projects
</commit_message>
<xml_diff>
--- a/images/Scotti_CV.docx
+++ b/images/Scotti_CV.docx
@@ -2138,13 +2138,124 @@
         <w:spacing w:before="80" w:after="3"/>
         <w:rPr>
           <w:rFonts w:ascii="Calibri" w:hAnsi="Calibri" w:cs="Calibri"/>
-          <w:color w:val="auto"/>
           <w:sz w:val="21"/>
           <w:szCs w:val="21"/>
           <w:u w:val="single"/>
         </w:rPr>
       </w:pPr>
       <w:hyperlink r:id="rId20" w:history="1">
+        <w:r>
+          <w:rPr>
+            <w:rStyle w:val="Hyperlink"/>
+            <w:rFonts w:ascii="Calibri" w:hAnsi="Calibri" w:cs="Calibri"/>
+            <w:sz w:val="21"/>
+            <w:szCs w:val="21"/>
+            <w:u w:val="single"/>
+          </w:rPr>
+          <w:t>Reconstructing the Mind’s Eye: fMRI-to-Image with Contrastive Learning and Diffusion Priors</w:t>
+        </w:r>
+      </w:hyperlink>
+    </w:p>
+    <w:p>
+      <w:pPr>
+        <w:pStyle w:val="Default"/>
+        <w:spacing w:after="3"/>
+        <w:rPr>
+          <w:rFonts w:ascii="Calibri" w:hAnsi="Calibri" w:cs="Calibri"/>
+          <w:sz w:val="21"/>
+          <w:szCs w:val="21"/>
+        </w:rPr>
+      </w:pPr>
+      <w:r>
+        <w:rPr>
+          <w:rFonts w:ascii="Calibri" w:hAnsi="Calibri" w:cs="Calibri"/>
+          <w:sz w:val="21"/>
+          <w:szCs w:val="21"/>
+        </w:rPr>
+        <w:t>First-author publication in NeurIPS 2023 (spotlight)</w:t>
+      </w:r>
+    </w:p>
+    <w:p>
+      <w:pPr>
+        <w:pStyle w:val="Default"/>
+        <w:numPr>
+          <w:ilvl w:val="1"/>
+          <w:numId w:val="11"/>
+        </w:numPr>
+        <w:spacing w:after="3"/>
+        <w:rPr>
+          <w:rFonts w:ascii="Calibri" w:hAnsi="Calibri" w:cs="Calibri"/>
+          <w:color w:val="auto"/>
+          <w:sz w:val="21"/>
+          <w:szCs w:val="21"/>
+        </w:rPr>
+      </w:pPr>
+      <w:r>
+        <w:rPr>
+          <w:rFonts w:ascii="Calibri" w:hAnsi="Calibri" w:cs="Calibri"/>
+          <w:color w:val="auto"/>
+          <w:sz w:val="21"/>
+          <w:szCs w:val="21"/>
+        </w:rPr>
+        <w:t xml:space="preserve">Novel soft contrastive loss inspired by knowledge </w:t>
+      </w:r>
+      <w:r>
+        <w:rPr>
+          <w:rFonts w:ascii="Calibri" w:hAnsi="Calibri" w:cs="Calibri"/>
+          <w:color w:val="auto"/>
+          <w:sz w:val="21"/>
+          <w:szCs w:val="21"/>
+        </w:rPr>
+        <w:t>distillation</w:t>
+      </w:r>
+    </w:p>
+    <w:p>
+      <w:pPr>
+        <w:pStyle w:val="Default"/>
+        <w:numPr>
+          <w:ilvl w:val="1"/>
+          <w:numId w:val="11"/>
+        </w:numPr>
+        <w:spacing w:after="3"/>
+        <w:rPr>
+          <w:rFonts w:ascii="Calibri" w:hAnsi="Calibri" w:cs="Calibri"/>
+          <w:color w:val="auto"/>
+          <w:sz w:val="21"/>
+          <w:szCs w:val="21"/>
+        </w:rPr>
+      </w:pPr>
+      <w:r>
+        <w:rPr>
+          <w:rFonts w:ascii="Calibri" w:hAnsi="Calibri" w:cs="Calibri"/>
+          <w:color w:val="auto"/>
+          <w:sz w:val="21"/>
+          <w:szCs w:val="21"/>
+        </w:rPr>
+        <w:t>Large-scale FAISS retrieval from brain embeddings to image embeddings</w:t>
+      </w:r>
+      <w:r>
+        <w:rPr>
+          <w:rFonts w:ascii="Calibri" w:hAnsi="Calibri" w:cs="Calibri"/>
+          <w:color w:val="auto"/>
+          <w:sz w:val="21"/>
+          <w:szCs w:val="21"/>
+        </w:rPr>
+        <w:t xml:space="preserve"> nearest neighbor</w:t>
+      </w:r>
+    </w:p>
+    <w:p>
+      <w:pPr>
+        <w:pStyle w:val="Default"/>
+        <w:spacing w:before="80" w:after="3"/>
+        <w:rPr>
+          <w:rFonts w:ascii="Calibri" w:hAnsi="Calibri" w:cs="Calibri"/>
+          <w:color w:val="auto"/>
+          <w:sz w:val="21"/>
+          <w:szCs w:val="21"/>
+          <w:u w:val="single"/>
+        </w:rPr>
+      </w:pPr>
+      <w:hyperlink r:id="rId21" w:history="1">
         <w:r>
           <w:rPr>
             <w:rStyle w:val="Hyperlink"/>
@@ -2220,7 +2331,7 @@
         </w:rPr>
         <w:t xml:space="preserve">on </w:t>
       </w:r>
-      <w:hyperlink r:id="rId21" w:history="1">
+      <w:hyperlink r:id="rId22" w:history="1">
         <w:r>
           <w:rPr>
             <w:rStyle w:val="Hyperlink"/>
@@ -2264,36 +2375,9 @@
           <w:sz w:val="21"/>
           <w:szCs w:val="21"/>
         </w:rPr>
-        <w:t xml:space="preserve">Open-source </w:t>
-      </w:r>
-      <w:r>
-        <w:rPr>
-          <w:rFonts w:ascii="Calibri" w:hAnsi="Calibri" w:cs="Calibri"/>
-          <w:color w:val="auto"/>
-          <w:sz w:val="21"/>
-          <w:szCs w:val="21"/>
-        </w:rPr>
-        <w:t xml:space="preserve">browser game demonstrating novel prompting techniques </w:t>
-      </w:r>
-      <w:r>
-        <w:rPr>
-          <w:rFonts w:ascii="Calibri" w:hAnsi="Calibri" w:cs="Calibri"/>
-          <w:color w:val="auto"/>
-          <w:sz w:val="21"/>
-          <w:szCs w:val="21"/>
-        </w:rPr>
-        <w:t xml:space="preserve">to </w:t>
-      </w:r>
-      <w:r>
-        <w:rPr>
-          <w:rFonts w:ascii="Calibri" w:hAnsi="Calibri" w:cs="Calibri"/>
-          <w:color w:val="auto"/>
-          <w:sz w:val="21"/>
-          <w:szCs w:val="21"/>
-        </w:rPr>
-        <w:t xml:space="preserve">bypass </w:t>
-      </w:r>
-      <w:hyperlink r:id="rId22" w:history="1">
+        <w:t xml:space="preserve">Open-source browser game demonstrating novel prompting techniques to bypass </w:t>
+      </w:r>
+      <w:hyperlink r:id="rId23" w:history="1">
         <w:r>
           <w:rPr>
             <w:rStyle w:val="Hyperlink"/>
@@ -2327,136 +2411,7 @@
           <w:sz w:val="21"/>
           <w:szCs w:val="21"/>
         </w:rPr>
-        <w:t>Used</w:t>
-      </w:r>
-      <w:r>
-        <w:rPr>
-          <w:rFonts w:ascii="Calibri" w:hAnsi="Calibri" w:cs="Calibri"/>
-          <w:color w:val="auto"/>
-          <w:sz w:val="21"/>
-          <w:szCs w:val="21"/>
-        </w:rPr>
-        <w:t xml:space="preserve"> by the state policy of Germany (NRW) for Gamescom convention</w:t>
-      </w:r>
-      <w:r>
-        <w:rPr>
-          <w:rFonts w:ascii="Calibri" w:hAnsi="Calibri" w:cs="Calibri"/>
-          <w:color w:val="auto"/>
-          <w:sz w:val="21"/>
-          <w:szCs w:val="21"/>
-        </w:rPr>
-        <w:t xml:space="preserve"> (modified for translation + branding)</w:t>
-      </w:r>
-    </w:p>
-    <w:p>
-      <w:pPr>
-        <w:pStyle w:val="Default"/>
-        <w:spacing w:before="80" w:after="3"/>
-        <w:rPr>
-          <w:rFonts w:ascii="Calibri" w:hAnsi="Calibri" w:cs="Calibri"/>
-          <w:sz w:val="21"/>
-          <w:szCs w:val="21"/>
-          <w:u w:val="single"/>
-        </w:rPr>
-      </w:pPr>
-      <w:hyperlink r:id="rId23" w:history="1">
-        <w:r>
-          <w:rPr>
-            <w:rStyle w:val="Hyperlink"/>
-            <w:rFonts w:ascii="Calibri" w:hAnsi="Calibri" w:cs="Calibri"/>
-            <w:sz w:val="21"/>
-            <w:szCs w:val="21"/>
-            <w:u w:val="single"/>
-          </w:rPr>
-          <w:t>Reconstructing the Mind’s Eye: fMRI-to-Image with Contrastive Learning and Diffusion Priors</w:t>
-        </w:r>
-      </w:hyperlink>
-    </w:p>
-    <w:p>
-      <w:pPr>
-        <w:pStyle w:val="Default"/>
-        <w:spacing w:after="3"/>
-        <w:rPr>
-          <w:rFonts w:ascii="Calibri" w:hAnsi="Calibri" w:cs="Calibri"/>
-          <w:sz w:val="21"/>
-          <w:szCs w:val="21"/>
-        </w:rPr>
-      </w:pPr>
-      <w:r>
-        <w:rPr>
-          <w:rFonts w:ascii="Calibri" w:hAnsi="Calibri" w:cs="Calibri"/>
-          <w:sz w:val="21"/>
-          <w:szCs w:val="21"/>
-        </w:rPr>
-        <w:t>First-author publication in NeurIPS 2023 (spotlight)</w:t>
-      </w:r>
-    </w:p>
-    <w:p>
-      <w:pPr>
-        <w:pStyle w:val="Default"/>
-        <w:numPr>
-          <w:ilvl w:val="1"/>
-          <w:numId w:val="11"/>
-        </w:numPr>
-        <w:spacing w:after="3"/>
-        <w:rPr>
-          <w:rFonts w:ascii="Calibri" w:hAnsi="Calibri" w:cs="Calibri"/>
-          <w:color w:val="auto"/>
-          <w:sz w:val="21"/>
-          <w:szCs w:val="21"/>
-        </w:rPr>
-      </w:pPr>
-      <w:r>
-        <w:rPr>
-          <w:rFonts w:ascii="Calibri" w:hAnsi="Calibri" w:cs="Calibri"/>
-          <w:color w:val="auto"/>
-          <w:sz w:val="21"/>
-          <w:szCs w:val="21"/>
-        </w:rPr>
-        <w:t xml:space="preserve">Novel soft contrastive loss inspired by knowledge </w:t>
-      </w:r>
-      <w:r>
-        <w:rPr>
-          <w:rFonts w:ascii="Calibri" w:hAnsi="Calibri" w:cs="Calibri"/>
-          <w:color w:val="auto"/>
-          <w:sz w:val="21"/>
-          <w:szCs w:val="21"/>
-        </w:rPr>
-        <w:t>distillation</w:t>
-      </w:r>
-    </w:p>
-    <w:p>
-      <w:pPr>
-        <w:pStyle w:val="Default"/>
-        <w:numPr>
-          <w:ilvl w:val="1"/>
-          <w:numId w:val="11"/>
-        </w:numPr>
-        <w:spacing w:after="3"/>
-        <w:rPr>
-          <w:rFonts w:ascii="Calibri" w:hAnsi="Calibri" w:cs="Calibri"/>
-          <w:color w:val="auto"/>
-          <w:sz w:val="21"/>
-          <w:szCs w:val="21"/>
-        </w:rPr>
-      </w:pPr>
-      <w:r>
-        <w:rPr>
-          <w:rFonts w:ascii="Calibri" w:hAnsi="Calibri" w:cs="Calibri"/>
-          <w:color w:val="auto"/>
-          <w:sz w:val="21"/>
-          <w:szCs w:val="21"/>
-        </w:rPr>
-        <w:t>Large-scale FAISS retrieval from brain embeddings to image embeddings</w:t>
-      </w:r>
-      <w:r>
-        <w:rPr>
-          <w:rFonts w:ascii="Calibri" w:hAnsi="Calibri" w:cs="Calibri"/>
-          <w:color w:val="auto"/>
-          <w:sz w:val="21"/>
-          <w:szCs w:val="21"/>
-        </w:rPr>
-        <w:t xml:space="preserve"> nearest neighbor</w:t>
+        <w:t>Used by the state police of Germany (NRW) for Gamescom convention (modified for translation + branding)</w:t>
       </w:r>
     </w:p>
     <w:p>
@@ -13474,6 +13429,7 @@
   <w:style w:type="character" w:default="1" w:styleId="DefaultParagraphFont">
     <w:name w:val="Default Paragraph Font"/>
     <w:uiPriority w:val="1"/>
+    <w:semiHidden/>
     <w:unhideWhenUsed/>
   </w:style>
   <w:style w:type="table" w:default="1" w:styleId="TableNormal">

</xml_diff>

<commit_message>
in-press to In Press
</commit_message>
<xml_diff>
--- a/images/Scotti_CV.docx
+++ b/images/Scotti_CV.docx
@@ -5092,7 +5092,31 @@
           <w:sz w:val="17"/>
           <w:szCs w:val="17"/>
         </w:rPr>
-        <w:t>in-press</w:t>
+        <w:t>I</w:t>
+      </w:r>
+      <w:r>
+        <w:rPr>
+          <w:rFonts w:ascii="Calibri" w:hAnsi="Calibri" w:cs="Calibri"/>
+          <w:sz w:val="17"/>
+          <w:szCs w:val="17"/>
+        </w:rPr>
+        <w:t>n</w:t>
+      </w:r>
+      <w:r>
+        <w:rPr>
+          <w:rFonts w:ascii="Calibri" w:hAnsi="Calibri" w:cs="Calibri"/>
+          <w:sz w:val="17"/>
+          <w:szCs w:val="17"/>
+        </w:rPr>
+        <w:t xml:space="preserve"> P</w:t>
+      </w:r>
+      <w:r>
+        <w:rPr>
+          <w:rFonts w:ascii="Calibri" w:hAnsi="Calibri" w:cs="Calibri"/>
+          <w:sz w:val="17"/>
+          <w:szCs w:val="17"/>
+        </w:rPr>
+        <w:t>ress</w:t>
       </w:r>
       <w:r>
         <w:rPr>

</xml_diff>

<commit_message>
nature comm paper published
</commit_message>
<xml_diff>
--- a/images/Scotti_CV.docx
+++ b/images/Scotti_CV.docx
@@ -32,8 +32,21 @@
           <w:color w:val="auto"/>
           <w:sz w:val="40"/>
         </w:rPr>
-        <w:t>, Ph.D</w:t>
-      </w:r>
+        <w:t xml:space="preserve">, </w:t>
+      </w:r>
+      <w:proofErr w:type="spellStart"/>
+      <w:proofErr w:type="gramStart"/>
+      <w:r>
+        <w:rPr>
+          <w:rFonts w:ascii="Calibri" w:hAnsi="Calibri" w:cs="Calibri"/>
+          <w:b/>
+          <w:color w:val="auto"/>
+          <w:sz w:val="40"/>
+        </w:rPr>
+        <w:t>Ph.D</w:t>
+      </w:r>
+      <w:proofErr w:type="spellEnd"/>
+      <w:proofErr w:type="gramEnd"/>
     </w:p>
     <w:p>
       <w:pPr>
@@ -224,6 +237,7 @@
         </w:rPr>
         <w:tab/>
       </w:r>
+      <w:proofErr w:type="gramStart"/>
       <w:r>
         <w:rPr>
           <w:rFonts w:ascii="Calibri" w:hAnsi="Calibri" w:cs="Calibri"/>
@@ -243,6 +257,7 @@
         </w:rPr>
         <w:tab/>
       </w:r>
+      <w:proofErr w:type="gramEnd"/>
       <w:r>
         <w:rPr>
           <w:rFonts w:ascii="Calibri" w:hAnsi="Calibri" w:cs="Calibri"/>
@@ -338,8 +353,9 @@
           <w:iCs/>
           <w:color w:val="auto"/>
         </w:rPr>
-        <w:t>Head of Neuro</w:t>
-      </w:r>
+        <w:t xml:space="preserve">Head of </w:t>
+      </w:r>
+      <w:proofErr w:type="spellStart"/>
       <w:r>
         <w:rPr>
           <w:rFonts w:ascii="Calibri" w:hAnsi="Calibri" w:cs="Calibri"/>
@@ -347,7 +363,7 @@
           <w:iCs/>
           <w:color w:val="auto"/>
         </w:rPr>
-        <w:t>AI</w:t>
+        <w:t>Neuro</w:t>
       </w:r>
       <w:r>
         <w:rPr>
@@ -356,8 +372,9 @@
           <w:iCs/>
           <w:color w:val="auto"/>
         </w:rPr>
-        <w:t xml:space="preserve">, </w:t>
-      </w:r>
+        <w:t>AI</w:t>
+      </w:r>
+      <w:proofErr w:type="spellEnd"/>
       <w:r>
         <w:rPr>
           <w:rFonts w:ascii="Calibri" w:hAnsi="Calibri" w:cs="Calibri"/>
@@ -365,7 +382,36 @@
           <w:iCs/>
           <w:color w:val="auto"/>
         </w:rPr>
-        <w:t xml:space="preserve">Principal Investigator of the MedARC Neuroimaging &amp; AI Lab </w:t>
+        <w:t xml:space="preserve">, </w:t>
+      </w:r>
+      <w:r>
+        <w:rPr>
+          <w:rFonts w:ascii="Calibri" w:hAnsi="Calibri" w:cs="Calibri"/>
+          <w:bCs/>
+          <w:iCs/>
+          <w:color w:val="auto"/>
+        </w:rPr>
+        <w:t xml:space="preserve">Principal Investigator of the </w:t>
+      </w:r>
+      <w:proofErr w:type="spellStart"/>
+      <w:r>
+        <w:rPr>
+          <w:rFonts w:ascii="Calibri" w:hAnsi="Calibri" w:cs="Calibri"/>
+          <w:bCs/>
+          <w:iCs/>
+          <w:color w:val="auto"/>
+        </w:rPr>
+        <w:t>MedARC</w:t>
+      </w:r>
+      <w:proofErr w:type="spellEnd"/>
+      <w:r>
+        <w:rPr>
+          <w:rFonts w:ascii="Calibri" w:hAnsi="Calibri" w:cs="Calibri"/>
+          <w:bCs/>
+          <w:iCs/>
+          <w:color w:val="auto"/>
+        </w:rPr>
+        <w:t xml:space="preserve"> Neuroimaging &amp; AI Lab </w:t>
       </w:r>
       <w:r>
         <w:rPr>
@@ -415,8 +461,9 @@
           <w:sz w:val="21"/>
           <w:szCs w:val="21"/>
         </w:rPr>
-        <w:t xml:space="preserve">Published in NeurIPS and ICML, </w:t>
-      </w:r>
+        <w:t xml:space="preserve">Published in </w:t>
+      </w:r>
+      <w:proofErr w:type="spellStart"/>
       <w:r>
         <w:rPr>
           <w:rFonts w:ascii="Calibri" w:hAnsi="Calibri" w:cs="Calibri"/>
@@ -426,8 +473,9 @@
           <w:sz w:val="21"/>
           <w:szCs w:val="21"/>
         </w:rPr>
-        <w:t>reconstructing</w:t>
-      </w:r>
+        <w:t>NeurIPS</w:t>
+      </w:r>
+      <w:proofErr w:type="spellEnd"/>
       <w:r>
         <w:rPr>
           <w:rFonts w:ascii="Calibri" w:hAnsi="Calibri" w:cs="Calibri"/>
@@ -437,7 +485,7 @@
           <w:sz w:val="21"/>
           <w:szCs w:val="21"/>
         </w:rPr>
-        <w:t xml:space="preserve"> seen images from fMRI brain activity using contrastive learning and denoising diffusion models. Fine-tuned </w:t>
+        <w:t xml:space="preserve"> and ICML, </w:t>
       </w:r>
       <w:r>
         <w:rPr>
@@ -448,7 +496,7 @@
           <w:sz w:val="21"/>
           <w:szCs w:val="21"/>
         </w:rPr>
-        <w:t xml:space="preserve">the </w:t>
+        <w:t>reconstructing</w:t>
       </w:r>
       <w:r>
         <w:rPr>
@@ -459,7 +507,7 @@
           <w:sz w:val="21"/>
           <w:szCs w:val="21"/>
         </w:rPr>
-        <w:t>Stable Diffusion XL</w:t>
+        <w:t xml:space="preserve"> seen images from fMRI brain activity using contrastive learning and denoising diffusion models. Fine-tuned </w:t>
       </w:r>
       <w:r>
         <w:rPr>
@@ -470,7 +518,7 @@
           <w:sz w:val="21"/>
           <w:szCs w:val="21"/>
         </w:rPr>
-        <w:t xml:space="preserve"> model to </w:t>
+        <w:t xml:space="preserve">the </w:t>
       </w:r>
       <w:r>
         <w:rPr>
@@ -481,7 +529,7 @@
           <w:sz w:val="21"/>
           <w:szCs w:val="21"/>
         </w:rPr>
-        <w:t>attain</w:t>
+        <w:t>Stable Diffusion XL</w:t>
       </w:r>
       <w:r>
         <w:rPr>
@@ -492,7 +540,53 @@
           <w:sz w:val="21"/>
           <w:szCs w:val="21"/>
         </w:rPr>
-        <w:t xml:space="preserve"> SOTA unCLIP performance.</w:t>
+        <w:t xml:space="preserve"> model to </w:t>
+      </w:r>
+      <w:r>
+        <w:rPr>
+          <w:rFonts w:ascii="Calibri" w:hAnsi="Calibri" w:cs="Calibri"/>
+          <w:bCs/>
+          <w:iCs/>
+          <w:color w:val="auto"/>
+          <w:sz w:val="21"/>
+          <w:szCs w:val="21"/>
+        </w:rPr>
+        <w:t>attain</w:t>
+      </w:r>
+      <w:r>
+        <w:rPr>
+          <w:rFonts w:ascii="Calibri" w:hAnsi="Calibri" w:cs="Calibri"/>
+          <w:bCs/>
+          <w:iCs/>
+          <w:color w:val="auto"/>
+          <w:sz w:val="21"/>
+          <w:szCs w:val="21"/>
+        </w:rPr>
+        <w:t xml:space="preserve"> SOTA </w:t>
+      </w:r>
+      <w:proofErr w:type="spellStart"/>
+      <w:r>
+        <w:rPr>
+          <w:rFonts w:ascii="Calibri" w:hAnsi="Calibri" w:cs="Calibri"/>
+          <w:bCs/>
+          <w:iCs/>
+          <w:color w:val="auto"/>
+          <w:sz w:val="21"/>
+          <w:szCs w:val="21"/>
+        </w:rPr>
+        <w:t>unCLIP</w:t>
+      </w:r>
+      <w:proofErr w:type="spellEnd"/>
+      <w:r>
+        <w:rPr>
+          <w:rFonts w:ascii="Calibri" w:hAnsi="Calibri" w:cs="Calibri"/>
+          <w:bCs/>
+          <w:iCs/>
+          <w:color w:val="auto"/>
+          <w:sz w:val="21"/>
+          <w:szCs w:val="21"/>
+        </w:rPr>
+        <w:t xml:space="preserve"> performance.</w:t>
       </w:r>
     </w:p>
     <w:p>
@@ -763,6 +857,7 @@
         </w:rPr>
         <w:t xml:space="preserve"> (PI: Dr. Ken Norman)</w:t>
       </w:r>
+      <w:proofErr w:type="gramStart"/>
       <w:r>
         <w:rPr>
           <w:rFonts w:ascii="Calibri" w:hAnsi="Calibri" w:cs="Calibri"/>
@@ -782,6 +877,7 @@
         </w:rPr>
         <w:tab/>
       </w:r>
+      <w:proofErr w:type="gramEnd"/>
       <w:r>
         <w:rPr>
           <w:rFonts w:ascii="Calibri" w:hAnsi="Calibri" w:cs="Calibri"/>
@@ -1105,8 +1201,17 @@
           <w:rFonts w:ascii="Calibri" w:hAnsi="Calibri" w:cs="Calibri"/>
           <w:color w:val="auto"/>
         </w:rPr>
-        <w:t>(PI: Dr. Julie Golomb</w:t>
-      </w:r>
+        <w:t xml:space="preserve">(PI: Dr. Julie </w:t>
+      </w:r>
+      <w:proofErr w:type="spellStart"/>
+      <w:r>
+        <w:rPr>
+          <w:rFonts w:ascii="Calibri" w:hAnsi="Calibri" w:cs="Calibri"/>
+          <w:color w:val="auto"/>
+        </w:rPr>
+        <w:t>Golomb</w:t>
+      </w:r>
+      <w:proofErr w:type="spellEnd"/>
       <w:r>
         <w:rPr>
           <w:rFonts w:ascii="Calibri" w:hAnsi="Calibri" w:cs="Calibri"/>
@@ -1331,8 +1436,17 @@
           <w:rFonts w:ascii="Calibri" w:hAnsi="Calibri" w:cs="Calibri"/>
           <w:color w:val="auto"/>
         </w:rPr>
-        <w:t>(PI: Dr. Sarah Shomstein</w:t>
-      </w:r>
+        <w:t xml:space="preserve">(PI: Dr. Sarah </w:t>
+      </w:r>
+      <w:proofErr w:type="spellStart"/>
+      <w:r>
+        <w:rPr>
+          <w:rFonts w:ascii="Calibri" w:hAnsi="Calibri" w:cs="Calibri"/>
+          <w:color w:val="auto"/>
+        </w:rPr>
+        <w:t>Shomstein</w:t>
+      </w:r>
+      <w:proofErr w:type="spellEnd"/>
       <w:r>
         <w:rPr>
           <w:rFonts w:ascii="Calibri" w:hAnsi="Calibri" w:cs="Calibri"/>
@@ -1345,8 +1459,17 @@
           <w:rFonts w:ascii="Calibri" w:hAnsi="Calibri" w:cs="Calibri"/>
           <w:color w:val="auto"/>
         </w:rPr>
-        <w:t>Dr. Steve Mitroff</w:t>
-      </w:r>
+        <w:t xml:space="preserve">Dr. Steve </w:t>
+      </w:r>
+      <w:proofErr w:type="spellStart"/>
+      <w:r>
+        <w:rPr>
+          <w:rFonts w:ascii="Calibri" w:hAnsi="Calibri" w:cs="Calibri"/>
+          <w:color w:val="auto"/>
+        </w:rPr>
+        <w:t>Mitroff</w:t>
+      </w:r>
+      <w:proofErr w:type="spellEnd"/>
       <w:r>
         <w:rPr>
           <w:rFonts w:ascii="Calibri" w:hAnsi="Calibri" w:cs="Calibri"/>
@@ -1702,6 +1825,7 @@
         </w:rPr>
       </w:pPr>
       <w:hyperlink r:id="rId16" w:history="1">
+        <w:proofErr w:type="spellStart"/>
         <w:r>
           <w:rPr>
             <w:rStyle w:val="Hyperlink"/>
@@ -1709,7 +1833,17 @@
             <w:sz w:val="21"/>
             <w:szCs w:val="21"/>
           </w:rPr>
-          <w:t>FujiFilm collaboration: mental imagery reconstruction</w:t>
+          <w:t>FujiFilm</w:t>
+        </w:r>
+        <w:proofErr w:type="spellEnd"/>
+        <w:r>
+          <w:rPr>
+            <w:rStyle w:val="Hyperlink"/>
+            <w:rFonts w:ascii="Calibri" w:hAnsi="Calibri" w:cs="Calibri"/>
+            <w:sz w:val="21"/>
+            <w:szCs w:val="21"/>
+          </w:rPr>
+          <w:t xml:space="preserve"> collaboration: mental imagery reconstruction</w:t>
         </w:r>
       </w:hyperlink>
     </w:p>
@@ -1810,8 +1944,19 @@
             <w:sz w:val="21"/>
             <w:szCs w:val="21"/>
           </w:rPr>
-          <w:t>Established industrial partnership between Stability AI x Princeton University to support neuroAI</w:t>
+          <w:t xml:space="preserve">Established industrial partnership between Stability AI x Princeton University to support </w:t>
         </w:r>
+        <w:proofErr w:type="spellStart"/>
+        <w:r>
+          <w:rPr>
+            <w:rStyle w:val="Hyperlink"/>
+            <w:rFonts w:ascii="Calibri" w:hAnsi="Calibri" w:cs="Calibri"/>
+            <w:sz w:val="21"/>
+            <w:szCs w:val="21"/>
+          </w:rPr>
+          <w:t>neuroAI</w:t>
+        </w:r>
+        <w:proofErr w:type="spellEnd"/>
       </w:hyperlink>
     </w:p>
     <w:p>
@@ -2129,7 +2274,27 @@
           <w:sz w:val="21"/>
           <w:szCs w:val="21"/>
         </w:rPr>
-        <w:t xml:space="preserve"> SOTA unCLIP performance</w:t>
+        <w:t xml:space="preserve"> SOTA </w:t>
+      </w:r>
+      <w:proofErr w:type="spellStart"/>
+      <w:r>
+        <w:rPr>
+          <w:rFonts w:ascii="Calibri" w:hAnsi="Calibri" w:cs="Calibri"/>
+          <w:color w:val="auto"/>
+          <w:sz w:val="21"/>
+          <w:szCs w:val="21"/>
+        </w:rPr>
+        <w:t>unCLIP</w:t>
+      </w:r>
+      <w:proofErr w:type="spellEnd"/>
+      <w:r>
+        <w:rPr>
+          <w:rFonts w:ascii="Calibri" w:hAnsi="Calibri" w:cs="Calibri"/>
+          <w:color w:val="auto"/>
+          <w:sz w:val="21"/>
+          <w:szCs w:val="21"/>
+        </w:rPr>
+        <w:t xml:space="preserve"> performance</w:t>
       </w:r>
     </w:p>
     <w:p>
@@ -2172,7 +2337,25 @@
           <w:sz w:val="21"/>
           <w:szCs w:val="21"/>
         </w:rPr>
-        <w:t>First-author publication in NeurIPS 2023 (spotlight)</w:t>
+        <w:t xml:space="preserve">First-author publication in </w:t>
+      </w:r>
+      <w:proofErr w:type="spellStart"/>
+      <w:r>
+        <w:rPr>
+          <w:rFonts w:ascii="Calibri" w:hAnsi="Calibri" w:cs="Calibri"/>
+          <w:sz w:val="21"/>
+          <w:szCs w:val="21"/>
+        </w:rPr>
+        <w:t>NeurIPS</w:t>
+      </w:r>
+      <w:proofErr w:type="spellEnd"/>
+      <w:r>
+        <w:rPr>
+          <w:rFonts w:ascii="Calibri" w:hAnsi="Calibri" w:cs="Calibri"/>
+          <w:sz w:val="21"/>
+          <w:szCs w:val="21"/>
+        </w:rPr>
+        <w:t xml:space="preserve"> 2023 (spotlight)</w:t>
       </w:r>
     </w:p>
     <w:p>
@@ -2426,6 +2609,7 @@
         </w:rPr>
       </w:pPr>
       <w:hyperlink r:id="rId24" w:history="1">
+        <w:proofErr w:type="spellStart"/>
         <w:r>
           <w:rPr>
             <w:rStyle w:val="Hyperlink"/>
@@ -2434,7 +2618,18 @@
             <w:szCs w:val="21"/>
             <w:u w:val="single"/>
           </w:rPr>
-          <w:t xml:space="preserve">EduCortex: </w:t>
+          <w:t>EduCortex</w:t>
+        </w:r>
+        <w:proofErr w:type="spellEnd"/>
+        <w:r>
+          <w:rPr>
+            <w:rStyle w:val="Hyperlink"/>
+            <w:rFonts w:ascii="Calibri" w:hAnsi="Calibri" w:cs="Calibri"/>
+            <w:sz w:val="21"/>
+            <w:szCs w:val="21"/>
+            <w:u w:val="single"/>
+          </w:rPr>
+          <w:t xml:space="preserve">: </w:t>
         </w:r>
         <w:r>
           <w:rPr>
@@ -2757,17 +2952,35 @@
         </w:rPr>
         <w:t xml:space="preserve"> (</w:t>
       </w:r>
-      <w:hyperlink r:id="rId26" w:history="1">
-        <w:r>
-          <w:rPr>
-            <w:rStyle w:val="Hyperlink"/>
-            <w:rFonts w:ascii="Calibri" w:hAnsi="Calibri" w:cs="Calibri"/>
-            <w:sz w:val="21"/>
-            <w:szCs w:val="21"/>
-          </w:rPr>
-          <w:t>PyPI</w:t>
-        </w:r>
-      </w:hyperlink>
+      <w:proofErr w:type="spellStart"/>
+      <w:r>
+        <w:fldChar w:fldCharType="begin"/>
+      </w:r>
+      <w:r>
+        <w:instrText>HYPERLINK "https://pypi.org/project/inverted-encoding/"</w:instrText>
+      </w:r>
+      <w:r>
+        <w:fldChar w:fldCharType="separate"/>
+      </w:r>
+      <w:r>
+        <w:rPr>
+          <w:rStyle w:val="Hyperlink"/>
+          <w:rFonts w:ascii="Calibri" w:hAnsi="Calibri" w:cs="Calibri"/>
+          <w:sz w:val="21"/>
+          <w:szCs w:val="21"/>
+        </w:rPr>
+        <w:t>PyPI</w:t>
+      </w:r>
+      <w:proofErr w:type="spellEnd"/>
+      <w:r>
+        <w:rPr>
+          <w:rStyle w:val="Hyperlink"/>
+          <w:rFonts w:ascii="Calibri" w:hAnsi="Calibri" w:cs="Calibri"/>
+          <w:sz w:val="21"/>
+          <w:szCs w:val="21"/>
+        </w:rPr>
+        <w:fldChar w:fldCharType="end"/>
+      </w:r>
       <w:r>
         <w:rPr>
           <w:rFonts w:ascii="Calibri" w:hAnsi="Calibri" w:cs="Calibri"/>
@@ -2833,8 +3046,19 @@
           <w:sz w:val="21"/>
           <w:szCs w:val="21"/>
         </w:rPr>
-        <w:t>Python, PyTorch</w:t>
-      </w:r>
+        <w:t xml:space="preserve">Python, </w:t>
+      </w:r>
+      <w:proofErr w:type="spellStart"/>
+      <w:r>
+        <w:rPr>
+          <w:rFonts w:ascii="Calibri" w:hAnsi="Calibri" w:cs="Calibri"/>
+          <w:color w:val="auto"/>
+          <w:sz w:val="21"/>
+          <w:szCs w:val="21"/>
+        </w:rPr>
+        <w:t>PyTorch</w:t>
+      </w:r>
+      <w:proofErr w:type="spellEnd"/>
     </w:p>
     <w:p>
       <w:pPr>
@@ -2888,7 +3112,43 @@
           <w:sz w:val="21"/>
           <w:szCs w:val="21"/>
         </w:rPr>
-        <w:t>ulti-node / multi-gpu distributed training (DDP, FSDP, Deepspeed)</w:t>
+        <w:t>ulti-node / multi-</w:t>
+      </w:r>
+      <w:proofErr w:type="spellStart"/>
+      <w:r>
+        <w:rPr>
+          <w:rFonts w:ascii="Calibri" w:hAnsi="Calibri" w:cs="Calibri"/>
+          <w:sz w:val="21"/>
+          <w:szCs w:val="21"/>
+        </w:rPr>
+        <w:t>gpu</w:t>
+      </w:r>
+      <w:proofErr w:type="spellEnd"/>
+      <w:r>
+        <w:rPr>
+          <w:rFonts w:ascii="Calibri" w:hAnsi="Calibri" w:cs="Calibri"/>
+          <w:sz w:val="21"/>
+          <w:szCs w:val="21"/>
+        </w:rPr>
+        <w:t xml:space="preserve"> distributed training (DDP, FSDP, </w:t>
+      </w:r>
+      <w:proofErr w:type="spellStart"/>
+      <w:r>
+        <w:rPr>
+          <w:rFonts w:ascii="Calibri" w:hAnsi="Calibri" w:cs="Calibri"/>
+          <w:sz w:val="21"/>
+          <w:szCs w:val="21"/>
+        </w:rPr>
+        <w:t>Deepspeed</w:t>
+      </w:r>
+      <w:proofErr w:type="spellEnd"/>
+      <w:r>
+        <w:rPr>
+          <w:rFonts w:ascii="Calibri" w:hAnsi="Calibri" w:cs="Calibri"/>
+          <w:sz w:val="21"/>
+          <w:szCs w:val="21"/>
+        </w:rPr>
+        <w:t>)</w:t>
       </w:r>
     </w:p>
     <w:p>
@@ -2940,14 +3200,25 @@
           <w:szCs w:val="21"/>
         </w:rPr>
       </w:pPr>
-      <w:r>
-        <w:rPr>
-          <w:rFonts w:ascii="Calibri" w:hAnsi="Calibri" w:cs="Calibri"/>
-          <w:color w:val="auto"/>
-          <w:sz w:val="21"/>
-          <w:szCs w:val="21"/>
-        </w:rPr>
-        <w:t>Slurm HPCs</w:t>
+      <w:proofErr w:type="spellStart"/>
+      <w:r>
+        <w:rPr>
+          <w:rFonts w:ascii="Calibri" w:hAnsi="Calibri" w:cs="Calibri"/>
+          <w:color w:val="auto"/>
+          <w:sz w:val="21"/>
+          <w:szCs w:val="21"/>
+        </w:rPr>
+        <w:t>Slurm</w:t>
+      </w:r>
+      <w:proofErr w:type="spellEnd"/>
+      <w:r>
+        <w:rPr>
+          <w:rFonts w:ascii="Calibri" w:hAnsi="Calibri" w:cs="Calibri"/>
+          <w:color w:val="auto"/>
+          <w:sz w:val="21"/>
+          <w:szCs w:val="21"/>
+        </w:rPr>
+        <w:t xml:space="preserve"> HPCs</w:t>
       </w:r>
       <w:r>
         <w:rPr>
@@ -3017,7 +3288,27 @@
           <w:sz w:val="21"/>
           <w:szCs w:val="21"/>
         </w:rPr>
-        <w:t xml:space="preserve"> webdataset </w:t>
+        <w:t xml:space="preserve"> </w:t>
+      </w:r>
+      <w:proofErr w:type="spellStart"/>
+      <w:r>
+        <w:rPr>
+          <w:rFonts w:ascii="Calibri" w:hAnsi="Calibri" w:cs="Calibri"/>
+          <w:color w:val="auto"/>
+          <w:sz w:val="21"/>
+          <w:szCs w:val="21"/>
+        </w:rPr>
+        <w:t>webdataset</w:t>
+      </w:r>
+      <w:proofErr w:type="spellEnd"/>
+      <w:r>
+        <w:rPr>
+          <w:rFonts w:ascii="Calibri" w:hAnsi="Calibri" w:cs="Calibri"/>
+          <w:color w:val="auto"/>
+          <w:sz w:val="21"/>
+          <w:szCs w:val="21"/>
+        </w:rPr>
+        <w:t xml:space="preserve"> </w:t>
       </w:r>
       <w:r>
         <w:rPr>
@@ -3213,15 +3504,57 @@
         </w:rPr>
         <w:t xml:space="preserve">AFNI, </w:t>
       </w:r>
-      <w:r>
-        <w:rPr>
-          <w:rFonts w:ascii="Calibri" w:hAnsi="Calibri" w:cs="Calibri"/>
-          <w:color w:val="auto"/>
-          <w:sz w:val="21"/>
-          <w:szCs w:val="21"/>
-        </w:rPr>
-        <w:t>Nipype, Freesurfer, Fmriprep</w:t>
-      </w:r>
+      <w:proofErr w:type="spellStart"/>
+      <w:r>
+        <w:rPr>
+          <w:rFonts w:ascii="Calibri" w:hAnsi="Calibri" w:cs="Calibri"/>
+          <w:color w:val="auto"/>
+          <w:sz w:val="21"/>
+          <w:szCs w:val="21"/>
+        </w:rPr>
+        <w:t>Nipype</w:t>
+      </w:r>
+      <w:proofErr w:type="spellEnd"/>
+      <w:r>
+        <w:rPr>
+          <w:rFonts w:ascii="Calibri" w:hAnsi="Calibri" w:cs="Calibri"/>
+          <w:color w:val="auto"/>
+          <w:sz w:val="21"/>
+          <w:szCs w:val="21"/>
+        </w:rPr>
+        <w:t xml:space="preserve">, </w:t>
+      </w:r>
+      <w:proofErr w:type="spellStart"/>
+      <w:r>
+        <w:rPr>
+          <w:rFonts w:ascii="Calibri" w:hAnsi="Calibri" w:cs="Calibri"/>
+          <w:color w:val="auto"/>
+          <w:sz w:val="21"/>
+          <w:szCs w:val="21"/>
+        </w:rPr>
+        <w:t>Freesurfer</w:t>
+      </w:r>
+      <w:proofErr w:type="spellEnd"/>
+      <w:r>
+        <w:rPr>
+          <w:rFonts w:ascii="Calibri" w:hAnsi="Calibri" w:cs="Calibri"/>
+          <w:color w:val="auto"/>
+          <w:sz w:val="21"/>
+          <w:szCs w:val="21"/>
+        </w:rPr>
+        <w:t xml:space="preserve">, </w:t>
+      </w:r>
+      <w:proofErr w:type="spellStart"/>
+      <w:r>
+        <w:rPr>
+          <w:rFonts w:ascii="Calibri" w:hAnsi="Calibri" w:cs="Calibri"/>
+          <w:color w:val="auto"/>
+          <w:sz w:val="21"/>
+          <w:szCs w:val="21"/>
+        </w:rPr>
+        <w:t>Fmriprep</w:t>
+      </w:r>
+      <w:proofErr w:type="spellEnd"/>
     </w:p>
     <w:p>
       <w:pPr>
@@ -3340,7 +3673,27 @@
           <w:sz w:val="21"/>
           <w:szCs w:val="21"/>
         </w:rPr>
-        <w:t xml:space="preserve"> experiments for EyeLink 1000 Plus)</w:t>
+        <w:t xml:space="preserve"> experiments for </w:t>
+      </w:r>
+      <w:proofErr w:type="spellStart"/>
+      <w:r>
+        <w:rPr>
+          <w:rFonts w:ascii="Calibri" w:hAnsi="Calibri" w:cs="Calibri"/>
+          <w:color w:val="auto"/>
+          <w:sz w:val="21"/>
+          <w:szCs w:val="21"/>
+        </w:rPr>
+        <w:t>EyeLink</w:t>
+      </w:r>
+      <w:proofErr w:type="spellEnd"/>
+      <w:r>
+        <w:rPr>
+          <w:rFonts w:ascii="Calibri" w:hAnsi="Calibri" w:cs="Calibri"/>
+          <w:color w:val="auto"/>
+          <w:sz w:val="21"/>
+          <w:szCs w:val="21"/>
+        </w:rPr>
+        <w:t xml:space="preserve"> 1000 Plus)</w:t>
       </w:r>
     </w:p>
     <w:p>
@@ -3406,14 +3759,25 @@
           <w:szCs w:val="21"/>
         </w:rPr>
       </w:pPr>
-      <w:r>
-        <w:rPr>
-          <w:rFonts w:ascii="Calibri" w:hAnsi="Calibri" w:cs="Calibri"/>
-          <w:color w:val="auto"/>
-          <w:sz w:val="21"/>
-          <w:szCs w:val="21"/>
-        </w:rPr>
-        <w:t xml:space="preserve">Seungwan (Kevin) Son, </w:t>
+      <w:proofErr w:type="spellStart"/>
+      <w:r>
+        <w:rPr>
+          <w:rFonts w:ascii="Calibri" w:hAnsi="Calibri" w:cs="Calibri"/>
+          <w:color w:val="auto"/>
+          <w:sz w:val="21"/>
+          <w:szCs w:val="21"/>
+        </w:rPr>
+        <w:t>Seungwan</w:t>
+      </w:r>
+      <w:proofErr w:type="spellEnd"/>
+      <w:r>
+        <w:rPr>
+          <w:rFonts w:ascii="Calibri" w:hAnsi="Calibri" w:cs="Calibri"/>
+          <w:color w:val="auto"/>
+          <w:sz w:val="21"/>
+          <w:szCs w:val="21"/>
+        </w:rPr>
+        <w:t xml:space="preserve"> (Kevin) Son, </w:t>
       </w:r>
       <w:r>
         <w:rPr>
@@ -3431,7 +3795,27 @@
           <w:sz w:val="21"/>
           <w:szCs w:val="21"/>
         </w:rPr>
-        <w:t>, Karit (</w:t>
+        <w:t xml:space="preserve">, </w:t>
+      </w:r>
+      <w:proofErr w:type="spellStart"/>
+      <w:r>
+        <w:rPr>
+          <w:rFonts w:ascii="Calibri" w:hAnsi="Calibri" w:cs="Calibri"/>
+          <w:color w:val="auto"/>
+          <w:sz w:val="21"/>
+          <w:szCs w:val="21"/>
+        </w:rPr>
+        <w:t>Karit</w:t>
+      </w:r>
+      <w:proofErr w:type="spellEnd"/>
+      <w:r>
+        <w:rPr>
+          <w:rFonts w:ascii="Calibri" w:hAnsi="Calibri" w:cs="Calibri"/>
+          <w:color w:val="auto"/>
+          <w:sz w:val="21"/>
+          <w:szCs w:val="21"/>
+        </w:rPr>
+        <w:t xml:space="preserve"> (</w:t>
       </w:r>
       <w:r>
         <w:rPr>
@@ -3451,6 +3835,7 @@
         </w:rPr>
         <w:t xml:space="preserve">) </w:t>
       </w:r>
+      <w:proofErr w:type="spellStart"/>
       <w:r>
         <w:rPr>
           <w:rFonts w:ascii="Calibri" w:hAnsi="Calibri" w:cs="Calibri"/>
@@ -3460,6 +3845,7 @@
         </w:rPr>
         <w:t>Matanachai</w:t>
       </w:r>
+      <w:proofErr w:type="spellEnd"/>
       <w:r>
         <w:rPr>
           <w:rFonts w:ascii="Calibri" w:hAnsi="Calibri" w:cs="Calibri"/>
@@ -3476,16 +3862,67 @@
           <w:sz w:val="21"/>
           <w:szCs w:val="21"/>
         </w:rPr>
-        <w:t>Cesar Torrico</w:t>
-      </w:r>
-      <w:r>
-        <w:rPr>
-          <w:rFonts w:ascii="Calibri" w:hAnsi="Calibri" w:cs="Calibri"/>
-          <w:color w:val="auto"/>
-          <w:sz w:val="21"/>
-          <w:szCs w:val="21"/>
-        </w:rPr>
-        <w:t xml:space="preserve">, Mihir Tripathy, Atmadeep Banerjee, Stepan Shabalin, </w:t>
+        <w:t xml:space="preserve">Cesar </w:t>
+      </w:r>
+      <w:proofErr w:type="spellStart"/>
+      <w:r>
+        <w:rPr>
+          <w:rFonts w:ascii="Calibri" w:hAnsi="Calibri" w:cs="Calibri"/>
+          <w:color w:val="auto"/>
+          <w:sz w:val="21"/>
+          <w:szCs w:val="21"/>
+        </w:rPr>
+        <w:t>Torrico</w:t>
+      </w:r>
+      <w:proofErr w:type="spellEnd"/>
+      <w:r>
+        <w:rPr>
+          <w:rFonts w:ascii="Calibri" w:hAnsi="Calibri" w:cs="Calibri"/>
+          <w:color w:val="auto"/>
+          <w:sz w:val="21"/>
+          <w:szCs w:val="21"/>
+        </w:rPr>
+        <w:t xml:space="preserve">, Mihir Tripathy, </w:t>
+      </w:r>
+      <w:proofErr w:type="spellStart"/>
+      <w:r>
+        <w:rPr>
+          <w:rFonts w:ascii="Calibri" w:hAnsi="Calibri" w:cs="Calibri"/>
+          <w:color w:val="auto"/>
+          <w:sz w:val="21"/>
+          <w:szCs w:val="21"/>
+        </w:rPr>
+        <w:t>Atmadeep</w:t>
+      </w:r>
+      <w:proofErr w:type="spellEnd"/>
+      <w:r>
+        <w:rPr>
+          <w:rFonts w:ascii="Calibri" w:hAnsi="Calibri" w:cs="Calibri"/>
+          <w:color w:val="auto"/>
+          <w:sz w:val="21"/>
+          <w:szCs w:val="21"/>
+        </w:rPr>
+        <w:t xml:space="preserve"> Banerjee, Stepan </w:t>
+      </w:r>
+      <w:proofErr w:type="spellStart"/>
+      <w:r>
+        <w:rPr>
+          <w:rFonts w:ascii="Calibri" w:hAnsi="Calibri" w:cs="Calibri"/>
+          <w:color w:val="auto"/>
+          <w:sz w:val="21"/>
+          <w:szCs w:val="21"/>
+        </w:rPr>
+        <w:t>Shabalin</w:t>
+      </w:r>
+      <w:proofErr w:type="spellEnd"/>
+      <w:r>
+        <w:rPr>
+          <w:rFonts w:ascii="Calibri" w:hAnsi="Calibri" w:cs="Calibri"/>
+          <w:color w:val="auto"/>
+          <w:sz w:val="21"/>
+          <w:szCs w:val="21"/>
+        </w:rPr>
+        <w:t xml:space="preserve">, </w:t>
       </w:r>
       <w:r>
         <w:rPr>
@@ -3503,35 +3940,68 @@
           <w:sz w:val="21"/>
           <w:szCs w:val="21"/>
         </w:rPr>
-        <w:t>, Foyez</w:t>
-      </w:r>
-      <w:r>
-        <w:rPr>
-          <w:rFonts w:ascii="Calibri" w:hAnsi="Calibri" w:cs="Calibri"/>
-          <w:color w:val="auto"/>
-          <w:sz w:val="21"/>
-          <w:szCs w:val="21"/>
-        </w:rPr>
-        <w:t xml:space="preserve"> Alauddin</w:t>
-      </w:r>
-      <w:r>
-        <w:rPr>
-          <w:rFonts w:ascii="Calibri" w:hAnsi="Calibri" w:cs="Calibri"/>
-          <w:color w:val="auto"/>
-          <w:sz w:val="21"/>
-          <w:szCs w:val="21"/>
-        </w:rPr>
         <w:t xml:space="preserve">, </w:t>
       </w:r>
-      <w:r>
-        <w:rPr>
-          <w:rFonts w:ascii="Calibri" w:hAnsi="Calibri" w:cs="Calibri"/>
-          <w:color w:val="auto"/>
-          <w:sz w:val="21"/>
-          <w:szCs w:val="21"/>
-        </w:rPr>
-        <w:t>Nathalie Verlinde</w:t>
-      </w:r>
+      <w:proofErr w:type="spellStart"/>
+      <w:r>
+        <w:rPr>
+          <w:rFonts w:ascii="Calibri" w:hAnsi="Calibri" w:cs="Calibri"/>
+          <w:color w:val="auto"/>
+          <w:sz w:val="21"/>
+          <w:szCs w:val="21"/>
+        </w:rPr>
+        <w:t>Foyez</w:t>
+      </w:r>
+      <w:proofErr w:type="spellEnd"/>
+      <w:r>
+        <w:rPr>
+          <w:rFonts w:ascii="Calibri" w:hAnsi="Calibri" w:cs="Calibri"/>
+          <w:color w:val="auto"/>
+          <w:sz w:val="21"/>
+          <w:szCs w:val="21"/>
+        </w:rPr>
+        <w:t xml:space="preserve"> </w:t>
+      </w:r>
+      <w:proofErr w:type="spellStart"/>
+      <w:r>
+        <w:rPr>
+          <w:rFonts w:ascii="Calibri" w:hAnsi="Calibri" w:cs="Calibri"/>
+          <w:color w:val="auto"/>
+          <w:sz w:val="21"/>
+          <w:szCs w:val="21"/>
+        </w:rPr>
+        <w:t>Alauddin</w:t>
+      </w:r>
+      <w:proofErr w:type="spellEnd"/>
+      <w:r>
+        <w:rPr>
+          <w:rFonts w:ascii="Calibri" w:hAnsi="Calibri" w:cs="Calibri"/>
+          <w:color w:val="auto"/>
+          <w:sz w:val="21"/>
+          <w:szCs w:val="21"/>
+        </w:rPr>
+        <w:t xml:space="preserve">, </w:t>
+      </w:r>
+      <w:r>
+        <w:rPr>
+          <w:rFonts w:ascii="Calibri" w:hAnsi="Calibri" w:cs="Calibri"/>
+          <w:color w:val="auto"/>
+          <w:sz w:val="21"/>
+          <w:szCs w:val="21"/>
+        </w:rPr>
+        <w:t xml:space="preserve">Nathalie </w:t>
+      </w:r>
+      <w:proofErr w:type="spellStart"/>
+      <w:r>
+        <w:rPr>
+          <w:rFonts w:ascii="Calibri" w:hAnsi="Calibri" w:cs="Calibri"/>
+          <w:color w:val="auto"/>
+          <w:sz w:val="21"/>
+          <w:szCs w:val="21"/>
+        </w:rPr>
+        <w:t>Verlinde</w:t>
+      </w:r>
+      <w:proofErr w:type="spellEnd"/>
       <w:r>
         <w:rPr>
           <w:rFonts w:ascii="Calibri" w:hAnsi="Calibri" w:cs="Calibri"/>
@@ -3635,13 +4105,23 @@
         </w:rPr>
         <w:t xml:space="preserve">Nature Neuroscience; </w:t>
       </w:r>
-      <w:r>
-        <w:rPr>
-          <w:rFonts w:ascii="Calibri" w:hAnsi="Calibri" w:cs="Calibri"/>
-          <w:sz w:val="21"/>
-          <w:szCs w:val="21"/>
-        </w:rPr>
-        <w:t xml:space="preserve">NeuroImage; </w:t>
+      <w:proofErr w:type="spellStart"/>
+      <w:r>
+        <w:rPr>
+          <w:rFonts w:ascii="Calibri" w:hAnsi="Calibri" w:cs="Calibri"/>
+          <w:sz w:val="21"/>
+          <w:szCs w:val="21"/>
+        </w:rPr>
+        <w:t>NeuroImage</w:t>
+      </w:r>
+      <w:proofErr w:type="spellEnd"/>
+      <w:r>
+        <w:rPr>
+          <w:rFonts w:ascii="Calibri" w:hAnsi="Calibri" w:cs="Calibri"/>
+          <w:sz w:val="21"/>
+          <w:szCs w:val="21"/>
+        </w:rPr>
+        <w:t xml:space="preserve">; </w:t>
       </w:r>
       <w:r>
         <w:rPr>
@@ -3697,7 +4177,25 @@
           <w:sz w:val="21"/>
           <w:szCs w:val="21"/>
         </w:rPr>
-        <w:t xml:space="preserve"> Journal of Open Source Education</w:t>
+        <w:t xml:space="preserve"> Journal of </w:t>
+      </w:r>
+      <w:proofErr w:type="gramStart"/>
+      <w:r>
+        <w:rPr>
+          <w:rFonts w:ascii="Calibri" w:hAnsi="Calibri" w:cs="Calibri"/>
+          <w:sz w:val="21"/>
+          <w:szCs w:val="21"/>
+        </w:rPr>
+        <w:t>Open Source</w:t>
+      </w:r>
+      <w:proofErr w:type="gramEnd"/>
+      <w:r>
+        <w:rPr>
+          <w:rFonts w:ascii="Calibri" w:hAnsi="Calibri" w:cs="Calibri"/>
+          <w:sz w:val="21"/>
+          <w:szCs w:val="21"/>
+        </w:rPr>
+        <w:t xml:space="preserve"> Education</w:t>
       </w:r>
     </w:p>
     <w:p>
@@ -3763,7 +4261,8 @@
           <w:szCs w:val="21"/>
         </w:rPr>
       </w:pPr>
-      <w:hyperlink r:id="rId27" w:history="1">
+      <w:hyperlink r:id="rId26" w:history="1">
+        <w:proofErr w:type="spellStart"/>
         <w:r>
           <w:rPr>
             <w:rStyle w:val="Hyperlink"/>
@@ -3771,6 +4270,7 @@
           </w:rPr>
           <w:t>MedARC</w:t>
         </w:r>
+        <w:proofErr w:type="spellEnd"/>
       </w:hyperlink>
       <w:r>
         <w:rPr>
@@ -3875,7 +4375,7 @@
           <w:szCs w:val="21"/>
         </w:rPr>
       </w:pPr>
-      <w:hyperlink r:id="rId28" w:history="1">
+      <w:hyperlink r:id="rId27" w:history="1">
         <w:r>
           <w:rPr>
             <w:rStyle w:val="Hyperlink"/>
@@ -3908,6 +4408,7 @@
         </w:rPr>
         <w:tab/>
       </w:r>
+      <w:proofErr w:type="gramStart"/>
       <w:r>
         <w:rPr>
           <w:rFonts w:ascii="Calibri" w:hAnsi="Calibri" w:cs="Calibri"/>
@@ -3921,6 +4422,7 @@
         </w:rPr>
         <w:tab/>
       </w:r>
+      <w:proofErr w:type="gramEnd"/>
       <w:r>
         <w:rPr>
           <w:rFonts w:ascii="Calibri" w:hAnsi="Calibri" w:cs="Calibri"/>
@@ -4013,7 +4515,8 @@
           <w:szCs w:val="21"/>
         </w:rPr>
       </w:pPr>
-      <w:hyperlink r:id="rId29" w:history="1">
+      <w:hyperlink r:id="rId28" w:history="1">
+        <w:proofErr w:type="spellStart"/>
         <w:r>
           <w:rPr>
             <w:rStyle w:val="Hyperlink"/>
@@ -4021,6 +4524,7 @@
           </w:rPr>
           <w:t>OnNeuro</w:t>
         </w:r>
+        <w:proofErr w:type="spellEnd"/>
       </w:hyperlink>
       <w:r>
         <w:rPr>
@@ -4239,13 +4743,27 @@
         <w:rPr>
           <w:rFonts w:ascii="Calibri" w:hAnsi="Calibri" w:cs="Calibri"/>
         </w:rPr>
-        <w:t>Center for Cognitive and Brain Sciences Undergraduate Summer Institute (CUSI)</w:t>
-      </w:r>
-      <w:r>
-        <w:rPr>
-          <w:rFonts w:ascii="Calibri" w:hAnsi="Calibri" w:cs="Calibri"/>
-        </w:rPr>
-        <w:t xml:space="preserve">      </w:t>
+        <w:t>Center for Cognitive and Brain Sciences Undergraduate Summer Institute (</w:t>
+      </w:r>
+      <w:proofErr w:type="gramStart"/>
+      <w:r>
+        <w:rPr>
+          <w:rFonts w:ascii="Calibri" w:hAnsi="Calibri" w:cs="Calibri"/>
+        </w:rPr>
+        <w:t>CUSI)</w:t>
+      </w:r>
+      <w:r>
+        <w:rPr>
+          <w:rFonts w:ascii="Calibri" w:hAnsi="Calibri" w:cs="Calibri"/>
+        </w:rPr>
+        <w:t xml:space="preserve">   </w:t>
+      </w:r>
+      <w:proofErr w:type="gramEnd"/>
+      <w:r>
+        <w:rPr>
+          <w:rFonts w:ascii="Calibri" w:hAnsi="Calibri" w:cs="Calibri"/>
+        </w:rPr>
+        <w:t xml:space="preserve">   </w:t>
       </w:r>
       <w:r>
         <w:rPr>
@@ -4337,12 +4855,14 @@
           <w:szCs w:val="21"/>
         </w:rPr>
       </w:pPr>
+      <w:proofErr w:type="spellStart"/>
       <w:r>
         <w:rPr>
           <w:rFonts w:ascii="Calibri" w:hAnsi="Calibri" w:cs="Calibri"/>
         </w:rPr>
         <w:t>NeuroHackademy</w:t>
       </w:r>
+      <w:proofErr w:type="spellEnd"/>
       <w:r>
         <w:rPr>
           <w:rFonts w:ascii="Calibri" w:hAnsi="Calibri" w:cs="Calibri"/>
@@ -4455,7 +4975,8 @@
         </w:rPr>
         <w:t xml:space="preserve"> </w:t>
       </w:r>
-      <w:hyperlink r:id="rId30" w:history="1">
+      <w:hyperlink r:id="rId29" w:history="1">
+        <w:proofErr w:type="spellStart"/>
         <w:r>
           <w:rPr>
             <w:rStyle w:val="Hyperlink"/>
@@ -4466,6 +4987,7 @@
           </w:rPr>
           <w:t>EduCortex</w:t>
         </w:r>
+        <w:proofErr w:type="spellEnd"/>
       </w:hyperlink>
       <w:r>
         <w:rPr>
@@ -5050,13 +5572,185 @@
           <w:szCs w:val="17"/>
         </w:rPr>
       </w:pPr>
-      <w:r>
-        <w:rPr>
-          <w:rFonts w:ascii="Calibri" w:hAnsi="Calibri" w:cs="Calibri"/>
-          <w:sz w:val="17"/>
-          <w:szCs w:val="17"/>
-        </w:rPr>
-        <w:t xml:space="preserve">Luppi, A., Achterberg, J., Schmidgall, S., Bilgin, I., Herholz, P., Sprang, M., Fockter, B., Ham, A., Thorat, S., Ziaei, R., Milisav, F., Proca, A., Tolle, H., Suarez, L., </w:t>
+      <w:proofErr w:type="spellStart"/>
+      <w:r>
+        <w:rPr>
+          <w:rFonts w:ascii="Calibri" w:hAnsi="Calibri" w:cs="Calibri"/>
+          <w:sz w:val="17"/>
+          <w:szCs w:val="17"/>
+        </w:rPr>
+        <w:t>Luppi</w:t>
+      </w:r>
+      <w:proofErr w:type="spellEnd"/>
+      <w:r>
+        <w:rPr>
+          <w:rFonts w:ascii="Calibri" w:hAnsi="Calibri" w:cs="Calibri"/>
+          <w:sz w:val="17"/>
+          <w:szCs w:val="17"/>
+        </w:rPr>
+        <w:t xml:space="preserve">, A., </w:t>
+      </w:r>
+      <w:proofErr w:type="spellStart"/>
+      <w:r>
+        <w:rPr>
+          <w:rFonts w:ascii="Calibri" w:hAnsi="Calibri" w:cs="Calibri"/>
+          <w:sz w:val="17"/>
+          <w:szCs w:val="17"/>
+        </w:rPr>
+        <w:t>Achterberg</w:t>
+      </w:r>
+      <w:proofErr w:type="spellEnd"/>
+      <w:r>
+        <w:rPr>
+          <w:rFonts w:ascii="Calibri" w:hAnsi="Calibri" w:cs="Calibri"/>
+          <w:sz w:val="17"/>
+          <w:szCs w:val="17"/>
+        </w:rPr>
+        <w:t xml:space="preserve">, J., </w:t>
+      </w:r>
+      <w:proofErr w:type="spellStart"/>
+      <w:r>
+        <w:rPr>
+          <w:rFonts w:ascii="Calibri" w:hAnsi="Calibri" w:cs="Calibri"/>
+          <w:sz w:val="17"/>
+          <w:szCs w:val="17"/>
+        </w:rPr>
+        <w:t>Schmidgall</w:t>
+      </w:r>
+      <w:proofErr w:type="spellEnd"/>
+      <w:r>
+        <w:rPr>
+          <w:rFonts w:ascii="Calibri" w:hAnsi="Calibri" w:cs="Calibri"/>
+          <w:sz w:val="17"/>
+          <w:szCs w:val="17"/>
+        </w:rPr>
+        <w:t xml:space="preserve">, S., </w:t>
+      </w:r>
+      <w:proofErr w:type="spellStart"/>
+      <w:r>
+        <w:rPr>
+          <w:rFonts w:ascii="Calibri" w:hAnsi="Calibri" w:cs="Calibri"/>
+          <w:sz w:val="17"/>
+          <w:szCs w:val="17"/>
+        </w:rPr>
+        <w:t>Bilgin</w:t>
+      </w:r>
+      <w:proofErr w:type="spellEnd"/>
+      <w:r>
+        <w:rPr>
+          <w:rFonts w:ascii="Calibri" w:hAnsi="Calibri" w:cs="Calibri"/>
+          <w:sz w:val="17"/>
+          <w:szCs w:val="17"/>
+        </w:rPr>
+        <w:t xml:space="preserve">, I., </w:t>
+      </w:r>
+      <w:proofErr w:type="spellStart"/>
+      <w:r>
+        <w:rPr>
+          <w:rFonts w:ascii="Calibri" w:hAnsi="Calibri" w:cs="Calibri"/>
+          <w:sz w:val="17"/>
+          <w:szCs w:val="17"/>
+        </w:rPr>
+        <w:t>Herholz</w:t>
+      </w:r>
+      <w:proofErr w:type="spellEnd"/>
+      <w:r>
+        <w:rPr>
+          <w:rFonts w:ascii="Calibri" w:hAnsi="Calibri" w:cs="Calibri"/>
+          <w:sz w:val="17"/>
+          <w:szCs w:val="17"/>
+        </w:rPr>
+        <w:t xml:space="preserve">, P., Sprang, M., </w:t>
+      </w:r>
+      <w:proofErr w:type="spellStart"/>
+      <w:r>
+        <w:rPr>
+          <w:rFonts w:ascii="Calibri" w:hAnsi="Calibri" w:cs="Calibri"/>
+          <w:sz w:val="17"/>
+          <w:szCs w:val="17"/>
+        </w:rPr>
+        <w:t>Fockter</w:t>
+      </w:r>
+      <w:proofErr w:type="spellEnd"/>
+      <w:r>
+        <w:rPr>
+          <w:rFonts w:ascii="Calibri" w:hAnsi="Calibri" w:cs="Calibri"/>
+          <w:sz w:val="17"/>
+          <w:szCs w:val="17"/>
+        </w:rPr>
+        <w:t xml:space="preserve">, B., Ham, A., </w:t>
+      </w:r>
+      <w:proofErr w:type="spellStart"/>
+      <w:r>
+        <w:rPr>
+          <w:rFonts w:ascii="Calibri" w:hAnsi="Calibri" w:cs="Calibri"/>
+          <w:sz w:val="17"/>
+          <w:szCs w:val="17"/>
+        </w:rPr>
+        <w:t>Thorat</w:t>
+      </w:r>
+      <w:proofErr w:type="spellEnd"/>
+      <w:r>
+        <w:rPr>
+          <w:rFonts w:ascii="Calibri" w:hAnsi="Calibri" w:cs="Calibri"/>
+          <w:sz w:val="17"/>
+          <w:szCs w:val="17"/>
+        </w:rPr>
+        <w:t xml:space="preserve">, S., </w:t>
+      </w:r>
+      <w:proofErr w:type="spellStart"/>
+      <w:r>
+        <w:rPr>
+          <w:rFonts w:ascii="Calibri" w:hAnsi="Calibri" w:cs="Calibri"/>
+          <w:sz w:val="17"/>
+          <w:szCs w:val="17"/>
+        </w:rPr>
+        <w:t>Ziaei</w:t>
+      </w:r>
+      <w:proofErr w:type="spellEnd"/>
+      <w:r>
+        <w:rPr>
+          <w:rFonts w:ascii="Calibri" w:hAnsi="Calibri" w:cs="Calibri"/>
+          <w:sz w:val="17"/>
+          <w:szCs w:val="17"/>
+        </w:rPr>
+        <w:t xml:space="preserve">, R., </w:t>
+      </w:r>
+      <w:proofErr w:type="spellStart"/>
+      <w:r>
+        <w:rPr>
+          <w:rFonts w:ascii="Calibri" w:hAnsi="Calibri" w:cs="Calibri"/>
+          <w:sz w:val="17"/>
+          <w:szCs w:val="17"/>
+        </w:rPr>
+        <w:t>Milisav</w:t>
+      </w:r>
+      <w:proofErr w:type="spellEnd"/>
+      <w:r>
+        <w:rPr>
+          <w:rFonts w:ascii="Calibri" w:hAnsi="Calibri" w:cs="Calibri"/>
+          <w:sz w:val="17"/>
+          <w:szCs w:val="17"/>
+        </w:rPr>
+        <w:t xml:space="preserve">, F., </w:t>
+      </w:r>
+      <w:proofErr w:type="spellStart"/>
+      <w:r>
+        <w:rPr>
+          <w:rFonts w:ascii="Calibri" w:hAnsi="Calibri" w:cs="Calibri"/>
+          <w:sz w:val="17"/>
+          <w:szCs w:val="17"/>
+        </w:rPr>
+        <w:t>Proca</w:t>
+      </w:r>
+      <w:proofErr w:type="spellEnd"/>
+      <w:r>
+        <w:rPr>
+          <w:rFonts w:ascii="Calibri" w:hAnsi="Calibri" w:cs="Calibri"/>
+          <w:sz w:val="17"/>
+          <w:szCs w:val="17"/>
+        </w:rPr>
+        <w:t xml:space="preserve">, A., Tolle, H., Suarez, L., </w:t>
       </w:r>
       <w:r>
         <w:rPr>
@@ -5084,47 +5778,59 @@
           <w:sz w:val="17"/>
           <w:szCs w:val="17"/>
         </w:rPr>
-        <w:t>, &amp; Gellersen, H. (</w:t>
-      </w:r>
-      <w:r>
-        <w:rPr>
-          <w:rFonts w:ascii="Calibri" w:hAnsi="Calibri" w:cs="Calibri"/>
-          <w:sz w:val="17"/>
-          <w:szCs w:val="17"/>
-        </w:rPr>
-        <w:t>I</w:t>
-      </w:r>
-      <w:r>
-        <w:rPr>
-          <w:rFonts w:ascii="Calibri" w:hAnsi="Calibri" w:cs="Calibri"/>
-          <w:sz w:val="17"/>
-          <w:szCs w:val="17"/>
-        </w:rPr>
-        <w:t>n</w:t>
-      </w:r>
-      <w:r>
-        <w:rPr>
-          <w:rFonts w:ascii="Calibri" w:hAnsi="Calibri" w:cs="Calibri"/>
-          <w:sz w:val="17"/>
-          <w:szCs w:val="17"/>
-        </w:rPr>
-        <w:t xml:space="preserve"> P</w:t>
-      </w:r>
-      <w:r>
-        <w:rPr>
-          <w:rFonts w:ascii="Calibri" w:hAnsi="Calibri" w:cs="Calibri"/>
-          <w:sz w:val="17"/>
-          <w:szCs w:val="17"/>
-        </w:rPr>
-        <w:t>ress</w:t>
-      </w:r>
-      <w:r>
-        <w:rPr>
-          <w:rFonts w:ascii="Calibri" w:hAnsi="Calibri" w:cs="Calibri"/>
-          <w:sz w:val="17"/>
-          <w:szCs w:val="17"/>
-        </w:rPr>
-        <w:t xml:space="preserve">). Trainees’ perspectives and recommendations for catalyzing the next generation of NeuroAI researchers. </w:t>
+        <w:t xml:space="preserve">, &amp; </w:t>
+      </w:r>
+      <w:proofErr w:type="spellStart"/>
+      <w:r>
+        <w:rPr>
+          <w:rFonts w:ascii="Calibri" w:hAnsi="Calibri" w:cs="Calibri"/>
+          <w:sz w:val="17"/>
+          <w:szCs w:val="17"/>
+        </w:rPr>
+        <w:t>Gellersen</w:t>
+      </w:r>
+      <w:proofErr w:type="spellEnd"/>
+      <w:r>
+        <w:rPr>
+          <w:rFonts w:ascii="Calibri" w:hAnsi="Calibri" w:cs="Calibri"/>
+          <w:sz w:val="17"/>
+          <w:szCs w:val="17"/>
+        </w:rPr>
+        <w:t>, H. (</w:t>
+      </w:r>
+      <w:r>
+        <w:rPr>
+          <w:rFonts w:ascii="Calibri" w:hAnsi="Calibri" w:cs="Calibri"/>
+          <w:sz w:val="17"/>
+          <w:szCs w:val="17"/>
+        </w:rPr>
+        <w:t>2024</w:t>
+      </w:r>
+      <w:r>
+        <w:rPr>
+          <w:rFonts w:ascii="Calibri" w:hAnsi="Calibri" w:cs="Calibri"/>
+          <w:sz w:val="17"/>
+          <w:szCs w:val="17"/>
+        </w:rPr>
+        <w:t xml:space="preserve">). Trainees’ perspectives and recommendations for catalyzing the next generation of </w:t>
+      </w:r>
+      <w:proofErr w:type="spellStart"/>
+      <w:r>
+        <w:rPr>
+          <w:rFonts w:ascii="Calibri" w:hAnsi="Calibri" w:cs="Calibri"/>
+          <w:sz w:val="17"/>
+          <w:szCs w:val="17"/>
+        </w:rPr>
+        <w:t>NeuroAI</w:t>
+      </w:r>
+      <w:proofErr w:type="spellEnd"/>
+      <w:r>
+        <w:rPr>
+          <w:rFonts w:ascii="Calibri" w:hAnsi="Calibri" w:cs="Calibri"/>
+          <w:sz w:val="17"/>
+          <w:szCs w:val="17"/>
+        </w:rPr>
+        <w:t xml:space="preserve"> researchers. </w:t>
       </w:r>
       <w:r>
         <w:rPr>
@@ -5144,6 +5850,25 @@
         </w:rPr>
         <w:t>.</w:t>
       </w:r>
+      <w:r>
+        <w:rPr>
+          <w:rFonts w:ascii="Calibri" w:hAnsi="Calibri" w:cs="Calibri"/>
+          <w:sz w:val="17"/>
+          <w:szCs w:val="17"/>
+        </w:rPr>
+        <w:t xml:space="preserve"> </w:t>
+      </w:r>
+      <w:hyperlink r:id="rId30" w:history="1">
+        <w:r>
+          <w:rPr>
+            <w:rStyle w:val="Hyperlink"/>
+            <w:rFonts w:ascii="Calibri" w:hAnsi="Calibri" w:cs="Calibri"/>
+            <w:sz w:val="17"/>
+            <w:szCs w:val="17"/>
+          </w:rPr>
+          <w:t>doi.org/10.1038/s41467-024-53375-2</w:t>
+        </w:r>
+      </w:hyperlink>
     </w:p>
     <w:p>
       <w:pPr>
@@ -5175,7 +5900,61 @@
           <w:sz w:val="17"/>
           <w:szCs w:val="17"/>
         </w:rPr>
-        <w:t xml:space="preserve"> Tripathy, M., Torrico, C., Kneeland, R., Chen, T., Narang, A., Santhirasegaran, C., Xu, J., Naselaris, T., Norman, K. A., &amp; Abraham, T. M. (2024). MindEye2: Shared-Subject Models Enable fMRI-To-Image With 1 Hour of Data. </w:t>
+        <w:t xml:space="preserve"> Tripathy, M., </w:t>
+      </w:r>
+      <w:proofErr w:type="spellStart"/>
+      <w:r>
+        <w:rPr>
+          <w:rFonts w:ascii="Calibri" w:hAnsi="Calibri" w:cs="Calibri"/>
+          <w:sz w:val="17"/>
+          <w:szCs w:val="17"/>
+        </w:rPr>
+        <w:t>Torrico</w:t>
+      </w:r>
+      <w:proofErr w:type="spellEnd"/>
+      <w:r>
+        <w:rPr>
+          <w:rFonts w:ascii="Calibri" w:hAnsi="Calibri" w:cs="Calibri"/>
+          <w:sz w:val="17"/>
+          <w:szCs w:val="17"/>
+        </w:rPr>
+        <w:t xml:space="preserve">, C., Kneeland, R., Chen, T., Narang, A., </w:t>
+      </w:r>
+      <w:proofErr w:type="spellStart"/>
+      <w:r>
+        <w:rPr>
+          <w:rFonts w:ascii="Calibri" w:hAnsi="Calibri" w:cs="Calibri"/>
+          <w:sz w:val="17"/>
+          <w:szCs w:val="17"/>
+        </w:rPr>
+        <w:t>Santhirasegaran</w:t>
+      </w:r>
+      <w:proofErr w:type="spellEnd"/>
+      <w:r>
+        <w:rPr>
+          <w:rFonts w:ascii="Calibri" w:hAnsi="Calibri" w:cs="Calibri"/>
+          <w:sz w:val="17"/>
+          <w:szCs w:val="17"/>
+        </w:rPr>
+        <w:t xml:space="preserve">, C., Xu, J., </w:t>
+      </w:r>
+      <w:proofErr w:type="spellStart"/>
+      <w:r>
+        <w:rPr>
+          <w:rFonts w:ascii="Calibri" w:hAnsi="Calibri" w:cs="Calibri"/>
+          <w:sz w:val="17"/>
+          <w:szCs w:val="17"/>
+        </w:rPr>
+        <w:t>Naselaris</w:t>
+      </w:r>
+      <w:proofErr w:type="spellEnd"/>
+      <w:r>
+        <w:rPr>
+          <w:rFonts w:ascii="Calibri" w:hAnsi="Calibri" w:cs="Calibri"/>
+          <w:sz w:val="17"/>
+          <w:szCs w:val="17"/>
+        </w:rPr>
+        <w:t xml:space="preserve">, T., Norman, K. A., &amp; Abraham, T. M. (2024). MindEye2: Shared-Subject Models Enable fMRI-To-Image With 1 Hour of Data. </w:t>
       </w:r>
       <w:r>
         <w:rPr>
@@ -5245,8 +6024,63 @@
           <w:sz w:val="17"/>
           <w:szCs w:val="17"/>
         </w:rPr>
-        <w:t xml:space="preserve"> Banerjee, A., Goode, J., Shabalin, S., Nguyen, A., Cohen, E., Dempster, A. J., Verlinde, N., Yundler, E., Weisberg, D., Norman, K. A., &amp; Abraham, T. M. (2023). Reconstructing the Mind's Eye: fMRI-to-Image with Contrastive Learning and Diffusion Priors. </w:t>
-      </w:r>
+        <w:t xml:space="preserve"> Banerjee, A., Goode, J., </w:t>
+      </w:r>
+      <w:proofErr w:type="spellStart"/>
+      <w:r>
+        <w:rPr>
+          <w:rFonts w:ascii="Calibri" w:hAnsi="Calibri" w:cs="Calibri"/>
+          <w:sz w:val="17"/>
+          <w:szCs w:val="17"/>
+        </w:rPr>
+        <w:t>Shabalin</w:t>
+      </w:r>
+      <w:proofErr w:type="spellEnd"/>
+      <w:r>
+        <w:rPr>
+          <w:rFonts w:ascii="Calibri" w:hAnsi="Calibri" w:cs="Calibri"/>
+          <w:sz w:val="17"/>
+          <w:szCs w:val="17"/>
+        </w:rPr>
+        <w:t xml:space="preserve">, S., Nguyen, A., Cohen, E., Dempster, A. J., </w:t>
+      </w:r>
+      <w:proofErr w:type="spellStart"/>
+      <w:r>
+        <w:rPr>
+          <w:rFonts w:ascii="Calibri" w:hAnsi="Calibri" w:cs="Calibri"/>
+          <w:sz w:val="17"/>
+          <w:szCs w:val="17"/>
+        </w:rPr>
+        <w:t>Verlinde</w:t>
+      </w:r>
+      <w:proofErr w:type="spellEnd"/>
+      <w:r>
+        <w:rPr>
+          <w:rFonts w:ascii="Calibri" w:hAnsi="Calibri" w:cs="Calibri"/>
+          <w:sz w:val="17"/>
+          <w:szCs w:val="17"/>
+        </w:rPr>
+        <w:t xml:space="preserve">, N., </w:t>
+      </w:r>
+      <w:proofErr w:type="spellStart"/>
+      <w:r>
+        <w:rPr>
+          <w:rFonts w:ascii="Calibri" w:hAnsi="Calibri" w:cs="Calibri"/>
+          <w:sz w:val="17"/>
+          <w:szCs w:val="17"/>
+        </w:rPr>
+        <w:t>Yundler</w:t>
+      </w:r>
+      <w:proofErr w:type="spellEnd"/>
+      <w:r>
+        <w:rPr>
+          <w:rFonts w:ascii="Calibri" w:hAnsi="Calibri" w:cs="Calibri"/>
+          <w:sz w:val="17"/>
+          <w:szCs w:val="17"/>
+        </w:rPr>
+        <w:t xml:space="preserve">, E., Weisberg, D., Norman, K. A., &amp; Abraham, T. M. (2023). Reconstructing the Mind's Eye: fMRI-to-Image with Contrastive Learning and Diffusion Priors. </w:t>
+      </w:r>
+      <w:proofErr w:type="spellStart"/>
       <w:r>
         <w:rPr>
           <w:rFonts w:ascii="Calibri" w:hAnsi="Calibri" w:cs="Calibri"/>
@@ -5255,7 +6089,18 @@
           <w:sz w:val="17"/>
           <w:szCs w:val="17"/>
         </w:rPr>
-        <w:t xml:space="preserve">NeurIPS </w:t>
+        <w:t>NeurIPS</w:t>
+      </w:r>
+      <w:proofErr w:type="spellEnd"/>
+      <w:r>
+        <w:rPr>
+          <w:rFonts w:ascii="Calibri" w:hAnsi="Calibri" w:cs="Calibri"/>
+          <w:i/>
+          <w:iCs/>
+          <w:sz w:val="17"/>
+          <w:szCs w:val="17"/>
+        </w:rPr>
+        <w:t xml:space="preserve"> </w:t>
       </w:r>
       <w:r>
         <w:rPr>
@@ -5386,7 +6231,25 @@
           <w:sz w:val="17"/>
           <w:szCs w:val="17"/>
         </w:rPr>
-        <w:t xml:space="preserve">&amp; Golomb, J. D. (2023). The dominance of spatial information in object identity judgments: A persistent congruency bias even amidst conflicting statistical regularities. </w:t>
+        <w:t xml:space="preserve">&amp; </w:t>
+      </w:r>
+      <w:proofErr w:type="spellStart"/>
+      <w:r>
+        <w:rPr>
+          <w:rFonts w:ascii="Calibri" w:hAnsi="Calibri" w:cs="Calibri"/>
+          <w:sz w:val="17"/>
+          <w:szCs w:val="17"/>
+        </w:rPr>
+        <w:t>Golomb</w:t>
+      </w:r>
+      <w:proofErr w:type="spellEnd"/>
+      <w:r>
+        <w:rPr>
+          <w:rFonts w:ascii="Calibri" w:hAnsi="Calibri" w:cs="Calibri"/>
+          <w:sz w:val="17"/>
+          <w:szCs w:val="17"/>
+        </w:rPr>
+        <w:t xml:space="preserve">, J. D. (2023). The dominance of spatial information in object identity judgments: A persistent congruency bias even amidst conflicting statistical regularities. </w:t>
       </w:r>
       <w:r>
         <w:rPr>
@@ -5432,7 +6295,25 @@
           <w:sz w:val="17"/>
           <w:szCs w:val="17"/>
         </w:rPr>
-        <w:t xml:space="preserve">Wallace, G., Polcyn, S., Brooks, P. P., Mennen, A., Zhao, K., </w:t>
+        <w:t xml:space="preserve">Wallace, G., </w:t>
+      </w:r>
+      <w:proofErr w:type="spellStart"/>
+      <w:r>
+        <w:rPr>
+          <w:rFonts w:ascii="Calibri" w:hAnsi="Calibri" w:cs="Calibri"/>
+          <w:sz w:val="17"/>
+          <w:szCs w:val="17"/>
+        </w:rPr>
+        <w:t>Polcyn</w:t>
+      </w:r>
+      <w:proofErr w:type="spellEnd"/>
+      <w:r>
+        <w:rPr>
+          <w:rFonts w:ascii="Calibri" w:hAnsi="Calibri" w:cs="Calibri"/>
+          <w:sz w:val="17"/>
+          <w:szCs w:val="17"/>
+        </w:rPr>
+        <w:t xml:space="preserve">, S., Brooks, P. P., Mennen, A., Zhao, K., </w:t>
       </w:r>
       <w:r>
         <w:rPr>
@@ -5444,14 +6325,25 @@
         </w:rPr>
         <w:t xml:space="preserve">Scotti, P. S., </w:t>
       </w:r>
-      <w:r>
-        <w:rPr>
-          <w:rFonts w:ascii="Calibri" w:hAnsi="Calibri" w:cs="Calibri"/>
-          <w:sz w:val="17"/>
-          <w:szCs w:val="17"/>
-        </w:rPr>
-        <w:t xml:space="preserve">Michelmann, S., Li, K., Turk-Browne, N. B., Cohen, J. D., Norman, K. A. (2022). RT-Cloud: A Cloud-based Software Framework to Simplify and Standardize Real-Time fMRI. </w:t>
-      </w:r>
+      <w:proofErr w:type="spellStart"/>
+      <w:r>
+        <w:rPr>
+          <w:rFonts w:ascii="Calibri" w:hAnsi="Calibri" w:cs="Calibri"/>
+          <w:sz w:val="17"/>
+          <w:szCs w:val="17"/>
+        </w:rPr>
+        <w:t>Michelmann</w:t>
+      </w:r>
+      <w:proofErr w:type="spellEnd"/>
+      <w:r>
+        <w:rPr>
+          <w:rFonts w:ascii="Calibri" w:hAnsi="Calibri" w:cs="Calibri"/>
+          <w:sz w:val="17"/>
+          <w:szCs w:val="17"/>
+        </w:rPr>
+        <w:t xml:space="preserve">, S., Li, K., Turk-Browne, N. B., Cohen, J. D., Norman, K. A. (2022). RT-Cloud: A Cloud-based Software Framework to Simplify and Standardize Real-Time fMRI. </w:t>
+      </w:r>
+      <w:proofErr w:type="spellStart"/>
       <w:r>
         <w:rPr>
           <w:rFonts w:ascii="Calibri" w:hAnsi="Calibri" w:cs="Calibri"/>
@@ -5460,7 +6352,18 @@
           <w:sz w:val="17"/>
           <w:szCs w:val="17"/>
         </w:rPr>
-        <w:t xml:space="preserve">NeuroImage. </w:t>
+        <w:t>NeuroImage</w:t>
+      </w:r>
+      <w:proofErr w:type="spellEnd"/>
+      <w:r>
+        <w:rPr>
+          <w:rFonts w:ascii="Calibri" w:hAnsi="Calibri" w:cs="Calibri"/>
+          <w:i/>
+          <w:iCs/>
+          <w:sz w:val="17"/>
+          <w:szCs w:val="17"/>
+        </w:rPr>
+        <w:t xml:space="preserve">. </w:t>
       </w:r>
       <w:hyperlink r:id="rId35" w:history="1">
         <w:r>
@@ -5507,8 +6410,27 @@
           <w:sz w:val="17"/>
           <w:szCs w:val="17"/>
         </w:rPr>
-        <w:t xml:space="preserve"> Chen, J., &amp; Golomb, J. D. (2022). An improved method for evaluating inverted encoding models. </w:t>
-      </w:r>
+        <w:t xml:space="preserve"> Chen, J., &amp; </w:t>
+      </w:r>
+      <w:proofErr w:type="spellStart"/>
+      <w:r>
+        <w:rPr>
+          <w:rFonts w:ascii="Calibri" w:hAnsi="Calibri" w:cs="Calibri"/>
+          <w:sz w:val="17"/>
+          <w:szCs w:val="17"/>
+        </w:rPr>
+        <w:t>Golomb</w:t>
+      </w:r>
+      <w:proofErr w:type="spellEnd"/>
+      <w:r>
+        <w:rPr>
+          <w:rFonts w:ascii="Calibri" w:hAnsi="Calibri" w:cs="Calibri"/>
+          <w:sz w:val="17"/>
+          <w:szCs w:val="17"/>
+        </w:rPr>
+        <w:t xml:space="preserve">, J. D. (2022). An improved method for evaluating inverted encoding models. </w:t>
+      </w:r>
+      <w:proofErr w:type="spellStart"/>
       <w:r>
         <w:rPr>
           <w:rFonts w:ascii="Calibri" w:hAnsi="Calibri" w:cs="Calibri"/>
@@ -5519,6 +6441,7 @@
         </w:rPr>
         <w:t>bioRxiv</w:t>
       </w:r>
+      <w:proofErr w:type="spellEnd"/>
       <w:r>
         <w:rPr>
           <w:rFonts w:ascii="Calibri" w:hAnsi="Calibri" w:cs="Calibri"/>
@@ -5583,7 +6506,27 @@
           <w:sz w:val="17"/>
           <w:szCs w:val="17"/>
         </w:rPr>
-        <w:t xml:space="preserve">&amp; Maxcey, A. M. (2022). Directed forgetting of pictures of everyday objects. </w:t>
+        <w:t xml:space="preserve">&amp; </w:t>
+      </w:r>
+      <w:proofErr w:type="spellStart"/>
+      <w:r>
+        <w:rPr>
+          <w:rFonts w:ascii="Calibri" w:hAnsi="Calibri"/>
+          <w:color w:val="000000" w:themeColor="text1"/>
+          <w:sz w:val="17"/>
+          <w:szCs w:val="17"/>
+        </w:rPr>
+        <w:t>Maxcey</w:t>
+      </w:r>
+      <w:proofErr w:type="spellEnd"/>
+      <w:r>
+        <w:rPr>
+          <w:rFonts w:ascii="Calibri" w:hAnsi="Calibri"/>
+          <w:color w:val="000000" w:themeColor="text1"/>
+          <w:sz w:val="17"/>
+          <w:szCs w:val="17"/>
+        </w:rPr>
+        <w:t xml:space="preserve">, A. M. (2022). Directed forgetting of pictures of everyday objects. </w:t>
       </w:r>
       <w:r>
         <w:rPr>
@@ -5633,6 +6576,7 @@
           <w:szCs w:val="17"/>
         </w:rPr>
       </w:pPr>
+      <w:proofErr w:type="spellStart"/>
       <w:r>
         <w:rPr>
           <w:rFonts w:ascii="Calibri" w:hAnsi="Calibri"/>
@@ -5640,7 +6584,17 @@
           <w:sz w:val="17"/>
           <w:szCs w:val="17"/>
         </w:rPr>
-        <w:t xml:space="preserve">Maxcey, A. M., Mancuso, E., </w:t>
+        <w:t>Maxcey</w:t>
+      </w:r>
+      <w:proofErr w:type="spellEnd"/>
+      <w:r>
+        <w:rPr>
+          <w:rFonts w:ascii="Calibri" w:hAnsi="Calibri"/>
+          <w:color w:val="000000" w:themeColor="text1"/>
+          <w:sz w:val="17"/>
+          <w:szCs w:val="17"/>
+        </w:rPr>
+        <w:t xml:space="preserve">, A. M., Mancuso, E., </w:t>
       </w:r>
       <w:r>
         <w:rPr>
@@ -5717,7 +6671,67 @@
           <w:sz w:val="17"/>
           <w:szCs w:val="17"/>
         </w:rPr>
-        <w:t xml:space="preserve"> Kulkarni, A., Mazor, M., Klapwijk, E., Huth, A. G. (2021). Interactive 3d brain helps you learn how the brain is organized. </w:t>
+        <w:t xml:space="preserve"> Kulkarni, A., </w:t>
+      </w:r>
+      <w:proofErr w:type="spellStart"/>
+      <w:r>
+        <w:rPr>
+          <w:rFonts w:ascii="Calibri" w:hAnsi="Calibri" w:cs="Calibri"/>
+          <w:color w:val="auto"/>
+          <w:sz w:val="17"/>
+          <w:szCs w:val="17"/>
+        </w:rPr>
+        <w:t>Mazor</w:t>
+      </w:r>
+      <w:proofErr w:type="spellEnd"/>
+      <w:r>
+        <w:rPr>
+          <w:rFonts w:ascii="Calibri" w:hAnsi="Calibri" w:cs="Calibri"/>
+          <w:color w:val="auto"/>
+          <w:sz w:val="17"/>
+          <w:szCs w:val="17"/>
+        </w:rPr>
+        <w:t xml:space="preserve">, M., </w:t>
+      </w:r>
+      <w:proofErr w:type="spellStart"/>
+      <w:r>
+        <w:rPr>
+          <w:rFonts w:ascii="Calibri" w:hAnsi="Calibri" w:cs="Calibri"/>
+          <w:color w:val="auto"/>
+          <w:sz w:val="17"/>
+          <w:szCs w:val="17"/>
+        </w:rPr>
+        <w:t>Klapwijk</w:t>
+      </w:r>
+      <w:proofErr w:type="spellEnd"/>
+      <w:r>
+        <w:rPr>
+          <w:rFonts w:ascii="Calibri" w:hAnsi="Calibri" w:cs="Calibri"/>
+          <w:color w:val="auto"/>
+          <w:sz w:val="17"/>
+          <w:szCs w:val="17"/>
+        </w:rPr>
+        <w:t xml:space="preserve">, E., </w:t>
+      </w:r>
+      <w:proofErr w:type="spellStart"/>
+      <w:r>
+        <w:rPr>
+          <w:rFonts w:ascii="Calibri" w:hAnsi="Calibri" w:cs="Calibri"/>
+          <w:color w:val="auto"/>
+          <w:sz w:val="17"/>
+          <w:szCs w:val="17"/>
+        </w:rPr>
+        <w:t>Huth</w:t>
+      </w:r>
+      <w:proofErr w:type="spellEnd"/>
+      <w:r>
+        <w:rPr>
+          <w:rFonts w:ascii="Calibri" w:hAnsi="Calibri" w:cs="Calibri"/>
+          <w:color w:val="auto"/>
+          <w:sz w:val="17"/>
+          <w:szCs w:val="17"/>
+        </w:rPr>
+        <w:t xml:space="preserve">, A. G. (2021). Interactive 3d brain helps you learn how the brain is organized. </w:t>
       </w:r>
       <w:r>
         <w:rPr>
@@ -5785,7 +6799,27 @@
           <w:sz w:val="17"/>
           <w:szCs w:val="17"/>
         </w:rPr>
-        <w:t xml:space="preserve"> Chen, J., &amp; Golomb, J. D. (2021). </w:t>
+        <w:t xml:space="preserve"> Chen, J., &amp; </w:t>
+      </w:r>
+      <w:proofErr w:type="spellStart"/>
+      <w:r>
+        <w:rPr>
+          <w:rFonts w:ascii="Calibri" w:hAnsi="Calibri" w:cs="Calibri"/>
+          <w:color w:val="auto"/>
+          <w:sz w:val="17"/>
+          <w:szCs w:val="17"/>
+        </w:rPr>
+        <w:t>Golomb</w:t>
+      </w:r>
+      <w:proofErr w:type="spellEnd"/>
+      <w:r>
+        <w:rPr>
+          <w:rFonts w:ascii="Calibri" w:hAnsi="Calibri" w:cs="Calibri"/>
+          <w:color w:val="auto"/>
+          <w:sz w:val="17"/>
+          <w:szCs w:val="17"/>
+        </w:rPr>
+        <w:t xml:space="preserve">, J. D. (2021). </w:t>
       </w:r>
       <w:r>
         <w:rPr>
@@ -5804,6 +6838,7 @@
         </w:rPr>
         <w:t xml:space="preserve">. </w:t>
       </w:r>
+      <w:proofErr w:type="spellStart"/>
       <w:r>
         <w:rPr>
           <w:rFonts w:ascii="Calibri" w:hAnsi="Calibri" w:cs="Calibri"/>
@@ -5813,7 +6848,19 @@
           <w:sz w:val="17"/>
           <w:szCs w:val="17"/>
         </w:rPr>
-        <w:t xml:space="preserve">bioRxiv. </w:t>
+        <w:t>bioRxiv</w:t>
+      </w:r>
+      <w:proofErr w:type="spellEnd"/>
+      <w:r>
+        <w:rPr>
+          <w:rFonts w:ascii="Calibri" w:hAnsi="Calibri" w:cs="Calibri"/>
+          <w:i/>
+          <w:iCs/>
+          <w:color w:val="auto"/>
+          <w:sz w:val="17"/>
+          <w:szCs w:val="17"/>
+        </w:rPr>
+        <w:t xml:space="preserve">. </w:t>
       </w:r>
       <w:hyperlink r:id="rId40" w:history="1">
         <w:r>
@@ -5862,7 +6909,27 @@
           <w:sz w:val="17"/>
           <w:szCs w:val="17"/>
         </w:rPr>
-        <w:t xml:space="preserve"> &amp; Maxcey, A. M. (2021). What do laboratory-forgetting paradigms tell us about use-inspired forgetting? </w:t>
+        <w:t xml:space="preserve"> &amp; </w:t>
+      </w:r>
+      <w:proofErr w:type="spellStart"/>
+      <w:r>
+        <w:rPr>
+          <w:rFonts w:ascii="Calibri" w:hAnsi="Calibri" w:cs="Calibri"/>
+          <w:color w:val="auto"/>
+          <w:sz w:val="17"/>
+          <w:szCs w:val="17"/>
+        </w:rPr>
+        <w:t>Maxcey</w:t>
+      </w:r>
+      <w:proofErr w:type="spellEnd"/>
+      <w:r>
+        <w:rPr>
+          <w:rFonts w:ascii="Calibri" w:hAnsi="Calibri" w:cs="Calibri"/>
+          <w:color w:val="auto"/>
+          <w:sz w:val="17"/>
+          <w:szCs w:val="17"/>
+        </w:rPr>
+        <w:t xml:space="preserve">, A. M. (2021). What do laboratory-forgetting paradigms tell us about use-inspired forgetting? </w:t>
       </w:r>
       <w:r>
         <w:rPr>
@@ -5935,8 +7002,27 @@
           <w:sz w:val="17"/>
           <w:szCs w:val="17"/>
         </w:rPr>
-        <w:t xml:space="preserve">, Dowd, E. W., &amp; Golomb, J. D. (2021). Neural representations of task-relevant and task-irrelevant features of attended objects. </w:t>
-      </w:r>
+        <w:t xml:space="preserve">, Dowd, E. W., &amp; </w:t>
+      </w:r>
+      <w:proofErr w:type="spellStart"/>
+      <w:r>
+        <w:rPr>
+          <w:rFonts w:ascii="Calibri" w:hAnsi="Calibri" w:cs="Calibri"/>
+          <w:sz w:val="17"/>
+          <w:szCs w:val="17"/>
+        </w:rPr>
+        <w:t>Golomb</w:t>
+      </w:r>
+      <w:proofErr w:type="spellEnd"/>
+      <w:r>
+        <w:rPr>
+          <w:rFonts w:ascii="Calibri" w:hAnsi="Calibri" w:cs="Calibri"/>
+          <w:sz w:val="17"/>
+          <w:szCs w:val="17"/>
+        </w:rPr>
+        <w:t xml:space="preserve">, J. D. (2021). Neural representations of task-relevant and task-irrelevant features of attended objects. </w:t>
+      </w:r>
+      <w:proofErr w:type="spellStart"/>
       <w:r>
         <w:rPr>
           <w:rFonts w:ascii="Calibri" w:hAnsi="Calibri" w:cs="Calibri"/>
@@ -5945,7 +7031,18 @@
           <w:sz w:val="17"/>
           <w:szCs w:val="17"/>
         </w:rPr>
-        <w:t xml:space="preserve">bioRxiv. </w:t>
+        <w:t>bioRxiv</w:t>
+      </w:r>
+      <w:proofErr w:type="spellEnd"/>
+      <w:r>
+        <w:rPr>
+          <w:rFonts w:ascii="Calibri" w:hAnsi="Calibri" w:cs="Calibri"/>
+          <w:i/>
+          <w:iCs/>
+          <w:sz w:val="17"/>
+          <w:szCs w:val="17"/>
+        </w:rPr>
+        <w:t xml:space="preserve">. </w:t>
       </w:r>
       <w:hyperlink r:id="rId42" w:history="1">
         <w:r>
@@ -5994,7 +7091,27 @@
           <w:sz w:val="17"/>
           <w:szCs w:val="17"/>
         </w:rPr>
-        <w:t xml:space="preserve"> Hong, Y., Leber, A. B., &amp; Golomb, J. D. (2021). </w:t>
+        <w:t xml:space="preserve"> Hong, Y., Leber, A. B., &amp; </w:t>
+      </w:r>
+      <w:proofErr w:type="spellStart"/>
+      <w:r>
+        <w:rPr>
+          <w:rFonts w:ascii="Calibri" w:hAnsi="Calibri" w:cs="Calibri"/>
+          <w:color w:val="auto"/>
+          <w:sz w:val="17"/>
+          <w:szCs w:val="17"/>
+        </w:rPr>
+        <w:t>Golomb</w:t>
+      </w:r>
+      <w:proofErr w:type="spellEnd"/>
+      <w:r>
+        <w:rPr>
+          <w:rFonts w:ascii="Calibri" w:hAnsi="Calibri" w:cs="Calibri"/>
+          <w:color w:val="auto"/>
+          <w:sz w:val="17"/>
+          <w:szCs w:val="17"/>
+        </w:rPr>
+        <w:t xml:space="preserve">, J. D. (2021). </w:t>
       </w:r>
       <w:r>
         <w:rPr>
@@ -6084,7 +7201,27 @@
           <w:sz w:val="17"/>
           <w:szCs w:val="17"/>
         </w:rPr>
-        <w:t xml:space="preserve"> Hong, Y., Golomb, J. D., &amp; Leber, A. B. (2021). Statistical regularities as a reference point for memory distortions: Swap and shift errors. </w:t>
+        <w:t xml:space="preserve"> Hong, Y., </w:t>
+      </w:r>
+      <w:proofErr w:type="spellStart"/>
+      <w:r>
+        <w:rPr>
+          <w:rFonts w:ascii="Calibri" w:hAnsi="Calibri" w:cs="Calibri"/>
+          <w:color w:val="auto"/>
+          <w:sz w:val="17"/>
+          <w:szCs w:val="17"/>
+        </w:rPr>
+        <w:t>Golomb</w:t>
+      </w:r>
+      <w:proofErr w:type="spellEnd"/>
+      <w:r>
+        <w:rPr>
+          <w:rFonts w:ascii="Calibri" w:hAnsi="Calibri" w:cs="Calibri"/>
+          <w:color w:val="auto"/>
+          <w:sz w:val="17"/>
+          <w:szCs w:val="17"/>
+        </w:rPr>
+        <w:t xml:space="preserve">, J. D., &amp; Leber, A. B. (2021). Statistical regularities as a reference point for memory distortions: Swap and shift errors. </w:t>
       </w:r>
       <w:r>
         <w:rPr>
@@ -6152,7 +7289,107 @@
           <w:sz w:val="17"/>
           <w:szCs w:val="17"/>
         </w:rPr>
-        <w:t xml:space="preserve"> Kulkarni, A., Mazor, M., Klapwijk, E., Yarkoni, T., Huth, A. G. (2020). EduCortex: browser-based 3D brain visualization of fMRI meta-analysis maps. </w:t>
+        <w:t xml:space="preserve"> Kulkarni, A., </w:t>
+      </w:r>
+      <w:proofErr w:type="spellStart"/>
+      <w:r>
+        <w:rPr>
+          <w:rFonts w:ascii="Calibri" w:hAnsi="Calibri" w:cs="Calibri"/>
+          <w:color w:val="auto"/>
+          <w:sz w:val="17"/>
+          <w:szCs w:val="17"/>
+        </w:rPr>
+        <w:t>Mazor</w:t>
+      </w:r>
+      <w:proofErr w:type="spellEnd"/>
+      <w:r>
+        <w:rPr>
+          <w:rFonts w:ascii="Calibri" w:hAnsi="Calibri" w:cs="Calibri"/>
+          <w:color w:val="auto"/>
+          <w:sz w:val="17"/>
+          <w:szCs w:val="17"/>
+        </w:rPr>
+        <w:t xml:space="preserve">, M., </w:t>
+      </w:r>
+      <w:proofErr w:type="spellStart"/>
+      <w:r>
+        <w:rPr>
+          <w:rFonts w:ascii="Calibri" w:hAnsi="Calibri" w:cs="Calibri"/>
+          <w:color w:val="auto"/>
+          <w:sz w:val="17"/>
+          <w:szCs w:val="17"/>
+        </w:rPr>
+        <w:t>Klapwijk</w:t>
+      </w:r>
+      <w:proofErr w:type="spellEnd"/>
+      <w:r>
+        <w:rPr>
+          <w:rFonts w:ascii="Calibri" w:hAnsi="Calibri" w:cs="Calibri"/>
+          <w:color w:val="auto"/>
+          <w:sz w:val="17"/>
+          <w:szCs w:val="17"/>
+        </w:rPr>
+        <w:t xml:space="preserve">, E., </w:t>
+      </w:r>
+      <w:proofErr w:type="spellStart"/>
+      <w:r>
+        <w:rPr>
+          <w:rFonts w:ascii="Calibri" w:hAnsi="Calibri" w:cs="Calibri"/>
+          <w:color w:val="auto"/>
+          <w:sz w:val="17"/>
+          <w:szCs w:val="17"/>
+        </w:rPr>
+        <w:t>Yarkoni</w:t>
+      </w:r>
+      <w:proofErr w:type="spellEnd"/>
+      <w:r>
+        <w:rPr>
+          <w:rFonts w:ascii="Calibri" w:hAnsi="Calibri" w:cs="Calibri"/>
+          <w:color w:val="auto"/>
+          <w:sz w:val="17"/>
+          <w:szCs w:val="17"/>
+        </w:rPr>
+        <w:t xml:space="preserve">, T., </w:t>
+      </w:r>
+      <w:proofErr w:type="spellStart"/>
+      <w:r>
+        <w:rPr>
+          <w:rFonts w:ascii="Calibri" w:hAnsi="Calibri" w:cs="Calibri"/>
+          <w:color w:val="auto"/>
+          <w:sz w:val="17"/>
+          <w:szCs w:val="17"/>
+        </w:rPr>
+        <w:t>Huth</w:t>
+      </w:r>
+      <w:proofErr w:type="spellEnd"/>
+      <w:r>
+        <w:rPr>
+          <w:rFonts w:ascii="Calibri" w:hAnsi="Calibri" w:cs="Calibri"/>
+          <w:color w:val="auto"/>
+          <w:sz w:val="17"/>
+          <w:szCs w:val="17"/>
+        </w:rPr>
+        <w:t xml:space="preserve">, A. G. (2020). </w:t>
+      </w:r>
+      <w:proofErr w:type="spellStart"/>
+      <w:r>
+        <w:rPr>
+          <w:rFonts w:ascii="Calibri" w:hAnsi="Calibri" w:cs="Calibri"/>
+          <w:color w:val="auto"/>
+          <w:sz w:val="17"/>
+          <w:szCs w:val="17"/>
+        </w:rPr>
+        <w:t>EduCortex</w:t>
+      </w:r>
+      <w:proofErr w:type="spellEnd"/>
+      <w:r>
+        <w:rPr>
+          <w:rFonts w:ascii="Calibri" w:hAnsi="Calibri" w:cs="Calibri"/>
+          <w:color w:val="auto"/>
+          <w:sz w:val="17"/>
+          <w:szCs w:val="17"/>
+        </w:rPr>
+        <w:t xml:space="preserve">: browser-based 3D brain visualization of fMRI meta-analysis maps. </w:t>
       </w:r>
       <w:r>
         <w:rPr>
@@ -6163,7 +7400,31 @@
           <w:sz w:val="17"/>
           <w:szCs w:val="17"/>
         </w:rPr>
-        <w:t>Journal of Open Source Education</w:t>
+        <w:t xml:space="preserve">Journal of </w:t>
+      </w:r>
+      <w:proofErr w:type="gramStart"/>
+      <w:r>
+        <w:rPr>
+          <w:rFonts w:ascii="Calibri" w:hAnsi="Calibri" w:cs="Calibri"/>
+          <w:i/>
+          <w:iCs/>
+          <w:color w:val="auto"/>
+          <w:sz w:val="17"/>
+          <w:szCs w:val="17"/>
+        </w:rPr>
+        <w:t>Open Source</w:t>
+      </w:r>
+      <w:proofErr w:type="gramEnd"/>
+      <w:r>
+        <w:rPr>
+          <w:rFonts w:ascii="Calibri" w:hAnsi="Calibri" w:cs="Calibri"/>
+          <w:i/>
+          <w:iCs/>
+          <w:color w:val="auto"/>
+          <w:sz w:val="17"/>
+          <w:szCs w:val="17"/>
+        </w:rPr>
+        <w:t xml:space="preserve"> Education</w:t>
       </w:r>
       <w:r>
         <w:rPr>
@@ -6221,7 +7482,47 @@
           <w:sz w:val="17"/>
           <w:szCs w:val="17"/>
         </w:rPr>
-        <w:t xml:space="preserve"> Janakiefski, L., &amp; Maxcey, A. M. (2020). Recognition-induced forgetting of schematically related pictures. </w:t>
+        <w:t xml:space="preserve"> </w:t>
+      </w:r>
+      <w:proofErr w:type="spellStart"/>
+      <w:r>
+        <w:rPr>
+          <w:rFonts w:ascii="Calibri" w:hAnsi="Calibri" w:cs="Calibri"/>
+          <w:color w:val="auto"/>
+          <w:sz w:val="17"/>
+          <w:szCs w:val="17"/>
+        </w:rPr>
+        <w:t>Janakiefski</w:t>
+      </w:r>
+      <w:proofErr w:type="spellEnd"/>
+      <w:r>
+        <w:rPr>
+          <w:rFonts w:ascii="Calibri" w:hAnsi="Calibri" w:cs="Calibri"/>
+          <w:color w:val="auto"/>
+          <w:sz w:val="17"/>
+          <w:szCs w:val="17"/>
+        </w:rPr>
+        <w:t xml:space="preserve">, L., &amp; </w:t>
+      </w:r>
+      <w:proofErr w:type="spellStart"/>
+      <w:r>
+        <w:rPr>
+          <w:rFonts w:ascii="Calibri" w:hAnsi="Calibri" w:cs="Calibri"/>
+          <w:color w:val="auto"/>
+          <w:sz w:val="17"/>
+          <w:szCs w:val="17"/>
+        </w:rPr>
+        <w:t>Maxcey</w:t>
+      </w:r>
+      <w:proofErr w:type="spellEnd"/>
+      <w:r>
+        <w:rPr>
+          <w:rFonts w:ascii="Calibri" w:hAnsi="Calibri" w:cs="Calibri"/>
+          <w:color w:val="auto"/>
+          <w:sz w:val="17"/>
+          <w:szCs w:val="17"/>
+        </w:rPr>
+        <w:t xml:space="preserve">, A. M. (2020). Recognition-induced forgetting of schematically related pictures. </w:t>
       </w:r>
       <w:r>
         <w:rPr>
@@ -6287,8 +7588,45 @@
           <w:sz w:val="17"/>
           <w:szCs w:val="17"/>
         </w:rPr>
-        <w:t xml:space="preserve">, Collegio, A., &amp; Shomstein, S. (2019). Object-based attention is resilient to low-level (boundary) or high-level (semantic) disturbances, but not both. </w:t>
-      </w:r>
+        <w:t xml:space="preserve">, </w:t>
+      </w:r>
+      <w:proofErr w:type="spellStart"/>
+      <w:r>
+        <w:rPr>
+          <w:rFonts w:ascii="Calibri" w:hAnsi="Calibri" w:cs="Calibri"/>
+          <w:sz w:val="17"/>
+          <w:szCs w:val="17"/>
+        </w:rPr>
+        <w:t>Collegio</w:t>
+      </w:r>
+      <w:proofErr w:type="spellEnd"/>
+      <w:r>
+        <w:rPr>
+          <w:rFonts w:ascii="Calibri" w:hAnsi="Calibri" w:cs="Calibri"/>
+          <w:sz w:val="17"/>
+          <w:szCs w:val="17"/>
+        </w:rPr>
+        <w:t xml:space="preserve">, A., &amp; </w:t>
+      </w:r>
+      <w:proofErr w:type="spellStart"/>
+      <w:r>
+        <w:rPr>
+          <w:rFonts w:ascii="Calibri" w:hAnsi="Calibri" w:cs="Calibri"/>
+          <w:sz w:val="17"/>
+          <w:szCs w:val="17"/>
+        </w:rPr>
+        <w:t>Shomstein</w:t>
+      </w:r>
+      <w:proofErr w:type="spellEnd"/>
+      <w:r>
+        <w:rPr>
+          <w:rFonts w:ascii="Calibri" w:hAnsi="Calibri" w:cs="Calibri"/>
+          <w:sz w:val="17"/>
+          <w:szCs w:val="17"/>
+        </w:rPr>
+        <w:t xml:space="preserve">, S. (2019). Object-based attention is resilient to low-level (boundary) or high-level (semantic) disturbances, but not both. </w:t>
+      </w:r>
+      <w:proofErr w:type="spellStart"/>
       <w:r>
         <w:rPr>
           <w:rFonts w:ascii="Calibri" w:hAnsi="Calibri" w:cs="Calibri"/>
@@ -6297,7 +7635,18 @@
           <w:sz w:val="17"/>
           <w:szCs w:val="17"/>
         </w:rPr>
-        <w:t>PsyArXiv.</w:t>
+        <w:t>PsyArXiv</w:t>
+      </w:r>
+      <w:proofErr w:type="spellEnd"/>
+      <w:r>
+        <w:rPr>
+          <w:rFonts w:ascii="Calibri" w:hAnsi="Calibri" w:cs="Calibri"/>
+          <w:i/>
+          <w:iCs/>
+          <w:sz w:val="17"/>
+          <w:szCs w:val="17"/>
+        </w:rPr>
+        <w:t>.</w:t>
       </w:r>
       <w:r>
         <w:rPr>
@@ -6316,8 +7665,20 @@
             <w:szCs w:val="17"/>
             <w:u w:val="single"/>
           </w:rPr>
-          <w:t>doi.org/10.31234/osf.io/yxqju</w:t>
+          <w:t>doi.org/10.31234/osf.io/</w:t>
         </w:r>
+        <w:proofErr w:type="spellStart"/>
+        <w:r>
+          <w:rPr>
+            <w:rStyle w:val="Hyperlink"/>
+            <w:rFonts w:ascii="Calibri" w:hAnsi="Calibri" w:cs="Calibri"/>
+            <w:sz w:val="17"/>
+            <w:szCs w:val="17"/>
+            <w:u w:val="single"/>
+          </w:rPr>
+          <w:t>yxqju</w:t>
+        </w:r>
+        <w:proofErr w:type="spellEnd"/>
       </w:hyperlink>
     </w:p>
     <w:p>
@@ -6335,14 +7696,25 @@
           <w:szCs w:val="17"/>
         </w:rPr>
       </w:pPr>
-      <w:r>
-        <w:rPr>
-          <w:rFonts w:ascii="Calibri" w:hAnsi="Calibri" w:cs="Calibri"/>
-          <w:color w:val="auto"/>
-          <w:sz w:val="17"/>
-          <w:szCs w:val="17"/>
-        </w:rPr>
-        <w:t xml:space="preserve">Collegio, A., Nah, J., </w:t>
+      <w:proofErr w:type="spellStart"/>
+      <w:r>
+        <w:rPr>
+          <w:rFonts w:ascii="Calibri" w:hAnsi="Calibri" w:cs="Calibri"/>
+          <w:color w:val="auto"/>
+          <w:sz w:val="17"/>
+          <w:szCs w:val="17"/>
+        </w:rPr>
+        <w:t>Collegio</w:t>
+      </w:r>
+      <w:proofErr w:type="spellEnd"/>
+      <w:r>
+        <w:rPr>
+          <w:rFonts w:ascii="Calibri" w:hAnsi="Calibri" w:cs="Calibri"/>
+          <w:color w:val="auto"/>
+          <w:sz w:val="17"/>
+          <w:szCs w:val="17"/>
+        </w:rPr>
+        <w:t xml:space="preserve">, A., Nah, J., </w:t>
       </w:r>
       <w:r>
         <w:rPr>
@@ -6362,7 +7734,27 @@
           <w:sz w:val="17"/>
           <w:szCs w:val="17"/>
         </w:rPr>
-        <w:t xml:space="preserve"> &amp; Shomstein, S. (2019). Attention scales according to inferred real-world object size. </w:t>
+        <w:t xml:space="preserve"> &amp; </w:t>
+      </w:r>
+      <w:proofErr w:type="spellStart"/>
+      <w:r>
+        <w:rPr>
+          <w:rFonts w:ascii="Calibri" w:hAnsi="Calibri" w:cs="Calibri"/>
+          <w:color w:val="auto"/>
+          <w:sz w:val="17"/>
+          <w:szCs w:val="17"/>
+        </w:rPr>
+        <w:t>Shomstein</w:t>
+      </w:r>
+      <w:proofErr w:type="spellEnd"/>
+      <w:r>
+        <w:rPr>
+          <w:rFonts w:ascii="Calibri" w:hAnsi="Calibri" w:cs="Calibri"/>
+          <w:color w:val="auto"/>
+          <w:sz w:val="17"/>
+          <w:szCs w:val="17"/>
+        </w:rPr>
+        <w:t xml:space="preserve">, S. (2019). Attention scales according to inferred real-world object size. </w:t>
       </w:r>
       <w:r>
         <w:rPr>
@@ -6513,7 +7905,61 @@
           <w:sz w:val="17"/>
           <w:szCs w:val="17"/>
         </w:rPr>
-        <w:t>Tripathy, M., Torrico, C., Kneeland, R., Chen, T., Narang, A., Santhirasegaran, C., Xu, J., Naselaris, T., Norman, K. A., &amp; Abraham, T. M. (</w:t>
+        <w:t xml:space="preserve">Tripathy, M., </w:t>
+      </w:r>
+      <w:proofErr w:type="spellStart"/>
+      <w:r>
+        <w:rPr>
+          <w:rFonts w:ascii="Calibri" w:hAnsi="Calibri" w:cs="Calibri"/>
+          <w:sz w:val="17"/>
+          <w:szCs w:val="17"/>
+        </w:rPr>
+        <w:t>Torrico</w:t>
+      </w:r>
+      <w:proofErr w:type="spellEnd"/>
+      <w:r>
+        <w:rPr>
+          <w:rFonts w:ascii="Calibri" w:hAnsi="Calibri" w:cs="Calibri"/>
+          <w:sz w:val="17"/>
+          <w:szCs w:val="17"/>
+        </w:rPr>
+        <w:t xml:space="preserve">, C., Kneeland, R., Chen, T., Narang, A., </w:t>
+      </w:r>
+      <w:proofErr w:type="spellStart"/>
+      <w:r>
+        <w:rPr>
+          <w:rFonts w:ascii="Calibri" w:hAnsi="Calibri" w:cs="Calibri"/>
+          <w:sz w:val="17"/>
+          <w:szCs w:val="17"/>
+        </w:rPr>
+        <w:t>Santhirasegaran</w:t>
+      </w:r>
+      <w:proofErr w:type="spellEnd"/>
+      <w:r>
+        <w:rPr>
+          <w:rFonts w:ascii="Calibri" w:hAnsi="Calibri" w:cs="Calibri"/>
+          <w:sz w:val="17"/>
+          <w:szCs w:val="17"/>
+        </w:rPr>
+        <w:t xml:space="preserve">, C., Xu, J., </w:t>
+      </w:r>
+      <w:proofErr w:type="spellStart"/>
+      <w:r>
+        <w:rPr>
+          <w:rFonts w:ascii="Calibri" w:hAnsi="Calibri" w:cs="Calibri"/>
+          <w:sz w:val="17"/>
+          <w:szCs w:val="17"/>
+        </w:rPr>
+        <w:t>Naselaris</w:t>
+      </w:r>
+      <w:proofErr w:type="spellEnd"/>
+      <w:r>
+        <w:rPr>
+          <w:rFonts w:ascii="Calibri" w:hAnsi="Calibri" w:cs="Calibri"/>
+          <w:sz w:val="17"/>
+          <w:szCs w:val="17"/>
+        </w:rPr>
+        <w:t>, T., Norman, K. A., &amp; Abraham, T. M. (</w:t>
       </w:r>
       <w:r>
         <w:rPr>
@@ -6605,7 +8051,61 @@
           <w:sz w:val="17"/>
           <w:szCs w:val="17"/>
         </w:rPr>
-        <w:t>Tripathy, M., Torrico, C., Kneeland, R., Chen, T., Narang, A., Santhirasegaran, C., Xu, J., Naselaris, T., Norman, K. A., &amp; Abraham, T. M. (</w:t>
+        <w:t xml:space="preserve">Tripathy, M., </w:t>
+      </w:r>
+      <w:proofErr w:type="spellStart"/>
+      <w:r>
+        <w:rPr>
+          <w:rFonts w:ascii="Calibri" w:hAnsi="Calibri" w:cs="Calibri"/>
+          <w:sz w:val="17"/>
+          <w:szCs w:val="17"/>
+        </w:rPr>
+        <w:t>Torrico</w:t>
+      </w:r>
+      <w:proofErr w:type="spellEnd"/>
+      <w:r>
+        <w:rPr>
+          <w:rFonts w:ascii="Calibri" w:hAnsi="Calibri" w:cs="Calibri"/>
+          <w:sz w:val="17"/>
+          <w:szCs w:val="17"/>
+        </w:rPr>
+        <w:t xml:space="preserve">, C., Kneeland, R., Chen, T., Narang, A., </w:t>
+      </w:r>
+      <w:proofErr w:type="spellStart"/>
+      <w:r>
+        <w:rPr>
+          <w:rFonts w:ascii="Calibri" w:hAnsi="Calibri" w:cs="Calibri"/>
+          <w:sz w:val="17"/>
+          <w:szCs w:val="17"/>
+        </w:rPr>
+        <w:t>Santhirasegaran</w:t>
+      </w:r>
+      <w:proofErr w:type="spellEnd"/>
+      <w:r>
+        <w:rPr>
+          <w:rFonts w:ascii="Calibri" w:hAnsi="Calibri" w:cs="Calibri"/>
+          <w:sz w:val="17"/>
+          <w:szCs w:val="17"/>
+        </w:rPr>
+        <w:t xml:space="preserve">, C., Xu, J., </w:t>
+      </w:r>
+      <w:proofErr w:type="spellStart"/>
+      <w:r>
+        <w:rPr>
+          <w:rFonts w:ascii="Calibri" w:hAnsi="Calibri" w:cs="Calibri"/>
+          <w:sz w:val="17"/>
+          <w:szCs w:val="17"/>
+        </w:rPr>
+        <w:t>Naselaris</w:t>
+      </w:r>
+      <w:proofErr w:type="spellEnd"/>
+      <w:r>
+        <w:rPr>
+          <w:rFonts w:ascii="Calibri" w:hAnsi="Calibri" w:cs="Calibri"/>
+          <w:sz w:val="17"/>
+          <w:szCs w:val="17"/>
+        </w:rPr>
+        <w:t>, T., Norman, K. A., &amp; Abraham, T. M. (</w:t>
       </w:r>
       <w:r>
         <w:rPr>
@@ -6714,8 +8214,63 @@
           <w:sz w:val="17"/>
           <w:szCs w:val="17"/>
         </w:rPr>
-        <w:t xml:space="preserve"> Banerjee, A., Goode, J., Shabalin, S., Nguyen, A., Cohen, E., Dempster, A. J., Verlinde, N., Yundler, E., Weisberg, D., Norman, K. A., &amp; Abraham, T. M. (2023). Reconstructing the Mind's Eye: fMRI-to-Image with Contrastive Learning and Diffusion Priors. </w:t>
-      </w:r>
+        <w:t xml:space="preserve"> Banerjee, A., Goode, J., </w:t>
+      </w:r>
+      <w:proofErr w:type="spellStart"/>
+      <w:r>
+        <w:rPr>
+          <w:rFonts w:ascii="Calibri" w:hAnsi="Calibri" w:cs="Calibri"/>
+          <w:sz w:val="17"/>
+          <w:szCs w:val="17"/>
+        </w:rPr>
+        <w:t>Shabalin</w:t>
+      </w:r>
+      <w:proofErr w:type="spellEnd"/>
+      <w:r>
+        <w:rPr>
+          <w:rFonts w:ascii="Calibri" w:hAnsi="Calibri" w:cs="Calibri"/>
+          <w:sz w:val="17"/>
+          <w:szCs w:val="17"/>
+        </w:rPr>
+        <w:t xml:space="preserve">, S., Nguyen, A., Cohen, E., Dempster, A. J., </w:t>
+      </w:r>
+      <w:proofErr w:type="spellStart"/>
+      <w:r>
+        <w:rPr>
+          <w:rFonts w:ascii="Calibri" w:hAnsi="Calibri" w:cs="Calibri"/>
+          <w:sz w:val="17"/>
+          <w:szCs w:val="17"/>
+        </w:rPr>
+        <w:t>Verlinde</w:t>
+      </w:r>
+      <w:proofErr w:type="spellEnd"/>
+      <w:r>
+        <w:rPr>
+          <w:rFonts w:ascii="Calibri" w:hAnsi="Calibri" w:cs="Calibri"/>
+          <w:sz w:val="17"/>
+          <w:szCs w:val="17"/>
+        </w:rPr>
+        <w:t xml:space="preserve">, N., </w:t>
+      </w:r>
+      <w:proofErr w:type="spellStart"/>
+      <w:r>
+        <w:rPr>
+          <w:rFonts w:ascii="Calibri" w:hAnsi="Calibri" w:cs="Calibri"/>
+          <w:sz w:val="17"/>
+          <w:szCs w:val="17"/>
+        </w:rPr>
+        <w:t>Yundler</w:t>
+      </w:r>
+      <w:proofErr w:type="spellEnd"/>
+      <w:r>
+        <w:rPr>
+          <w:rFonts w:ascii="Calibri" w:hAnsi="Calibri" w:cs="Calibri"/>
+          <w:sz w:val="17"/>
+          <w:szCs w:val="17"/>
+        </w:rPr>
+        <w:t xml:space="preserve">, E., Weisberg, D., Norman, K. A., &amp; Abraham, T. M. (2023). Reconstructing the Mind's Eye: fMRI-to-Image with Contrastive Learning and Diffusion Priors. </w:t>
+      </w:r>
+      <w:proofErr w:type="spellStart"/>
       <w:r>
         <w:rPr>
           <w:rFonts w:ascii="Calibri" w:hAnsi="Calibri" w:cs="Calibri"/>
@@ -6726,6 +8281,7 @@
         </w:rPr>
         <w:t>NeurIPS</w:t>
       </w:r>
+      <w:proofErr w:type="spellEnd"/>
       <w:r>
         <w:rPr>
           <w:rFonts w:ascii="Calibri" w:hAnsi="Calibri" w:cs="Calibri"/>
@@ -6760,13 +8316,23 @@
         </w:rPr>
         <w:t xml:space="preserve">Scotti, P. S., </w:t>
       </w:r>
-      <w:r>
-        <w:rPr>
-          <w:rFonts w:ascii="Calibri" w:hAnsi="Calibri" w:cs="Calibri"/>
-          <w:sz w:val="17"/>
-          <w:szCs w:val="17"/>
-        </w:rPr>
-        <w:t>Hennings, A.</w:t>
+      <w:proofErr w:type="spellStart"/>
+      <w:r>
+        <w:rPr>
+          <w:rFonts w:ascii="Calibri" w:hAnsi="Calibri" w:cs="Calibri"/>
+          <w:sz w:val="17"/>
+          <w:szCs w:val="17"/>
+        </w:rPr>
+        <w:t>Hennings</w:t>
+      </w:r>
+      <w:proofErr w:type="spellEnd"/>
+      <w:r>
+        <w:rPr>
+          <w:rFonts w:ascii="Calibri" w:hAnsi="Calibri" w:cs="Calibri"/>
+          <w:sz w:val="17"/>
+          <w:szCs w:val="17"/>
+        </w:rPr>
+        <w:t>, A.</w:t>
       </w:r>
       <w:r>
         <w:rPr>
@@ -6800,7 +8366,43 @@
           <w:sz w:val="17"/>
           <w:szCs w:val="17"/>
         </w:rPr>
-        <w:t>Wallace, G., Polcyn, S., Brooks, P. P., Mennen, A., Zhao, K., Michelmann, S., Li, K., Turk-Browne, N. B., Cohen, J. D., Norman, K. A. (202</w:t>
+        <w:t xml:space="preserve">Wallace, G., </w:t>
+      </w:r>
+      <w:proofErr w:type="spellStart"/>
+      <w:r>
+        <w:rPr>
+          <w:rFonts w:ascii="Calibri" w:hAnsi="Calibri" w:cs="Calibri"/>
+          <w:sz w:val="17"/>
+          <w:szCs w:val="17"/>
+        </w:rPr>
+        <w:t>Polcyn</w:t>
+      </w:r>
+      <w:proofErr w:type="spellEnd"/>
+      <w:r>
+        <w:rPr>
+          <w:rFonts w:ascii="Calibri" w:hAnsi="Calibri" w:cs="Calibri"/>
+          <w:sz w:val="17"/>
+          <w:szCs w:val="17"/>
+        </w:rPr>
+        <w:t xml:space="preserve">, S., Brooks, P. P., Mennen, A., Zhao, K., </w:t>
+      </w:r>
+      <w:proofErr w:type="spellStart"/>
+      <w:r>
+        <w:rPr>
+          <w:rFonts w:ascii="Calibri" w:hAnsi="Calibri" w:cs="Calibri"/>
+          <w:sz w:val="17"/>
+          <w:szCs w:val="17"/>
+        </w:rPr>
+        <w:t>Michelmann</w:t>
+      </w:r>
+      <w:proofErr w:type="spellEnd"/>
+      <w:r>
+        <w:rPr>
+          <w:rFonts w:ascii="Calibri" w:hAnsi="Calibri" w:cs="Calibri"/>
+          <w:sz w:val="17"/>
+          <w:szCs w:val="17"/>
+        </w:rPr>
+        <w:t>, S., Li, K., Turk-Browne, N. B., Cohen, J. D., Norman, K. A. (202</w:t>
       </w:r>
       <w:r>
         <w:rPr>
@@ -6896,13 +8498,23 @@
         </w:rPr>
         <w:t xml:space="preserve">, </w:t>
       </w:r>
-      <w:r>
-        <w:rPr>
-          <w:rFonts w:ascii="Calibri" w:hAnsi="Calibri" w:cs="Calibri"/>
-          <w:sz w:val="17"/>
-          <w:szCs w:val="17"/>
-        </w:rPr>
-        <w:t>Hennings, A.</w:t>
+      <w:proofErr w:type="spellStart"/>
+      <w:r>
+        <w:rPr>
+          <w:rFonts w:ascii="Calibri" w:hAnsi="Calibri" w:cs="Calibri"/>
+          <w:sz w:val="17"/>
+          <w:szCs w:val="17"/>
+        </w:rPr>
+        <w:t>Hennings</w:t>
+      </w:r>
+      <w:proofErr w:type="spellEnd"/>
+      <w:r>
+        <w:rPr>
+          <w:rFonts w:ascii="Calibri" w:hAnsi="Calibri" w:cs="Calibri"/>
+          <w:sz w:val="17"/>
+          <w:szCs w:val="17"/>
+        </w:rPr>
+        <w:t>, A.</w:t>
       </w:r>
       <w:r>
         <w:rPr>
@@ -6942,7 +8554,25 @@
           <w:sz w:val="17"/>
           <w:szCs w:val="17"/>
         </w:rPr>
-        <w:t xml:space="preserve">, K. A.. </w:t>
+        <w:t xml:space="preserve">, K. </w:t>
+      </w:r>
+      <w:proofErr w:type="gramStart"/>
+      <w:r>
+        <w:rPr>
+          <w:rFonts w:ascii="Calibri" w:hAnsi="Calibri" w:cs="Calibri"/>
+          <w:sz w:val="17"/>
+          <w:szCs w:val="17"/>
+        </w:rPr>
+        <w:t>A..</w:t>
+      </w:r>
+      <w:proofErr w:type="gramEnd"/>
+      <w:r>
+        <w:rPr>
+          <w:rFonts w:ascii="Calibri" w:hAnsi="Calibri" w:cs="Calibri"/>
+          <w:sz w:val="17"/>
+          <w:szCs w:val="17"/>
+        </w:rPr>
+        <w:t xml:space="preserve"> </w:t>
       </w:r>
       <w:r>
         <w:rPr>
@@ -7022,13 +8652,41 @@
         </w:rPr>
         <w:t xml:space="preserve">Scotti, P. S., </w:t>
       </w:r>
-      <w:r>
-        <w:rPr>
-          <w:rFonts w:ascii="Calibri" w:hAnsi="Calibri" w:cs="Calibri"/>
-          <w:sz w:val="17"/>
-          <w:szCs w:val="17"/>
-        </w:rPr>
-        <w:t xml:space="preserve">Polcyn, S., Brooks, P. P., Mennen, A., Zhao, K., Michelmann, S., Li, K., Turk-Browne, N. B., Cohen, J. D., Norman, K. A. (2022). </w:t>
+      <w:proofErr w:type="spellStart"/>
+      <w:r>
+        <w:rPr>
+          <w:rFonts w:ascii="Calibri" w:hAnsi="Calibri" w:cs="Calibri"/>
+          <w:sz w:val="17"/>
+          <w:szCs w:val="17"/>
+        </w:rPr>
+        <w:t>Polcyn</w:t>
+      </w:r>
+      <w:proofErr w:type="spellEnd"/>
+      <w:r>
+        <w:rPr>
+          <w:rFonts w:ascii="Calibri" w:hAnsi="Calibri" w:cs="Calibri"/>
+          <w:sz w:val="17"/>
+          <w:szCs w:val="17"/>
+        </w:rPr>
+        <w:t xml:space="preserve">, S., Brooks, P. P., Mennen, A., Zhao, K., </w:t>
+      </w:r>
+      <w:proofErr w:type="spellStart"/>
+      <w:r>
+        <w:rPr>
+          <w:rFonts w:ascii="Calibri" w:hAnsi="Calibri" w:cs="Calibri"/>
+          <w:sz w:val="17"/>
+          <w:szCs w:val="17"/>
+        </w:rPr>
+        <w:t>Michelmann</w:t>
+      </w:r>
+      <w:proofErr w:type="spellEnd"/>
+      <w:r>
+        <w:rPr>
+          <w:rFonts w:ascii="Calibri" w:hAnsi="Calibri" w:cs="Calibri"/>
+          <w:sz w:val="17"/>
+          <w:szCs w:val="17"/>
+        </w:rPr>
+        <w:t xml:space="preserve">, S., Li, K., Turk-Browne, N. B., Cohen, J. D., Norman, K. A. (2022). </w:t>
       </w:r>
       <w:r>
         <w:rPr>
@@ -7096,7 +8754,25 @@
           <w:sz w:val="17"/>
           <w:szCs w:val="17"/>
         </w:rPr>
-        <w:t xml:space="preserve"> Chen, J., &amp; Golomb, J. D. (202</w:t>
+        <w:t xml:space="preserve"> Chen, J., &amp; </w:t>
+      </w:r>
+      <w:proofErr w:type="spellStart"/>
+      <w:r>
+        <w:rPr>
+          <w:rFonts w:ascii="Calibri" w:hAnsi="Calibri" w:cs="Calibri"/>
+          <w:sz w:val="17"/>
+          <w:szCs w:val="17"/>
+        </w:rPr>
+        <w:t>Golomb</w:t>
+      </w:r>
+      <w:proofErr w:type="spellEnd"/>
+      <w:r>
+        <w:rPr>
+          <w:rFonts w:ascii="Calibri" w:hAnsi="Calibri" w:cs="Calibri"/>
+          <w:sz w:val="17"/>
+          <w:szCs w:val="17"/>
+        </w:rPr>
+        <w:t>, J. D. (202</w:t>
       </w:r>
       <w:r>
         <w:rPr>
@@ -7196,7 +8872,25 @@
           <w:sz w:val="17"/>
           <w:szCs w:val="17"/>
         </w:rPr>
-        <w:t xml:space="preserve"> Chen, J., &amp; Golomb, J. D. (2021, </w:t>
+        <w:t xml:space="preserve"> Chen, J., &amp; </w:t>
+      </w:r>
+      <w:proofErr w:type="spellStart"/>
+      <w:r>
+        <w:rPr>
+          <w:rFonts w:ascii="Calibri" w:hAnsi="Calibri" w:cs="Calibri"/>
+          <w:sz w:val="17"/>
+          <w:szCs w:val="17"/>
+        </w:rPr>
+        <w:t>Golomb</w:t>
+      </w:r>
+      <w:proofErr w:type="spellEnd"/>
+      <w:r>
+        <w:rPr>
+          <w:rFonts w:ascii="Calibri" w:hAnsi="Calibri" w:cs="Calibri"/>
+          <w:sz w:val="17"/>
+          <w:szCs w:val="17"/>
+        </w:rPr>
+        <w:t xml:space="preserve">, J. D. (2021, </w:t>
       </w:r>
       <w:r>
         <w:rPr>
@@ -7264,7 +8958,25 @@
           <w:sz w:val="17"/>
           <w:szCs w:val="17"/>
         </w:rPr>
-        <w:t xml:space="preserve"> Chen, J., &amp; Golomb, J. D. (2021, May). An improved method for evaluating inverted encoding models. </w:t>
+        <w:t xml:space="preserve"> Chen, J., &amp; </w:t>
+      </w:r>
+      <w:proofErr w:type="spellStart"/>
+      <w:r>
+        <w:rPr>
+          <w:rFonts w:ascii="Calibri" w:hAnsi="Calibri" w:cs="Calibri"/>
+          <w:sz w:val="17"/>
+          <w:szCs w:val="17"/>
+        </w:rPr>
+        <w:t>Golomb</w:t>
+      </w:r>
+      <w:proofErr w:type="spellEnd"/>
+      <w:r>
+        <w:rPr>
+          <w:rFonts w:ascii="Calibri" w:hAnsi="Calibri" w:cs="Calibri"/>
+          <w:sz w:val="17"/>
+          <w:szCs w:val="17"/>
+        </w:rPr>
+        <w:t xml:space="preserve">, J. D. (2021, May). An improved method for evaluating inverted encoding models. </w:t>
       </w:r>
       <w:r>
         <w:rPr>
@@ -7324,7 +9036,25 @@
           <w:sz w:val="17"/>
           <w:szCs w:val="17"/>
         </w:rPr>
-        <w:t>, Dowd, E. W., &amp; Golomb, J. D</w:t>
+        <w:t xml:space="preserve">, Dowd, E. W., &amp; </w:t>
+      </w:r>
+      <w:proofErr w:type="spellStart"/>
+      <w:r>
+        <w:rPr>
+          <w:rFonts w:ascii="Calibri" w:hAnsi="Calibri" w:cs="Calibri"/>
+          <w:sz w:val="17"/>
+          <w:szCs w:val="17"/>
+        </w:rPr>
+        <w:t>Golomb</w:t>
+      </w:r>
+      <w:proofErr w:type="spellEnd"/>
+      <w:r>
+        <w:rPr>
+          <w:rFonts w:ascii="Calibri" w:hAnsi="Calibri" w:cs="Calibri"/>
+          <w:sz w:val="17"/>
+          <w:szCs w:val="17"/>
+        </w:rPr>
+        <w:t>, J. D</w:t>
       </w:r>
       <w:r>
         <w:rPr>
@@ -7400,7 +9130,25 @@
           <w:sz w:val="17"/>
           <w:szCs w:val="17"/>
         </w:rPr>
-        <w:t xml:space="preserve"> Chen, J., &amp; Golomb, J. D. (2021, March). An improved method for evaluating inverted encoding models. </w:t>
+        <w:t xml:space="preserve"> Chen, J., &amp; </w:t>
+      </w:r>
+      <w:proofErr w:type="spellStart"/>
+      <w:r>
+        <w:rPr>
+          <w:rFonts w:ascii="Calibri" w:hAnsi="Calibri" w:cs="Calibri"/>
+          <w:sz w:val="17"/>
+          <w:szCs w:val="17"/>
+        </w:rPr>
+        <w:t>Golomb</w:t>
+      </w:r>
+      <w:proofErr w:type="spellEnd"/>
+      <w:r>
+        <w:rPr>
+          <w:rFonts w:ascii="Calibri" w:hAnsi="Calibri" w:cs="Calibri"/>
+          <w:sz w:val="17"/>
+          <w:szCs w:val="17"/>
+        </w:rPr>
+        <w:t xml:space="preserve">, J. D. (2021, March). An improved method for evaluating inverted encoding models. </w:t>
       </w:r>
       <w:r>
         <w:rPr>
@@ -7460,7 +9208,25 @@
           <w:sz w:val="17"/>
           <w:szCs w:val="17"/>
         </w:rPr>
-        <w:t xml:space="preserve">&amp; Golomb, J. D. (2020, May). Feature-binding errors during saccadic remapping may affect perception of real-world objects. </w:t>
+        <w:t xml:space="preserve">&amp; </w:t>
+      </w:r>
+      <w:proofErr w:type="spellStart"/>
+      <w:r>
+        <w:rPr>
+          <w:rFonts w:ascii="Calibri" w:hAnsi="Calibri" w:cs="Calibri"/>
+          <w:sz w:val="17"/>
+          <w:szCs w:val="17"/>
+        </w:rPr>
+        <w:t>Golomb</w:t>
+      </w:r>
+      <w:proofErr w:type="spellEnd"/>
+      <w:r>
+        <w:rPr>
+          <w:rFonts w:ascii="Calibri" w:hAnsi="Calibri" w:cs="Calibri"/>
+          <w:sz w:val="17"/>
+          <w:szCs w:val="17"/>
+        </w:rPr>
+        <w:t xml:space="preserve">, J. D. (2020, May). Feature-binding errors during saccadic remapping may affect perception of real-world objects. </w:t>
       </w:r>
       <w:r>
         <w:rPr>
@@ -7512,7 +9278,97 @@
           <w:sz w:val="17"/>
           <w:szCs w:val="17"/>
         </w:rPr>
-        <w:t xml:space="preserve"> Kulkarni, A., Mazor, M., Klapwijk, E., Yarkoni, T., Huth, A. G. (2019, December). EduCortex: browser-based 3D brain visualization of fMRI meta-analysis maps. </w:t>
+        <w:t xml:space="preserve"> Kulkarni, A., </w:t>
+      </w:r>
+      <w:proofErr w:type="spellStart"/>
+      <w:r>
+        <w:rPr>
+          <w:rFonts w:ascii="Calibri" w:hAnsi="Calibri" w:cs="Calibri"/>
+          <w:sz w:val="17"/>
+          <w:szCs w:val="17"/>
+        </w:rPr>
+        <w:t>Mazor</w:t>
+      </w:r>
+      <w:proofErr w:type="spellEnd"/>
+      <w:r>
+        <w:rPr>
+          <w:rFonts w:ascii="Calibri" w:hAnsi="Calibri" w:cs="Calibri"/>
+          <w:sz w:val="17"/>
+          <w:szCs w:val="17"/>
+        </w:rPr>
+        <w:t xml:space="preserve">, M., </w:t>
+      </w:r>
+      <w:proofErr w:type="spellStart"/>
+      <w:r>
+        <w:rPr>
+          <w:rFonts w:ascii="Calibri" w:hAnsi="Calibri" w:cs="Calibri"/>
+          <w:sz w:val="17"/>
+          <w:szCs w:val="17"/>
+        </w:rPr>
+        <w:t>Klapwijk</w:t>
+      </w:r>
+      <w:proofErr w:type="spellEnd"/>
+      <w:r>
+        <w:rPr>
+          <w:rFonts w:ascii="Calibri" w:hAnsi="Calibri" w:cs="Calibri"/>
+          <w:sz w:val="17"/>
+          <w:szCs w:val="17"/>
+        </w:rPr>
+        <w:t xml:space="preserve">, E., </w:t>
+      </w:r>
+      <w:proofErr w:type="spellStart"/>
+      <w:r>
+        <w:rPr>
+          <w:rFonts w:ascii="Calibri" w:hAnsi="Calibri" w:cs="Calibri"/>
+          <w:sz w:val="17"/>
+          <w:szCs w:val="17"/>
+        </w:rPr>
+        <w:t>Yarkoni</w:t>
+      </w:r>
+      <w:proofErr w:type="spellEnd"/>
+      <w:r>
+        <w:rPr>
+          <w:rFonts w:ascii="Calibri" w:hAnsi="Calibri" w:cs="Calibri"/>
+          <w:sz w:val="17"/>
+          <w:szCs w:val="17"/>
+        </w:rPr>
+        <w:t xml:space="preserve">, T., </w:t>
+      </w:r>
+      <w:proofErr w:type="spellStart"/>
+      <w:r>
+        <w:rPr>
+          <w:rFonts w:ascii="Calibri" w:hAnsi="Calibri" w:cs="Calibri"/>
+          <w:sz w:val="17"/>
+          <w:szCs w:val="17"/>
+        </w:rPr>
+        <w:t>Huth</w:t>
+      </w:r>
+      <w:proofErr w:type="spellEnd"/>
+      <w:r>
+        <w:rPr>
+          <w:rFonts w:ascii="Calibri" w:hAnsi="Calibri" w:cs="Calibri"/>
+          <w:sz w:val="17"/>
+          <w:szCs w:val="17"/>
+        </w:rPr>
+        <w:t xml:space="preserve">, A. G. (2019, December). </w:t>
+      </w:r>
+      <w:proofErr w:type="spellStart"/>
+      <w:r>
+        <w:rPr>
+          <w:rFonts w:ascii="Calibri" w:hAnsi="Calibri" w:cs="Calibri"/>
+          <w:sz w:val="17"/>
+          <w:szCs w:val="17"/>
+        </w:rPr>
+        <w:t>EduCortex</w:t>
+      </w:r>
+      <w:proofErr w:type="spellEnd"/>
+      <w:r>
+        <w:rPr>
+          <w:rFonts w:ascii="Calibri" w:hAnsi="Calibri" w:cs="Calibri"/>
+          <w:sz w:val="17"/>
+          <w:szCs w:val="17"/>
+        </w:rPr>
+        <w:t xml:space="preserve">: browser-based 3D brain visualization of fMRI meta-analysis maps. </w:t>
       </w:r>
       <w:r>
         <w:rPr>
@@ -7581,7 +9437,25 @@
           <w:sz w:val="17"/>
           <w:szCs w:val="17"/>
         </w:rPr>
-        <w:t xml:space="preserve"> Hong, Y., Leber, A., B., &amp; Golomb, J. D. (2019, November). Competition between similar visual working memory items underlies repulsion effects. </w:t>
+        <w:t xml:space="preserve"> Hong, Y., Leber, A., B., &amp; </w:t>
+      </w:r>
+      <w:proofErr w:type="spellStart"/>
+      <w:r>
+        <w:rPr>
+          <w:rFonts w:ascii="Calibri" w:hAnsi="Calibri" w:cs="Calibri"/>
+          <w:sz w:val="17"/>
+          <w:szCs w:val="17"/>
+        </w:rPr>
+        <w:t>Golomb</w:t>
+      </w:r>
+      <w:proofErr w:type="spellEnd"/>
+      <w:r>
+        <w:rPr>
+          <w:rFonts w:ascii="Calibri" w:hAnsi="Calibri" w:cs="Calibri"/>
+          <w:sz w:val="17"/>
+          <w:szCs w:val="17"/>
+        </w:rPr>
+        <w:t xml:space="preserve">, J. D. (2019, November). Competition between similar visual working memory items underlies repulsion effects. </w:t>
       </w:r>
       <w:r>
         <w:rPr>
@@ -7632,7 +9506,43 @@
           <w:sz w:val="17"/>
           <w:szCs w:val="17"/>
         </w:rPr>
-        <w:t xml:space="preserve"> Janakiefski, L., &amp; Maxcey, A. M. (2019, November). Recognition-Induced Forgetting Does Not Operate Over Superordinate Categories. </w:t>
+        <w:t xml:space="preserve"> </w:t>
+      </w:r>
+      <w:proofErr w:type="spellStart"/>
+      <w:r>
+        <w:rPr>
+          <w:rFonts w:ascii="Calibri" w:hAnsi="Calibri" w:cs="Calibri"/>
+          <w:sz w:val="17"/>
+          <w:szCs w:val="17"/>
+        </w:rPr>
+        <w:t>Janakiefski</w:t>
+      </w:r>
+      <w:proofErr w:type="spellEnd"/>
+      <w:r>
+        <w:rPr>
+          <w:rFonts w:ascii="Calibri" w:hAnsi="Calibri" w:cs="Calibri"/>
+          <w:sz w:val="17"/>
+          <w:szCs w:val="17"/>
+        </w:rPr>
+        <w:t xml:space="preserve">, L., &amp; </w:t>
+      </w:r>
+      <w:proofErr w:type="spellStart"/>
+      <w:r>
+        <w:rPr>
+          <w:rFonts w:ascii="Calibri" w:hAnsi="Calibri" w:cs="Calibri"/>
+          <w:sz w:val="17"/>
+          <w:szCs w:val="17"/>
+        </w:rPr>
+        <w:t>Maxcey</w:t>
+      </w:r>
+      <w:proofErr w:type="spellEnd"/>
+      <w:r>
+        <w:rPr>
+          <w:rFonts w:ascii="Calibri" w:hAnsi="Calibri" w:cs="Calibri"/>
+          <w:sz w:val="17"/>
+          <w:szCs w:val="17"/>
+        </w:rPr>
+        <w:t xml:space="preserve">, A. M. (2019, November). Recognition-Induced Forgetting Does Not Operate Over Superordinate Categories. </w:t>
       </w:r>
       <w:bookmarkStart w:id="2" w:name="OLE_LINK19"/>
       <w:bookmarkStart w:id="3" w:name="OLE_LINK20"/>
@@ -7704,7 +9614,25 @@
           <w:sz w:val="17"/>
           <w:szCs w:val="17"/>
         </w:rPr>
-        <w:t xml:space="preserve">, Hong, Y., Leber, A., B., &amp; Golomb, J. D. (2019, October). </w:t>
+        <w:t xml:space="preserve">, Hong, Y., Leber, A., B., &amp; </w:t>
+      </w:r>
+      <w:proofErr w:type="spellStart"/>
+      <w:r>
+        <w:rPr>
+          <w:rFonts w:ascii="Calibri" w:hAnsi="Calibri" w:cs="Calibri"/>
+          <w:sz w:val="17"/>
+          <w:szCs w:val="17"/>
+        </w:rPr>
+        <w:t>Golomb</w:t>
+      </w:r>
+      <w:proofErr w:type="spellEnd"/>
+      <w:r>
+        <w:rPr>
+          <w:rFonts w:ascii="Calibri" w:hAnsi="Calibri" w:cs="Calibri"/>
+          <w:sz w:val="17"/>
+          <w:szCs w:val="17"/>
+        </w:rPr>
+        <w:t xml:space="preserve">, J. D. (2019, October). </w:t>
       </w:r>
       <w:r>
         <w:rPr>
@@ -7777,7 +9705,25 @@
           <w:sz w:val="17"/>
           <w:szCs w:val="17"/>
         </w:rPr>
-        <w:t xml:space="preserve"> Hong, Y., Golomb, J. D., Leber, A., B. (2019, May). </w:t>
+        <w:t xml:space="preserve"> Hong, Y., </w:t>
+      </w:r>
+      <w:proofErr w:type="spellStart"/>
+      <w:r>
+        <w:rPr>
+          <w:rFonts w:ascii="Calibri" w:hAnsi="Calibri" w:cs="Calibri"/>
+          <w:sz w:val="17"/>
+          <w:szCs w:val="17"/>
+        </w:rPr>
+        <w:t>Golomb</w:t>
+      </w:r>
+      <w:proofErr w:type="spellEnd"/>
+      <w:r>
+        <w:rPr>
+          <w:rFonts w:ascii="Calibri" w:hAnsi="Calibri" w:cs="Calibri"/>
+          <w:sz w:val="17"/>
+          <w:szCs w:val="17"/>
+        </w:rPr>
+        <w:t xml:space="preserve">, J. D., Leber, A., B. (2019, May). </w:t>
       </w:r>
       <w:r>
         <w:rPr>
@@ -7848,13 +9794,23 @@
         </w:rPr>
         <w:t xml:space="preserve">Scotti, P. S., </w:t>
       </w:r>
-      <w:r>
-        <w:rPr>
-          <w:rFonts w:ascii="Calibri" w:hAnsi="Calibri" w:cs="Calibri"/>
-          <w:sz w:val="17"/>
-          <w:szCs w:val="17"/>
-        </w:rPr>
-        <w:t xml:space="preserve">Golomb, J. D. (2019, May). </w:t>
+      <w:proofErr w:type="spellStart"/>
+      <w:r>
+        <w:rPr>
+          <w:rFonts w:ascii="Calibri" w:hAnsi="Calibri" w:cs="Calibri"/>
+          <w:sz w:val="17"/>
+          <w:szCs w:val="17"/>
+        </w:rPr>
+        <w:t>Golomb</w:t>
+      </w:r>
+      <w:proofErr w:type="spellEnd"/>
+      <w:r>
+        <w:rPr>
+          <w:rFonts w:ascii="Calibri" w:hAnsi="Calibri" w:cs="Calibri"/>
+          <w:sz w:val="17"/>
+          <w:szCs w:val="17"/>
+        </w:rPr>
+        <w:t xml:space="preserve">, J. D. (2019, May). </w:t>
       </w:r>
       <w:r>
         <w:rPr>
@@ -7908,6 +9864,7 @@
           <w:szCs w:val="17"/>
         </w:rPr>
       </w:pPr>
+      <w:proofErr w:type="spellStart"/>
       <w:r>
         <w:rPr>
           <w:rFonts w:ascii="Calibri" w:hAnsi="Calibri" w:cs="Calibri"/>
@@ -7915,7 +9872,37 @@
           <w:sz w:val="17"/>
           <w:szCs w:val="17"/>
         </w:rPr>
-        <w:t xml:space="preserve">Janakiefski, L., Smerdell, M., </w:t>
+        <w:t>Janakiefski</w:t>
+      </w:r>
+      <w:proofErr w:type="spellEnd"/>
+      <w:r>
+        <w:rPr>
+          <w:rFonts w:ascii="Calibri" w:hAnsi="Calibri" w:cs="Calibri"/>
+          <w:bCs/>
+          <w:sz w:val="17"/>
+          <w:szCs w:val="17"/>
+        </w:rPr>
+        <w:t xml:space="preserve">, L., </w:t>
+      </w:r>
+      <w:proofErr w:type="spellStart"/>
+      <w:r>
+        <w:rPr>
+          <w:rFonts w:ascii="Calibri" w:hAnsi="Calibri" w:cs="Calibri"/>
+          <w:bCs/>
+          <w:sz w:val="17"/>
+          <w:szCs w:val="17"/>
+        </w:rPr>
+        <w:t>Smerdell</w:t>
+      </w:r>
+      <w:proofErr w:type="spellEnd"/>
+      <w:r>
+        <w:rPr>
+          <w:rFonts w:ascii="Calibri" w:hAnsi="Calibri" w:cs="Calibri"/>
+          <w:bCs/>
+          <w:sz w:val="17"/>
+          <w:szCs w:val="17"/>
+        </w:rPr>
+        <w:t xml:space="preserve">, M., </w:t>
       </w:r>
       <w:r>
         <w:rPr>
@@ -7934,8 +9921,49 @@
           <w:sz w:val="17"/>
           <w:szCs w:val="17"/>
         </w:rPr>
-        <w:t xml:space="preserve">, Maxcey, A. (2019, March). Does recognition-induced forgetting operate over temporally-grouped objects? </w:t>
-      </w:r>
+        <w:t xml:space="preserve">, </w:t>
+      </w:r>
+      <w:proofErr w:type="spellStart"/>
+      <w:r>
+        <w:rPr>
+          <w:rFonts w:ascii="Calibri" w:hAnsi="Calibri" w:cs="Calibri"/>
+          <w:bCs/>
+          <w:sz w:val="17"/>
+          <w:szCs w:val="17"/>
+        </w:rPr>
+        <w:t>Maxcey</w:t>
+      </w:r>
+      <w:proofErr w:type="spellEnd"/>
+      <w:r>
+        <w:rPr>
+          <w:rFonts w:ascii="Calibri" w:hAnsi="Calibri" w:cs="Calibri"/>
+          <w:bCs/>
+          <w:sz w:val="17"/>
+          <w:szCs w:val="17"/>
+        </w:rPr>
+        <w:t xml:space="preserve">, A. (2019, March). Does recognition-induced forgetting operate over </w:t>
+      </w:r>
+      <w:proofErr w:type="gramStart"/>
+      <w:r>
+        <w:rPr>
+          <w:rFonts w:ascii="Calibri" w:hAnsi="Calibri" w:cs="Calibri"/>
+          <w:bCs/>
+          <w:sz w:val="17"/>
+          <w:szCs w:val="17"/>
+        </w:rPr>
+        <w:t>temporally-grouped</w:t>
+      </w:r>
+      <w:proofErr w:type="gramEnd"/>
+      <w:r>
+        <w:rPr>
+          <w:rFonts w:ascii="Calibri" w:hAnsi="Calibri" w:cs="Calibri"/>
+          <w:bCs/>
+          <w:sz w:val="17"/>
+          <w:szCs w:val="17"/>
+        </w:rPr>
+        <w:t xml:space="preserve"> objects? </w:t>
+      </w:r>
+      <w:proofErr w:type="spellStart"/>
       <w:r>
         <w:rPr>
           <w:rFonts w:ascii="Calibri" w:hAnsi="Calibri" w:cs="Calibri"/>
@@ -7947,6 +9975,7 @@
         </w:rPr>
         <w:t>CogFest</w:t>
       </w:r>
+      <w:proofErr w:type="spellEnd"/>
       <w:r>
         <w:rPr>
           <w:rFonts w:ascii="Calibri" w:hAnsi="Calibri" w:cs="Calibri"/>
@@ -7987,7 +10016,25 @@
           <w:sz w:val="17"/>
           <w:szCs w:val="17"/>
         </w:rPr>
-        <w:t xml:space="preserve"> Hong, Y., Golomb, J. D., Leber, A., B. (2018, November). Statistical regularities during object encoding distort long-term memory. </w:t>
+        <w:t xml:space="preserve"> Hong, Y., </w:t>
+      </w:r>
+      <w:proofErr w:type="spellStart"/>
+      <w:r>
+        <w:rPr>
+          <w:rFonts w:ascii="Calibri" w:hAnsi="Calibri" w:cs="Calibri"/>
+          <w:sz w:val="17"/>
+          <w:szCs w:val="17"/>
+        </w:rPr>
+        <w:t>Golomb</w:t>
+      </w:r>
+      <w:proofErr w:type="spellEnd"/>
+      <w:r>
+        <w:rPr>
+          <w:rFonts w:ascii="Calibri" w:hAnsi="Calibri" w:cs="Calibri"/>
+          <w:sz w:val="17"/>
+          <w:szCs w:val="17"/>
+        </w:rPr>
+        <w:t xml:space="preserve">, J. D., Leber, A., B. (2018, November). Statistical regularities during object encoding distort long-term memory. </w:t>
       </w:r>
       <w:r>
         <w:rPr>
@@ -8059,7 +10106,25 @@
           <w:sz w:val="17"/>
           <w:szCs w:val="17"/>
         </w:rPr>
-        <w:t xml:space="preserve"> Hong, Y., Golomb, J. D., Leber, A., B. (2018, September). Statistical regularities during object encoding distort long-term memory. </w:t>
+        <w:t xml:space="preserve"> Hong, Y., </w:t>
+      </w:r>
+      <w:proofErr w:type="spellStart"/>
+      <w:r>
+        <w:rPr>
+          <w:rFonts w:ascii="Calibri" w:hAnsi="Calibri" w:cs="Calibri"/>
+          <w:sz w:val="17"/>
+          <w:szCs w:val="17"/>
+        </w:rPr>
+        <w:t>Golomb</w:t>
+      </w:r>
+      <w:proofErr w:type="spellEnd"/>
+      <w:r>
+        <w:rPr>
+          <w:rFonts w:ascii="Calibri" w:hAnsi="Calibri" w:cs="Calibri"/>
+          <w:sz w:val="17"/>
+          <w:szCs w:val="17"/>
+        </w:rPr>
+        <w:t xml:space="preserve">, J. D., Leber, A., B. (2018, September). Statistical regularities during object encoding distort long-term memory. </w:t>
       </w:r>
       <w:r>
         <w:rPr>
@@ -8112,7 +10177,25 @@
           <w:sz w:val="17"/>
           <w:szCs w:val="17"/>
         </w:rPr>
-        <w:t xml:space="preserve"> Hong, Y., Golomb, J. D., Leber, A., B. (2018, May). Statistical regularities during object encoding distort long-term memory. </w:t>
+        <w:t xml:space="preserve"> Hong, Y., </w:t>
+      </w:r>
+      <w:proofErr w:type="spellStart"/>
+      <w:r>
+        <w:rPr>
+          <w:rFonts w:ascii="Calibri" w:hAnsi="Calibri" w:cs="Calibri"/>
+          <w:sz w:val="17"/>
+          <w:szCs w:val="17"/>
+        </w:rPr>
+        <w:t>Golomb</w:t>
+      </w:r>
+      <w:proofErr w:type="spellEnd"/>
+      <w:r>
+        <w:rPr>
+          <w:rFonts w:ascii="Calibri" w:hAnsi="Calibri" w:cs="Calibri"/>
+          <w:sz w:val="17"/>
+          <w:szCs w:val="17"/>
+        </w:rPr>
+        <w:t xml:space="preserve">, J. D., Leber, A., B. (2018, May). Statistical regularities during object encoding distort long-term memory. </w:t>
       </w:r>
       <w:r>
         <w:rPr>
@@ -8154,7 +10237,25 @@
           <w:sz w:val="17"/>
           <w:szCs w:val="17"/>
         </w:rPr>
-        <w:t xml:space="preserve">Adamo, S., Nah, J., Collegio, A., </w:t>
+        <w:t xml:space="preserve">Adamo, S., Nah, J., </w:t>
+      </w:r>
+      <w:proofErr w:type="spellStart"/>
+      <w:r>
+        <w:rPr>
+          <w:rFonts w:ascii="Calibri" w:hAnsi="Calibri" w:cs="Calibri"/>
+          <w:sz w:val="17"/>
+          <w:szCs w:val="17"/>
+        </w:rPr>
+        <w:t>Collegio</w:t>
+      </w:r>
+      <w:proofErr w:type="spellEnd"/>
+      <w:r>
+        <w:rPr>
+          <w:rFonts w:ascii="Calibri" w:hAnsi="Calibri" w:cs="Calibri"/>
+          <w:sz w:val="17"/>
+          <w:szCs w:val="17"/>
+        </w:rPr>
+        <w:t xml:space="preserve">, A., </w:t>
       </w:r>
       <w:r>
         <w:rPr>
@@ -8165,13 +10266,23 @@
         </w:rPr>
         <w:t xml:space="preserve">Scotti, P. S., </w:t>
       </w:r>
-      <w:r>
-        <w:rPr>
-          <w:rFonts w:ascii="Calibri" w:hAnsi="Calibri" w:cs="Calibri"/>
-          <w:sz w:val="17"/>
-          <w:szCs w:val="17"/>
-        </w:rPr>
-        <w:t xml:space="preserve">Shomstein, S. (2018, May). The flux capacitor account: A new theoretical account of multiple target visual search errors. </w:t>
+      <w:proofErr w:type="spellStart"/>
+      <w:r>
+        <w:rPr>
+          <w:rFonts w:ascii="Calibri" w:hAnsi="Calibri" w:cs="Calibri"/>
+          <w:sz w:val="17"/>
+          <w:szCs w:val="17"/>
+        </w:rPr>
+        <w:t>Shomstein</w:t>
+      </w:r>
+      <w:proofErr w:type="spellEnd"/>
+      <w:r>
+        <w:rPr>
+          <w:rFonts w:ascii="Calibri" w:hAnsi="Calibri" w:cs="Calibri"/>
+          <w:sz w:val="17"/>
+          <w:szCs w:val="17"/>
+        </w:rPr>
+        <w:t xml:space="preserve">, S. (2018, May). The flux capacitor account: A new theoretical account of multiple target visual search errors. </w:t>
       </w:r>
       <w:r>
         <w:rPr>
@@ -8217,13 +10328,23 @@
         </w:rPr>
         <w:t>*</w:t>
       </w:r>
-      <w:r>
-        <w:rPr>
-          <w:rFonts w:ascii="Calibri" w:hAnsi="Calibri" w:cs="Calibri"/>
-          <w:sz w:val="17"/>
-          <w:szCs w:val="17"/>
-        </w:rPr>
-        <w:t xml:space="preserve">Collegio, A., Nah, J., </w:t>
+      <w:proofErr w:type="spellStart"/>
+      <w:r>
+        <w:rPr>
+          <w:rFonts w:ascii="Calibri" w:hAnsi="Calibri" w:cs="Calibri"/>
+          <w:sz w:val="17"/>
+          <w:szCs w:val="17"/>
+        </w:rPr>
+        <w:t>Collegio</w:t>
+      </w:r>
+      <w:proofErr w:type="spellEnd"/>
+      <w:r>
+        <w:rPr>
+          <w:rFonts w:ascii="Calibri" w:hAnsi="Calibri" w:cs="Calibri"/>
+          <w:sz w:val="17"/>
+          <w:szCs w:val="17"/>
+        </w:rPr>
+        <w:t xml:space="preserve">, A., Nah, J., </w:t>
       </w:r>
       <w:r>
         <w:rPr>
@@ -8241,7 +10362,25 @@
           <w:sz w:val="17"/>
           <w:szCs w:val="17"/>
         </w:rPr>
-        <w:t xml:space="preserve"> Shomstein, S. (2017, November). Real-world object size affects attentional allocation. </w:t>
+        <w:t xml:space="preserve"> </w:t>
+      </w:r>
+      <w:proofErr w:type="spellStart"/>
+      <w:r>
+        <w:rPr>
+          <w:rFonts w:ascii="Calibri" w:hAnsi="Calibri" w:cs="Calibri"/>
+          <w:sz w:val="17"/>
+          <w:szCs w:val="17"/>
+        </w:rPr>
+        <w:t>Shomstein</w:t>
+      </w:r>
+      <w:proofErr w:type="spellEnd"/>
+      <w:r>
+        <w:rPr>
+          <w:rFonts w:ascii="Calibri" w:hAnsi="Calibri" w:cs="Calibri"/>
+          <w:sz w:val="17"/>
+          <w:szCs w:val="17"/>
+        </w:rPr>
+        <w:t xml:space="preserve">, S. (2017, November). Real-world object size affects attentional allocation. </w:t>
       </w:r>
       <w:r>
         <w:rPr>
@@ -8292,7 +10431,43 @@
           <w:sz w:val="17"/>
           <w:szCs w:val="17"/>
         </w:rPr>
-        <w:t xml:space="preserve"> Collegio, A., &amp; Shomstein, S. (2017, November). Task-irrelevant object category guides attentional allocation. </w:t>
+        <w:t xml:space="preserve"> </w:t>
+      </w:r>
+      <w:proofErr w:type="spellStart"/>
+      <w:r>
+        <w:rPr>
+          <w:rFonts w:ascii="Calibri" w:hAnsi="Calibri" w:cs="Calibri"/>
+          <w:sz w:val="17"/>
+          <w:szCs w:val="17"/>
+        </w:rPr>
+        <w:t>Collegio</w:t>
+      </w:r>
+      <w:proofErr w:type="spellEnd"/>
+      <w:r>
+        <w:rPr>
+          <w:rFonts w:ascii="Calibri" w:hAnsi="Calibri" w:cs="Calibri"/>
+          <w:sz w:val="17"/>
+          <w:szCs w:val="17"/>
+        </w:rPr>
+        <w:t xml:space="preserve">, A., &amp; </w:t>
+      </w:r>
+      <w:proofErr w:type="spellStart"/>
+      <w:r>
+        <w:rPr>
+          <w:rFonts w:ascii="Calibri" w:hAnsi="Calibri" w:cs="Calibri"/>
+          <w:sz w:val="17"/>
+          <w:szCs w:val="17"/>
+        </w:rPr>
+        <w:t>Shomstein</w:t>
+      </w:r>
+      <w:proofErr w:type="spellEnd"/>
+      <w:r>
+        <w:rPr>
+          <w:rFonts w:ascii="Calibri" w:hAnsi="Calibri" w:cs="Calibri"/>
+          <w:sz w:val="17"/>
+          <w:szCs w:val="17"/>
+        </w:rPr>
+        <w:t xml:space="preserve">, S. (2017, November). Task-irrelevant object category guides attentional allocation. </w:t>
       </w:r>
       <w:r>
         <w:rPr>
@@ -8343,7 +10518,43 @@
           <w:sz w:val="17"/>
           <w:szCs w:val="17"/>
         </w:rPr>
-        <w:t xml:space="preserve"> Adamo, S., Mitroff, S., Shomstein, S. (2017, May). Repetition priming preferentially benefits infrequent targets. </w:t>
+        <w:t xml:space="preserve"> Adamo, S., </w:t>
+      </w:r>
+      <w:proofErr w:type="spellStart"/>
+      <w:r>
+        <w:rPr>
+          <w:rFonts w:ascii="Calibri" w:hAnsi="Calibri" w:cs="Calibri"/>
+          <w:sz w:val="17"/>
+          <w:szCs w:val="17"/>
+        </w:rPr>
+        <w:t>Mitroff</w:t>
+      </w:r>
+      <w:proofErr w:type="spellEnd"/>
+      <w:r>
+        <w:rPr>
+          <w:rFonts w:ascii="Calibri" w:hAnsi="Calibri" w:cs="Calibri"/>
+          <w:sz w:val="17"/>
+          <w:szCs w:val="17"/>
+        </w:rPr>
+        <w:t xml:space="preserve">, S., </w:t>
+      </w:r>
+      <w:proofErr w:type="spellStart"/>
+      <w:r>
+        <w:rPr>
+          <w:rFonts w:ascii="Calibri" w:hAnsi="Calibri" w:cs="Calibri"/>
+          <w:sz w:val="17"/>
+          <w:szCs w:val="17"/>
+        </w:rPr>
+        <w:t>Shomstein</w:t>
+      </w:r>
+      <w:proofErr w:type="spellEnd"/>
+      <w:r>
+        <w:rPr>
+          <w:rFonts w:ascii="Calibri" w:hAnsi="Calibri" w:cs="Calibri"/>
+          <w:sz w:val="17"/>
+          <w:szCs w:val="17"/>
+        </w:rPr>
+        <w:t xml:space="preserve">, S. (2017, May). Repetition priming preferentially benefits infrequent targets. </w:t>
       </w:r>
       <w:r>
         <w:rPr>
@@ -8385,7 +10596,25 @@
           <w:sz w:val="17"/>
           <w:szCs w:val="17"/>
         </w:rPr>
-        <w:t xml:space="preserve">Adamo, S., Nah, J., Collegio, A., </w:t>
+        <w:t xml:space="preserve">Adamo, S., Nah, J., </w:t>
+      </w:r>
+      <w:proofErr w:type="spellStart"/>
+      <w:r>
+        <w:rPr>
+          <w:rFonts w:ascii="Calibri" w:hAnsi="Calibri" w:cs="Calibri"/>
+          <w:sz w:val="17"/>
+          <w:szCs w:val="17"/>
+        </w:rPr>
+        <w:t>Collegio</w:t>
+      </w:r>
+      <w:proofErr w:type="spellEnd"/>
+      <w:r>
+        <w:rPr>
+          <w:rFonts w:ascii="Calibri" w:hAnsi="Calibri" w:cs="Calibri"/>
+          <w:sz w:val="17"/>
+          <w:szCs w:val="17"/>
+        </w:rPr>
+        <w:t xml:space="preserve">, A., </w:t>
       </w:r>
       <w:r>
         <w:rPr>
@@ -8402,7 +10631,25 @@
           <w:sz w:val="17"/>
           <w:szCs w:val="17"/>
         </w:rPr>
-        <w:t xml:space="preserve"> Shomstein, S. (2017, May). Does orientation matter? Same or differently oriented targets in a multiple target search. </w:t>
+        <w:t xml:space="preserve"> </w:t>
+      </w:r>
+      <w:proofErr w:type="spellStart"/>
+      <w:r>
+        <w:rPr>
+          <w:rFonts w:ascii="Calibri" w:hAnsi="Calibri" w:cs="Calibri"/>
+          <w:sz w:val="17"/>
+          <w:szCs w:val="17"/>
+        </w:rPr>
+        <w:t>Shomstein</w:t>
+      </w:r>
+      <w:proofErr w:type="spellEnd"/>
+      <w:r>
+        <w:rPr>
+          <w:rFonts w:ascii="Calibri" w:hAnsi="Calibri" w:cs="Calibri"/>
+          <w:sz w:val="17"/>
+          <w:szCs w:val="17"/>
+        </w:rPr>
+        <w:t xml:space="preserve">, S. (2017, May). Does orientation matter? Same or differently oriented targets in a multiple target search. </w:t>
       </w:r>
       <w:r>
         <w:rPr>
@@ -8438,13 +10685,23 @@
           <w:szCs w:val="17"/>
         </w:rPr>
       </w:pPr>
-      <w:r>
-        <w:rPr>
-          <w:rFonts w:ascii="Calibri" w:hAnsi="Calibri" w:cs="Calibri"/>
-          <w:sz w:val="17"/>
-          <w:szCs w:val="17"/>
-        </w:rPr>
-        <w:t xml:space="preserve">Collegio, A., Nah, J., </w:t>
+      <w:proofErr w:type="spellStart"/>
+      <w:r>
+        <w:rPr>
+          <w:rFonts w:ascii="Calibri" w:hAnsi="Calibri" w:cs="Calibri"/>
+          <w:sz w:val="17"/>
+          <w:szCs w:val="17"/>
+        </w:rPr>
+        <w:t>Collegio</w:t>
+      </w:r>
+      <w:proofErr w:type="spellEnd"/>
+      <w:r>
+        <w:rPr>
+          <w:rFonts w:ascii="Calibri" w:hAnsi="Calibri" w:cs="Calibri"/>
+          <w:sz w:val="17"/>
+          <w:szCs w:val="17"/>
+        </w:rPr>
+        <w:t xml:space="preserve">, A., Nah, J., </w:t>
       </w:r>
       <w:r>
         <w:rPr>
@@ -8461,7 +10718,25 @@
           <w:sz w:val="17"/>
           <w:szCs w:val="17"/>
         </w:rPr>
-        <w:t xml:space="preserve"> Shomstein, S. (2017, May). Real-world object size affects attentional allocation. </w:t>
+        <w:t xml:space="preserve"> </w:t>
+      </w:r>
+      <w:proofErr w:type="spellStart"/>
+      <w:r>
+        <w:rPr>
+          <w:rFonts w:ascii="Calibri" w:hAnsi="Calibri" w:cs="Calibri"/>
+          <w:sz w:val="17"/>
+          <w:szCs w:val="17"/>
+        </w:rPr>
+        <w:t>Shomstein</w:t>
+      </w:r>
+      <w:proofErr w:type="spellEnd"/>
+      <w:r>
+        <w:rPr>
+          <w:rFonts w:ascii="Calibri" w:hAnsi="Calibri" w:cs="Calibri"/>
+          <w:sz w:val="17"/>
+          <w:szCs w:val="17"/>
+        </w:rPr>
+        <w:t xml:space="preserve">, S. (2017, May). Real-world object size affects attentional allocation. </w:t>
       </w:r>
       <w:r>
         <w:rPr>
@@ -8512,7 +10787,43 @@
           <w:sz w:val="17"/>
           <w:szCs w:val="17"/>
         </w:rPr>
-        <w:t xml:space="preserve"> Adamo, S., Mitroff, S., Shomstein, S. (2017, April). Repetition priming preferentially benefits infrequent targets. </w:t>
+        <w:t xml:space="preserve"> Adamo, S., </w:t>
+      </w:r>
+      <w:proofErr w:type="spellStart"/>
+      <w:r>
+        <w:rPr>
+          <w:rFonts w:ascii="Calibri" w:hAnsi="Calibri" w:cs="Calibri"/>
+          <w:sz w:val="17"/>
+          <w:szCs w:val="17"/>
+        </w:rPr>
+        <w:t>Mitroff</w:t>
+      </w:r>
+      <w:proofErr w:type="spellEnd"/>
+      <w:r>
+        <w:rPr>
+          <w:rFonts w:ascii="Calibri" w:hAnsi="Calibri" w:cs="Calibri"/>
+          <w:sz w:val="17"/>
+          <w:szCs w:val="17"/>
+        </w:rPr>
+        <w:t xml:space="preserve">, S., </w:t>
+      </w:r>
+      <w:proofErr w:type="spellStart"/>
+      <w:r>
+        <w:rPr>
+          <w:rFonts w:ascii="Calibri" w:hAnsi="Calibri" w:cs="Calibri"/>
+          <w:sz w:val="17"/>
+          <w:szCs w:val="17"/>
+        </w:rPr>
+        <w:t>Shomstein</w:t>
+      </w:r>
+      <w:proofErr w:type="spellEnd"/>
+      <w:r>
+        <w:rPr>
+          <w:rFonts w:ascii="Calibri" w:hAnsi="Calibri" w:cs="Calibri"/>
+          <w:sz w:val="17"/>
+          <w:szCs w:val="17"/>
+        </w:rPr>
+        <w:t xml:space="preserve">, S. (2017, April). Repetition priming preferentially benefits infrequent targets. </w:t>
       </w:r>
       <w:r>
         <w:rPr>
@@ -8599,7 +10910,25 @@
           <w:sz w:val="17"/>
           <w:szCs w:val="17"/>
         </w:rPr>
-        <w:t xml:space="preserve"> Malcolm, G.L., Peterson, M., &amp; Shomstein, S. (2016, November). Reality vs. Simplicity: The effects of real-world objects on attentional selection. </w:t>
+        <w:t xml:space="preserve"> Malcolm, G.L., Peterson, M., &amp; </w:t>
+      </w:r>
+      <w:proofErr w:type="spellStart"/>
+      <w:r>
+        <w:rPr>
+          <w:rFonts w:ascii="Calibri" w:hAnsi="Calibri" w:cs="Calibri"/>
+          <w:sz w:val="17"/>
+          <w:szCs w:val="17"/>
+        </w:rPr>
+        <w:t>Shomstein</w:t>
+      </w:r>
+      <w:proofErr w:type="spellEnd"/>
+      <w:r>
+        <w:rPr>
+          <w:rFonts w:ascii="Calibri" w:hAnsi="Calibri" w:cs="Calibri"/>
+          <w:sz w:val="17"/>
+          <w:szCs w:val="17"/>
+        </w:rPr>
+        <w:t xml:space="preserve">, S. (2016, November). Reality vs. Simplicity: The effects of real-world objects on attentional selection. </w:t>
       </w:r>
       <w:r>
         <w:rPr>
@@ -8650,7 +10979,25 @@
           <w:sz w:val="17"/>
           <w:szCs w:val="17"/>
         </w:rPr>
-        <w:t xml:space="preserve"> Malcolm, G.L., Peterson, M., &amp; Shomstein, S. (2016, May). Reality vs. Simplicity: The effects of real-world objects on attentional selection. </w:t>
+        <w:t xml:space="preserve"> Malcolm, G.L., Peterson, M., &amp; </w:t>
+      </w:r>
+      <w:proofErr w:type="spellStart"/>
+      <w:r>
+        <w:rPr>
+          <w:rFonts w:ascii="Calibri" w:hAnsi="Calibri" w:cs="Calibri"/>
+          <w:sz w:val="17"/>
+          <w:szCs w:val="17"/>
+        </w:rPr>
+        <w:t>Shomstein</w:t>
+      </w:r>
+      <w:proofErr w:type="spellEnd"/>
+      <w:r>
+        <w:rPr>
+          <w:rFonts w:ascii="Calibri" w:hAnsi="Calibri" w:cs="Calibri"/>
+          <w:sz w:val="17"/>
+          <w:szCs w:val="17"/>
+        </w:rPr>
+        <w:t xml:space="preserve">, S. (2016, May). Reality vs. Simplicity: The effects of real-world objects on attentional selection. </w:t>
       </w:r>
       <w:r>
         <w:rPr>
@@ -13453,7 +15800,6 @@
   <w:style w:type="character" w:default="1" w:styleId="DefaultParagraphFont">
     <w:name w:val="Default Paragraph Font"/>
     <w:uiPriority w:val="1"/>
-    <w:semiHidden/>
     <w:unhideWhenUsed/>
   </w:style>
   <w:style w:type="table" w:default="1" w:styleId="TableNormal">

</xml_diff>

<commit_message>
add location to cv
</commit_message>
<xml_diff>
--- a/images/Scotti_CV.docx
+++ b/images/Scotti_CV.docx
@@ -32,8 +32,21 @@
           <w:color w:val="auto"/>
           <w:sz w:val="40"/>
         </w:rPr>
-        <w:t>, Ph.D</w:t>
-      </w:r>
+        <w:t xml:space="preserve">, </w:t>
+      </w:r>
+      <w:proofErr w:type="spellStart"/>
+      <w:proofErr w:type="gramStart"/>
+      <w:r>
+        <w:rPr>
+          <w:rFonts w:ascii="Calibri" w:hAnsi="Calibri" w:cs="Calibri"/>
+          <w:b/>
+          <w:color w:val="auto"/>
+          <w:sz w:val="40"/>
+        </w:rPr>
+        <w:t>Ph.D</w:t>
+      </w:r>
+      <w:proofErr w:type="spellEnd"/>
+      <w:proofErr w:type="gramEnd"/>
     </w:p>
     <w:p>
       <w:pPr>
@@ -104,6 +117,14 @@
           <w:t>www.medarc.ai/fmri</w:t>
         </w:r>
       </w:hyperlink>
+      <w:r>
+        <w:rPr>
+          <w:rFonts w:ascii="Calibri" w:hAnsi="Calibri" w:cs="Calibri"/>
+          <w:sz w:val="22"/>
+          <w:szCs w:val="22"/>
+        </w:rPr>
+        <w:t xml:space="preserve"> | New York, NY</w:t>
+      </w:r>
     </w:p>
     <w:p>
       <w:pPr>
@@ -224,6 +245,7 @@
         </w:rPr>
         <w:tab/>
       </w:r>
+      <w:proofErr w:type="gramStart"/>
       <w:r>
         <w:rPr>
           <w:rFonts w:ascii="Calibri" w:hAnsi="Calibri" w:cs="Calibri"/>
@@ -243,6 +265,7 @@
         </w:rPr>
         <w:tab/>
       </w:r>
+      <w:proofErr w:type="gramEnd"/>
       <w:r>
         <w:rPr>
           <w:rFonts w:ascii="Calibri" w:hAnsi="Calibri" w:cs="Calibri"/>
@@ -338,8 +361,9 @@
           <w:iCs/>
           <w:color w:val="auto"/>
         </w:rPr>
-        <w:t>Head of Neuro</w:t>
-      </w:r>
+        <w:t xml:space="preserve">Head of </w:t>
+      </w:r>
+      <w:proofErr w:type="spellStart"/>
       <w:r>
         <w:rPr>
           <w:rFonts w:ascii="Calibri" w:hAnsi="Calibri" w:cs="Calibri"/>
@@ -347,7 +371,7 @@
           <w:iCs/>
           <w:color w:val="auto"/>
         </w:rPr>
-        <w:t>AI</w:t>
+        <w:t>Neuro</w:t>
       </w:r>
       <w:r>
         <w:rPr>
@@ -356,8 +380,9 @@
           <w:iCs/>
           <w:color w:val="auto"/>
         </w:rPr>
-        <w:t xml:space="preserve">, </w:t>
-      </w:r>
+        <w:t>AI</w:t>
+      </w:r>
+      <w:proofErr w:type="spellEnd"/>
       <w:r>
         <w:rPr>
           <w:rFonts w:ascii="Calibri" w:hAnsi="Calibri" w:cs="Calibri"/>
@@ -365,7 +390,36 @@
           <w:iCs/>
           <w:color w:val="auto"/>
         </w:rPr>
-        <w:t xml:space="preserve">Principal Investigator of the MedARC Neuroimaging &amp; AI Lab </w:t>
+        <w:t xml:space="preserve">, </w:t>
+      </w:r>
+      <w:r>
+        <w:rPr>
+          <w:rFonts w:ascii="Calibri" w:hAnsi="Calibri" w:cs="Calibri"/>
+          <w:bCs/>
+          <w:iCs/>
+          <w:color w:val="auto"/>
+        </w:rPr>
+        <w:t xml:space="preserve">Principal Investigator of the </w:t>
+      </w:r>
+      <w:proofErr w:type="spellStart"/>
+      <w:r>
+        <w:rPr>
+          <w:rFonts w:ascii="Calibri" w:hAnsi="Calibri" w:cs="Calibri"/>
+          <w:bCs/>
+          <w:iCs/>
+          <w:color w:val="auto"/>
+        </w:rPr>
+        <w:t>MedARC</w:t>
+      </w:r>
+      <w:proofErr w:type="spellEnd"/>
+      <w:r>
+        <w:rPr>
+          <w:rFonts w:ascii="Calibri" w:hAnsi="Calibri" w:cs="Calibri"/>
+          <w:bCs/>
+          <w:iCs/>
+          <w:color w:val="auto"/>
+        </w:rPr>
+        <w:t xml:space="preserve"> Neuroimaging &amp; AI Lab </w:t>
       </w:r>
       <w:r>
         <w:rPr>
@@ -448,8 +502,9 @@
           <w:sz w:val="21"/>
           <w:szCs w:val="21"/>
         </w:rPr>
-        <w:t xml:space="preserve"> NeurIPS and ICML </w:t>
-      </w:r>
+        <w:t xml:space="preserve"> </w:t>
+      </w:r>
+      <w:proofErr w:type="spellStart"/>
       <w:r>
         <w:rPr>
           <w:rFonts w:ascii="Calibri" w:hAnsi="Calibri" w:cs="Calibri"/>
@@ -459,8 +514,9 @@
           <w:sz w:val="21"/>
           <w:szCs w:val="21"/>
         </w:rPr>
-        <w:t>reconstructing</w:t>
-      </w:r>
+        <w:t>NeurIPS</w:t>
+      </w:r>
+      <w:proofErr w:type="spellEnd"/>
       <w:r>
         <w:rPr>
           <w:rFonts w:ascii="Calibri" w:hAnsi="Calibri" w:cs="Calibri"/>
@@ -470,7 +526,7 @@
           <w:sz w:val="21"/>
           <w:szCs w:val="21"/>
         </w:rPr>
-        <w:t xml:space="preserve"> seen images from fMRI brain activity using contrastive learning and denoising diffusion models. Fine-tuned </w:t>
+        <w:t xml:space="preserve"> and ICML </w:t>
       </w:r>
       <w:r>
         <w:rPr>
@@ -481,7 +537,7 @@
           <w:sz w:val="21"/>
           <w:szCs w:val="21"/>
         </w:rPr>
-        <w:t xml:space="preserve">the </w:t>
+        <w:t>reconstructing</w:t>
       </w:r>
       <w:r>
         <w:rPr>
@@ -492,7 +548,7 @@
           <w:sz w:val="21"/>
           <w:szCs w:val="21"/>
         </w:rPr>
-        <w:t>Stable Diffusion XL</w:t>
+        <w:t xml:space="preserve"> seen images from fMRI brain activity using contrastive learning and denoising diffusion models. Fine-tuned </w:t>
       </w:r>
       <w:r>
         <w:rPr>
@@ -503,7 +559,7 @@
           <w:sz w:val="21"/>
           <w:szCs w:val="21"/>
         </w:rPr>
-        <w:t xml:space="preserve"> model to </w:t>
+        <w:t xml:space="preserve">the </w:t>
       </w:r>
       <w:r>
         <w:rPr>
@@ -514,7 +570,7 @@
           <w:sz w:val="21"/>
           <w:szCs w:val="21"/>
         </w:rPr>
-        <w:t>attain</w:t>
+        <w:t>Stable Diffusion XL</w:t>
       </w:r>
       <w:r>
         <w:rPr>
@@ -525,7 +581,53 @@
           <w:sz w:val="21"/>
           <w:szCs w:val="21"/>
         </w:rPr>
-        <w:t xml:space="preserve"> SOTA unCLIP performance.</w:t>
+        <w:t xml:space="preserve"> model to </w:t>
+      </w:r>
+      <w:r>
+        <w:rPr>
+          <w:rFonts w:ascii="Calibri" w:hAnsi="Calibri" w:cs="Calibri"/>
+          <w:bCs/>
+          <w:iCs/>
+          <w:color w:val="auto"/>
+          <w:sz w:val="21"/>
+          <w:szCs w:val="21"/>
+        </w:rPr>
+        <w:t>attain</w:t>
+      </w:r>
+      <w:r>
+        <w:rPr>
+          <w:rFonts w:ascii="Calibri" w:hAnsi="Calibri" w:cs="Calibri"/>
+          <w:bCs/>
+          <w:iCs/>
+          <w:color w:val="auto"/>
+          <w:sz w:val="21"/>
+          <w:szCs w:val="21"/>
+        </w:rPr>
+        <w:t xml:space="preserve"> SOTA </w:t>
+      </w:r>
+      <w:proofErr w:type="spellStart"/>
+      <w:r>
+        <w:rPr>
+          <w:rFonts w:ascii="Calibri" w:hAnsi="Calibri" w:cs="Calibri"/>
+          <w:bCs/>
+          <w:iCs/>
+          <w:color w:val="auto"/>
+          <w:sz w:val="21"/>
+          <w:szCs w:val="21"/>
+        </w:rPr>
+        <w:t>unCLIP</w:t>
+      </w:r>
+      <w:proofErr w:type="spellEnd"/>
+      <w:r>
+        <w:rPr>
+          <w:rFonts w:ascii="Calibri" w:hAnsi="Calibri" w:cs="Calibri"/>
+          <w:bCs/>
+          <w:iCs/>
+          <w:color w:val="auto"/>
+          <w:sz w:val="21"/>
+          <w:szCs w:val="21"/>
+        </w:rPr>
+        <w:t xml:space="preserve"> performance.</w:t>
       </w:r>
     </w:p>
     <w:p>
@@ -796,6 +898,7 @@
         </w:rPr>
         <w:t xml:space="preserve"> (PI: Dr. Ken Norman)</w:t>
       </w:r>
+      <w:proofErr w:type="gramStart"/>
       <w:r>
         <w:rPr>
           <w:rFonts w:ascii="Calibri" w:hAnsi="Calibri" w:cs="Calibri"/>
@@ -815,6 +918,7 @@
         </w:rPr>
         <w:tab/>
       </w:r>
+      <w:proofErr w:type="gramEnd"/>
       <w:r>
         <w:rPr>
           <w:rFonts w:ascii="Calibri" w:hAnsi="Calibri" w:cs="Calibri"/>
@@ -1364,8 +1468,17 @@
           <w:rFonts w:ascii="Calibri" w:hAnsi="Calibri" w:cs="Calibri"/>
           <w:color w:val="auto"/>
         </w:rPr>
-        <w:t>(PI: Dr. Sarah Shomstein</w:t>
-      </w:r>
+        <w:t xml:space="preserve">(PI: Dr. Sarah </w:t>
+      </w:r>
+      <w:proofErr w:type="spellStart"/>
+      <w:r>
+        <w:rPr>
+          <w:rFonts w:ascii="Calibri" w:hAnsi="Calibri" w:cs="Calibri"/>
+          <w:color w:val="auto"/>
+        </w:rPr>
+        <w:t>Shomstein</w:t>
+      </w:r>
+      <w:proofErr w:type="spellEnd"/>
       <w:r>
         <w:rPr>
           <w:rFonts w:ascii="Calibri" w:hAnsi="Calibri" w:cs="Calibri"/>
@@ -1378,8 +1491,17 @@
           <w:rFonts w:ascii="Calibri" w:hAnsi="Calibri" w:cs="Calibri"/>
           <w:color w:val="auto"/>
         </w:rPr>
-        <w:t>Dr. Steve Mitroff</w:t>
-      </w:r>
+        <w:t xml:space="preserve">Dr. Steve </w:t>
+      </w:r>
+      <w:proofErr w:type="spellStart"/>
+      <w:r>
+        <w:rPr>
+          <w:rFonts w:ascii="Calibri" w:hAnsi="Calibri" w:cs="Calibri"/>
+          <w:color w:val="auto"/>
+        </w:rPr>
+        <w:t>Mitroff</w:t>
+      </w:r>
+      <w:proofErr w:type="spellEnd"/>
       <w:r>
         <w:rPr>
           <w:rFonts w:ascii="Calibri" w:hAnsi="Calibri" w:cs="Calibri"/>
@@ -1735,6 +1857,7 @@
         </w:rPr>
       </w:pPr>
       <w:hyperlink r:id="rId16" w:history="1">
+        <w:proofErr w:type="spellStart"/>
         <w:r>
           <w:rPr>
             <w:rStyle w:val="Hyperlink"/>
@@ -1742,7 +1865,17 @@
             <w:sz w:val="21"/>
             <w:szCs w:val="21"/>
           </w:rPr>
-          <w:t>FujiFilm collaboration: mental imagery reconstruction</w:t>
+          <w:t>FujiFilm</w:t>
+        </w:r>
+        <w:proofErr w:type="spellEnd"/>
+        <w:r>
+          <w:rPr>
+            <w:rStyle w:val="Hyperlink"/>
+            <w:rFonts w:ascii="Calibri" w:hAnsi="Calibri" w:cs="Calibri"/>
+            <w:sz w:val="21"/>
+            <w:szCs w:val="21"/>
+          </w:rPr>
+          <w:t xml:space="preserve"> collaboration: mental imagery reconstruction</w:t>
         </w:r>
       </w:hyperlink>
     </w:p>
@@ -1843,8 +1976,19 @@
             <w:sz w:val="21"/>
             <w:szCs w:val="21"/>
           </w:rPr>
-          <w:t>Established industrial partnership between Stability AI x Princeton University to support neuroAI</w:t>
+          <w:t xml:space="preserve">Established industrial partnership between Stability AI x Princeton University to support </w:t>
         </w:r>
+        <w:proofErr w:type="spellStart"/>
+        <w:r>
+          <w:rPr>
+            <w:rStyle w:val="Hyperlink"/>
+            <w:rFonts w:ascii="Calibri" w:hAnsi="Calibri" w:cs="Calibri"/>
+            <w:sz w:val="21"/>
+            <w:szCs w:val="21"/>
+          </w:rPr>
+          <w:t>neuroAI</w:t>
+        </w:r>
+        <w:proofErr w:type="spellEnd"/>
       </w:hyperlink>
     </w:p>
     <w:p>
@@ -2162,7 +2306,27 @@
           <w:sz w:val="21"/>
           <w:szCs w:val="21"/>
         </w:rPr>
-        <w:t xml:space="preserve"> SOTA unCLIP performance</w:t>
+        <w:t xml:space="preserve"> SOTA </w:t>
+      </w:r>
+      <w:proofErr w:type="spellStart"/>
+      <w:r>
+        <w:rPr>
+          <w:rFonts w:ascii="Calibri" w:hAnsi="Calibri" w:cs="Calibri"/>
+          <w:color w:val="auto"/>
+          <w:sz w:val="21"/>
+          <w:szCs w:val="21"/>
+        </w:rPr>
+        <w:t>unCLIP</w:t>
+      </w:r>
+      <w:proofErr w:type="spellEnd"/>
+      <w:r>
+        <w:rPr>
+          <w:rFonts w:ascii="Calibri" w:hAnsi="Calibri" w:cs="Calibri"/>
+          <w:color w:val="auto"/>
+          <w:sz w:val="21"/>
+          <w:szCs w:val="21"/>
+        </w:rPr>
+        <w:t xml:space="preserve"> performance</w:t>
       </w:r>
     </w:p>
     <w:p>
@@ -2205,7 +2369,25 @@
           <w:sz w:val="21"/>
           <w:szCs w:val="21"/>
         </w:rPr>
-        <w:t>First-author publication in NeurIPS 2023 (spotlight)</w:t>
+        <w:t xml:space="preserve">First-author publication in </w:t>
+      </w:r>
+      <w:proofErr w:type="spellStart"/>
+      <w:r>
+        <w:rPr>
+          <w:rFonts w:ascii="Calibri" w:hAnsi="Calibri" w:cs="Calibri"/>
+          <w:sz w:val="21"/>
+          <w:szCs w:val="21"/>
+        </w:rPr>
+        <w:t>NeurIPS</w:t>
+      </w:r>
+      <w:proofErr w:type="spellEnd"/>
+      <w:r>
+        <w:rPr>
+          <w:rFonts w:ascii="Calibri" w:hAnsi="Calibri" w:cs="Calibri"/>
+          <w:sz w:val="21"/>
+          <w:szCs w:val="21"/>
+        </w:rPr>
+        <w:t xml:space="preserve"> 2023 (spotlight)</w:t>
       </w:r>
     </w:p>
     <w:p>
@@ -2299,7 +2481,29 @@
             <w:szCs w:val="21"/>
             <w:u w:val="single"/>
           </w:rPr>
-          <w:t>Trainees’ perspectives and recommendations for catalyzing the next generation of NeuroAI researchers</w:t>
+          <w:t xml:space="preserve">Trainees’ perspectives and recommendations for catalyzing the next generation of </w:t>
+        </w:r>
+        <w:proofErr w:type="spellStart"/>
+        <w:r>
+          <w:rPr>
+            <w:rStyle w:val="Hyperlink"/>
+            <w:rFonts w:ascii="Calibri" w:hAnsi="Calibri" w:cs="Calibri"/>
+            <w:sz w:val="21"/>
+            <w:szCs w:val="21"/>
+            <w:u w:val="single"/>
+          </w:rPr>
+          <w:t>NeuroAI</w:t>
+        </w:r>
+        <w:proofErr w:type="spellEnd"/>
+        <w:r>
+          <w:rPr>
+            <w:rStyle w:val="Hyperlink"/>
+            <w:rFonts w:ascii="Calibri" w:hAnsi="Calibri" w:cs="Calibri"/>
+            <w:sz w:val="21"/>
+            <w:szCs w:val="21"/>
+            <w:u w:val="single"/>
+          </w:rPr>
+          <w:t xml:space="preserve"> researchers</w:t>
         </w:r>
       </w:hyperlink>
       <w:r>
@@ -2457,6 +2661,7 @@
         </w:rPr>
       </w:pPr>
       <w:hyperlink r:id="rId25" w:history="1">
+        <w:proofErr w:type="spellStart"/>
         <w:r>
           <w:rPr>
             <w:rStyle w:val="Hyperlink"/>
@@ -2465,7 +2670,18 @@
             <w:szCs w:val="21"/>
             <w:u w:val="single"/>
           </w:rPr>
-          <w:t xml:space="preserve">EduCortex: </w:t>
+          <w:t>EduCortex</w:t>
+        </w:r>
+        <w:proofErr w:type="spellEnd"/>
+        <w:r>
+          <w:rPr>
+            <w:rStyle w:val="Hyperlink"/>
+            <w:rFonts w:ascii="Calibri" w:hAnsi="Calibri" w:cs="Calibri"/>
+            <w:sz w:val="21"/>
+            <w:szCs w:val="21"/>
+            <w:u w:val="single"/>
+          </w:rPr>
+          <w:t xml:space="preserve">: </w:t>
         </w:r>
         <w:r>
           <w:rPr>
@@ -2751,17 +2967,29 @@
         </w:rPr>
         <w:t xml:space="preserve"> (</w:t>
       </w:r>
-      <w:hyperlink r:id="rId27" w:history="1">
-        <w:r>
-          <w:rPr>
-            <w:rStyle w:val="Hyperlink"/>
-            <w:rFonts w:ascii="Calibri" w:hAnsi="Calibri" w:cs="Calibri"/>
-            <w:sz w:val="21"/>
-            <w:szCs w:val="21"/>
-          </w:rPr>
-          <w:t>PyPI</w:t>
-        </w:r>
-      </w:hyperlink>
+      <w:proofErr w:type="spellStart"/>
+      <w:r>
+        <w:fldChar w:fldCharType="begin"/>
+      </w:r>
+      <w:r>
+        <w:instrText>HYPERLINK "https://pypi.org/project/inverted-encoding/"</w:instrText>
+      </w:r>
+      <w:r>
+        <w:fldChar w:fldCharType="separate"/>
+      </w:r>
+      <w:r>
+        <w:rPr>
+          <w:rStyle w:val="Hyperlink"/>
+          <w:rFonts w:ascii="Calibri" w:hAnsi="Calibri" w:cs="Calibri"/>
+          <w:sz w:val="21"/>
+          <w:szCs w:val="21"/>
+        </w:rPr>
+        <w:t>PyPI</w:t>
+      </w:r>
+      <w:proofErr w:type="spellEnd"/>
+      <w:r>
+        <w:fldChar w:fldCharType="end"/>
+      </w:r>
       <w:r>
         <w:rPr>
           <w:rFonts w:ascii="Calibri" w:hAnsi="Calibri" w:cs="Calibri"/>
@@ -2818,8 +3046,19 @@
           <w:sz w:val="21"/>
           <w:szCs w:val="21"/>
         </w:rPr>
-        <w:t>Python, PyTorch</w:t>
-      </w:r>
+        <w:t xml:space="preserve">Python, </w:t>
+      </w:r>
+      <w:proofErr w:type="spellStart"/>
+      <w:r>
+        <w:rPr>
+          <w:rFonts w:ascii="Calibri" w:hAnsi="Calibri" w:cs="Calibri"/>
+          <w:color w:val="auto"/>
+          <w:sz w:val="21"/>
+          <w:szCs w:val="21"/>
+        </w:rPr>
+        <w:t>PyTorch</w:t>
+      </w:r>
+      <w:proofErr w:type="spellEnd"/>
     </w:p>
     <w:p>
       <w:pPr>
@@ -2873,7 +3112,43 @@
           <w:sz w:val="21"/>
           <w:szCs w:val="21"/>
         </w:rPr>
-        <w:t>ulti-node / multi-gpu distributed training (DDP, FSDP, Deepspeed)</w:t>
+        <w:t>ulti-node / multi-</w:t>
+      </w:r>
+      <w:proofErr w:type="spellStart"/>
+      <w:r>
+        <w:rPr>
+          <w:rFonts w:ascii="Calibri" w:hAnsi="Calibri" w:cs="Calibri"/>
+          <w:sz w:val="21"/>
+          <w:szCs w:val="21"/>
+        </w:rPr>
+        <w:t>gpu</w:t>
+      </w:r>
+      <w:proofErr w:type="spellEnd"/>
+      <w:r>
+        <w:rPr>
+          <w:rFonts w:ascii="Calibri" w:hAnsi="Calibri" w:cs="Calibri"/>
+          <w:sz w:val="21"/>
+          <w:szCs w:val="21"/>
+        </w:rPr>
+        <w:t xml:space="preserve"> distributed training (DDP, FSDP, </w:t>
+      </w:r>
+      <w:proofErr w:type="spellStart"/>
+      <w:r>
+        <w:rPr>
+          <w:rFonts w:ascii="Calibri" w:hAnsi="Calibri" w:cs="Calibri"/>
+          <w:sz w:val="21"/>
+          <w:szCs w:val="21"/>
+        </w:rPr>
+        <w:t>Deepspeed</w:t>
+      </w:r>
+      <w:proofErr w:type="spellEnd"/>
+      <w:r>
+        <w:rPr>
+          <w:rFonts w:ascii="Calibri" w:hAnsi="Calibri" w:cs="Calibri"/>
+          <w:sz w:val="21"/>
+          <w:szCs w:val="21"/>
+        </w:rPr>
+        <w:t>)</w:t>
       </w:r>
     </w:p>
     <w:p>
@@ -2925,14 +3200,25 @@
           <w:szCs w:val="21"/>
         </w:rPr>
       </w:pPr>
-      <w:r>
-        <w:rPr>
-          <w:rFonts w:ascii="Calibri" w:hAnsi="Calibri" w:cs="Calibri"/>
-          <w:color w:val="auto"/>
-          <w:sz w:val="21"/>
-          <w:szCs w:val="21"/>
-        </w:rPr>
-        <w:t>Slurm HPCs</w:t>
+      <w:proofErr w:type="spellStart"/>
+      <w:r>
+        <w:rPr>
+          <w:rFonts w:ascii="Calibri" w:hAnsi="Calibri" w:cs="Calibri"/>
+          <w:color w:val="auto"/>
+          <w:sz w:val="21"/>
+          <w:szCs w:val="21"/>
+        </w:rPr>
+        <w:t>Slurm</w:t>
+      </w:r>
+      <w:proofErr w:type="spellEnd"/>
+      <w:r>
+        <w:rPr>
+          <w:rFonts w:ascii="Calibri" w:hAnsi="Calibri" w:cs="Calibri"/>
+          <w:color w:val="auto"/>
+          <w:sz w:val="21"/>
+          <w:szCs w:val="21"/>
+        </w:rPr>
+        <w:t xml:space="preserve"> HPCs</w:t>
       </w:r>
       <w:r>
         <w:rPr>
@@ -3002,7 +3288,27 @@
           <w:sz w:val="21"/>
           <w:szCs w:val="21"/>
         </w:rPr>
-        <w:t xml:space="preserve"> webdataset </w:t>
+        <w:t xml:space="preserve"> </w:t>
+      </w:r>
+      <w:proofErr w:type="spellStart"/>
+      <w:r>
+        <w:rPr>
+          <w:rFonts w:ascii="Calibri" w:hAnsi="Calibri" w:cs="Calibri"/>
+          <w:color w:val="auto"/>
+          <w:sz w:val="21"/>
+          <w:szCs w:val="21"/>
+        </w:rPr>
+        <w:t>webdataset</w:t>
+      </w:r>
+      <w:proofErr w:type="spellEnd"/>
+      <w:r>
+        <w:rPr>
+          <w:rFonts w:ascii="Calibri" w:hAnsi="Calibri" w:cs="Calibri"/>
+          <w:color w:val="auto"/>
+          <w:sz w:val="21"/>
+          <w:szCs w:val="21"/>
+        </w:rPr>
+        <w:t xml:space="preserve"> </w:t>
       </w:r>
       <w:r>
         <w:rPr>
@@ -3198,15 +3504,57 @@
         </w:rPr>
         <w:t xml:space="preserve">AFNI, </w:t>
       </w:r>
-      <w:r>
-        <w:rPr>
-          <w:rFonts w:ascii="Calibri" w:hAnsi="Calibri" w:cs="Calibri"/>
-          <w:color w:val="auto"/>
-          <w:sz w:val="21"/>
-          <w:szCs w:val="21"/>
-        </w:rPr>
-        <w:t>Nipype, Freesurfer, Fmriprep</w:t>
-      </w:r>
+      <w:proofErr w:type="spellStart"/>
+      <w:r>
+        <w:rPr>
+          <w:rFonts w:ascii="Calibri" w:hAnsi="Calibri" w:cs="Calibri"/>
+          <w:color w:val="auto"/>
+          <w:sz w:val="21"/>
+          <w:szCs w:val="21"/>
+        </w:rPr>
+        <w:t>Nipype</w:t>
+      </w:r>
+      <w:proofErr w:type="spellEnd"/>
+      <w:r>
+        <w:rPr>
+          <w:rFonts w:ascii="Calibri" w:hAnsi="Calibri" w:cs="Calibri"/>
+          <w:color w:val="auto"/>
+          <w:sz w:val="21"/>
+          <w:szCs w:val="21"/>
+        </w:rPr>
+        <w:t xml:space="preserve">, </w:t>
+      </w:r>
+      <w:proofErr w:type="spellStart"/>
+      <w:r>
+        <w:rPr>
+          <w:rFonts w:ascii="Calibri" w:hAnsi="Calibri" w:cs="Calibri"/>
+          <w:color w:val="auto"/>
+          <w:sz w:val="21"/>
+          <w:szCs w:val="21"/>
+        </w:rPr>
+        <w:t>Freesurfer</w:t>
+      </w:r>
+      <w:proofErr w:type="spellEnd"/>
+      <w:r>
+        <w:rPr>
+          <w:rFonts w:ascii="Calibri" w:hAnsi="Calibri" w:cs="Calibri"/>
+          <w:color w:val="auto"/>
+          <w:sz w:val="21"/>
+          <w:szCs w:val="21"/>
+        </w:rPr>
+        <w:t xml:space="preserve">, </w:t>
+      </w:r>
+      <w:proofErr w:type="spellStart"/>
+      <w:r>
+        <w:rPr>
+          <w:rFonts w:ascii="Calibri" w:hAnsi="Calibri" w:cs="Calibri"/>
+          <w:color w:val="auto"/>
+          <w:sz w:val="21"/>
+          <w:szCs w:val="21"/>
+        </w:rPr>
+        <w:t>Fmriprep</w:t>
+      </w:r>
+      <w:proofErr w:type="spellEnd"/>
     </w:p>
     <w:p>
       <w:pPr>
@@ -3325,7 +3673,27 @@
           <w:sz w:val="21"/>
           <w:szCs w:val="21"/>
         </w:rPr>
-        <w:t xml:space="preserve"> experiments for EyeLink 1000 Plus)</w:t>
+        <w:t xml:space="preserve"> experiments for </w:t>
+      </w:r>
+      <w:proofErr w:type="spellStart"/>
+      <w:r>
+        <w:rPr>
+          <w:rFonts w:ascii="Calibri" w:hAnsi="Calibri" w:cs="Calibri"/>
+          <w:color w:val="auto"/>
+          <w:sz w:val="21"/>
+          <w:szCs w:val="21"/>
+        </w:rPr>
+        <w:t>EyeLink</w:t>
+      </w:r>
+      <w:proofErr w:type="spellEnd"/>
+      <w:r>
+        <w:rPr>
+          <w:rFonts w:ascii="Calibri" w:hAnsi="Calibri" w:cs="Calibri"/>
+          <w:color w:val="auto"/>
+          <w:sz w:val="21"/>
+          <w:szCs w:val="21"/>
+        </w:rPr>
+        <w:t xml:space="preserve"> 1000 Plus)</w:t>
       </w:r>
     </w:p>
     <w:p>
@@ -3391,14 +3759,25 @@
           <w:szCs w:val="21"/>
         </w:rPr>
       </w:pPr>
-      <w:r>
-        <w:rPr>
-          <w:rFonts w:ascii="Calibri" w:hAnsi="Calibri" w:cs="Calibri"/>
-          <w:color w:val="auto"/>
-          <w:sz w:val="21"/>
-          <w:szCs w:val="21"/>
-        </w:rPr>
-        <w:t xml:space="preserve">Seungwan (Kevin) Son, </w:t>
+      <w:proofErr w:type="spellStart"/>
+      <w:r>
+        <w:rPr>
+          <w:rFonts w:ascii="Calibri" w:hAnsi="Calibri" w:cs="Calibri"/>
+          <w:color w:val="auto"/>
+          <w:sz w:val="21"/>
+          <w:szCs w:val="21"/>
+        </w:rPr>
+        <w:t>Seungwan</w:t>
+      </w:r>
+      <w:proofErr w:type="spellEnd"/>
+      <w:r>
+        <w:rPr>
+          <w:rFonts w:ascii="Calibri" w:hAnsi="Calibri" w:cs="Calibri"/>
+          <w:color w:val="auto"/>
+          <w:sz w:val="21"/>
+          <w:szCs w:val="21"/>
+        </w:rPr>
+        <w:t xml:space="preserve"> (Kevin) Son, </w:t>
       </w:r>
       <w:r>
         <w:rPr>
@@ -3416,7 +3795,27 @@
           <w:sz w:val="21"/>
           <w:szCs w:val="21"/>
         </w:rPr>
-        <w:t>, Karit (</w:t>
+        <w:t xml:space="preserve">, </w:t>
+      </w:r>
+      <w:proofErr w:type="spellStart"/>
+      <w:r>
+        <w:rPr>
+          <w:rFonts w:ascii="Calibri" w:hAnsi="Calibri" w:cs="Calibri"/>
+          <w:color w:val="auto"/>
+          <w:sz w:val="21"/>
+          <w:szCs w:val="21"/>
+        </w:rPr>
+        <w:t>Karit</w:t>
+      </w:r>
+      <w:proofErr w:type="spellEnd"/>
+      <w:r>
+        <w:rPr>
+          <w:rFonts w:ascii="Calibri" w:hAnsi="Calibri" w:cs="Calibri"/>
+          <w:color w:val="auto"/>
+          <w:sz w:val="21"/>
+          <w:szCs w:val="21"/>
+        </w:rPr>
+        <w:t xml:space="preserve"> (</w:t>
       </w:r>
       <w:r>
         <w:rPr>
@@ -3436,6 +3835,7 @@
         </w:rPr>
         <w:t xml:space="preserve">) </w:t>
       </w:r>
+      <w:proofErr w:type="spellStart"/>
       <w:r>
         <w:rPr>
           <w:rFonts w:ascii="Calibri" w:hAnsi="Calibri" w:cs="Calibri"/>
@@ -3445,6 +3845,7 @@
         </w:rPr>
         <w:t>Matanachai</w:t>
       </w:r>
+      <w:proofErr w:type="spellEnd"/>
       <w:r>
         <w:rPr>
           <w:rFonts w:ascii="Calibri" w:hAnsi="Calibri" w:cs="Calibri"/>
@@ -3470,7 +3871,47 @@
           <w:sz w:val="21"/>
           <w:szCs w:val="21"/>
         </w:rPr>
-        <w:t xml:space="preserve">, Mihir Tripathy, Atmadeep Banerjee, Stepan Shabalin, </w:t>
+        <w:t xml:space="preserve">, Mihir Tripathy, </w:t>
+      </w:r>
+      <w:proofErr w:type="spellStart"/>
+      <w:r>
+        <w:rPr>
+          <w:rFonts w:ascii="Calibri" w:hAnsi="Calibri" w:cs="Calibri"/>
+          <w:color w:val="auto"/>
+          <w:sz w:val="21"/>
+          <w:szCs w:val="21"/>
+        </w:rPr>
+        <w:t>Atmadeep</w:t>
+      </w:r>
+      <w:proofErr w:type="spellEnd"/>
+      <w:r>
+        <w:rPr>
+          <w:rFonts w:ascii="Calibri" w:hAnsi="Calibri" w:cs="Calibri"/>
+          <w:color w:val="auto"/>
+          <w:sz w:val="21"/>
+          <w:szCs w:val="21"/>
+        </w:rPr>
+        <w:t xml:space="preserve"> Banerjee, Stepan </w:t>
+      </w:r>
+      <w:proofErr w:type="spellStart"/>
+      <w:r>
+        <w:rPr>
+          <w:rFonts w:ascii="Calibri" w:hAnsi="Calibri" w:cs="Calibri"/>
+          <w:color w:val="auto"/>
+          <w:sz w:val="21"/>
+          <w:szCs w:val="21"/>
+        </w:rPr>
+        <w:t>Shabalin</w:t>
+      </w:r>
+      <w:proofErr w:type="spellEnd"/>
+      <w:r>
+        <w:rPr>
+          <w:rFonts w:ascii="Calibri" w:hAnsi="Calibri" w:cs="Calibri"/>
+          <w:color w:val="auto"/>
+          <w:sz w:val="21"/>
+          <w:szCs w:val="21"/>
+        </w:rPr>
+        <w:t xml:space="preserve">, </w:t>
       </w:r>
       <w:r>
         <w:rPr>
@@ -3488,35 +3929,68 @@
           <w:sz w:val="21"/>
           <w:szCs w:val="21"/>
         </w:rPr>
-        <w:t>, Foyez</w:t>
-      </w:r>
-      <w:r>
-        <w:rPr>
-          <w:rFonts w:ascii="Calibri" w:hAnsi="Calibri" w:cs="Calibri"/>
-          <w:color w:val="auto"/>
-          <w:sz w:val="21"/>
-          <w:szCs w:val="21"/>
-        </w:rPr>
-        <w:t xml:space="preserve"> Alauddin</w:t>
-      </w:r>
-      <w:r>
-        <w:rPr>
-          <w:rFonts w:ascii="Calibri" w:hAnsi="Calibri" w:cs="Calibri"/>
-          <w:color w:val="auto"/>
-          <w:sz w:val="21"/>
-          <w:szCs w:val="21"/>
-        </w:rPr>
         <w:t xml:space="preserve">, </w:t>
       </w:r>
-      <w:r>
-        <w:rPr>
-          <w:rFonts w:ascii="Calibri" w:hAnsi="Calibri" w:cs="Calibri"/>
-          <w:color w:val="auto"/>
-          <w:sz w:val="21"/>
-          <w:szCs w:val="21"/>
-        </w:rPr>
-        <w:t>Nathalie Verlinde</w:t>
-      </w:r>
+      <w:proofErr w:type="spellStart"/>
+      <w:r>
+        <w:rPr>
+          <w:rFonts w:ascii="Calibri" w:hAnsi="Calibri" w:cs="Calibri"/>
+          <w:color w:val="auto"/>
+          <w:sz w:val="21"/>
+          <w:szCs w:val="21"/>
+        </w:rPr>
+        <w:t>Foyez</w:t>
+      </w:r>
+      <w:proofErr w:type="spellEnd"/>
+      <w:r>
+        <w:rPr>
+          <w:rFonts w:ascii="Calibri" w:hAnsi="Calibri" w:cs="Calibri"/>
+          <w:color w:val="auto"/>
+          <w:sz w:val="21"/>
+          <w:szCs w:val="21"/>
+        </w:rPr>
+        <w:t xml:space="preserve"> </w:t>
+      </w:r>
+      <w:proofErr w:type="spellStart"/>
+      <w:r>
+        <w:rPr>
+          <w:rFonts w:ascii="Calibri" w:hAnsi="Calibri" w:cs="Calibri"/>
+          <w:color w:val="auto"/>
+          <w:sz w:val="21"/>
+          <w:szCs w:val="21"/>
+        </w:rPr>
+        <w:t>Alauddin</w:t>
+      </w:r>
+      <w:proofErr w:type="spellEnd"/>
+      <w:r>
+        <w:rPr>
+          <w:rFonts w:ascii="Calibri" w:hAnsi="Calibri" w:cs="Calibri"/>
+          <w:color w:val="auto"/>
+          <w:sz w:val="21"/>
+          <w:szCs w:val="21"/>
+        </w:rPr>
+        <w:t xml:space="preserve">, </w:t>
+      </w:r>
+      <w:r>
+        <w:rPr>
+          <w:rFonts w:ascii="Calibri" w:hAnsi="Calibri" w:cs="Calibri"/>
+          <w:color w:val="auto"/>
+          <w:sz w:val="21"/>
+          <w:szCs w:val="21"/>
+        </w:rPr>
+        <w:t xml:space="preserve">Nathalie </w:t>
+      </w:r>
+      <w:proofErr w:type="spellStart"/>
+      <w:r>
+        <w:rPr>
+          <w:rFonts w:ascii="Calibri" w:hAnsi="Calibri" w:cs="Calibri"/>
+          <w:color w:val="auto"/>
+          <w:sz w:val="21"/>
+          <w:szCs w:val="21"/>
+        </w:rPr>
+        <w:t>Verlinde</w:t>
+      </w:r>
+      <w:proofErr w:type="spellEnd"/>
       <w:r>
         <w:rPr>
           <w:rFonts w:ascii="Calibri" w:hAnsi="Calibri" w:cs="Calibri"/>
@@ -3620,13 +4094,23 @@
         </w:rPr>
         <w:t xml:space="preserve">Nature Neuroscience; </w:t>
       </w:r>
-      <w:r>
-        <w:rPr>
-          <w:rFonts w:ascii="Calibri" w:hAnsi="Calibri" w:cs="Calibri"/>
-          <w:sz w:val="21"/>
-          <w:szCs w:val="21"/>
-        </w:rPr>
-        <w:t xml:space="preserve">NeuroImage; </w:t>
+      <w:proofErr w:type="spellStart"/>
+      <w:r>
+        <w:rPr>
+          <w:rFonts w:ascii="Calibri" w:hAnsi="Calibri" w:cs="Calibri"/>
+          <w:sz w:val="21"/>
+          <w:szCs w:val="21"/>
+        </w:rPr>
+        <w:t>NeuroImage</w:t>
+      </w:r>
+      <w:proofErr w:type="spellEnd"/>
+      <w:r>
+        <w:rPr>
+          <w:rFonts w:ascii="Calibri" w:hAnsi="Calibri" w:cs="Calibri"/>
+          <w:sz w:val="21"/>
+          <w:szCs w:val="21"/>
+        </w:rPr>
+        <w:t xml:space="preserve">; </w:t>
       </w:r>
       <w:r>
         <w:rPr>
@@ -3682,7 +4166,25 @@
           <w:sz w:val="21"/>
           <w:szCs w:val="21"/>
         </w:rPr>
-        <w:t xml:space="preserve"> Journal of Open Source Education</w:t>
+        <w:t xml:space="preserve"> Journal of </w:t>
+      </w:r>
+      <w:proofErr w:type="gramStart"/>
+      <w:r>
+        <w:rPr>
+          <w:rFonts w:ascii="Calibri" w:hAnsi="Calibri" w:cs="Calibri"/>
+          <w:sz w:val="21"/>
+          <w:szCs w:val="21"/>
+        </w:rPr>
+        <w:t>Open Source</w:t>
+      </w:r>
+      <w:proofErr w:type="gramEnd"/>
+      <w:r>
+        <w:rPr>
+          <w:rFonts w:ascii="Calibri" w:hAnsi="Calibri" w:cs="Calibri"/>
+          <w:sz w:val="21"/>
+          <w:szCs w:val="21"/>
+        </w:rPr>
+        <w:t xml:space="preserve"> Education</w:t>
       </w:r>
     </w:p>
     <w:p>
@@ -3748,7 +4250,8 @@
           <w:szCs w:val="21"/>
         </w:rPr>
       </w:pPr>
-      <w:hyperlink r:id="rId28" w:history="1">
+      <w:hyperlink r:id="rId27" w:history="1">
+        <w:proofErr w:type="spellStart"/>
         <w:r>
           <w:rPr>
             <w:rStyle w:val="Hyperlink"/>
@@ -3756,6 +4259,7 @@
           </w:rPr>
           <w:t>MedARC</w:t>
         </w:r>
+        <w:proofErr w:type="spellEnd"/>
       </w:hyperlink>
       <w:r>
         <w:rPr>
@@ -3860,7 +4364,7 @@
           <w:szCs w:val="21"/>
         </w:rPr>
       </w:pPr>
-      <w:hyperlink r:id="rId29" w:history="1">
+      <w:hyperlink r:id="rId28" w:history="1">
         <w:r>
           <w:rPr>
             <w:rStyle w:val="Hyperlink"/>
@@ -3893,6 +4397,7 @@
         </w:rPr>
         <w:tab/>
       </w:r>
+      <w:proofErr w:type="gramStart"/>
       <w:r>
         <w:rPr>
           <w:rFonts w:ascii="Calibri" w:hAnsi="Calibri" w:cs="Calibri"/>
@@ -3906,6 +4411,7 @@
         </w:rPr>
         <w:tab/>
       </w:r>
+      <w:proofErr w:type="gramEnd"/>
       <w:r>
         <w:rPr>
           <w:rFonts w:ascii="Calibri" w:hAnsi="Calibri" w:cs="Calibri"/>
@@ -3998,7 +4504,8 @@
           <w:szCs w:val="21"/>
         </w:rPr>
       </w:pPr>
-      <w:hyperlink r:id="rId30" w:history="1">
+      <w:hyperlink r:id="rId29" w:history="1">
+        <w:proofErr w:type="spellStart"/>
         <w:r>
           <w:rPr>
             <w:rStyle w:val="Hyperlink"/>
@@ -4006,6 +4513,7 @@
           </w:rPr>
           <w:t>OnNeuro</w:t>
         </w:r>
+        <w:proofErr w:type="spellEnd"/>
       </w:hyperlink>
       <w:r>
         <w:rPr>
@@ -4224,13 +4732,27 @@
         <w:rPr>
           <w:rFonts w:ascii="Calibri" w:hAnsi="Calibri" w:cs="Calibri"/>
         </w:rPr>
-        <w:t>Center for Cognitive and Brain Sciences Undergraduate Summer Institute (CUSI)</w:t>
-      </w:r>
-      <w:r>
-        <w:rPr>
-          <w:rFonts w:ascii="Calibri" w:hAnsi="Calibri" w:cs="Calibri"/>
-        </w:rPr>
-        <w:t xml:space="preserve">      </w:t>
+        <w:t>Center for Cognitive and Brain Sciences Undergraduate Summer Institute (</w:t>
+      </w:r>
+      <w:proofErr w:type="gramStart"/>
+      <w:r>
+        <w:rPr>
+          <w:rFonts w:ascii="Calibri" w:hAnsi="Calibri" w:cs="Calibri"/>
+        </w:rPr>
+        <w:t>CUSI)</w:t>
+      </w:r>
+      <w:r>
+        <w:rPr>
+          <w:rFonts w:ascii="Calibri" w:hAnsi="Calibri" w:cs="Calibri"/>
+        </w:rPr>
+        <w:t xml:space="preserve">   </w:t>
+      </w:r>
+      <w:proofErr w:type="gramEnd"/>
+      <w:r>
+        <w:rPr>
+          <w:rFonts w:ascii="Calibri" w:hAnsi="Calibri" w:cs="Calibri"/>
+        </w:rPr>
+        <w:t xml:space="preserve">   </w:t>
       </w:r>
       <w:r>
         <w:rPr>
@@ -4322,12 +4844,14 @@
           <w:szCs w:val="21"/>
         </w:rPr>
       </w:pPr>
+      <w:proofErr w:type="spellStart"/>
       <w:r>
         <w:rPr>
           <w:rFonts w:ascii="Calibri" w:hAnsi="Calibri" w:cs="Calibri"/>
         </w:rPr>
         <w:t>NeuroHackademy</w:t>
       </w:r>
+      <w:proofErr w:type="spellEnd"/>
       <w:r>
         <w:rPr>
           <w:rFonts w:ascii="Calibri" w:hAnsi="Calibri" w:cs="Calibri"/>
@@ -4440,7 +4964,8 @@
         </w:rPr>
         <w:t xml:space="preserve"> </w:t>
       </w:r>
-      <w:hyperlink r:id="rId31" w:history="1">
+      <w:hyperlink r:id="rId30" w:history="1">
+        <w:proofErr w:type="spellStart"/>
         <w:r>
           <w:rPr>
             <w:rStyle w:val="Hyperlink"/>
@@ -4451,6 +4976,7 @@
           </w:rPr>
           <w:t>EduCortex</w:t>
         </w:r>
+        <w:proofErr w:type="spellEnd"/>
       </w:hyperlink>
       <w:r>
         <w:rPr>
@@ -5035,13 +5561,185 @@
           <w:szCs w:val="17"/>
         </w:rPr>
       </w:pPr>
-      <w:r>
-        <w:rPr>
-          <w:rFonts w:ascii="Calibri" w:hAnsi="Calibri" w:cs="Calibri"/>
-          <w:sz w:val="17"/>
-          <w:szCs w:val="17"/>
-        </w:rPr>
-        <w:t xml:space="preserve">Luppi, A., Achterberg, J., Schmidgall, S., Bilgin, I., Herholz, P., Sprang, M., Fockter, B., Ham, A., Thorat, S., Ziaei, R., Milisav, F., Proca, A., Tolle, H., Suarez, L., </w:t>
+      <w:proofErr w:type="spellStart"/>
+      <w:r>
+        <w:rPr>
+          <w:rFonts w:ascii="Calibri" w:hAnsi="Calibri" w:cs="Calibri"/>
+          <w:sz w:val="17"/>
+          <w:szCs w:val="17"/>
+        </w:rPr>
+        <w:t>Luppi</w:t>
+      </w:r>
+      <w:proofErr w:type="spellEnd"/>
+      <w:r>
+        <w:rPr>
+          <w:rFonts w:ascii="Calibri" w:hAnsi="Calibri" w:cs="Calibri"/>
+          <w:sz w:val="17"/>
+          <w:szCs w:val="17"/>
+        </w:rPr>
+        <w:t xml:space="preserve">, A., </w:t>
+      </w:r>
+      <w:proofErr w:type="spellStart"/>
+      <w:r>
+        <w:rPr>
+          <w:rFonts w:ascii="Calibri" w:hAnsi="Calibri" w:cs="Calibri"/>
+          <w:sz w:val="17"/>
+          <w:szCs w:val="17"/>
+        </w:rPr>
+        <w:t>Achterberg</w:t>
+      </w:r>
+      <w:proofErr w:type="spellEnd"/>
+      <w:r>
+        <w:rPr>
+          <w:rFonts w:ascii="Calibri" w:hAnsi="Calibri" w:cs="Calibri"/>
+          <w:sz w:val="17"/>
+          <w:szCs w:val="17"/>
+        </w:rPr>
+        <w:t xml:space="preserve">, J., </w:t>
+      </w:r>
+      <w:proofErr w:type="spellStart"/>
+      <w:r>
+        <w:rPr>
+          <w:rFonts w:ascii="Calibri" w:hAnsi="Calibri" w:cs="Calibri"/>
+          <w:sz w:val="17"/>
+          <w:szCs w:val="17"/>
+        </w:rPr>
+        <w:t>Schmidgall</w:t>
+      </w:r>
+      <w:proofErr w:type="spellEnd"/>
+      <w:r>
+        <w:rPr>
+          <w:rFonts w:ascii="Calibri" w:hAnsi="Calibri" w:cs="Calibri"/>
+          <w:sz w:val="17"/>
+          <w:szCs w:val="17"/>
+        </w:rPr>
+        <w:t xml:space="preserve">, S., </w:t>
+      </w:r>
+      <w:proofErr w:type="spellStart"/>
+      <w:r>
+        <w:rPr>
+          <w:rFonts w:ascii="Calibri" w:hAnsi="Calibri" w:cs="Calibri"/>
+          <w:sz w:val="17"/>
+          <w:szCs w:val="17"/>
+        </w:rPr>
+        <w:t>Bilgin</w:t>
+      </w:r>
+      <w:proofErr w:type="spellEnd"/>
+      <w:r>
+        <w:rPr>
+          <w:rFonts w:ascii="Calibri" w:hAnsi="Calibri" w:cs="Calibri"/>
+          <w:sz w:val="17"/>
+          <w:szCs w:val="17"/>
+        </w:rPr>
+        <w:t xml:space="preserve">, I., </w:t>
+      </w:r>
+      <w:proofErr w:type="spellStart"/>
+      <w:r>
+        <w:rPr>
+          <w:rFonts w:ascii="Calibri" w:hAnsi="Calibri" w:cs="Calibri"/>
+          <w:sz w:val="17"/>
+          <w:szCs w:val="17"/>
+        </w:rPr>
+        <w:t>Herholz</w:t>
+      </w:r>
+      <w:proofErr w:type="spellEnd"/>
+      <w:r>
+        <w:rPr>
+          <w:rFonts w:ascii="Calibri" w:hAnsi="Calibri" w:cs="Calibri"/>
+          <w:sz w:val="17"/>
+          <w:szCs w:val="17"/>
+        </w:rPr>
+        <w:t xml:space="preserve">, P., Sprang, M., </w:t>
+      </w:r>
+      <w:proofErr w:type="spellStart"/>
+      <w:r>
+        <w:rPr>
+          <w:rFonts w:ascii="Calibri" w:hAnsi="Calibri" w:cs="Calibri"/>
+          <w:sz w:val="17"/>
+          <w:szCs w:val="17"/>
+        </w:rPr>
+        <w:t>Fockter</w:t>
+      </w:r>
+      <w:proofErr w:type="spellEnd"/>
+      <w:r>
+        <w:rPr>
+          <w:rFonts w:ascii="Calibri" w:hAnsi="Calibri" w:cs="Calibri"/>
+          <w:sz w:val="17"/>
+          <w:szCs w:val="17"/>
+        </w:rPr>
+        <w:t xml:space="preserve">, B., Ham, A., </w:t>
+      </w:r>
+      <w:proofErr w:type="spellStart"/>
+      <w:r>
+        <w:rPr>
+          <w:rFonts w:ascii="Calibri" w:hAnsi="Calibri" w:cs="Calibri"/>
+          <w:sz w:val="17"/>
+          <w:szCs w:val="17"/>
+        </w:rPr>
+        <w:t>Thorat</w:t>
+      </w:r>
+      <w:proofErr w:type="spellEnd"/>
+      <w:r>
+        <w:rPr>
+          <w:rFonts w:ascii="Calibri" w:hAnsi="Calibri" w:cs="Calibri"/>
+          <w:sz w:val="17"/>
+          <w:szCs w:val="17"/>
+        </w:rPr>
+        <w:t xml:space="preserve">, S., </w:t>
+      </w:r>
+      <w:proofErr w:type="spellStart"/>
+      <w:r>
+        <w:rPr>
+          <w:rFonts w:ascii="Calibri" w:hAnsi="Calibri" w:cs="Calibri"/>
+          <w:sz w:val="17"/>
+          <w:szCs w:val="17"/>
+        </w:rPr>
+        <w:t>Ziaei</w:t>
+      </w:r>
+      <w:proofErr w:type="spellEnd"/>
+      <w:r>
+        <w:rPr>
+          <w:rFonts w:ascii="Calibri" w:hAnsi="Calibri" w:cs="Calibri"/>
+          <w:sz w:val="17"/>
+          <w:szCs w:val="17"/>
+        </w:rPr>
+        <w:t xml:space="preserve">, R., </w:t>
+      </w:r>
+      <w:proofErr w:type="spellStart"/>
+      <w:r>
+        <w:rPr>
+          <w:rFonts w:ascii="Calibri" w:hAnsi="Calibri" w:cs="Calibri"/>
+          <w:sz w:val="17"/>
+          <w:szCs w:val="17"/>
+        </w:rPr>
+        <w:t>Milisav</w:t>
+      </w:r>
+      <w:proofErr w:type="spellEnd"/>
+      <w:r>
+        <w:rPr>
+          <w:rFonts w:ascii="Calibri" w:hAnsi="Calibri" w:cs="Calibri"/>
+          <w:sz w:val="17"/>
+          <w:szCs w:val="17"/>
+        </w:rPr>
+        <w:t xml:space="preserve">, F., </w:t>
+      </w:r>
+      <w:proofErr w:type="spellStart"/>
+      <w:r>
+        <w:rPr>
+          <w:rFonts w:ascii="Calibri" w:hAnsi="Calibri" w:cs="Calibri"/>
+          <w:sz w:val="17"/>
+          <w:szCs w:val="17"/>
+        </w:rPr>
+        <w:t>Proca</w:t>
+      </w:r>
+      <w:proofErr w:type="spellEnd"/>
+      <w:r>
+        <w:rPr>
+          <w:rFonts w:ascii="Calibri" w:hAnsi="Calibri" w:cs="Calibri"/>
+          <w:sz w:val="17"/>
+          <w:szCs w:val="17"/>
+        </w:rPr>
+        <w:t xml:space="preserve">, A., Tolle, H., Suarez, L., </w:t>
       </w:r>
       <w:r>
         <w:rPr>
@@ -5069,7 +5767,25 @@
           <w:sz w:val="17"/>
           <w:szCs w:val="17"/>
         </w:rPr>
-        <w:t>, &amp; Gellersen, H. (</w:t>
+        <w:t xml:space="preserve">, &amp; </w:t>
+      </w:r>
+      <w:proofErr w:type="spellStart"/>
+      <w:r>
+        <w:rPr>
+          <w:rFonts w:ascii="Calibri" w:hAnsi="Calibri" w:cs="Calibri"/>
+          <w:sz w:val="17"/>
+          <w:szCs w:val="17"/>
+        </w:rPr>
+        <w:t>Gellersen</w:t>
+      </w:r>
+      <w:proofErr w:type="spellEnd"/>
+      <w:r>
+        <w:rPr>
+          <w:rFonts w:ascii="Calibri" w:hAnsi="Calibri" w:cs="Calibri"/>
+          <w:sz w:val="17"/>
+          <w:szCs w:val="17"/>
+        </w:rPr>
+        <w:t>, H. (</w:t>
       </w:r>
       <w:r>
         <w:rPr>
@@ -5085,7 +5801,25 @@
           <w:sz w:val="17"/>
           <w:szCs w:val="17"/>
         </w:rPr>
-        <w:t xml:space="preserve">). Trainees’ perspectives and recommendations for catalyzing the next generation of NeuroAI researchers. </w:t>
+        <w:t xml:space="preserve">). Trainees’ perspectives and recommendations for catalyzing the next generation of </w:t>
+      </w:r>
+      <w:proofErr w:type="spellStart"/>
+      <w:r>
+        <w:rPr>
+          <w:rFonts w:ascii="Calibri" w:hAnsi="Calibri" w:cs="Calibri"/>
+          <w:sz w:val="17"/>
+          <w:szCs w:val="17"/>
+        </w:rPr>
+        <w:t>NeuroAI</w:t>
+      </w:r>
+      <w:proofErr w:type="spellEnd"/>
+      <w:r>
+        <w:rPr>
+          <w:rFonts w:ascii="Calibri" w:hAnsi="Calibri" w:cs="Calibri"/>
+          <w:sz w:val="17"/>
+          <w:szCs w:val="17"/>
+        </w:rPr>
+        <w:t xml:space="preserve"> researchers. </w:t>
       </w:r>
       <w:r>
         <w:rPr>
@@ -5113,7 +5847,7 @@
         </w:rPr>
         <w:t xml:space="preserve"> </w:t>
       </w:r>
-      <w:hyperlink r:id="rId32" w:history="1">
+      <w:hyperlink r:id="rId31" w:history="1">
         <w:r>
           <w:rPr>
             <w:rStyle w:val="Hyperlink"/>
@@ -5155,7 +5889,43 @@
           <w:sz w:val="17"/>
           <w:szCs w:val="17"/>
         </w:rPr>
-        <w:t xml:space="preserve"> Tripathy, M., Torrico, C., Kneeland, R., Chen, T., Narang, A., Santhirasegaran, C., Xu, J., Naselaris, T., Norman, K. A., &amp; Abraham, T. M. (2024). MindEye2: Shared-Subject Models Enable fMRI-To-Image With 1 Hour of Data. </w:t>
+        <w:t xml:space="preserve"> Tripathy, M., Torrico, C., Kneeland, R., Chen, T., Narang, A., </w:t>
+      </w:r>
+      <w:proofErr w:type="spellStart"/>
+      <w:r>
+        <w:rPr>
+          <w:rFonts w:ascii="Calibri" w:hAnsi="Calibri" w:cs="Calibri"/>
+          <w:sz w:val="17"/>
+          <w:szCs w:val="17"/>
+        </w:rPr>
+        <w:t>Santhirasegaran</w:t>
+      </w:r>
+      <w:proofErr w:type="spellEnd"/>
+      <w:r>
+        <w:rPr>
+          <w:rFonts w:ascii="Calibri" w:hAnsi="Calibri" w:cs="Calibri"/>
+          <w:sz w:val="17"/>
+          <w:szCs w:val="17"/>
+        </w:rPr>
+        <w:t xml:space="preserve">, C., Xu, J., </w:t>
+      </w:r>
+      <w:proofErr w:type="spellStart"/>
+      <w:r>
+        <w:rPr>
+          <w:rFonts w:ascii="Calibri" w:hAnsi="Calibri" w:cs="Calibri"/>
+          <w:sz w:val="17"/>
+          <w:szCs w:val="17"/>
+        </w:rPr>
+        <w:t>Naselaris</w:t>
+      </w:r>
+      <w:proofErr w:type="spellEnd"/>
+      <w:r>
+        <w:rPr>
+          <w:rFonts w:ascii="Calibri" w:hAnsi="Calibri" w:cs="Calibri"/>
+          <w:sz w:val="17"/>
+          <w:szCs w:val="17"/>
+        </w:rPr>
+        <w:t xml:space="preserve">, T., Norman, K. A., &amp; Abraham, T. M. (2024). MindEye2: Shared-Subject Models Enable fMRI-To-Image With 1 Hour of Data. </w:t>
       </w:r>
       <w:r>
         <w:rPr>
@@ -5175,7 +5945,7 @@
         </w:rPr>
         <w:t xml:space="preserve">. </w:t>
       </w:r>
-      <w:hyperlink r:id="rId33" w:history="1">
+      <w:hyperlink r:id="rId32" w:history="1">
         <w:r>
           <w:rPr>
             <w:rStyle w:val="Hyperlink"/>
@@ -5225,8 +5995,63 @@
           <w:sz w:val="17"/>
           <w:szCs w:val="17"/>
         </w:rPr>
-        <w:t xml:space="preserve"> Banerjee, A., Goode, J., Shabalin, S., Nguyen, A., Cohen, E., Dempster, A. J., Verlinde, N., Yundler, E., Weisberg, D., Norman, K. A., &amp; Abraham, T. M. (2023). Reconstructing the Mind's Eye: fMRI-to-Image with Contrastive Learning and Diffusion Priors. </w:t>
-      </w:r>
+        <w:t xml:space="preserve"> Banerjee, A., Goode, J., </w:t>
+      </w:r>
+      <w:proofErr w:type="spellStart"/>
+      <w:r>
+        <w:rPr>
+          <w:rFonts w:ascii="Calibri" w:hAnsi="Calibri" w:cs="Calibri"/>
+          <w:sz w:val="17"/>
+          <w:szCs w:val="17"/>
+        </w:rPr>
+        <w:t>Shabalin</w:t>
+      </w:r>
+      <w:proofErr w:type="spellEnd"/>
+      <w:r>
+        <w:rPr>
+          <w:rFonts w:ascii="Calibri" w:hAnsi="Calibri" w:cs="Calibri"/>
+          <w:sz w:val="17"/>
+          <w:szCs w:val="17"/>
+        </w:rPr>
+        <w:t xml:space="preserve">, S., Nguyen, A., Cohen, E., Dempster, A. J., </w:t>
+      </w:r>
+      <w:proofErr w:type="spellStart"/>
+      <w:r>
+        <w:rPr>
+          <w:rFonts w:ascii="Calibri" w:hAnsi="Calibri" w:cs="Calibri"/>
+          <w:sz w:val="17"/>
+          <w:szCs w:val="17"/>
+        </w:rPr>
+        <w:t>Verlinde</w:t>
+      </w:r>
+      <w:proofErr w:type="spellEnd"/>
+      <w:r>
+        <w:rPr>
+          <w:rFonts w:ascii="Calibri" w:hAnsi="Calibri" w:cs="Calibri"/>
+          <w:sz w:val="17"/>
+          <w:szCs w:val="17"/>
+        </w:rPr>
+        <w:t xml:space="preserve">, N., </w:t>
+      </w:r>
+      <w:proofErr w:type="spellStart"/>
+      <w:r>
+        <w:rPr>
+          <w:rFonts w:ascii="Calibri" w:hAnsi="Calibri" w:cs="Calibri"/>
+          <w:sz w:val="17"/>
+          <w:szCs w:val="17"/>
+        </w:rPr>
+        <w:t>Yundler</w:t>
+      </w:r>
+      <w:proofErr w:type="spellEnd"/>
+      <w:r>
+        <w:rPr>
+          <w:rFonts w:ascii="Calibri" w:hAnsi="Calibri" w:cs="Calibri"/>
+          <w:sz w:val="17"/>
+          <w:szCs w:val="17"/>
+        </w:rPr>
+        <w:t xml:space="preserve">, E., Weisberg, D., Norman, K. A., &amp; Abraham, T. M. (2023). Reconstructing the Mind's Eye: fMRI-to-Image with Contrastive Learning and Diffusion Priors. </w:t>
+      </w:r>
+      <w:proofErr w:type="spellStart"/>
       <w:r>
         <w:rPr>
           <w:rFonts w:ascii="Calibri" w:hAnsi="Calibri" w:cs="Calibri"/>
@@ -5235,7 +6060,18 @@
           <w:sz w:val="17"/>
           <w:szCs w:val="17"/>
         </w:rPr>
-        <w:t xml:space="preserve">NeurIPS </w:t>
+        <w:t>NeurIPS</w:t>
+      </w:r>
+      <w:proofErr w:type="spellEnd"/>
+      <w:r>
+        <w:rPr>
+          <w:rFonts w:ascii="Calibri" w:hAnsi="Calibri" w:cs="Calibri"/>
+          <w:i/>
+          <w:iCs/>
+          <w:sz w:val="17"/>
+          <w:szCs w:val="17"/>
+        </w:rPr>
+        <w:t xml:space="preserve"> </w:t>
       </w:r>
       <w:r>
         <w:rPr>
@@ -5267,7 +6103,7 @@
         </w:rPr>
         <w:t xml:space="preserve"> </w:t>
       </w:r>
-      <w:hyperlink r:id="rId34" w:history="1">
+      <w:hyperlink r:id="rId33" w:history="1">
         <w:r>
           <w:rPr>
             <w:rStyle w:val="Hyperlink"/>
@@ -5299,7 +6135,7 @@
         </w:rPr>
         <w:t xml:space="preserve"> </w:t>
       </w:r>
-      <w:hyperlink r:id="rId35" w:history="1">
+      <w:hyperlink r:id="rId34" w:history="1">
         <w:r>
           <w:rPr>
             <w:rStyle w:val="Hyperlink"/>
@@ -5378,7 +6214,7 @@
         </w:rPr>
         <w:t xml:space="preserve">Journal of Experimental Psychology: Human Perception and Performance. </w:t>
       </w:r>
-      <w:hyperlink r:id="rId36" w:history="1">
+      <w:hyperlink r:id="rId35" w:history="1">
         <w:r>
           <w:rPr>
             <w:rStyle w:val="Hyperlink"/>
@@ -5424,14 +6260,25 @@
         </w:rPr>
         <w:t xml:space="preserve">Scotti, P. S., </w:t>
       </w:r>
-      <w:r>
-        <w:rPr>
-          <w:rFonts w:ascii="Calibri" w:hAnsi="Calibri" w:cs="Calibri"/>
-          <w:sz w:val="17"/>
-          <w:szCs w:val="17"/>
-        </w:rPr>
-        <w:t xml:space="preserve">Michelmann, S., Li, K., Turk-Browne, N. B., Cohen, J. D., Norman, K. A. (2022). RT-Cloud: A Cloud-based Software Framework to Simplify and Standardize Real-Time fMRI. </w:t>
-      </w:r>
+      <w:proofErr w:type="spellStart"/>
+      <w:r>
+        <w:rPr>
+          <w:rFonts w:ascii="Calibri" w:hAnsi="Calibri" w:cs="Calibri"/>
+          <w:sz w:val="17"/>
+          <w:szCs w:val="17"/>
+        </w:rPr>
+        <w:t>Michelmann</w:t>
+      </w:r>
+      <w:proofErr w:type="spellEnd"/>
+      <w:r>
+        <w:rPr>
+          <w:rFonts w:ascii="Calibri" w:hAnsi="Calibri" w:cs="Calibri"/>
+          <w:sz w:val="17"/>
+          <w:szCs w:val="17"/>
+        </w:rPr>
+        <w:t xml:space="preserve">, S., Li, K., Turk-Browne, N. B., Cohen, J. D., Norman, K. A. (2022). RT-Cloud: A Cloud-based Software Framework to Simplify and Standardize Real-Time fMRI. </w:t>
+      </w:r>
+      <w:proofErr w:type="spellStart"/>
       <w:r>
         <w:rPr>
           <w:rFonts w:ascii="Calibri" w:hAnsi="Calibri" w:cs="Calibri"/>
@@ -5440,9 +6287,20 @@
           <w:sz w:val="17"/>
           <w:szCs w:val="17"/>
         </w:rPr>
-        <w:t xml:space="preserve">NeuroImage. </w:t>
-      </w:r>
-      <w:hyperlink r:id="rId37" w:history="1">
+        <w:t>NeuroImage</w:t>
+      </w:r>
+      <w:proofErr w:type="spellEnd"/>
+      <w:r>
+        <w:rPr>
+          <w:rFonts w:ascii="Calibri" w:hAnsi="Calibri" w:cs="Calibri"/>
+          <w:i/>
+          <w:iCs/>
+          <w:sz w:val="17"/>
+          <w:szCs w:val="17"/>
+        </w:rPr>
+        <w:t xml:space="preserve">. </w:t>
+      </w:r>
+      <w:hyperlink r:id="rId36" w:history="1">
         <w:r>
           <w:rPr>
             <w:rStyle w:val="Hyperlink"/>
@@ -5489,6 +6347,7 @@
         </w:rPr>
         <w:t xml:space="preserve"> Chen, J., &amp; Golomb, J. D. (2022). An improved method for evaluating inverted encoding models. </w:t>
       </w:r>
+      <w:proofErr w:type="spellStart"/>
       <w:r>
         <w:rPr>
           <w:rFonts w:ascii="Calibri" w:hAnsi="Calibri" w:cs="Calibri"/>
@@ -5499,6 +6358,7 @@
         </w:rPr>
         <w:t>bioRxiv</w:t>
       </w:r>
+      <w:proofErr w:type="spellEnd"/>
       <w:r>
         <w:rPr>
           <w:rFonts w:ascii="Calibri" w:hAnsi="Calibri" w:cs="Calibri"/>
@@ -5507,7 +6367,7 @@
         </w:rPr>
         <w:t xml:space="preserve">. </w:t>
       </w:r>
-      <w:hyperlink r:id="rId38" w:history="1">
+      <w:hyperlink r:id="rId37" w:history="1">
         <w:r>
           <w:rPr>
             <w:rStyle w:val="Hyperlink"/>
@@ -5563,7 +6423,27 @@
           <w:sz w:val="17"/>
           <w:szCs w:val="17"/>
         </w:rPr>
-        <w:t xml:space="preserve">&amp; Maxcey, A. M. (2022). Directed forgetting of pictures of everyday objects. </w:t>
+        <w:t xml:space="preserve">&amp; </w:t>
+      </w:r>
+      <w:proofErr w:type="spellStart"/>
+      <w:r>
+        <w:rPr>
+          <w:rFonts w:ascii="Calibri" w:hAnsi="Calibri"/>
+          <w:color w:val="000000" w:themeColor="text1"/>
+          <w:sz w:val="17"/>
+          <w:szCs w:val="17"/>
+        </w:rPr>
+        <w:t>Maxcey</w:t>
+      </w:r>
+      <w:proofErr w:type="spellEnd"/>
+      <w:r>
+        <w:rPr>
+          <w:rFonts w:ascii="Calibri" w:hAnsi="Calibri"/>
+          <w:color w:val="000000" w:themeColor="text1"/>
+          <w:sz w:val="17"/>
+          <w:szCs w:val="17"/>
+        </w:rPr>
+        <w:t xml:space="preserve">, A. M. (2022). Directed forgetting of pictures of everyday objects. </w:t>
       </w:r>
       <w:r>
         <w:rPr>
@@ -5585,7 +6465,7 @@
         </w:rPr>
         <w:t xml:space="preserve">. </w:t>
       </w:r>
-      <w:hyperlink r:id="rId39" w:history="1">
+      <w:hyperlink r:id="rId38" w:history="1">
         <w:r>
           <w:rPr>
             <w:rStyle w:val="Hyperlink"/>
@@ -5596,7 +6476,7 @@
           <w:t>doi.org/10.1167/jov.22.10.8</w:t>
         </w:r>
       </w:hyperlink>
-      <w:hyperlink r:id="rId40" w:history="1"/>
+      <w:hyperlink r:id="rId39" w:history="1"/>
     </w:p>
     <w:p>
       <w:pPr>
@@ -5613,6 +6493,7 @@
           <w:szCs w:val="17"/>
         </w:rPr>
       </w:pPr>
+      <w:proofErr w:type="spellStart"/>
       <w:r>
         <w:rPr>
           <w:rFonts w:ascii="Calibri" w:hAnsi="Calibri"/>
@@ -5620,7 +6501,17 @@
           <w:sz w:val="17"/>
           <w:szCs w:val="17"/>
         </w:rPr>
-        <w:t xml:space="preserve">Maxcey, A. M., Mancuso, E., </w:t>
+        <w:t>Maxcey</w:t>
+      </w:r>
+      <w:proofErr w:type="spellEnd"/>
+      <w:r>
+        <w:rPr>
+          <w:rFonts w:ascii="Calibri" w:hAnsi="Calibri"/>
+          <w:color w:val="000000" w:themeColor="text1"/>
+          <w:sz w:val="17"/>
+          <w:szCs w:val="17"/>
+        </w:rPr>
+        <w:t xml:space="preserve">, A. M., Mancuso, E., </w:t>
       </w:r>
       <w:r>
         <w:rPr>
@@ -5697,7 +6588,27 @@
           <w:sz w:val="17"/>
           <w:szCs w:val="17"/>
         </w:rPr>
-        <w:t xml:space="preserve"> Kulkarni, A., Mazor, M., Klapwijk, E., Huth, A. G. (2021). Interactive 3d brain helps you learn how the brain is organized. </w:t>
+        <w:t xml:space="preserve"> Kulkarni, A., Mazor, M., </w:t>
+      </w:r>
+      <w:proofErr w:type="spellStart"/>
+      <w:r>
+        <w:rPr>
+          <w:rFonts w:ascii="Calibri" w:hAnsi="Calibri" w:cs="Calibri"/>
+          <w:color w:val="auto"/>
+          <w:sz w:val="17"/>
+          <w:szCs w:val="17"/>
+        </w:rPr>
+        <w:t>Klapwijk</w:t>
+      </w:r>
+      <w:proofErr w:type="spellEnd"/>
+      <w:r>
+        <w:rPr>
+          <w:rFonts w:ascii="Calibri" w:hAnsi="Calibri" w:cs="Calibri"/>
+          <w:color w:val="auto"/>
+          <w:sz w:val="17"/>
+          <w:szCs w:val="17"/>
+        </w:rPr>
+        <w:t xml:space="preserve">, E., Huth, A. G. (2021). Interactive 3d brain helps you learn how the brain is organized. </w:t>
       </w:r>
       <w:r>
         <w:rPr>
@@ -5719,7 +6630,7 @@
         </w:rPr>
         <w:t xml:space="preserve">. </w:t>
       </w:r>
-      <w:hyperlink r:id="rId41" w:history="1">
+      <w:hyperlink r:id="rId40" w:history="1">
         <w:r>
           <w:rPr>
             <w:rStyle w:val="Hyperlink"/>
@@ -5784,6 +6695,7 @@
         </w:rPr>
         <w:t xml:space="preserve">. </w:t>
       </w:r>
+      <w:proofErr w:type="spellStart"/>
       <w:r>
         <w:rPr>
           <w:rFonts w:ascii="Calibri" w:hAnsi="Calibri" w:cs="Calibri"/>
@@ -5793,9 +6705,21 @@
           <w:sz w:val="17"/>
           <w:szCs w:val="17"/>
         </w:rPr>
-        <w:t xml:space="preserve">bioRxiv. </w:t>
-      </w:r>
-      <w:hyperlink r:id="rId42" w:history="1">
+        <w:t>bioRxiv</w:t>
+      </w:r>
+      <w:proofErr w:type="spellEnd"/>
+      <w:r>
+        <w:rPr>
+          <w:rFonts w:ascii="Calibri" w:hAnsi="Calibri" w:cs="Calibri"/>
+          <w:i/>
+          <w:iCs/>
+          <w:color w:val="auto"/>
+          <w:sz w:val="17"/>
+          <w:szCs w:val="17"/>
+        </w:rPr>
+        <w:t xml:space="preserve">. </w:t>
+      </w:r>
+      <w:hyperlink r:id="rId41" w:history="1">
         <w:r>
           <w:rPr>
             <w:rStyle w:val="Hyperlink"/>
@@ -5842,7 +6766,27 @@
           <w:sz w:val="17"/>
           <w:szCs w:val="17"/>
         </w:rPr>
-        <w:t xml:space="preserve"> &amp; Maxcey, A. M. (2021). What do laboratory-forgetting paradigms tell us about use-inspired forgetting? </w:t>
+        <w:t xml:space="preserve"> &amp; </w:t>
+      </w:r>
+      <w:proofErr w:type="spellStart"/>
+      <w:r>
+        <w:rPr>
+          <w:rFonts w:ascii="Calibri" w:hAnsi="Calibri" w:cs="Calibri"/>
+          <w:color w:val="auto"/>
+          <w:sz w:val="17"/>
+          <w:szCs w:val="17"/>
+        </w:rPr>
+        <w:t>Maxcey</w:t>
+      </w:r>
+      <w:proofErr w:type="spellEnd"/>
+      <w:r>
+        <w:rPr>
+          <w:rFonts w:ascii="Calibri" w:hAnsi="Calibri" w:cs="Calibri"/>
+          <w:color w:val="auto"/>
+          <w:sz w:val="17"/>
+          <w:szCs w:val="17"/>
+        </w:rPr>
+        <w:t xml:space="preserve">, A. M. (2021). What do laboratory-forgetting paradigms tell us about use-inspired forgetting? </w:t>
       </w:r>
       <w:r>
         <w:rPr>
@@ -5864,7 +6808,7 @@
         </w:rPr>
         <w:t xml:space="preserve">. </w:t>
       </w:r>
-      <w:hyperlink r:id="rId43" w:history="1">
+      <w:hyperlink r:id="rId42" w:history="1">
         <w:r>
           <w:rPr>
             <w:rStyle w:val="Hyperlink"/>
@@ -5917,6 +6861,7 @@
         </w:rPr>
         <w:t xml:space="preserve">, Dowd, E. W., &amp; Golomb, J. D. (2021). Neural representations of task-relevant and task-irrelevant features of attended objects. </w:t>
       </w:r>
+      <w:proofErr w:type="spellStart"/>
       <w:r>
         <w:rPr>
           <w:rFonts w:ascii="Calibri" w:hAnsi="Calibri" w:cs="Calibri"/>
@@ -5925,9 +6870,20 @@
           <w:sz w:val="17"/>
           <w:szCs w:val="17"/>
         </w:rPr>
-        <w:t xml:space="preserve">bioRxiv. </w:t>
-      </w:r>
-      <w:hyperlink r:id="rId44" w:history="1">
+        <w:t>bioRxiv</w:t>
+      </w:r>
+      <w:proofErr w:type="spellEnd"/>
+      <w:r>
+        <w:rPr>
+          <w:rFonts w:ascii="Calibri" w:hAnsi="Calibri" w:cs="Calibri"/>
+          <w:i/>
+          <w:iCs/>
+          <w:sz w:val="17"/>
+          <w:szCs w:val="17"/>
+        </w:rPr>
+        <w:t xml:space="preserve">. </w:t>
+      </w:r>
+      <w:hyperlink r:id="rId43" w:history="1">
         <w:r>
           <w:rPr>
             <w:rStyle w:val="Hyperlink"/>
@@ -6016,7 +6972,7 @@
         </w:rPr>
         <w:t xml:space="preserve"> </w:t>
       </w:r>
-      <w:hyperlink r:id="rId45" w:history="1">
+      <w:hyperlink r:id="rId44" w:history="1">
         <w:r>
           <w:rPr>
             <w:rStyle w:val="Hyperlink"/>
@@ -6086,7 +7042,7 @@
         </w:rPr>
         <w:t xml:space="preserve"> 1-21. </w:t>
       </w:r>
-      <w:hyperlink r:id="rId46" w:history="1">
+      <w:hyperlink r:id="rId45" w:history="1">
         <w:r>
           <w:rPr>
             <w:rStyle w:val="Hyperlink"/>
@@ -6132,7 +7088,67 @@
           <w:sz w:val="17"/>
           <w:szCs w:val="17"/>
         </w:rPr>
-        <w:t xml:space="preserve"> Kulkarni, A., Mazor, M., Klapwijk, E., Yarkoni, T., Huth, A. G. (2020). EduCortex: browser-based 3D brain visualization of fMRI meta-analysis maps. </w:t>
+        <w:t xml:space="preserve"> Kulkarni, A., Mazor, M., </w:t>
+      </w:r>
+      <w:proofErr w:type="spellStart"/>
+      <w:r>
+        <w:rPr>
+          <w:rFonts w:ascii="Calibri" w:hAnsi="Calibri" w:cs="Calibri"/>
+          <w:color w:val="auto"/>
+          <w:sz w:val="17"/>
+          <w:szCs w:val="17"/>
+        </w:rPr>
+        <w:t>Klapwijk</w:t>
+      </w:r>
+      <w:proofErr w:type="spellEnd"/>
+      <w:r>
+        <w:rPr>
+          <w:rFonts w:ascii="Calibri" w:hAnsi="Calibri" w:cs="Calibri"/>
+          <w:color w:val="auto"/>
+          <w:sz w:val="17"/>
+          <w:szCs w:val="17"/>
+        </w:rPr>
+        <w:t xml:space="preserve">, E., </w:t>
+      </w:r>
+      <w:proofErr w:type="spellStart"/>
+      <w:r>
+        <w:rPr>
+          <w:rFonts w:ascii="Calibri" w:hAnsi="Calibri" w:cs="Calibri"/>
+          <w:color w:val="auto"/>
+          <w:sz w:val="17"/>
+          <w:szCs w:val="17"/>
+        </w:rPr>
+        <w:t>Yarkoni</w:t>
+      </w:r>
+      <w:proofErr w:type="spellEnd"/>
+      <w:r>
+        <w:rPr>
+          <w:rFonts w:ascii="Calibri" w:hAnsi="Calibri" w:cs="Calibri"/>
+          <w:color w:val="auto"/>
+          <w:sz w:val="17"/>
+          <w:szCs w:val="17"/>
+        </w:rPr>
+        <w:t xml:space="preserve">, T., Huth, A. G. (2020). </w:t>
+      </w:r>
+      <w:proofErr w:type="spellStart"/>
+      <w:r>
+        <w:rPr>
+          <w:rFonts w:ascii="Calibri" w:hAnsi="Calibri" w:cs="Calibri"/>
+          <w:color w:val="auto"/>
+          <w:sz w:val="17"/>
+          <w:szCs w:val="17"/>
+        </w:rPr>
+        <w:t>EduCortex</w:t>
+      </w:r>
+      <w:proofErr w:type="spellEnd"/>
+      <w:r>
+        <w:rPr>
+          <w:rFonts w:ascii="Calibri" w:hAnsi="Calibri" w:cs="Calibri"/>
+          <w:color w:val="auto"/>
+          <w:sz w:val="17"/>
+          <w:szCs w:val="17"/>
+        </w:rPr>
+        <w:t xml:space="preserve">: browser-based 3D brain visualization of fMRI meta-analysis maps. </w:t>
       </w:r>
       <w:r>
         <w:rPr>
@@ -6143,7 +7159,31 @@
           <w:sz w:val="17"/>
           <w:szCs w:val="17"/>
         </w:rPr>
-        <w:t>Journal of Open Source Education</w:t>
+        <w:t xml:space="preserve">Journal of </w:t>
+      </w:r>
+      <w:proofErr w:type="gramStart"/>
+      <w:r>
+        <w:rPr>
+          <w:rFonts w:ascii="Calibri" w:hAnsi="Calibri" w:cs="Calibri"/>
+          <w:i/>
+          <w:iCs/>
+          <w:color w:val="auto"/>
+          <w:sz w:val="17"/>
+          <w:szCs w:val="17"/>
+        </w:rPr>
+        <w:t>Open Source</w:t>
+      </w:r>
+      <w:proofErr w:type="gramEnd"/>
+      <w:r>
+        <w:rPr>
+          <w:rFonts w:ascii="Calibri" w:hAnsi="Calibri" w:cs="Calibri"/>
+          <w:i/>
+          <w:iCs/>
+          <w:color w:val="auto"/>
+          <w:sz w:val="17"/>
+          <w:szCs w:val="17"/>
+        </w:rPr>
+        <w:t xml:space="preserve"> Education</w:t>
       </w:r>
       <w:r>
         <w:rPr>
@@ -6154,7 +7194,7 @@
         </w:rPr>
         <w:t xml:space="preserve">, 3(26), 75. </w:t>
       </w:r>
-      <w:hyperlink r:id="rId47" w:history="1">
+      <w:hyperlink r:id="rId46" w:history="1">
         <w:r>
           <w:rPr>
             <w:rStyle w:val="Hyperlink"/>
@@ -6201,7 +7241,47 @@
           <w:sz w:val="17"/>
           <w:szCs w:val="17"/>
         </w:rPr>
-        <w:t xml:space="preserve"> Janakiefski, L., &amp; Maxcey, A. M. (2020). Recognition-induced forgetting of schematically related pictures. </w:t>
+        <w:t xml:space="preserve"> </w:t>
+      </w:r>
+      <w:proofErr w:type="spellStart"/>
+      <w:r>
+        <w:rPr>
+          <w:rFonts w:ascii="Calibri" w:hAnsi="Calibri" w:cs="Calibri"/>
+          <w:color w:val="auto"/>
+          <w:sz w:val="17"/>
+          <w:szCs w:val="17"/>
+        </w:rPr>
+        <w:t>Janakiefski</w:t>
+      </w:r>
+      <w:proofErr w:type="spellEnd"/>
+      <w:r>
+        <w:rPr>
+          <w:rFonts w:ascii="Calibri" w:hAnsi="Calibri" w:cs="Calibri"/>
+          <w:color w:val="auto"/>
+          <w:sz w:val="17"/>
+          <w:szCs w:val="17"/>
+        </w:rPr>
+        <w:t xml:space="preserve">, L., &amp; </w:t>
+      </w:r>
+      <w:proofErr w:type="spellStart"/>
+      <w:r>
+        <w:rPr>
+          <w:rFonts w:ascii="Calibri" w:hAnsi="Calibri" w:cs="Calibri"/>
+          <w:color w:val="auto"/>
+          <w:sz w:val="17"/>
+          <w:szCs w:val="17"/>
+        </w:rPr>
+        <w:t>Maxcey</w:t>
+      </w:r>
+      <w:proofErr w:type="spellEnd"/>
+      <w:r>
+        <w:rPr>
+          <w:rFonts w:ascii="Calibri" w:hAnsi="Calibri" w:cs="Calibri"/>
+          <w:color w:val="auto"/>
+          <w:sz w:val="17"/>
+          <w:szCs w:val="17"/>
+        </w:rPr>
+        <w:t xml:space="preserve">, A. M. (2020). Recognition-induced forgetting of schematically related pictures. </w:t>
       </w:r>
       <w:r>
         <w:rPr>
@@ -6223,7 +7303,7 @@
         </w:rPr>
         <w:t xml:space="preserve">, 27, 357–365. </w:t>
       </w:r>
-      <w:hyperlink r:id="rId48" w:history="1">
+      <w:hyperlink r:id="rId47" w:history="1">
         <w:r>
           <w:rPr>
             <w:rStyle w:val="Hyperlink"/>
@@ -6267,8 +7347,27 @@
           <w:sz w:val="17"/>
           <w:szCs w:val="17"/>
         </w:rPr>
-        <w:t xml:space="preserve">, Collegio, A., &amp; Shomstein, S. (2019). Object-based attention is resilient to low-level (boundary) or high-level (semantic) disturbances, but not both. </w:t>
-      </w:r>
+        <w:t xml:space="preserve">, Collegio, A., &amp; </w:t>
+      </w:r>
+      <w:proofErr w:type="spellStart"/>
+      <w:r>
+        <w:rPr>
+          <w:rFonts w:ascii="Calibri" w:hAnsi="Calibri" w:cs="Calibri"/>
+          <w:sz w:val="17"/>
+          <w:szCs w:val="17"/>
+        </w:rPr>
+        <w:t>Shomstein</w:t>
+      </w:r>
+      <w:proofErr w:type="spellEnd"/>
+      <w:r>
+        <w:rPr>
+          <w:rFonts w:ascii="Calibri" w:hAnsi="Calibri" w:cs="Calibri"/>
+          <w:sz w:val="17"/>
+          <w:szCs w:val="17"/>
+        </w:rPr>
+        <w:t xml:space="preserve">, S. (2019). Object-based attention is resilient to low-level (boundary) or high-level (semantic) disturbances, but not both. </w:t>
+      </w:r>
+      <w:proofErr w:type="spellStart"/>
       <w:r>
         <w:rPr>
           <w:rFonts w:ascii="Calibri" w:hAnsi="Calibri" w:cs="Calibri"/>
@@ -6277,7 +7376,18 @@
           <w:sz w:val="17"/>
           <w:szCs w:val="17"/>
         </w:rPr>
-        <w:t>PsyArXiv.</w:t>
+        <w:t>PsyArXiv</w:t>
+      </w:r>
+      <w:proofErr w:type="spellEnd"/>
+      <w:r>
+        <w:rPr>
+          <w:rFonts w:ascii="Calibri" w:hAnsi="Calibri" w:cs="Calibri"/>
+          <w:i/>
+          <w:iCs/>
+          <w:sz w:val="17"/>
+          <w:szCs w:val="17"/>
+        </w:rPr>
+        <w:t>.</w:t>
       </w:r>
       <w:r>
         <w:rPr>
@@ -6287,7 +7397,7 @@
         </w:rPr>
         <w:t xml:space="preserve"> </w:t>
       </w:r>
-      <w:hyperlink r:id="rId49" w:history="1">
+      <w:hyperlink r:id="rId48" w:history="1">
         <w:r>
           <w:rPr>
             <w:rStyle w:val="Hyperlink"/>
@@ -6296,8 +7406,20 @@
             <w:szCs w:val="17"/>
             <w:u w:val="single"/>
           </w:rPr>
-          <w:t>doi.org/10.31234/osf.io/yxqju</w:t>
+          <w:t>doi.org/10.31234/osf.io/</w:t>
         </w:r>
+        <w:proofErr w:type="spellStart"/>
+        <w:r>
+          <w:rPr>
+            <w:rStyle w:val="Hyperlink"/>
+            <w:rFonts w:ascii="Calibri" w:hAnsi="Calibri" w:cs="Calibri"/>
+            <w:sz w:val="17"/>
+            <w:szCs w:val="17"/>
+            <w:u w:val="single"/>
+          </w:rPr>
+          <w:t>yxqju</w:t>
+        </w:r>
+        <w:proofErr w:type="spellEnd"/>
       </w:hyperlink>
     </w:p>
     <w:p>
@@ -6342,7 +7464,27 @@
           <w:sz w:val="17"/>
           <w:szCs w:val="17"/>
         </w:rPr>
-        <w:t xml:space="preserve"> &amp; Shomstein, S. (2019). Attention scales according to inferred real-world object size. </w:t>
+        <w:t xml:space="preserve"> &amp; </w:t>
+      </w:r>
+      <w:proofErr w:type="spellStart"/>
+      <w:r>
+        <w:rPr>
+          <w:rFonts w:ascii="Calibri" w:hAnsi="Calibri" w:cs="Calibri"/>
+          <w:color w:val="auto"/>
+          <w:sz w:val="17"/>
+          <w:szCs w:val="17"/>
+        </w:rPr>
+        <w:t>Shomstein</w:t>
+      </w:r>
+      <w:proofErr w:type="spellEnd"/>
+      <w:r>
+        <w:rPr>
+          <w:rFonts w:ascii="Calibri" w:hAnsi="Calibri" w:cs="Calibri"/>
+          <w:color w:val="auto"/>
+          <w:sz w:val="17"/>
+          <w:szCs w:val="17"/>
+        </w:rPr>
+        <w:t xml:space="preserve">, S. (2019). Attention scales according to inferred real-world object size. </w:t>
       </w:r>
       <w:r>
         <w:rPr>
@@ -6364,7 +7506,7 @@
         </w:rPr>
         <w:t xml:space="preserve">, 3(1), 40-47. </w:t>
       </w:r>
-      <w:hyperlink r:id="rId50" w:history="1">
+      <w:hyperlink r:id="rId49" w:history="1">
         <w:r>
           <w:rPr>
             <w:rStyle w:val="Hyperlink"/>
@@ -6493,7 +7635,43 @@
           <w:sz w:val="17"/>
           <w:szCs w:val="17"/>
         </w:rPr>
-        <w:t>Tripathy, M., Torrico, C., Kneeland, R., Chen, T., Narang, A., Santhirasegaran, C., Xu, J., Naselaris, T., Norman, K. A., &amp; Abraham, T. M. (</w:t>
+        <w:t xml:space="preserve">Tripathy, M., Torrico, C., Kneeland, R., Chen, T., Narang, A., </w:t>
+      </w:r>
+      <w:proofErr w:type="spellStart"/>
+      <w:r>
+        <w:rPr>
+          <w:rFonts w:ascii="Calibri" w:hAnsi="Calibri" w:cs="Calibri"/>
+          <w:sz w:val="17"/>
+          <w:szCs w:val="17"/>
+        </w:rPr>
+        <w:t>Santhirasegaran</w:t>
+      </w:r>
+      <w:proofErr w:type="spellEnd"/>
+      <w:r>
+        <w:rPr>
+          <w:rFonts w:ascii="Calibri" w:hAnsi="Calibri" w:cs="Calibri"/>
+          <w:sz w:val="17"/>
+          <w:szCs w:val="17"/>
+        </w:rPr>
+        <w:t xml:space="preserve">, C., Xu, J., </w:t>
+      </w:r>
+      <w:proofErr w:type="spellStart"/>
+      <w:r>
+        <w:rPr>
+          <w:rFonts w:ascii="Calibri" w:hAnsi="Calibri" w:cs="Calibri"/>
+          <w:sz w:val="17"/>
+          <w:szCs w:val="17"/>
+        </w:rPr>
+        <w:t>Naselaris</w:t>
+      </w:r>
+      <w:proofErr w:type="spellEnd"/>
+      <w:r>
+        <w:rPr>
+          <w:rFonts w:ascii="Calibri" w:hAnsi="Calibri" w:cs="Calibri"/>
+          <w:sz w:val="17"/>
+          <w:szCs w:val="17"/>
+        </w:rPr>
+        <w:t>, T., Norman, K. A., &amp; Abraham, T. M. (</w:t>
       </w:r>
       <w:r>
         <w:rPr>
@@ -6585,7 +7763,43 @@
           <w:sz w:val="17"/>
           <w:szCs w:val="17"/>
         </w:rPr>
-        <w:t>Tripathy, M., Torrico, C., Kneeland, R., Chen, T., Narang, A., Santhirasegaran, C., Xu, J., Naselaris, T., Norman, K. A., &amp; Abraham, T. M. (</w:t>
+        <w:t xml:space="preserve">Tripathy, M., Torrico, C., Kneeland, R., Chen, T., Narang, A., </w:t>
+      </w:r>
+      <w:proofErr w:type="spellStart"/>
+      <w:r>
+        <w:rPr>
+          <w:rFonts w:ascii="Calibri" w:hAnsi="Calibri" w:cs="Calibri"/>
+          <w:sz w:val="17"/>
+          <w:szCs w:val="17"/>
+        </w:rPr>
+        <w:t>Santhirasegaran</w:t>
+      </w:r>
+      <w:proofErr w:type="spellEnd"/>
+      <w:r>
+        <w:rPr>
+          <w:rFonts w:ascii="Calibri" w:hAnsi="Calibri" w:cs="Calibri"/>
+          <w:sz w:val="17"/>
+          <w:szCs w:val="17"/>
+        </w:rPr>
+        <w:t xml:space="preserve">, C., Xu, J., </w:t>
+      </w:r>
+      <w:proofErr w:type="spellStart"/>
+      <w:r>
+        <w:rPr>
+          <w:rFonts w:ascii="Calibri" w:hAnsi="Calibri" w:cs="Calibri"/>
+          <w:sz w:val="17"/>
+          <w:szCs w:val="17"/>
+        </w:rPr>
+        <w:t>Naselaris</w:t>
+      </w:r>
+      <w:proofErr w:type="spellEnd"/>
+      <w:r>
+        <w:rPr>
+          <w:rFonts w:ascii="Calibri" w:hAnsi="Calibri" w:cs="Calibri"/>
+          <w:sz w:val="17"/>
+          <w:szCs w:val="17"/>
+        </w:rPr>
+        <w:t>, T., Norman, K. A., &amp; Abraham, T. M. (</w:t>
       </w:r>
       <w:r>
         <w:rPr>
@@ -6694,8 +7908,63 @@
           <w:sz w:val="17"/>
           <w:szCs w:val="17"/>
         </w:rPr>
-        <w:t xml:space="preserve"> Banerjee, A., Goode, J., Shabalin, S., Nguyen, A., Cohen, E., Dempster, A. J., Verlinde, N., Yundler, E., Weisberg, D., Norman, K. A., &amp; Abraham, T. M. (2023). Reconstructing the Mind's Eye: fMRI-to-Image with Contrastive Learning and Diffusion Priors. </w:t>
-      </w:r>
+        <w:t xml:space="preserve"> Banerjee, A., Goode, J., </w:t>
+      </w:r>
+      <w:proofErr w:type="spellStart"/>
+      <w:r>
+        <w:rPr>
+          <w:rFonts w:ascii="Calibri" w:hAnsi="Calibri" w:cs="Calibri"/>
+          <w:sz w:val="17"/>
+          <w:szCs w:val="17"/>
+        </w:rPr>
+        <w:t>Shabalin</w:t>
+      </w:r>
+      <w:proofErr w:type="spellEnd"/>
+      <w:r>
+        <w:rPr>
+          <w:rFonts w:ascii="Calibri" w:hAnsi="Calibri" w:cs="Calibri"/>
+          <w:sz w:val="17"/>
+          <w:szCs w:val="17"/>
+        </w:rPr>
+        <w:t xml:space="preserve">, S., Nguyen, A., Cohen, E., Dempster, A. J., </w:t>
+      </w:r>
+      <w:proofErr w:type="spellStart"/>
+      <w:r>
+        <w:rPr>
+          <w:rFonts w:ascii="Calibri" w:hAnsi="Calibri" w:cs="Calibri"/>
+          <w:sz w:val="17"/>
+          <w:szCs w:val="17"/>
+        </w:rPr>
+        <w:t>Verlinde</w:t>
+      </w:r>
+      <w:proofErr w:type="spellEnd"/>
+      <w:r>
+        <w:rPr>
+          <w:rFonts w:ascii="Calibri" w:hAnsi="Calibri" w:cs="Calibri"/>
+          <w:sz w:val="17"/>
+          <w:szCs w:val="17"/>
+        </w:rPr>
+        <w:t xml:space="preserve">, N., </w:t>
+      </w:r>
+      <w:proofErr w:type="spellStart"/>
+      <w:r>
+        <w:rPr>
+          <w:rFonts w:ascii="Calibri" w:hAnsi="Calibri" w:cs="Calibri"/>
+          <w:sz w:val="17"/>
+          <w:szCs w:val="17"/>
+        </w:rPr>
+        <w:t>Yundler</w:t>
+      </w:r>
+      <w:proofErr w:type="spellEnd"/>
+      <w:r>
+        <w:rPr>
+          <w:rFonts w:ascii="Calibri" w:hAnsi="Calibri" w:cs="Calibri"/>
+          <w:sz w:val="17"/>
+          <w:szCs w:val="17"/>
+        </w:rPr>
+        <w:t xml:space="preserve">, E., Weisberg, D., Norman, K. A., &amp; Abraham, T. M. (2023). Reconstructing the Mind's Eye: fMRI-to-Image with Contrastive Learning and Diffusion Priors. </w:t>
+      </w:r>
+      <w:proofErr w:type="spellStart"/>
       <w:r>
         <w:rPr>
           <w:rFonts w:ascii="Calibri" w:hAnsi="Calibri" w:cs="Calibri"/>
@@ -6706,6 +7975,7 @@
         </w:rPr>
         <w:t>NeurIPS</w:t>
       </w:r>
+      <w:proofErr w:type="spellEnd"/>
       <w:r>
         <w:rPr>
           <w:rFonts w:ascii="Calibri" w:hAnsi="Calibri" w:cs="Calibri"/>
@@ -6780,7 +8050,25 @@
           <w:sz w:val="17"/>
           <w:szCs w:val="17"/>
         </w:rPr>
-        <w:t>Wallace, G., Polcyn, S., Brooks, P. P., Mennen, A., Zhao, K., Michelmann, S., Li, K., Turk-Browne, N. B., Cohen, J. D., Norman, K. A. (202</w:t>
+        <w:t xml:space="preserve">Wallace, G., Polcyn, S., Brooks, P. P., Mennen, A., Zhao, K., </w:t>
+      </w:r>
+      <w:proofErr w:type="spellStart"/>
+      <w:r>
+        <w:rPr>
+          <w:rFonts w:ascii="Calibri" w:hAnsi="Calibri" w:cs="Calibri"/>
+          <w:sz w:val="17"/>
+          <w:szCs w:val="17"/>
+        </w:rPr>
+        <w:t>Michelmann</w:t>
+      </w:r>
+      <w:proofErr w:type="spellEnd"/>
+      <w:r>
+        <w:rPr>
+          <w:rFonts w:ascii="Calibri" w:hAnsi="Calibri" w:cs="Calibri"/>
+          <w:sz w:val="17"/>
+          <w:szCs w:val="17"/>
+        </w:rPr>
+        <w:t>, S., Li, K., Turk-Browne, N. B., Cohen, J. D., Norman, K. A. (202</w:t>
       </w:r>
       <w:r>
         <w:rPr>
@@ -6922,7 +8210,25 @@
           <w:sz w:val="17"/>
           <w:szCs w:val="17"/>
         </w:rPr>
-        <w:t xml:space="preserve">, K. A.. </w:t>
+        <w:t xml:space="preserve">, K. </w:t>
+      </w:r>
+      <w:proofErr w:type="gramStart"/>
+      <w:r>
+        <w:rPr>
+          <w:rFonts w:ascii="Calibri" w:hAnsi="Calibri" w:cs="Calibri"/>
+          <w:sz w:val="17"/>
+          <w:szCs w:val="17"/>
+        </w:rPr>
+        <w:t>A..</w:t>
+      </w:r>
+      <w:proofErr w:type="gramEnd"/>
+      <w:r>
+        <w:rPr>
+          <w:rFonts w:ascii="Calibri" w:hAnsi="Calibri" w:cs="Calibri"/>
+          <w:sz w:val="17"/>
+          <w:szCs w:val="17"/>
+        </w:rPr>
+        <w:t xml:space="preserve"> </w:t>
       </w:r>
       <w:r>
         <w:rPr>
@@ -7008,7 +8314,25 @@
           <w:sz w:val="17"/>
           <w:szCs w:val="17"/>
         </w:rPr>
-        <w:t xml:space="preserve">Polcyn, S., Brooks, P. P., Mennen, A., Zhao, K., Michelmann, S., Li, K., Turk-Browne, N. B., Cohen, J. D., Norman, K. A. (2022). </w:t>
+        <w:t xml:space="preserve">Polcyn, S., Brooks, P. P., Mennen, A., Zhao, K., </w:t>
+      </w:r>
+      <w:proofErr w:type="spellStart"/>
+      <w:r>
+        <w:rPr>
+          <w:rFonts w:ascii="Calibri" w:hAnsi="Calibri" w:cs="Calibri"/>
+          <w:sz w:val="17"/>
+          <w:szCs w:val="17"/>
+        </w:rPr>
+        <w:t>Michelmann</w:t>
+      </w:r>
+      <w:proofErr w:type="spellEnd"/>
+      <w:r>
+        <w:rPr>
+          <w:rFonts w:ascii="Calibri" w:hAnsi="Calibri" w:cs="Calibri"/>
+          <w:sz w:val="17"/>
+          <w:szCs w:val="17"/>
+        </w:rPr>
+        <w:t xml:space="preserve">, S., Li, K., Turk-Browne, N. B., Cohen, J. D., Norman, K. A. (2022). </w:t>
       </w:r>
       <w:r>
         <w:rPr>
@@ -7492,7 +8816,61 @@
           <w:sz w:val="17"/>
           <w:szCs w:val="17"/>
         </w:rPr>
-        <w:t xml:space="preserve"> Kulkarni, A., Mazor, M., Klapwijk, E., Yarkoni, T., Huth, A. G. (2019, December). EduCortex: browser-based 3D brain visualization of fMRI meta-analysis maps. </w:t>
+        <w:t xml:space="preserve"> Kulkarni, A., Mazor, M., </w:t>
+      </w:r>
+      <w:proofErr w:type="spellStart"/>
+      <w:r>
+        <w:rPr>
+          <w:rFonts w:ascii="Calibri" w:hAnsi="Calibri" w:cs="Calibri"/>
+          <w:sz w:val="17"/>
+          <w:szCs w:val="17"/>
+        </w:rPr>
+        <w:t>Klapwijk</w:t>
+      </w:r>
+      <w:proofErr w:type="spellEnd"/>
+      <w:r>
+        <w:rPr>
+          <w:rFonts w:ascii="Calibri" w:hAnsi="Calibri" w:cs="Calibri"/>
+          <w:sz w:val="17"/>
+          <w:szCs w:val="17"/>
+        </w:rPr>
+        <w:t xml:space="preserve">, E., </w:t>
+      </w:r>
+      <w:proofErr w:type="spellStart"/>
+      <w:r>
+        <w:rPr>
+          <w:rFonts w:ascii="Calibri" w:hAnsi="Calibri" w:cs="Calibri"/>
+          <w:sz w:val="17"/>
+          <w:szCs w:val="17"/>
+        </w:rPr>
+        <w:t>Yarkoni</w:t>
+      </w:r>
+      <w:proofErr w:type="spellEnd"/>
+      <w:r>
+        <w:rPr>
+          <w:rFonts w:ascii="Calibri" w:hAnsi="Calibri" w:cs="Calibri"/>
+          <w:sz w:val="17"/>
+          <w:szCs w:val="17"/>
+        </w:rPr>
+        <w:t xml:space="preserve">, T., Huth, A. G. (2019, December). </w:t>
+      </w:r>
+      <w:proofErr w:type="spellStart"/>
+      <w:r>
+        <w:rPr>
+          <w:rFonts w:ascii="Calibri" w:hAnsi="Calibri" w:cs="Calibri"/>
+          <w:sz w:val="17"/>
+          <w:szCs w:val="17"/>
+        </w:rPr>
+        <w:t>EduCortex</w:t>
+      </w:r>
+      <w:proofErr w:type="spellEnd"/>
+      <w:r>
+        <w:rPr>
+          <w:rFonts w:ascii="Calibri" w:hAnsi="Calibri" w:cs="Calibri"/>
+          <w:sz w:val="17"/>
+          <w:szCs w:val="17"/>
+        </w:rPr>
+        <w:t xml:space="preserve">: browser-based 3D brain visualization of fMRI meta-analysis maps. </w:t>
       </w:r>
       <w:r>
         <w:rPr>
@@ -7612,7 +8990,43 @@
           <w:sz w:val="17"/>
           <w:szCs w:val="17"/>
         </w:rPr>
-        <w:t xml:space="preserve"> Janakiefski, L., &amp; Maxcey, A. M. (2019, November). Recognition-Induced Forgetting Does Not Operate Over Superordinate Categories. </w:t>
+        <w:t xml:space="preserve"> </w:t>
+      </w:r>
+      <w:proofErr w:type="spellStart"/>
+      <w:r>
+        <w:rPr>
+          <w:rFonts w:ascii="Calibri" w:hAnsi="Calibri" w:cs="Calibri"/>
+          <w:sz w:val="17"/>
+          <w:szCs w:val="17"/>
+        </w:rPr>
+        <w:t>Janakiefski</w:t>
+      </w:r>
+      <w:proofErr w:type="spellEnd"/>
+      <w:r>
+        <w:rPr>
+          <w:rFonts w:ascii="Calibri" w:hAnsi="Calibri" w:cs="Calibri"/>
+          <w:sz w:val="17"/>
+          <w:szCs w:val="17"/>
+        </w:rPr>
+        <w:t xml:space="preserve">, L., &amp; </w:t>
+      </w:r>
+      <w:proofErr w:type="spellStart"/>
+      <w:r>
+        <w:rPr>
+          <w:rFonts w:ascii="Calibri" w:hAnsi="Calibri" w:cs="Calibri"/>
+          <w:sz w:val="17"/>
+          <w:szCs w:val="17"/>
+        </w:rPr>
+        <w:t>Maxcey</w:t>
+      </w:r>
+      <w:proofErr w:type="spellEnd"/>
+      <w:r>
+        <w:rPr>
+          <w:rFonts w:ascii="Calibri" w:hAnsi="Calibri" w:cs="Calibri"/>
+          <w:sz w:val="17"/>
+          <w:szCs w:val="17"/>
+        </w:rPr>
+        <w:t xml:space="preserve">, A. M. (2019, November). Recognition-Induced Forgetting Does Not Operate Over Superordinate Categories. </w:t>
       </w:r>
       <w:bookmarkStart w:id="2" w:name="OLE_LINK19"/>
       <w:bookmarkStart w:id="3" w:name="OLE_LINK20"/>
@@ -7888,6 +9302,7 @@
           <w:szCs w:val="17"/>
         </w:rPr>
       </w:pPr>
+      <w:proofErr w:type="spellStart"/>
       <w:r>
         <w:rPr>
           <w:rFonts w:ascii="Calibri" w:hAnsi="Calibri" w:cs="Calibri"/>
@@ -7895,7 +9310,37 @@
           <w:sz w:val="17"/>
           <w:szCs w:val="17"/>
         </w:rPr>
-        <w:t xml:space="preserve">Janakiefski, L., Smerdell, M., </w:t>
+        <w:t>Janakiefski</w:t>
+      </w:r>
+      <w:proofErr w:type="spellEnd"/>
+      <w:r>
+        <w:rPr>
+          <w:rFonts w:ascii="Calibri" w:hAnsi="Calibri" w:cs="Calibri"/>
+          <w:bCs/>
+          <w:sz w:val="17"/>
+          <w:szCs w:val="17"/>
+        </w:rPr>
+        <w:t xml:space="preserve">, L., </w:t>
+      </w:r>
+      <w:proofErr w:type="spellStart"/>
+      <w:r>
+        <w:rPr>
+          <w:rFonts w:ascii="Calibri" w:hAnsi="Calibri" w:cs="Calibri"/>
+          <w:bCs/>
+          <w:sz w:val="17"/>
+          <w:szCs w:val="17"/>
+        </w:rPr>
+        <w:t>Smerdell</w:t>
+      </w:r>
+      <w:proofErr w:type="spellEnd"/>
+      <w:r>
+        <w:rPr>
+          <w:rFonts w:ascii="Calibri" w:hAnsi="Calibri" w:cs="Calibri"/>
+          <w:bCs/>
+          <w:sz w:val="17"/>
+          <w:szCs w:val="17"/>
+        </w:rPr>
+        <w:t xml:space="preserve">, M., </w:t>
       </w:r>
       <w:r>
         <w:rPr>
@@ -7914,8 +9359,49 @@
           <w:sz w:val="17"/>
           <w:szCs w:val="17"/>
         </w:rPr>
-        <w:t xml:space="preserve">, Maxcey, A. (2019, March). Does recognition-induced forgetting operate over temporally-grouped objects? </w:t>
-      </w:r>
+        <w:t xml:space="preserve">, </w:t>
+      </w:r>
+      <w:proofErr w:type="spellStart"/>
+      <w:r>
+        <w:rPr>
+          <w:rFonts w:ascii="Calibri" w:hAnsi="Calibri" w:cs="Calibri"/>
+          <w:bCs/>
+          <w:sz w:val="17"/>
+          <w:szCs w:val="17"/>
+        </w:rPr>
+        <w:t>Maxcey</w:t>
+      </w:r>
+      <w:proofErr w:type="spellEnd"/>
+      <w:r>
+        <w:rPr>
+          <w:rFonts w:ascii="Calibri" w:hAnsi="Calibri" w:cs="Calibri"/>
+          <w:bCs/>
+          <w:sz w:val="17"/>
+          <w:szCs w:val="17"/>
+        </w:rPr>
+        <w:t xml:space="preserve">, A. (2019, March). Does recognition-induced forgetting operate over </w:t>
+      </w:r>
+      <w:proofErr w:type="gramStart"/>
+      <w:r>
+        <w:rPr>
+          <w:rFonts w:ascii="Calibri" w:hAnsi="Calibri" w:cs="Calibri"/>
+          <w:bCs/>
+          <w:sz w:val="17"/>
+          <w:szCs w:val="17"/>
+        </w:rPr>
+        <w:t>temporally-grouped</w:t>
+      </w:r>
+      <w:proofErr w:type="gramEnd"/>
+      <w:r>
+        <w:rPr>
+          <w:rFonts w:ascii="Calibri" w:hAnsi="Calibri" w:cs="Calibri"/>
+          <w:bCs/>
+          <w:sz w:val="17"/>
+          <w:szCs w:val="17"/>
+        </w:rPr>
+        <w:t xml:space="preserve"> objects? </w:t>
+      </w:r>
+      <w:proofErr w:type="spellStart"/>
       <w:r>
         <w:rPr>
           <w:rFonts w:ascii="Calibri" w:hAnsi="Calibri" w:cs="Calibri"/>
@@ -7927,6 +9413,7 @@
         </w:rPr>
         <w:t>CogFest</w:t>
       </w:r>
+      <w:proofErr w:type="spellEnd"/>
       <w:r>
         <w:rPr>
           <w:rFonts w:ascii="Calibri" w:hAnsi="Calibri" w:cs="Calibri"/>
@@ -8145,13 +9632,23 @@
         </w:rPr>
         <w:t xml:space="preserve">Scotti, P. S., </w:t>
       </w:r>
-      <w:r>
-        <w:rPr>
-          <w:rFonts w:ascii="Calibri" w:hAnsi="Calibri" w:cs="Calibri"/>
-          <w:sz w:val="17"/>
-          <w:szCs w:val="17"/>
-        </w:rPr>
-        <w:t xml:space="preserve">Shomstein, S. (2018, May). The flux capacitor account: A new theoretical account of multiple target visual search errors. </w:t>
+      <w:proofErr w:type="spellStart"/>
+      <w:r>
+        <w:rPr>
+          <w:rFonts w:ascii="Calibri" w:hAnsi="Calibri" w:cs="Calibri"/>
+          <w:sz w:val="17"/>
+          <w:szCs w:val="17"/>
+        </w:rPr>
+        <w:t>Shomstein</w:t>
+      </w:r>
+      <w:proofErr w:type="spellEnd"/>
+      <w:r>
+        <w:rPr>
+          <w:rFonts w:ascii="Calibri" w:hAnsi="Calibri" w:cs="Calibri"/>
+          <w:sz w:val="17"/>
+          <w:szCs w:val="17"/>
+        </w:rPr>
+        <w:t xml:space="preserve">, S. (2018, May). The flux capacitor account: A new theoretical account of multiple target visual search errors. </w:t>
       </w:r>
       <w:r>
         <w:rPr>
@@ -8221,7 +9718,25 @@
           <w:sz w:val="17"/>
           <w:szCs w:val="17"/>
         </w:rPr>
-        <w:t xml:space="preserve"> Shomstein, S. (2017, November). Real-world object size affects attentional allocation. </w:t>
+        <w:t xml:space="preserve"> </w:t>
+      </w:r>
+      <w:proofErr w:type="spellStart"/>
+      <w:r>
+        <w:rPr>
+          <w:rFonts w:ascii="Calibri" w:hAnsi="Calibri" w:cs="Calibri"/>
+          <w:sz w:val="17"/>
+          <w:szCs w:val="17"/>
+        </w:rPr>
+        <w:t>Shomstein</w:t>
+      </w:r>
+      <w:proofErr w:type="spellEnd"/>
+      <w:r>
+        <w:rPr>
+          <w:rFonts w:ascii="Calibri" w:hAnsi="Calibri" w:cs="Calibri"/>
+          <w:sz w:val="17"/>
+          <w:szCs w:val="17"/>
+        </w:rPr>
+        <w:t xml:space="preserve">, S. (2017, November). Real-world object size affects attentional allocation. </w:t>
       </w:r>
       <w:r>
         <w:rPr>
@@ -8272,7 +9787,25 @@
           <w:sz w:val="17"/>
           <w:szCs w:val="17"/>
         </w:rPr>
-        <w:t xml:space="preserve"> Collegio, A., &amp; Shomstein, S. (2017, November). Task-irrelevant object category guides attentional allocation. </w:t>
+        <w:t xml:space="preserve"> Collegio, A., &amp; </w:t>
+      </w:r>
+      <w:proofErr w:type="spellStart"/>
+      <w:r>
+        <w:rPr>
+          <w:rFonts w:ascii="Calibri" w:hAnsi="Calibri" w:cs="Calibri"/>
+          <w:sz w:val="17"/>
+          <w:szCs w:val="17"/>
+        </w:rPr>
+        <w:t>Shomstein</w:t>
+      </w:r>
+      <w:proofErr w:type="spellEnd"/>
+      <w:r>
+        <w:rPr>
+          <w:rFonts w:ascii="Calibri" w:hAnsi="Calibri" w:cs="Calibri"/>
+          <w:sz w:val="17"/>
+          <w:szCs w:val="17"/>
+        </w:rPr>
+        <w:t xml:space="preserve">, S. (2017, November). Task-irrelevant object category guides attentional allocation. </w:t>
       </w:r>
       <w:r>
         <w:rPr>
@@ -8323,7 +9856,43 @@
           <w:sz w:val="17"/>
           <w:szCs w:val="17"/>
         </w:rPr>
-        <w:t xml:space="preserve"> Adamo, S., Mitroff, S., Shomstein, S. (2017, May). Repetition priming preferentially benefits infrequent targets. </w:t>
+        <w:t xml:space="preserve"> Adamo, S., </w:t>
+      </w:r>
+      <w:proofErr w:type="spellStart"/>
+      <w:r>
+        <w:rPr>
+          <w:rFonts w:ascii="Calibri" w:hAnsi="Calibri" w:cs="Calibri"/>
+          <w:sz w:val="17"/>
+          <w:szCs w:val="17"/>
+        </w:rPr>
+        <w:t>Mitroff</w:t>
+      </w:r>
+      <w:proofErr w:type="spellEnd"/>
+      <w:r>
+        <w:rPr>
+          <w:rFonts w:ascii="Calibri" w:hAnsi="Calibri" w:cs="Calibri"/>
+          <w:sz w:val="17"/>
+          <w:szCs w:val="17"/>
+        </w:rPr>
+        <w:t xml:space="preserve">, S., </w:t>
+      </w:r>
+      <w:proofErr w:type="spellStart"/>
+      <w:r>
+        <w:rPr>
+          <w:rFonts w:ascii="Calibri" w:hAnsi="Calibri" w:cs="Calibri"/>
+          <w:sz w:val="17"/>
+          <w:szCs w:val="17"/>
+        </w:rPr>
+        <w:t>Shomstein</w:t>
+      </w:r>
+      <w:proofErr w:type="spellEnd"/>
+      <w:r>
+        <w:rPr>
+          <w:rFonts w:ascii="Calibri" w:hAnsi="Calibri" w:cs="Calibri"/>
+          <w:sz w:val="17"/>
+          <w:szCs w:val="17"/>
+        </w:rPr>
+        <w:t xml:space="preserve">, S. (2017, May). Repetition priming preferentially benefits infrequent targets. </w:t>
       </w:r>
       <w:r>
         <w:rPr>
@@ -8382,7 +9951,25 @@
           <w:sz w:val="17"/>
           <w:szCs w:val="17"/>
         </w:rPr>
-        <w:t xml:space="preserve"> Shomstein, S. (2017, May). Does orientation matter? Same or differently oriented targets in a multiple target search. </w:t>
+        <w:t xml:space="preserve"> </w:t>
+      </w:r>
+      <w:proofErr w:type="spellStart"/>
+      <w:r>
+        <w:rPr>
+          <w:rFonts w:ascii="Calibri" w:hAnsi="Calibri" w:cs="Calibri"/>
+          <w:sz w:val="17"/>
+          <w:szCs w:val="17"/>
+        </w:rPr>
+        <w:t>Shomstein</w:t>
+      </w:r>
+      <w:proofErr w:type="spellEnd"/>
+      <w:r>
+        <w:rPr>
+          <w:rFonts w:ascii="Calibri" w:hAnsi="Calibri" w:cs="Calibri"/>
+          <w:sz w:val="17"/>
+          <w:szCs w:val="17"/>
+        </w:rPr>
+        <w:t xml:space="preserve">, S. (2017, May). Does orientation matter? Same or differently oriented targets in a multiple target search. </w:t>
       </w:r>
       <w:r>
         <w:rPr>
@@ -8441,7 +10028,25 @@
           <w:sz w:val="17"/>
           <w:szCs w:val="17"/>
         </w:rPr>
-        <w:t xml:space="preserve"> Shomstein, S. (2017, May). Real-world object size affects attentional allocation. </w:t>
+        <w:t xml:space="preserve"> </w:t>
+      </w:r>
+      <w:proofErr w:type="spellStart"/>
+      <w:r>
+        <w:rPr>
+          <w:rFonts w:ascii="Calibri" w:hAnsi="Calibri" w:cs="Calibri"/>
+          <w:sz w:val="17"/>
+          <w:szCs w:val="17"/>
+        </w:rPr>
+        <w:t>Shomstein</w:t>
+      </w:r>
+      <w:proofErr w:type="spellEnd"/>
+      <w:r>
+        <w:rPr>
+          <w:rFonts w:ascii="Calibri" w:hAnsi="Calibri" w:cs="Calibri"/>
+          <w:sz w:val="17"/>
+          <w:szCs w:val="17"/>
+        </w:rPr>
+        <w:t xml:space="preserve">, S. (2017, May). Real-world object size affects attentional allocation. </w:t>
       </w:r>
       <w:r>
         <w:rPr>
@@ -8492,7 +10097,43 @@
           <w:sz w:val="17"/>
           <w:szCs w:val="17"/>
         </w:rPr>
-        <w:t xml:space="preserve"> Adamo, S., Mitroff, S., Shomstein, S. (2017, April). Repetition priming preferentially benefits infrequent targets. </w:t>
+        <w:t xml:space="preserve"> Adamo, S., </w:t>
+      </w:r>
+      <w:proofErr w:type="spellStart"/>
+      <w:r>
+        <w:rPr>
+          <w:rFonts w:ascii="Calibri" w:hAnsi="Calibri" w:cs="Calibri"/>
+          <w:sz w:val="17"/>
+          <w:szCs w:val="17"/>
+        </w:rPr>
+        <w:t>Mitroff</w:t>
+      </w:r>
+      <w:proofErr w:type="spellEnd"/>
+      <w:r>
+        <w:rPr>
+          <w:rFonts w:ascii="Calibri" w:hAnsi="Calibri" w:cs="Calibri"/>
+          <w:sz w:val="17"/>
+          <w:szCs w:val="17"/>
+        </w:rPr>
+        <w:t xml:space="preserve">, S., </w:t>
+      </w:r>
+      <w:proofErr w:type="spellStart"/>
+      <w:r>
+        <w:rPr>
+          <w:rFonts w:ascii="Calibri" w:hAnsi="Calibri" w:cs="Calibri"/>
+          <w:sz w:val="17"/>
+          <w:szCs w:val="17"/>
+        </w:rPr>
+        <w:t>Shomstein</w:t>
+      </w:r>
+      <w:proofErr w:type="spellEnd"/>
+      <w:r>
+        <w:rPr>
+          <w:rFonts w:ascii="Calibri" w:hAnsi="Calibri" w:cs="Calibri"/>
+          <w:sz w:val="17"/>
+          <w:szCs w:val="17"/>
+        </w:rPr>
+        <w:t xml:space="preserve">, S. (2017, April). Repetition priming preferentially benefits infrequent targets. </w:t>
       </w:r>
       <w:r>
         <w:rPr>
@@ -8579,7 +10220,25 @@
           <w:sz w:val="17"/>
           <w:szCs w:val="17"/>
         </w:rPr>
-        <w:t xml:space="preserve"> Malcolm, G.L., Peterson, M., &amp; Shomstein, S. (2016, November). Reality vs. Simplicity: The effects of real-world objects on attentional selection. </w:t>
+        <w:t xml:space="preserve"> Malcolm, G.L., Peterson, M., &amp; </w:t>
+      </w:r>
+      <w:proofErr w:type="spellStart"/>
+      <w:r>
+        <w:rPr>
+          <w:rFonts w:ascii="Calibri" w:hAnsi="Calibri" w:cs="Calibri"/>
+          <w:sz w:val="17"/>
+          <w:szCs w:val="17"/>
+        </w:rPr>
+        <w:t>Shomstein</w:t>
+      </w:r>
+      <w:proofErr w:type="spellEnd"/>
+      <w:r>
+        <w:rPr>
+          <w:rFonts w:ascii="Calibri" w:hAnsi="Calibri" w:cs="Calibri"/>
+          <w:sz w:val="17"/>
+          <w:szCs w:val="17"/>
+        </w:rPr>
+        <w:t xml:space="preserve">, S. (2016, November). Reality vs. Simplicity: The effects of real-world objects on attentional selection. </w:t>
       </w:r>
       <w:r>
         <w:rPr>
@@ -8630,7 +10289,25 @@
           <w:sz w:val="17"/>
           <w:szCs w:val="17"/>
         </w:rPr>
-        <w:t xml:space="preserve"> Malcolm, G.L., Peterson, M., &amp; Shomstein, S. (2016, May). Reality vs. Simplicity: The effects of real-world objects on attentional selection. </w:t>
+        <w:t xml:space="preserve"> Malcolm, G.L., Peterson, M., &amp; </w:t>
+      </w:r>
+      <w:proofErr w:type="spellStart"/>
+      <w:r>
+        <w:rPr>
+          <w:rFonts w:ascii="Calibri" w:hAnsi="Calibri" w:cs="Calibri"/>
+          <w:sz w:val="17"/>
+          <w:szCs w:val="17"/>
+        </w:rPr>
+        <w:t>Shomstein</w:t>
+      </w:r>
+      <w:proofErr w:type="spellEnd"/>
+      <w:r>
+        <w:rPr>
+          <w:rFonts w:ascii="Calibri" w:hAnsi="Calibri" w:cs="Calibri"/>
+          <w:sz w:val="17"/>
+          <w:szCs w:val="17"/>
+        </w:rPr>
+        <w:t xml:space="preserve">, S. (2016, May). Reality vs. Simplicity: The effects of real-world objects on attentional selection. </w:t>
       </w:r>
       <w:r>
         <w:rPr>

</xml_diff>

<commit_message>
change nyc to princeton
</commit_message>
<xml_diff>
--- a/images/Scotti_CV.docx
+++ b/images/Scotti_CV.docx
@@ -98,7 +98,7 @@
           <w:sz w:val="22"/>
           <w:szCs w:val="22"/>
         </w:rPr>
-        <w:t>New York, NY</w:t>
+        <w:t>Princeton, NJ</w:t>
       </w:r>
     </w:p>
     <w:p>
@@ -295,25 +295,7 @@
             <w:bCs/>
             <w:iCs/>
           </w:rPr>
-          <w:t>PI: Dr. Ken Nor</w:t>
-        </w:r>
-        <w:r>
-          <w:rPr>
-            <w:rStyle w:val="Hyperlink"/>
-            <w:rFonts w:ascii="Calibri" w:hAnsi="Calibri" w:cs="Calibri"/>
-            <w:bCs/>
-            <w:iCs/>
-          </w:rPr>
-          <w:t>m</w:t>
-        </w:r>
-        <w:r>
-          <w:rPr>
-            <w:rStyle w:val="Hyperlink"/>
-            <w:rFonts w:ascii="Calibri" w:hAnsi="Calibri" w:cs="Calibri"/>
-            <w:bCs/>
-            <w:iCs/>
-          </w:rPr>
-          <w:t>an</w:t>
+          <w:t>PI: Dr. Ken Norman</w:t>
         </w:r>
       </w:hyperlink>
       <w:r>

</xml_diff>

<commit_message>
revising one liner princeton
</commit_message>
<xml_diff>
--- a/images/Scotti_CV.docx
+++ b/images/Scotti_CV.docx
@@ -32,8 +32,21 @@
           <w:color w:val="auto"/>
           <w:sz w:val="40"/>
         </w:rPr>
-        <w:t>, Ph.D</w:t>
-      </w:r>
+        <w:t xml:space="preserve">, </w:t>
+      </w:r>
+      <w:proofErr w:type="spellStart"/>
+      <w:proofErr w:type="gramStart"/>
+      <w:r>
+        <w:rPr>
+          <w:rFonts w:ascii="Calibri" w:hAnsi="Calibri" w:cs="Calibri"/>
+          <w:b/>
+          <w:color w:val="auto"/>
+          <w:sz w:val="40"/>
+        </w:rPr>
+        <w:t>Ph.D</w:t>
+      </w:r>
+      <w:proofErr w:type="spellEnd"/>
+      <w:proofErr w:type="gramEnd"/>
     </w:p>
     <w:p>
       <w:pPr>
@@ -576,7 +589,7 @@
           <w:sz w:val="21"/>
           <w:szCs w:val="21"/>
         </w:rPr>
-        <w:t xml:space="preserve"> projects</w:t>
+        <w:t xml:space="preserve"> </w:t>
       </w:r>
       <w:r>
         <w:rPr>
@@ -587,7 +600,7 @@
           <w:sz w:val="21"/>
           <w:szCs w:val="21"/>
         </w:rPr>
-        <w:t xml:space="preserve"> including</w:t>
+        <w:t xml:space="preserve">projects inc. </w:t>
       </w:r>
       <w:r>
         <w:rPr>
@@ -598,7 +611,7 @@
           <w:sz w:val="21"/>
           <w:szCs w:val="21"/>
         </w:rPr>
-        <w:t xml:space="preserve"> </w:t>
+        <w:t xml:space="preserve">real-time </w:t>
       </w:r>
       <w:r>
         <w:rPr>
@@ -609,7 +622,7 @@
           <w:sz w:val="21"/>
           <w:szCs w:val="21"/>
         </w:rPr>
-        <w:t xml:space="preserve">real-time </w:t>
+        <w:t>fMRI-to-image reconstruction</w:t>
       </w:r>
       <w:r>
         <w:rPr>
@@ -620,7 +633,7 @@
           <w:sz w:val="21"/>
           <w:szCs w:val="21"/>
         </w:rPr>
-        <w:t>fMRI-to-image reconstruction</w:t>
+        <w:t xml:space="preserve"> and </w:t>
       </w:r>
       <w:r>
         <w:rPr>
@@ -631,7 +644,7 @@
           <w:sz w:val="21"/>
           <w:szCs w:val="21"/>
         </w:rPr>
-        <w:t xml:space="preserve"> and </w:t>
+        <w:t>self-supervised</w:t>
       </w:r>
       <w:r>
         <w:rPr>
@@ -642,7 +655,7 @@
           <w:sz w:val="21"/>
           <w:szCs w:val="21"/>
         </w:rPr>
-        <w:t xml:space="preserve">training </w:t>
+        <w:t xml:space="preserve"> </w:t>
       </w:r>
       <w:r>
         <w:rPr>
@@ -653,7 +666,7 @@
           <w:sz w:val="21"/>
           <w:szCs w:val="21"/>
         </w:rPr>
-        <w:t xml:space="preserve">a </w:t>
+        <w:t xml:space="preserve">foundation </w:t>
       </w:r>
       <w:r>
         <w:rPr>
@@ -664,7 +677,7 @@
           <w:sz w:val="21"/>
           <w:szCs w:val="21"/>
         </w:rPr>
-        <w:t>self-supervised</w:t>
+        <w:t>model</w:t>
       </w:r>
       <w:r>
         <w:rPr>
@@ -675,7 +688,7 @@
           <w:sz w:val="21"/>
           <w:szCs w:val="21"/>
         </w:rPr>
-        <w:t xml:space="preserve"> model on brain </w:t>
+        <w:t>ing</w:t>
       </w:r>
       <w:r>
         <w:rPr>
@@ -686,7 +699,7 @@
           <w:sz w:val="21"/>
           <w:szCs w:val="21"/>
         </w:rPr>
-        <w:t>recordings</w:t>
+        <w:t xml:space="preserve"> on brain </w:t>
       </w:r>
       <w:r>
         <w:rPr>
@@ -697,6 +710,17 @@
           <w:sz w:val="21"/>
           <w:szCs w:val="21"/>
         </w:rPr>
+        <w:t>recordings</w:t>
+      </w:r>
+      <w:r>
+        <w:rPr>
+          <w:rFonts w:ascii="Calibri" w:hAnsi="Calibri" w:cs="Calibri"/>
+          <w:bCs/>
+          <w:iCs/>
+          <w:color w:val="auto"/>
+          <w:sz w:val="21"/>
+          <w:szCs w:val="21"/>
+        </w:rPr>
         <w:t>.</w:t>
       </w:r>
     </w:p>
@@ -758,6 +782,7 @@
         </w:rPr>
         <w:tab/>
       </w:r>
+      <w:proofErr w:type="gramStart"/>
       <w:r>
         <w:rPr>
           <w:rFonts w:ascii="Calibri" w:hAnsi="Calibri" w:cs="Calibri"/>
@@ -777,6 +802,7 @@
         </w:rPr>
         <w:tab/>
       </w:r>
+      <w:proofErr w:type="gramEnd"/>
       <w:r>
         <w:rPr>
           <w:rFonts w:ascii="Calibri" w:hAnsi="Calibri" w:cs="Calibri"/>
@@ -890,8 +916,9 @@
           <w:iCs/>
           <w:color w:val="auto"/>
         </w:rPr>
-        <w:t>Head of Neuro</w:t>
-      </w:r>
+        <w:t xml:space="preserve">Head of </w:t>
+      </w:r>
+      <w:proofErr w:type="spellStart"/>
       <w:r>
         <w:rPr>
           <w:rFonts w:ascii="Calibri" w:hAnsi="Calibri" w:cs="Calibri"/>
@@ -899,8 +926,18 @@
           <w:iCs/>
           <w:color w:val="auto"/>
         </w:rPr>
+        <w:t>Neuro</w:t>
+      </w:r>
+      <w:r>
+        <w:rPr>
+          <w:rFonts w:ascii="Calibri" w:hAnsi="Calibri" w:cs="Calibri"/>
+          <w:bCs/>
+          <w:iCs/>
+          <w:color w:val="auto"/>
+        </w:rPr>
         <w:t>AI</w:t>
       </w:r>
+      <w:proofErr w:type="spellEnd"/>
     </w:p>
     <w:p>
       <w:pPr>
@@ -935,8 +972,9 @@
           <w:sz w:val="21"/>
           <w:szCs w:val="21"/>
         </w:rPr>
-        <w:t xml:space="preserve"> NeurIPS and ICML </w:t>
-      </w:r>
+        <w:t xml:space="preserve"> </w:t>
+      </w:r>
+      <w:proofErr w:type="spellStart"/>
       <w:r>
         <w:rPr>
           <w:rFonts w:ascii="Calibri" w:hAnsi="Calibri" w:cs="Calibri"/>
@@ -946,8 +984,9 @@
           <w:sz w:val="21"/>
           <w:szCs w:val="21"/>
         </w:rPr>
-        <w:t>reconstructing</w:t>
-      </w:r>
+        <w:t>NeurIPS</w:t>
+      </w:r>
+      <w:proofErr w:type="spellEnd"/>
       <w:r>
         <w:rPr>
           <w:rFonts w:ascii="Calibri" w:hAnsi="Calibri" w:cs="Calibri"/>
@@ -957,7 +996,53 @@
           <w:sz w:val="21"/>
           <w:szCs w:val="21"/>
         </w:rPr>
-        <w:t xml:space="preserve"> seen images from fMRI brain activity using contrastive learning and denoising diffusion models. Fine-tuned the Stable Diffusion XL model to attain SOTA unCLIP performance.</w:t>
+        <w:t xml:space="preserve"> and ICML </w:t>
+      </w:r>
+      <w:r>
+        <w:rPr>
+          <w:rFonts w:ascii="Calibri" w:hAnsi="Calibri" w:cs="Calibri"/>
+          <w:bCs/>
+          <w:iCs/>
+          <w:color w:val="auto"/>
+          <w:sz w:val="21"/>
+          <w:szCs w:val="21"/>
+        </w:rPr>
+        <w:t>reconstructing</w:t>
+      </w:r>
+      <w:r>
+        <w:rPr>
+          <w:rFonts w:ascii="Calibri" w:hAnsi="Calibri" w:cs="Calibri"/>
+          <w:bCs/>
+          <w:iCs/>
+          <w:color w:val="auto"/>
+          <w:sz w:val="21"/>
+          <w:szCs w:val="21"/>
+        </w:rPr>
+        <w:t xml:space="preserve"> seen images from fMRI brain activity using contrastive learning and denoising diffusion models. Fine-tuned the Stable Diffusion XL model to attain SOTA </w:t>
+      </w:r>
+      <w:proofErr w:type="spellStart"/>
+      <w:r>
+        <w:rPr>
+          <w:rFonts w:ascii="Calibri" w:hAnsi="Calibri" w:cs="Calibri"/>
+          <w:bCs/>
+          <w:iCs/>
+          <w:color w:val="auto"/>
+          <w:sz w:val="21"/>
+          <w:szCs w:val="21"/>
+        </w:rPr>
+        <w:t>unCLIP</w:t>
+      </w:r>
+      <w:proofErr w:type="spellEnd"/>
+      <w:r>
+        <w:rPr>
+          <w:rFonts w:ascii="Calibri" w:hAnsi="Calibri" w:cs="Calibri"/>
+          <w:bCs/>
+          <w:iCs/>
+          <w:color w:val="auto"/>
+          <w:sz w:val="21"/>
+          <w:szCs w:val="21"/>
+        </w:rPr>
+        <w:t xml:space="preserve"> performance.</w:t>
       </w:r>
     </w:p>
     <w:p>
@@ -1340,8 +1425,17 @@
           <w:rFonts w:ascii="Calibri" w:hAnsi="Calibri" w:cs="Calibri"/>
           <w:color w:val="auto"/>
         </w:rPr>
-        <w:t>(PI: Dr. Sarah Shomstein</w:t>
-      </w:r>
+        <w:t xml:space="preserve">(PI: Dr. Sarah </w:t>
+      </w:r>
+      <w:proofErr w:type="spellStart"/>
+      <w:r>
+        <w:rPr>
+          <w:rFonts w:ascii="Calibri" w:hAnsi="Calibri" w:cs="Calibri"/>
+          <w:color w:val="auto"/>
+        </w:rPr>
+        <w:t>Shomstein</w:t>
+      </w:r>
+      <w:proofErr w:type="spellEnd"/>
       <w:r>
         <w:rPr>
           <w:rFonts w:ascii="Calibri" w:hAnsi="Calibri" w:cs="Calibri"/>
@@ -1354,8 +1448,17 @@
           <w:rFonts w:ascii="Calibri" w:hAnsi="Calibri" w:cs="Calibri"/>
           <w:color w:val="auto"/>
         </w:rPr>
-        <w:t>Dr. Steve Mitroff</w:t>
-      </w:r>
+        <w:t xml:space="preserve">Dr. Steve </w:t>
+      </w:r>
+      <w:proofErr w:type="spellStart"/>
+      <w:r>
+        <w:rPr>
+          <w:rFonts w:ascii="Calibri" w:hAnsi="Calibri" w:cs="Calibri"/>
+          <w:color w:val="auto"/>
+        </w:rPr>
+        <w:t>Mitroff</w:t>
+      </w:r>
+      <w:proofErr w:type="spellEnd"/>
       <w:r>
         <w:rPr>
           <w:rFonts w:ascii="Calibri" w:hAnsi="Calibri" w:cs="Calibri"/>
@@ -1711,6 +1814,7 @@
         </w:rPr>
       </w:pPr>
       <w:hyperlink r:id="rId15" w:history="1">
+        <w:proofErr w:type="spellStart"/>
         <w:r>
           <w:rPr>
             <w:rStyle w:val="Hyperlink"/>
@@ -1718,7 +1822,17 @@
             <w:sz w:val="21"/>
             <w:szCs w:val="21"/>
           </w:rPr>
-          <w:t>FujiFilm collaboration: mental imagery reconstruction</w:t>
+          <w:t>FujiFilm</w:t>
+        </w:r>
+        <w:proofErr w:type="spellEnd"/>
+        <w:r>
+          <w:rPr>
+            <w:rStyle w:val="Hyperlink"/>
+            <w:rFonts w:ascii="Calibri" w:hAnsi="Calibri" w:cs="Calibri"/>
+            <w:sz w:val="21"/>
+            <w:szCs w:val="21"/>
+          </w:rPr>
+          <w:t xml:space="preserve"> collaboration: mental imagery reconstruction</w:t>
         </w:r>
       </w:hyperlink>
     </w:p>
@@ -1819,8 +1933,19 @@
             <w:sz w:val="21"/>
             <w:szCs w:val="21"/>
           </w:rPr>
-          <w:t>Established industrial partnership between Stability AI x Princeton University to support neuroAI</w:t>
+          <w:t xml:space="preserve">Established industrial partnership between Stability AI x Princeton University to support </w:t>
         </w:r>
+        <w:proofErr w:type="spellStart"/>
+        <w:r>
+          <w:rPr>
+            <w:rStyle w:val="Hyperlink"/>
+            <w:rFonts w:ascii="Calibri" w:hAnsi="Calibri" w:cs="Calibri"/>
+            <w:sz w:val="21"/>
+            <w:szCs w:val="21"/>
+          </w:rPr>
+          <w:t>neuroAI</w:t>
+        </w:r>
+        <w:proofErr w:type="spellEnd"/>
       </w:hyperlink>
     </w:p>
     <w:p>
@@ -2138,7 +2263,27 @@
           <w:sz w:val="21"/>
           <w:szCs w:val="21"/>
         </w:rPr>
-        <w:t xml:space="preserve"> SOTA unCLIP performance</w:t>
+        <w:t xml:space="preserve"> SOTA </w:t>
+      </w:r>
+      <w:proofErr w:type="spellStart"/>
+      <w:r>
+        <w:rPr>
+          <w:rFonts w:ascii="Calibri" w:hAnsi="Calibri" w:cs="Calibri"/>
+          <w:color w:val="auto"/>
+          <w:sz w:val="21"/>
+          <w:szCs w:val="21"/>
+        </w:rPr>
+        <w:t>unCLIP</w:t>
+      </w:r>
+      <w:proofErr w:type="spellEnd"/>
+      <w:r>
+        <w:rPr>
+          <w:rFonts w:ascii="Calibri" w:hAnsi="Calibri" w:cs="Calibri"/>
+          <w:color w:val="auto"/>
+          <w:sz w:val="21"/>
+          <w:szCs w:val="21"/>
+        </w:rPr>
+        <w:t xml:space="preserve"> performance</w:t>
       </w:r>
     </w:p>
     <w:p>
@@ -2181,7 +2326,25 @@
           <w:sz w:val="21"/>
           <w:szCs w:val="21"/>
         </w:rPr>
-        <w:t>First-author publication in NeurIPS 2023 (spotlight)</w:t>
+        <w:t xml:space="preserve">First-author publication in </w:t>
+      </w:r>
+      <w:proofErr w:type="spellStart"/>
+      <w:r>
+        <w:rPr>
+          <w:rFonts w:ascii="Calibri" w:hAnsi="Calibri" w:cs="Calibri"/>
+          <w:sz w:val="21"/>
+          <w:szCs w:val="21"/>
+        </w:rPr>
+        <w:t>NeurIPS</w:t>
+      </w:r>
+      <w:proofErr w:type="spellEnd"/>
+      <w:r>
+        <w:rPr>
+          <w:rFonts w:ascii="Calibri" w:hAnsi="Calibri" w:cs="Calibri"/>
+          <w:sz w:val="21"/>
+          <w:szCs w:val="21"/>
+        </w:rPr>
+        <w:t xml:space="preserve"> 2023 (spotlight)</w:t>
       </w:r>
     </w:p>
     <w:p>
@@ -2275,7 +2438,29 @@
             <w:szCs w:val="21"/>
             <w:u w:val="single"/>
           </w:rPr>
-          <w:t>Trainees’ perspectives and recommendations for catalyzing the next generation of NeuroAI researchers</w:t>
+          <w:t xml:space="preserve">Trainees’ perspectives and recommendations for catalyzing the next generation of </w:t>
+        </w:r>
+        <w:proofErr w:type="spellStart"/>
+        <w:r>
+          <w:rPr>
+            <w:rStyle w:val="Hyperlink"/>
+            <w:rFonts w:ascii="Calibri" w:hAnsi="Calibri" w:cs="Calibri"/>
+            <w:sz w:val="21"/>
+            <w:szCs w:val="21"/>
+            <w:u w:val="single"/>
+          </w:rPr>
+          <w:t>NeuroAI</w:t>
+        </w:r>
+        <w:proofErr w:type="spellEnd"/>
+        <w:r>
+          <w:rPr>
+            <w:rStyle w:val="Hyperlink"/>
+            <w:rFonts w:ascii="Calibri" w:hAnsi="Calibri" w:cs="Calibri"/>
+            <w:sz w:val="21"/>
+            <w:szCs w:val="21"/>
+            <w:u w:val="single"/>
+          </w:rPr>
+          <w:t xml:space="preserve"> researchers</w:t>
         </w:r>
       </w:hyperlink>
       <w:r>
@@ -2433,6 +2618,7 @@
         </w:rPr>
       </w:pPr>
       <w:hyperlink r:id="rId24" w:history="1">
+        <w:proofErr w:type="spellStart"/>
         <w:r>
           <w:rPr>
             <w:rStyle w:val="Hyperlink"/>
@@ -2441,7 +2627,18 @@
             <w:szCs w:val="21"/>
             <w:u w:val="single"/>
           </w:rPr>
-          <w:t xml:space="preserve">EduCortex: </w:t>
+          <w:t>EduCortex</w:t>
+        </w:r>
+        <w:proofErr w:type="spellEnd"/>
+        <w:r>
+          <w:rPr>
+            <w:rStyle w:val="Hyperlink"/>
+            <w:rFonts w:ascii="Calibri" w:hAnsi="Calibri" w:cs="Calibri"/>
+            <w:sz w:val="21"/>
+            <w:szCs w:val="21"/>
+            <w:u w:val="single"/>
+          </w:rPr>
+          <w:t xml:space="preserve">: </w:t>
         </w:r>
         <w:r>
           <w:rPr>
@@ -2727,17 +2924,29 @@
         </w:rPr>
         <w:t xml:space="preserve"> (</w:t>
       </w:r>
-      <w:hyperlink r:id="rId26" w:history="1">
-        <w:r>
-          <w:rPr>
-            <w:rStyle w:val="Hyperlink"/>
-            <w:rFonts w:ascii="Calibri" w:hAnsi="Calibri" w:cs="Calibri"/>
-            <w:sz w:val="21"/>
-            <w:szCs w:val="21"/>
-          </w:rPr>
-          <w:t>PyPI</w:t>
-        </w:r>
-      </w:hyperlink>
+      <w:proofErr w:type="spellStart"/>
+      <w:r>
+        <w:fldChar w:fldCharType="begin"/>
+      </w:r>
+      <w:r>
+        <w:instrText>HYPERLINK "https://pypi.org/project/inverted-encoding/"</w:instrText>
+      </w:r>
+      <w:r>
+        <w:fldChar w:fldCharType="separate"/>
+      </w:r>
+      <w:r>
+        <w:rPr>
+          <w:rStyle w:val="Hyperlink"/>
+          <w:rFonts w:ascii="Calibri" w:hAnsi="Calibri" w:cs="Calibri"/>
+          <w:sz w:val="21"/>
+          <w:szCs w:val="21"/>
+        </w:rPr>
+        <w:t>PyPI</w:t>
+      </w:r>
+      <w:proofErr w:type="spellEnd"/>
+      <w:r>
+        <w:fldChar w:fldCharType="end"/>
+      </w:r>
       <w:r>
         <w:rPr>
           <w:rFonts w:ascii="Calibri" w:hAnsi="Calibri" w:cs="Calibri"/>
@@ -2794,8 +3003,19 @@
           <w:sz w:val="21"/>
           <w:szCs w:val="21"/>
         </w:rPr>
-        <w:t>Python, PyTorch</w:t>
-      </w:r>
+        <w:t xml:space="preserve">Python, </w:t>
+      </w:r>
+      <w:proofErr w:type="spellStart"/>
+      <w:r>
+        <w:rPr>
+          <w:rFonts w:ascii="Calibri" w:hAnsi="Calibri" w:cs="Calibri"/>
+          <w:color w:val="auto"/>
+          <w:sz w:val="21"/>
+          <w:szCs w:val="21"/>
+        </w:rPr>
+        <w:t>PyTorch</w:t>
+      </w:r>
+      <w:proofErr w:type="spellEnd"/>
     </w:p>
     <w:p>
       <w:pPr>
@@ -2849,7 +3069,43 @@
           <w:sz w:val="21"/>
           <w:szCs w:val="21"/>
         </w:rPr>
-        <w:t>ulti-node / multi-gpu distributed training (DDP, FSDP, Deepspeed)</w:t>
+        <w:t>ulti-node / multi-</w:t>
+      </w:r>
+      <w:proofErr w:type="spellStart"/>
+      <w:r>
+        <w:rPr>
+          <w:rFonts w:ascii="Calibri" w:hAnsi="Calibri" w:cs="Calibri"/>
+          <w:sz w:val="21"/>
+          <w:szCs w:val="21"/>
+        </w:rPr>
+        <w:t>gpu</w:t>
+      </w:r>
+      <w:proofErr w:type="spellEnd"/>
+      <w:r>
+        <w:rPr>
+          <w:rFonts w:ascii="Calibri" w:hAnsi="Calibri" w:cs="Calibri"/>
+          <w:sz w:val="21"/>
+          <w:szCs w:val="21"/>
+        </w:rPr>
+        <w:t xml:space="preserve"> distributed training (DDP, FSDP, </w:t>
+      </w:r>
+      <w:proofErr w:type="spellStart"/>
+      <w:r>
+        <w:rPr>
+          <w:rFonts w:ascii="Calibri" w:hAnsi="Calibri" w:cs="Calibri"/>
+          <w:sz w:val="21"/>
+          <w:szCs w:val="21"/>
+        </w:rPr>
+        <w:t>Deepspeed</w:t>
+      </w:r>
+      <w:proofErr w:type="spellEnd"/>
+      <w:r>
+        <w:rPr>
+          <w:rFonts w:ascii="Calibri" w:hAnsi="Calibri" w:cs="Calibri"/>
+          <w:sz w:val="21"/>
+          <w:szCs w:val="21"/>
+        </w:rPr>
+        <w:t>)</w:t>
       </w:r>
     </w:p>
     <w:p>
@@ -2901,14 +3157,25 @@
           <w:szCs w:val="21"/>
         </w:rPr>
       </w:pPr>
-      <w:r>
-        <w:rPr>
-          <w:rFonts w:ascii="Calibri" w:hAnsi="Calibri" w:cs="Calibri"/>
-          <w:color w:val="auto"/>
-          <w:sz w:val="21"/>
-          <w:szCs w:val="21"/>
-        </w:rPr>
-        <w:t>Slurm HPCs</w:t>
+      <w:proofErr w:type="spellStart"/>
+      <w:r>
+        <w:rPr>
+          <w:rFonts w:ascii="Calibri" w:hAnsi="Calibri" w:cs="Calibri"/>
+          <w:color w:val="auto"/>
+          <w:sz w:val="21"/>
+          <w:szCs w:val="21"/>
+        </w:rPr>
+        <w:t>Slurm</w:t>
+      </w:r>
+      <w:proofErr w:type="spellEnd"/>
+      <w:r>
+        <w:rPr>
+          <w:rFonts w:ascii="Calibri" w:hAnsi="Calibri" w:cs="Calibri"/>
+          <w:color w:val="auto"/>
+          <w:sz w:val="21"/>
+          <w:szCs w:val="21"/>
+        </w:rPr>
+        <w:t xml:space="preserve"> HPCs</w:t>
       </w:r>
       <w:r>
         <w:rPr>
@@ -2978,7 +3245,27 @@
           <w:sz w:val="21"/>
           <w:szCs w:val="21"/>
         </w:rPr>
-        <w:t xml:space="preserve"> webdataset </w:t>
+        <w:t xml:space="preserve"> </w:t>
+      </w:r>
+      <w:proofErr w:type="spellStart"/>
+      <w:r>
+        <w:rPr>
+          <w:rFonts w:ascii="Calibri" w:hAnsi="Calibri" w:cs="Calibri"/>
+          <w:color w:val="auto"/>
+          <w:sz w:val="21"/>
+          <w:szCs w:val="21"/>
+        </w:rPr>
+        <w:t>webdataset</w:t>
+      </w:r>
+      <w:proofErr w:type="spellEnd"/>
+      <w:r>
+        <w:rPr>
+          <w:rFonts w:ascii="Calibri" w:hAnsi="Calibri" w:cs="Calibri"/>
+          <w:color w:val="auto"/>
+          <w:sz w:val="21"/>
+          <w:szCs w:val="21"/>
+        </w:rPr>
+        <w:t xml:space="preserve"> </w:t>
       </w:r>
       <w:r>
         <w:rPr>
@@ -3174,15 +3461,57 @@
         </w:rPr>
         <w:t xml:space="preserve">AFNI, </w:t>
       </w:r>
-      <w:r>
-        <w:rPr>
-          <w:rFonts w:ascii="Calibri" w:hAnsi="Calibri" w:cs="Calibri"/>
-          <w:color w:val="auto"/>
-          <w:sz w:val="21"/>
-          <w:szCs w:val="21"/>
-        </w:rPr>
-        <w:t>Nipype, Freesurfer, Fmriprep</w:t>
-      </w:r>
+      <w:proofErr w:type="spellStart"/>
+      <w:r>
+        <w:rPr>
+          <w:rFonts w:ascii="Calibri" w:hAnsi="Calibri" w:cs="Calibri"/>
+          <w:color w:val="auto"/>
+          <w:sz w:val="21"/>
+          <w:szCs w:val="21"/>
+        </w:rPr>
+        <w:t>Nipype</w:t>
+      </w:r>
+      <w:proofErr w:type="spellEnd"/>
+      <w:r>
+        <w:rPr>
+          <w:rFonts w:ascii="Calibri" w:hAnsi="Calibri" w:cs="Calibri"/>
+          <w:color w:val="auto"/>
+          <w:sz w:val="21"/>
+          <w:szCs w:val="21"/>
+        </w:rPr>
+        <w:t xml:space="preserve">, </w:t>
+      </w:r>
+      <w:proofErr w:type="spellStart"/>
+      <w:r>
+        <w:rPr>
+          <w:rFonts w:ascii="Calibri" w:hAnsi="Calibri" w:cs="Calibri"/>
+          <w:color w:val="auto"/>
+          <w:sz w:val="21"/>
+          <w:szCs w:val="21"/>
+        </w:rPr>
+        <w:t>Freesurfer</w:t>
+      </w:r>
+      <w:proofErr w:type="spellEnd"/>
+      <w:r>
+        <w:rPr>
+          <w:rFonts w:ascii="Calibri" w:hAnsi="Calibri" w:cs="Calibri"/>
+          <w:color w:val="auto"/>
+          <w:sz w:val="21"/>
+          <w:szCs w:val="21"/>
+        </w:rPr>
+        <w:t xml:space="preserve">, </w:t>
+      </w:r>
+      <w:proofErr w:type="spellStart"/>
+      <w:r>
+        <w:rPr>
+          <w:rFonts w:ascii="Calibri" w:hAnsi="Calibri" w:cs="Calibri"/>
+          <w:color w:val="auto"/>
+          <w:sz w:val="21"/>
+          <w:szCs w:val="21"/>
+        </w:rPr>
+        <w:t>Fmriprep</w:t>
+      </w:r>
+      <w:proofErr w:type="spellEnd"/>
     </w:p>
     <w:p>
       <w:pPr>
@@ -3301,7 +3630,27 @@
           <w:sz w:val="21"/>
           <w:szCs w:val="21"/>
         </w:rPr>
-        <w:t xml:space="preserve"> experiments for EyeLink 1000 Plus)</w:t>
+        <w:t xml:space="preserve"> experiments for </w:t>
+      </w:r>
+      <w:proofErr w:type="spellStart"/>
+      <w:r>
+        <w:rPr>
+          <w:rFonts w:ascii="Calibri" w:hAnsi="Calibri" w:cs="Calibri"/>
+          <w:color w:val="auto"/>
+          <w:sz w:val="21"/>
+          <w:szCs w:val="21"/>
+        </w:rPr>
+        <w:t>EyeLink</w:t>
+      </w:r>
+      <w:proofErr w:type="spellEnd"/>
+      <w:r>
+        <w:rPr>
+          <w:rFonts w:ascii="Calibri" w:hAnsi="Calibri" w:cs="Calibri"/>
+          <w:color w:val="auto"/>
+          <w:sz w:val="21"/>
+          <w:szCs w:val="21"/>
+        </w:rPr>
+        <w:t xml:space="preserve"> 1000 Plus)</w:t>
       </w:r>
     </w:p>
     <w:p>
@@ -3367,14 +3716,25 @@
           <w:szCs w:val="21"/>
         </w:rPr>
       </w:pPr>
-      <w:r>
-        <w:rPr>
-          <w:rFonts w:ascii="Calibri" w:hAnsi="Calibri" w:cs="Calibri"/>
-          <w:color w:val="auto"/>
-          <w:sz w:val="21"/>
-          <w:szCs w:val="21"/>
-        </w:rPr>
-        <w:t xml:space="preserve">Seungwan (Kevin) Son, </w:t>
+      <w:proofErr w:type="spellStart"/>
+      <w:r>
+        <w:rPr>
+          <w:rFonts w:ascii="Calibri" w:hAnsi="Calibri" w:cs="Calibri"/>
+          <w:color w:val="auto"/>
+          <w:sz w:val="21"/>
+          <w:szCs w:val="21"/>
+        </w:rPr>
+        <w:t>Seungwan</w:t>
+      </w:r>
+      <w:proofErr w:type="spellEnd"/>
+      <w:r>
+        <w:rPr>
+          <w:rFonts w:ascii="Calibri" w:hAnsi="Calibri" w:cs="Calibri"/>
+          <w:color w:val="auto"/>
+          <w:sz w:val="21"/>
+          <w:szCs w:val="21"/>
+        </w:rPr>
+        <w:t xml:space="preserve"> (Kevin) Son, </w:t>
       </w:r>
       <w:r>
         <w:rPr>
@@ -3392,7 +3752,27 @@
           <w:sz w:val="21"/>
           <w:szCs w:val="21"/>
         </w:rPr>
-        <w:t>, Karit (</w:t>
+        <w:t xml:space="preserve">, </w:t>
+      </w:r>
+      <w:proofErr w:type="spellStart"/>
+      <w:r>
+        <w:rPr>
+          <w:rFonts w:ascii="Calibri" w:hAnsi="Calibri" w:cs="Calibri"/>
+          <w:color w:val="auto"/>
+          <w:sz w:val="21"/>
+          <w:szCs w:val="21"/>
+        </w:rPr>
+        <w:t>Karit</w:t>
+      </w:r>
+      <w:proofErr w:type="spellEnd"/>
+      <w:r>
+        <w:rPr>
+          <w:rFonts w:ascii="Calibri" w:hAnsi="Calibri" w:cs="Calibri"/>
+          <w:color w:val="auto"/>
+          <w:sz w:val="21"/>
+          <w:szCs w:val="21"/>
+        </w:rPr>
+        <w:t xml:space="preserve"> (</w:t>
       </w:r>
       <w:r>
         <w:rPr>
@@ -3412,6 +3792,7 @@
         </w:rPr>
         <w:t xml:space="preserve">) </w:t>
       </w:r>
+      <w:proofErr w:type="spellStart"/>
       <w:r>
         <w:rPr>
           <w:rFonts w:ascii="Calibri" w:hAnsi="Calibri" w:cs="Calibri"/>
@@ -3421,6 +3802,7 @@
         </w:rPr>
         <w:t>Matanachai</w:t>
       </w:r>
+      <w:proofErr w:type="spellEnd"/>
       <w:r>
         <w:rPr>
           <w:rFonts w:ascii="Calibri" w:hAnsi="Calibri" w:cs="Calibri"/>
@@ -3446,7 +3828,47 @@
           <w:sz w:val="21"/>
           <w:szCs w:val="21"/>
         </w:rPr>
-        <w:t xml:space="preserve">, Mihir Tripathy, Atmadeep Banerjee, Stepan Shabalin, </w:t>
+        <w:t xml:space="preserve">, Mihir Tripathy, </w:t>
+      </w:r>
+      <w:proofErr w:type="spellStart"/>
+      <w:r>
+        <w:rPr>
+          <w:rFonts w:ascii="Calibri" w:hAnsi="Calibri" w:cs="Calibri"/>
+          <w:color w:val="auto"/>
+          <w:sz w:val="21"/>
+          <w:szCs w:val="21"/>
+        </w:rPr>
+        <w:t>Atmadeep</w:t>
+      </w:r>
+      <w:proofErr w:type="spellEnd"/>
+      <w:r>
+        <w:rPr>
+          <w:rFonts w:ascii="Calibri" w:hAnsi="Calibri" w:cs="Calibri"/>
+          <w:color w:val="auto"/>
+          <w:sz w:val="21"/>
+          <w:szCs w:val="21"/>
+        </w:rPr>
+        <w:t xml:space="preserve"> Banerjee, Stepan </w:t>
+      </w:r>
+      <w:proofErr w:type="spellStart"/>
+      <w:r>
+        <w:rPr>
+          <w:rFonts w:ascii="Calibri" w:hAnsi="Calibri" w:cs="Calibri"/>
+          <w:color w:val="auto"/>
+          <w:sz w:val="21"/>
+          <w:szCs w:val="21"/>
+        </w:rPr>
+        <w:t>Shabalin</w:t>
+      </w:r>
+      <w:proofErr w:type="spellEnd"/>
+      <w:r>
+        <w:rPr>
+          <w:rFonts w:ascii="Calibri" w:hAnsi="Calibri" w:cs="Calibri"/>
+          <w:color w:val="auto"/>
+          <w:sz w:val="21"/>
+          <w:szCs w:val="21"/>
+        </w:rPr>
+        <w:t xml:space="preserve">, </w:t>
       </w:r>
       <w:r>
         <w:rPr>
@@ -3464,35 +3886,68 @@
           <w:sz w:val="21"/>
           <w:szCs w:val="21"/>
         </w:rPr>
-        <w:t>, Foyez</w:t>
-      </w:r>
-      <w:r>
-        <w:rPr>
-          <w:rFonts w:ascii="Calibri" w:hAnsi="Calibri" w:cs="Calibri"/>
-          <w:color w:val="auto"/>
-          <w:sz w:val="21"/>
-          <w:szCs w:val="21"/>
-        </w:rPr>
-        <w:t xml:space="preserve"> Alauddin</w:t>
-      </w:r>
-      <w:r>
-        <w:rPr>
-          <w:rFonts w:ascii="Calibri" w:hAnsi="Calibri" w:cs="Calibri"/>
-          <w:color w:val="auto"/>
-          <w:sz w:val="21"/>
-          <w:szCs w:val="21"/>
-        </w:rPr>
         <w:t xml:space="preserve">, </w:t>
       </w:r>
-      <w:r>
-        <w:rPr>
-          <w:rFonts w:ascii="Calibri" w:hAnsi="Calibri" w:cs="Calibri"/>
-          <w:color w:val="auto"/>
-          <w:sz w:val="21"/>
-          <w:szCs w:val="21"/>
-        </w:rPr>
-        <w:t>Nathalie Verlinde</w:t>
-      </w:r>
+      <w:proofErr w:type="spellStart"/>
+      <w:r>
+        <w:rPr>
+          <w:rFonts w:ascii="Calibri" w:hAnsi="Calibri" w:cs="Calibri"/>
+          <w:color w:val="auto"/>
+          <w:sz w:val="21"/>
+          <w:szCs w:val="21"/>
+        </w:rPr>
+        <w:t>Foyez</w:t>
+      </w:r>
+      <w:proofErr w:type="spellEnd"/>
+      <w:r>
+        <w:rPr>
+          <w:rFonts w:ascii="Calibri" w:hAnsi="Calibri" w:cs="Calibri"/>
+          <w:color w:val="auto"/>
+          <w:sz w:val="21"/>
+          <w:szCs w:val="21"/>
+        </w:rPr>
+        <w:t xml:space="preserve"> </w:t>
+      </w:r>
+      <w:proofErr w:type="spellStart"/>
+      <w:r>
+        <w:rPr>
+          <w:rFonts w:ascii="Calibri" w:hAnsi="Calibri" w:cs="Calibri"/>
+          <w:color w:val="auto"/>
+          <w:sz w:val="21"/>
+          <w:szCs w:val="21"/>
+        </w:rPr>
+        <w:t>Alauddin</w:t>
+      </w:r>
+      <w:proofErr w:type="spellEnd"/>
+      <w:r>
+        <w:rPr>
+          <w:rFonts w:ascii="Calibri" w:hAnsi="Calibri" w:cs="Calibri"/>
+          <w:color w:val="auto"/>
+          <w:sz w:val="21"/>
+          <w:szCs w:val="21"/>
+        </w:rPr>
+        <w:t xml:space="preserve">, </w:t>
+      </w:r>
+      <w:r>
+        <w:rPr>
+          <w:rFonts w:ascii="Calibri" w:hAnsi="Calibri" w:cs="Calibri"/>
+          <w:color w:val="auto"/>
+          <w:sz w:val="21"/>
+          <w:szCs w:val="21"/>
+        </w:rPr>
+        <w:t xml:space="preserve">Nathalie </w:t>
+      </w:r>
+      <w:proofErr w:type="spellStart"/>
+      <w:r>
+        <w:rPr>
+          <w:rFonts w:ascii="Calibri" w:hAnsi="Calibri" w:cs="Calibri"/>
+          <w:color w:val="auto"/>
+          <w:sz w:val="21"/>
+          <w:szCs w:val="21"/>
+        </w:rPr>
+        <w:t>Verlinde</w:t>
+      </w:r>
+      <w:proofErr w:type="spellEnd"/>
       <w:r>
         <w:rPr>
           <w:rFonts w:ascii="Calibri" w:hAnsi="Calibri" w:cs="Calibri"/>
@@ -3596,13 +4051,23 @@
         </w:rPr>
         <w:t xml:space="preserve">Nature Neuroscience; </w:t>
       </w:r>
-      <w:r>
-        <w:rPr>
-          <w:rFonts w:ascii="Calibri" w:hAnsi="Calibri" w:cs="Calibri"/>
-          <w:sz w:val="21"/>
-          <w:szCs w:val="21"/>
-        </w:rPr>
-        <w:t xml:space="preserve">NeuroImage; </w:t>
+      <w:proofErr w:type="spellStart"/>
+      <w:r>
+        <w:rPr>
+          <w:rFonts w:ascii="Calibri" w:hAnsi="Calibri" w:cs="Calibri"/>
+          <w:sz w:val="21"/>
+          <w:szCs w:val="21"/>
+        </w:rPr>
+        <w:t>NeuroImage</w:t>
+      </w:r>
+      <w:proofErr w:type="spellEnd"/>
+      <w:r>
+        <w:rPr>
+          <w:rFonts w:ascii="Calibri" w:hAnsi="Calibri" w:cs="Calibri"/>
+          <w:sz w:val="21"/>
+          <w:szCs w:val="21"/>
+        </w:rPr>
+        <w:t xml:space="preserve">; </w:t>
       </w:r>
       <w:r>
         <w:rPr>
@@ -3658,7 +4123,25 @@
           <w:sz w:val="21"/>
           <w:szCs w:val="21"/>
         </w:rPr>
-        <w:t xml:space="preserve"> Journal of Open Source Education</w:t>
+        <w:t xml:space="preserve"> Journal of </w:t>
+      </w:r>
+      <w:proofErr w:type="gramStart"/>
+      <w:r>
+        <w:rPr>
+          <w:rFonts w:ascii="Calibri" w:hAnsi="Calibri" w:cs="Calibri"/>
+          <w:sz w:val="21"/>
+          <w:szCs w:val="21"/>
+        </w:rPr>
+        <w:t>Open Source</w:t>
+      </w:r>
+      <w:proofErr w:type="gramEnd"/>
+      <w:r>
+        <w:rPr>
+          <w:rFonts w:ascii="Calibri" w:hAnsi="Calibri" w:cs="Calibri"/>
+          <w:sz w:val="21"/>
+          <w:szCs w:val="21"/>
+        </w:rPr>
+        <w:t xml:space="preserve"> Education</w:t>
       </w:r>
     </w:p>
     <w:p>
@@ -3724,7 +4207,8 @@
           <w:szCs w:val="21"/>
         </w:rPr>
       </w:pPr>
-      <w:hyperlink r:id="rId27" w:history="1">
+      <w:hyperlink r:id="rId26" w:history="1">
+        <w:proofErr w:type="spellStart"/>
         <w:r>
           <w:rPr>
             <w:rStyle w:val="Hyperlink"/>
@@ -3732,6 +4216,7 @@
           </w:rPr>
           <w:t>MedARC</w:t>
         </w:r>
+        <w:proofErr w:type="spellEnd"/>
       </w:hyperlink>
       <w:r>
         <w:rPr>
@@ -3743,7 +4228,14 @@
         <w:rPr>
           <w:rFonts w:ascii="Calibri" w:hAnsi="Calibri" w:cs="Calibri"/>
         </w:rPr>
-        <w:t>Head of Neuro</w:t>
+        <w:t xml:space="preserve">Head of </w:t>
+      </w:r>
+      <w:proofErr w:type="spellStart"/>
+      <w:r>
+        <w:rPr>
+          <w:rFonts w:ascii="Calibri" w:hAnsi="Calibri" w:cs="Calibri"/>
+        </w:rPr>
+        <w:t>Neuro</w:t>
       </w:r>
       <w:r>
         <w:rPr>
@@ -3757,6 +4249,7 @@
         </w:rPr>
         <w:t>I</w:t>
       </w:r>
+      <w:proofErr w:type="spellEnd"/>
       <w:r>
         <w:rPr>
           <w:rFonts w:ascii="Calibri" w:hAnsi="Calibri" w:cs="Calibri"/>
@@ -3883,7 +4376,7 @@
           <w:szCs w:val="21"/>
         </w:rPr>
       </w:pPr>
-      <w:hyperlink r:id="rId28" w:history="1">
+      <w:hyperlink r:id="rId27" w:history="1">
         <w:r>
           <w:rPr>
             <w:rStyle w:val="Hyperlink"/>
@@ -3916,6 +4409,7 @@
         </w:rPr>
         <w:tab/>
       </w:r>
+      <w:proofErr w:type="gramStart"/>
       <w:r>
         <w:rPr>
           <w:rFonts w:ascii="Calibri" w:hAnsi="Calibri" w:cs="Calibri"/>
@@ -3929,6 +4423,7 @@
         </w:rPr>
         <w:tab/>
       </w:r>
+      <w:proofErr w:type="gramEnd"/>
       <w:r>
         <w:rPr>
           <w:rFonts w:ascii="Calibri" w:hAnsi="Calibri" w:cs="Calibri"/>
@@ -4021,7 +4516,8 @@
           <w:szCs w:val="21"/>
         </w:rPr>
       </w:pPr>
-      <w:hyperlink r:id="rId29" w:history="1">
+      <w:hyperlink r:id="rId28" w:history="1">
+        <w:proofErr w:type="spellStart"/>
         <w:r>
           <w:rPr>
             <w:rStyle w:val="Hyperlink"/>
@@ -4029,6 +4525,7 @@
           </w:rPr>
           <w:t>OnNeuro</w:t>
         </w:r>
+        <w:proofErr w:type="spellEnd"/>
       </w:hyperlink>
       <w:r>
         <w:rPr>
@@ -4247,13 +4744,27 @@
         <w:rPr>
           <w:rFonts w:ascii="Calibri" w:hAnsi="Calibri" w:cs="Calibri"/>
         </w:rPr>
-        <w:t>Center for Cognitive and Brain Sciences Undergraduate Summer Institute (CUSI)</w:t>
-      </w:r>
-      <w:r>
-        <w:rPr>
-          <w:rFonts w:ascii="Calibri" w:hAnsi="Calibri" w:cs="Calibri"/>
-        </w:rPr>
-        <w:t xml:space="preserve">      </w:t>
+        <w:t>Center for Cognitive and Brain Sciences Undergraduate Summer Institute (</w:t>
+      </w:r>
+      <w:proofErr w:type="gramStart"/>
+      <w:r>
+        <w:rPr>
+          <w:rFonts w:ascii="Calibri" w:hAnsi="Calibri" w:cs="Calibri"/>
+        </w:rPr>
+        <w:t>CUSI)</w:t>
+      </w:r>
+      <w:r>
+        <w:rPr>
+          <w:rFonts w:ascii="Calibri" w:hAnsi="Calibri" w:cs="Calibri"/>
+        </w:rPr>
+        <w:t xml:space="preserve">   </w:t>
+      </w:r>
+      <w:proofErr w:type="gramEnd"/>
+      <w:r>
+        <w:rPr>
+          <w:rFonts w:ascii="Calibri" w:hAnsi="Calibri" w:cs="Calibri"/>
+        </w:rPr>
+        <w:t xml:space="preserve">   </w:t>
       </w:r>
       <w:r>
         <w:rPr>
@@ -4345,12 +4856,14 @@
           <w:szCs w:val="21"/>
         </w:rPr>
       </w:pPr>
+      <w:proofErr w:type="spellStart"/>
       <w:r>
         <w:rPr>
           <w:rFonts w:ascii="Calibri" w:hAnsi="Calibri" w:cs="Calibri"/>
         </w:rPr>
         <w:t>NeuroHackademy</w:t>
       </w:r>
+      <w:proofErr w:type="spellEnd"/>
       <w:r>
         <w:rPr>
           <w:rFonts w:ascii="Calibri" w:hAnsi="Calibri" w:cs="Calibri"/>
@@ -4463,7 +4976,8 @@
         </w:rPr>
         <w:t xml:space="preserve"> </w:t>
       </w:r>
-      <w:hyperlink r:id="rId30" w:history="1">
+      <w:hyperlink r:id="rId29" w:history="1">
+        <w:proofErr w:type="spellStart"/>
         <w:r>
           <w:rPr>
             <w:rStyle w:val="Hyperlink"/>
@@ -4474,6 +4988,7 @@
           </w:rPr>
           <w:t>EduCortex</w:t>
         </w:r>
+        <w:proofErr w:type="spellEnd"/>
       </w:hyperlink>
       <w:r>
         <w:rPr>
@@ -5058,13 +5573,185 @@
           <w:szCs w:val="17"/>
         </w:rPr>
       </w:pPr>
-      <w:r>
-        <w:rPr>
-          <w:rFonts w:ascii="Calibri" w:hAnsi="Calibri" w:cs="Calibri"/>
-          <w:sz w:val="17"/>
-          <w:szCs w:val="17"/>
-        </w:rPr>
-        <w:t xml:space="preserve">Luppi, A., Achterberg, J., Schmidgall, S., Bilgin, I., Herholz, P., Sprang, M., Fockter, B., Ham, A., Thorat, S., Ziaei, R., Milisav, F., Proca, A., Tolle, H., Suarez, L., </w:t>
+      <w:proofErr w:type="spellStart"/>
+      <w:r>
+        <w:rPr>
+          <w:rFonts w:ascii="Calibri" w:hAnsi="Calibri" w:cs="Calibri"/>
+          <w:sz w:val="17"/>
+          <w:szCs w:val="17"/>
+        </w:rPr>
+        <w:t>Luppi</w:t>
+      </w:r>
+      <w:proofErr w:type="spellEnd"/>
+      <w:r>
+        <w:rPr>
+          <w:rFonts w:ascii="Calibri" w:hAnsi="Calibri" w:cs="Calibri"/>
+          <w:sz w:val="17"/>
+          <w:szCs w:val="17"/>
+        </w:rPr>
+        <w:t xml:space="preserve">, A., </w:t>
+      </w:r>
+      <w:proofErr w:type="spellStart"/>
+      <w:r>
+        <w:rPr>
+          <w:rFonts w:ascii="Calibri" w:hAnsi="Calibri" w:cs="Calibri"/>
+          <w:sz w:val="17"/>
+          <w:szCs w:val="17"/>
+        </w:rPr>
+        <w:t>Achterberg</w:t>
+      </w:r>
+      <w:proofErr w:type="spellEnd"/>
+      <w:r>
+        <w:rPr>
+          <w:rFonts w:ascii="Calibri" w:hAnsi="Calibri" w:cs="Calibri"/>
+          <w:sz w:val="17"/>
+          <w:szCs w:val="17"/>
+        </w:rPr>
+        <w:t xml:space="preserve">, J., </w:t>
+      </w:r>
+      <w:proofErr w:type="spellStart"/>
+      <w:r>
+        <w:rPr>
+          <w:rFonts w:ascii="Calibri" w:hAnsi="Calibri" w:cs="Calibri"/>
+          <w:sz w:val="17"/>
+          <w:szCs w:val="17"/>
+        </w:rPr>
+        <w:t>Schmidgall</w:t>
+      </w:r>
+      <w:proofErr w:type="spellEnd"/>
+      <w:r>
+        <w:rPr>
+          <w:rFonts w:ascii="Calibri" w:hAnsi="Calibri" w:cs="Calibri"/>
+          <w:sz w:val="17"/>
+          <w:szCs w:val="17"/>
+        </w:rPr>
+        <w:t xml:space="preserve">, S., </w:t>
+      </w:r>
+      <w:proofErr w:type="spellStart"/>
+      <w:r>
+        <w:rPr>
+          <w:rFonts w:ascii="Calibri" w:hAnsi="Calibri" w:cs="Calibri"/>
+          <w:sz w:val="17"/>
+          <w:szCs w:val="17"/>
+        </w:rPr>
+        <w:t>Bilgin</w:t>
+      </w:r>
+      <w:proofErr w:type="spellEnd"/>
+      <w:r>
+        <w:rPr>
+          <w:rFonts w:ascii="Calibri" w:hAnsi="Calibri" w:cs="Calibri"/>
+          <w:sz w:val="17"/>
+          <w:szCs w:val="17"/>
+        </w:rPr>
+        <w:t xml:space="preserve">, I., </w:t>
+      </w:r>
+      <w:proofErr w:type="spellStart"/>
+      <w:r>
+        <w:rPr>
+          <w:rFonts w:ascii="Calibri" w:hAnsi="Calibri" w:cs="Calibri"/>
+          <w:sz w:val="17"/>
+          <w:szCs w:val="17"/>
+        </w:rPr>
+        <w:t>Herholz</w:t>
+      </w:r>
+      <w:proofErr w:type="spellEnd"/>
+      <w:r>
+        <w:rPr>
+          <w:rFonts w:ascii="Calibri" w:hAnsi="Calibri" w:cs="Calibri"/>
+          <w:sz w:val="17"/>
+          <w:szCs w:val="17"/>
+        </w:rPr>
+        <w:t xml:space="preserve">, P., Sprang, M., </w:t>
+      </w:r>
+      <w:proofErr w:type="spellStart"/>
+      <w:r>
+        <w:rPr>
+          <w:rFonts w:ascii="Calibri" w:hAnsi="Calibri" w:cs="Calibri"/>
+          <w:sz w:val="17"/>
+          <w:szCs w:val="17"/>
+        </w:rPr>
+        <w:t>Fockter</w:t>
+      </w:r>
+      <w:proofErr w:type="spellEnd"/>
+      <w:r>
+        <w:rPr>
+          <w:rFonts w:ascii="Calibri" w:hAnsi="Calibri" w:cs="Calibri"/>
+          <w:sz w:val="17"/>
+          <w:szCs w:val="17"/>
+        </w:rPr>
+        <w:t xml:space="preserve">, B., Ham, A., </w:t>
+      </w:r>
+      <w:proofErr w:type="spellStart"/>
+      <w:r>
+        <w:rPr>
+          <w:rFonts w:ascii="Calibri" w:hAnsi="Calibri" w:cs="Calibri"/>
+          <w:sz w:val="17"/>
+          <w:szCs w:val="17"/>
+        </w:rPr>
+        <w:t>Thorat</w:t>
+      </w:r>
+      <w:proofErr w:type="spellEnd"/>
+      <w:r>
+        <w:rPr>
+          <w:rFonts w:ascii="Calibri" w:hAnsi="Calibri" w:cs="Calibri"/>
+          <w:sz w:val="17"/>
+          <w:szCs w:val="17"/>
+        </w:rPr>
+        <w:t xml:space="preserve">, S., </w:t>
+      </w:r>
+      <w:proofErr w:type="spellStart"/>
+      <w:r>
+        <w:rPr>
+          <w:rFonts w:ascii="Calibri" w:hAnsi="Calibri" w:cs="Calibri"/>
+          <w:sz w:val="17"/>
+          <w:szCs w:val="17"/>
+        </w:rPr>
+        <w:t>Ziaei</w:t>
+      </w:r>
+      <w:proofErr w:type="spellEnd"/>
+      <w:r>
+        <w:rPr>
+          <w:rFonts w:ascii="Calibri" w:hAnsi="Calibri" w:cs="Calibri"/>
+          <w:sz w:val="17"/>
+          <w:szCs w:val="17"/>
+        </w:rPr>
+        <w:t xml:space="preserve">, R., </w:t>
+      </w:r>
+      <w:proofErr w:type="spellStart"/>
+      <w:r>
+        <w:rPr>
+          <w:rFonts w:ascii="Calibri" w:hAnsi="Calibri" w:cs="Calibri"/>
+          <w:sz w:val="17"/>
+          <w:szCs w:val="17"/>
+        </w:rPr>
+        <w:t>Milisav</w:t>
+      </w:r>
+      <w:proofErr w:type="spellEnd"/>
+      <w:r>
+        <w:rPr>
+          <w:rFonts w:ascii="Calibri" w:hAnsi="Calibri" w:cs="Calibri"/>
+          <w:sz w:val="17"/>
+          <w:szCs w:val="17"/>
+        </w:rPr>
+        <w:t xml:space="preserve">, F., </w:t>
+      </w:r>
+      <w:proofErr w:type="spellStart"/>
+      <w:r>
+        <w:rPr>
+          <w:rFonts w:ascii="Calibri" w:hAnsi="Calibri" w:cs="Calibri"/>
+          <w:sz w:val="17"/>
+          <w:szCs w:val="17"/>
+        </w:rPr>
+        <w:t>Proca</w:t>
+      </w:r>
+      <w:proofErr w:type="spellEnd"/>
+      <w:r>
+        <w:rPr>
+          <w:rFonts w:ascii="Calibri" w:hAnsi="Calibri" w:cs="Calibri"/>
+          <w:sz w:val="17"/>
+          <w:szCs w:val="17"/>
+        </w:rPr>
+        <w:t xml:space="preserve">, A., Tolle, H., Suarez, L., </w:t>
       </w:r>
       <w:r>
         <w:rPr>
@@ -5092,7 +5779,25 @@
           <w:sz w:val="17"/>
           <w:szCs w:val="17"/>
         </w:rPr>
-        <w:t>, &amp; Gellersen, H. (</w:t>
+        <w:t xml:space="preserve">, &amp; </w:t>
+      </w:r>
+      <w:proofErr w:type="spellStart"/>
+      <w:r>
+        <w:rPr>
+          <w:rFonts w:ascii="Calibri" w:hAnsi="Calibri" w:cs="Calibri"/>
+          <w:sz w:val="17"/>
+          <w:szCs w:val="17"/>
+        </w:rPr>
+        <w:t>Gellersen</w:t>
+      </w:r>
+      <w:proofErr w:type="spellEnd"/>
+      <w:r>
+        <w:rPr>
+          <w:rFonts w:ascii="Calibri" w:hAnsi="Calibri" w:cs="Calibri"/>
+          <w:sz w:val="17"/>
+          <w:szCs w:val="17"/>
+        </w:rPr>
+        <w:t>, H. (</w:t>
       </w:r>
       <w:r>
         <w:rPr>
@@ -5108,7 +5813,25 @@
           <w:sz w:val="17"/>
           <w:szCs w:val="17"/>
         </w:rPr>
-        <w:t xml:space="preserve">). Trainees’ perspectives and recommendations for catalyzing the next generation of NeuroAI researchers. </w:t>
+        <w:t xml:space="preserve">). Trainees’ perspectives and recommendations for catalyzing the next generation of </w:t>
+      </w:r>
+      <w:proofErr w:type="spellStart"/>
+      <w:r>
+        <w:rPr>
+          <w:rFonts w:ascii="Calibri" w:hAnsi="Calibri" w:cs="Calibri"/>
+          <w:sz w:val="17"/>
+          <w:szCs w:val="17"/>
+        </w:rPr>
+        <w:t>NeuroAI</w:t>
+      </w:r>
+      <w:proofErr w:type="spellEnd"/>
+      <w:r>
+        <w:rPr>
+          <w:rFonts w:ascii="Calibri" w:hAnsi="Calibri" w:cs="Calibri"/>
+          <w:sz w:val="17"/>
+          <w:szCs w:val="17"/>
+        </w:rPr>
+        <w:t xml:space="preserve"> researchers. </w:t>
       </w:r>
       <w:r>
         <w:rPr>
@@ -5136,7 +5859,7 @@
         </w:rPr>
         <w:t xml:space="preserve"> </w:t>
       </w:r>
-      <w:hyperlink r:id="rId31" w:history="1">
+      <w:hyperlink r:id="rId30" w:history="1">
         <w:r>
           <w:rPr>
             <w:rStyle w:val="Hyperlink"/>
@@ -5178,7 +5901,43 @@
           <w:sz w:val="17"/>
           <w:szCs w:val="17"/>
         </w:rPr>
-        <w:t xml:space="preserve"> Tripathy, M., Torrico, C., Kneeland, R., Chen, T., Narang, A., Santhirasegaran, C., Xu, J., Naselaris, T., Norman, K. A., &amp; Abraham, T. M. (2024). MindEye2: Shared-Subject Models Enable fMRI-To-Image With 1 Hour of Data. </w:t>
+        <w:t xml:space="preserve"> Tripathy, M., Torrico, C., Kneeland, R., Chen, T., Narang, A., </w:t>
+      </w:r>
+      <w:proofErr w:type="spellStart"/>
+      <w:r>
+        <w:rPr>
+          <w:rFonts w:ascii="Calibri" w:hAnsi="Calibri" w:cs="Calibri"/>
+          <w:sz w:val="17"/>
+          <w:szCs w:val="17"/>
+        </w:rPr>
+        <w:t>Santhirasegaran</w:t>
+      </w:r>
+      <w:proofErr w:type="spellEnd"/>
+      <w:r>
+        <w:rPr>
+          <w:rFonts w:ascii="Calibri" w:hAnsi="Calibri" w:cs="Calibri"/>
+          <w:sz w:val="17"/>
+          <w:szCs w:val="17"/>
+        </w:rPr>
+        <w:t xml:space="preserve">, C., Xu, J., </w:t>
+      </w:r>
+      <w:proofErr w:type="spellStart"/>
+      <w:r>
+        <w:rPr>
+          <w:rFonts w:ascii="Calibri" w:hAnsi="Calibri" w:cs="Calibri"/>
+          <w:sz w:val="17"/>
+          <w:szCs w:val="17"/>
+        </w:rPr>
+        <w:t>Naselaris</w:t>
+      </w:r>
+      <w:proofErr w:type="spellEnd"/>
+      <w:r>
+        <w:rPr>
+          <w:rFonts w:ascii="Calibri" w:hAnsi="Calibri" w:cs="Calibri"/>
+          <w:sz w:val="17"/>
+          <w:szCs w:val="17"/>
+        </w:rPr>
+        <w:t xml:space="preserve">, T., Norman, K. A., &amp; Abraham, T. M. (2024). MindEye2: Shared-Subject Models Enable fMRI-To-Image With 1 Hour of Data. </w:t>
       </w:r>
       <w:r>
         <w:rPr>
@@ -5198,7 +5957,7 @@
         </w:rPr>
         <w:t xml:space="preserve">. </w:t>
       </w:r>
-      <w:hyperlink r:id="rId32" w:history="1">
+      <w:hyperlink r:id="rId31" w:history="1">
         <w:r>
           <w:rPr>
             <w:rStyle w:val="Hyperlink"/>
@@ -5248,8 +6007,63 @@
           <w:sz w:val="17"/>
           <w:szCs w:val="17"/>
         </w:rPr>
-        <w:t xml:space="preserve"> Banerjee, A., Goode, J., Shabalin, S., Nguyen, A., Cohen, E., Dempster, A. J., Verlinde, N., Yundler, E., Weisberg, D., Norman, K. A., &amp; Abraham, T. M. (2023). Reconstructing the Mind's Eye: fMRI-to-Image with Contrastive Learning and Diffusion Priors. </w:t>
-      </w:r>
+        <w:t xml:space="preserve"> Banerjee, A., Goode, J., </w:t>
+      </w:r>
+      <w:proofErr w:type="spellStart"/>
+      <w:r>
+        <w:rPr>
+          <w:rFonts w:ascii="Calibri" w:hAnsi="Calibri" w:cs="Calibri"/>
+          <w:sz w:val="17"/>
+          <w:szCs w:val="17"/>
+        </w:rPr>
+        <w:t>Shabalin</w:t>
+      </w:r>
+      <w:proofErr w:type="spellEnd"/>
+      <w:r>
+        <w:rPr>
+          <w:rFonts w:ascii="Calibri" w:hAnsi="Calibri" w:cs="Calibri"/>
+          <w:sz w:val="17"/>
+          <w:szCs w:val="17"/>
+        </w:rPr>
+        <w:t xml:space="preserve">, S., Nguyen, A., Cohen, E., Dempster, A. J., </w:t>
+      </w:r>
+      <w:proofErr w:type="spellStart"/>
+      <w:r>
+        <w:rPr>
+          <w:rFonts w:ascii="Calibri" w:hAnsi="Calibri" w:cs="Calibri"/>
+          <w:sz w:val="17"/>
+          <w:szCs w:val="17"/>
+        </w:rPr>
+        <w:t>Verlinde</w:t>
+      </w:r>
+      <w:proofErr w:type="spellEnd"/>
+      <w:r>
+        <w:rPr>
+          <w:rFonts w:ascii="Calibri" w:hAnsi="Calibri" w:cs="Calibri"/>
+          <w:sz w:val="17"/>
+          <w:szCs w:val="17"/>
+        </w:rPr>
+        <w:t xml:space="preserve">, N., </w:t>
+      </w:r>
+      <w:proofErr w:type="spellStart"/>
+      <w:r>
+        <w:rPr>
+          <w:rFonts w:ascii="Calibri" w:hAnsi="Calibri" w:cs="Calibri"/>
+          <w:sz w:val="17"/>
+          <w:szCs w:val="17"/>
+        </w:rPr>
+        <w:t>Yundler</w:t>
+      </w:r>
+      <w:proofErr w:type="spellEnd"/>
+      <w:r>
+        <w:rPr>
+          <w:rFonts w:ascii="Calibri" w:hAnsi="Calibri" w:cs="Calibri"/>
+          <w:sz w:val="17"/>
+          <w:szCs w:val="17"/>
+        </w:rPr>
+        <w:t xml:space="preserve">, E., Weisberg, D., Norman, K. A., &amp; Abraham, T. M. (2023). Reconstructing the Mind's Eye: fMRI-to-Image with Contrastive Learning and Diffusion Priors. </w:t>
+      </w:r>
+      <w:proofErr w:type="spellStart"/>
       <w:r>
         <w:rPr>
           <w:rFonts w:ascii="Calibri" w:hAnsi="Calibri" w:cs="Calibri"/>
@@ -5258,7 +6072,18 @@
           <w:sz w:val="17"/>
           <w:szCs w:val="17"/>
         </w:rPr>
-        <w:t xml:space="preserve">NeurIPS </w:t>
+        <w:t>NeurIPS</w:t>
+      </w:r>
+      <w:proofErr w:type="spellEnd"/>
+      <w:r>
+        <w:rPr>
+          <w:rFonts w:ascii="Calibri" w:hAnsi="Calibri" w:cs="Calibri"/>
+          <w:i/>
+          <w:iCs/>
+          <w:sz w:val="17"/>
+          <w:szCs w:val="17"/>
+        </w:rPr>
+        <w:t xml:space="preserve"> </w:t>
       </w:r>
       <w:r>
         <w:rPr>
@@ -5290,7 +6115,7 @@
         </w:rPr>
         <w:t xml:space="preserve"> </w:t>
       </w:r>
-      <w:hyperlink r:id="rId33" w:history="1">
+      <w:hyperlink r:id="rId32" w:history="1">
         <w:r>
           <w:rPr>
             <w:rStyle w:val="Hyperlink"/>
@@ -5322,7 +6147,7 @@
         </w:rPr>
         <w:t xml:space="preserve"> </w:t>
       </w:r>
-      <w:hyperlink r:id="rId34" w:history="1">
+      <w:hyperlink r:id="rId33" w:history="1">
         <w:r>
           <w:rPr>
             <w:rStyle w:val="Hyperlink"/>
@@ -5401,7 +6226,7 @@
         </w:rPr>
         <w:t xml:space="preserve">Journal of Experimental Psychology: Human Perception and Performance. </w:t>
       </w:r>
-      <w:hyperlink r:id="rId35" w:history="1">
+      <w:hyperlink r:id="rId34" w:history="1">
         <w:r>
           <w:rPr>
             <w:rStyle w:val="Hyperlink"/>
@@ -5447,14 +6272,25 @@
         </w:rPr>
         <w:t xml:space="preserve">Scotti, P. S., </w:t>
       </w:r>
-      <w:r>
-        <w:rPr>
-          <w:rFonts w:ascii="Calibri" w:hAnsi="Calibri" w:cs="Calibri"/>
-          <w:sz w:val="17"/>
-          <w:szCs w:val="17"/>
-        </w:rPr>
-        <w:t xml:space="preserve">Michelmann, S., Li, K., Turk-Browne, N. B., Cohen, J. D., Norman, K. A. (2022). RT-Cloud: A Cloud-based Software Framework to Simplify and Standardize Real-Time fMRI. </w:t>
-      </w:r>
+      <w:proofErr w:type="spellStart"/>
+      <w:r>
+        <w:rPr>
+          <w:rFonts w:ascii="Calibri" w:hAnsi="Calibri" w:cs="Calibri"/>
+          <w:sz w:val="17"/>
+          <w:szCs w:val="17"/>
+        </w:rPr>
+        <w:t>Michelmann</w:t>
+      </w:r>
+      <w:proofErr w:type="spellEnd"/>
+      <w:r>
+        <w:rPr>
+          <w:rFonts w:ascii="Calibri" w:hAnsi="Calibri" w:cs="Calibri"/>
+          <w:sz w:val="17"/>
+          <w:szCs w:val="17"/>
+        </w:rPr>
+        <w:t xml:space="preserve">, S., Li, K., Turk-Browne, N. B., Cohen, J. D., Norman, K. A. (2022). RT-Cloud: A Cloud-based Software Framework to Simplify and Standardize Real-Time fMRI. </w:t>
+      </w:r>
+      <w:proofErr w:type="spellStart"/>
       <w:r>
         <w:rPr>
           <w:rFonts w:ascii="Calibri" w:hAnsi="Calibri" w:cs="Calibri"/>
@@ -5463,9 +6299,20 @@
           <w:sz w:val="17"/>
           <w:szCs w:val="17"/>
         </w:rPr>
-        <w:t xml:space="preserve">NeuroImage. </w:t>
-      </w:r>
-      <w:hyperlink r:id="rId36" w:history="1">
+        <w:t>NeuroImage</w:t>
+      </w:r>
+      <w:proofErr w:type="spellEnd"/>
+      <w:r>
+        <w:rPr>
+          <w:rFonts w:ascii="Calibri" w:hAnsi="Calibri" w:cs="Calibri"/>
+          <w:i/>
+          <w:iCs/>
+          <w:sz w:val="17"/>
+          <w:szCs w:val="17"/>
+        </w:rPr>
+        <w:t xml:space="preserve">. </w:t>
+      </w:r>
+      <w:hyperlink r:id="rId35" w:history="1">
         <w:r>
           <w:rPr>
             <w:rStyle w:val="Hyperlink"/>
@@ -5512,6 +6359,7 @@
         </w:rPr>
         <w:t xml:space="preserve"> Chen, J., &amp; Golomb, J. D. (2022). An improved method for evaluating inverted encoding models. </w:t>
       </w:r>
+      <w:proofErr w:type="spellStart"/>
       <w:r>
         <w:rPr>
           <w:rFonts w:ascii="Calibri" w:hAnsi="Calibri" w:cs="Calibri"/>
@@ -5522,6 +6370,7 @@
         </w:rPr>
         <w:t>bioRxiv</w:t>
       </w:r>
+      <w:proofErr w:type="spellEnd"/>
       <w:r>
         <w:rPr>
           <w:rFonts w:ascii="Calibri" w:hAnsi="Calibri" w:cs="Calibri"/>
@@ -5530,7 +6379,7 @@
         </w:rPr>
         <w:t xml:space="preserve">. </w:t>
       </w:r>
-      <w:hyperlink r:id="rId37" w:history="1">
+      <w:hyperlink r:id="rId36" w:history="1">
         <w:r>
           <w:rPr>
             <w:rStyle w:val="Hyperlink"/>
@@ -5586,7 +6435,27 @@
           <w:sz w:val="17"/>
           <w:szCs w:val="17"/>
         </w:rPr>
-        <w:t xml:space="preserve">&amp; Maxcey, A. M. (2022). Directed forgetting of pictures of everyday objects. </w:t>
+        <w:t xml:space="preserve">&amp; </w:t>
+      </w:r>
+      <w:proofErr w:type="spellStart"/>
+      <w:r>
+        <w:rPr>
+          <w:rFonts w:ascii="Calibri" w:hAnsi="Calibri"/>
+          <w:color w:val="000000" w:themeColor="text1"/>
+          <w:sz w:val="17"/>
+          <w:szCs w:val="17"/>
+        </w:rPr>
+        <w:t>Maxcey</w:t>
+      </w:r>
+      <w:proofErr w:type="spellEnd"/>
+      <w:r>
+        <w:rPr>
+          <w:rFonts w:ascii="Calibri" w:hAnsi="Calibri"/>
+          <w:color w:val="000000" w:themeColor="text1"/>
+          <w:sz w:val="17"/>
+          <w:szCs w:val="17"/>
+        </w:rPr>
+        <w:t xml:space="preserve">, A. M. (2022). Directed forgetting of pictures of everyday objects. </w:t>
       </w:r>
       <w:r>
         <w:rPr>
@@ -5608,7 +6477,7 @@
         </w:rPr>
         <w:t xml:space="preserve">. </w:t>
       </w:r>
-      <w:hyperlink r:id="rId38" w:history="1">
+      <w:hyperlink r:id="rId37" w:history="1">
         <w:r>
           <w:rPr>
             <w:rStyle w:val="Hyperlink"/>
@@ -5619,7 +6488,7 @@
           <w:t>doi.org/10.1167/jov.22.10.8</w:t>
         </w:r>
       </w:hyperlink>
-      <w:hyperlink r:id="rId39" w:history="1"/>
+      <w:hyperlink r:id="rId38" w:history="1"/>
     </w:p>
     <w:p>
       <w:pPr>
@@ -5636,6 +6505,7 @@
           <w:szCs w:val="17"/>
         </w:rPr>
       </w:pPr>
+      <w:proofErr w:type="spellStart"/>
       <w:r>
         <w:rPr>
           <w:rFonts w:ascii="Calibri" w:hAnsi="Calibri"/>
@@ -5643,7 +6513,17 @@
           <w:sz w:val="17"/>
           <w:szCs w:val="17"/>
         </w:rPr>
-        <w:t xml:space="preserve">Maxcey, A. M., Mancuso, E., </w:t>
+        <w:t>Maxcey</w:t>
+      </w:r>
+      <w:proofErr w:type="spellEnd"/>
+      <w:r>
+        <w:rPr>
+          <w:rFonts w:ascii="Calibri" w:hAnsi="Calibri"/>
+          <w:color w:val="000000" w:themeColor="text1"/>
+          <w:sz w:val="17"/>
+          <w:szCs w:val="17"/>
+        </w:rPr>
+        <w:t xml:space="preserve">, A. M., Mancuso, E., </w:t>
       </w:r>
       <w:r>
         <w:rPr>
@@ -5720,7 +6600,27 @@
           <w:sz w:val="17"/>
           <w:szCs w:val="17"/>
         </w:rPr>
-        <w:t xml:space="preserve"> Kulkarni, A., Mazor, M., Klapwijk, E., Huth, A. G. (2021). Interactive 3d brain helps you learn how the brain is organized. </w:t>
+        <w:t xml:space="preserve"> Kulkarni, A., Mazor, M., </w:t>
+      </w:r>
+      <w:proofErr w:type="spellStart"/>
+      <w:r>
+        <w:rPr>
+          <w:rFonts w:ascii="Calibri" w:hAnsi="Calibri" w:cs="Calibri"/>
+          <w:color w:val="auto"/>
+          <w:sz w:val="17"/>
+          <w:szCs w:val="17"/>
+        </w:rPr>
+        <w:t>Klapwijk</w:t>
+      </w:r>
+      <w:proofErr w:type="spellEnd"/>
+      <w:r>
+        <w:rPr>
+          <w:rFonts w:ascii="Calibri" w:hAnsi="Calibri" w:cs="Calibri"/>
+          <w:color w:val="auto"/>
+          <w:sz w:val="17"/>
+          <w:szCs w:val="17"/>
+        </w:rPr>
+        <w:t xml:space="preserve">, E., Huth, A. G. (2021). Interactive 3d brain helps you learn how the brain is organized. </w:t>
       </w:r>
       <w:r>
         <w:rPr>
@@ -5742,7 +6642,7 @@
         </w:rPr>
         <w:t xml:space="preserve">. </w:t>
       </w:r>
-      <w:hyperlink r:id="rId40" w:history="1">
+      <w:hyperlink r:id="rId39" w:history="1">
         <w:r>
           <w:rPr>
             <w:rStyle w:val="Hyperlink"/>
@@ -5807,6 +6707,7 @@
         </w:rPr>
         <w:t xml:space="preserve">. </w:t>
       </w:r>
+      <w:proofErr w:type="spellStart"/>
       <w:r>
         <w:rPr>
           <w:rFonts w:ascii="Calibri" w:hAnsi="Calibri" w:cs="Calibri"/>
@@ -5816,9 +6717,21 @@
           <w:sz w:val="17"/>
           <w:szCs w:val="17"/>
         </w:rPr>
-        <w:t xml:space="preserve">bioRxiv. </w:t>
-      </w:r>
-      <w:hyperlink r:id="rId41" w:history="1">
+        <w:t>bioRxiv</w:t>
+      </w:r>
+      <w:proofErr w:type="spellEnd"/>
+      <w:r>
+        <w:rPr>
+          <w:rFonts w:ascii="Calibri" w:hAnsi="Calibri" w:cs="Calibri"/>
+          <w:i/>
+          <w:iCs/>
+          <w:color w:val="auto"/>
+          <w:sz w:val="17"/>
+          <w:szCs w:val="17"/>
+        </w:rPr>
+        <w:t xml:space="preserve">. </w:t>
+      </w:r>
+      <w:hyperlink r:id="rId40" w:history="1">
         <w:r>
           <w:rPr>
             <w:rStyle w:val="Hyperlink"/>
@@ -5865,7 +6778,27 @@
           <w:sz w:val="17"/>
           <w:szCs w:val="17"/>
         </w:rPr>
-        <w:t xml:space="preserve"> &amp; Maxcey, A. M. (2021). What do laboratory-forgetting paradigms tell us about use-inspired forgetting? </w:t>
+        <w:t xml:space="preserve"> &amp; </w:t>
+      </w:r>
+      <w:proofErr w:type="spellStart"/>
+      <w:r>
+        <w:rPr>
+          <w:rFonts w:ascii="Calibri" w:hAnsi="Calibri" w:cs="Calibri"/>
+          <w:color w:val="auto"/>
+          <w:sz w:val="17"/>
+          <w:szCs w:val="17"/>
+        </w:rPr>
+        <w:t>Maxcey</w:t>
+      </w:r>
+      <w:proofErr w:type="spellEnd"/>
+      <w:r>
+        <w:rPr>
+          <w:rFonts w:ascii="Calibri" w:hAnsi="Calibri" w:cs="Calibri"/>
+          <w:color w:val="auto"/>
+          <w:sz w:val="17"/>
+          <w:szCs w:val="17"/>
+        </w:rPr>
+        <w:t xml:space="preserve">, A. M. (2021). What do laboratory-forgetting paradigms tell us about use-inspired forgetting? </w:t>
       </w:r>
       <w:r>
         <w:rPr>
@@ -5887,7 +6820,7 @@
         </w:rPr>
         <w:t xml:space="preserve">. </w:t>
       </w:r>
-      <w:hyperlink r:id="rId42" w:history="1">
+      <w:hyperlink r:id="rId41" w:history="1">
         <w:r>
           <w:rPr>
             <w:rStyle w:val="Hyperlink"/>
@@ -5940,6 +6873,7 @@
         </w:rPr>
         <w:t xml:space="preserve">, Dowd, E. W., &amp; Golomb, J. D. (2021). Neural representations of task-relevant and task-irrelevant features of attended objects. </w:t>
       </w:r>
+      <w:proofErr w:type="spellStart"/>
       <w:r>
         <w:rPr>
           <w:rFonts w:ascii="Calibri" w:hAnsi="Calibri" w:cs="Calibri"/>
@@ -5948,9 +6882,20 @@
           <w:sz w:val="17"/>
           <w:szCs w:val="17"/>
         </w:rPr>
-        <w:t xml:space="preserve">bioRxiv. </w:t>
-      </w:r>
-      <w:hyperlink r:id="rId43" w:history="1">
+        <w:t>bioRxiv</w:t>
+      </w:r>
+      <w:proofErr w:type="spellEnd"/>
+      <w:r>
+        <w:rPr>
+          <w:rFonts w:ascii="Calibri" w:hAnsi="Calibri" w:cs="Calibri"/>
+          <w:i/>
+          <w:iCs/>
+          <w:sz w:val="17"/>
+          <w:szCs w:val="17"/>
+        </w:rPr>
+        <w:t xml:space="preserve">. </w:t>
+      </w:r>
+      <w:hyperlink r:id="rId42" w:history="1">
         <w:r>
           <w:rPr>
             <w:rStyle w:val="Hyperlink"/>
@@ -6039,7 +6984,7 @@
         </w:rPr>
         <w:t xml:space="preserve"> </w:t>
       </w:r>
-      <w:hyperlink r:id="rId44" w:history="1">
+      <w:hyperlink r:id="rId43" w:history="1">
         <w:r>
           <w:rPr>
             <w:rStyle w:val="Hyperlink"/>
@@ -6109,7 +7054,7 @@
         </w:rPr>
         <w:t xml:space="preserve"> 1-21. </w:t>
       </w:r>
-      <w:hyperlink r:id="rId45" w:history="1">
+      <w:hyperlink r:id="rId44" w:history="1">
         <w:r>
           <w:rPr>
             <w:rStyle w:val="Hyperlink"/>
@@ -6155,7 +7100,67 @@
           <w:sz w:val="17"/>
           <w:szCs w:val="17"/>
         </w:rPr>
-        <w:t xml:space="preserve"> Kulkarni, A., Mazor, M., Klapwijk, E., Yarkoni, T., Huth, A. G. (2020). EduCortex: browser-based 3D brain visualization of fMRI meta-analysis maps. </w:t>
+        <w:t xml:space="preserve"> Kulkarni, A., Mazor, M., </w:t>
+      </w:r>
+      <w:proofErr w:type="spellStart"/>
+      <w:r>
+        <w:rPr>
+          <w:rFonts w:ascii="Calibri" w:hAnsi="Calibri" w:cs="Calibri"/>
+          <w:color w:val="auto"/>
+          <w:sz w:val="17"/>
+          <w:szCs w:val="17"/>
+        </w:rPr>
+        <w:t>Klapwijk</w:t>
+      </w:r>
+      <w:proofErr w:type="spellEnd"/>
+      <w:r>
+        <w:rPr>
+          <w:rFonts w:ascii="Calibri" w:hAnsi="Calibri" w:cs="Calibri"/>
+          <w:color w:val="auto"/>
+          <w:sz w:val="17"/>
+          <w:szCs w:val="17"/>
+        </w:rPr>
+        <w:t xml:space="preserve">, E., </w:t>
+      </w:r>
+      <w:proofErr w:type="spellStart"/>
+      <w:r>
+        <w:rPr>
+          <w:rFonts w:ascii="Calibri" w:hAnsi="Calibri" w:cs="Calibri"/>
+          <w:color w:val="auto"/>
+          <w:sz w:val="17"/>
+          <w:szCs w:val="17"/>
+        </w:rPr>
+        <w:t>Yarkoni</w:t>
+      </w:r>
+      <w:proofErr w:type="spellEnd"/>
+      <w:r>
+        <w:rPr>
+          <w:rFonts w:ascii="Calibri" w:hAnsi="Calibri" w:cs="Calibri"/>
+          <w:color w:val="auto"/>
+          <w:sz w:val="17"/>
+          <w:szCs w:val="17"/>
+        </w:rPr>
+        <w:t xml:space="preserve">, T., Huth, A. G. (2020). </w:t>
+      </w:r>
+      <w:proofErr w:type="spellStart"/>
+      <w:r>
+        <w:rPr>
+          <w:rFonts w:ascii="Calibri" w:hAnsi="Calibri" w:cs="Calibri"/>
+          <w:color w:val="auto"/>
+          <w:sz w:val="17"/>
+          <w:szCs w:val="17"/>
+        </w:rPr>
+        <w:t>EduCortex</w:t>
+      </w:r>
+      <w:proofErr w:type="spellEnd"/>
+      <w:r>
+        <w:rPr>
+          <w:rFonts w:ascii="Calibri" w:hAnsi="Calibri" w:cs="Calibri"/>
+          <w:color w:val="auto"/>
+          <w:sz w:val="17"/>
+          <w:szCs w:val="17"/>
+        </w:rPr>
+        <w:t xml:space="preserve">: browser-based 3D brain visualization of fMRI meta-analysis maps. </w:t>
       </w:r>
       <w:r>
         <w:rPr>
@@ -6166,7 +7171,31 @@
           <w:sz w:val="17"/>
           <w:szCs w:val="17"/>
         </w:rPr>
-        <w:t>Journal of Open Source Education</w:t>
+        <w:t xml:space="preserve">Journal of </w:t>
+      </w:r>
+      <w:proofErr w:type="gramStart"/>
+      <w:r>
+        <w:rPr>
+          <w:rFonts w:ascii="Calibri" w:hAnsi="Calibri" w:cs="Calibri"/>
+          <w:i/>
+          <w:iCs/>
+          <w:color w:val="auto"/>
+          <w:sz w:val="17"/>
+          <w:szCs w:val="17"/>
+        </w:rPr>
+        <w:t>Open Source</w:t>
+      </w:r>
+      <w:proofErr w:type="gramEnd"/>
+      <w:r>
+        <w:rPr>
+          <w:rFonts w:ascii="Calibri" w:hAnsi="Calibri" w:cs="Calibri"/>
+          <w:i/>
+          <w:iCs/>
+          <w:color w:val="auto"/>
+          <w:sz w:val="17"/>
+          <w:szCs w:val="17"/>
+        </w:rPr>
+        <w:t xml:space="preserve"> Education</w:t>
       </w:r>
       <w:r>
         <w:rPr>
@@ -6177,7 +7206,7 @@
         </w:rPr>
         <w:t xml:space="preserve">, 3(26), 75. </w:t>
       </w:r>
-      <w:hyperlink r:id="rId46" w:history="1">
+      <w:hyperlink r:id="rId45" w:history="1">
         <w:r>
           <w:rPr>
             <w:rStyle w:val="Hyperlink"/>
@@ -6224,7 +7253,47 @@
           <w:sz w:val="17"/>
           <w:szCs w:val="17"/>
         </w:rPr>
-        <w:t xml:space="preserve"> Janakiefski, L., &amp; Maxcey, A. M. (2020). Recognition-induced forgetting of schematically related pictures. </w:t>
+        <w:t xml:space="preserve"> </w:t>
+      </w:r>
+      <w:proofErr w:type="spellStart"/>
+      <w:r>
+        <w:rPr>
+          <w:rFonts w:ascii="Calibri" w:hAnsi="Calibri" w:cs="Calibri"/>
+          <w:color w:val="auto"/>
+          <w:sz w:val="17"/>
+          <w:szCs w:val="17"/>
+        </w:rPr>
+        <w:t>Janakiefski</w:t>
+      </w:r>
+      <w:proofErr w:type="spellEnd"/>
+      <w:r>
+        <w:rPr>
+          <w:rFonts w:ascii="Calibri" w:hAnsi="Calibri" w:cs="Calibri"/>
+          <w:color w:val="auto"/>
+          <w:sz w:val="17"/>
+          <w:szCs w:val="17"/>
+        </w:rPr>
+        <w:t xml:space="preserve">, L., &amp; </w:t>
+      </w:r>
+      <w:proofErr w:type="spellStart"/>
+      <w:r>
+        <w:rPr>
+          <w:rFonts w:ascii="Calibri" w:hAnsi="Calibri" w:cs="Calibri"/>
+          <w:color w:val="auto"/>
+          <w:sz w:val="17"/>
+          <w:szCs w:val="17"/>
+        </w:rPr>
+        <w:t>Maxcey</w:t>
+      </w:r>
+      <w:proofErr w:type="spellEnd"/>
+      <w:r>
+        <w:rPr>
+          <w:rFonts w:ascii="Calibri" w:hAnsi="Calibri" w:cs="Calibri"/>
+          <w:color w:val="auto"/>
+          <w:sz w:val="17"/>
+          <w:szCs w:val="17"/>
+        </w:rPr>
+        <w:t xml:space="preserve">, A. M. (2020). Recognition-induced forgetting of schematically related pictures. </w:t>
       </w:r>
       <w:r>
         <w:rPr>
@@ -6246,7 +7315,7 @@
         </w:rPr>
         <w:t xml:space="preserve">, 27, 357–365. </w:t>
       </w:r>
-      <w:hyperlink r:id="rId47" w:history="1">
+      <w:hyperlink r:id="rId46" w:history="1">
         <w:r>
           <w:rPr>
             <w:rStyle w:val="Hyperlink"/>
@@ -6290,8 +7359,27 @@
           <w:sz w:val="17"/>
           <w:szCs w:val="17"/>
         </w:rPr>
-        <w:t xml:space="preserve">, Collegio, A., &amp; Shomstein, S. (2019). Object-based attention is resilient to low-level (boundary) or high-level (semantic) disturbances, but not both. </w:t>
-      </w:r>
+        <w:t xml:space="preserve">, Collegio, A., &amp; </w:t>
+      </w:r>
+      <w:proofErr w:type="spellStart"/>
+      <w:r>
+        <w:rPr>
+          <w:rFonts w:ascii="Calibri" w:hAnsi="Calibri" w:cs="Calibri"/>
+          <w:sz w:val="17"/>
+          <w:szCs w:val="17"/>
+        </w:rPr>
+        <w:t>Shomstein</w:t>
+      </w:r>
+      <w:proofErr w:type="spellEnd"/>
+      <w:r>
+        <w:rPr>
+          <w:rFonts w:ascii="Calibri" w:hAnsi="Calibri" w:cs="Calibri"/>
+          <w:sz w:val="17"/>
+          <w:szCs w:val="17"/>
+        </w:rPr>
+        <w:t xml:space="preserve">, S. (2019). Object-based attention is resilient to low-level (boundary) or high-level (semantic) disturbances, but not both. </w:t>
+      </w:r>
+      <w:proofErr w:type="spellStart"/>
       <w:r>
         <w:rPr>
           <w:rFonts w:ascii="Calibri" w:hAnsi="Calibri" w:cs="Calibri"/>
@@ -6300,7 +7388,18 @@
           <w:sz w:val="17"/>
           <w:szCs w:val="17"/>
         </w:rPr>
-        <w:t>PsyArXiv.</w:t>
+        <w:t>PsyArXiv</w:t>
+      </w:r>
+      <w:proofErr w:type="spellEnd"/>
+      <w:r>
+        <w:rPr>
+          <w:rFonts w:ascii="Calibri" w:hAnsi="Calibri" w:cs="Calibri"/>
+          <w:i/>
+          <w:iCs/>
+          <w:sz w:val="17"/>
+          <w:szCs w:val="17"/>
+        </w:rPr>
+        <w:t>.</w:t>
       </w:r>
       <w:r>
         <w:rPr>
@@ -6310,7 +7409,7 @@
         </w:rPr>
         <w:t xml:space="preserve"> </w:t>
       </w:r>
-      <w:hyperlink r:id="rId48" w:history="1">
+      <w:hyperlink r:id="rId47" w:history="1">
         <w:r>
           <w:rPr>
             <w:rStyle w:val="Hyperlink"/>
@@ -6319,8 +7418,20 @@
             <w:szCs w:val="17"/>
             <w:u w:val="single"/>
           </w:rPr>
-          <w:t>doi.org/10.31234/osf.io/yxqju</w:t>
+          <w:t>doi.org/10.31234/osf.io/</w:t>
         </w:r>
+        <w:proofErr w:type="spellStart"/>
+        <w:r>
+          <w:rPr>
+            <w:rStyle w:val="Hyperlink"/>
+            <w:rFonts w:ascii="Calibri" w:hAnsi="Calibri" w:cs="Calibri"/>
+            <w:sz w:val="17"/>
+            <w:szCs w:val="17"/>
+            <w:u w:val="single"/>
+          </w:rPr>
+          <w:t>yxqju</w:t>
+        </w:r>
+        <w:proofErr w:type="spellEnd"/>
       </w:hyperlink>
     </w:p>
     <w:p>
@@ -6365,7 +7476,27 @@
           <w:sz w:val="17"/>
           <w:szCs w:val="17"/>
         </w:rPr>
-        <w:t xml:space="preserve"> &amp; Shomstein, S. (2019). Attention scales according to inferred real-world object size. </w:t>
+        <w:t xml:space="preserve"> &amp; </w:t>
+      </w:r>
+      <w:proofErr w:type="spellStart"/>
+      <w:r>
+        <w:rPr>
+          <w:rFonts w:ascii="Calibri" w:hAnsi="Calibri" w:cs="Calibri"/>
+          <w:color w:val="auto"/>
+          <w:sz w:val="17"/>
+          <w:szCs w:val="17"/>
+        </w:rPr>
+        <w:t>Shomstein</w:t>
+      </w:r>
+      <w:proofErr w:type="spellEnd"/>
+      <w:r>
+        <w:rPr>
+          <w:rFonts w:ascii="Calibri" w:hAnsi="Calibri" w:cs="Calibri"/>
+          <w:color w:val="auto"/>
+          <w:sz w:val="17"/>
+          <w:szCs w:val="17"/>
+        </w:rPr>
+        <w:t xml:space="preserve">, S. (2019). Attention scales according to inferred real-world object size. </w:t>
       </w:r>
       <w:r>
         <w:rPr>
@@ -6387,7 +7518,7 @@
         </w:rPr>
         <w:t xml:space="preserve">, 3(1), 40-47. </w:t>
       </w:r>
-      <w:hyperlink r:id="rId49" w:history="1">
+      <w:hyperlink r:id="rId48" w:history="1">
         <w:r>
           <w:rPr>
             <w:rStyle w:val="Hyperlink"/>
@@ -6516,7 +7647,43 @@
           <w:sz w:val="17"/>
           <w:szCs w:val="17"/>
         </w:rPr>
-        <w:t>Tripathy, M., Torrico, C., Kneeland, R., Chen, T., Narang, A., Santhirasegaran, C., Xu, J., Naselaris, T., Norman, K. A., &amp; Abraham, T. M. (</w:t>
+        <w:t xml:space="preserve">Tripathy, M., Torrico, C., Kneeland, R., Chen, T., Narang, A., </w:t>
+      </w:r>
+      <w:proofErr w:type="spellStart"/>
+      <w:r>
+        <w:rPr>
+          <w:rFonts w:ascii="Calibri" w:hAnsi="Calibri" w:cs="Calibri"/>
+          <w:sz w:val="17"/>
+          <w:szCs w:val="17"/>
+        </w:rPr>
+        <w:t>Santhirasegaran</w:t>
+      </w:r>
+      <w:proofErr w:type="spellEnd"/>
+      <w:r>
+        <w:rPr>
+          <w:rFonts w:ascii="Calibri" w:hAnsi="Calibri" w:cs="Calibri"/>
+          <w:sz w:val="17"/>
+          <w:szCs w:val="17"/>
+        </w:rPr>
+        <w:t xml:space="preserve">, C., Xu, J., </w:t>
+      </w:r>
+      <w:proofErr w:type="spellStart"/>
+      <w:r>
+        <w:rPr>
+          <w:rFonts w:ascii="Calibri" w:hAnsi="Calibri" w:cs="Calibri"/>
+          <w:sz w:val="17"/>
+          <w:szCs w:val="17"/>
+        </w:rPr>
+        <w:t>Naselaris</w:t>
+      </w:r>
+      <w:proofErr w:type="spellEnd"/>
+      <w:r>
+        <w:rPr>
+          <w:rFonts w:ascii="Calibri" w:hAnsi="Calibri" w:cs="Calibri"/>
+          <w:sz w:val="17"/>
+          <w:szCs w:val="17"/>
+        </w:rPr>
+        <w:t>, T., Norman, K. A., &amp; Abraham, T. M. (</w:t>
       </w:r>
       <w:r>
         <w:rPr>
@@ -6608,7 +7775,43 @@
           <w:sz w:val="17"/>
           <w:szCs w:val="17"/>
         </w:rPr>
-        <w:t>Tripathy, M., Torrico, C., Kneeland, R., Chen, T., Narang, A., Santhirasegaran, C., Xu, J., Naselaris, T., Norman, K. A., &amp; Abraham, T. M. (</w:t>
+        <w:t xml:space="preserve">Tripathy, M., Torrico, C., Kneeland, R., Chen, T., Narang, A., </w:t>
+      </w:r>
+      <w:proofErr w:type="spellStart"/>
+      <w:r>
+        <w:rPr>
+          <w:rFonts w:ascii="Calibri" w:hAnsi="Calibri" w:cs="Calibri"/>
+          <w:sz w:val="17"/>
+          <w:szCs w:val="17"/>
+        </w:rPr>
+        <w:t>Santhirasegaran</w:t>
+      </w:r>
+      <w:proofErr w:type="spellEnd"/>
+      <w:r>
+        <w:rPr>
+          <w:rFonts w:ascii="Calibri" w:hAnsi="Calibri" w:cs="Calibri"/>
+          <w:sz w:val="17"/>
+          <w:szCs w:val="17"/>
+        </w:rPr>
+        <w:t xml:space="preserve">, C., Xu, J., </w:t>
+      </w:r>
+      <w:proofErr w:type="spellStart"/>
+      <w:r>
+        <w:rPr>
+          <w:rFonts w:ascii="Calibri" w:hAnsi="Calibri" w:cs="Calibri"/>
+          <w:sz w:val="17"/>
+          <w:szCs w:val="17"/>
+        </w:rPr>
+        <w:t>Naselaris</w:t>
+      </w:r>
+      <w:proofErr w:type="spellEnd"/>
+      <w:r>
+        <w:rPr>
+          <w:rFonts w:ascii="Calibri" w:hAnsi="Calibri" w:cs="Calibri"/>
+          <w:sz w:val="17"/>
+          <w:szCs w:val="17"/>
+        </w:rPr>
+        <w:t>, T., Norman, K. A., &amp; Abraham, T. M. (</w:t>
       </w:r>
       <w:r>
         <w:rPr>
@@ -6717,8 +7920,63 @@
           <w:sz w:val="17"/>
           <w:szCs w:val="17"/>
         </w:rPr>
-        <w:t xml:space="preserve"> Banerjee, A., Goode, J., Shabalin, S., Nguyen, A., Cohen, E., Dempster, A. J., Verlinde, N., Yundler, E., Weisberg, D., Norman, K. A., &amp; Abraham, T. M. (2023). Reconstructing the Mind's Eye: fMRI-to-Image with Contrastive Learning and Diffusion Priors. </w:t>
-      </w:r>
+        <w:t xml:space="preserve"> Banerjee, A., Goode, J., </w:t>
+      </w:r>
+      <w:proofErr w:type="spellStart"/>
+      <w:r>
+        <w:rPr>
+          <w:rFonts w:ascii="Calibri" w:hAnsi="Calibri" w:cs="Calibri"/>
+          <w:sz w:val="17"/>
+          <w:szCs w:val="17"/>
+        </w:rPr>
+        <w:t>Shabalin</w:t>
+      </w:r>
+      <w:proofErr w:type="spellEnd"/>
+      <w:r>
+        <w:rPr>
+          <w:rFonts w:ascii="Calibri" w:hAnsi="Calibri" w:cs="Calibri"/>
+          <w:sz w:val="17"/>
+          <w:szCs w:val="17"/>
+        </w:rPr>
+        <w:t xml:space="preserve">, S., Nguyen, A., Cohen, E., Dempster, A. J., </w:t>
+      </w:r>
+      <w:proofErr w:type="spellStart"/>
+      <w:r>
+        <w:rPr>
+          <w:rFonts w:ascii="Calibri" w:hAnsi="Calibri" w:cs="Calibri"/>
+          <w:sz w:val="17"/>
+          <w:szCs w:val="17"/>
+        </w:rPr>
+        <w:t>Verlinde</w:t>
+      </w:r>
+      <w:proofErr w:type="spellEnd"/>
+      <w:r>
+        <w:rPr>
+          <w:rFonts w:ascii="Calibri" w:hAnsi="Calibri" w:cs="Calibri"/>
+          <w:sz w:val="17"/>
+          <w:szCs w:val="17"/>
+        </w:rPr>
+        <w:t xml:space="preserve">, N., </w:t>
+      </w:r>
+      <w:proofErr w:type="spellStart"/>
+      <w:r>
+        <w:rPr>
+          <w:rFonts w:ascii="Calibri" w:hAnsi="Calibri" w:cs="Calibri"/>
+          <w:sz w:val="17"/>
+          <w:szCs w:val="17"/>
+        </w:rPr>
+        <w:t>Yundler</w:t>
+      </w:r>
+      <w:proofErr w:type="spellEnd"/>
+      <w:r>
+        <w:rPr>
+          <w:rFonts w:ascii="Calibri" w:hAnsi="Calibri" w:cs="Calibri"/>
+          <w:sz w:val="17"/>
+          <w:szCs w:val="17"/>
+        </w:rPr>
+        <w:t xml:space="preserve">, E., Weisberg, D., Norman, K. A., &amp; Abraham, T. M. (2023). Reconstructing the Mind's Eye: fMRI-to-Image with Contrastive Learning and Diffusion Priors. </w:t>
+      </w:r>
+      <w:proofErr w:type="spellStart"/>
       <w:r>
         <w:rPr>
           <w:rFonts w:ascii="Calibri" w:hAnsi="Calibri" w:cs="Calibri"/>
@@ -6729,6 +7987,7 @@
         </w:rPr>
         <w:t>NeurIPS</w:t>
       </w:r>
+      <w:proofErr w:type="spellEnd"/>
       <w:r>
         <w:rPr>
           <w:rFonts w:ascii="Calibri" w:hAnsi="Calibri" w:cs="Calibri"/>
@@ -6803,7 +8062,25 @@
           <w:sz w:val="17"/>
           <w:szCs w:val="17"/>
         </w:rPr>
-        <w:t>Wallace, G., Polcyn, S., Brooks, P. P., Mennen, A., Zhao, K., Michelmann, S., Li, K., Turk-Browne, N. B., Cohen, J. D., Norman, K. A. (202</w:t>
+        <w:t xml:space="preserve">Wallace, G., Polcyn, S., Brooks, P. P., Mennen, A., Zhao, K., </w:t>
+      </w:r>
+      <w:proofErr w:type="spellStart"/>
+      <w:r>
+        <w:rPr>
+          <w:rFonts w:ascii="Calibri" w:hAnsi="Calibri" w:cs="Calibri"/>
+          <w:sz w:val="17"/>
+          <w:szCs w:val="17"/>
+        </w:rPr>
+        <w:t>Michelmann</w:t>
+      </w:r>
+      <w:proofErr w:type="spellEnd"/>
+      <w:r>
+        <w:rPr>
+          <w:rFonts w:ascii="Calibri" w:hAnsi="Calibri" w:cs="Calibri"/>
+          <w:sz w:val="17"/>
+          <w:szCs w:val="17"/>
+        </w:rPr>
+        <w:t>, S., Li, K., Turk-Browne, N. B., Cohen, J. D., Norman, K. A. (202</w:t>
       </w:r>
       <w:r>
         <w:rPr>
@@ -6945,7 +8222,25 @@
           <w:sz w:val="17"/>
           <w:szCs w:val="17"/>
         </w:rPr>
-        <w:t xml:space="preserve">, K. A.. </w:t>
+        <w:t xml:space="preserve">, K. </w:t>
+      </w:r>
+      <w:proofErr w:type="gramStart"/>
+      <w:r>
+        <w:rPr>
+          <w:rFonts w:ascii="Calibri" w:hAnsi="Calibri" w:cs="Calibri"/>
+          <w:sz w:val="17"/>
+          <w:szCs w:val="17"/>
+        </w:rPr>
+        <w:t>A..</w:t>
+      </w:r>
+      <w:proofErr w:type="gramEnd"/>
+      <w:r>
+        <w:rPr>
+          <w:rFonts w:ascii="Calibri" w:hAnsi="Calibri" w:cs="Calibri"/>
+          <w:sz w:val="17"/>
+          <w:szCs w:val="17"/>
+        </w:rPr>
+        <w:t xml:space="preserve"> </w:t>
       </w:r>
       <w:r>
         <w:rPr>
@@ -7031,7 +8326,25 @@
           <w:sz w:val="17"/>
           <w:szCs w:val="17"/>
         </w:rPr>
-        <w:t xml:space="preserve">Polcyn, S., Brooks, P. P., Mennen, A., Zhao, K., Michelmann, S., Li, K., Turk-Browne, N. B., Cohen, J. D., Norman, K. A. (2022). </w:t>
+        <w:t xml:space="preserve">Polcyn, S., Brooks, P. P., Mennen, A., Zhao, K., </w:t>
+      </w:r>
+      <w:proofErr w:type="spellStart"/>
+      <w:r>
+        <w:rPr>
+          <w:rFonts w:ascii="Calibri" w:hAnsi="Calibri" w:cs="Calibri"/>
+          <w:sz w:val="17"/>
+          <w:szCs w:val="17"/>
+        </w:rPr>
+        <w:t>Michelmann</w:t>
+      </w:r>
+      <w:proofErr w:type="spellEnd"/>
+      <w:r>
+        <w:rPr>
+          <w:rFonts w:ascii="Calibri" w:hAnsi="Calibri" w:cs="Calibri"/>
+          <w:sz w:val="17"/>
+          <w:szCs w:val="17"/>
+        </w:rPr>
+        <w:t xml:space="preserve">, S., Li, K., Turk-Browne, N. B., Cohen, J. D., Norman, K. A. (2022). </w:t>
       </w:r>
       <w:r>
         <w:rPr>
@@ -7515,7 +8828,61 @@
           <w:sz w:val="17"/>
           <w:szCs w:val="17"/>
         </w:rPr>
-        <w:t xml:space="preserve"> Kulkarni, A., Mazor, M., Klapwijk, E., Yarkoni, T., Huth, A. G. (2019, December). EduCortex: browser-based 3D brain visualization of fMRI meta-analysis maps. </w:t>
+        <w:t xml:space="preserve"> Kulkarni, A., Mazor, M., </w:t>
+      </w:r>
+      <w:proofErr w:type="spellStart"/>
+      <w:r>
+        <w:rPr>
+          <w:rFonts w:ascii="Calibri" w:hAnsi="Calibri" w:cs="Calibri"/>
+          <w:sz w:val="17"/>
+          <w:szCs w:val="17"/>
+        </w:rPr>
+        <w:t>Klapwijk</w:t>
+      </w:r>
+      <w:proofErr w:type="spellEnd"/>
+      <w:r>
+        <w:rPr>
+          <w:rFonts w:ascii="Calibri" w:hAnsi="Calibri" w:cs="Calibri"/>
+          <w:sz w:val="17"/>
+          <w:szCs w:val="17"/>
+        </w:rPr>
+        <w:t xml:space="preserve">, E., </w:t>
+      </w:r>
+      <w:proofErr w:type="spellStart"/>
+      <w:r>
+        <w:rPr>
+          <w:rFonts w:ascii="Calibri" w:hAnsi="Calibri" w:cs="Calibri"/>
+          <w:sz w:val="17"/>
+          <w:szCs w:val="17"/>
+        </w:rPr>
+        <w:t>Yarkoni</w:t>
+      </w:r>
+      <w:proofErr w:type="spellEnd"/>
+      <w:r>
+        <w:rPr>
+          <w:rFonts w:ascii="Calibri" w:hAnsi="Calibri" w:cs="Calibri"/>
+          <w:sz w:val="17"/>
+          <w:szCs w:val="17"/>
+        </w:rPr>
+        <w:t xml:space="preserve">, T., Huth, A. G. (2019, December). </w:t>
+      </w:r>
+      <w:proofErr w:type="spellStart"/>
+      <w:r>
+        <w:rPr>
+          <w:rFonts w:ascii="Calibri" w:hAnsi="Calibri" w:cs="Calibri"/>
+          <w:sz w:val="17"/>
+          <w:szCs w:val="17"/>
+        </w:rPr>
+        <w:t>EduCortex</w:t>
+      </w:r>
+      <w:proofErr w:type="spellEnd"/>
+      <w:r>
+        <w:rPr>
+          <w:rFonts w:ascii="Calibri" w:hAnsi="Calibri" w:cs="Calibri"/>
+          <w:sz w:val="17"/>
+          <w:szCs w:val="17"/>
+        </w:rPr>
+        <w:t xml:space="preserve">: browser-based 3D brain visualization of fMRI meta-analysis maps. </w:t>
       </w:r>
       <w:r>
         <w:rPr>
@@ -7635,7 +9002,43 @@
           <w:sz w:val="17"/>
           <w:szCs w:val="17"/>
         </w:rPr>
-        <w:t xml:space="preserve"> Janakiefski, L., &amp; Maxcey, A. M. (2019, November). Recognition-Induced Forgetting Does Not Operate Over Superordinate Categories. </w:t>
+        <w:t xml:space="preserve"> </w:t>
+      </w:r>
+      <w:proofErr w:type="spellStart"/>
+      <w:r>
+        <w:rPr>
+          <w:rFonts w:ascii="Calibri" w:hAnsi="Calibri" w:cs="Calibri"/>
+          <w:sz w:val="17"/>
+          <w:szCs w:val="17"/>
+        </w:rPr>
+        <w:t>Janakiefski</w:t>
+      </w:r>
+      <w:proofErr w:type="spellEnd"/>
+      <w:r>
+        <w:rPr>
+          <w:rFonts w:ascii="Calibri" w:hAnsi="Calibri" w:cs="Calibri"/>
+          <w:sz w:val="17"/>
+          <w:szCs w:val="17"/>
+        </w:rPr>
+        <w:t xml:space="preserve">, L., &amp; </w:t>
+      </w:r>
+      <w:proofErr w:type="spellStart"/>
+      <w:r>
+        <w:rPr>
+          <w:rFonts w:ascii="Calibri" w:hAnsi="Calibri" w:cs="Calibri"/>
+          <w:sz w:val="17"/>
+          <w:szCs w:val="17"/>
+        </w:rPr>
+        <w:t>Maxcey</w:t>
+      </w:r>
+      <w:proofErr w:type="spellEnd"/>
+      <w:r>
+        <w:rPr>
+          <w:rFonts w:ascii="Calibri" w:hAnsi="Calibri" w:cs="Calibri"/>
+          <w:sz w:val="17"/>
+          <w:szCs w:val="17"/>
+        </w:rPr>
+        <w:t xml:space="preserve">, A. M. (2019, November). Recognition-Induced Forgetting Does Not Operate Over Superordinate Categories. </w:t>
       </w:r>
       <w:bookmarkStart w:id="2" w:name="OLE_LINK19"/>
       <w:bookmarkStart w:id="3" w:name="OLE_LINK20"/>
@@ -7911,6 +9314,7 @@
           <w:szCs w:val="17"/>
         </w:rPr>
       </w:pPr>
+      <w:proofErr w:type="spellStart"/>
       <w:r>
         <w:rPr>
           <w:rFonts w:ascii="Calibri" w:hAnsi="Calibri" w:cs="Calibri"/>
@@ -7918,7 +9322,37 @@
           <w:sz w:val="17"/>
           <w:szCs w:val="17"/>
         </w:rPr>
-        <w:t xml:space="preserve">Janakiefski, L., Smerdell, M., </w:t>
+        <w:t>Janakiefski</w:t>
+      </w:r>
+      <w:proofErr w:type="spellEnd"/>
+      <w:r>
+        <w:rPr>
+          <w:rFonts w:ascii="Calibri" w:hAnsi="Calibri" w:cs="Calibri"/>
+          <w:bCs/>
+          <w:sz w:val="17"/>
+          <w:szCs w:val="17"/>
+        </w:rPr>
+        <w:t xml:space="preserve">, L., </w:t>
+      </w:r>
+      <w:proofErr w:type="spellStart"/>
+      <w:r>
+        <w:rPr>
+          <w:rFonts w:ascii="Calibri" w:hAnsi="Calibri" w:cs="Calibri"/>
+          <w:bCs/>
+          <w:sz w:val="17"/>
+          <w:szCs w:val="17"/>
+        </w:rPr>
+        <w:t>Smerdell</w:t>
+      </w:r>
+      <w:proofErr w:type="spellEnd"/>
+      <w:r>
+        <w:rPr>
+          <w:rFonts w:ascii="Calibri" w:hAnsi="Calibri" w:cs="Calibri"/>
+          <w:bCs/>
+          <w:sz w:val="17"/>
+          <w:szCs w:val="17"/>
+        </w:rPr>
+        <w:t xml:space="preserve">, M., </w:t>
       </w:r>
       <w:r>
         <w:rPr>
@@ -7937,8 +9371,49 @@
           <w:sz w:val="17"/>
           <w:szCs w:val="17"/>
         </w:rPr>
-        <w:t xml:space="preserve">, Maxcey, A. (2019, March). Does recognition-induced forgetting operate over temporally-grouped objects? </w:t>
-      </w:r>
+        <w:t xml:space="preserve">, </w:t>
+      </w:r>
+      <w:proofErr w:type="spellStart"/>
+      <w:r>
+        <w:rPr>
+          <w:rFonts w:ascii="Calibri" w:hAnsi="Calibri" w:cs="Calibri"/>
+          <w:bCs/>
+          <w:sz w:val="17"/>
+          <w:szCs w:val="17"/>
+        </w:rPr>
+        <w:t>Maxcey</w:t>
+      </w:r>
+      <w:proofErr w:type="spellEnd"/>
+      <w:r>
+        <w:rPr>
+          <w:rFonts w:ascii="Calibri" w:hAnsi="Calibri" w:cs="Calibri"/>
+          <w:bCs/>
+          <w:sz w:val="17"/>
+          <w:szCs w:val="17"/>
+        </w:rPr>
+        <w:t xml:space="preserve">, A. (2019, March). Does recognition-induced forgetting operate over </w:t>
+      </w:r>
+      <w:proofErr w:type="gramStart"/>
+      <w:r>
+        <w:rPr>
+          <w:rFonts w:ascii="Calibri" w:hAnsi="Calibri" w:cs="Calibri"/>
+          <w:bCs/>
+          <w:sz w:val="17"/>
+          <w:szCs w:val="17"/>
+        </w:rPr>
+        <w:t>temporally-grouped</w:t>
+      </w:r>
+      <w:proofErr w:type="gramEnd"/>
+      <w:r>
+        <w:rPr>
+          <w:rFonts w:ascii="Calibri" w:hAnsi="Calibri" w:cs="Calibri"/>
+          <w:bCs/>
+          <w:sz w:val="17"/>
+          <w:szCs w:val="17"/>
+        </w:rPr>
+        <w:t xml:space="preserve"> objects? </w:t>
+      </w:r>
+      <w:proofErr w:type="spellStart"/>
       <w:r>
         <w:rPr>
           <w:rFonts w:ascii="Calibri" w:hAnsi="Calibri" w:cs="Calibri"/>
@@ -7950,6 +9425,7 @@
         </w:rPr>
         <w:t>CogFest</w:t>
       </w:r>
+      <w:proofErr w:type="spellEnd"/>
       <w:r>
         <w:rPr>
           <w:rFonts w:ascii="Calibri" w:hAnsi="Calibri" w:cs="Calibri"/>
@@ -8168,13 +9644,23 @@
         </w:rPr>
         <w:t xml:space="preserve">Scotti, P. S., </w:t>
       </w:r>
-      <w:r>
-        <w:rPr>
-          <w:rFonts w:ascii="Calibri" w:hAnsi="Calibri" w:cs="Calibri"/>
-          <w:sz w:val="17"/>
-          <w:szCs w:val="17"/>
-        </w:rPr>
-        <w:t xml:space="preserve">Shomstein, S. (2018, May). The flux capacitor account: A new theoretical account of multiple target visual search errors. </w:t>
+      <w:proofErr w:type="spellStart"/>
+      <w:r>
+        <w:rPr>
+          <w:rFonts w:ascii="Calibri" w:hAnsi="Calibri" w:cs="Calibri"/>
+          <w:sz w:val="17"/>
+          <w:szCs w:val="17"/>
+        </w:rPr>
+        <w:t>Shomstein</w:t>
+      </w:r>
+      <w:proofErr w:type="spellEnd"/>
+      <w:r>
+        <w:rPr>
+          <w:rFonts w:ascii="Calibri" w:hAnsi="Calibri" w:cs="Calibri"/>
+          <w:sz w:val="17"/>
+          <w:szCs w:val="17"/>
+        </w:rPr>
+        <w:t xml:space="preserve">, S. (2018, May). The flux capacitor account: A new theoretical account of multiple target visual search errors. </w:t>
       </w:r>
       <w:r>
         <w:rPr>
@@ -8244,7 +9730,25 @@
           <w:sz w:val="17"/>
           <w:szCs w:val="17"/>
         </w:rPr>
-        <w:t xml:space="preserve"> Shomstein, S. (2017, November). Real-world object size affects attentional allocation. </w:t>
+        <w:t xml:space="preserve"> </w:t>
+      </w:r>
+      <w:proofErr w:type="spellStart"/>
+      <w:r>
+        <w:rPr>
+          <w:rFonts w:ascii="Calibri" w:hAnsi="Calibri" w:cs="Calibri"/>
+          <w:sz w:val="17"/>
+          <w:szCs w:val="17"/>
+        </w:rPr>
+        <w:t>Shomstein</w:t>
+      </w:r>
+      <w:proofErr w:type="spellEnd"/>
+      <w:r>
+        <w:rPr>
+          <w:rFonts w:ascii="Calibri" w:hAnsi="Calibri" w:cs="Calibri"/>
+          <w:sz w:val="17"/>
+          <w:szCs w:val="17"/>
+        </w:rPr>
+        <w:t xml:space="preserve">, S. (2017, November). Real-world object size affects attentional allocation. </w:t>
       </w:r>
       <w:r>
         <w:rPr>
@@ -8295,7 +9799,25 @@
           <w:sz w:val="17"/>
           <w:szCs w:val="17"/>
         </w:rPr>
-        <w:t xml:space="preserve"> Collegio, A., &amp; Shomstein, S. (2017, November). Task-irrelevant object category guides attentional allocation. </w:t>
+        <w:t xml:space="preserve"> Collegio, A., &amp; </w:t>
+      </w:r>
+      <w:proofErr w:type="spellStart"/>
+      <w:r>
+        <w:rPr>
+          <w:rFonts w:ascii="Calibri" w:hAnsi="Calibri" w:cs="Calibri"/>
+          <w:sz w:val="17"/>
+          <w:szCs w:val="17"/>
+        </w:rPr>
+        <w:t>Shomstein</w:t>
+      </w:r>
+      <w:proofErr w:type="spellEnd"/>
+      <w:r>
+        <w:rPr>
+          <w:rFonts w:ascii="Calibri" w:hAnsi="Calibri" w:cs="Calibri"/>
+          <w:sz w:val="17"/>
+          <w:szCs w:val="17"/>
+        </w:rPr>
+        <w:t xml:space="preserve">, S. (2017, November). Task-irrelevant object category guides attentional allocation. </w:t>
       </w:r>
       <w:r>
         <w:rPr>
@@ -8346,7 +9868,43 @@
           <w:sz w:val="17"/>
           <w:szCs w:val="17"/>
         </w:rPr>
-        <w:t xml:space="preserve"> Adamo, S., Mitroff, S., Shomstein, S. (2017, May). Repetition priming preferentially benefits infrequent targets. </w:t>
+        <w:t xml:space="preserve"> Adamo, S., </w:t>
+      </w:r>
+      <w:proofErr w:type="spellStart"/>
+      <w:r>
+        <w:rPr>
+          <w:rFonts w:ascii="Calibri" w:hAnsi="Calibri" w:cs="Calibri"/>
+          <w:sz w:val="17"/>
+          <w:szCs w:val="17"/>
+        </w:rPr>
+        <w:t>Mitroff</w:t>
+      </w:r>
+      <w:proofErr w:type="spellEnd"/>
+      <w:r>
+        <w:rPr>
+          <w:rFonts w:ascii="Calibri" w:hAnsi="Calibri" w:cs="Calibri"/>
+          <w:sz w:val="17"/>
+          <w:szCs w:val="17"/>
+        </w:rPr>
+        <w:t xml:space="preserve">, S., </w:t>
+      </w:r>
+      <w:proofErr w:type="spellStart"/>
+      <w:r>
+        <w:rPr>
+          <w:rFonts w:ascii="Calibri" w:hAnsi="Calibri" w:cs="Calibri"/>
+          <w:sz w:val="17"/>
+          <w:szCs w:val="17"/>
+        </w:rPr>
+        <w:t>Shomstein</w:t>
+      </w:r>
+      <w:proofErr w:type="spellEnd"/>
+      <w:r>
+        <w:rPr>
+          <w:rFonts w:ascii="Calibri" w:hAnsi="Calibri" w:cs="Calibri"/>
+          <w:sz w:val="17"/>
+          <w:szCs w:val="17"/>
+        </w:rPr>
+        <w:t xml:space="preserve">, S. (2017, May). Repetition priming preferentially benefits infrequent targets. </w:t>
       </w:r>
       <w:r>
         <w:rPr>
@@ -8405,7 +9963,25 @@
           <w:sz w:val="17"/>
           <w:szCs w:val="17"/>
         </w:rPr>
-        <w:t xml:space="preserve"> Shomstein, S. (2017, May). Does orientation matter? Same or differently oriented targets in a multiple target search. </w:t>
+        <w:t xml:space="preserve"> </w:t>
+      </w:r>
+      <w:proofErr w:type="spellStart"/>
+      <w:r>
+        <w:rPr>
+          <w:rFonts w:ascii="Calibri" w:hAnsi="Calibri" w:cs="Calibri"/>
+          <w:sz w:val="17"/>
+          <w:szCs w:val="17"/>
+        </w:rPr>
+        <w:t>Shomstein</w:t>
+      </w:r>
+      <w:proofErr w:type="spellEnd"/>
+      <w:r>
+        <w:rPr>
+          <w:rFonts w:ascii="Calibri" w:hAnsi="Calibri" w:cs="Calibri"/>
+          <w:sz w:val="17"/>
+          <w:szCs w:val="17"/>
+        </w:rPr>
+        <w:t xml:space="preserve">, S. (2017, May). Does orientation matter? Same or differently oriented targets in a multiple target search. </w:t>
       </w:r>
       <w:r>
         <w:rPr>
@@ -8464,7 +10040,25 @@
           <w:sz w:val="17"/>
           <w:szCs w:val="17"/>
         </w:rPr>
-        <w:t xml:space="preserve"> Shomstein, S. (2017, May). Real-world object size affects attentional allocation. </w:t>
+        <w:t xml:space="preserve"> </w:t>
+      </w:r>
+      <w:proofErr w:type="spellStart"/>
+      <w:r>
+        <w:rPr>
+          <w:rFonts w:ascii="Calibri" w:hAnsi="Calibri" w:cs="Calibri"/>
+          <w:sz w:val="17"/>
+          <w:szCs w:val="17"/>
+        </w:rPr>
+        <w:t>Shomstein</w:t>
+      </w:r>
+      <w:proofErr w:type="spellEnd"/>
+      <w:r>
+        <w:rPr>
+          <w:rFonts w:ascii="Calibri" w:hAnsi="Calibri" w:cs="Calibri"/>
+          <w:sz w:val="17"/>
+          <w:szCs w:val="17"/>
+        </w:rPr>
+        <w:t xml:space="preserve">, S. (2017, May). Real-world object size affects attentional allocation. </w:t>
       </w:r>
       <w:r>
         <w:rPr>
@@ -8515,7 +10109,43 @@
           <w:sz w:val="17"/>
           <w:szCs w:val="17"/>
         </w:rPr>
-        <w:t xml:space="preserve"> Adamo, S., Mitroff, S., Shomstein, S. (2017, April). Repetition priming preferentially benefits infrequent targets. </w:t>
+        <w:t xml:space="preserve"> Adamo, S., </w:t>
+      </w:r>
+      <w:proofErr w:type="spellStart"/>
+      <w:r>
+        <w:rPr>
+          <w:rFonts w:ascii="Calibri" w:hAnsi="Calibri" w:cs="Calibri"/>
+          <w:sz w:val="17"/>
+          <w:szCs w:val="17"/>
+        </w:rPr>
+        <w:t>Mitroff</w:t>
+      </w:r>
+      <w:proofErr w:type="spellEnd"/>
+      <w:r>
+        <w:rPr>
+          <w:rFonts w:ascii="Calibri" w:hAnsi="Calibri" w:cs="Calibri"/>
+          <w:sz w:val="17"/>
+          <w:szCs w:val="17"/>
+        </w:rPr>
+        <w:t xml:space="preserve">, S., </w:t>
+      </w:r>
+      <w:proofErr w:type="spellStart"/>
+      <w:r>
+        <w:rPr>
+          <w:rFonts w:ascii="Calibri" w:hAnsi="Calibri" w:cs="Calibri"/>
+          <w:sz w:val="17"/>
+          <w:szCs w:val="17"/>
+        </w:rPr>
+        <w:t>Shomstein</w:t>
+      </w:r>
+      <w:proofErr w:type="spellEnd"/>
+      <w:r>
+        <w:rPr>
+          <w:rFonts w:ascii="Calibri" w:hAnsi="Calibri" w:cs="Calibri"/>
+          <w:sz w:val="17"/>
+          <w:szCs w:val="17"/>
+        </w:rPr>
+        <w:t xml:space="preserve">, S. (2017, April). Repetition priming preferentially benefits infrequent targets. </w:t>
       </w:r>
       <w:r>
         <w:rPr>
@@ -8602,7 +10232,25 @@
           <w:sz w:val="17"/>
           <w:szCs w:val="17"/>
         </w:rPr>
-        <w:t xml:space="preserve"> Malcolm, G.L., Peterson, M., &amp; Shomstein, S. (2016, November). Reality vs. Simplicity: The effects of real-world objects on attentional selection. </w:t>
+        <w:t xml:space="preserve"> Malcolm, G.L., Peterson, M., &amp; </w:t>
+      </w:r>
+      <w:proofErr w:type="spellStart"/>
+      <w:r>
+        <w:rPr>
+          <w:rFonts w:ascii="Calibri" w:hAnsi="Calibri" w:cs="Calibri"/>
+          <w:sz w:val="17"/>
+          <w:szCs w:val="17"/>
+        </w:rPr>
+        <w:t>Shomstein</w:t>
+      </w:r>
+      <w:proofErr w:type="spellEnd"/>
+      <w:r>
+        <w:rPr>
+          <w:rFonts w:ascii="Calibri" w:hAnsi="Calibri" w:cs="Calibri"/>
+          <w:sz w:val="17"/>
+          <w:szCs w:val="17"/>
+        </w:rPr>
+        <w:t xml:space="preserve">, S. (2016, November). Reality vs. Simplicity: The effects of real-world objects on attentional selection. </w:t>
       </w:r>
       <w:r>
         <w:rPr>
@@ -8653,7 +10301,25 @@
           <w:sz w:val="17"/>
           <w:szCs w:val="17"/>
         </w:rPr>
-        <w:t xml:space="preserve"> Malcolm, G.L., Peterson, M., &amp; Shomstein, S. (2016, May). Reality vs. Simplicity: The effects of real-world objects on attentional selection. </w:t>
+        <w:t xml:space="preserve"> Malcolm, G.L., Peterson, M., &amp; </w:t>
+      </w:r>
+      <w:proofErr w:type="spellStart"/>
+      <w:r>
+        <w:rPr>
+          <w:rFonts w:ascii="Calibri" w:hAnsi="Calibri" w:cs="Calibri"/>
+          <w:sz w:val="17"/>
+          <w:szCs w:val="17"/>
+        </w:rPr>
+        <w:t>Shomstein</w:t>
+      </w:r>
+      <w:proofErr w:type="spellEnd"/>
+      <w:r>
+        <w:rPr>
+          <w:rFonts w:ascii="Calibri" w:hAnsi="Calibri" w:cs="Calibri"/>
+          <w:sz w:val="17"/>
+          <w:szCs w:val="17"/>
+        </w:rPr>
+        <w:t xml:space="preserve">, S. (2016, May). Reality vs. Simplicity: The effects of real-world objects on attentional selection. </w:t>
       </w:r>
       <w:r>
         <w:rPr>

</xml_diff>

<commit_message>
updated cv, correct empty page
</commit_message>
<xml_diff>
--- a/images/Scotti_CV.docx
+++ b/images/Scotti_CV.docx
@@ -32,21 +32,8 @@
           <w:color w:val="auto"/>
           <w:sz w:val="40"/>
         </w:rPr>
-        <w:t xml:space="preserve">, </w:t>
-      </w:r>
-      <w:proofErr w:type="spellStart"/>
-      <w:proofErr w:type="gramStart"/>
-      <w:r>
-        <w:rPr>
-          <w:rFonts w:ascii="Calibri" w:hAnsi="Calibri" w:cs="Calibri"/>
-          <w:b/>
-          <w:color w:val="auto"/>
-          <w:sz w:val="40"/>
-        </w:rPr>
-        <w:t>Ph.D</w:t>
-      </w:r>
-      <w:proofErr w:type="spellEnd"/>
-      <w:proofErr w:type="gramEnd"/>
+        <w:t>, Ph.D</w:t>
+      </w:r>
     </w:p>
     <w:p>
       <w:pPr>
@@ -196,7 +183,6 @@
           <w:color w:val="auto"/>
         </w:rPr>
       </w:pPr>
-      <w:proofErr w:type="spellStart"/>
       <w:r>
         <w:rPr>
           <w:rFonts w:ascii="Calibri" w:hAnsi="Calibri" w:cs="Calibri"/>
@@ -204,17 +190,7 @@
           <w:bCs/>
           <w:color w:val="auto"/>
         </w:rPr>
-        <w:t>Sophont</w:t>
-      </w:r>
-      <w:proofErr w:type="spellEnd"/>
-      <w:r>
-        <w:rPr>
-          <w:rFonts w:ascii="Calibri" w:hAnsi="Calibri" w:cs="Calibri"/>
-          <w:b/>
-          <w:bCs/>
-          <w:color w:val="auto"/>
-        </w:rPr>
-        <w:t xml:space="preserve"> Inc. </w:t>
+        <w:t xml:space="preserve">Sophont Inc. </w:t>
       </w:r>
       <w:r>
         <w:rPr>
@@ -350,14 +326,7 @@
           <w:color w:val="auto"/>
         </w:rPr>
         <w:tab/>
-        <w:t xml:space="preserve">                 </w:t>
-      </w:r>
-      <w:r>
-        <w:rPr>
-          <w:rFonts w:ascii="Calibri" w:hAnsi="Calibri" w:cs="Calibri"/>
-          <w:color w:val="auto"/>
-        </w:rPr>
-        <w:t xml:space="preserve">    </w:t>
+        <w:t xml:space="preserve">                     </w:t>
       </w:r>
       <w:r>
         <w:rPr>
@@ -1027,7 +996,6 @@
         </w:rPr>
         <w:tab/>
       </w:r>
-      <w:proofErr w:type="gramStart"/>
       <w:r>
         <w:rPr>
           <w:rFonts w:ascii="Calibri" w:hAnsi="Calibri" w:cs="Calibri"/>
@@ -1047,7 +1015,6 @@
         </w:rPr>
         <w:tab/>
       </w:r>
-      <w:proofErr w:type="gramEnd"/>
       <w:r>
         <w:rPr>
           <w:rFonts w:ascii="Calibri" w:hAnsi="Calibri" w:cs="Calibri"/>
@@ -1197,9 +1164,8 @@
           <w:sz w:val="21"/>
           <w:szCs w:val="21"/>
         </w:rPr>
-        <w:t xml:space="preserve"> </w:t>
-      </w:r>
-      <w:proofErr w:type="spellStart"/>
+        <w:t xml:space="preserve"> NeurIPS and ICML </w:t>
+      </w:r>
       <w:r>
         <w:rPr>
           <w:rFonts w:ascii="Calibri" w:hAnsi="Calibri" w:cs="Calibri"/>
@@ -1209,9 +1175,8 @@
           <w:sz w:val="21"/>
           <w:szCs w:val="21"/>
         </w:rPr>
-        <w:t>NeurIPS</w:t>
-      </w:r>
-      <w:proofErr w:type="spellEnd"/>
+        <w:t>reconstructing</w:t>
+      </w:r>
       <w:r>
         <w:rPr>
           <w:rFonts w:ascii="Calibri" w:hAnsi="Calibri" w:cs="Calibri"/>
@@ -1221,53 +1186,7 @@
           <w:sz w:val="21"/>
           <w:szCs w:val="21"/>
         </w:rPr>
-        <w:t xml:space="preserve"> and ICML </w:t>
-      </w:r>
-      <w:r>
-        <w:rPr>
-          <w:rFonts w:ascii="Calibri" w:hAnsi="Calibri" w:cs="Calibri"/>
-          <w:bCs/>
-          <w:iCs/>
-          <w:color w:val="auto"/>
-          <w:sz w:val="21"/>
-          <w:szCs w:val="21"/>
-        </w:rPr>
-        <w:t>reconstructing</w:t>
-      </w:r>
-      <w:r>
-        <w:rPr>
-          <w:rFonts w:ascii="Calibri" w:hAnsi="Calibri" w:cs="Calibri"/>
-          <w:bCs/>
-          <w:iCs/>
-          <w:color w:val="auto"/>
-          <w:sz w:val="21"/>
-          <w:szCs w:val="21"/>
-        </w:rPr>
-        <w:t xml:space="preserve"> seen images from fMRI brain activity using contrastive learning and denoising diffusion models. Fine-tuned the Stable Diffusion XL model to attain SOTA </w:t>
-      </w:r>
-      <w:proofErr w:type="spellStart"/>
-      <w:r>
-        <w:rPr>
-          <w:rFonts w:ascii="Calibri" w:hAnsi="Calibri" w:cs="Calibri"/>
-          <w:bCs/>
-          <w:iCs/>
-          <w:color w:val="auto"/>
-          <w:sz w:val="21"/>
-          <w:szCs w:val="21"/>
-        </w:rPr>
-        <w:t>unCLIP</w:t>
-      </w:r>
-      <w:proofErr w:type="spellEnd"/>
-      <w:r>
-        <w:rPr>
-          <w:rFonts w:ascii="Calibri" w:hAnsi="Calibri" w:cs="Calibri"/>
-          <w:bCs/>
-          <w:iCs/>
-          <w:color w:val="auto"/>
-          <w:sz w:val="21"/>
-          <w:szCs w:val="21"/>
-        </w:rPr>
-        <w:t xml:space="preserve"> performance.</w:t>
+        <w:t xml:space="preserve"> seen images from fMRI brain activity using contrastive learning and denoising diffusion models. Fine-tuned the Stable Diffusion XL model to attain SOTA unCLIP performance.</w:t>
       </w:r>
     </w:p>
     <w:p>
@@ -1650,17 +1569,8 @@
           <w:rFonts w:ascii="Calibri" w:hAnsi="Calibri" w:cs="Calibri"/>
           <w:color w:val="auto"/>
         </w:rPr>
-        <w:t xml:space="preserve">(PI: Dr. Sarah </w:t>
-      </w:r>
-      <w:proofErr w:type="spellStart"/>
-      <w:r>
-        <w:rPr>
-          <w:rFonts w:ascii="Calibri" w:hAnsi="Calibri" w:cs="Calibri"/>
-          <w:color w:val="auto"/>
-        </w:rPr>
-        <w:t>Shomstein</w:t>
-      </w:r>
-      <w:proofErr w:type="spellEnd"/>
+        <w:t>(PI: Dr. Sarah Shomstein</w:t>
+      </w:r>
       <w:r>
         <w:rPr>
           <w:rFonts w:ascii="Calibri" w:hAnsi="Calibri" w:cs="Calibri"/>
@@ -2030,7 +1940,6 @@
         </w:rPr>
       </w:pPr>
       <w:hyperlink r:id="rId16" w:history="1">
-        <w:proofErr w:type="spellStart"/>
         <w:r>
           <w:rPr>
             <w:rStyle w:val="Hyperlink"/>
@@ -2038,17 +1947,7 @@
             <w:sz w:val="21"/>
             <w:szCs w:val="21"/>
           </w:rPr>
-          <w:t>FujiFilm</w:t>
-        </w:r>
-        <w:proofErr w:type="spellEnd"/>
-        <w:r>
-          <w:rPr>
-            <w:rStyle w:val="Hyperlink"/>
-            <w:rFonts w:ascii="Calibri" w:hAnsi="Calibri" w:cs="Calibri"/>
-            <w:sz w:val="21"/>
-            <w:szCs w:val="21"/>
-          </w:rPr>
-          <w:t xml:space="preserve"> collaboration: mental imagery reconstruction</w:t>
+          <w:t>FujiFilm collaboration: mental imagery reconstruction</w:t>
         </w:r>
       </w:hyperlink>
     </w:p>
@@ -2149,19 +2048,8 @@
             <w:sz w:val="21"/>
             <w:szCs w:val="21"/>
           </w:rPr>
-          <w:t xml:space="preserve">Established industrial partnership between Stability AI x Princeton University to support </w:t>
+          <w:t>Established industrial partnership between Stability AI x Princeton University to support neuroAI</w:t>
         </w:r>
-        <w:proofErr w:type="spellStart"/>
-        <w:r>
-          <w:rPr>
-            <w:rStyle w:val="Hyperlink"/>
-            <w:rFonts w:ascii="Calibri" w:hAnsi="Calibri" w:cs="Calibri"/>
-            <w:sz w:val="21"/>
-            <w:szCs w:val="21"/>
-          </w:rPr>
-          <w:t>neuroAI</w:t>
-        </w:r>
-        <w:proofErr w:type="spellEnd"/>
       </w:hyperlink>
     </w:p>
     <w:p>
@@ -2479,27 +2367,7 @@
           <w:sz w:val="21"/>
           <w:szCs w:val="21"/>
         </w:rPr>
-        <w:t xml:space="preserve"> SOTA </w:t>
-      </w:r>
-      <w:proofErr w:type="spellStart"/>
-      <w:r>
-        <w:rPr>
-          <w:rFonts w:ascii="Calibri" w:hAnsi="Calibri" w:cs="Calibri"/>
-          <w:color w:val="auto"/>
-          <w:sz w:val="21"/>
-          <w:szCs w:val="21"/>
-        </w:rPr>
-        <w:t>unCLIP</w:t>
-      </w:r>
-      <w:proofErr w:type="spellEnd"/>
-      <w:r>
-        <w:rPr>
-          <w:rFonts w:ascii="Calibri" w:hAnsi="Calibri" w:cs="Calibri"/>
-          <w:color w:val="auto"/>
-          <w:sz w:val="21"/>
-          <w:szCs w:val="21"/>
-        </w:rPr>
-        <w:t xml:space="preserve"> performance</w:t>
+        <w:t xml:space="preserve"> SOTA unCLIP performance</w:t>
       </w:r>
     </w:p>
     <w:p>
@@ -2542,25 +2410,7 @@
           <w:sz w:val="21"/>
           <w:szCs w:val="21"/>
         </w:rPr>
-        <w:t xml:space="preserve">First-author publication in </w:t>
-      </w:r>
-      <w:proofErr w:type="spellStart"/>
-      <w:r>
-        <w:rPr>
-          <w:rFonts w:ascii="Calibri" w:hAnsi="Calibri" w:cs="Calibri"/>
-          <w:sz w:val="21"/>
-          <w:szCs w:val="21"/>
-        </w:rPr>
-        <w:t>NeurIPS</w:t>
-      </w:r>
-      <w:proofErr w:type="spellEnd"/>
-      <w:r>
-        <w:rPr>
-          <w:rFonts w:ascii="Calibri" w:hAnsi="Calibri" w:cs="Calibri"/>
-          <w:sz w:val="21"/>
-          <w:szCs w:val="21"/>
-        </w:rPr>
-        <w:t xml:space="preserve"> 2023 (spotlight)</w:t>
+        <w:t>First-author publication in NeurIPS 2023 (spotlight)</w:t>
       </w:r>
     </w:p>
     <w:p>
@@ -2654,29 +2504,7 @@
             <w:szCs w:val="21"/>
             <w:u w:val="single"/>
           </w:rPr>
-          <w:t xml:space="preserve">Trainees’ perspectives and recommendations for catalyzing the next generation of </w:t>
-        </w:r>
-        <w:proofErr w:type="spellStart"/>
-        <w:r>
-          <w:rPr>
-            <w:rStyle w:val="Hyperlink"/>
-            <w:rFonts w:ascii="Calibri" w:hAnsi="Calibri" w:cs="Calibri"/>
-            <w:sz w:val="21"/>
-            <w:szCs w:val="21"/>
-            <w:u w:val="single"/>
-          </w:rPr>
-          <w:t>NeuroAI</w:t>
-        </w:r>
-        <w:proofErr w:type="spellEnd"/>
-        <w:r>
-          <w:rPr>
-            <w:rStyle w:val="Hyperlink"/>
-            <w:rFonts w:ascii="Calibri" w:hAnsi="Calibri" w:cs="Calibri"/>
-            <w:sz w:val="21"/>
-            <w:szCs w:val="21"/>
-            <w:u w:val="single"/>
-          </w:rPr>
-          <w:t xml:space="preserve"> researchers</w:t>
+          <w:t>Trainees’ perspectives and recommendations for catalyzing the next generation of NeuroAI researchers</w:t>
         </w:r>
       </w:hyperlink>
       <w:r>
@@ -2843,7 +2671,6 @@
         </w:rPr>
       </w:pPr>
       <w:hyperlink r:id="rId25" w:history="1">
-        <w:proofErr w:type="spellStart"/>
         <w:r>
           <w:rPr>
             <w:rStyle w:val="Hyperlink"/>
@@ -2852,18 +2679,7 @@
             <w:szCs w:val="21"/>
             <w:u w:val="single"/>
           </w:rPr>
-          <w:t>EduCortex</w:t>
-        </w:r>
-        <w:proofErr w:type="spellEnd"/>
-        <w:r>
-          <w:rPr>
-            <w:rStyle w:val="Hyperlink"/>
-            <w:rFonts w:ascii="Calibri" w:hAnsi="Calibri" w:cs="Calibri"/>
-            <w:sz w:val="21"/>
-            <w:szCs w:val="21"/>
-            <w:u w:val="single"/>
-          </w:rPr>
-          <w:t xml:space="preserve">: </w:t>
+          <w:t xml:space="preserve">EduCortex: </w:t>
         </w:r>
         <w:r>
           <w:rPr>
@@ -3149,29 +2965,17 @@
         </w:rPr>
         <w:t xml:space="preserve"> (</w:t>
       </w:r>
-      <w:proofErr w:type="spellStart"/>
-      <w:r>
-        <w:fldChar w:fldCharType="begin"/>
-      </w:r>
-      <w:r>
-        <w:instrText>HYPERLINK "https://pypi.org/project/inverted-encoding/"</w:instrText>
-      </w:r>
-      <w:r>
-        <w:fldChar w:fldCharType="separate"/>
-      </w:r>
-      <w:r>
-        <w:rPr>
-          <w:rStyle w:val="Hyperlink"/>
-          <w:rFonts w:ascii="Calibri" w:hAnsi="Calibri" w:cs="Calibri"/>
-          <w:sz w:val="21"/>
-          <w:szCs w:val="21"/>
-        </w:rPr>
-        <w:t>PyPI</w:t>
-      </w:r>
-      <w:proofErr w:type="spellEnd"/>
-      <w:r>
-        <w:fldChar w:fldCharType="end"/>
-      </w:r>
+      <w:hyperlink r:id="rId27" w:history="1">
+        <w:r>
+          <w:rPr>
+            <w:rStyle w:val="Hyperlink"/>
+            <w:rFonts w:ascii="Calibri" w:hAnsi="Calibri" w:cs="Calibri"/>
+            <w:sz w:val="21"/>
+            <w:szCs w:val="21"/>
+          </w:rPr>
+          <w:t>PyPI</w:t>
+        </w:r>
+      </w:hyperlink>
       <w:r>
         <w:rPr>
           <w:rFonts w:ascii="Calibri" w:hAnsi="Calibri" w:cs="Calibri"/>
@@ -3227,19 +3031,8 @@
           <w:sz w:val="21"/>
           <w:szCs w:val="21"/>
         </w:rPr>
-        <w:t xml:space="preserve">Python, </w:t>
-      </w:r>
-      <w:proofErr w:type="spellStart"/>
-      <w:r>
-        <w:rPr>
-          <w:rFonts w:ascii="Calibri" w:hAnsi="Calibri" w:cs="Calibri"/>
-          <w:color w:val="auto"/>
-          <w:sz w:val="21"/>
-          <w:szCs w:val="21"/>
-        </w:rPr>
-        <w:t>PyTorch</w:t>
-      </w:r>
-      <w:proofErr w:type="spellEnd"/>
+        <w:t>Python, PyTorch</w:t>
+      </w:r>
     </w:p>
     <w:p>
       <w:pPr>
@@ -3293,43 +3086,7 @@
           <w:sz w:val="21"/>
           <w:szCs w:val="21"/>
         </w:rPr>
-        <w:t>ulti-node / multi-</w:t>
-      </w:r>
-      <w:proofErr w:type="spellStart"/>
-      <w:r>
-        <w:rPr>
-          <w:rFonts w:ascii="Calibri" w:hAnsi="Calibri" w:cs="Calibri"/>
-          <w:sz w:val="21"/>
-          <w:szCs w:val="21"/>
-        </w:rPr>
-        <w:t>gpu</w:t>
-      </w:r>
-      <w:proofErr w:type="spellEnd"/>
-      <w:r>
-        <w:rPr>
-          <w:rFonts w:ascii="Calibri" w:hAnsi="Calibri" w:cs="Calibri"/>
-          <w:sz w:val="21"/>
-          <w:szCs w:val="21"/>
-        </w:rPr>
-        <w:t xml:space="preserve"> distributed training (DDP, FSDP, </w:t>
-      </w:r>
-      <w:proofErr w:type="spellStart"/>
-      <w:r>
-        <w:rPr>
-          <w:rFonts w:ascii="Calibri" w:hAnsi="Calibri" w:cs="Calibri"/>
-          <w:sz w:val="21"/>
-          <w:szCs w:val="21"/>
-        </w:rPr>
-        <w:t>Deepspeed</w:t>
-      </w:r>
-      <w:proofErr w:type="spellEnd"/>
-      <w:r>
-        <w:rPr>
-          <w:rFonts w:ascii="Calibri" w:hAnsi="Calibri" w:cs="Calibri"/>
-          <w:sz w:val="21"/>
-          <w:szCs w:val="21"/>
-        </w:rPr>
-        <w:t>)</w:t>
+        <w:t>ulti-node / multi-gpu distributed training (DDP, FSDP, Deepspeed)</w:t>
       </w:r>
     </w:p>
     <w:p>
@@ -3381,25 +3138,14 @@
           <w:szCs w:val="21"/>
         </w:rPr>
       </w:pPr>
-      <w:proofErr w:type="spellStart"/>
-      <w:r>
-        <w:rPr>
-          <w:rFonts w:ascii="Calibri" w:hAnsi="Calibri" w:cs="Calibri"/>
-          <w:color w:val="auto"/>
-          <w:sz w:val="21"/>
-          <w:szCs w:val="21"/>
-        </w:rPr>
-        <w:t>Slurm</w:t>
-      </w:r>
-      <w:proofErr w:type="spellEnd"/>
-      <w:r>
-        <w:rPr>
-          <w:rFonts w:ascii="Calibri" w:hAnsi="Calibri" w:cs="Calibri"/>
-          <w:color w:val="auto"/>
-          <w:sz w:val="21"/>
-          <w:szCs w:val="21"/>
-        </w:rPr>
-        <w:t xml:space="preserve"> HPCs</w:t>
+      <w:r>
+        <w:rPr>
+          <w:rFonts w:ascii="Calibri" w:hAnsi="Calibri" w:cs="Calibri"/>
+          <w:color w:val="auto"/>
+          <w:sz w:val="21"/>
+          <w:szCs w:val="21"/>
+        </w:rPr>
+        <w:t>Slurm HPCs</w:t>
       </w:r>
       <w:r>
         <w:rPr>
@@ -3469,27 +3215,7 @@
           <w:sz w:val="21"/>
           <w:szCs w:val="21"/>
         </w:rPr>
-        <w:t xml:space="preserve"> </w:t>
-      </w:r>
-      <w:proofErr w:type="spellStart"/>
-      <w:r>
-        <w:rPr>
-          <w:rFonts w:ascii="Calibri" w:hAnsi="Calibri" w:cs="Calibri"/>
-          <w:color w:val="auto"/>
-          <w:sz w:val="21"/>
-          <w:szCs w:val="21"/>
-        </w:rPr>
-        <w:t>webdataset</w:t>
-      </w:r>
-      <w:proofErr w:type="spellEnd"/>
-      <w:r>
-        <w:rPr>
-          <w:rFonts w:ascii="Calibri" w:hAnsi="Calibri" w:cs="Calibri"/>
-          <w:color w:val="auto"/>
-          <w:sz w:val="21"/>
-          <w:szCs w:val="21"/>
-        </w:rPr>
-        <w:t xml:space="preserve"> </w:t>
+        <w:t xml:space="preserve"> webdataset </w:t>
       </w:r>
       <w:r>
         <w:rPr>
@@ -3685,57 +3411,15 @@
         </w:rPr>
         <w:t xml:space="preserve">AFNI, </w:t>
       </w:r>
-      <w:proofErr w:type="spellStart"/>
-      <w:r>
-        <w:rPr>
-          <w:rFonts w:ascii="Calibri" w:hAnsi="Calibri" w:cs="Calibri"/>
-          <w:color w:val="auto"/>
-          <w:sz w:val="21"/>
-          <w:szCs w:val="21"/>
-        </w:rPr>
-        <w:t>Nipype</w:t>
-      </w:r>
-      <w:proofErr w:type="spellEnd"/>
-      <w:r>
-        <w:rPr>
-          <w:rFonts w:ascii="Calibri" w:hAnsi="Calibri" w:cs="Calibri"/>
-          <w:color w:val="auto"/>
-          <w:sz w:val="21"/>
-          <w:szCs w:val="21"/>
-        </w:rPr>
-        <w:t xml:space="preserve">, </w:t>
-      </w:r>
-      <w:proofErr w:type="spellStart"/>
-      <w:r>
-        <w:rPr>
-          <w:rFonts w:ascii="Calibri" w:hAnsi="Calibri" w:cs="Calibri"/>
-          <w:color w:val="auto"/>
-          <w:sz w:val="21"/>
-          <w:szCs w:val="21"/>
-        </w:rPr>
-        <w:t>Freesurfer</w:t>
-      </w:r>
-      <w:proofErr w:type="spellEnd"/>
-      <w:r>
-        <w:rPr>
-          <w:rFonts w:ascii="Calibri" w:hAnsi="Calibri" w:cs="Calibri"/>
-          <w:color w:val="auto"/>
-          <w:sz w:val="21"/>
-          <w:szCs w:val="21"/>
-        </w:rPr>
-        <w:t xml:space="preserve">, </w:t>
-      </w:r>
-      <w:proofErr w:type="spellStart"/>
-      <w:r>
-        <w:rPr>
-          <w:rFonts w:ascii="Calibri" w:hAnsi="Calibri" w:cs="Calibri"/>
-          <w:color w:val="auto"/>
-          <w:sz w:val="21"/>
-          <w:szCs w:val="21"/>
-        </w:rPr>
-        <w:t>Fmriprep</w:t>
-      </w:r>
-      <w:proofErr w:type="spellEnd"/>
+      <w:r>
+        <w:rPr>
+          <w:rFonts w:ascii="Calibri" w:hAnsi="Calibri" w:cs="Calibri"/>
+          <w:color w:val="auto"/>
+          <w:sz w:val="21"/>
+          <w:szCs w:val="21"/>
+        </w:rPr>
+        <w:t>Nipype, Freesurfer, Fmriprep</w:t>
+      </w:r>
     </w:p>
     <w:p>
       <w:pPr>
@@ -3854,27 +3538,7 @@
           <w:sz w:val="21"/>
           <w:szCs w:val="21"/>
         </w:rPr>
-        <w:t xml:space="preserve"> experiments for </w:t>
-      </w:r>
-      <w:proofErr w:type="spellStart"/>
-      <w:r>
-        <w:rPr>
-          <w:rFonts w:ascii="Calibri" w:hAnsi="Calibri" w:cs="Calibri"/>
-          <w:color w:val="auto"/>
-          <w:sz w:val="21"/>
-          <w:szCs w:val="21"/>
-        </w:rPr>
-        <w:t>EyeLink</w:t>
-      </w:r>
-      <w:proofErr w:type="spellEnd"/>
-      <w:r>
-        <w:rPr>
-          <w:rFonts w:ascii="Calibri" w:hAnsi="Calibri" w:cs="Calibri"/>
-          <w:color w:val="auto"/>
-          <w:sz w:val="21"/>
-          <w:szCs w:val="21"/>
-        </w:rPr>
-        <w:t xml:space="preserve"> 1000 Plus)</w:t>
+        <w:t xml:space="preserve"> experiments for EyeLink 1000 Plus)</w:t>
       </w:r>
     </w:p>
     <w:p>
@@ -3940,25 +3604,14 @@
           <w:szCs w:val="21"/>
         </w:rPr>
       </w:pPr>
-      <w:proofErr w:type="spellStart"/>
-      <w:r>
-        <w:rPr>
-          <w:rFonts w:ascii="Calibri" w:hAnsi="Calibri" w:cs="Calibri"/>
-          <w:color w:val="auto"/>
-          <w:sz w:val="21"/>
-          <w:szCs w:val="21"/>
-        </w:rPr>
-        <w:t>Seungwan</w:t>
-      </w:r>
-      <w:proofErr w:type="spellEnd"/>
-      <w:r>
-        <w:rPr>
-          <w:rFonts w:ascii="Calibri" w:hAnsi="Calibri" w:cs="Calibri"/>
-          <w:color w:val="auto"/>
-          <w:sz w:val="21"/>
-          <w:szCs w:val="21"/>
-        </w:rPr>
-        <w:t xml:space="preserve"> (Kevin) Son, </w:t>
+      <w:r>
+        <w:rPr>
+          <w:rFonts w:ascii="Calibri" w:hAnsi="Calibri" w:cs="Calibri"/>
+          <w:color w:val="auto"/>
+          <w:sz w:val="21"/>
+          <w:szCs w:val="21"/>
+        </w:rPr>
+        <w:t xml:space="preserve">Seungwan (Kevin) Son, </w:t>
       </w:r>
       <w:r>
         <w:rPr>
@@ -3996,7 +3649,6 @@
         </w:rPr>
         <w:t xml:space="preserve">) </w:t>
       </w:r>
-      <w:proofErr w:type="spellStart"/>
       <w:r>
         <w:rPr>
           <w:rFonts w:ascii="Calibri" w:hAnsi="Calibri" w:cs="Calibri"/>
@@ -4006,7 +3658,6 @@
         </w:rPr>
         <w:t>Matanachai</w:t>
       </w:r>
-      <w:proofErr w:type="spellEnd"/>
       <w:r>
         <w:rPr>
           <w:rFonts w:ascii="Calibri" w:hAnsi="Calibri" w:cs="Calibri"/>
@@ -4182,16 +3833,22 @@
         </w:rPr>
         <w:t xml:space="preserve">Nature Neuroscience; </w:t>
       </w:r>
-      <w:proofErr w:type="spellStart"/>
-      <w:r>
-        <w:rPr>
-          <w:rFonts w:ascii="Calibri" w:hAnsi="Calibri" w:cs="Calibri"/>
-          <w:sz w:val="21"/>
-          <w:szCs w:val="21"/>
-        </w:rPr>
-        <w:t>NeuroImage</w:t>
-      </w:r>
-      <w:proofErr w:type="spellEnd"/>
+      <w:r>
+        <w:rPr>
+          <w:rFonts w:ascii="Calibri" w:hAnsi="Calibri" w:cs="Calibri"/>
+          <w:sz w:val="21"/>
+          <w:szCs w:val="21"/>
+        </w:rPr>
+        <w:t xml:space="preserve">NeuroImage; </w:t>
+      </w:r>
+      <w:r>
+        <w:rPr>
+          <w:rFonts w:ascii="Calibri" w:hAnsi="Calibri" w:cs="Calibri"/>
+          <w:sz w:val="21"/>
+          <w:szCs w:val="21"/>
+        </w:rPr>
+        <w:t>Communications Biology</w:t>
+      </w:r>
       <w:r>
         <w:rPr>
           <w:rFonts w:ascii="Calibri" w:hAnsi="Calibri" w:cs="Calibri"/>
@@ -4206,7 +3863,7 @@
           <w:sz w:val="21"/>
           <w:szCs w:val="21"/>
         </w:rPr>
-        <w:t>Communications Biology</w:t>
+        <w:t>Imaging Neuroscience</w:t>
       </w:r>
       <w:r>
         <w:rPr>
@@ -4222,22 +3879,6 @@
           <w:sz w:val="21"/>
           <w:szCs w:val="21"/>
         </w:rPr>
-        <w:t>Imaging Neuroscience</w:t>
-      </w:r>
-      <w:r>
-        <w:rPr>
-          <w:rFonts w:ascii="Calibri" w:hAnsi="Calibri" w:cs="Calibri"/>
-          <w:sz w:val="21"/>
-          <w:szCs w:val="21"/>
-        </w:rPr>
-        <w:t xml:space="preserve">; </w:t>
-      </w:r>
-      <w:r>
-        <w:rPr>
-          <w:rFonts w:ascii="Calibri" w:hAnsi="Calibri" w:cs="Calibri"/>
-          <w:sz w:val="21"/>
-          <w:szCs w:val="21"/>
-        </w:rPr>
         <w:t>Scientific Reports; Psychonomic Bulletin &amp; Review; Journal of Experimental Psychology: General; Journal of Experimental Psychology: Learning, Memory, and Cognition; Attention, Perception, &amp; Psychophysics; Memory;</w:t>
       </w:r>
       <w:r>
@@ -4254,25 +3895,7 @@
           <w:sz w:val="21"/>
           <w:szCs w:val="21"/>
         </w:rPr>
-        <w:t xml:space="preserve"> Journal of </w:t>
-      </w:r>
-      <w:proofErr w:type="gramStart"/>
-      <w:r>
-        <w:rPr>
-          <w:rFonts w:ascii="Calibri" w:hAnsi="Calibri" w:cs="Calibri"/>
-          <w:sz w:val="21"/>
-          <w:szCs w:val="21"/>
-        </w:rPr>
-        <w:t>Open Source</w:t>
-      </w:r>
-      <w:proofErr w:type="gramEnd"/>
-      <w:r>
-        <w:rPr>
-          <w:rFonts w:ascii="Calibri" w:hAnsi="Calibri" w:cs="Calibri"/>
-          <w:sz w:val="21"/>
-          <w:szCs w:val="21"/>
-        </w:rPr>
-        <w:t xml:space="preserve"> Education</w:t>
+        <w:t xml:space="preserve"> Journal of Open Source Education</w:t>
       </w:r>
     </w:p>
     <w:p>
@@ -4338,8 +3961,7 @@
           <w:szCs w:val="21"/>
         </w:rPr>
       </w:pPr>
-      <w:hyperlink r:id="rId27" w:history="1">
-        <w:proofErr w:type="spellStart"/>
+      <w:hyperlink r:id="rId28" w:history="1">
         <w:r>
           <w:rPr>
             <w:rStyle w:val="Hyperlink"/>
@@ -4347,7 +3969,6 @@
           </w:rPr>
           <w:t>MedARC</w:t>
         </w:r>
-        <w:proofErr w:type="spellEnd"/>
       </w:hyperlink>
       <w:r>
         <w:rPr>
@@ -4359,14 +3980,7 @@
         <w:rPr>
           <w:rFonts w:ascii="Calibri" w:hAnsi="Calibri" w:cs="Calibri"/>
         </w:rPr>
-        <w:t xml:space="preserve">Head of </w:t>
-      </w:r>
-      <w:proofErr w:type="spellStart"/>
-      <w:r>
-        <w:rPr>
-          <w:rFonts w:ascii="Calibri" w:hAnsi="Calibri" w:cs="Calibri"/>
-        </w:rPr>
-        <w:t>Neuro</w:t>
+        <w:t>Head of Neuro</w:t>
       </w:r>
       <w:r>
         <w:rPr>
@@ -4380,7 +3994,6 @@
         </w:rPr>
         <w:t>I</w:t>
       </w:r>
-      <w:proofErr w:type="spellEnd"/>
       <w:r>
         <w:rPr>
           <w:rFonts w:ascii="Calibri" w:hAnsi="Calibri" w:cs="Calibri"/>
@@ -4507,7 +4120,7 @@
           <w:szCs w:val="21"/>
         </w:rPr>
       </w:pPr>
-      <w:hyperlink r:id="rId28" w:history="1">
+      <w:hyperlink r:id="rId29" w:history="1">
         <w:r>
           <w:rPr>
             <w:rStyle w:val="Hyperlink"/>
@@ -4540,7 +4153,6 @@
         </w:rPr>
         <w:tab/>
       </w:r>
-      <w:proofErr w:type="gramStart"/>
       <w:r>
         <w:rPr>
           <w:rFonts w:ascii="Calibri" w:hAnsi="Calibri" w:cs="Calibri"/>
@@ -4554,7 +4166,6 @@
         </w:rPr>
         <w:tab/>
       </w:r>
-      <w:proofErr w:type="gramEnd"/>
       <w:r>
         <w:rPr>
           <w:rFonts w:ascii="Calibri" w:hAnsi="Calibri" w:cs="Calibri"/>
@@ -4647,8 +4258,7 @@
           <w:szCs w:val="21"/>
         </w:rPr>
       </w:pPr>
-      <w:hyperlink r:id="rId29" w:history="1">
-        <w:proofErr w:type="spellStart"/>
+      <w:hyperlink r:id="rId30" w:history="1">
         <w:r>
           <w:rPr>
             <w:rStyle w:val="Hyperlink"/>
@@ -4656,7 +4266,6 @@
           </w:rPr>
           <w:t>OnNeuro</w:t>
         </w:r>
-        <w:proofErr w:type="spellEnd"/>
       </w:hyperlink>
       <w:r>
         <w:rPr>
@@ -4875,27 +4484,13 @@
         <w:rPr>
           <w:rFonts w:ascii="Calibri" w:hAnsi="Calibri" w:cs="Calibri"/>
         </w:rPr>
-        <w:t>Center for Cognitive and Brain Sciences Undergraduate Summer Institute (</w:t>
-      </w:r>
-      <w:proofErr w:type="gramStart"/>
-      <w:r>
-        <w:rPr>
-          <w:rFonts w:ascii="Calibri" w:hAnsi="Calibri" w:cs="Calibri"/>
-        </w:rPr>
-        <w:t>CUSI)</w:t>
-      </w:r>
-      <w:r>
-        <w:rPr>
-          <w:rFonts w:ascii="Calibri" w:hAnsi="Calibri" w:cs="Calibri"/>
-        </w:rPr>
-        <w:t xml:space="preserve">   </w:t>
-      </w:r>
-      <w:proofErr w:type="gramEnd"/>
-      <w:r>
-        <w:rPr>
-          <w:rFonts w:ascii="Calibri" w:hAnsi="Calibri" w:cs="Calibri"/>
-        </w:rPr>
-        <w:t xml:space="preserve">   </w:t>
+        <w:t>Center for Cognitive and Brain Sciences Undergraduate Summer Institute (CUSI)</w:t>
+      </w:r>
+      <w:r>
+        <w:rPr>
+          <w:rFonts w:ascii="Calibri" w:hAnsi="Calibri" w:cs="Calibri"/>
+        </w:rPr>
+        <w:t xml:space="preserve">      </w:t>
       </w:r>
       <w:r>
         <w:rPr>
@@ -4987,14 +4582,12 @@
           <w:szCs w:val="21"/>
         </w:rPr>
       </w:pPr>
-      <w:proofErr w:type="spellStart"/>
       <w:r>
         <w:rPr>
           <w:rFonts w:ascii="Calibri" w:hAnsi="Calibri" w:cs="Calibri"/>
         </w:rPr>
         <w:t>NeuroHackademy</w:t>
       </w:r>
-      <w:proofErr w:type="spellEnd"/>
       <w:r>
         <w:rPr>
           <w:rFonts w:ascii="Calibri" w:hAnsi="Calibri" w:cs="Calibri"/>
@@ -5107,8 +4700,7 @@
         </w:rPr>
         <w:t xml:space="preserve"> </w:t>
       </w:r>
-      <w:hyperlink r:id="rId30" w:history="1">
-        <w:proofErr w:type="spellStart"/>
+      <w:hyperlink r:id="rId31" w:history="1">
         <w:r>
           <w:rPr>
             <w:rStyle w:val="Hyperlink"/>
@@ -5119,7 +4711,6 @@
           </w:rPr>
           <w:t>EduCortex</w:t>
         </w:r>
-        <w:proofErr w:type="spellEnd"/>
       </w:hyperlink>
       <w:r>
         <w:rPr>
@@ -5632,18 +5223,6 @@
     <w:p>
       <w:pPr>
         <w:pStyle w:val="Default"/>
-        <w:spacing w:after="3" w:line="360" w:lineRule="auto"/>
-        <w:rPr>
-          <w:rFonts w:ascii="Calibri" w:hAnsi="Calibri" w:cs="Calibri"/>
-          <w:color w:val="auto"/>
-          <w:sz w:val="21"/>
-          <w:szCs w:val="21"/>
-        </w:rPr>
-      </w:pPr>
-    </w:p>
-    <w:p>
-      <w:pPr>
-        <w:pStyle w:val="Default"/>
         <w:pBdr>
           <w:bottom w:val="single" w:sz="6" w:space="1" w:color="auto"/>
         </w:pBdr>
@@ -5655,16 +5234,6 @@
           <w:color w:val="auto"/>
         </w:rPr>
       </w:pPr>
-      <w:r>
-        <w:rPr>
-          <w:rFonts w:ascii="Calibri" w:hAnsi="Calibri" w:cs="Calibri"/>
-          <w:b/>
-          <w:bCs/>
-          <w:color w:val="auto"/>
-        </w:rPr>
-        <w:lastRenderedPageBreak/>
-        <w:br w:type="page"/>
-      </w:r>
     </w:p>
     <w:p>
       <w:pPr>
@@ -5729,25 +5298,7 @@
           <w:sz w:val="17"/>
           <w:szCs w:val="17"/>
         </w:rPr>
-        <w:t xml:space="preserve">Ghislain, S., Breedlove, J.L., Kay, K., &amp; </w:t>
-      </w:r>
-      <w:proofErr w:type="spellStart"/>
-      <w:r>
-        <w:rPr>
-          <w:rFonts w:ascii="Calibri" w:hAnsi="Calibri" w:cs="Calibri"/>
-          <w:sz w:val="17"/>
-          <w:szCs w:val="17"/>
-        </w:rPr>
-        <w:t>Naselaris</w:t>
-      </w:r>
-      <w:proofErr w:type="spellEnd"/>
-      <w:r>
-        <w:rPr>
-          <w:rFonts w:ascii="Calibri" w:hAnsi="Calibri" w:cs="Calibri"/>
-          <w:sz w:val="17"/>
-          <w:szCs w:val="17"/>
-        </w:rPr>
-        <w:t>, T. (</w:t>
+        <w:t>Ghislain, S., Breedlove, J.L., Kay, K., &amp; Naselaris, T. (</w:t>
       </w:r>
       <w:r>
         <w:rPr>
@@ -5864,79 +5415,7 @@
           <w:sz w:val="17"/>
           <w:szCs w:val="17"/>
         </w:rPr>
-        <w:t xml:space="preserve">Luppi, A., Achterberg, J., Schmidgall, S., Bilgin, I., </w:t>
-      </w:r>
-      <w:proofErr w:type="spellStart"/>
-      <w:r>
-        <w:rPr>
-          <w:rFonts w:ascii="Calibri" w:hAnsi="Calibri" w:cs="Calibri"/>
-          <w:sz w:val="17"/>
-          <w:szCs w:val="17"/>
-        </w:rPr>
-        <w:t>Herholz</w:t>
-      </w:r>
-      <w:proofErr w:type="spellEnd"/>
-      <w:r>
-        <w:rPr>
-          <w:rFonts w:ascii="Calibri" w:hAnsi="Calibri" w:cs="Calibri"/>
-          <w:sz w:val="17"/>
-          <w:szCs w:val="17"/>
-        </w:rPr>
-        <w:t xml:space="preserve">, P., Sprang, M., </w:t>
-      </w:r>
-      <w:proofErr w:type="spellStart"/>
-      <w:r>
-        <w:rPr>
-          <w:rFonts w:ascii="Calibri" w:hAnsi="Calibri" w:cs="Calibri"/>
-          <w:sz w:val="17"/>
-          <w:szCs w:val="17"/>
-        </w:rPr>
-        <w:t>Fockter</w:t>
-      </w:r>
-      <w:proofErr w:type="spellEnd"/>
-      <w:r>
-        <w:rPr>
-          <w:rFonts w:ascii="Calibri" w:hAnsi="Calibri" w:cs="Calibri"/>
-          <w:sz w:val="17"/>
-          <w:szCs w:val="17"/>
-        </w:rPr>
-        <w:t xml:space="preserve">, B., Ham, A., Thorat, S., </w:t>
-      </w:r>
-      <w:proofErr w:type="spellStart"/>
-      <w:r>
-        <w:rPr>
-          <w:rFonts w:ascii="Calibri" w:hAnsi="Calibri" w:cs="Calibri"/>
-          <w:sz w:val="17"/>
-          <w:szCs w:val="17"/>
-        </w:rPr>
-        <w:t>Ziaei</w:t>
-      </w:r>
-      <w:proofErr w:type="spellEnd"/>
-      <w:r>
-        <w:rPr>
-          <w:rFonts w:ascii="Calibri" w:hAnsi="Calibri" w:cs="Calibri"/>
-          <w:sz w:val="17"/>
-          <w:szCs w:val="17"/>
-        </w:rPr>
-        <w:t xml:space="preserve">, R., </w:t>
-      </w:r>
-      <w:proofErr w:type="spellStart"/>
-      <w:r>
-        <w:rPr>
-          <w:rFonts w:ascii="Calibri" w:hAnsi="Calibri" w:cs="Calibri"/>
-          <w:sz w:val="17"/>
-          <w:szCs w:val="17"/>
-        </w:rPr>
-        <w:t>Milisav</w:t>
-      </w:r>
-      <w:proofErr w:type="spellEnd"/>
-      <w:r>
-        <w:rPr>
-          <w:rFonts w:ascii="Calibri" w:hAnsi="Calibri" w:cs="Calibri"/>
-          <w:sz w:val="17"/>
-          <w:szCs w:val="17"/>
-        </w:rPr>
-        <w:t xml:space="preserve">, F., Proca, A., Tolle, H., Suarez, L., </w:t>
+        <w:t xml:space="preserve">Luppi, A., Achterberg, J., Schmidgall, S., Bilgin, I., Herholz, P., Sprang, M., Fockter, B., Ham, A., Thorat, S., Ziaei, R., Milisav, F., Proca, A., Tolle, H., Suarez, L., </w:t>
       </w:r>
       <w:r>
         <w:rPr>
@@ -5964,25 +5443,7 @@
           <w:sz w:val="17"/>
           <w:szCs w:val="17"/>
         </w:rPr>
-        <w:t xml:space="preserve">, &amp; </w:t>
-      </w:r>
-      <w:proofErr w:type="spellStart"/>
-      <w:r>
-        <w:rPr>
-          <w:rFonts w:ascii="Calibri" w:hAnsi="Calibri" w:cs="Calibri"/>
-          <w:sz w:val="17"/>
-          <w:szCs w:val="17"/>
-        </w:rPr>
-        <w:t>Gellersen</w:t>
-      </w:r>
-      <w:proofErr w:type="spellEnd"/>
-      <w:r>
-        <w:rPr>
-          <w:rFonts w:ascii="Calibri" w:hAnsi="Calibri" w:cs="Calibri"/>
-          <w:sz w:val="17"/>
-          <w:szCs w:val="17"/>
-        </w:rPr>
-        <w:t>, H. (</w:t>
+        <w:t>, &amp; Gellersen, H. (</w:t>
       </w:r>
       <w:r>
         <w:rPr>
@@ -5998,25 +5459,7 @@
           <w:sz w:val="17"/>
           <w:szCs w:val="17"/>
         </w:rPr>
-        <w:t xml:space="preserve">). Trainees’ perspectives and recommendations for catalyzing the next generation of </w:t>
-      </w:r>
-      <w:proofErr w:type="spellStart"/>
-      <w:r>
-        <w:rPr>
-          <w:rFonts w:ascii="Calibri" w:hAnsi="Calibri" w:cs="Calibri"/>
-          <w:sz w:val="17"/>
-          <w:szCs w:val="17"/>
-        </w:rPr>
-        <w:t>NeuroAI</w:t>
-      </w:r>
-      <w:proofErr w:type="spellEnd"/>
-      <w:r>
-        <w:rPr>
-          <w:rFonts w:ascii="Calibri" w:hAnsi="Calibri" w:cs="Calibri"/>
-          <w:sz w:val="17"/>
-          <w:szCs w:val="17"/>
-        </w:rPr>
-        <w:t xml:space="preserve"> researchers. </w:t>
+        <w:t xml:space="preserve">). Trainees’ perspectives and recommendations for catalyzing the next generation of NeuroAI researchers. </w:t>
       </w:r>
       <w:r>
         <w:rPr>
@@ -6044,7 +5487,7 @@
         </w:rPr>
         <w:t xml:space="preserve"> </w:t>
       </w:r>
-      <w:hyperlink r:id="rId31" w:history="1">
+      <w:hyperlink r:id="rId32" w:history="1">
         <w:r>
           <w:rPr>
             <w:rStyle w:val="Hyperlink"/>
@@ -6086,43 +5529,7 @@
           <w:sz w:val="17"/>
           <w:szCs w:val="17"/>
         </w:rPr>
-        <w:t xml:space="preserve"> Tripathy, M., Torrico, C., Kneeland, R., Chen, T., Narang, A., </w:t>
-      </w:r>
-      <w:proofErr w:type="spellStart"/>
-      <w:r>
-        <w:rPr>
-          <w:rFonts w:ascii="Calibri" w:hAnsi="Calibri" w:cs="Calibri"/>
-          <w:sz w:val="17"/>
-          <w:szCs w:val="17"/>
-        </w:rPr>
-        <w:t>Santhirasegaran</w:t>
-      </w:r>
-      <w:proofErr w:type="spellEnd"/>
-      <w:r>
-        <w:rPr>
-          <w:rFonts w:ascii="Calibri" w:hAnsi="Calibri" w:cs="Calibri"/>
-          <w:sz w:val="17"/>
-          <w:szCs w:val="17"/>
-        </w:rPr>
-        <w:t xml:space="preserve">, C., Xu, J., </w:t>
-      </w:r>
-      <w:proofErr w:type="spellStart"/>
-      <w:r>
-        <w:rPr>
-          <w:rFonts w:ascii="Calibri" w:hAnsi="Calibri" w:cs="Calibri"/>
-          <w:sz w:val="17"/>
-          <w:szCs w:val="17"/>
-        </w:rPr>
-        <w:t>Naselaris</w:t>
-      </w:r>
-      <w:proofErr w:type="spellEnd"/>
-      <w:r>
-        <w:rPr>
-          <w:rFonts w:ascii="Calibri" w:hAnsi="Calibri" w:cs="Calibri"/>
-          <w:sz w:val="17"/>
-          <w:szCs w:val="17"/>
-        </w:rPr>
-        <w:t xml:space="preserve">, T., Norman, K. A., &amp; Abraham, T. M. (2024). MindEye2: Shared-Subject Models Enable fMRI-To-Image With 1 Hour of Data. </w:t>
+        <w:t xml:space="preserve"> Tripathy, M., Torrico, C., Kneeland, R., Chen, T., Narang, A., Santhirasegaran, C., Xu, J., Naselaris, T., Norman, K. A., &amp; Abraham, T. M. (2024). MindEye2: Shared-Subject Models Enable fMRI-To-Image With 1 Hour of Data. </w:t>
       </w:r>
       <w:r>
         <w:rPr>
@@ -6142,7 +5549,7 @@
         </w:rPr>
         <w:t xml:space="preserve">. </w:t>
       </w:r>
-      <w:hyperlink r:id="rId32" w:history="1">
+      <w:hyperlink r:id="rId33" w:history="1">
         <w:r>
           <w:rPr>
             <w:rStyle w:val="Hyperlink"/>
@@ -6192,27 +5599,8 @@
           <w:sz w:val="17"/>
           <w:szCs w:val="17"/>
         </w:rPr>
-        <w:t xml:space="preserve"> Banerjee, A., Goode, J., Shabalin, S., Nguyen, A., Cohen, E., Dempster, A. J., Verlinde, N., </w:t>
-      </w:r>
-      <w:proofErr w:type="spellStart"/>
-      <w:r>
-        <w:rPr>
-          <w:rFonts w:ascii="Calibri" w:hAnsi="Calibri" w:cs="Calibri"/>
-          <w:sz w:val="17"/>
-          <w:szCs w:val="17"/>
-        </w:rPr>
-        <w:t>Yundler</w:t>
-      </w:r>
-      <w:proofErr w:type="spellEnd"/>
-      <w:r>
-        <w:rPr>
-          <w:rFonts w:ascii="Calibri" w:hAnsi="Calibri" w:cs="Calibri"/>
-          <w:sz w:val="17"/>
-          <w:szCs w:val="17"/>
-        </w:rPr>
-        <w:t xml:space="preserve">, E., Weisberg, D., Norman, K. A., &amp; Abraham, T. M. (2023). Reconstructing the Mind's Eye: fMRI-to-Image with Contrastive Learning and Diffusion Priors. </w:t>
-      </w:r>
-      <w:proofErr w:type="spellStart"/>
+        <w:t xml:space="preserve"> Banerjee, A., Goode, J., Shabalin, S., Nguyen, A., Cohen, E., Dempster, A. J., Verlinde, N., Yundler, E., Weisberg, D., Norman, K. A., &amp; Abraham, T. M. (2023). Reconstructing the Mind's Eye: fMRI-to-Image with Contrastive Learning and Diffusion Priors. </w:t>
+      </w:r>
       <w:r>
         <w:rPr>
           <w:rFonts w:ascii="Calibri" w:hAnsi="Calibri" w:cs="Calibri"/>
@@ -6221,39 +5609,28 @@
           <w:sz w:val="17"/>
           <w:szCs w:val="17"/>
         </w:rPr>
-        <w:t>NeurIPS</w:t>
-      </w:r>
-      <w:proofErr w:type="spellEnd"/>
-      <w:r>
-        <w:rPr>
-          <w:rFonts w:ascii="Calibri" w:hAnsi="Calibri" w:cs="Calibri"/>
+        <w:t xml:space="preserve">NeurIPS </w:t>
+      </w:r>
+      <w:r>
+        <w:rPr>
+          <w:rFonts w:ascii="Calibri" w:hAnsi="Calibri" w:cs="Calibri"/>
+          <w:b/>
+          <w:bCs/>
           <w:i/>
           <w:iCs/>
           <w:sz w:val="17"/>
           <w:szCs w:val="17"/>
         </w:rPr>
-        <w:t xml:space="preserve"> </w:t>
-      </w:r>
-      <w:r>
-        <w:rPr>
-          <w:rFonts w:ascii="Calibri" w:hAnsi="Calibri" w:cs="Calibri"/>
-          <w:b/>
-          <w:bCs/>
+        <w:t>spotlight</w:t>
+      </w:r>
+      <w:r>
+        <w:rPr>
+          <w:rFonts w:ascii="Calibri" w:hAnsi="Calibri" w:cs="Calibri"/>
           <w:i/>
           <w:iCs/>
           <w:sz w:val="17"/>
           <w:szCs w:val="17"/>
         </w:rPr>
-        <w:t>spotlight</w:t>
-      </w:r>
-      <w:r>
-        <w:rPr>
-          <w:rFonts w:ascii="Calibri" w:hAnsi="Calibri" w:cs="Calibri"/>
-          <w:i/>
-          <w:iCs/>
-          <w:sz w:val="17"/>
-          <w:szCs w:val="17"/>
-        </w:rPr>
         <w:t>.</w:t>
       </w:r>
       <w:r>
@@ -6264,7 +5641,7 @@
         </w:rPr>
         <w:t xml:space="preserve"> </w:t>
       </w:r>
-      <w:hyperlink r:id="rId33" w:history="1">
+      <w:hyperlink r:id="rId34" w:history="1">
         <w:r>
           <w:rPr>
             <w:rStyle w:val="Hyperlink"/>
@@ -6296,7 +5673,7 @@
         </w:rPr>
         <w:t xml:space="preserve"> </w:t>
       </w:r>
-      <w:hyperlink r:id="rId34" w:history="1">
+      <w:hyperlink r:id="rId35" w:history="1">
         <w:r>
           <w:rPr>
             <w:rStyle w:val="Hyperlink"/>
@@ -6375,7 +5752,7 @@
         </w:rPr>
         <w:t xml:space="preserve">Journal of Experimental Psychology: Human Perception and Performance. </w:t>
       </w:r>
-      <w:hyperlink r:id="rId35" w:history="1">
+      <w:hyperlink r:id="rId36" w:history="1">
         <w:r>
           <w:rPr>
             <w:rStyle w:val="Hyperlink"/>
@@ -6421,25 +5798,14 @@
         </w:rPr>
         <w:t xml:space="preserve">Scotti, P. S., </w:t>
       </w:r>
-      <w:proofErr w:type="spellStart"/>
-      <w:r>
-        <w:rPr>
-          <w:rFonts w:ascii="Calibri" w:hAnsi="Calibri" w:cs="Calibri"/>
-          <w:sz w:val="17"/>
-          <w:szCs w:val="17"/>
-        </w:rPr>
-        <w:t>Michelmann</w:t>
-      </w:r>
-      <w:proofErr w:type="spellEnd"/>
-      <w:r>
-        <w:rPr>
-          <w:rFonts w:ascii="Calibri" w:hAnsi="Calibri" w:cs="Calibri"/>
-          <w:sz w:val="17"/>
-          <w:szCs w:val="17"/>
-        </w:rPr>
-        <w:t xml:space="preserve">, S., Li, K., Turk-Browne, N. B., Cohen, J. D., Norman, K. A. (2022). RT-Cloud: A Cloud-based Software Framework to Simplify and Standardize Real-Time fMRI. </w:t>
-      </w:r>
-      <w:proofErr w:type="spellStart"/>
+      <w:r>
+        <w:rPr>
+          <w:rFonts w:ascii="Calibri" w:hAnsi="Calibri" w:cs="Calibri"/>
+          <w:sz w:val="17"/>
+          <w:szCs w:val="17"/>
+        </w:rPr>
+        <w:t xml:space="preserve">Michelmann, S., Li, K., Turk-Browne, N. B., Cohen, J. D., Norman, K. A. (2022). RT-Cloud: A Cloud-based Software Framework to Simplify and Standardize Real-Time fMRI. </w:t>
+      </w:r>
       <w:r>
         <w:rPr>
           <w:rFonts w:ascii="Calibri" w:hAnsi="Calibri" w:cs="Calibri"/>
@@ -6448,20 +5814,9 @@
           <w:sz w:val="17"/>
           <w:szCs w:val="17"/>
         </w:rPr>
-        <w:t>NeuroImage</w:t>
-      </w:r>
-      <w:proofErr w:type="spellEnd"/>
-      <w:r>
-        <w:rPr>
-          <w:rFonts w:ascii="Calibri" w:hAnsi="Calibri" w:cs="Calibri"/>
-          <w:i/>
-          <w:iCs/>
-          <w:sz w:val="17"/>
-          <w:szCs w:val="17"/>
-        </w:rPr>
-        <w:t xml:space="preserve">. </w:t>
-      </w:r>
-      <w:hyperlink r:id="rId36" w:history="1">
+        <w:t xml:space="preserve">NeuroImage. </w:t>
+      </w:r>
+      <w:hyperlink r:id="rId37" w:history="1">
         <w:r>
           <w:rPr>
             <w:rStyle w:val="Hyperlink"/>
@@ -6508,7 +5863,6 @@
         </w:rPr>
         <w:t xml:space="preserve"> Chen, J., &amp; Golomb, J. D. (2022). An improved method for evaluating inverted encoding models. </w:t>
       </w:r>
-      <w:proofErr w:type="spellStart"/>
       <w:r>
         <w:rPr>
           <w:rFonts w:ascii="Calibri" w:hAnsi="Calibri" w:cs="Calibri"/>
@@ -6519,7 +5873,6 @@
         </w:rPr>
         <w:t>bioRxiv</w:t>
       </w:r>
-      <w:proofErr w:type="spellEnd"/>
       <w:r>
         <w:rPr>
           <w:rFonts w:ascii="Calibri" w:hAnsi="Calibri" w:cs="Calibri"/>
@@ -6528,7 +5881,7 @@
         </w:rPr>
         <w:t xml:space="preserve">. </w:t>
       </w:r>
-      <w:hyperlink r:id="rId37" w:history="1">
+      <w:hyperlink r:id="rId38" w:history="1">
         <w:r>
           <w:rPr>
             <w:rStyle w:val="Hyperlink"/>
@@ -6606,7 +5959,7 @@
         </w:rPr>
         <w:t xml:space="preserve">. </w:t>
       </w:r>
-      <w:hyperlink r:id="rId38" w:history="1">
+      <w:hyperlink r:id="rId39" w:history="1">
         <w:r>
           <w:rPr>
             <w:rStyle w:val="Hyperlink"/>
@@ -6617,7 +5970,7 @@
           <w:t>doi.org/10.1167/jov.22.10.8</w:t>
         </w:r>
       </w:hyperlink>
-      <w:hyperlink r:id="rId39" w:history="1"/>
+      <w:hyperlink r:id="rId40" w:history="1"/>
     </w:p>
     <w:p>
       <w:pPr>
@@ -6718,27 +6071,7 @@
           <w:sz w:val="17"/>
           <w:szCs w:val="17"/>
         </w:rPr>
-        <w:t xml:space="preserve"> Kulkarni, A., Mazor, M., </w:t>
-      </w:r>
-      <w:proofErr w:type="spellStart"/>
-      <w:r>
-        <w:rPr>
-          <w:rFonts w:ascii="Calibri" w:hAnsi="Calibri" w:cs="Calibri"/>
-          <w:color w:val="auto"/>
-          <w:sz w:val="17"/>
-          <w:szCs w:val="17"/>
-        </w:rPr>
-        <w:t>Klapwijk</w:t>
-      </w:r>
-      <w:proofErr w:type="spellEnd"/>
-      <w:r>
-        <w:rPr>
-          <w:rFonts w:ascii="Calibri" w:hAnsi="Calibri" w:cs="Calibri"/>
-          <w:color w:val="auto"/>
-          <w:sz w:val="17"/>
-          <w:szCs w:val="17"/>
-        </w:rPr>
-        <w:t xml:space="preserve">, E., Huth, A. G. (2021). Interactive 3d brain helps you learn how the brain is organized. </w:t>
+        <w:t xml:space="preserve"> Kulkarni, A., Mazor, M., Klapwijk, E., Huth, A. G. (2021). Interactive 3d brain helps you learn how the brain is organized. </w:t>
       </w:r>
       <w:r>
         <w:rPr>
@@ -6760,7 +6093,7 @@
         </w:rPr>
         <w:t xml:space="preserve">. </w:t>
       </w:r>
-      <w:hyperlink r:id="rId40" w:history="1">
+      <w:hyperlink r:id="rId41" w:history="1">
         <w:r>
           <w:rPr>
             <w:rStyle w:val="Hyperlink"/>
@@ -6825,7 +6158,6 @@
         </w:rPr>
         <w:t xml:space="preserve">. </w:t>
       </w:r>
-      <w:proofErr w:type="spellStart"/>
       <w:r>
         <w:rPr>
           <w:rFonts w:ascii="Calibri" w:hAnsi="Calibri" w:cs="Calibri"/>
@@ -6835,21 +6167,9 @@
           <w:sz w:val="17"/>
           <w:szCs w:val="17"/>
         </w:rPr>
-        <w:t>bioRxiv</w:t>
-      </w:r>
-      <w:proofErr w:type="spellEnd"/>
-      <w:r>
-        <w:rPr>
-          <w:rFonts w:ascii="Calibri" w:hAnsi="Calibri" w:cs="Calibri"/>
-          <w:i/>
-          <w:iCs/>
-          <w:color w:val="auto"/>
-          <w:sz w:val="17"/>
-          <w:szCs w:val="17"/>
-        </w:rPr>
-        <w:t xml:space="preserve">. </w:t>
-      </w:r>
-      <w:hyperlink r:id="rId41" w:history="1">
+        <w:t xml:space="preserve">bioRxiv. </w:t>
+      </w:r>
+      <w:hyperlink r:id="rId42" w:history="1">
         <w:r>
           <w:rPr>
             <w:rStyle w:val="Hyperlink"/>
@@ -6918,7 +6238,7 @@
         </w:rPr>
         <w:t xml:space="preserve">. </w:t>
       </w:r>
-      <w:hyperlink r:id="rId42" w:history="1">
+      <w:hyperlink r:id="rId43" w:history="1">
         <w:r>
           <w:rPr>
             <w:rStyle w:val="Hyperlink"/>
@@ -6971,7 +6291,6 @@
         </w:rPr>
         <w:t xml:space="preserve">, Dowd, E. W., &amp; Golomb, J. D. (2021). Neural representations of task-relevant and task-irrelevant features of attended objects. </w:t>
       </w:r>
-      <w:proofErr w:type="spellStart"/>
       <w:r>
         <w:rPr>
           <w:rFonts w:ascii="Calibri" w:hAnsi="Calibri" w:cs="Calibri"/>
@@ -6980,20 +6299,9 @@
           <w:sz w:val="17"/>
           <w:szCs w:val="17"/>
         </w:rPr>
-        <w:t>bioRxiv</w:t>
-      </w:r>
-      <w:proofErr w:type="spellEnd"/>
-      <w:r>
-        <w:rPr>
-          <w:rFonts w:ascii="Calibri" w:hAnsi="Calibri" w:cs="Calibri"/>
-          <w:i/>
-          <w:iCs/>
-          <w:sz w:val="17"/>
-          <w:szCs w:val="17"/>
-        </w:rPr>
-        <w:t xml:space="preserve">. </w:t>
-      </w:r>
-      <w:hyperlink r:id="rId43" w:history="1">
+        <w:t xml:space="preserve">bioRxiv. </w:t>
+      </w:r>
+      <w:hyperlink r:id="rId44" w:history="1">
         <w:r>
           <w:rPr>
             <w:rStyle w:val="Hyperlink"/>
@@ -7082,7 +6390,7 @@
         </w:rPr>
         <w:t xml:space="preserve"> </w:t>
       </w:r>
-      <w:hyperlink r:id="rId44" w:history="1">
+      <w:hyperlink r:id="rId45" w:history="1">
         <w:r>
           <w:rPr>
             <w:rStyle w:val="Hyperlink"/>
@@ -7152,7 +6460,7 @@
         </w:rPr>
         <w:t xml:space="preserve"> 1-21. </w:t>
       </w:r>
-      <w:hyperlink r:id="rId45" w:history="1">
+      <w:hyperlink r:id="rId46" w:history="1">
         <w:r>
           <w:rPr>
             <w:rStyle w:val="Hyperlink"/>
@@ -7198,67 +6506,7 @@
           <w:sz w:val="17"/>
           <w:szCs w:val="17"/>
         </w:rPr>
-        <w:t xml:space="preserve"> Kulkarni, A., Mazor, M., </w:t>
-      </w:r>
-      <w:proofErr w:type="spellStart"/>
-      <w:r>
-        <w:rPr>
-          <w:rFonts w:ascii="Calibri" w:hAnsi="Calibri" w:cs="Calibri"/>
-          <w:color w:val="auto"/>
-          <w:sz w:val="17"/>
-          <w:szCs w:val="17"/>
-        </w:rPr>
-        <w:t>Klapwijk</w:t>
-      </w:r>
-      <w:proofErr w:type="spellEnd"/>
-      <w:r>
-        <w:rPr>
-          <w:rFonts w:ascii="Calibri" w:hAnsi="Calibri" w:cs="Calibri"/>
-          <w:color w:val="auto"/>
-          <w:sz w:val="17"/>
-          <w:szCs w:val="17"/>
-        </w:rPr>
-        <w:t xml:space="preserve">, E., </w:t>
-      </w:r>
-      <w:proofErr w:type="spellStart"/>
-      <w:r>
-        <w:rPr>
-          <w:rFonts w:ascii="Calibri" w:hAnsi="Calibri" w:cs="Calibri"/>
-          <w:color w:val="auto"/>
-          <w:sz w:val="17"/>
-          <w:szCs w:val="17"/>
-        </w:rPr>
-        <w:t>Yarkoni</w:t>
-      </w:r>
-      <w:proofErr w:type="spellEnd"/>
-      <w:r>
-        <w:rPr>
-          <w:rFonts w:ascii="Calibri" w:hAnsi="Calibri" w:cs="Calibri"/>
-          <w:color w:val="auto"/>
-          <w:sz w:val="17"/>
-          <w:szCs w:val="17"/>
-        </w:rPr>
-        <w:t xml:space="preserve">, T., Huth, A. G. (2020). </w:t>
-      </w:r>
-      <w:proofErr w:type="spellStart"/>
-      <w:r>
-        <w:rPr>
-          <w:rFonts w:ascii="Calibri" w:hAnsi="Calibri" w:cs="Calibri"/>
-          <w:color w:val="auto"/>
-          <w:sz w:val="17"/>
-          <w:szCs w:val="17"/>
-        </w:rPr>
-        <w:t>EduCortex</w:t>
-      </w:r>
-      <w:proofErr w:type="spellEnd"/>
-      <w:r>
-        <w:rPr>
-          <w:rFonts w:ascii="Calibri" w:hAnsi="Calibri" w:cs="Calibri"/>
-          <w:color w:val="auto"/>
-          <w:sz w:val="17"/>
-          <w:szCs w:val="17"/>
-        </w:rPr>
-        <w:t xml:space="preserve">: browser-based 3D brain visualization of fMRI meta-analysis maps. </w:t>
+        <w:t xml:space="preserve"> Kulkarni, A., Mazor, M., Klapwijk, E., Yarkoni, T., Huth, A. G. (2020). EduCortex: browser-based 3D brain visualization of fMRI meta-analysis maps. </w:t>
       </w:r>
       <w:r>
         <w:rPr>
@@ -7269,31 +6517,7 @@
           <w:sz w:val="17"/>
           <w:szCs w:val="17"/>
         </w:rPr>
-        <w:t xml:space="preserve">Journal of </w:t>
-      </w:r>
-      <w:proofErr w:type="gramStart"/>
-      <w:r>
-        <w:rPr>
-          <w:rFonts w:ascii="Calibri" w:hAnsi="Calibri" w:cs="Calibri"/>
-          <w:i/>
-          <w:iCs/>
-          <w:color w:val="auto"/>
-          <w:sz w:val="17"/>
-          <w:szCs w:val="17"/>
-        </w:rPr>
-        <w:t>Open Source</w:t>
-      </w:r>
-      <w:proofErr w:type="gramEnd"/>
-      <w:r>
-        <w:rPr>
-          <w:rFonts w:ascii="Calibri" w:hAnsi="Calibri" w:cs="Calibri"/>
-          <w:i/>
-          <w:iCs/>
-          <w:color w:val="auto"/>
-          <w:sz w:val="17"/>
-          <w:szCs w:val="17"/>
-        </w:rPr>
-        <w:t xml:space="preserve"> Education</w:t>
+        <w:t>Journal of Open Source Education</w:t>
       </w:r>
       <w:r>
         <w:rPr>
@@ -7304,7 +6528,7 @@
         </w:rPr>
         <w:t xml:space="preserve">, 3(26), 75. </w:t>
       </w:r>
-      <w:hyperlink r:id="rId46" w:history="1">
+      <w:hyperlink r:id="rId47" w:history="1">
         <w:r>
           <w:rPr>
             <w:rStyle w:val="Hyperlink"/>
@@ -7351,27 +6575,7 @@
           <w:sz w:val="17"/>
           <w:szCs w:val="17"/>
         </w:rPr>
-        <w:t xml:space="preserve"> </w:t>
-      </w:r>
-      <w:proofErr w:type="spellStart"/>
-      <w:r>
-        <w:rPr>
-          <w:rFonts w:ascii="Calibri" w:hAnsi="Calibri" w:cs="Calibri"/>
-          <w:color w:val="auto"/>
-          <w:sz w:val="17"/>
-          <w:szCs w:val="17"/>
-        </w:rPr>
-        <w:t>Janakiefski</w:t>
-      </w:r>
-      <w:proofErr w:type="spellEnd"/>
-      <w:r>
-        <w:rPr>
-          <w:rFonts w:ascii="Calibri" w:hAnsi="Calibri" w:cs="Calibri"/>
-          <w:color w:val="auto"/>
-          <w:sz w:val="17"/>
-          <w:szCs w:val="17"/>
-        </w:rPr>
-        <w:t xml:space="preserve">, L., &amp; Maxcey, A. M. (2020). Recognition-induced forgetting of schematically related pictures. </w:t>
+        <w:t xml:space="preserve"> Janakiefski, L., &amp; Maxcey, A. M. (2020). Recognition-induced forgetting of schematically related pictures. </w:t>
       </w:r>
       <w:r>
         <w:rPr>
@@ -7393,7 +6597,7 @@
         </w:rPr>
         <w:t xml:space="preserve">, 27, 357–365. </w:t>
       </w:r>
-      <w:hyperlink r:id="rId47" w:history="1">
+      <w:hyperlink r:id="rId48" w:history="1">
         <w:r>
           <w:rPr>
             <w:rStyle w:val="Hyperlink"/>
@@ -7437,27 +6641,8 @@
           <w:sz w:val="17"/>
           <w:szCs w:val="17"/>
         </w:rPr>
-        <w:t xml:space="preserve">, Collegio, A., &amp; </w:t>
-      </w:r>
-      <w:proofErr w:type="spellStart"/>
-      <w:r>
-        <w:rPr>
-          <w:rFonts w:ascii="Calibri" w:hAnsi="Calibri" w:cs="Calibri"/>
-          <w:sz w:val="17"/>
-          <w:szCs w:val="17"/>
-        </w:rPr>
-        <w:t>Shomstein</w:t>
-      </w:r>
-      <w:proofErr w:type="spellEnd"/>
-      <w:r>
-        <w:rPr>
-          <w:rFonts w:ascii="Calibri" w:hAnsi="Calibri" w:cs="Calibri"/>
-          <w:sz w:val="17"/>
-          <w:szCs w:val="17"/>
-        </w:rPr>
-        <w:t xml:space="preserve">, S. (2019). Object-based attention is resilient to low-level (boundary) or high-level (semantic) disturbances, but not both. </w:t>
-      </w:r>
-      <w:proofErr w:type="spellStart"/>
+        <w:t xml:space="preserve">, Collegio, A., &amp; Shomstein, S. (2019). Object-based attention is resilient to low-level (boundary) or high-level (semantic) disturbances, but not both. </w:t>
+      </w:r>
       <w:r>
         <w:rPr>
           <w:rFonts w:ascii="Calibri" w:hAnsi="Calibri" w:cs="Calibri"/>
@@ -7466,18 +6651,7 @@
           <w:sz w:val="17"/>
           <w:szCs w:val="17"/>
         </w:rPr>
-        <w:t>PsyArXiv</w:t>
-      </w:r>
-      <w:proofErr w:type="spellEnd"/>
-      <w:r>
-        <w:rPr>
-          <w:rFonts w:ascii="Calibri" w:hAnsi="Calibri" w:cs="Calibri"/>
-          <w:i/>
-          <w:iCs/>
-          <w:sz w:val="17"/>
-          <w:szCs w:val="17"/>
-        </w:rPr>
-        <w:t>.</w:t>
+        <w:t>PsyArXiv.</w:t>
       </w:r>
       <w:r>
         <w:rPr>
@@ -7487,7 +6661,7 @@
         </w:rPr>
         <w:t xml:space="preserve"> </w:t>
       </w:r>
-      <w:hyperlink r:id="rId48" w:history="1">
+      <w:hyperlink r:id="rId49" w:history="1">
         <w:r>
           <w:rPr>
             <w:rStyle w:val="Hyperlink"/>
@@ -7496,20 +6670,8 @@
             <w:szCs w:val="17"/>
             <w:u w:val="single"/>
           </w:rPr>
-          <w:t>doi.org/10.31234/osf.io/</w:t>
+          <w:t>doi.org/10.31234/osf.io/yxqju</w:t>
         </w:r>
-        <w:proofErr w:type="spellStart"/>
-        <w:r>
-          <w:rPr>
-            <w:rStyle w:val="Hyperlink"/>
-            <w:rFonts w:ascii="Calibri" w:hAnsi="Calibri" w:cs="Calibri"/>
-            <w:sz w:val="17"/>
-            <w:szCs w:val="17"/>
-            <w:u w:val="single"/>
-          </w:rPr>
-          <w:t>yxqju</w:t>
-        </w:r>
-        <w:proofErr w:type="spellEnd"/>
       </w:hyperlink>
     </w:p>
     <w:p>
@@ -7554,27 +6716,7 @@
           <w:sz w:val="17"/>
           <w:szCs w:val="17"/>
         </w:rPr>
-        <w:t xml:space="preserve"> &amp; </w:t>
-      </w:r>
-      <w:proofErr w:type="spellStart"/>
-      <w:r>
-        <w:rPr>
-          <w:rFonts w:ascii="Calibri" w:hAnsi="Calibri" w:cs="Calibri"/>
-          <w:color w:val="auto"/>
-          <w:sz w:val="17"/>
-          <w:szCs w:val="17"/>
-        </w:rPr>
-        <w:t>Shomstein</w:t>
-      </w:r>
-      <w:proofErr w:type="spellEnd"/>
-      <w:r>
-        <w:rPr>
-          <w:rFonts w:ascii="Calibri" w:hAnsi="Calibri" w:cs="Calibri"/>
-          <w:color w:val="auto"/>
-          <w:sz w:val="17"/>
-          <w:szCs w:val="17"/>
-        </w:rPr>
-        <w:t xml:space="preserve">, S. (2019). Attention scales according to inferred real-world object size. </w:t>
+        <w:t xml:space="preserve"> &amp; Shomstein, S. (2019). Attention scales according to inferred real-world object size. </w:t>
       </w:r>
       <w:r>
         <w:rPr>
@@ -7596,7 +6738,7 @@
         </w:rPr>
         <w:t xml:space="preserve">, 3(1), 40-47. </w:t>
       </w:r>
-      <w:hyperlink r:id="rId49" w:history="1">
+      <w:hyperlink r:id="rId50" w:history="1">
         <w:r>
           <w:rPr>
             <w:rStyle w:val="Hyperlink"/>
@@ -7725,43 +6867,7 @@
           <w:sz w:val="17"/>
           <w:szCs w:val="17"/>
         </w:rPr>
-        <w:t xml:space="preserve">Tripathy, M., Torrico, C., Kneeland, R., Chen, T., Narang, A., </w:t>
-      </w:r>
-      <w:proofErr w:type="spellStart"/>
-      <w:r>
-        <w:rPr>
-          <w:rFonts w:ascii="Calibri" w:hAnsi="Calibri" w:cs="Calibri"/>
-          <w:sz w:val="17"/>
-          <w:szCs w:val="17"/>
-        </w:rPr>
-        <w:t>Santhirasegaran</w:t>
-      </w:r>
-      <w:proofErr w:type="spellEnd"/>
-      <w:r>
-        <w:rPr>
-          <w:rFonts w:ascii="Calibri" w:hAnsi="Calibri" w:cs="Calibri"/>
-          <w:sz w:val="17"/>
-          <w:szCs w:val="17"/>
-        </w:rPr>
-        <w:t xml:space="preserve">, C., Xu, J., </w:t>
-      </w:r>
-      <w:proofErr w:type="spellStart"/>
-      <w:r>
-        <w:rPr>
-          <w:rFonts w:ascii="Calibri" w:hAnsi="Calibri" w:cs="Calibri"/>
-          <w:sz w:val="17"/>
-          <w:szCs w:val="17"/>
-        </w:rPr>
-        <w:t>Naselaris</w:t>
-      </w:r>
-      <w:proofErr w:type="spellEnd"/>
-      <w:r>
-        <w:rPr>
-          <w:rFonts w:ascii="Calibri" w:hAnsi="Calibri" w:cs="Calibri"/>
-          <w:sz w:val="17"/>
-          <w:szCs w:val="17"/>
-        </w:rPr>
-        <w:t>, T., Norman, K. A., &amp; Abraham, T. M. (</w:t>
+        <w:t>Tripathy, M., Torrico, C., Kneeland, R., Chen, T., Narang, A., Santhirasegaran, C., Xu, J., Naselaris, T., Norman, K. A., &amp; Abraham, T. M. (</w:t>
       </w:r>
       <w:r>
         <w:rPr>
@@ -7853,43 +6959,7 @@
           <w:sz w:val="17"/>
           <w:szCs w:val="17"/>
         </w:rPr>
-        <w:t xml:space="preserve">Tripathy, M., Torrico, C., Kneeland, R., Chen, T., Narang, A., </w:t>
-      </w:r>
-      <w:proofErr w:type="spellStart"/>
-      <w:r>
-        <w:rPr>
-          <w:rFonts w:ascii="Calibri" w:hAnsi="Calibri" w:cs="Calibri"/>
-          <w:sz w:val="17"/>
-          <w:szCs w:val="17"/>
-        </w:rPr>
-        <w:t>Santhirasegaran</w:t>
-      </w:r>
-      <w:proofErr w:type="spellEnd"/>
-      <w:r>
-        <w:rPr>
-          <w:rFonts w:ascii="Calibri" w:hAnsi="Calibri" w:cs="Calibri"/>
-          <w:sz w:val="17"/>
-          <w:szCs w:val="17"/>
-        </w:rPr>
-        <w:t xml:space="preserve">, C., Xu, J., </w:t>
-      </w:r>
-      <w:proofErr w:type="spellStart"/>
-      <w:r>
-        <w:rPr>
-          <w:rFonts w:ascii="Calibri" w:hAnsi="Calibri" w:cs="Calibri"/>
-          <w:sz w:val="17"/>
-          <w:szCs w:val="17"/>
-        </w:rPr>
-        <w:t>Naselaris</w:t>
-      </w:r>
-      <w:proofErr w:type="spellEnd"/>
-      <w:r>
-        <w:rPr>
-          <w:rFonts w:ascii="Calibri" w:hAnsi="Calibri" w:cs="Calibri"/>
-          <w:sz w:val="17"/>
-          <w:szCs w:val="17"/>
-        </w:rPr>
-        <w:t>, T., Norman, K. A., &amp; Abraham, T. M. (</w:t>
+        <w:t>Tripathy, M., Torrico, C., Kneeland, R., Chen, T., Narang, A., Santhirasegaran, C., Xu, J., Naselaris, T., Norman, K. A., &amp; Abraham, T. M. (</w:t>
       </w:r>
       <w:r>
         <w:rPr>
@@ -7998,27 +7068,8 @@
           <w:sz w:val="17"/>
           <w:szCs w:val="17"/>
         </w:rPr>
-        <w:t xml:space="preserve"> Banerjee, A., Goode, J., Shabalin, S., Nguyen, A., Cohen, E., Dempster, A. J., Verlinde, N., </w:t>
-      </w:r>
-      <w:proofErr w:type="spellStart"/>
-      <w:r>
-        <w:rPr>
-          <w:rFonts w:ascii="Calibri" w:hAnsi="Calibri" w:cs="Calibri"/>
-          <w:sz w:val="17"/>
-          <w:szCs w:val="17"/>
-        </w:rPr>
-        <w:t>Yundler</w:t>
-      </w:r>
-      <w:proofErr w:type="spellEnd"/>
-      <w:r>
-        <w:rPr>
-          <w:rFonts w:ascii="Calibri" w:hAnsi="Calibri" w:cs="Calibri"/>
-          <w:sz w:val="17"/>
-          <w:szCs w:val="17"/>
-        </w:rPr>
-        <w:t xml:space="preserve">, E., Weisberg, D., Norman, K. A., &amp; Abraham, T. M. (2023). Reconstructing the Mind's Eye: fMRI-to-Image with Contrastive Learning and Diffusion Priors. </w:t>
-      </w:r>
-      <w:proofErr w:type="spellStart"/>
+        <w:t xml:space="preserve"> Banerjee, A., Goode, J., Shabalin, S., Nguyen, A., Cohen, E., Dempster, A. J., Verlinde, N., Yundler, E., Weisberg, D., Norman, K. A., &amp; Abraham, T. M. (2023). Reconstructing the Mind's Eye: fMRI-to-Image with Contrastive Learning and Diffusion Priors. </w:t>
+      </w:r>
       <w:r>
         <w:rPr>
           <w:rFonts w:ascii="Calibri" w:hAnsi="Calibri" w:cs="Calibri"/>
@@ -8029,7 +7080,6 @@
         </w:rPr>
         <w:t>NeurIPS</w:t>
       </w:r>
-      <w:proofErr w:type="spellEnd"/>
       <w:r>
         <w:rPr>
           <w:rFonts w:ascii="Calibri" w:hAnsi="Calibri" w:cs="Calibri"/>
@@ -8104,25 +7154,7 @@
           <w:sz w:val="17"/>
           <w:szCs w:val="17"/>
         </w:rPr>
-        <w:t xml:space="preserve">Wallace, G., Polcyn, S., Brooks, P. P., Mennen, A., Zhao, K., </w:t>
-      </w:r>
-      <w:proofErr w:type="spellStart"/>
-      <w:r>
-        <w:rPr>
-          <w:rFonts w:ascii="Calibri" w:hAnsi="Calibri" w:cs="Calibri"/>
-          <w:sz w:val="17"/>
-          <w:szCs w:val="17"/>
-        </w:rPr>
-        <w:t>Michelmann</w:t>
-      </w:r>
-      <w:proofErr w:type="spellEnd"/>
-      <w:r>
-        <w:rPr>
-          <w:rFonts w:ascii="Calibri" w:hAnsi="Calibri" w:cs="Calibri"/>
-          <w:sz w:val="17"/>
-          <w:szCs w:val="17"/>
-        </w:rPr>
-        <w:t>, S., Li, K., Turk-Browne, N. B., Cohen, J. D., Norman, K. A. (202</w:t>
+        <w:t>Wallace, G., Polcyn, S., Brooks, P. P., Mennen, A., Zhao, K., Michelmann, S., Li, K., Turk-Browne, N. B., Cohen, J. D., Norman, K. A. (202</w:t>
       </w:r>
       <w:r>
         <w:rPr>
@@ -8264,25 +7296,7 @@
           <w:sz w:val="17"/>
           <w:szCs w:val="17"/>
         </w:rPr>
-        <w:t xml:space="preserve">, K. </w:t>
-      </w:r>
-      <w:proofErr w:type="gramStart"/>
-      <w:r>
-        <w:rPr>
-          <w:rFonts w:ascii="Calibri" w:hAnsi="Calibri" w:cs="Calibri"/>
-          <w:sz w:val="17"/>
-          <w:szCs w:val="17"/>
-        </w:rPr>
-        <w:t>A..</w:t>
-      </w:r>
-      <w:proofErr w:type="gramEnd"/>
-      <w:r>
-        <w:rPr>
-          <w:rFonts w:ascii="Calibri" w:hAnsi="Calibri" w:cs="Calibri"/>
-          <w:sz w:val="17"/>
-          <w:szCs w:val="17"/>
-        </w:rPr>
-        <w:t xml:space="preserve"> </w:t>
+        <w:t xml:space="preserve">, K. A.. </w:t>
       </w:r>
       <w:r>
         <w:rPr>
@@ -8368,25 +7382,7 @@
           <w:sz w:val="17"/>
           <w:szCs w:val="17"/>
         </w:rPr>
-        <w:t xml:space="preserve">Polcyn, S., Brooks, P. P., Mennen, A., Zhao, K., </w:t>
-      </w:r>
-      <w:proofErr w:type="spellStart"/>
-      <w:r>
-        <w:rPr>
-          <w:rFonts w:ascii="Calibri" w:hAnsi="Calibri" w:cs="Calibri"/>
-          <w:sz w:val="17"/>
-          <w:szCs w:val="17"/>
-        </w:rPr>
-        <w:t>Michelmann</w:t>
-      </w:r>
-      <w:proofErr w:type="spellEnd"/>
-      <w:r>
-        <w:rPr>
-          <w:rFonts w:ascii="Calibri" w:hAnsi="Calibri" w:cs="Calibri"/>
-          <w:sz w:val="17"/>
-          <w:szCs w:val="17"/>
-        </w:rPr>
-        <w:t xml:space="preserve">, S., Li, K., Turk-Browne, N. B., Cohen, J. D., Norman, K. A. (2022). </w:t>
+        <w:t xml:space="preserve">Polcyn, S., Brooks, P. P., Mennen, A., Zhao, K., Michelmann, S., Li, K., Turk-Browne, N. B., Cohen, J. D., Norman, K. A. (2022). </w:t>
       </w:r>
       <w:r>
         <w:rPr>
@@ -8870,61 +7866,7 @@
           <w:sz w:val="17"/>
           <w:szCs w:val="17"/>
         </w:rPr>
-        <w:t xml:space="preserve"> Kulkarni, A., Mazor, M., </w:t>
-      </w:r>
-      <w:proofErr w:type="spellStart"/>
-      <w:r>
-        <w:rPr>
-          <w:rFonts w:ascii="Calibri" w:hAnsi="Calibri" w:cs="Calibri"/>
-          <w:sz w:val="17"/>
-          <w:szCs w:val="17"/>
-        </w:rPr>
-        <w:t>Klapwijk</w:t>
-      </w:r>
-      <w:proofErr w:type="spellEnd"/>
-      <w:r>
-        <w:rPr>
-          <w:rFonts w:ascii="Calibri" w:hAnsi="Calibri" w:cs="Calibri"/>
-          <w:sz w:val="17"/>
-          <w:szCs w:val="17"/>
-        </w:rPr>
-        <w:t xml:space="preserve">, E., </w:t>
-      </w:r>
-      <w:proofErr w:type="spellStart"/>
-      <w:r>
-        <w:rPr>
-          <w:rFonts w:ascii="Calibri" w:hAnsi="Calibri" w:cs="Calibri"/>
-          <w:sz w:val="17"/>
-          <w:szCs w:val="17"/>
-        </w:rPr>
-        <w:t>Yarkoni</w:t>
-      </w:r>
-      <w:proofErr w:type="spellEnd"/>
-      <w:r>
-        <w:rPr>
-          <w:rFonts w:ascii="Calibri" w:hAnsi="Calibri" w:cs="Calibri"/>
-          <w:sz w:val="17"/>
-          <w:szCs w:val="17"/>
-        </w:rPr>
-        <w:t xml:space="preserve">, T., Huth, A. G. (2019, December). </w:t>
-      </w:r>
-      <w:proofErr w:type="spellStart"/>
-      <w:r>
-        <w:rPr>
-          <w:rFonts w:ascii="Calibri" w:hAnsi="Calibri" w:cs="Calibri"/>
-          <w:sz w:val="17"/>
-          <w:szCs w:val="17"/>
-        </w:rPr>
-        <w:t>EduCortex</w:t>
-      </w:r>
-      <w:proofErr w:type="spellEnd"/>
-      <w:r>
-        <w:rPr>
-          <w:rFonts w:ascii="Calibri" w:hAnsi="Calibri" w:cs="Calibri"/>
-          <w:sz w:val="17"/>
-          <w:szCs w:val="17"/>
-        </w:rPr>
-        <w:t xml:space="preserve">: browser-based 3D brain visualization of fMRI meta-analysis maps. </w:t>
+        <w:t xml:space="preserve"> Kulkarni, A., Mazor, M., Klapwijk, E., Yarkoni, T., Huth, A. G. (2019, December). EduCortex: browser-based 3D brain visualization of fMRI meta-analysis maps. </w:t>
       </w:r>
       <w:r>
         <w:rPr>
@@ -9044,25 +7986,7 @@
           <w:sz w:val="17"/>
           <w:szCs w:val="17"/>
         </w:rPr>
-        <w:t xml:space="preserve"> </w:t>
-      </w:r>
-      <w:proofErr w:type="spellStart"/>
-      <w:r>
-        <w:rPr>
-          <w:rFonts w:ascii="Calibri" w:hAnsi="Calibri" w:cs="Calibri"/>
-          <w:sz w:val="17"/>
-          <w:szCs w:val="17"/>
-        </w:rPr>
-        <w:t>Janakiefski</w:t>
-      </w:r>
-      <w:proofErr w:type="spellEnd"/>
-      <w:r>
-        <w:rPr>
-          <w:rFonts w:ascii="Calibri" w:hAnsi="Calibri" w:cs="Calibri"/>
-          <w:sz w:val="17"/>
-          <w:szCs w:val="17"/>
-        </w:rPr>
-        <w:t xml:space="preserve">, L., &amp; Maxcey, A. M. (2019, November). Recognition-Induced Forgetting Does Not Operate Over Superordinate Categories. </w:t>
+        <w:t xml:space="preserve"> Janakiefski, L., &amp; Maxcey, A. M. (2019, November). Recognition-Induced Forgetting Does Not Operate Over Superordinate Categories. </w:t>
       </w:r>
       <w:bookmarkStart w:id="2" w:name="OLE_LINK19"/>
       <w:bookmarkStart w:id="3" w:name="OLE_LINK20"/>
@@ -9338,45 +8262,14 @@
           <w:szCs w:val="17"/>
         </w:rPr>
       </w:pPr>
-      <w:proofErr w:type="spellStart"/>
-      <w:r>
-        <w:rPr>
-          <w:rFonts w:ascii="Calibri" w:hAnsi="Calibri" w:cs="Calibri"/>
-          <w:bCs/>
-          <w:sz w:val="17"/>
-          <w:szCs w:val="17"/>
-        </w:rPr>
-        <w:t>Janakiefski</w:t>
-      </w:r>
-      <w:proofErr w:type="spellEnd"/>
-      <w:r>
-        <w:rPr>
-          <w:rFonts w:ascii="Calibri" w:hAnsi="Calibri" w:cs="Calibri"/>
-          <w:bCs/>
-          <w:sz w:val="17"/>
-          <w:szCs w:val="17"/>
-        </w:rPr>
-        <w:t xml:space="preserve">, L., </w:t>
-      </w:r>
-      <w:proofErr w:type="spellStart"/>
-      <w:r>
-        <w:rPr>
-          <w:rFonts w:ascii="Calibri" w:hAnsi="Calibri" w:cs="Calibri"/>
-          <w:bCs/>
-          <w:sz w:val="17"/>
-          <w:szCs w:val="17"/>
-        </w:rPr>
-        <w:t>Smerdell</w:t>
-      </w:r>
-      <w:proofErr w:type="spellEnd"/>
-      <w:r>
-        <w:rPr>
-          <w:rFonts w:ascii="Calibri" w:hAnsi="Calibri" w:cs="Calibri"/>
-          <w:bCs/>
-          <w:sz w:val="17"/>
-          <w:szCs w:val="17"/>
-        </w:rPr>
-        <w:t xml:space="preserve">, M., </w:t>
+      <w:r>
+        <w:rPr>
+          <w:rFonts w:ascii="Calibri" w:hAnsi="Calibri" w:cs="Calibri"/>
+          <w:bCs/>
+          <w:sz w:val="17"/>
+          <w:szCs w:val="17"/>
+        </w:rPr>
+        <w:t xml:space="preserve">Janakiefski, L., Smerdell, M., </w:t>
       </w:r>
       <w:r>
         <w:rPr>
@@ -9395,29 +8288,8 @@
           <w:sz w:val="17"/>
           <w:szCs w:val="17"/>
         </w:rPr>
-        <w:t xml:space="preserve">, Maxcey, A. (2019, March). Does recognition-induced forgetting operate over </w:t>
-      </w:r>
-      <w:proofErr w:type="gramStart"/>
-      <w:r>
-        <w:rPr>
-          <w:rFonts w:ascii="Calibri" w:hAnsi="Calibri" w:cs="Calibri"/>
-          <w:bCs/>
-          <w:sz w:val="17"/>
-          <w:szCs w:val="17"/>
-        </w:rPr>
-        <w:t>temporally-grouped</w:t>
-      </w:r>
-      <w:proofErr w:type="gramEnd"/>
-      <w:r>
-        <w:rPr>
-          <w:rFonts w:ascii="Calibri" w:hAnsi="Calibri" w:cs="Calibri"/>
-          <w:bCs/>
-          <w:sz w:val="17"/>
-          <w:szCs w:val="17"/>
-        </w:rPr>
-        <w:t xml:space="preserve"> objects? </w:t>
-      </w:r>
-      <w:proofErr w:type="spellStart"/>
+        <w:t xml:space="preserve">, Maxcey, A. (2019, March). Does recognition-induced forgetting operate over temporally-grouped objects? </w:t>
+      </w:r>
       <w:r>
         <w:rPr>
           <w:rFonts w:ascii="Calibri" w:hAnsi="Calibri" w:cs="Calibri"/>
@@ -9429,7 +8301,6 @@
         </w:rPr>
         <w:t>CogFest</w:t>
       </w:r>
-      <w:proofErr w:type="spellEnd"/>
       <w:r>
         <w:rPr>
           <w:rFonts w:ascii="Calibri" w:hAnsi="Calibri" w:cs="Calibri"/>
@@ -9648,23 +8519,13 @@
         </w:rPr>
         <w:t xml:space="preserve">Scotti, P. S., </w:t>
       </w:r>
-      <w:proofErr w:type="spellStart"/>
-      <w:r>
-        <w:rPr>
-          <w:rFonts w:ascii="Calibri" w:hAnsi="Calibri" w:cs="Calibri"/>
-          <w:sz w:val="17"/>
-          <w:szCs w:val="17"/>
-        </w:rPr>
-        <w:t>Shomstein</w:t>
-      </w:r>
-      <w:proofErr w:type="spellEnd"/>
-      <w:r>
-        <w:rPr>
-          <w:rFonts w:ascii="Calibri" w:hAnsi="Calibri" w:cs="Calibri"/>
-          <w:sz w:val="17"/>
-          <w:szCs w:val="17"/>
-        </w:rPr>
-        <w:t xml:space="preserve">, S. (2018, May). The flux capacitor account: A new theoretical account of multiple target visual search errors. </w:t>
+      <w:r>
+        <w:rPr>
+          <w:rFonts w:ascii="Calibri" w:hAnsi="Calibri" w:cs="Calibri"/>
+          <w:sz w:val="17"/>
+          <w:szCs w:val="17"/>
+        </w:rPr>
+        <w:t xml:space="preserve">Shomstein, S. (2018, May). The flux capacitor account: A new theoretical account of multiple target visual search errors. </w:t>
       </w:r>
       <w:r>
         <w:rPr>
@@ -9734,25 +8595,7 @@
           <w:sz w:val="17"/>
           <w:szCs w:val="17"/>
         </w:rPr>
-        <w:t xml:space="preserve"> </w:t>
-      </w:r>
-      <w:proofErr w:type="spellStart"/>
-      <w:r>
-        <w:rPr>
-          <w:rFonts w:ascii="Calibri" w:hAnsi="Calibri" w:cs="Calibri"/>
-          <w:sz w:val="17"/>
-          <w:szCs w:val="17"/>
-        </w:rPr>
-        <w:t>Shomstein</w:t>
-      </w:r>
-      <w:proofErr w:type="spellEnd"/>
-      <w:r>
-        <w:rPr>
-          <w:rFonts w:ascii="Calibri" w:hAnsi="Calibri" w:cs="Calibri"/>
-          <w:sz w:val="17"/>
-          <w:szCs w:val="17"/>
-        </w:rPr>
-        <w:t xml:space="preserve">, S. (2017, November). Real-world object size affects attentional allocation. </w:t>
+        <w:t xml:space="preserve"> Shomstein, S. (2017, November). Real-world object size affects attentional allocation. </w:t>
       </w:r>
       <w:r>
         <w:rPr>
@@ -9803,25 +8646,7 @@
           <w:sz w:val="17"/>
           <w:szCs w:val="17"/>
         </w:rPr>
-        <w:t xml:space="preserve"> Collegio, A., &amp; </w:t>
-      </w:r>
-      <w:proofErr w:type="spellStart"/>
-      <w:r>
-        <w:rPr>
-          <w:rFonts w:ascii="Calibri" w:hAnsi="Calibri" w:cs="Calibri"/>
-          <w:sz w:val="17"/>
-          <w:szCs w:val="17"/>
-        </w:rPr>
-        <w:t>Shomstein</w:t>
-      </w:r>
-      <w:proofErr w:type="spellEnd"/>
-      <w:r>
-        <w:rPr>
-          <w:rFonts w:ascii="Calibri" w:hAnsi="Calibri" w:cs="Calibri"/>
-          <w:sz w:val="17"/>
-          <w:szCs w:val="17"/>
-        </w:rPr>
-        <w:t xml:space="preserve">, S. (2017, November). Task-irrelevant object category guides attentional allocation. </w:t>
+        <w:t xml:space="preserve"> Collegio, A., &amp; Shomstein, S. (2017, November). Task-irrelevant object category guides attentional allocation. </w:t>
       </w:r>
       <w:r>
         <w:rPr>
@@ -9872,25 +8697,7 @@
           <w:sz w:val="17"/>
           <w:szCs w:val="17"/>
         </w:rPr>
-        <w:t xml:space="preserve"> Adamo, S., Mitroff, S., </w:t>
-      </w:r>
-      <w:proofErr w:type="spellStart"/>
-      <w:r>
-        <w:rPr>
-          <w:rFonts w:ascii="Calibri" w:hAnsi="Calibri" w:cs="Calibri"/>
-          <w:sz w:val="17"/>
-          <w:szCs w:val="17"/>
-        </w:rPr>
-        <w:t>Shomstein</w:t>
-      </w:r>
-      <w:proofErr w:type="spellEnd"/>
-      <w:r>
-        <w:rPr>
-          <w:rFonts w:ascii="Calibri" w:hAnsi="Calibri" w:cs="Calibri"/>
-          <w:sz w:val="17"/>
-          <w:szCs w:val="17"/>
-        </w:rPr>
-        <w:t xml:space="preserve">, S. (2017, May). Repetition priming preferentially benefits infrequent targets. </w:t>
+        <w:t xml:space="preserve"> Adamo, S., Mitroff, S., Shomstein, S. (2017, May). Repetition priming preferentially benefits infrequent targets. </w:t>
       </w:r>
       <w:r>
         <w:rPr>
@@ -9949,25 +8756,7 @@
           <w:sz w:val="17"/>
           <w:szCs w:val="17"/>
         </w:rPr>
-        <w:t xml:space="preserve"> </w:t>
-      </w:r>
-      <w:proofErr w:type="spellStart"/>
-      <w:r>
-        <w:rPr>
-          <w:rFonts w:ascii="Calibri" w:hAnsi="Calibri" w:cs="Calibri"/>
-          <w:sz w:val="17"/>
-          <w:szCs w:val="17"/>
-        </w:rPr>
-        <w:t>Shomstein</w:t>
-      </w:r>
-      <w:proofErr w:type="spellEnd"/>
-      <w:r>
-        <w:rPr>
-          <w:rFonts w:ascii="Calibri" w:hAnsi="Calibri" w:cs="Calibri"/>
-          <w:sz w:val="17"/>
-          <w:szCs w:val="17"/>
-        </w:rPr>
-        <w:t xml:space="preserve">, S. (2017, May). Does orientation matter? Same or differently oriented targets in a multiple target search. </w:t>
+        <w:t xml:space="preserve"> Shomstein, S. (2017, May). Does orientation matter? Same or differently oriented targets in a multiple target search. </w:t>
       </w:r>
       <w:r>
         <w:rPr>
@@ -10026,25 +8815,7 @@
           <w:sz w:val="17"/>
           <w:szCs w:val="17"/>
         </w:rPr>
-        <w:t xml:space="preserve"> </w:t>
-      </w:r>
-      <w:proofErr w:type="spellStart"/>
-      <w:r>
-        <w:rPr>
-          <w:rFonts w:ascii="Calibri" w:hAnsi="Calibri" w:cs="Calibri"/>
-          <w:sz w:val="17"/>
-          <w:szCs w:val="17"/>
-        </w:rPr>
-        <w:t>Shomstein</w:t>
-      </w:r>
-      <w:proofErr w:type="spellEnd"/>
-      <w:r>
-        <w:rPr>
-          <w:rFonts w:ascii="Calibri" w:hAnsi="Calibri" w:cs="Calibri"/>
-          <w:sz w:val="17"/>
-          <w:szCs w:val="17"/>
-        </w:rPr>
-        <w:t xml:space="preserve">, S. (2017, May). Real-world object size affects attentional allocation. </w:t>
+        <w:t xml:space="preserve"> Shomstein, S. (2017, May). Real-world object size affects attentional allocation. </w:t>
       </w:r>
       <w:r>
         <w:rPr>
@@ -10095,25 +8866,7 @@
           <w:sz w:val="17"/>
           <w:szCs w:val="17"/>
         </w:rPr>
-        <w:t xml:space="preserve"> Adamo, S., Mitroff, S., </w:t>
-      </w:r>
-      <w:proofErr w:type="spellStart"/>
-      <w:r>
-        <w:rPr>
-          <w:rFonts w:ascii="Calibri" w:hAnsi="Calibri" w:cs="Calibri"/>
-          <w:sz w:val="17"/>
-          <w:szCs w:val="17"/>
-        </w:rPr>
-        <w:t>Shomstein</w:t>
-      </w:r>
-      <w:proofErr w:type="spellEnd"/>
-      <w:r>
-        <w:rPr>
-          <w:rFonts w:ascii="Calibri" w:hAnsi="Calibri" w:cs="Calibri"/>
-          <w:sz w:val="17"/>
-          <w:szCs w:val="17"/>
-        </w:rPr>
-        <w:t xml:space="preserve">, S. (2017, April). Repetition priming preferentially benefits infrequent targets. </w:t>
+        <w:t xml:space="preserve"> Adamo, S., Mitroff, S., Shomstein, S. (2017, April). Repetition priming preferentially benefits infrequent targets. </w:t>
       </w:r>
       <w:r>
         <w:rPr>
@@ -10200,25 +8953,7 @@
           <w:sz w:val="17"/>
           <w:szCs w:val="17"/>
         </w:rPr>
-        <w:t xml:space="preserve"> Malcolm, G.L., Peterson, M., &amp; </w:t>
-      </w:r>
-      <w:proofErr w:type="spellStart"/>
-      <w:r>
-        <w:rPr>
-          <w:rFonts w:ascii="Calibri" w:hAnsi="Calibri" w:cs="Calibri"/>
-          <w:sz w:val="17"/>
-          <w:szCs w:val="17"/>
-        </w:rPr>
-        <w:t>Shomstein</w:t>
-      </w:r>
-      <w:proofErr w:type="spellEnd"/>
-      <w:r>
-        <w:rPr>
-          <w:rFonts w:ascii="Calibri" w:hAnsi="Calibri" w:cs="Calibri"/>
-          <w:sz w:val="17"/>
-          <w:szCs w:val="17"/>
-        </w:rPr>
-        <w:t xml:space="preserve">, S. (2016, November). Reality vs. Simplicity: The effects of real-world objects on attentional selection. </w:t>
+        <w:t xml:space="preserve"> Malcolm, G.L., Peterson, M., &amp; Shomstein, S. (2016, November). Reality vs. Simplicity: The effects of real-world objects on attentional selection. </w:t>
       </w:r>
       <w:r>
         <w:rPr>
@@ -10269,25 +9004,7 @@
           <w:sz w:val="17"/>
           <w:szCs w:val="17"/>
         </w:rPr>
-        <w:t xml:space="preserve"> Malcolm, G.L., Peterson, M., &amp; </w:t>
-      </w:r>
-      <w:proofErr w:type="spellStart"/>
-      <w:r>
-        <w:rPr>
-          <w:rFonts w:ascii="Calibri" w:hAnsi="Calibri" w:cs="Calibri"/>
-          <w:sz w:val="17"/>
-          <w:szCs w:val="17"/>
-        </w:rPr>
-        <w:t>Shomstein</w:t>
-      </w:r>
-      <w:proofErr w:type="spellEnd"/>
-      <w:r>
-        <w:rPr>
-          <w:rFonts w:ascii="Calibri" w:hAnsi="Calibri" w:cs="Calibri"/>
-          <w:sz w:val="17"/>
-          <w:szCs w:val="17"/>
-        </w:rPr>
-        <w:t xml:space="preserve">, S. (2016, May). Reality vs. Simplicity: The effects of real-world objects on attentional selection. </w:t>
+        <w:t xml:space="preserve"> Malcolm, G.L., Peterson, M., &amp; Shomstein, S. (2016, May). Reality vs. Simplicity: The effects of real-world objects on attentional selection. </w:t>
       </w:r>
       <w:r>
         <w:rPr>

</xml_diff>

<commit_message>
update location to oakland, update website to sophont.med
</commit_message>
<xml_diff>
--- a/images/Scotti_CV.docx
+++ b/images/Scotti_CV.docx
@@ -32,8 +32,21 @@
           <w:color w:val="auto"/>
           <w:sz w:val="40"/>
         </w:rPr>
-        <w:t>, Ph.D</w:t>
-      </w:r>
+        <w:t xml:space="preserve">, </w:t>
+      </w:r>
+      <w:proofErr w:type="spellStart"/>
+      <w:proofErr w:type="gramStart"/>
+      <w:r>
+        <w:rPr>
+          <w:rFonts w:ascii="Calibri" w:hAnsi="Calibri" w:cs="Calibri"/>
+          <w:b/>
+          <w:color w:val="auto"/>
+          <w:sz w:val="40"/>
+        </w:rPr>
+        <w:t>Ph.D</w:t>
+      </w:r>
+      <w:proofErr w:type="spellEnd"/>
+      <w:proofErr w:type="gramEnd"/>
     </w:p>
     <w:p>
       <w:pPr>
@@ -98,7 +111,23 @@
           <w:sz w:val="22"/>
           <w:szCs w:val="22"/>
         </w:rPr>
-        <w:t>Princeton, NJ</w:t>
+        <w:t>Oakland</w:t>
+      </w:r>
+      <w:r>
+        <w:rPr>
+          <w:rFonts w:ascii="Calibri" w:hAnsi="Calibri" w:cs="Calibri"/>
+          <w:sz w:val="22"/>
+          <w:szCs w:val="22"/>
+        </w:rPr>
+        <w:t xml:space="preserve">, </w:t>
+      </w:r>
+      <w:r>
+        <w:rPr>
+          <w:rFonts w:ascii="Calibri" w:hAnsi="Calibri" w:cs="Calibri"/>
+          <w:sz w:val="22"/>
+          <w:szCs w:val="22"/>
+        </w:rPr>
+        <w:t>CA</w:t>
       </w:r>
     </w:p>
     <w:p>
@@ -183,6 +212,7 @@
           <w:color w:val="auto"/>
         </w:rPr>
       </w:pPr>
+      <w:proofErr w:type="spellStart"/>
       <w:r>
         <w:rPr>
           <w:rFonts w:ascii="Calibri" w:hAnsi="Calibri" w:cs="Calibri"/>
@@ -190,7 +220,17 @@
           <w:bCs/>
           <w:color w:val="auto"/>
         </w:rPr>
-        <w:t xml:space="preserve">Sophont Inc. </w:t>
+        <w:t>Sophont</w:t>
+      </w:r>
+      <w:proofErr w:type="spellEnd"/>
+      <w:r>
+        <w:rPr>
+          <w:rFonts w:ascii="Calibri" w:hAnsi="Calibri" w:cs="Calibri"/>
+          <w:b/>
+          <w:bCs/>
+          <w:color w:val="auto"/>
+        </w:rPr>
+        <w:t xml:space="preserve"> Inc. </w:t>
       </w:r>
       <w:r>
         <w:rPr>
@@ -209,7 +249,7 @@
             <w:sz w:val="21"/>
             <w:szCs w:val="21"/>
           </w:rPr>
-          <w:t>https://sophontai.com</w:t>
+          <w:t>https://sophont.med</w:t>
         </w:r>
       </w:hyperlink>
       <w:r>
@@ -596,6 +636,13 @@
         <w:rPr>
           <w:rFonts w:ascii="Calibri" w:hAnsi="Calibri" w:cs="Calibri"/>
           <w:color w:val="auto"/>
+        </w:rPr>
+        <w:t xml:space="preserve">    </w:t>
+      </w:r>
+      <w:r>
+        <w:rPr>
+          <w:rFonts w:ascii="Calibri" w:hAnsi="Calibri" w:cs="Calibri"/>
+          <w:color w:val="auto"/>
           <w:sz w:val="21"/>
           <w:szCs w:val="21"/>
         </w:rPr>
@@ -989,6 +1036,7 @@
         </w:rPr>
         <w:tab/>
       </w:r>
+      <w:proofErr w:type="gramStart"/>
       <w:r>
         <w:rPr>
           <w:rFonts w:ascii="Calibri" w:hAnsi="Calibri" w:cs="Calibri"/>
@@ -1008,6 +1056,7 @@
         </w:rPr>
         <w:tab/>
       </w:r>
+      <w:proofErr w:type="gramEnd"/>
       <w:r>
         <w:rPr>
           <w:rFonts w:ascii="Calibri" w:hAnsi="Calibri" w:cs="Calibri"/>
@@ -1157,8 +1206,9 @@
           <w:sz w:val="21"/>
           <w:szCs w:val="21"/>
         </w:rPr>
-        <w:t xml:space="preserve"> NeurIPS and ICML </w:t>
-      </w:r>
+        <w:t xml:space="preserve"> </w:t>
+      </w:r>
+      <w:proofErr w:type="spellStart"/>
       <w:r>
         <w:rPr>
           <w:rFonts w:ascii="Calibri" w:hAnsi="Calibri" w:cs="Calibri"/>
@@ -1168,6 +1218,29 @@
           <w:sz w:val="21"/>
           <w:szCs w:val="21"/>
         </w:rPr>
+        <w:t>NeurIPS</w:t>
+      </w:r>
+      <w:proofErr w:type="spellEnd"/>
+      <w:r>
+        <w:rPr>
+          <w:rFonts w:ascii="Calibri" w:hAnsi="Calibri" w:cs="Calibri"/>
+          <w:bCs/>
+          <w:iCs/>
+          <w:color w:val="auto"/>
+          <w:sz w:val="21"/>
+          <w:szCs w:val="21"/>
+        </w:rPr>
+        <w:t xml:space="preserve"> and ICML </w:t>
+      </w:r>
+      <w:r>
+        <w:rPr>
+          <w:rFonts w:ascii="Calibri" w:hAnsi="Calibri" w:cs="Calibri"/>
+          <w:bCs/>
+          <w:iCs/>
+          <w:color w:val="auto"/>
+          <w:sz w:val="21"/>
+          <w:szCs w:val="21"/>
+        </w:rPr>
         <w:t>reconstructing</w:t>
       </w:r>
       <w:r>
@@ -1179,7 +1252,31 @@
           <w:sz w:val="21"/>
           <w:szCs w:val="21"/>
         </w:rPr>
-        <w:t xml:space="preserve"> seen images from fMRI brain activity using contrastive learning and denoising diffusion models. Fine-tuned the Stable Diffusion XL model to attain SOTA unCLIP performance.</w:t>
+        <w:t xml:space="preserve"> seen images from fMRI brain activity using contrastive learning and denoising diffusion models. Fine-tuned the Stable Diffusion XL model to attain SOTA </w:t>
+      </w:r>
+      <w:proofErr w:type="spellStart"/>
+      <w:r>
+        <w:rPr>
+          <w:rFonts w:ascii="Calibri" w:hAnsi="Calibri" w:cs="Calibri"/>
+          <w:bCs/>
+          <w:iCs/>
+          <w:color w:val="auto"/>
+          <w:sz w:val="21"/>
+          <w:szCs w:val="21"/>
+        </w:rPr>
+        <w:t>unCLIP</w:t>
+      </w:r>
+      <w:proofErr w:type="spellEnd"/>
+      <w:r>
+        <w:rPr>
+          <w:rFonts w:ascii="Calibri" w:hAnsi="Calibri" w:cs="Calibri"/>
+          <w:bCs/>
+          <w:iCs/>
+          <w:color w:val="auto"/>
+          <w:sz w:val="21"/>
+          <w:szCs w:val="21"/>
+        </w:rPr>
+        <w:t xml:space="preserve"> performance.</w:t>
       </w:r>
     </w:p>
     <w:p>
@@ -1940,7 +2037,27 @@
             <w:sz w:val="21"/>
             <w:szCs w:val="21"/>
           </w:rPr>
-          <w:t xml:space="preserve">Our MindEye paper </w:t>
+          <w:t xml:space="preserve">Our </w:t>
+        </w:r>
+        <w:proofErr w:type="spellStart"/>
+        <w:r>
+          <w:rPr>
+            <w:rStyle w:val="Hyperlink"/>
+            <w:rFonts w:ascii="Calibri" w:hAnsi="Calibri" w:cs="Calibri"/>
+            <w:sz w:val="21"/>
+            <w:szCs w:val="21"/>
+          </w:rPr>
+          <w:t>MindEye</w:t>
+        </w:r>
+        <w:proofErr w:type="spellEnd"/>
+        <w:r>
+          <w:rPr>
+            <w:rStyle w:val="Hyperlink"/>
+            <w:rFonts w:ascii="Calibri" w:hAnsi="Calibri" w:cs="Calibri"/>
+            <w:sz w:val="21"/>
+            <w:szCs w:val="21"/>
+          </w:rPr>
+          <w:t xml:space="preserve"> paper </w:t>
         </w:r>
         <w:r>
           <w:rPr>
@@ -1978,6 +2095,7 @@
         </w:rPr>
       </w:pPr>
       <w:hyperlink r:id="rId17" w:history="1">
+        <w:proofErr w:type="spellStart"/>
         <w:r>
           <w:rPr>
             <w:rStyle w:val="Hyperlink"/>
@@ -1985,7 +2103,17 @@
             <w:sz w:val="21"/>
             <w:szCs w:val="21"/>
           </w:rPr>
-          <w:t>FujiFilm collaboration: mental imagery reconstruction</w:t>
+          <w:t>FujiFilm</w:t>
+        </w:r>
+        <w:proofErr w:type="spellEnd"/>
+        <w:r>
+          <w:rPr>
+            <w:rStyle w:val="Hyperlink"/>
+            <w:rFonts w:ascii="Calibri" w:hAnsi="Calibri" w:cs="Calibri"/>
+            <w:sz w:val="21"/>
+            <w:szCs w:val="21"/>
+          </w:rPr>
+          <w:t xml:space="preserve"> collaboration: mental imagery reconstruction</w:t>
         </w:r>
       </w:hyperlink>
     </w:p>
@@ -2086,8 +2214,19 @@
             <w:sz w:val="21"/>
             <w:szCs w:val="21"/>
           </w:rPr>
-          <w:t>Established industrial partnership between Stability AI x Princeton University to support neuroAI</w:t>
+          <w:t xml:space="preserve">Established industrial partnership between Stability AI x Princeton University to support </w:t>
         </w:r>
+        <w:proofErr w:type="spellStart"/>
+        <w:r>
+          <w:rPr>
+            <w:rStyle w:val="Hyperlink"/>
+            <w:rFonts w:ascii="Calibri" w:hAnsi="Calibri" w:cs="Calibri"/>
+            <w:sz w:val="21"/>
+            <w:szCs w:val="21"/>
+          </w:rPr>
+          <w:t>neuroAI</w:t>
+        </w:r>
+        <w:proofErr w:type="spellEnd"/>
       </w:hyperlink>
     </w:p>
     <w:p>
@@ -2414,7 +2553,27 @@
           <w:sz w:val="21"/>
           <w:szCs w:val="21"/>
         </w:rPr>
-        <w:t xml:space="preserve"> SOTA unCLIP performance</w:t>
+        <w:t xml:space="preserve"> SOTA </w:t>
+      </w:r>
+      <w:proofErr w:type="spellStart"/>
+      <w:r>
+        <w:rPr>
+          <w:rFonts w:ascii="Calibri" w:hAnsi="Calibri" w:cs="Calibri"/>
+          <w:color w:val="auto"/>
+          <w:sz w:val="21"/>
+          <w:szCs w:val="21"/>
+        </w:rPr>
+        <w:t>unCLIP</w:t>
+      </w:r>
+      <w:proofErr w:type="spellEnd"/>
+      <w:r>
+        <w:rPr>
+          <w:rFonts w:ascii="Calibri" w:hAnsi="Calibri" w:cs="Calibri"/>
+          <w:color w:val="auto"/>
+          <w:sz w:val="21"/>
+          <w:szCs w:val="21"/>
+        </w:rPr>
+        <w:t xml:space="preserve"> performance</w:t>
       </w:r>
     </w:p>
     <w:p>
@@ -2457,7 +2616,25 @@
           <w:sz w:val="21"/>
           <w:szCs w:val="21"/>
         </w:rPr>
-        <w:t>First-author publication in NeurIPS 2023 (spotlight)</w:t>
+        <w:t xml:space="preserve">First-author publication in </w:t>
+      </w:r>
+      <w:proofErr w:type="spellStart"/>
+      <w:r>
+        <w:rPr>
+          <w:rFonts w:ascii="Calibri" w:hAnsi="Calibri" w:cs="Calibri"/>
+          <w:sz w:val="21"/>
+          <w:szCs w:val="21"/>
+        </w:rPr>
+        <w:t>NeurIPS</w:t>
+      </w:r>
+      <w:proofErr w:type="spellEnd"/>
+      <w:r>
+        <w:rPr>
+          <w:rFonts w:ascii="Calibri" w:hAnsi="Calibri" w:cs="Calibri"/>
+          <w:sz w:val="21"/>
+          <w:szCs w:val="21"/>
+        </w:rPr>
+        <w:t xml:space="preserve"> 2023 (spotlight)</w:t>
       </w:r>
     </w:p>
     <w:p>
@@ -2551,7 +2728,29 @@
             <w:szCs w:val="21"/>
             <w:u w:val="single"/>
           </w:rPr>
-          <w:t>Trainees’ perspectives and recommendations for catalyzing the next generation of NeuroAI researchers</w:t>
+          <w:t xml:space="preserve">Trainees’ perspectives and recommendations for catalyzing the next generation of </w:t>
+        </w:r>
+        <w:proofErr w:type="spellStart"/>
+        <w:r>
+          <w:rPr>
+            <w:rStyle w:val="Hyperlink"/>
+            <w:rFonts w:ascii="Calibri" w:hAnsi="Calibri" w:cs="Calibri"/>
+            <w:sz w:val="21"/>
+            <w:szCs w:val="21"/>
+            <w:u w:val="single"/>
+          </w:rPr>
+          <w:t>NeuroAI</w:t>
+        </w:r>
+        <w:proofErr w:type="spellEnd"/>
+        <w:r>
+          <w:rPr>
+            <w:rStyle w:val="Hyperlink"/>
+            <w:rFonts w:ascii="Calibri" w:hAnsi="Calibri" w:cs="Calibri"/>
+            <w:sz w:val="21"/>
+            <w:szCs w:val="21"/>
+            <w:u w:val="single"/>
+          </w:rPr>
+          <w:t xml:space="preserve"> researchers</w:t>
         </w:r>
       </w:hyperlink>
       <w:r>
@@ -2718,6 +2917,7 @@
         </w:rPr>
       </w:pPr>
       <w:hyperlink r:id="rId26" w:history="1">
+        <w:proofErr w:type="spellStart"/>
         <w:r>
           <w:rPr>
             <w:rStyle w:val="Hyperlink"/>
@@ -2726,7 +2926,18 @@
             <w:szCs w:val="21"/>
             <w:u w:val="single"/>
           </w:rPr>
-          <w:t xml:space="preserve">EduCortex: </w:t>
+          <w:t>EduCortex</w:t>
+        </w:r>
+        <w:proofErr w:type="spellEnd"/>
+        <w:r>
+          <w:rPr>
+            <w:rStyle w:val="Hyperlink"/>
+            <w:rFonts w:ascii="Calibri" w:hAnsi="Calibri" w:cs="Calibri"/>
+            <w:sz w:val="21"/>
+            <w:szCs w:val="21"/>
+            <w:u w:val="single"/>
+          </w:rPr>
+          <w:t xml:space="preserve">: </w:t>
         </w:r>
         <w:r>
           <w:rPr>
@@ -3012,17 +3223,29 @@
         </w:rPr>
         <w:t xml:space="preserve"> (</w:t>
       </w:r>
-      <w:hyperlink r:id="rId28" w:history="1">
-        <w:r>
-          <w:rPr>
-            <w:rStyle w:val="Hyperlink"/>
-            <w:rFonts w:ascii="Calibri" w:hAnsi="Calibri" w:cs="Calibri"/>
-            <w:sz w:val="21"/>
-            <w:szCs w:val="21"/>
-          </w:rPr>
-          <w:t>PyPI</w:t>
-        </w:r>
-      </w:hyperlink>
+      <w:proofErr w:type="spellStart"/>
+      <w:r>
+        <w:fldChar w:fldCharType="begin"/>
+      </w:r>
+      <w:r>
+        <w:instrText>HYPERLINK "https://pypi.org/project/inverted-encoding/"</w:instrText>
+      </w:r>
+      <w:r>
+        <w:fldChar w:fldCharType="separate"/>
+      </w:r>
+      <w:r>
+        <w:rPr>
+          <w:rStyle w:val="Hyperlink"/>
+          <w:rFonts w:ascii="Calibri" w:hAnsi="Calibri" w:cs="Calibri"/>
+          <w:sz w:val="21"/>
+          <w:szCs w:val="21"/>
+        </w:rPr>
+        <w:t>PyPI</w:t>
+      </w:r>
+      <w:proofErr w:type="spellEnd"/>
+      <w:r>
+        <w:fldChar w:fldCharType="end"/>
+      </w:r>
       <w:r>
         <w:rPr>
           <w:rFonts w:ascii="Calibri" w:hAnsi="Calibri" w:cs="Calibri"/>
@@ -3078,8 +3301,19 @@
           <w:sz w:val="21"/>
           <w:szCs w:val="21"/>
         </w:rPr>
-        <w:t>Python, PyTorch</w:t>
-      </w:r>
+        <w:t xml:space="preserve">Python, </w:t>
+      </w:r>
+      <w:proofErr w:type="spellStart"/>
+      <w:r>
+        <w:rPr>
+          <w:rFonts w:ascii="Calibri" w:hAnsi="Calibri" w:cs="Calibri"/>
+          <w:color w:val="auto"/>
+          <w:sz w:val="21"/>
+          <w:szCs w:val="21"/>
+        </w:rPr>
+        <w:t>PyTorch</w:t>
+      </w:r>
+      <w:proofErr w:type="spellEnd"/>
     </w:p>
     <w:p>
       <w:pPr>
@@ -3133,7 +3367,43 @@
           <w:sz w:val="21"/>
           <w:szCs w:val="21"/>
         </w:rPr>
-        <w:t>ulti-node / multi-gpu distributed training (DDP, FSDP, Deepspeed)</w:t>
+        <w:t>ulti-node / multi-</w:t>
+      </w:r>
+      <w:proofErr w:type="spellStart"/>
+      <w:r>
+        <w:rPr>
+          <w:rFonts w:ascii="Calibri" w:hAnsi="Calibri" w:cs="Calibri"/>
+          <w:sz w:val="21"/>
+          <w:szCs w:val="21"/>
+        </w:rPr>
+        <w:t>gpu</w:t>
+      </w:r>
+      <w:proofErr w:type="spellEnd"/>
+      <w:r>
+        <w:rPr>
+          <w:rFonts w:ascii="Calibri" w:hAnsi="Calibri" w:cs="Calibri"/>
+          <w:sz w:val="21"/>
+          <w:szCs w:val="21"/>
+        </w:rPr>
+        <w:t xml:space="preserve"> distributed training (DDP, FSDP, </w:t>
+      </w:r>
+      <w:proofErr w:type="spellStart"/>
+      <w:r>
+        <w:rPr>
+          <w:rFonts w:ascii="Calibri" w:hAnsi="Calibri" w:cs="Calibri"/>
+          <w:sz w:val="21"/>
+          <w:szCs w:val="21"/>
+        </w:rPr>
+        <w:t>Deepspeed</w:t>
+      </w:r>
+      <w:proofErr w:type="spellEnd"/>
+      <w:r>
+        <w:rPr>
+          <w:rFonts w:ascii="Calibri" w:hAnsi="Calibri" w:cs="Calibri"/>
+          <w:sz w:val="21"/>
+          <w:szCs w:val="21"/>
+        </w:rPr>
+        <w:t>)</w:t>
       </w:r>
     </w:p>
     <w:p>
@@ -3185,14 +3455,25 @@
           <w:szCs w:val="21"/>
         </w:rPr>
       </w:pPr>
-      <w:r>
-        <w:rPr>
-          <w:rFonts w:ascii="Calibri" w:hAnsi="Calibri" w:cs="Calibri"/>
-          <w:color w:val="auto"/>
-          <w:sz w:val="21"/>
-          <w:szCs w:val="21"/>
-        </w:rPr>
-        <w:t>Slurm HPCs</w:t>
+      <w:proofErr w:type="spellStart"/>
+      <w:r>
+        <w:rPr>
+          <w:rFonts w:ascii="Calibri" w:hAnsi="Calibri" w:cs="Calibri"/>
+          <w:color w:val="auto"/>
+          <w:sz w:val="21"/>
+          <w:szCs w:val="21"/>
+        </w:rPr>
+        <w:t>Slurm</w:t>
+      </w:r>
+      <w:proofErr w:type="spellEnd"/>
+      <w:r>
+        <w:rPr>
+          <w:rFonts w:ascii="Calibri" w:hAnsi="Calibri" w:cs="Calibri"/>
+          <w:color w:val="auto"/>
+          <w:sz w:val="21"/>
+          <w:szCs w:val="21"/>
+        </w:rPr>
+        <w:t xml:space="preserve"> HPCs</w:t>
       </w:r>
       <w:r>
         <w:rPr>
@@ -3262,7 +3543,27 @@
           <w:sz w:val="21"/>
           <w:szCs w:val="21"/>
         </w:rPr>
-        <w:t xml:space="preserve"> webdataset </w:t>
+        <w:t xml:space="preserve"> </w:t>
+      </w:r>
+      <w:proofErr w:type="spellStart"/>
+      <w:r>
+        <w:rPr>
+          <w:rFonts w:ascii="Calibri" w:hAnsi="Calibri" w:cs="Calibri"/>
+          <w:color w:val="auto"/>
+          <w:sz w:val="21"/>
+          <w:szCs w:val="21"/>
+        </w:rPr>
+        <w:t>webdataset</w:t>
+      </w:r>
+      <w:proofErr w:type="spellEnd"/>
+      <w:r>
+        <w:rPr>
+          <w:rFonts w:ascii="Calibri" w:hAnsi="Calibri" w:cs="Calibri"/>
+          <w:color w:val="auto"/>
+          <w:sz w:val="21"/>
+          <w:szCs w:val="21"/>
+        </w:rPr>
+        <w:t xml:space="preserve"> </w:t>
       </w:r>
       <w:r>
         <w:rPr>
@@ -3458,15 +3759,57 @@
         </w:rPr>
         <w:t xml:space="preserve">AFNI, </w:t>
       </w:r>
-      <w:r>
-        <w:rPr>
-          <w:rFonts w:ascii="Calibri" w:hAnsi="Calibri" w:cs="Calibri"/>
-          <w:color w:val="auto"/>
-          <w:sz w:val="21"/>
-          <w:szCs w:val="21"/>
-        </w:rPr>
-        <w:t>Nipype, Freesurfer, Fmriprep</w:t>
-      </w:r>
+      <w:proofErr w:type="spellStart"/>
+      <w:r>
+        <w:rPr>
+          <w:rFonts w:ascii="Calibri" w:hAnsi="Calibri" w:cs="Calibri"/>
+          <w:color w:val="auto"/>
+          <w:sz w:val="21"/>
+          <w:szCs w:val="21"/>
+        </w:rPr>
+        <w:t>Nipype</w:t>
+      </w:r>
+      <w:proofErr w:type="spellEnd"/>
+      <w:r>
+        <w:rPr>
+          <w:rFonts w:ascii="Calibri" w:hAnsi="Calibri" w:cs="Calibri"/>
+          <w:color w:val="auto"/>
+          <w:sz w:val="21"/>
+          <w:szCs w:val="21"/>
+        </w:rPr>
+        <w:t xml:space="preserve">, </w:t>
+      </w:r>
+      <w:proofErr w:type="spellStart"/>
+      <w:r>
+        <w:rPr>
+          <w:rFonts w:ascii="Calibri" w:hAnsi="Calibri" w:cs="Calibri"/>
+          <w:color w:val="auto"/>
+          <w:sz w:val="21"/>
+          <w:szCs w:val="21"/>
+        </w:rPr>
+        <w:t>Freesurfer</w:t>
+      </w:r>
+      <w:proofErr w:type="spellEnd"/>
+      <w:r>
+        <w:rPr>
+          <w:rFonts w:ascii="Calibri" w:hAnsi="Calibri" w:cs="Calibri"/>
+          <w:color w:val="auto"/>
+          <w:sz w:val="21"/>
+          <w:szCs w:val="21"/>
+        </w:rPr>
+        <w:t xml:space="preserve">, </w:t>
+      </w:r>
+      <w:proofErr w:type="spellStart"/>
+      <w:r>
+        <w:rPr>
+          <w:rFonts w:ascii="Calibri" w:hAnsi="Calibri" w:cs="Calibri"/>
+          <w:color w:val="auto"/>
+          <w:sz w:val="21"/>
+          <w:szCs w:val="21"/>
+        </w:rPr>
+        <w:t>Fmriprep</w:t>
+      </w:r>
+      <w:proofErr w:type="spellEnd"/>
     </w:p>
     <w:p>
       <w:pPr>
@@ -3585,7 +3928,27 @@
           <w:sz w:val="21"/>
           <w:szCs w:val="21"/>
         </w:rPr>
-        <w:t xml:space="preserve"> experiments for EyeLink 1000 Plus)</w:t>
+        <w:t xml:space="preserve"> experiments for </w:t>
+      </w:r>
+      <w:proofErr w:type="spellStart"/>
+      <w:r>
+        <w:rPr>
+          <w:rFonts w:ascii="Calibri" w:hAnsi="Calibri" w:cs="Calibri"/>
+          <w:color w:val="auto"/>
+          <w:sz w:val="21"/>
+          <w:szCs w:val="21"/>
+        </w:rPr>
+        <w:t>EyeLink</w:t>
+      </w:r>
+      <w:proofErr w:type="spellEnd"/>
+      <w:r>
+        <w:rPr>
+          <w:rFonts w:ascii="Calibri" w:hAnsi="Calibri" w:cs="Calibri"/>
+          <w:color w:val="auto"/>
+          <w:sz w:val="21"/>
+          <w:szCs w:val="21"/>
+        </w:rPr>
+        <w:t xml:space="preserve"> 1000 Plus)</w:t>
       </w:r>
     </w:p>
     <w:p>
@@ -3651,14 +4014,25 @@
           <w:szCs w:val="21"/>
         </w:rPr>
       </w:pPr>
-      <w:r>
-        <w:rPr>
-          <w:rFonts w:ascii="Calibri" w:hAnsi="Calibri" w:cs="Calibri"/>
-          <w:color w:val="auto"/>
-          <w:sz w:val="21"/>
-          <w:szCs w:val="21"/>
-        </w:rPr>
-        <w:t xml:space="preserve">Seungwan (Kevin) Son, </w:t>
+      <w:proofErr w:type="spellStart"/>
+      <w:r>
+        <w:rPr>
+          <w:rFonts w:ascii="Calibri" w:hAnsi="Calibri" w:cs="Calibri"/>
+          <w:color w:val="auto"/>
+          <w:sz w:val="21"/>
+          <w:szCs w:val="21"/>
+        </w:rPr>
+        <w:t>Seungwan</w:t>
+      </w:r>
+      <w:proofErr w:type="spellEnd"/>
+      <w:r>
+        <w:rPr>
+          <w:rFonts w:ascii="Calibri" w:hAnsi="Calibri" w:cs="Calibri"/>
+          <w:color w:val="auto"/>
+          <w:sz w:val="21"/>
+          <w:szCs w:val="21"/>
+        </w:rPr>
+        <w:t xml:space="preserve"> (Kevin) Son, </w:t>
       </w:r>
       <w:r>
         <w:rPr>
@@ -3696,6 +4070,7 @@
         </w:rPr>
         <w:t xml:space="preserve">) </w:t>
       </w:r>
+      <w:proofErr w:type="spellStart"/>
       <w:r>
         <w:rPr>
           <w:rFonts w:ascii="Calibri" w:hAnsi="Calibri" w:cs="Calibri"/>
@@ -3705,6 +4080,7 @@
         </w:rPr>
         <w:t>Matanachai</w:t>
       </w:r>
+      <w:proofErr w:type="spellEnd"/>
       <w:r>
         <w:rPr>
           <w:rFonts w:ascii="Calibri" w:hAnsi="Calibri" w:cs="Calibri"/>
@@ -3880,13 +4256,23 @@
         </w:rPr>
         <w:t xml:space="preserve">Nature Neuroscience; </w:t>
       </w:r>
-      <w:r>
-        <w:rPr>
-          <w:rFonts w:ascii="Calibri" w:hAnsi="Calibri" w:cs="Calibri"/>
-          <w:sz w:val="21"/>
-          <w:szCs w:val="21"/>
-        </w:rPr>
-        <w:t xml:space="preserve">NeuroImage; </w:t>
+      <w:proofErr w:type="spellStart"/>
+      <w:r>
+        <w:rPr>
+          <w:rFonts w:ascii="Calibri" w:hAnsi="Calibri" w:cs="Calibri"/>
+          <w:sz w:val="21"/>
+          <w:szCs w:val="21"/>
+        </w:rPr>
+        <w:t>NeuroImage</w:t>
+      </w:r>
+      <w:proofErr w:type="spellEnd"/>
+      <w:r>
+        <w:rPr>
+          <w:rFonts w:ascii="Calibri" w:hAnsi="Calibri" w:cs="Calibri"/>
+          <w:sz w:val="21"/>
+          <w:szCs w:val="21"/>
+        </w:rPr>
+        <w:t xml:space="preserve">; </w:t>
       </w:r>
       <w:r>
         <w:rPr>
@@ -3942,7 +4328,25 @@
           <w:sz w:val="21"/>
           <w:szCs w:val="21"/>
         </w:rPr>
-        <w:t xml:space="preserve"> Journal of Open Source Education</w:t>
+        <w:t xml:space="preserve"> Journal of </w:t>
+      </w:r>
+      <w:proofErr w:type="gramStart"/>
+      <w:r>
+        <w:rPr>
+          <w:rFonts w:ascii="Calibri" w:hAnsi="Calibri" w:cs="Calibri"/>
+          <w:sz w:val="21"/>
+          <w:szCs w:val="21"/>
+        </w:rPr>
+        <w:t>Open Source</w:t>
+      </w:r>
+      <w:proofErr w:type="gramEnd"/>
+      <w:r>
+        <w:rPr>
+          <w:rFonts w:ascii="Calibri" w:hAnsi="Calibri" w:cs="Calibri"/>
+          <w:sz w:val="21"/>
+          <w:szCs w:val="21"/>
+        </w:rPr>
+        <w:t xml:space="preserve"> Education</w:t>
       </w:r>
     </w:p>
     <w:p>
@@ -4008,7 +4412,8 @@
           <w:szCs w:val="21"/>
         </w:rPr>
       </w:pPr>
-      <w:hyperlink r:id="rId29" w:history="1">
+      <w:hyperlink r:id="rId28" w:history="1">
+        <w:proofErr w:type="spellStart"/>
         <w:r>
           <w:rPr>
             <w:rStyle w:val="Hyperlink"/>
@@ -4016,6 +4421,7 @@
           </w:rPr>
           <w:t>MedARC</w:t>
         </w:r>
+        <w:proofErr w:type="spellEnd"/>
       </w:hyperlink>
       <w:r>
         <w:rPr>
@@ -4027,7 +4433,14 @@
         <w:rPr>
           <w:rFonts w:ascii="Calibri" w:hAnsi="Calibri" w:cs="Calibri"/>
         </w:rPr>
-        <w:t>Head of Neuro</w:t>
+        <w:t xml:space="preserve">Head of </w:t>
+      </w:r>
+      <w:proofErr w:type="spellStart"/>
+      <w:r>
+        <w:rPr>
+          <w:rFonts w:ascii="Calibri" w:hAnsi="Calibri" w:cs="Calibri"/>
+        </w:rPr>
+        <w:t>Neuro</w:t>
       </w:r>
       <w:r>
         <w:rPr>
@@ -4041,6 +4454,7 @@
         </w:rPr>
         <w:t>I</w:t>
       </w:r>
+      <w:proofErr w:type="spellEnd"/>
       <w:r>
         <w:rPr>
           <w:rFonts w:ascii="Calibri" w:hAnsi="Calibri" w:cs="Calibri"/>
@@ -4167,7 +4581,7 @@
           <w:szCs w:val="21"/>
         </w:rPr>
       </w:pPr>
-      <w:hyperlink r:id="rId30" w:history="1">
+      <w:hyperlink r:id="rId29" w:history="1">
         <w:r>
           <w:rPr>
             <w:rStyle w:val="Hyperlink"/>
@@ -4200,6 +4614,7 @@
         </w:rPr>
         <w:tab/>
       </w:r>
+      <w:proofErr w:type="gramStart"/>
       <w:r>
         <w:rPr>
           <w:rFonts w:ascii="Calibri" w:hAnsi="Calibri" w:cs="Calibri"/>
@@ -4213,6 +4628,7 @@
         </w:rPr>
         <w:tab/>
       </w:r>
+      <w:proofErr w:type="gramEnd"/>
       <w:r>
         <w:rPr>
           <w:rFonts w:ascii="Calibri" w:hAnsi="Calibri" w:cs="Calibri"/>
@@ -4305,7 +4721,8 @@
           <w:szCs w:val="21"/>
         </w:rPr>
       </w:pPr>
-      <w:hyperlink r:id="rId31" w:history="1">
+      <w:hyperlink r:id="rId30" w:history="1">
+        <w:proofErr w:type="spellStart"/>
         <w:r>
           <w:rPr>
             <w:rStyle w:val="Hyperlink"/>
@@ -4313,6 +4730,7 @@
           </w:rPr>
           <w:t>OnNeuro</w:t>
         </w:r>
+        <w:proofErr w:type="spellEnd"/>
       </w:hyperlink>
       <w:r>
         <w:rPr>
@@ -4531,13 +4949,27 @@
         <w:rPr>
           <w:rFonts w:ascii="Calibri" w:hAnsi="Calibri" w:cs="Calibri"/>
         </w:rPr>
-        <w:t>Center for Cognitive and Brain Sciences Undergraduate Summer Institute (CUSI)</w:t>
-      </w:r>
-      <w:r>
-        <w:rPr>
-          <w:rFonts w:ascii="Calibri" w:hAnsi="Calibri" w:cs="Calibri"/>
-        </w:rPr>
-        <w:t xml:space="preserve">      </w:t>
+        <w:t>Center for Cognitive and Brain Sciences Undergraduate Summer Institute (</w:t>
+      </w:r>
+      <w:proofErr w:type="gramStart"/>
+      <w:r>
+        <w:rPr>
+          <w:rFonts w:ascii="Calibri" w:hAnsi="Calibri" w:cs="Calibri"/>
+        </w:rPr>
+        <w:t>CUSI)</w:t>
+      </w:r>
+      <w:r>
+        <w:rPr>
+          <w:rFonts w:ascii="Calibri" w:hAnsi="Calibri" w:cs="Calibri"/>
+        </w:rPr>
+        <w:t xml:space="preserve">   </w:t>
+      </w:r>
+      <w:proofErr w:type="gramEnd"/>
+      <w:r>
+        <w:rPr>
+          <w:rFonts w:ascii="Calibri" w:hAnsi="Calibri" w:cs="Calibri"/>
+        </w:rPr>
+        <w:t xml:space="preserve">   </w:t>
       </w:r>
       <w:r>
         <w:rPr>
@@ -4629,12 +5061,14 @@
           <w:szCs w:val="21"/>
         </w:rPr>
       </w:pPr>
+      <w:proofErr w:type="spellStart"/>
       <w:r>
         <w:rPr>
           <w:rFonts w:ascii="Calibri" w:hAnsi="Calibri" w:cs="Calibri"/>
         </w:rPr>
         <w:t>NeuroHackademy</w:t>
       </w:r>
+      <w:proofErr w:type="spellEnd"/>
       <w:r>
         <w:rPr>
           <w:rFonts w:ascii="Calibri" w:hAnsi="Calibri" w:cs="Calibri"/>
@@ -4747,7 +5181,8 @@
         </w:rPr>
         <w:t xml:space="preserve"> </w:t>
       </w:r>
-      <w:hyperlink r:id="rId32" w:history="1">
+      <w:hyperlink r:id="rId31" w:history="1">
+        <w:proofErr w:type="spellStart"/>
         <w:r>
           <w:rPr>
             <w:rStyle w:val="Hyperlink"/>
@@ -4758,6 +5193,7 @@
           </w:rPr>
           <w:t>EduCortex</w:t>
         </w:r>
+        <w:proofErr w:type="spellEnd"/>
       </w:hyperlink>
       <w:r>
         <w:rPr>
@@ -5345,7 +5781,25 @@
           <w:sz w:val="17"/>
           <w:szCs w:val="17"/>
         </w:rPr>
-        <w:t>Ghislain, S., Breedlove, J.L., Kay, K., &amp; Naselaris, T. (</w:t>
+        <w:t xml:space="preserve">Ghislain, S., Breedlove, J.L., Kay, K., &amp; </w:t>
+      </w:r>
+      <w:proofErr w:type="spellStart"/>
+      <w:r>
+        <w:rPr>
+          <w:rFonts w:ascii="Calibri" w:hAnsi="Calibri" w:cs="Calibri"/>
+          <w:sz w:val="17"/>
+          <w:szCs w:val="17"/>
+        </w:rPr>
+        <w:t>Naselaris</w:t>
+      </w:r>
+      <w:proofErr w:type="spellEnd"/>
+      <w:r>
+        <w:rPr>
+          <w:rFonts w:ascii="Calibri" w:hAnsi="Calibri" w:cs="Calibri"/>
+          <w:sz w:val="17"/>
+          <w:szCs w:val="17"/>
+        </w:rPr>
+        <w:t>, T. (</w:t>
       </w:r>
       <w:r>
         <w:rPr>
@@ -5492,7 +5946,79 @@
           <w:sz w:val="17"/>
           <w:szCs w:val="17"/>
         </w:rPr>
-        <w:t xml:space="preserve">Luppi, A., Achterberg, J., Schmidgall, S., Bilgin, I., Herholz, P., Sprang, M., Fockter, B., Ham, A., Thorat, S., Ziaei, R., Milisav, F., Proca, A., Tolle, H., Suarez, L., </w:t>
+        <w:t xml:space="preserve">Luppi, A., Achterberg, J., Schmidgall, S., Bilgin, I., </w:t>
+      </w:r>
+      <w:proofErr w:type="spellStart"/>
+      <w:r>
+        <w:rPr>
+          <w:rFonts w:ascii="Calibri" w:hAnsi="Calibri" w:cs="Calibri"/>
+          <w:sz w:val="17"/>
+          <w:szCs w:val="17"/>
+        </w:rPr>
+        <w:t>Herholz</w:t>
+      </w:r>
+      <w:proofErr w:type="spellEnd"/>
+      <w:r>
+        <w:rPr>
+          <w:rFonts w:ascii="Calibri" w:hAnsi="Calibri" w:cs="Calibri"/>
+          <w:sz w:val="17"/>
+          <w:szCs w:val="17"/>
+        </w:rPr>
+        <w:t xml:space="preserve">, P., Sprang, M., </w:t>
+      </w:r>
+      <w:proofErr w:type="spellStart"/>
+      <w:r>
+        <w:rPr>
+          <w:rFonts w:ascii="Calibri" w:hAnsi="Calibri" w:cs="Calibri"/>
+          <w:sz w:val="17"/>
+          <w:szCs w:val="17"/>
+        </w:rPr>
+        <w:t>Fockter</w:t>
+      </w:r>
+      <w:proofErr w:type="spellEnd"/>
+      <w:r>
+        <w:rPr>
+          <w:rFonts w:ascii="Calibri" w:hAnsi="Calibri" w:cs="Calibri"/>
+          <w:sz w:val="17"/>
+          <w:szCs w:val="17"/>
+        </w:rPr>
+        <w:t xml:space="preserve">, B., Ham, A., Thorat, S., </w:t>
+      </w:r>
+      <w:proofErr w:type="spellStart"/>
+      <w:r>
+        <w:rPr>
+          <w:rFonts w:ascii="Calibri" w:hAnsi="Calibri" w:cs="Calibri"/>
+          <w:sz w:val="17"/>
+          <w:szCs w:val="17"/>
+        </w:rPr>
+        <w:t>Ziaei</w:t>
+      </w:r>
+      <w:proofErr w:type="spellEnd"/>
+      <w:r>
+        <w:rPr>
+          <w:rFonts w:ascii="Calibri" w:hAnsi="Calibri" w:cs="Calibri"/>
+          <w:sz w:val="17"/>
+          <w:szCs w:val="17"/>
+        </w:rPr>
+        <w:t xml:space="preserve">, R., </w:t>
+      </w:r>
+      <w:proofErr w:type="spellStart"/>
+      <w:r>
+        <w:rPr>
+          <w:rFonts w:ascii="Calibri" w:hAnsi="Calibri" w:cs="Calibri"/>
+          <w:sz w:val="17"/>
+          <w:szCs w:val="17"/>
+        </w:rPr>
+        <w:t>Milisav</w:t>
+      </w:r>
+      <w:proofErr w:type="spellEnd"/>
+      <w:r>
+        <w:rPr>
+          <w:rFonts w:ascii="Calibri" w:hAnsi="Calibri" w:cs="Calibri"/>
+          <w:sz w:val="17"/>
+          <w:szCs w:val="17"/>
+        </w:rPr>
+        <w:t xml:space="preserve">, F., Proca, A., Tolle, H., Suarez, L., </w:t>
       </w:r>
       <w:r>
         <w:rPr>
@@ -5536,7 +6062,25 @@
           <w:sz w:val="17"/>
           <w:szCs w:val="17"/>
         </w:rPr>
-        <w:t xml:space="preserve">). Trainees’ perspectives and recommendations for catalyzing the next generation of NeuroAI researchers. </w:t>
+        <w:t xml:space="preserve">). Trainees’ perspectives and recommendations for catalyzing the next generation of </w:t>
+      </w:r>
+      <w:proofErr w:type="spellStart"/>
+      <w:r>
+        <w:rPr>
+          <w:rFonts w:ascii="Calibri" w:hAnsi="Calibri" w:cs="Calibri"/>
+          <w:sz w:val="17"/>
+          <w:szCs w:val="17"/>
+        </w:rPr>
+        <w:t>NeuroAI</w:t>
+      </w:r>
+      <w:proofErr w:type="spellEnd"/>
+      <w:r>
+        <w:rPr>
+          <w:rFonts w:ascii="Calibri" w:hAnsi="Calibri" w:cs="Calibri"/>
+          <w:sz w:val="17"/>
+          <w:szCs w:val="17"/>
+        </w:rPr>
+        <w:t xml:space="preserve"> researchers. </w:t>
       </w:r>
       <w:r>
         <w:rPr>
@@ -5564,7 +6108,7 @@
         </w:rPr>
         <w:t xml:space="preserve"> </w:t>
       </w:r>
-      <w:hyperlink r:id="rId33" w:history="1">
+      <w:hyperlink r:id="rId32" w:history="1">
         <w:r>
           <w:rPr>
             <w:rStyle w:val="Hyperlink"/>
@@ -5606,7 +6150,43 @@
           <w:sz w:val="17"/>
           <w:szCs w:val="17"/>
         </w:rPr>
-        <w:t xml:space="preserve"> Tripathy, M., Torrico, C., Kneeland, R., Chen, T., Narang, A., Santhirasegaran, C., Xu, J., Naselaris, T., Norman, K. A., &amp; Abraham, T. M. (2024). MindEye2: Shared-Subject Models Enable fMRI-To-Image With 1 Hour of Data. </w:t>
+        <w:t xml:space="preserve"> Tripathy, M., Torrico, C., Kneeland, R., Chen, T., Narang, A., </w:t>
+      </w:r>
+      <w:proofErr w:type="spellStart"/>
+      <w:r>
+        <w:rPr>
+          <w:rFonts w:ascii="Calibri" w:hAnsi="Calibri" w:cs="Calibri"/>
+          <w:sz w:val="17"/>
+          <w:szCs w:val="17"/>
+        </w:rPr>
+        <w:t>Santhirasegaran</w:t>
+      </w:r>
+      <w:proofErr w:type="spellEnd"/>
+      <w:r>
+        <w:rPr>
+          <w:rFonts w:ascii="Calibri" w:hAnsi="Calibri" w:cs="Calibri"/>
+          <w:sz w:val="17"/>
+          <w:szCs w:val="17"/>
+        </w:rPr>
+        <w:t xml:space="preserve">, C., Xu, J., </w:t>
+      </w:r>
+      <w:proofErr w:type="spellStart"/>
+      <w:r>
+        <w:rPr>
+          <w:rFonts w:ascii="Calibri" w:hAnsi="Calibri" w:cs="Calibri"/>
+          <w:sz w:val="17"/>
+          <w:szCs w:val="17"/>
+        </w:rPr>
+        <w:t>Naselaris</w:t>
+      </w:r>
+      <w:proofErr w:type="spellEnd"/>
+      <w:r>
+        <w:rPr>
+          <w:rFonts w:ascii="Calibri" w:hAnsi="Calibri" w:cs="Calibri"/>
+          <w:sz w:val="17"/>
+          <w:szCs w:val="17"/>
+        </w:rPr>
+        <w:t xml:space="preserve">, T., Norman, K. A., &amp; Abraham, T. M. (2024). MindEye2: Shared-Subject Models Enable fMRI-To-Image With 1 Hour of Data. </w:t>
       </w:r>
       <w:r>
         <w:rPr>
@@ -5626,7 +6206,7 @@
         </w:rPr>
         <w:t xml:space="preserve">. </w:t>
       </w:r>
-      <w:hyperlink r:id="rId34" w:history="1">
+      <w:hyperlink r:id="rId33" w:history="1">
         <w:r>
           <w:rPr>
             <w:rStyle w:val="Hyperlink"/>
@@ -5676,8 +6256,27 @@
           <w:sz w:val="17"/>
           <w:szCs w:val="17"/>
         </w:rPr>
-        <w:t xml:space="preserve"> Banerjee, A., Goode, J., Shabalin, S., Nguyen, A., Cohen, E., Dempster, A. J., Verlinde, N., Yundler, E., Weisberg, D., Norman, K. A., &amp; Abraham, T. M. (2023). Reconstructing the Mind's Eye: fMRI-to-Image with Contrastive Learning and Diffusion Priors. </w:t>
-      </w:r>
+        <w:t xml:space="preserve"> Banerjee, A., Goode, J., Shabalin, S., Nguyen, A., Cohen, E., Dempster, A. J., Verlinde, N., </w:t>
+      </w:r>
+      <w:proofErr w:type="spellStart"/>
+      <w:r>
+        <w:rPr>
+          <w:rFonts w:ascii="Calibri" w:hAnsi="Calibri" w:cs="Calibri"/>
+          <w:sz w:val="17"/>
+          <w:szCs w:val="17"/>
+        </w:rPr>
+        <w:t>Yundler</w:t>
+      </w:r>
+      <w:proofErr w:type="spellEnd"/>
+      <w:r>
+        <w:rPr>
+          <w:rFonts w:ascii="Calibri" w:hAnsi="Calibri" w:cs="Calibri"/>
+          <w:sz w:val="17"/>
+          <w:szCs w:val="17"/>
+        </w:rPr>
+        <w:t xml:space="preserve">, E., Weisberg, D., Norman, K. A., &amp; Abraham, T. M. (2023). Reconstructing the Mind's Eye: fMRI-to-Image with Contrastive Learning and Diffusion Priors. </w:t>
+      </w:r>
+      <w:proofErr w:type="spellStart"/>
       <w:r>
         <w:rPr>
           <w:rFonts w:ascii="Calibri" w:hAnsi="Calibri" w:cs="Calibri"/>
@@ -5690,6 +6289,7 @@
         </w:rPr>
         <w:t>NeurIPS</w:t>
       </w:r>
+      <w:proofErr w:type="spellEnd"/>
       <w:r>
         <w:rPr>
           <w:rFonts w:ascii="Calibri" w:hAnsi="Calibri" w:cs="Calibri"/>
@@ -5730,7 +6330,7 @@
         </w:rPr>
         <w:t xml:space="preserve"> </w:t>
       </w:r>
-      <w:hyperlink r:id="rId35" w:history="1">
+      <w:hyperlink r:id="rId34" w:history="1">
         <w:r>
           <w:rPr>
             <w:rStyle w:val="Hyperlink"/>
@@ -5762,7 +6362,7 @@
         </w:rPr>
         <w:t xml:space="preserve"> </w:t>
       </w:r>
-      <w:hyperlink r:id="rId36" w:history="1">
+      <w:hyperlink r:id="rId35" w:history="1">
         <w:r>
           <w:rPr>
             <w:rStyle w:val="Hyperlink"/>
@@ -5841,7 +6441,7 @@
         </w:rPr>
         <w:t xml:space="preserve">Journal of Experimental Psychology: Human Perception and Performance. </w:t>
       </w:r>
-      <w:hyperlink r:id="rId37" w:history="1">
+      <w:hyperlink r:id="rId36" w:history="1">
         <w:r>
           <w:rPr>
             <w:rStyle w:val="Hyperlink"/>
@@ -5887,14 +6487,25 @@
         </w:rPr>
         <w:t xml:space="preserve">Scotti, P. S., </w:t>
       </w:r>
-      <w:r>
-        <w:rPr>
-          <w:rFonts w:ascii="Calibri" w:hAnsi="Calibri" w:cs="Calibri"/>
-          <w:sz w:val="17"/>
-          <w:szCs w:val="17"/>
-        </w:rPr>
-        <w:t xml:space="preserve">Michelmann, S., Li, K., Turk-Browne, N. B., Cohen, J. D., Norman, K. A. (2022). RT-Cloud: A Cloud-based Software Framework to Simplify and Standardize Real-Time fMRI. </w:t>
-      </w:r>
+      <w:proofErr w:type="spellStart"/>
+      <w:r>
+        <w:rPr>
+          <w:rFonts w:ascii="Calibri" w:hAnsi="Calibri" w:cs="Calibri"/>
+          <w:sz w:val="17"/>
+          <w:szCs w:val="17"/>
+        </w:rPr>
+        <w:t>Michelmann</w:t>
+      </w:r>
+      <w:proofErr w:type="spellEnd"/>
+      <w:r>
+        <w:rPr>
+          <w:rFonts w:ascii="Calibri" w:hAnsi="Calibri" w:cs="Calibri"/>
+          <w:sz w:val="17"/>
+          <w:szCs w:val="17"/>
+        </w:rPr>
+        <w:t xml:space="preserve">, S., Li, K., Turk-Browne, N. B., Cohen, J. D., Norman, K. A. (2022). RT-Cloud: A Cloud-based Software Framework to Simplify and Standardize Real-Time fMRI. </w:t>
+      </w:r>
+      <w:proofErr w:type="spellStart"/>
       <w:r>
         <w:rPr>
           <w:rFonts w:ascii="Calibri" w:hAnsi="Calibri" w:cs="Calibri"/>
@@ -5903,9 +6514,20 @@
           <w:sz w:val="17"/>
           <w:szCs w:val="17"/>
         </w:rPr>
-        <w:t xml:space="preserve">NeuroImage. </w:t>
-      </w:r>
-      <w:hyperlink r:id="rId38" w:history="1">
+        <w:t>NeuroImage</w:t>
+      </w:r>
+      <w:proofErr w:type="spellEnd"/>
+      <w:r>
+        <w:rPr>
+          <w:rFonts w:ascii="Calibri" w:hAnsi="Calibri" w:cs="Calibri"/>
+          <w:i/>
+          <w:iCs/>
+          <w:sz w:val="17"/>
+          <w:szCs w:val="17"/>
+        </w:rPr>
+        <w:t xml:space="preserve">. </w:t>
+      </w:r>
+      <w:hyperlink r:id="rId37" w:history="1">
         <w:r>
           <w:rPr>
             <w:rStyle w:val="Hyperlink"/>
@@ -5952,6 +6574,7 @@
         </w:rPr>
         <w:t xml:space="preserve"> Chen, J., &amp; Golomb, J. D. (2022). An improved method for evaluating inverted encoding models. </w:t>
       </w:r>
+      <w:proofErr w:type="spellStart"/>
       <w:r>
         <w:rPr>
           <w:rFonts w:ascii="Calibri" w:hAnsi="Calibri" w:cs="Calibri"/>
@@ -5962,6 +6585,7 @@
         </w:rPr>
         <w:t>bioRxiv</w:t>
       </w:r>
+      <w:proofErr w:type="spellEnd"/>
       <w:r>
         <w:rPr>
           <w:rFonts w:ascii="Calibri" w:hAnsi="Calibri" w:cs="Calibri"/>
@@ -5970,7 +6594,7 @@
         </w:rPr>
         <w:t xml:space="preserve">. </w:t>
       </w:r>
-      <w:hyperlink r:id="rId39" w:history="1">
+      <w:hyperlink r:id="rId38" w:history="1">
         <w:r>
           <w:rPr>
             <w:rStyle w:val="Hyperlink"/>
@@ -6048,7 +6672,7 @@
         </w:rPr>
         <w:t xml:space="preserve">. </w:t>
       </w:r>
-      <w:hyperlink r:id="rId40" w:history="1">
+      <w:hyperlink r:id="rId39" w:history="1">
         <w:r>
           <w:rPr>
             <w:rStyle w:val="Hyperlink"/>
@@ -6059,7 +6683,7 @@
           <w:t>doi.org/10.1167/jov.22.10.8</w:t>
         </w:r>
       </w:hyperlink>
-      <w:hyperlink r:id="rId41" w:history="1"/>
+      <w:hyperlink r:id="rId40" w:history="1"/>
     </w:p>
     <w:p>
       <w:pPr>
@@ -6160,7 +6784,27 @@
           <w:sz w:val="17"/>
           <w:szCs w:val="17"/>
         </w:rPr>
-        <w:t xml:space="preserve"> Kulkarni, A., Mazor, M., Klapwijk, E., Huth, A. G. (2021). Interactive 3d brain helps you learn how the brain is organized. </w:t>
+        <w:t xml:space="preserve"> Kulkarni, A., Mazor, M., </w:t>
+      </w:r>
+      <w:proofErr w:type="spellStart"/>
+      <w:r>
+        <w:rPr>
+          <w:rFonts w:ascii="Calibri" w:hAnsi="Calibri" w:cs="Calibri"/>
+          <w:color w:val="auto"/>
+          <w:sz w:val="17"/>
+          <w:szCs w:val="17"/>
+        </w:rPr>
+        <w:t>Klapwijk</w:t>
+      </w:r>
+      <w:proofErr w:type="spellEnd"/>
+      <w:r>
+        <w:rPr>
+          <w:rFonts w:ascii="Calibri" w:hAnsi="Calibri" w:cs="Calibri"/>
+          <w:color w:val="auto"/>
+          <w:sz w:val="17"/>
+          <w:szCs w:val="17"/>
+        </w:rPr>
+        <w:t xml:space="preserve">, E., Huth, A. G. (2021). Interactive 3d brain helps you learn how the brain is organized. </w:t>
       </w:r>
       <w:r>
         <w:rPr>
@@ -6182,7 +6826,7 @@
         </w:rPr>
         <w:t xml:space="preserve">. </w:t>
       </w:r>
-      <w:hyperlink r:id="rId42" w:history="1">
+      <w:hyperlink r:id="rId41" w:history="1">
         <w:r>
           <w:rPr>
             <w:rStyle w:val="Hyperlink"/>
@@ -6247,6 +6891,7 @@
         </w:rPr>
         <w:t xml:space="preserve">. </w:t>
       </w:r>
+      <w:proofErr w:type="spellStart"/>
       <w:r>
         <w:rPr>
           <w:rFonts w:ascii="Calibri" w:hAnsi="Calibri" w:cs="Calibri"/>
@@ -6256,9 +6901,21 @@
           <w:sz w:val="17"/>
           <w:szCs w:val="17"/>
         </w:rPr>
-        <w:t xml:space="preserve">bioRxiv. </w:t>
-      </w:r>
-      <w:hyperlink r:id="rId43" w:history="1">
+        <w:t>bioRxiv</w:t>
+      </w:r>
+      <w:proofErr w:type="spellEnd"/>
+      <w:r>
+        <w:rPr>
+          <w:rFonts w:ascii="Calibri" w:hAnsi="Calibri" w:cs="Calibri"/>
+          <w:i/>
+          <w:iCs/>
+          <w:color w:val="auto"/>
+          <w:sz w:val="17"/>
+          <w:szCs w:val="17"/>
+        </w:rPr>
+        <w:t xml:space="preserve">. </w:t>
+      </w:r>
+      <w:hyperlink r:id="rId42" w:history="1">
         <w:r>
           <w:rPr>
             <w:rStyle w:val="Hyperlink"/>
@@ -6327,7 +6984,7 @@
         </w:rPr>
         <w:t xml:space="preserve">. </w:t>
       </w:r>
-      <w:hyperlink r:id="rId44" w:history="1">
+      <w:hyperlink r:id="rId43" w:history="1">
         <w:r>
           <w:rPr>
             <w:rStyle w:val="Hyperlink"/>
@@ -6380,6 +7037,7 @@
         </w:rPr>
         <w:t xml:space="preserve">, Dowd, E. W., &amp; Golomb, J. D. (2021). Neural representations of task-relevant and task-irrelevant features of attended objects. </w:t>
       </w:r>
+      <w:proofErr w:type="spellStart"/>
       <w:r>
         <w:rPr>
           <w:rFonts w:ascii="Calibri" w:hAnsi="Calibri" w:cs="Calibri"/>
@@ -6388,9 +7046,20 @@
           <w:sz w:val="17"/>
           <w:szCs w:val="17"/>
         </w:rPr>
-        <w:t xml:space="preserve">bioRxiv. </w:t>
-      </w:r>
-      <w:hyperlink r:id="rId45" w:history="1">
+        <w:t>bioRxiv</w:t>
+      </w:r>
+      <w:proofErr w:type="spellEnd"/>
+      <w:r>
+        <w:rPr>
+          <w:rFonts w:ascii="Calibri" w:hAnsi="Calibri" w:cs="Calibri"/>
+          <w:i/>
+          <w:iCs/>
+          <w:sz w:val="17"/>
+          <w:szCs w:val="17"/>
+        </w:rPr>
+        <w:t xml:space="preserve">. </w:t>
+      </w:r>
+      <w:hyperlink r:id="rId44" w:history="1">
         <w:r>
           <w:rPr>
             <w:rStyle w:val="Hyperlink"/>
@@ -6479,7 +7148,7 @@
         </w:rPr>
         <w:t xml:space="preserve"> </w:t>
       </w:r>
-      <w:hyperlink r:id="rId46" w:history="1">
+      <w:hyperlink r:id="rId45" w:history="1">
         <w:r>
           <w:rPr>
             <w:rStyle w:val="Hyperlink"/>
@@ -6549,7 +7218,7 @@
         </w:rPr>
         <w:t xml:space="preserve"> 1-21. </w:t>
       </w:r>
-      <w:hyperlink r:id="rId47" w:history="1">
+      <w:hyperlink r:id="rId46" w:history="1">
         <w:r>
           <w:rPr>
             <w:rStyle w:val="Hyperlink"/>
@@ -6595,7 +7264,47 @@
           <w:sz w:val="17"/>
           <w:szCs w:val="17"/>
         </w:rPr>
-        <w:t xml:space="preserve"> Kulkarni, A., Mazor, M., Klapwijk, E., Yarkoni, T., Huth, A. G. (2020). EduCortex: browser-based 3D brain visualization of fMRI meta-analysis maps. </w:t>
+        <w:t xml:space="preserve"> Kulkarni, A., Mazor, M., </w:t>
+      </w:r>
+      <w:proofErr w:type="spellStart"/>
+      <w:r>
+        <w:rPr>
+          <w:rFonts w:ascii="Calibri" w:hAnsi="Calibri" w:cs="Calibri"/>
+          <w:color w:val="auto"/>
+          <w:sz w:val="17"/>
+          <w:szCs w:val="17"/>
+        </w:rPr>
+        <w:t>Klapwijk</w:t>
+      </w:r>
+      <w:proofErr w:type="spellEnd"/>
+      <w:r>
+        <w:rPr>
+          <w:rFonts w:ascii="Calibri" w:hAnsi="Calibri" w:cs="Calibri"/>
+          <w:color w:val="auto"/>
+          <w:sz w:val="17"/>
+          <w:szCs w:val="17"/>
+        </w:rPr>
+        <w:t xml:space="preserve">, E., Yarkoni, T., Huth, A. G. (2020). </w:t>
+      </w:r>
+      <w:proofErr w:type="spellStart"/>
+      <w:r>
+        <w:rPr>
+          <w:rFonts w:ascii="Calibri" w:hAnsi="Calibri" w:cs="Calibri"/>
+          <w:color w:val="auto"/>
+          <w:sz w:val="17"/>
+          <w:szCs w:val="17"/>
+        </w:rPr>
+        <w:t>EduCortex</w:t>
+      </w:r>
+      <w:proofErr w:type="spellEnd"/>
+      <w:r>
+        <w:rPr>
+          <w:rFonts w:ascii="Calibri" w:hAnsi="Calibri" w:cs="Calibri"/>
+          <w:color w:val="auto"/>
+          <w:sz w:val="17"/>
+          <w:szCs w:val="17"/>
+        </w:rPr>
+        <w:t xml:space="preserve">: browser-based 3D brain visualization of fMRI meta-analysis maps. </w:t>
       </w:r>
       <w:r>
         <w:rPr>
@@ -6606,7 +7315,31 @@
           <w:sz w:val="17"/>
           <w:szCs w:val="17"/>
         </w:rPr>
-        <w:t>Journal of Open Source Education</w:t>
+        <w:t xml:space="preserve">Journal of </w:t>
+      </w:r>
+      <w:proofErr w:type="gramStart"/>
+      <w:r>
+        <w:rPr>
+          <w:rFonts w:ascii="Calibri" w:hAnsi="Calibri" w:cs="Calibri"/>
+          <w:i/>
+          <w:iCs/>
+          <w:color w:val="auto"/>
+          <w:sz w:val="17"/>
+          <w:szCs w:val="17"/>
+        </w:rPr>
+        <w:t>Open Source</w:t>
+      </w:r>
+      <w:proofErr w:type="gramEnd"/>
+      <w:r>
+        <w:rPr>
+          <w:rFonts w:ascii="Calibri" w:hAnsi="Calibri" w:cs="Calibri"/>
+          <w:i/>
+          <w:iCs/>
+          <w:color w:val="auto"/>
+          <w:sz w:val="17"/>
+          <w:szCs w:val="17"/>
+        </w:rPr>
+        <w:t xml:space="preserve"> Education</w:t>
       </w:r>
       <w:r>
         <w:rPr>
@@ -6617,7 +7350,7 @@
         </w:rPr>
         <w:t xml:space="preserve">, 3(26), 75. </w:t>
       </w:r>
-      <w:hyperlink r:id="rId48" w:history="1">
+      <w:hyperlink r:id="rId47" w:history="1">
         <w:r>
           <w:rPr>
             <w:rStyle w:val="Hyperlink"/>
@@ -6686,7 +7419,7 @@
         </w:rPr>
         <w:t xml:space="preserve">, 27, 357–365. </w:t>
       </w:r>
-      <w:hyperlink r:id="rId49" w:history="1">
+      <w:hyperlink r:id="rId48" w:history="1">
         <w:r>
           <w:rPr>
             <w:rStyle w:val="Hyperlink"/>
@@ -6730,8 +7463,27 @@
           <w:sz w:val="17"/>
           <w:szCs w:val="17"/>
         </w:rPr>
-        <w:t xml:space="preserve">, Collegio, A., &amp; Shomstein, S. (2019). Object-based attention is resilient to low-level (boundary) or high-level (semantic) disturbances, but not both. </w:t>
-      </w:r>
+        <w:t xml:space="preserve">, Collegio, A., &amp; </w:t>
+      </w:r>
+      <w:proofErr w:type="spellStart"/>
+      <w:r>
+        <w:rPr>
+          <w:rFonts w:ascii="Calibri" w:hAnsi="Calibri" w:cs="Calibri"/>
+          <w:sz w:val="17"/>
+          <w:szCs w:val="17"/>
+        </w:rPr>
+        <w:t>Shomstein</w:t>
+      </w:r>
+      <w:proofErr w:type="spellEnd"/>
+      <w:r>
+        <w:rPr>
+          <w:rFonts w:ascii="Calibri" w:hAnsi="Calibri" w:cs="Calibri"/>
+          <w:sz w:val="17"/>
+          <w:szCs w:val="17"/>
+        </w:rPr>
+        <w:t xml:space="preserve">, S. (2019). Object-based attention is resilient to low-level (boundary) or high-level (semantic) disturbances, but not both. </w:t>
+      </w:r>
+      <w:proofErr w:type="spellStart"/>
       <w:r>
         <w:rPr>
           <w:rFonts w:ascii="Calibri" w:hAnsi="Calibri" w:cs="Calibri"/>
@@ -6740,7 +7492,18 @@
           <w:sz w:val="17"/>
           <w:szCs w:val="17"/>
         </w:rPr>
-        <w:t>PsyArXiv.</w:t>
+        <w:t>PsyArXiv</w:t>
+      </w:r>
+      <w:proofErr w:type="spellEnd"/>
+      <w:r>
+        <w:rPr>
+          <w:rFonts w:ascii="Calibri" w:hAnsi="Calibri" w:cs="Calibri"/>
+          <w:i/>
+          <w:iCs/>
+          <w:sz w:val="17"/>
+          <w:szCs w:val="17"/>
+        </w:rPr>
+        <w:t>.</w:t>
       </w:r>
       <w:r>
         <w:rPr>
@@ -6750,7 +7513,7 @@
         </w:rPr>
         <w:t xml:space="preserve"> </w:t>
       </w:r>
-      <w:hyperlink r:id="rId50" w:history="1">
+      <w:hyperlink r:id="rId49" w:history="1">
         <w:r>
           <w:rPr>
             <w:rStyle w:val="Hyperlink"/>
@@ -6759,8 +7522,20 @@
             <w:szCs w:val="17"/>
             <w:u w:val="single"/>
           </w:rPr>
-          <w:t>doi.org/10.31234/osf.io/yxqju</w:t>
+          <w:t>doi.org/10.31234/osf.io/</w:t>
         </w:r>
+        <w:proofErr w:type="spellStart"/>
+        <w:r>
+          <w:rPr>
+            <w:rStyle w:val="Hyperlink"/>
+            <w:rFonts w:ascii="Calibri" w:hAnsi="Calibri" w:cs="Calibri"/>
+            <w:sz w:val="17"/>
+            <w:szCs w:val="17"/>
+            <w:u w:val="single"/>
+          </w:rPr>
+          <w:t>yxqju</w:t>
+        </w:r>
+        <w:proofErr w:type="spellEnd"/>
       </w:hyperlink>
     </w:p>
     <w:p>
@@ -6805,7 +7580,27 @@
           <w:sz w:val="17"/>
           <w:szCs w:val="17"/>
         </w:rPr>
-        <w:t xml:space="preserve"> &amp; Shomstein, S. (2019). Attention scales according to inferred real-world object size. </w:t>
+        <w:t xml:space="preserve"> &amp; </w:t>
+      </w:r>
+      <w:proofErr w:type="spellStart"/>
+      <w:r>
+        <w:rPr>
+          <w:rFonts w:ascii="Calibri" w:hAnsi="Calibri" w:cs="Calibri"/>
+          <w:color w:val="auto"/>
+          <w:sz w:val="17"/>
+          <w:szCs w:val="17"/>
+        </w:rPr>
+        <w:t>Shomstein</w:t>
+      </w:r>
+      <w:proofErr w:type="spellEnd"/>
+      <w:r>
+        <w:rPr>
+          <w:rFonts w:ascii="Calibri" w:hAnsi="Calibri" w:cs="Calibri"/>
+          <w:color w:val="auto"/>
+          <w:sz w:val="17"/>
+          <w:szCs w:val="17"/>
+        </w:rPr>
+        <w:t xml:space="preserve">, S. (2019). Attention scales according to inferred real-world object size. </w:t>
       </w:r>
       <w:r>
         <w:rPr>
@@ -6827,7 +7622,7 @@
         </w:rPr>
         <w:t xml:space="preserve">, 3(1), 40-47. </w:t>
       </w:r>
-      <w:hyperlink r:id="rId51" w:history="1">
+      <w:hyperlink r:id="rId50" w:history="1">
         <w:r>
           <w:rPr>
             <w:rStyle w:val="Hyperlink"/>
@@ -6956,7 +7751,25 @@
           <w:sz w:val="17"/>
           <w:szCs w:val="17"/>
         </w:rPr>
-        <w:t xml:space="preserve">Ghislain, S., Breedlove, J.L., Kay, K., &amp; Naselaris, T. (2025). </w:t>
+        <w:t xml:space="preserve">Ghislain, S., Breedlove, J.L., Kay, K., &amp; </w:t>
+      </w:r>
+      <w:proofErr w:type="spellStart"/>
+      <w:r>
+        <w:rPr>
+          <w:rFonts w:ascii="Calibri" w:hAnsi="Calibri" w:cs="Calibri"/>
+          <w:sz w:val="17"/>
+          <w:szCs w:val="17"/>
+        </w:rPr>
+        <w:t>Naselaris</w:t>
+      </w:r>
+      <w:proofErr w:type="spellEnd"/>
+      <w:r>
+        <w:rPr>
+          <w:rFonts w:ascii="Calibri" w:hAnsi="Calibri" w:cs="Calibri"/>
+          <w:sz w:val="17"/>
+          <w:szCs w:val="17"/>
+        </w:rPr>
+        <w:t xml:space="preserve">, T. (2025). </w:t>
       </w:r>
       <w:r>
         <w:rPr>
@@ -7042,7 +7855,43 @@
           <w:sz w:val="17"/>
           <w:szCs w:val="17"/>
         </w:rPr>
-        <w:t>Tripathy, M., Torrico, C., Kneeland, R., Chen, T., Narang, A., Santhirasegaran, C., Xu, J., Naselaris, T., Norman, K. A., &amp; Abraham, T. M. (</w:t>
+        <w:t xml:space="preserve">Tripathy, M., Torrico, C., Kneeland, R., Chen, T., Narang, A., </w:t>
+      </w:r>
+      <w:proofErr w:type="spellStart"/>
+      <w:r>
+        <w:rPr>
+          <w:rFonts w:ascii="Calibri" w:hAnsi="Calibri" w:cs="Calibri"/>
+          <w:sz w:val="17"/>
+          <w:szCs w:val="17"/>
+        </w:rPr>
+        <w:t>Santhirasegaran</w:t>
+      </w:r>
+      <w:proofErr w:type="spellEnd"/>
+      <w:r>
+        <w:rPr>
+          <w:rFonts w:ascii="Calibri" w:hAnsi="Calibri" w:cs="Calibri"/>
+          <w:sz w:val="17"/>
+          <w:szCs w:val="17"/>
+        </w:rPr>
+        <w:t xml:space="preserve">, C., Xu, J., </w:t>
+      </w:r>
+      <w:proofErr w:type="spellStart"/>
+      <w:r>
+        <w:rPr>
+          <w:rFonts w:ascii="Calibri" w:hAnsi="Calibri" w:cs="Calibri"/>
+          <w:sz w:val="17"/>
+          <w:szCs w:val="17"/>
+        </w:rPr>
+        <w:t>Naselaris</w:t>
+      </w:r>
+      <w:proofErr w:type="spellEnd"/>
+      <w:r>
+        <w:rPr>
+          <w:rFonts w:ascii="Calibri" w:hAnsi="Calibri" w:cs="Calibri"/>
+          <w:sz w:val="17"/>
+          <w:szCs w:val="17"/>
+        </w:rPr>
+        <w:t>, T., Norman, K. A., &amp; Abraham, T. M. (</w:t>
       </w:r>
       <w:r>
         <w:rPr>
@@ -7134,7 +7983,43 @@
           <w:sz w:val="17"/>
           <w:szCs w:val="17"/>
         </w:rPr>
-        <w:t>Tripathy, M., Torrico, C., Kneeland, R., Chen, T., Narang, A., Santhirasegaran, C., Xu, J., Naselaris, T., Norman, K. A., &amp; Abraham, T. M. (</w:t>
+        <w:t xml:space="preserve">Tripathy, M., Torrico, C., Kneeland, R., Chen, T., Narang, A., </w:t>
+      </w:r>
+      <w:proofErr w:type="spellStart"/>
+      <w:r>
+        <w:rPr>
+          <w:rFonts w:ascii="Calibri" w:hAnsi="Calibri" w:cs="Calibri"/>
+          <w:sz w:val="17"/>
+          <w:szCs w:val="17"/>
+        </w:rPr>
+        <w:t>Santhirasegaran</w:t>
+      </w:r>
+      <w:proofErr w:type="spellEnd"/>
+      <w:r>
+        <w:rPr>
+          <w:rFonts w:ascii="Calibri" w:hAnsi="Calibri" w:cs="Calibri"/>
+          <w:sz w:val="17"/>
+          <w:szCs w:val="17"/>
+        </w:rPr>
+        <w:t xml:space="preserve">, C., Xu, J., </w:t>
+      </w:r>
+      <w:proofErr w:type="spellStart"/>
+      <w:r>
+        <w:rPr>
+          <w:rFonts w:ascii="Calibri" w:hAnsi="Calibri" w:cs="Calibri"/>
+          <w:sz w:val="17"/>
+          <w:szCs w:val="17"/>
+        </w:rPr>
+        <w:t>Naselaris</w:t>
+      </w:r>
+      <w:proofErr w:type="spellEnd"/>
+      <w:r>
+        <w:rPr>
+          <w:rFonts w:ascii="Calibri" w:hAnsi="Calibri" w:cs="Calibri"/>
+          <w:sz w:val="17"/>
+          <w:szCs w:val="17"/>
+        </w:rPr>
+        <w:t>, T., Norman, K. A., &amp; Abraham, T. M. (</w:t>
       </w:r>
       <w:r>
         <w:rPr>
@@ -7243,8 +8128,27 @@
           <w:sz w:val="17"/>
           <w:szCs w:val="17"/>
         </w:rPr>
-        <w:t xml:space="preserve"> Banerjee, A., Goode, J., Shabalin, S., Nguyen, A., Cohen, E., Dempster, A. J., Verlinde, N., Yundler, E., Weisberg, D., Norman, K. A., &amp; Abraham, T. M. (2023). Reconstructing the Mind's Eye: fMRI-to-Image with Contrastive Learning and Diffusion Priors. </w:t>
-      </w:r>
+        <w:t xml:space="preserve"> Banerjee, A., Goode, J., Shabalin, S., Nguyen, A., Cohen, E., Dempster, A. J., Verlinde, N., </w:t>
+      </w:r>
+      <w:proofErr w:type="spellStart"/>
+      <w:r>
+        <w:rPr>
+          <w:rFonts w:ascii="Calibri" w:hAnsi="Calibri" w:cs="Calibri"/>
+          <w:sz w:val="17"/>
+          <w:szCs w:val="17"/>
+        </w:rPr>
+        <w:t>Yundler</w:t>
+      </w:r>
+      <w:proofErr w:type="spellEnd"/>
+      <w:r>
+        <w:rPr>
+          <w:rFonts w:ascii="Calibri" w:hAnsi="Calibri" w:cs="Calibri"/>
+          <w:sz w:val="17"/>
+          <w:szCs w:val="17"/>
+        </w:rPr>
+        <w:t xml:space="preserve">, E., Weisberg, D., Norman, K. A., &amp; Abraham, T. M. (2023). Reconstructing the Mind's Eye: fMRI-to-Image with Contrastive Learning and Diffusion Priors. </w:t>
+      </w:r>
+      <w:proofErr w:type="spellStart"/>
       <w:r>
         <w:rPr>
           <w:rFonts w:ascii="Calibri" w:hAnsi="Calibri" w:cs="Calibri"/>
@@ -7255,6 +8159,7 @@
         </w:rPr>
         <w:t>NeurIPS</w:t>
       </w:r>
+      <w:proofErr w:type="spellEnd"/>
       <w:r>
         <w:rPr>
           <w:rFonts w:ascii="Calibri" w:hAnsi="Calibri" w:cs="Calibri"/>
@@ -7471,7 +8376,25 @@
           <w:sz w:val="17"/>
           <w:szCs w:val="17"/>
         </w:rPr>
-        <w:t xml:space="preserve">, K. A.. </w:t>
+        <w:t xml:space="preserve">, K. </w:t>
+      </w:r>
+      <w:proofErr w:type="gramStart"/>
+      <w:r>
+        <w:rPr>
+          <w:rFonts w:ascii="Calibri" w:hAnsi="Calibri" w:cs="Calibri"/>
+          <w:sz w:val="17"/>
+          <w:szCs w:val="17"/>
+        </w:rPr>
+        <w:t>A..</w:t>
+      </w:r>
+      <w:proofErr w:type="gramEnd"/>
+      <w:r>
+        <w:rPr>
+          <w:rFonts w:ascii="Calibri" w:hAnsi="Calibri" w:cs="Calibri"/>
+          <w:sz w:val="17"/>
+          <w:szCs w:val="17"/>
+        </w:rPr>
+        <w:t xml:space="preserve"> </w:t>
       </w:r>
       <w:r>
         <w:rPr>
@@ -8049,7 +8972,43 @@
           <w:sz w:val="17"/>
           <w:szCs w:val="17"/>
         </w:rPr>
-        <w:t xml:space="preserve"> Kulkarni, A., Mazor, M., Klapwijk, E., Yarkoni, T., Huth, A. G. (2019, December). EduCortex: browser-based 3D brain visualization of fMRI meta-analysis maps. </w:t>
+        <w:t xml:space="preserve"> Kulkarni, A., Mazor, M., </w:t>
+      </w:r>
+      <w:proofErr w:type="spellStart"/>
+      <w:r>
+        <w:rPr>
+          <w:rFonts w:ascii="Calibri" w:hAnsi="Calibri" w:cs="Calibri"/>
+          <w:sz w:val="17"/>
+          <w:szCs w:val="17"/>
+        </w:rPr>
+        <w:t>Klapwijk</w:t>
+      </w:r>
+      <w:proofErr w:type="spellEnd"/>
+      <w:r>
+        <w:rPr>
+          <w:rFonts w:ascii="Calibri" w:hAnsi="Calibri" w:cs="Calibri"/>
+          <w:sz w:val="17"/>
+          <w:szCs w:val="17"/>
+        </w:rPr>
+        <w:t xml:space="preserve">, E., Yarkoni, T., Huth, A. G. (2019, December). </w:t>
+      </w:r>
+      <w:proofErr w:type="spellStart"/>
+      <w:r>
+        <w:rPr>
+          <w:rFonts w:ascii="Calibri" w:hAnsi="Calibri" w:cs="Calibri"/>
+          <w:sz w:val="17"/>
+          <w:szCs w:val="17"/>
+        </w:rPr>
+        <w:t>EduCortex</w:t>
+      </w:r>
+      <w:proofErr w:type="spellEnd"/>
+      <w:r>
+        <w:rPr>
+          <w:rFonts w:ascii="Calibri" w:hAnsi="Calibri" w:cs="Calibri"/>
+          <w:sz w:val="17"/>
+          <w:szCs w:val="17"/>
+        </w:rPr>
+        <w:t xml:space="preserve">: browser-based 3D brain visualization of fMRI meta-analysis maps. </w:t>
       </w:r>
       <w:r>
         <w:rPr>
@@ -8452,7 +9411,27 @@
           <w:sz w:val="17"/>
           <w:szCs w:val="17"/>
         </w:rPr>
-        <w:t xml:space="preserve">Janakiefski, L., Smerdell, M., </w:t>
+        <w:t xml:space="preserve">Janakiefski, L., </w:t>
+      </w:r>
+      <w:proofErr w:type="spellStart"/>
+      <w:r>
+        <w:rPr>
+          <w:rFonts w:ascii="Calibri" w:hAnsi="Calibri" w:cs="Calibri"/>
+          <w:bCs/>
+          <w:sz w:val="17"/>
+          <w:szCs w:val="17"/>
+        </w:rPr>
+        <w:t>Smerdell</w:t>
+      </w:r>
+      <w:proofErr w:type="spellEnd"/>
+      <w:r>
+        <w:rPr>
+          <w:rFonts w:ascii="Calibri" w:hAnsi="Calibri" w:cs="Calibri"/>
+          <w:bCs/>
+          <w:sz w:val="17"/>
+          <w:szCs w:val="17"/>
+        </w:rPr>
+        <w:t xml:space="preserve">, M., </w:t>
       </w:r>
       <w:r>
         <w:rPr>
@@ -8471,8 +9450,29 @@
           <w:sz w:val="17"/>
           <w:szCs w:val="17"/>
         </w:rPr>
-        <w:t xml:space="preserve">, Maxcey, A. (2019, March). Does recognition-induced forgetting operate over temporally-grouped objects? </w:t>
-      </w:r>
+        <w:t xml:space="preserve">, Maxcey, A. (2019, March). Does recognition-induced forgetting operate over </w:t>
+      </w:r>
+      <w:proofErr w:type="gramStart"/>
+      <w:r>
+        <w:rPr>
+          <w:rFonts w:ascii="Calibri" w:hAnsi="Calibri" w:cs="Calibri"/>
+          <w:bCs/>
+          <w:sz w:val="17"/>
+          <w:szCs w:val="17"/>
+        </w:rPr>
+        <w:t>temporally-grouped</w:t>
+      </w:r>
+      <w:proofErr w:type="gramEnd"/>
+      <w:r>
+        <w:rPr>
+          <w:rFonts w:ascii="Calibri" w:hAnsi="Calibri" w:cs="Calibri"/>
+          <w:bCs/>
+          <w:sz w:val="17"/>
+          <w:szCs w:val="17"/>
+        </w:rPr>
+        <w:t xml:space="preserve"> objects? </w:t>
+      </w:r>
+      <w:proofErr w:type="spellStart"/>
       <w:r>
         <w:rPr>
           <w:rFonts w:ascii="Calibri" w:hAnsi="Calibri" w:cs="Calibri"/>
@@ -8484,6 +9484,7 @@
         </w:rPr>
         <w:t>CogFest</w:t>
       </w:r>
+      <w:proofErr w:type="spellEnd"/>
       <w:r>
         <w:rPr>
           <w:rFonts w:ascii="Calibri" w:hAnsi="Calibri" w:cs="Calibri"/>
@@ -8702,13 +9703,23 @@
         </w:rPr>
         <w:t xml:space="preserve">Scotti, P. S., </w:t>
       </w:r>
-      <w:r>
-        <w:rPr>
-          <w:rFonts w:ascii="Calibri" w:hAnsi="Calibri" w:cs="Calibri"/>
-          <w:sz w:val="17"/>
-          <w:szCs w:val="17"/>
-        </w:rPr>
-        <w:t xml:space="preserve">Shomstein, S. (2018, May). The flux capacitor account: A new theoretical account of multiple target visual search errors. </w:t>
+      <w:proofErr w:type="spellStart"/>
+      <w:r>
+        <w:rPr>
+          <w:rFonts w:ascii="Calibri" w:hAnsi="Calibri" w:cs="Calibri"/>
+          <w:sz w:val="17"/>
+          <w:szCs w:val="17"/>
+        </w:rPr>
+        <w:t>Shomstein</w:t>
+      </w:r>
+      <w:proofErr w:type="spellEnd"/>
+      <w:r>
+        <w:rPr>
+          <w:rFonts w:ascii="Calibri" w:hAnsi="Calibri" w:cs="Calibri"/>
+          <w:sz w:val="17"/>
+          <w:szCs w:val="17"/>
+        </w:rPr>
+        <w:t xml:space="preserve">, S. (2018, May). The flux capacitor account: A new theoretical account of multiple target visual search errors. </w:t>
       </w:r>
       <w:r>
         <w:rPr>
@@ -8778,7 +9789,25 @@
           <w:sz w:val="17"/>
           <w:szCs w:val="17"/>
         </w:rPr>
-        <w:t xml:space="preserve"> Shomstein, S. (2017, November). Real-world object size affects attentional allocation. </w:t>
+        <w:t xml:space="preserve"> </w:t>
+      </w:r>
+      <w:proofErr w:type="spellStart"/>
+      <w:r>
+        <w:rPr>
+          <w:rFonts w:ascii="Calibri" w:hAnsi="Calibri" w:cs="Calibri"/>
+          <w:sz w:val="17"/>
+          <w:szCs w:val="17"/>
+        </w:rPr>
+        <w:t>Shomstein</w:t>
+      </w:r>
+      <w:proofErr w:type="spellEnd"/>
+      <w:r>
+        <w:rPr>
+          <w:rFonts w:ascii="Calibri" w:hAnsi="Calibri" w:cs="Calibri"/>
+          <w:sz w:val="17"/>
+          <w:szCs w:val="17"/>
+        </w:rPr>
+        <w:t xml:space="preserve">, S. (2017, November). Real-world object size affects attentional allocation. </w:t>
       </w:r>
       <w:r>
         <w:rPr>
@@ -8829,7 +9858,25 @@
           <w:sz w:val="17"/>
           <w:szCs w:val="17"/>
         </w:rPr>
-        <w:t xml:space="preserve"> Collegio, A., &amp; Shomstein, S. (2017, November). Task-irrelevant object category guides attentional allocation. </w:t>
+        <w:t xml:space="preserve"> Collegio, A., &amp; </w:t>
+      </w:r>
+      <w:proofErr w:type="spellStart"/>
+      <w:r>
+        <w:rPr>
+          <w:rFonts w:ascii="Calibri" w:hAnsi="Calibri" w:cs="Calibri"/>
+          <w:sz w:val="17"/>
+          <w:szCs w:val="17"/>
+        </w:rPr>
+        <w:t>Shomstein</w:t>
+      </w:r>
+      <w:proofErr w:type="spellEnd"/>
+      <w:r>
+        <w:rPr>
+          <w:rFonts w:ascii="Calibri" w:hAnsi="Calibri" w:cs="Calibri"/>
+          <w:sz w:val="17"/>
+          <w:szCs w:val="17"/>
+        </w:rPr>
+        <w:t xml:space="preserve">, S. (2017, November). Task-irrelevant object category guides attentional allocation. </w:t>
       </w:r>
       <w:r>
         <w:rPr>
@@ -8880,7 +9927,25 @@
           <w:sz w:val="17"/>
           <w:szCs w:val="17"/>
         </w:rPr>
-        <w:t xml:space="preserve"> Adamo, S., Mitroff, S., Shomstein, S. (2017, May). Repetition priming preferentially benefits infrequent targets. </w:t>
+        <w:t xml:space="preserve"> Adamo, S., Mitroff, S., </w:t>
+      </w:r>
+      <w:proofErr w:type="spellStart"/>
+      <w:r>
+        <w:rPr>
+          <w:rFonts w:ascii="Calibri" w:hAnsi="Calibri" w:cs="Calibri"/>
+          <w:sz w:val="17"/>
+          <w:szCs w:val="17"/>
+        </w:rPr>
+        <w:t>Shomstein</w:t>
+      </w:r>
+      <w:proofErr w:type="spellEnd"/>
+      <w:r>
+        <w:rPr>
+          <w:rFonts w:ascii="Calibri" w:hAnsi="Calibri" w:cs="Calibri"/>
+          <w:sz w:val="17"/>
+          <w:szCs w:val="17"/>
+        </w:rPr>
+        <w:t xml:space="preserve">, S. (2017, May). Repetition priming preferentially benefits infrequent targets. </w:t>
       </w:r>
       <w:r>
         <w:rPr>
@@ -8939,7 +10004,25 @@
           <w:sz w:val="17"/>
           <w:szCs w:val="17"/>
         </w:rPr>
-        <w:t xml:space="preserve"> Shomstein, S. (2017, May). Does orientation matter? Same or differently oriented targets in a multiple target search. </w:t>
+        <w:t xml:space="preserve"> </w:t>
+      </w:r>
+      <w:proofErr w:type="spellStart"/>
+      <w:r>
+        <w:rPr>
+          <w:rFonts w:ascii="Calibri" w:hAnsi="Calibri" w:cs="Calibri"/>
+          <w:sz w:val="17"/>
+          <w:szCs w:val="17"/>
+        </w:rPr>
+        <w:t>Shomstein</w:t>
+      </w:r>
+      <w:proofErr w:type="spellEnd"/>
+      <w:r>
+        <w:rPr>
+          <w:rFonts w:ascii="Calibri" w:hAnsi="Calibri" w:cs="Calibri"/>
+          <w:sz w:val="17"/>
+          <w:szCs w:val="17"/>
+        </w:rPr>
+        <w:t xml:space="preserve">, S. (2017, May). Does orientation matter? Same or differently oriented targets in a multiple target search. </w:t>
       </w:r>
       <w:r>
         <w:rPr>
@@ -8998,7 +10081,25 @@
           <w:sz w:val="17"/>
           <w:szCs w:val="17"/>
         </w:rPr>
-        <w:t xml:space="preserve"> Shomstein, S. (2017, May). Real-world object size affects attentional allocation. </w:t>
+        <w:t xml:space="preserve"> </w:t>
+      </w:r>
+      <w:proofErr w:type="spellStart"/>
+      <w:r>
+        <w:rPr>
+          <w:rFonts w:ascii="Calibri" w:hAnsi="Calibri" w:cs="Calibri"/>
+          <w:sz w:val="17"/>
+          <w:szCs w:val="17"/>
+        </w:rPr>
+        <w:t>Shomstein</w:t>
+      </w:r>
+      <w:proofErr w:type="spellEnd"/>
+      <w:r>
+        <w:rPr>
+          <w:rFonts w:ascii="Calibri" w:hAnsi="Calibri" w:cs="Calibri"/>
+          <w:sz w:val="17"/>
+          <w:szCs w:val="17"/>
+        </w:rPr>
+        <w:t xml:space="preserve">, S. (2017, May). Real-world object size affects attentional allocation. </w:t>
       </w:r>
       <w:r>
         <w:rPr>
@@ -9049,7 +10150,25 @@
           <w:sz w:val="17"/>
           <w:szCs w:val="17"/>
         </w:rPr>
-        <w:t xml:space="preserve"> Adamo, S., Mitroff, S., Shomstein, S. (2017, April). Repetition priming preferentially benefits infrequent targets. </w:t>
+        <w:t xml:space="preserve"> Adamo, S., Mitroff, S., </w:t>
+      </w:r>
+      <w:proofErr w:type="spellStart"/>
+      <w:r>
+        <w:rPr>
+          <w:rFonts w:ascii="Calibri" w:hAnsi="Calibri" w:cs="Calibri"/>
+          <w:sz w:val="17"/>
+          <w:szCs w:val="17"/>
+        </w:rPr>
+        <w:t>Shomstein</w:t>
+      </w:r>
+      <w:proofErr w:type="spellEnd"/>
+      <w:r>
+        <w:rPr>
+          <w:rFonts w:ascii="Calibri" w:hAnsi="Calibri" w:cs="Calibri"/>
+          <w:sz w:val="17"/>
+          <w:szCs w:val="17"/>
+        </w:rPr>
+        <w:t xml:space="preserve">, S. (2017, April). Repetition priming preferentially benefits infrequent targets. </w:t>
       </w:r>
       <w:r>
         <w:rPr>
@@ -9136,7 +10255,25 @@
           <w:sz w:val="17"/>
           <w:szCs w:val="17"/>
         </w:rPr>
-        <w:t xml:space="preserve"> Malcolm, G.L., Peterson, M., &amp; Shomstein, S. (2016, November). Reality vs. Simplicity: The effects of real-world objects on attentional selection. </w:t>
+        <w:t xml:space="preserve"> Malcolm, G.L., Peterson, M., &amp; </w:t>
+      </w:r>
+      <w:proofErr w:type="spellStart"/>
+      <w:r>
+        <w:rPr>
+          <w:rFonts w:ascii="Calibri" w:hAnsi="Calibri" w:cs="Calibri"/>
+          <w:sz w:val="17"/>
+          <w:szCs w:val="17"/>
+        </w:rPr>
+        <w:t>Shomstein</w:t>
+      </w:r>
+      <w:proofErr w:type="spellEnd"/>
+      <w:r>
+        <w:rPr>
+          <w:rFonts w:ascii="Calibri" w:hAnsi="Calibri" w:cs="Calibri"/>
+          <w:sz w:val="17"/>
+          <w:szCs w:val="17"/>
+        </w:rPr>
+        <w:t xml:space="preserve">, S. (2016, November). Reality vs. Simplicity: The effects of real-world objects on attentional selection. </w:t>
       </w:r>
       <w:r>
         <w:rPr>
@@ -9187,7 +10324,25 @@
           <w:sz w:val="17"/>
           <w:szCs w:val="17"/>
         </w:rPr>
-        <w:t xml:space="preserve"> Malcolm, G.L., Peterson, M., &amp; Shomstein, S. (2016, May). Reality vs. Simplicity: The effects of real-world objects on attentional selection. </w:t>
+        <w:t xml:space="preserve"> Malcolm, G.L., Peterson, M., &amp; </w:t>
+      </w:r>
+      <w:proofErr w:type="spellStart"/>
+      <w:r>
+        <w:rPr>
+          <w:rFonts w:ascii="Calibri" w:hAnsi="Calibri" w:cs="Calibri"/>
+          <w:sz w:val="17"/>
+          <w:szCs w:val="17"/>
+        </w:rPr>
+        <w:t>Shomstein</w:t>
+      </w:r>
+      <w:proofErr w:type="spellEnd"/>
+      <w:r>
+        <w:rPr>
+          <w:rFonts w:ascii="Calibri" w:hAnsi="Calibri" w:cs="Calibri"/>
+          <w:sz w:val="17"/>
+          <w:szCs w:val="17"/>
+        </w:rPr>
+        <w:t xml:space="preserve">, S. (2016, May). Reality vs. Simplicity: The effects of real-world objects on attentional selection. </w:t>
       </w:r>
       <w:r>
         <w:rPr>
@@ -9454,7 +10609,7 @@
         <w:sz w:val="22"/>
         <w:szCs w:val="22"/>
       </w:rPr>
-      <w:t>June</w:t>
+      <w:t>Oct</w:t>
     </w:r>
     <w:r>
       <w:rPr>
@@ -9470,15 +10625,7 @@
         <w:sz w:val="22"/>
         <w:szCs w:val="22"/>
       </w:rPr>
-      <w:t>1</w:t>
-    </w:r>
-    <w:r>
-      <w:rPr>
-        <w:rFonts w:ascii="Calibri" w:hAnsi="Calibri" w:cs="Calibri"/>
-        <w:sz w:val="22"/>
-        <w:szCs w:val="22"/>
-      </w:rPr>
-      <w:t>9</w:t>
+      <w:t>7</w:t>
     </w:r>
     <w:r>
       <w:rPr>

</xml_diff>